<commit_message>
2. Hot Reload and Hot Restart - Flutter Power Tools
</commit_message>
<xml_diff>
--- a/Angela/Document/Báo Cáo Khóa học Futter.docx
+++ b/Angela/Document/Báo Cáo Khóa học Futter.docx
@@ -7,16 +7,18 @@
         <w:jc w:val="center"/>
         <w:rPr>
           <w:rFonts w:ascii="Times New Roman" w:hAnsi="Times New Roman" w:cs="Times New Roman"/>
-          <w:sz w:val="28"/>
-          <w:szCs w:val="28"/>
+          <w:color w:val="1F4E79" w:themeColor="accent1" w:themeShade="80"/>
+          <w:sz w:val="32"/>
+          <w:szCs w:val="32"/>
         </w:rPr>
       </w:pPr>
       <w:proofErr w:type="spellStart"/>
       <w:r>
         <w:rPr>
           <w:rFonts w:ascii="Times New Roman" w:hAnsi="Times New Roman" w:cs="Times New Roman"/>
-          <w:sz w:val="28"/>
-          <w:szCs w:val="28"/>
+          <w:color w:val="1F4E79" w:themeColor="accent1" w:themeShade="80"/>
+          <w:sz w:val="32"/>
+          <w:szCs w:val="32"/>
         </w:rPr>
         <w:t>Báo</w:t>
       </w:r>
@@ -24,8 +26,9 @@
       <w:r>
         <w:rPr>
           <w:rFonts w:ascii="Times New Roman" w:hAnsi="Times New Roman" w:cs="Times New Roman"/>
-          <w:sz w:val="28"/>
-          <w:szCs w:val="28"/>
+          <w:color w:val="1F4E79" w:themeColor="accent1" w:themeShade="80"/>
+          <w:sz w:val="32"/>
+          <w:szCs w:val="32"/>
         </w:rPr>
         <w:t xml:space="preserve"> </w:t>
       </w:r>
@@ -33,8 +36,9 @@
       <w:r>
         <w:rPr>
           <w:rFonts w:ascii="Times New Roman" w:hAnsi="Times New Roman" w:cs="Times New Roman"/>
-          <w:sz w:val="28"/>
-          <w:szCs w:val="28"/>
+          <w:color w:val="1F4E79" w:themeColor="accent1" w:themeShade="80"/>
+          <w:sz w:val="32"/>
+          <w:szCs w:val="32"/>
         </w:rPr>
         <w:t>Cáo</w:t>
       </w:r>
@@ -42,8 +46,9 @@
       <w:r>
         <w:rPr>
           <w:rFonts w:ascii="Times New Roman" w:hAnsi="Times New Roman" w:cs="Times New Roman"/>
-          <w:sz w:val="28"/>
-          <w:szCs w:val="28"/>
+          <w:color w:val="1F4E79" w:themeColor="accent1" w:themeShade="80"/>
+          <w:sz w:val="32"/>
+          <w:szCs w:val="32"/>
         </w:rPr>
         <w:t xml:space="preserve"> </w:t>
       </w:r>
@@ -51,8 +56,9 @@
       <w:r>
         <w:rPr>
           <w:rFonts w:ascii="Times New Roman" w:hAnsi="Times New Roman" w:cs="Times New Roman"/>
-          <w:sz w:val="28"/>
-          <w:szCs w:val="28"/>
+          <w:color w:val="1F4E79" w:themeColor="accent1" w:themeShade="80"/>
+          <w:sz w:val="32"/>
+          <w:szCs w:val="32"/>
         </w:rPr>
         <w:t>Khóa</w:t>
       </w:r>
@@ -60,8 +66,9 @@
       <w:r>
         <w:rPr>
           <w:rFonts w:ascii="Times New Roman" w:hAnsi="Times New Roman" w:cs="Times New Roman"/>
-          <w:sz w:val="28"/>
-          <w:szCs w:val="28"/>
+          <w:color w:val="1F4E79" w:themeColor="accent1" w:themeShade="80"/>
+          <w:sz w:val="32"/>
+          <w:szCs w:val="32"/>
         </w:rPr>
         <w:t xml:space="preserve"> </w:t>
       </w:r>
@@ -69,8 +76,9 @@
       <w:r>
         <w:rPr>
           <w:rFonts w:ascii="Times New Roman" w:hAnsi="Times New Roman" w:cs="Times New Roman"/>
-          <w:sz w:val="28"/>
-          <w:szCs w:val="28"/>
+          <w:color w:val="1F4E79" w:themeColor="accent1" w:themeShade="80"/>
+          <w:sz w:val="32"/>
+          <w:szCs w:val="32"/>
         </w:rPr>
         <w:t>học</w:t>
       </w:r>
@@ -78,8 +86,9 @@
       <w:r>
         <w:rPr>
           <w:rFonts w:ascii="Times New Roman" w:hAnsi="Times New Roman" w:cs="Times New Roman"/>
-          <w:sz w:val="28"/>
-          <w:szCs w:val="28"/>
+          <w:color w:val="1F4E79" w:themeColor="accent1" w:themeShade="80"/>
+          <w:sz w:val="32"/>
+          <w:szCs w:val="32"/>
         </w:rPr>
         <w:t xml:space="preserve"> </w:t>
       </w:r>
@@ -87,8 +96,9 @@
       <w:r>
         <w:rPr>
           <w:rFonts w:ascii="Times New Roman" w:hAnsi="Times New Roman" w:cs="Times New Roman"/>
-          <w:sz w:val="28"/>
-          <w:szCs w:val="28"/>
+          <w:color w:val="1F4E79" w:themeColor="accent1" w:themeShade="80"/>
+          <w:sz w:val="32"/>
+          <w:szCs w:val="32"/>
         </w:rPr>
         <w:t>Futter</w:t>
       </w:r>
@@ -99,15 +109,17 @@
         <w:jc w:val="center"/>
         <w:rPr>
           <w:rFonts w:ascii="Times New Roman" w:hAnsi="Times New Roman" w:cs="Times New Roman"/>
-          <w:sz w:val="28"/>
-          <w:szCs w:val="28"/>
-        </w:rPr>
-      </w:pPr>
-      <w:r>
-        <w:rPr>
-          <w:rFonts w:ascii="Times New Roman" w:hAnsi="Times New Roman" w:cs="Times New Roman"/>
-          <w:sz w:val="28"/>
-          <w:szCs w:val="28"/>
+          <w:color w:val="1F4E79" w:themeColor="accent1" w:themeShade="80"/>
+          <w:sz w:val="32"/>
+          <w:szCs w:val="32"/>
+        </w:rPr>
+      </w:pPr>
+      <w:r>
+        <w:rPr>
+          <w:rFonts w:ascii="Times New Roman" w:hAnsi="Times New Roman" w:cs="Times New Roman"/>
+          <w:color w:val="1F4E79" w:themeColor="accent1" w:themeShade="80"/>
+          <w:sz w:val="32"/>
+          <w:szCs w:val="32"/>
         </w:rPr>
         <w:t xml:space="preserve">The Complete 2020 Flutter Development </w:t>
       </w:r>
@@ -115,8 +127,9 @@
       <w:r>
         <w:rPr>
           <w:rFonts w:ascii="Times New Roman" w:hAnsi="Times New Roman" w:cs="Times New Roman"/>
-          <w:sz w:val="28"/>
-          <w:szCs w:val="28"/>
+          <w:color w:val="1F4E79" w:themeColor="accent1" w:themeShade="80"/>
+          <w:sz w:val="32"/>
+          <w:szCs w:val="32"/>
         </w:rPr>
         <w:t>Bootcamp</w:t>
       </w:r>
@@ -124,8 +137,9 @@
       <w:r>
         <w:rPr>
           <w:rFonts w:ascii="Times New Roman" w:hAnsi="Times New Roman" w:cs="Times New Roman"/>
-          <w:sz w:val="28"/>
-          <w:szCs w:val="28"/>
+          <w:color w:val="1F4E79" w:themeColor="accent1" w:themeShade="80"/>
+          <w:sz w:val="32"/>
+          <w:szCs w:val="32"/>
         </w:rPr>
         <w:t xml:space="preserve"> with Dart</w:t>
       </w:r>
@@ -135,15 +149,17 @@
         <w:jc w:val="center"/>
         <w:rPr>
           <w:rFonts w:ascii="Times New Roman" w:hAnsi="Times New Roman" w:cs="Times New Roman"/>
-          <w:sz w:val="28"/>
-          <w:szCs w:val="28"/>
-        </w:rPr>
-      </w:pPr>
-      <w:r>
-        <w:rPr>
-          <w:rFonts w:ascii="Times New Roman" w:hAnsi="Times New Roman" w:cs="Times New Roman"/>
-          <w:sz w:val="28"/>
-          <w:szCs w:val="28"/>
+          <w:color w:val="1F4E79" w:themeColor="accent1" w:themeShade="80"/>
+          <w:sz w:val="32"/>
+          <w:szCs w:val="32"/>
+        </w:rPr>
+      </w:pPr>
+      <w:r>
+        <w:rPr>
+          <w:rFonts w:ascii="Times New Roman" w:hAnsi="Times New Roman" w:cs="Times New Roman"/>
+          <w:color w:val="1F4E79" w:themeColor="accent1" w:themeShade="80"/>
+          <w:sz w:val="32"/>
+          <w:szCs w:val="32"/>
         </w:rPr>
         <w:t>Created by Dr. Angela Yu</w:t>
       </w:r>
@@ -167,6 +183,436 @@
           <w:sz w:val="28"/>
           <w:szCs w:val="28"/>
         </w:rPr>
+        <w:t>Top tips for the Course:</w:t>
+      </w:r>
+    </w:p>
+    <w:p>
+      <w:pPr>
+        <w:pStyle w:val="ListParagraph"/>
+        <w:numPr>
+          <w:ilvl w:val="1"/>
+          <w:numId w:val="2"/>
+        </w:numPr>
+        <w:rPr>
+          <w:rFonts w:ascii="Times New Roman" w:hAnsi="Times New Roman" w:cs="Times New Roman"/>
+          <w:sz w:val="28"/>
+          <w:szCs w:val="28"/>
+        </w:rPr>
+      </w:pPr>
+      <w:r>
+        <w:rPr>
+          <w:rFonts w:ascii="Times New Roman" w:hAnsi="Times New Roman" w:cs="Times New Roman"/>
+          <w:sz w:val="28"/>
+          <w:szCs w:val="28"/>
+        </w:rPr>
+        <w:t>Go from lesson to lesson.</w:t>
+      </w:r>
+    </w:p>
+    <w:p>
+      <w:pPr>
+        <w:pStyle w:val="ListParagraph"/>
+        <w:numPr>
+          <w:ilvl w:val="1"/>
+          <w:numId w:val="2"/>
+        </w:numPr>
+        <w:rPr>
+          <w:rFonts w:ascii="Times New Roman" w:hAnsi="Times New Roman" w:cs="Times New Roman"/>
+          <w:sz w:val="28"/>
+          <w:szCs w:val="28"/>
+        </w:rPr>
+      </w:pPr>
+      <w:r>
+        <w:rPr>
+          <w:rFonts w:ascii="Times New Roman" w:hAnsi="Times New Roman" w:cs="Times New Roman"/>
+          <w:sz w:val="28"/>
+          <w:szCs w:val="28"/>
+        </w:rPr>
+        <w:t>Not Code Along</w:t>
+      </w:r>
+      <w:r>
+        <w:rPr>
+          <w:rFonts w:ascii="Times New Roman" w:hAnsi="Times New Roman" w:cs="Times New Roman"/>
+          <w:sz w:val="28"/>
+          <w:szCs w:val="28"/>
+        </w:rPr>
+        <w:t>. Understand all content of lesson.</w:t>
+      </w:r>
+      <w:r>
+        <w:rPr>
+          <w:rFonts w:ascii="Times New Roman" w:hAnsi="Times New Roman" w:cs="Times New Roman"/>
+          <w:sz w:val="28"/>
+          <w:szCs w:val="28"/>
+        </w:rPr>
+        <w:t xml:space="preserve"> (</w:t>
+      </w:r>
+      <w:proofErr w:type="spellStart"/>
+      <w:r>
+        <w:rPr>
+          <w:rFonts w:ascii="Times New Roman" w:hAnsi="Times New Roman" w:cs="Times New Roman"/>
+          <w:sz w:val="28"/>
+          <w:szCs w:val="28"/>
+        </w:rPr>
+        <w:t>Không</w:t>
+      </w:r>
+      <w:proofErr w:type="spellEnd"/>
+      <w:r>
+        <w:rPr>
+          <w:rFonts w:ascii="Times New Roman" w:hAnsi="Times New Roman" w:cs="Times New Roman"/>
+          <w:sz w:val="28"/>
+          <w:szCs w:val="28"/>
+        </w:rPr>
+        <w:t xml:space="preserve"> code </w:t>
+      </w:r>
+      <w:proofErr w:type="spellStart"/>
+      <w:r>
+        <w:rPr>
+          <w:rFonts w:ascii="Times New Roman" w:hAnsi="Times New Roman" w:cs="Times New Roman"/>
+          <w:sz w:val="28"/>
+          <w:szCs w:val="28"/>
+        </w:rPr>
+        <w:t>theo</w:t>
+      </w:r>
+      <w:proofErr w:type="spellEnd"/>
+      <w:r>
+        <w:rPr>
+          <w:rFonts w:ascii="Times New Roman" w:hAnsi="Times New Roman" w:cs="Times New Roman"/>
+          <w:sz w:val="28"/>
+          <w:szCs w:val="28"/>
+        </w:rPr>
+        <w:t xml:space="preserve"> </w:t>
+      </w:r>
+      <w:proofErr w:type="spellStart"/>
+      <w:r>
+        <w:rPr>
+          <w:rFonts w:ascii="Times New Roman" w:hAnsi="Times New Roman" w:cs="Times New Roman"/>
+          <w:sz w:val="28"/>
+          <w:szCs w:val="28"/>
+        </w:rPr>
+        <w:t>nên</w:t>
+      </w:r>
+      <w:proofErr w:type="spellEnd"/>
+      <w:r>
+        <w:rPr>
+          <w:rFonts w:ascii="Times New Roman" w:hAnsi="Times New Roman" w:cs="Times New Roman"/>
+          <w:sz w:val="28"/>
+          <w:szCs w:val="28"/>
+        </w:rPr>
+        <w:t xml:space="preserve"> </w:t>
+      </w:r>
+      <w:proofErr w:type="spellStart"/>
+      <w:r>
+        <w:rPr>
+          <w:rFonts w:ascii="Times New Roman" w:hAnsi="Times New Roman" w:cs="Times New Roman"/>
+          <w:sz w:val="28"/>
+          <w:szCs w:val="28"/>
+        </w:rPr>
+        <w:t>xem</w:t>
+      </w:r>
+      <w:proofErr w:type="spellEnd"/>
+      <w:r>
+        <w:rPr>
+          <w:rFonts w:ascii="Times New Roman" w:hAnsi="Times New Roman" w:cs="Times New Roman"/>
+          <w:sz w:val="28"/>
+          <w:szCs w:val="28"/>
+        </w:rPr>
+        <w:t xml:space="preserve"> video 10’ </w:t>
+      </w:r>
+      <w:proofErr w:type="spellStart"/>
+      <w:r>
+        <w:rPr>
+          <w:rFonts w:ascii="Times New Roman" w:hAnsi="Times New Roman" w:cs="Times New Roman"/>
+          <w:sz w:val="28"/>
+          <w:szCs w:val="28"/>
+        </w:rPr>
+        <w:t>sau</w:t>
+      </w:r>
+      <w:proofErr w:type="spellEnd"/>
+      <w:r>
+        <w:rPr>
+          <w:rFonts w:ascii="Times New Roman" w:hAnsi="Times New Roman" w:cs="Times New Roman"/>
+          <w:sz w:val="28"/>
+          <w:szCs w:val="28"/>
+        </w:rPr>
+        <w:t xml:space="preserve"> </w:t>
+      </w:r>
+      <w:proofErr w:type="spellStart"/>
+      <w:r>
+        <w:rPr>
+          <w:rFonts w:ascii="Times New Roman" w:hAnsi="Times New Roman" w:cs="Times New Roman"/>
+          <w:sz w:val="28"/>
+          <w:szCs w:val="28"/>
+        </w:rPr>
+        <w:t>đó</w:t>
+      </w:r>
+      <w:proofErr w:type="spellEnd"/>
+      <w:r>
+        <w:rPr>
+          <w:rFonts w:ascii="Times New Roman" w:hAnsi="Times New Roman" w:cs="Times New Roman"/>
+          <w:sz w:val="28"/>
+          <w:szCs w:val="28"/>
+        </w:rPr>
+        <w:t xml:space="preserve"> </w:t>
+      </w:r>
+      <w:proofErr w:type="spellStart"/>
+      <w:r>
+        <w:rPr>
+          <w:rFonts w:ascii="Times New Roman" w:hAnsi="Times New Roman" w:cs="Times New Roman"/>
+          <w:sz w:val="28"/>
+          <w:szCs w:val="28"/>
+        </w:rPr>
+        <w:t>tự</w:t>
+      </w:r>
+      <w:proofErr w:type="spellEnd"/>
+      <w:r>
+        <w:rPr>
+          <w:rFonts w:ascii="Times New Roman" w:hAnsi="Times New Roman" w:cs="Times New Roman"/>
+          <w:sz w:val="28"/>
+          <w:szCs w:val="28"/>
+        </w:rPr>
+        <w:t xml:space="preserve"> code </w:t>
+      </w:r>
+      <w:proofErr w:type="spellStart"/>
+      <w:r>
+        <w:rPr>
+          <w:rFonts w:ascii="Times New Roman" w:hAnsi="Times New Roman" w:cs="Times New Roman"/>
+          <w:sz w:val="28"/>
+          <w:szCs w:val="28"/>
+        </w:rPr>
+        <w:t>lại</w:t>
+      </w:r>
+      <w:proofErr w:type="spellEnd"/>
+      <w:r>
+        <w:rPr>
+          <w:rFonts w:ascii="Times New Roman" w:hAnsi="Times New Roman" w:cs="Times New Roman"/>
+          <w:sz w:val="28"/>
+          <w:szCs w:val="28"/>
+        </w:rPr>
+        <w:t>.</w:t>
+      </w:r>
+      <w:r>
+        <w:rPr>
+          <w:rFonts w:ascii="Times New Roman" w:hAnsi="Times New Roman" w:cs="Times New Roman"/>
+          <w:sz w:val="28"/>
+          <w:szCs w:val="28"/>
+        </w:rPr>
+        <w:t>)</w:t>
+      </w:r>
+    </w:p>
+    <w:p>
+      <w:pPr>
+        <w:pStyle w:val="ListParagraph"/>
+        <w:numPr>
+          <w:ilvl w:val="1"/>
+          <w:numId w:val="2"/>
+        </w:numPr>
+        <w:rPr>
+          <w:rFonts w:ascii="Times New Roman" w:hAnsi="Times New Roman" w:cs="Times New Roman"/>
+          <w:sz w:val="28"/>
+          <w:szCs w:val="28"/>
+        </w:rPr>
+      </w:pPr>
+      <w:r>
+        <w:rPr>
+          <w:rFonts w:ascii="Times New Roman" w:hAnsi="Times New Roman" w:cs="Times New Roman"/>
+          <w:sz w:val="28"/>
+          <w:szCs w:val="28"/>
+        </w:rPr>
+        <w:t>Practice typing skills.</w:t>
+      </w:r>
+    </w:p>
+    <w:p>
+      <w:pPr>
+        <w:pStyle w:val="ListParagraph"/>
+        <w:numPr>
+          <w:ilvl w:val="1"/>
+          <w:numId w:val="2"/>
+        </w:numPr>
+        <w:rPr>
+          <w:rFonts w:ascii="Times New Roman" w:hAnsi="Times New Roman" w:cs="Times New Roman"/>
+          <w:sz w:val="28"/>
+          <w:szCs w:val="28"/>
+        </w:rPr>
+      </w:pPr>
+      <w:r>
+        <w:rPr>
+          <w:rFonts w:ascii="Times New Roman" w:hAnsi="Times New Roman" w:cs="Times New Roman"/>
+          <w:sz w:val="28"/>
+          <w:szCs w:val="28"/>
+        </w:rPr>
+        <w:t>Cornell Note Taking System.</w:t>
+      </w:r>
+    </w:p>
+    <w:p>
+      <w:pPr>
+        <w:pStyle w:val="ListParagraph"/>
+        <w:numPr>
+          <w:ilvl w:val="1"/>
+          <w:numId w:val="2"/>
+        </w:numPr>
+        <w:rPr>
+          <w:rFonts w:ascii="Times New Roman" w:hAnsi="Times New Roman" w:cs="Times New Roman"/>
+          <w:sz w:val="28"/>
+          <w:szCs w:val="28"/>
+        </w:rPr>
+      </w:pPr>
+      <w:r>
+        <w:rPr>
+          <w:rFonts w:ascii="Times New Roman" w:hAnsi="Times New Roman" w:cs="Times New Roman"/>
+          <w:sz w:val="28"/>
+          <w:szCs w:val="28"/>
+        </w:rPr>
+        <w:t>Adjust Speed</w:t>
+      </w:r>
+      <w:r>
+        <w:rPr>
+          <w:rFonts w:ascii="Times New Roman" w:hAnsi="Times New Roman" w:cs="Times New Roman"/>
+          <w:sz w:val="28"/>
+          <w:szCs w:val="28"/>
+        </w:rPr>
+        <w:t>.</w:t>
+      </w:r>
+    </w:p>
+    <w:p>
+      <w:pPr>
+        <w:pStyle w:val="ListParagraph"/>
+        <w:numPr>
+          <w:ilvl w:val="1"/>
+          <w:numId w:val="2"/>
+        </w:numPr>
+        <w:rPr>
+          <w:rFonts w:ascii="Times New Roman" w:hAnsi="Times New Roman" w:cs="Times New Roman"/>
+          <w:sz w:val="28"/>
+          <w:szCs w:val="28"/>
+        </w:rPr>
+      </w:pPr>
+      <w:r>
+        <w:rPr>
+          <w:rFonts w:ascii="Times New Roman" w:hAnsi="Times New Roman" w:cs="Times New Roman"/>
+          <w:sz w:val="28"/>
+          <w:szCs w:val="28"/>
+        </w:rPr>
+        <w:t>Don’t Skip</w:t>
+      </w:r>
+      <w:r>
+        <w:rPr>
+          <w:rFonts w:ascii="Times New Roman" w:hAnsi="Times New Roman" w:cs="Times New Roman"/>
+          <w:sz w:val="28"/>
+          <w:szCs w:val="28"/>
+        </w:rPr>
+        <w:t>.</w:t>
+      </w:r>
+    </w:p>
+    <w:p>
+      <w:pPr>
+        <w:pStyle w:val="ListParagraph"/>
+        <w:numPr>
+          <w:ilvl w:val="1"/>
+          <w:numId w:val="2"/>
+        </w:numPr>
+        <w:rPr>
+          <w:rFonts w:ascii="Times New Roman" w:hAnsi="Times New Roman" w:cs="Times New Roman"/>
+          <w:sz w:val="28"/>
+          <w:szCs w:val="28"/>
+        </w:rPr>
+      </w:pPr>
+      <w:r>
+        <w:rPr>
+          <w:rFonts w:ascii="Times New Roman" w:hAnsi="Times New Roman" w:cs="Times New Roman"/>
+          <w:sz w:val="28"/>
+          <w:szCs w:val="28"/>
+        </w:rPr>
+        <w:t>Bookmark And Read them again usually.</w:t>
+      </w:r>
+    </w:p>
+    <w:p>
+      <w:pPr>
+        <w:pStyle w:val="ListParagraph"/>
+        <w:numPr>
+          <w:ilvl w:val="1"/>
+          <w:numId w:val="2"/>
+        </w:numPr>
+        <w:rPr>
+          <w:rFonts w:ascii="Times New Roman" w:hAnsi="Times New Roman" w:cs="Times New Roman"/>
+          <w:sz w:val="28"/>
+          <w:szCs w:val="28"/>
+        </w:rPr>
+      </w:pPr>
+      <w:r>
+        <w:rPr>
+          <w:rFonts w:ascii="Times New Roman" w:hAnsi="Times New Roman" w:cs="Times New Roman"/>
+          <w:sz w:val="28"/>
+          <w:szCs w:val="28"/>
+        </w:rPr>
+        <w:t>Practice = Mastery.</w:t>
+      </w:r>
+    </w:p>
+    <w:p>
+      <w:pPr>
+        <w:pStyle w:val="ListParagraph"/>
+        <w:numPr>
+          <w:ilvl w:val="1"/>
+          <w:numId w:val="2"/>
+        </w:numPr>
+        <w:rPr>
+          <w:rFonts w:ascii="Times New Roman" w:hAnsi="Times New Roman" w:cs="Times New Roman"/>
+          <w:sz w:val="28"/>
+          <w:szCs w:val="28"/>
+        </w:rPr>
+      </w:pPr>
+      <w:r>
+        <w:rPr>
+          <w:rFonts w:ascii="Times New Roman" w:hAnsi="Times New Roman" w:cs="Times New Roman"/>
+          <w:sz w:val="28"/>
+          <w:szCs w:val="28"/>
+        </w:rPr>
+        <w:t>Struggle is Good.</w:t>
+      </w:r>
+      <w:r>
+        <w:rPr>
+          <w:rFonts w:ascii="Times New Roman" w:hAnsi="Times New Roman" w:cs="Times New Roman"/>
+          <w:sz w:val="28"/>
+          <w:szCs w:val="28"/>
+        </w:rPr>
+        <w:t xml:space="preserve"> Use </w:t>
+      </w:r>
+      <w:proofErr w:type="spellStart"/>
+      <w:r>
+        <w:rPr>
+          <w:rFonts w:ascii="Times New Roman" w:hAnsi="Times New Roman" w:cs="Times New Roman"/>
+          <w:sz w:val="28"/>
+          <w:szCs w:val="28"/>
+        </w:rPr>
+        <w:t>StackOverflow</w:t>
+      </w:r>
+      <w:proofErr w:type="spellEnd"/>
+      <w:r>
+        <w:rPr>
+          <w:rFonts w:ascii="Times New Roman" w:hAnsi="Times New Roman" w:cs="Times New Roman"/>
+          <w:sz w:val="28"/>
+          <w:szCs w:val="28"/>
+        </w:rPr>
+        <w:t>.</w:t>
+      </w:r>
+    </w:p>
+    <w:p>
+      <w:pPr>
+        <w:pStyle w:val="ListParagraph"/>
+        <w:numPr>
+          <w:ilvl w:val="0"/>
+          <w:numId w:val="2"/>
+        </w:numPr>
+        <w:rPr>
+          <w:rFonts w:ascii="Times New Roman" w:hAnsi="Times New Roman" w:cs="Times New Roman"/>
+          <w:sz w:val="28"/>
+          <w:szCs w:val="28"/>
+        </w:rPr>
+      </w:pPr>
+      <w:r>
+        <w:rPr>
+          <w:rFonts w:ascii="Times New Roman" w:hAnsi="Times New Roman" w:cs="Times New Roman"/>
+          <w:sz w:val="28"/>
+          <w:szCs w:val="28"/>
+        </w:rPr>
         <w:t>I Am Rich – How to Create Flutter Apps from Scratch</w:t>
       </w:r>
     </w:p>
@@ -396,6 +842,307 @@
     </w:p>
     <w:p>
       <w:pPr>
+        <w:pStyle w:val="ListParagraph"/>
+        <w:numPr>
+          <w:ilvl w:val="0"/>
+          <w:numId w:val="4"/>
+        </w:numPr>
+        <w:rPr>
+          <w:rFonts w:ascii="Times New Roman" w:hAnsi="Times New Roman" w:cs="Times New Roman"/>
+          <w:sz w:val="28"/>
+          <w:szCs w:val="28"/>
+        </w:rPr>
+      </w:pPr>
+      <w:r>
+        <w:rPr>
+          <w:rFonts w:ascii="Times New Roman" w:hAnsi="Times New Roman" w:cs="Times New Roman"/>
+          <w:sz w:val="28"/>
+          <w:szCs w:val="28"/>
+        </w:rPr>
+        <w:t xml:space="preserve">YAML: YAML </w:t>
+      </w:r>
+      <w:proofErr w:type="spellStart"/>
+      <w:r>
+        <w:rPr>
+          <w:rFonts w:ascii="Times New Roman" w:hAnsi="Times New Roman" w:cs="Times New Roman"/>
+          <w:sz w:val="28"/>
+          <w:szCs w:val="28"/>
+        </w:rPr>
+        <w:t>Ain’t</w:t>
+      </w:r>
+      <w:proofErr w:type="spellEnd"/>
+      <w:r>
+        <w:rPr>
+          <w:rFonts w:ascii="Times New Roman" w:hAnsi="Times New Roman" w:cs="Times New Roman"/>
+          <w:sz w:val="28"/>
+          <w:szCs w:val="28"/>
+        </w:rPr>
+        <w:t xml:space="preserve"> Markup Language. </w:t>
+      </w:r>
+    </w:p>
+    <w:p>
+      <w:pPr>
+        <w:pStyle w:val="ListParagraph"/>
+        <w:numPr>
+          <w:ilvl w:val="1"/>
+          <w:numId w:val="4"/>
+        </w:numPr>
+        <w:rPr>
+          <w:rFonts w:ascii="Times New Roman" w:hAnsi="Times New Roman" w:cs="Times New Roman"/>
+          <w:color w:val="ED7D31" w:themeColor="accent2"/>
+          <w:sz w:val="28"/>
+          <w:szCs w:val="28"/>
+        </w:rPr>
+      </w:pPr>
+      <w:r>
+        <w:rPr>
+          <w:rFonts w:ascii="Times New Roman" w:hAnsi="Times New Roman" w:cs="Times New Roman"/>
+          <w:color w:val="ED7D31" w:themeColor="accent2"/>
+          <w:sz w:val="28"/>
+          <w:szCs w:val="28"/>
+        </w:rPr>
+        <w:t>Be really careful about the indentation.</w:t>
+      </w:r>
+      <w:r>
+        <w:rPr>
+          <w:rFonts w:ascii="Times New Roman" w:hAnsi="Times New Roman" w:cs="Times New Roman"/>
+          <w:color w:val="ED7D31" w:themeColor="accent2"/>
+          <w:sz w:val="28"/>
+          <w:szCs w:val="28"/>
+        </w:rPr>
+        <w:t>(Tips)</w:t>
+      </w:r>
+    </w:p>
+    <w:p>
+      <w:pPr>
+        <w:pStyle w:val="ListParagraph"/>
+        <w:numPr>
+          <w:ilvl w:val="0"/>
+          <w:numId w:val="4"/>
+        </w:numPr>
+        <w:rPr>
+          <w:rFonts w:ascii="Times New Roman" w:hAnsi="Times New Roman" w:cs="Times New Roman"/>
+          <w:sz w:val="28"/>
+          <w:szCs w:val="28"/>
+        </w:rPr>
+      </w:pPr>
+      <w:r>
+        <w:rPr>
+          <w:rFonts w:ascii="Times New Roman" w:hAnsi="Times New Roman" w:cs="Times New Roman"/>
+          <w:sz w:val="28"/>
+          <w:szCs w:val="28"/>
+        </w:rPr>
+        <w:t>Assets:</w:t>
+      </w:r>
+    </w:p>
+    <w:p>
+      <w:pPr>
+        <w:pStyle w:val="ListParagraph"/>
+        <w:numPr>
+          <w:ilvl w:val="1"/>
+          <w:numId w:val="4"/>
+        </w:numPr>
+        <w:rPr>
+          <w:rFonts w:ascii="Times New Roman" w:hAnsi="Times New Roman" w:cs="Times New Roman"/>
+          <w:sz w:val="28"/>
+          <w:szCs w:val="28"/>
+        </w:rPr>
+      </w:pPr>
+      <w:r>
+        <w:rPr>
+          <w:rFonts w:ascii="Times New Roman" w:hAnsi="Times New Roman" w:cs="Times New Roman"/>
+          <w:sz w:val="28"/>
+          <w:szCs w:val="28"/>
+        </w:rPr>
+        <w:t>Instead of specifying the precise file name, we can also just specify the folder</w:t>
+      </w:r>
+    </w:p>
+    <w:p>
+      <w:pPr>
+        <w:pStyle w:val="ListParagraph"/>
+        <w:numPr>
+          <w:ilvl w:val="0"/>
+          <w:numId w:val="4"/>
+        </w:numPr>
+        <w:rPr>
+          <w:rFonts w:ascii="Times New Roman" w:hAnsi="Times New Roman" w:cs="Times New Roman"/>
+          <w:sz w:val="28"/>
+          <w:szCs w:val="28"/>
+        </w:rPr>
+      </w:pPr>
+      <w:r>
+        <w:rPr>
+          <w:rFonts w:ascii="Times New Roman" w:hAnsi="Times New Roman" w:cs="Times New Roman"/>
+          <w:sz w:val="28"/>
+          <w:szCs w:val="28"/>
+        </w:rPr>
+        <w:t>Folder icon:</w:t>
+      </w:r>
+    </w:p>
+    <w:p>
+      <w:pPr>
+        <w:pStyle w:val="ListParagraph"/>
+        <w:numPr>
+          <w:ilvl w:val="1"/>
+          <w:numId w:val="4"/>
+        </w:numPr>
+        <w:rPr>
+          <w:rFonts w:ascii="Times New Roman" w:hAnsi="Times New Roman" w:cs="Times New Roman"/>
+          <w:sz w:val="28"/>
+          <w:szCs w:val="28"/>
+        </w:rPr>
+      </w:pPr>
+      <w:r>
+        <w:rPr>
+          <w:rFonts w:ascii="Times New Roman" w:hAnsi="Times New Roman" w:cs="Times New Roman"/>
+          <w:sz w:val="28"/>
+          <w:szCs w:val="28"/>
+        </w:rPr>
+        <w:t>Android: app/</w:t>
+      </w:r>
+      <w:proofErr w:type="spellStart"/>
+      <w:r>
+        <w:rPr>
+          <w:rFonts w:ascii="Times New Roman" w:hAnsi="Times New Roman" w:cs="Times New Roman"/>
+          <w:sz w:val="28"/>
+          <w:szCs w:val="28"/>
+        </w:rPr>
+        <w:t>src</w:t>
+      </w:r>
+      <w:proofErr w:type="spellEnd"/>
+      <w:r>
+        <w:rPr>
+          <w:rFonts w:ascii="Times New Roman" w:hAnsi="Times New Roman" w:cs="Times New Roman"/>
+          <w:sz w:val="28"/>
+          <w:szCs w:val="28"/>
+        </w:rPr>
+        <w:t>/main/res/…</w:t>
+      </w:r>
+    </w:p>
+    <w:p>
+      <w:pPr>
+        <w:pStyle w:val="ListParagraph"/>
+        <w:numPr>
+          <w:ilvl w:val="1"/>
+          <w:numId w:val="4"/>
+        </w:numPr>
+        <w:rPr>
+          <w:rFonts w:ascii="Times New Roman" w:hAnsi="Times New Roman" w:cs="Times New Roman"/>
+          <w:sz w:val="28"/>
+          <w:szCs w:val="28"/>
+        </w:rPr>
+      </w:pPr>
+      <w:r>
+        <w:rPr>
+          <w:rFonts w:ascii="Times New Roman" w:hAnsi="Times New Roman" w:cs="Times New Roman"/>
+          <w:sz w:val="28"/>
+          <w:szCs w:val="28"/>
+        </w:rPr>
+        <w:t>IOS: Runner/</w:t>
+      </w:r>
+      <w:proofErr w:type="spellStart"/>
+      <w:r>
+        <w:rPr>
+          <w:rFonts w:ascii="Times New Roman" w:hAnsi="Times New Roman" w:cs="Times New Roman"/>
+          <w:sz w:val="28"/>
+          <w:szCs w:val="28"/>
+        </w:rPr>
+        <w:t>Assets.xcassets</w:t>
+      </w:r>
+      <w:proofErr w:type="spellEnd"/>
+      <w:r>
+        <w:rPr>
+          <w:rFonts w:ascii="Times New Roman" w:hAnsi="Times New Roman" w:cs="Times New Roman"/>
+          <w:sz w:val="28"/>
+          <w:szCs w:val="28"/>
+        </w:rPr>
+        <w:t>/</w:t>
+      </w:r>
+      <w:proofErr w:type="spellStart"/>
+      <w:r>
+        <w:rPr>
+          <w:rFonts w:ascii="Times New Roman" w:hAnsi="Times New Roman" w:cs="Times New Roman"/>
+          <w:sz w:val="28"/>
+          <w:szCs w:val="28"/>
+        </w:rPr>
+        <w:t>Appicon.appiconset</w:t>
+      </w:r>
+      <w:proofErr w:type="spellEnd"/>
+      <w:r>
+        <w:rPr>
+          <w:rFonts w:ascii="Times New Roman" w:hAnsi="Times New Roman" w:cs="Times New Roman"/>
+          <w:sz w:val="28"/>
+          <w:szCs w:val="28"/>
+        </w:rPr>
+        <w:t>/…</w:t>
+      </w:r>
+    </w:p>
+    <w:p>
+      <w:pPr>
+        <w:pStyle w:val="ListParagraph"/>
+        <w:numPr>
+          <w:ilvl w:val="0"/>
+          <w:numId w:val="4"/>
+        </w:numPr>
+        <w:rPr>
+          <w:rFonts w:ascii="Times New Roman" w:hAnsi="Times New Roman" w:cs="Times New Roman"/>
+          <w:sz w:val="28"/>
+          <w:szCs w:val="28"/>
+        </w:rPr>
+      </w:pPr>
+      <w:proofErr w:type="spellStart"/>
+      <w:r>
+        <w:rPr>
+          <w:rFonts w:ascii="Times New Roman" w:hAnsi="Times New Roman" w:cs="Times New Roman"/>
+          <w:sz w:val="28"/>
+          <w:szCs w:val="28"/>
+        </w:rPr>
+        <w:t>Configue</w:t>
+      </w:r>
+      <w:proofErr w:type="spellEnd"/>
+      <w:r>
+        <w:rPr>
+          <w:rFonts w:ascii="Times New Roman" w:hAnsi="Times New Roman" w:cs="Times New Roman"/>
+          <w:sz w:val="28"/>
+          <w:szCs w:val="28"/>
+        </w:rPr>
+        <w:t xml:space="preserve"> Image Asset (Android):</w:t>
+      </w:r>
+    </w:p>
+    <w:p>
+      <w:pPr>
+        <w:pStyle w:val="ListParagraph"/>
+        <w:numPr>
+          <w:ilvl w:val="1"/>
+          <w:numId w:val="4"/>
+        </w:numPr>
+        <w:rPr>
+          <w:rFonts w:ascii="Times New Roman" w:hAnsi="Times New Roman" w:cs="Times New Roman"/>
+          <w:sz w:val="28"/>
+          <w:szCs w:val="28"/>
+        </w:rPr>
+      </w:pPr>
+      <w:r>
+        <w:rPr>
+          <w:rFonts w:ascii="Times New Roman" w:hAnsi="Times New Roman" w:cs="Times New Roman"/>
+          <w:sz w:val="28"/>
+          <w:szCs w:val="28"/>
+        </w:rPr>
+        <w:t>Click right at res folder.</w:t>
+      </w:r>
+    </w:p>
+    <w:p>
+      <w:pPr>
+        <w:ind w:left="2520"/>
+        <w:rPr>
+          <w:rFonts w:ascii="Times New Roman" w:hAnsi="Times New Roman" w:cs="Times New Roman"/>
+          <w:sz w:val="28"/>
+          <w:szCs w:val="28"/>
+        </w:rPr>
+      </w:pPr>
+    </w:p>
+    <w:p>
+      <w:pPr>
         <w:ind w:left="2520"/>
         <w:rPr>
           <w:rFonts w:ascii="Times New Roman" w:hAnsi="Times New Roman" w:cs="Times New Roman"/>
@@ -439,109 +1186,571 @@
           <w:szCs w:val="28"/>
         </w:rPr>
       </w:pPr>
+      <w:r>
+        <w:rPr>
+          <w:rFonts w:ascii="Times New Roman" w:hAnsi="Times New Roman" w:cs="Times New Roman"/>
+          <w:b/>
+          <w:sz w:val="28"/>
+          <w:szCs w:val="28"/>
+        </w:rPr>
+        <w:t>=&gt;</w:t>
+      </w:r>
+      <w:r>
+        <w:rPr>
+          <w:rFonts w:ascii="Times New Roman" w:hAnsi="Times New Roman" w:cs="Times New Roman"/>
+          <w:sz w:val="28"/>
+          <w:szCs w:val="28"/>
+        </w:rPr>
+        <w:t>: fat arrow (</w:t>
+      </w:r>
+      <w:r>
+        <w:rPr>
+          <w:rFonts w:ascii="Times New Roman" w:hAnsi="Times New Roman" w:cs="Times New Roman"/>
+          <w:sz w:val="28"/>
+          <w:szCs w:val="28"/>
+        </w:rPr>
+        <w:t>Shorthand syntax</w:t>
+      </w:r>
+      <w:r>
+        <w:rPr>
+          <w:rFonts w:ascii="Times New Roman" w:hAnsi="Times New Roman" w:cs="Times New Roman"/>
+          <w:sz w:val="28"/>
+          <w:szCs w:val="28"/>
+        </w:rPr>
+        <w:t>)</w:t>
+      </w:r>
+      <w:r>
+        <w:rPr>
+          <w:rFonts w:ascii="Times New Roman" w:hAnsi="Times New Roman" w:cs="Times New Roman"/>
+          <w:sz w:val="28"/>
+          <w:szCs w:val="28"/>
+        </w:rPr>
+        <w:t xml:space="preserve"> is used to define a single expression in a function.</w:t>
+      </w:r>
+    </w:p>
+    <w:p>
+      <w:pPr>
+        <w:pStyle w:val="ListParagraph"/>
+        <w:numPr>
+          <w:ilvl w:val="0"/>
+          <w:numId w:val="4"/>
+        </w:numPr>
+        <w:rPr>
+          <w:rFonts w:ascii="Times New Roman" w:hAnsi="Times New Roman" w:cs="Times New Roman"/>
+          <w:sz w:val="28"/>
+          <w:szCs w:val="28"/>
+        </w:rPr>
+      </w:pPr>
+      <w:r>
+        <w:rPr>
+          <w:rFonts w:ascii="Times New Roman" w:hAnsi="Times New Roman" w:cs="Times New Roman"/>
+          <w:sz w:val="28"/>
+          <w:szCs w:val="28"/>
+        </w:rPr>
+        <w:t xml:space="preserve">The </w:t>
+      </w:r>
+      <w:r>
+        <w:rPr>
+          <w:rFonts w:ascii="Times New Roman" w:hAnsi="Times New Roman" w:cs="Times New Roman"/>
+          <w:b/>
+          <w:sz w:val="28"/>
+          <w:szCs w:val="28"/>
+        </w:rPr>
+        <w:t>main</w:t>
+      </w:r>
+      <w:r>
+        <w:rPr>
+          <w:rFonts w:ascii="Times New Roman" w:hAnsi="Times New Roman" w:cs="Times New Roman"/>
+          <w:sz w:val="28"/>
+          <w:szCs w:val="28"/>
+        </w:rPr>
+        <w:t xml:space="preserve"> function is the starting point for all program.</w:t>
+      </w:r>
+    </w:p>
+    <w:p>
+      <w:pPr>
+        <w:pStyle w:val="ListParagraph"/>
+        <w:numPr>
+          <w:ilvl w:val="0"/>
+          <w:numId w:val="4"/>
+        </w:numPr>
+        <w:rPr>
+          <w:rFonts w:ascii="Times New Roman" w:hAnsi="Times New Roman" w:cs="Times New Roman"/>
+          <w:sz w:val="28"/>
+          <w:szCs w:val="28"/>
+        </w:rPr>
+      </w:pPr>
+      <w:r>
+        <w:rPr>
+          <w:rFonts w:ascii="Times New Roman" w:hAnsi="Times New Roman" w:cs="Times New Roman"/>
+          <w:sz w:val="28"/>
+          <w:szCs w:val="28"/>
+        </w:rPr>
+        <w:t>We should work always with single quotes.</w:t>
+      </w:r>
+    </w:p>
+    <w:p>
+      <w:pPr>
+        <w:pStyle w:val="ListParagraph"/>
+        <w:numPr>
+          <w:ilvl w:val="0"/>
+          <w:numId w:val="3"/>
+        </w:numPr>
+        <w:rPr>
+          <w:rFonts w:ascii="Times New Roman" w:hAnsi="Times New Roman" w:cs="Times New Roman"/>
+          <w:sz w:val="28"/>
+          <w:szCs w:val="28"/>
+        </w:rPr>
+      </w:pPr>
+      <w:r>
+        <w:rPr>
+          <w:rFonts w:ascii="Times New Roman" w:hAnsi="Times New Roman" w:cs="Times New Roman"/>
+          <w:sz w:val="28"/>
+          <w:szCs w:val="28"/>
+        </w:rPr>
+        <w:t>Others</w:t>
+      </w:r>
+    </w:p>
+    <w:p>
+      <w:pPr>
+        <w:pStyle w:val="ListParagraph"/>
+        <w:numPr>
+          <w:ilvl w:val="0"/>
+          <w:numId w:val="4"/>
+        </w:numPr>
+        <w:rPr>
+          <w:rFonts w:ascii="Times New Roman" w:hAnsi="Times New Roman" w:cs="Times New Roman"/>
+          <w:sz w:val="28"/>
+          <w:szCs w:val="28"/>
+        </w:rPr>
+      </w:pPr>
+      <w:r>
+        <w:rPr>
+          <w:rFonts w:ascii="Times New Roman" w:hAnsi="Times New Roman" w:cs="Times New Roman"/>
+          <w:sz w:val="28"/>
+          <w:szCs w:val="28"/>
+        </w:rPr>
+        <w:t>Websites:</w:t>
+      </w:r>
+    </w:p>
+    <w:p>
+      <w:pPr>
+        <w:pStyle w:val="ListParagraph"/>
+        <w:numPr>
+          <w:ilvl w:val="1"/>
+          <w:numId w:val="4"/>
+        </w:numPr>
+        <w:rPr>
+          <w:rFonts w:ascii="Times New Roman" w:hAnsi="Times New Roman" w:cs="Times New Roman"/>
+          <w:sz w:val="28"/>
+          <w:szCs w:val="28"/>
+        </w:rPr>
+      </w:pPr>
+      <w:r>
+        <w:rPr>
+          <w:rFonts w:ascii="Times New Roman" w:hAnsi="Times New Roman" w:cs="Times New Roman"/>
+          <w:sz w:val="28"/>
+          <w:szCs w:val="28"/>
+        </w:rPr>
+        <w:t>Appicon.co, icons8.com, canva.com, vecteezy.com</w:t>
+      </w:r>
+    </w:p>
+    <w:p>
+      <w:pPr>
+        <w:pStyle w:val="ListParagraph"/>
+        <w:numPr>
+          <w:ilvl w:val="0"/>
+          <w:numId w:val="2"/>
+        </w:numPr>
+        <w:rPr>
+          <w:rFonts w:ascii="Times New Roman" w:hAnsi="Times New Roman" w:cs="Times New Roman"/>
+          <w:sz w:val="28"/>
+          <w:szCs w:val="28"/>
+        </w:rPr>
+      </w:pPr>
+      <w:r>
+        <w:rPr>
+          <w:rFonts w:ascii="Times New Roman" w:hAnsi="Times New Roman" w:cs="Times New Roman"/>
+          <w:sz w:val="28"/>
+          <w:szCs w:val="28"/>
+        </w:rPr>
+        <w:t>I Am Poor – App challenge:</w:t>
+      </w:r>
+    </w:p>
+    <w:p>
+      <w:pPr>
+        <w:pStyle w:val="ListParagraph"/>
+        <w:numPr>
+          <w:ilvl w:val="1"/>
+          <w:numId w:val="2"/>
+        </w:numPr>
+        <w:rPr>
+          <w:rFonts w:ascii="Times New Roman" w:hAnsi="Times New Roman" w:cs="Times New Roman"/>
+          <w:sz w:val="28"/>
+          <w:szCs w:val="28"/>
+        </w:rPr>
+      </w:pPr>
+      <w:r>
+        <w:rPr>
+          <w:rFonts w:ascii="Times New Roman" w:hAnsi="Times New Roman" w:cs="Times New Roman"/>
+          <w:sz w:val="28"/>
+          <w:szCs w:val="28"/>
+        </w:rPr>
+        <w:t>Tips from Angela – Dealing with Distractions:</w:t>
+      </w:r>
+    </w:p>
+    <w:p>
+      <w:pPr>
+        <w:pStyle w:val="ListParagraph"/>
+        <w:numPr>
+          <w:ilvl w:val="2"/>
+          <w:numId w:val="2"/>
+        </w:numPr>
+        <w:rPr>
+          <w:rFonts w:ascii="Times New Roman" w:hAnsi="Times New Roman" w:cs="Times New Roman"/>
+          <w:sz w:val="28"/>
+          <w:szCs w:val="28"/>
+        </w:rPr>
+      </w:pPr>
+      <w:r>
+        <w:rPr>
+          <w:rFonts w:ascii="Times New Roman" w:hAnsi="Times New Roman" w:cs="Times New Roman"/>
+          <w:sz w:val="28"/>
+          <w:szCs w:val="28"/>
+        </w:rPr>
+        <w:t>Find a quiet time, quiet place.</w:t>
+      </w:r>
+    </w:p>
+    <w:p>
+      <w:pPr>
+        <w:pStyle w:val="ListParagraph"/>
+        <w:numPr>
+          <w:ilvl w:val="2"/>
+          <w:numId w:val="2"/>
+        </w:numPr>
+        <w:rPr>
+          <w:rFonts w:ascii="Times New Roman" w:hAnsi="Times New Roman" w:cs="Times New Roman"/>
+          <w:sz w:val="28"/>
+          <w:szCs w:val="28"/>
+        </w:rPr>
+      </w:pPr>
+      <w:r>
+        <w:rPr>
+          <w:rFonts w:ascii="Times New Roman" w:hAnsi="Times New Roman" w:cs="Times New Roman"/>
+          <w:sz w:val="28"/>
+          <w:szCs w:val="28"/>
+        </w:rPr>
+        <w:t>Put our phone into airplane mode and put it into a drawer.</w:t>
+      </w:r>
+    </w:p>
+    <w:p>
+      <w:pPr>
+        <w:pStyle w:val="ListParagraph"/>
+        <w:numPr>
+          <w:ilvl w:val="0"/>
+          <w:numId w:val="2"/>
+        </w:numPr>
+        <w:rPr>
+          <w:rFonts w:ascii="Times New Roman" w:hAnsi="Times New Roman" w:cs="Times New Roman"/>
+          <w:sz w:val="28"/>
+          <w:szCs w:val="28"/>
+        </w:rPr>
+      </w:pPr>
+      <w:proofErr w:type="spellStart"/>
+      <w:r>
+        <w:rPr>
+          <w:rFonts w:ascii="Times New Roman" w:hAnsi="Times New Roman" w:cs="Times New Roman"/>
+          <w:sz w:val="28"/>
+          <w:szCs w:val="28"/>
+        </w:rPr>
+        <w:t>MiCard</w:t>
+      </w:r>
+      <w:proofErr w:type="spellEnd"/>
+      <w:r>
+        <w:rPr>
+          <w:rFonts w:ascii="Times New Roman" w:hAnsi="Times New Roman" w:cs="Times New Roman"/>
+          <w:sz w:val="28"/>
+          <w:szCs w:val="28"/>
+        </w:rPr>
+        <w:t xml:space="preserve"> – How to Build Beautiful UIs with Flutter Widgets.</w:t>
+      </w:r>
+    </w:p>
+    <w:p>
+      <w:pPr>
+        <w:pStyle w:val="ListParagraph"/>
+        <w:numPr>
+          <w:ilvl w:val="1"/>
+          <w:numId w:val="2"/>
+        </w:numPr>
+        <w:rPr>
+          <w:rFonts w:ascii="Times New Roman" w:hAnsi="Times New Roman" w:cs="Times New Roman"/>
+          <w:sz w:val="28"/>
+          <w:szCs w:val="28"/>
+        </w:rPr>
+      </w:pPr>
+      <w:r>
+        <w:rPr>
+          <w:rFonts w:ascii="Times New Roman" w:hAnsi="Times New Roman" w:cs="Times New Roman"/>
+          <w:sz w:val="28"/>
+          <w:szCs w:val="28"/>
+        </w:rPr>
+        <w:t>App History of Everything.</w:t>
+      </w:r>
+    </w:p>
+    <w:p>
+      <w:pPr>
+        <w:pStyle w:val="ListParagraph"/>
+        <w:numPr>
+          <w:ilvl w:val="1"/>
+          <w:numId w:val="2"/>
+        </w:numPr>
+        <w:rPr>
+          <w:rFonts w:ascii="Times New Roman" w:hAnsi="Times New Roman" w:cs="Times New Roman"/>
+          <w:sz w:val="28"/>
+          <w:szCs w:val="28"/>
+        </w:rPr>
+      </w:pPr>
+      <w:r>
+        <w:rPr>
+          <w:rFonts w:ascii="Times New Roman" w:hAnsi="Times New Roman" w:cs="Times New Roman"/>
+          <w:sz w:val="28"/>
+          <w:szCs w:val="28"/>
+        </w:rPr>
+        <w:t>Hot Reload:</w:t>
+      </w:r>
       <w:bookmarkStart w:id="0" w:name="_GoBack"/>
       <w:bookmarkEnd w:id="0"/>
-      <w:r>
-        <w:rPr>
-          <w:rFonts w:ascii="Times New Roman" w:hAnsi="Times New Roman" w:cs="Times New Roman"/>
-          <w:b/>
-          <w:sz w:val="28"/>
-          <w:szCs w:val="28"/>
-        </w:rPr>
-        <w:t>=&gt;</w:t>
-      </w:r>
-      <w:r>
-        <w:rPr>
-          <w:rFonts w:ascii="Times New Roman" w:hAnsi="Times New Roman" w:cs="Times New Roman"/>
-          <w:sz w:val="28"/>
-          <w:szCs w:val="28"/>
-        </w:rPr>
-        <w:t>: fat arrow (</w:t>
-      </w:r>
-      <w:r>
-        <w:rPr>
-          <w:rFonts w:ascii="Times New Roman" w:hAnsi="Times New Roman" w:cs="Times New Roman"/>
-          <w:sz w:val="28"/>
-          <w:szCs w:val="28"/>
-        </w:rPr>
-        <w:t>Shorthand syntax</w:t>
-      </w:r>
-      <w:r>
-        <w:rPr>
-          <w:rFonts w:ascii="Times New Roman" w:hAnsi="Times New Roman" w:cs="Times New Roman"/>
-          <w:sz w:val="28"/>
-          <w:szCs w:val="28"/>
-        </w:rPr>
-        <w:t>)</w:t>
-      </w:r>
-      <w:r>
-        <w:rPr>
-          <w:rFonts w:ascii="Times New Roman" w:hAnsi="Times New Roman" w:cs="Times New Roman"/>
-          <w:sz w:val="28"/>
-          <w:szCs w:val="28"/>
-        </w:rPr>
-        <w:t xml:space="preserve"> is used to define a single expression in a function.</w:t>
-      </w:r>
-    </w:p>
-    <w:p>
-      <w:pPr>
-        <w:pStyle w:val="ListParagraph"/>
-        <w:numPr>
-          <w:ilvl w:val="0"/>
-          <w:numId w:val="4"/>
-        </w:numPr>
-        <w:rPr>
-          <w:rFonts w:ascii="Times New Roman" w:hAnsi="Times New Roman" w:cs="Times New Roman"/>
-          <w:sz w:val="28"/>
-          <w:szCs w:val="28"/>
-        </w:rPr>
-      </w:pPr>
-      <w:r>
-        <w:rPr>
-          <w:rFonts w:ascii="Times New Roman" w:hAnsi="Times New Roman" w:cs="Times New Roman"/>
-          <w:sz w:val="28"/>
-          <w:szCs w:val="28"/>
-        </w:rPr>
-        <w:t xml:space="preserve">The </w:t>
-      </w:r>
-      <w:r>
-        <w:rPr>
-          <w:rFonts w:ascii="Times New Roman" w:hAnsi="Times New Roman" w:cs="Times New Roman"/>
-          <w:b/>
-          <w:sz w:val="28"/>
-          <w:szCs w:val="28"/>
-        </w:rPr>
-        <w:t>main</w:t>
-      </w:r>
-      <w:r>
-        <w:rPr>
-          <w:rFonts w:ascii="Times New Roman" w:hAnsi="Times New Roman" w:cs="Times New Roman"/>
-          <w:sz w:val="28"/>
-          <w:szCs w:val="28"/>
-        </w:rPr>
-        <w:t xml:space="preserve"> function is the starting point for all program.</w:t>
-      </w:r>
-    </w:p>
-    <w:p>
-      <w:pPr>
-        <w:pStyle w:val="ListParagraph"/>
-        <w:numPr>
-          <w:ilvl w:val="0"/>
-          <w:numId w:val="4"/>
-        </w:numPr>
-        <w:rPr>
-          <w:rFonts w:ascii="Times New Roman" w:hAnsi="Times New Roman" w:cs="Times New Roman"/>
-          <w:sz w:val="28"/>
-          <w:szCs w:val="28"/>
-        </w:rPr>
-      </w:pPr>
-      <w:r>
-        <w:rPr>
-          <w:rFonts w:ascii="Times New Roman" w:hAnsi="Times New Roman" w:cs="Times New Roman"/>
-          <w:sz w:val="28"/>
-          <w:szCs w:val="28"/>
-        </w:rPr>
-        <w:t>We should work always with single quotes.</w:t>
+    </w:p>
+    <w:p>
+      <w:pPr>
+        <w:pStyle w:val="ListParagraph"/>
+        <w:numPr>
+          <w:ilvl w:val="2"/>
+          <w:numId w:val="2"/>
+        </w:numPr>
+        <w:rPr>
+          <w:rFonts w:ascii="Times New Roman" w:hAnsi="Times New Roman" w:cs="Times New Roman"/>
+          <w:sz w:val="28"/>
+          <w:szCs w:val="28"/>
+        </w:rPr>
+      </w:pPr>
+      <w:r>
+        <w:rPr>
+          <w:rFonts w:ascii="Times New Roman" w:hAnsi="Times New Roman" w:cs="Times New Roman"/>
+          <w:sz w:val="28"/>
+          <w:szCs w:val="28"/>
+        </w:rPr>
+        <w:t xml:space="preserve">just working on stateless or </w:t>
+      </w:r>
+      <w:proofErr w:type="spellStart"/>
+      <w:r>
+        <w:rPr>
+          <w:rFonts w:ascii="Times New Roman" w:hAnsi="Times New Roman" w:cs="Times New Roman"/>
+          <w:sz w:val="28"/>
+          <w:szCs w:val="28"/>
+        </w:rPr>
+        <w:t>stateful</w:t>
+      </w:r>
+      <w:proofErr w:type="spellEnd"/>
+      <w:r>
+        <w:rPr>
+          <w:rFonts w:ascii="Times New Roman" w:hAnsi="Times New Roman" w:cs="Times New Roman"/>
+          <w:sz w:val="28"/>
+          <w:szCs w:val="28"/>
+        </w:rPr>
+        <w:t xml:space="preserve"> widget.</w:t>
+      </w:r>
+    </w:p>
+    <w:p>
+      <w:pPr>
+        <w:pStyle w:val="ListParagraph"/>
+        <w:numPr>
+          <w:ilvl w:val="2"/>
+          <w:numId w:val="2"/>
+        </w:numPr>
+        <w:rPr>
+          <w:rFonts w:ascii="Times New Roman" w:hAnsi="Times New Roman" w:cs="Times New Roman"/>
+          <w:sz w:val="28"/>
+          <w:szCs w:val="28"/>
+        </w:rPr>
+      </w:pPr>
+      <w:r>
+        <w:rPr>
+          <w:rFonts w:ascii="Times New Roman" w:hAnsi="Times New Roman" w:cs="Times New Roman"/>
+          <w:sz w:val="28"/>
+          <w:szCs w:val="28"/>
+        </w:rPr>
+        <w:t xml:space="preserve">Just call </w:t>
+      </w:r>
+      <w:r>
+        <w:rPr>
+          <w:rFonts w:ascii="Times New Roman" w:hAnsi="Times New Roman" w:cs="Times New Roman"/>
+          <w:sz w:val="28"/>
+          <w:szCs w:val="28"/>
+        </w:rPr>
+        <w:t>“build” method.</w:t>
+      </w:r>
+    </w:p>
+    <w:p>
+      <w:pPr>
+        <w:pStyle w:val="ListParagraph"/>
+        <w:numPr>
+          <w:ilvl w:val="2"/>
+          <w:numId w:val="2"/>
+        </w:numPr>
+        <w:rPr>
+          <w:rFonts w:ascii="Times New Roman" w:hAnsi="Times New Roman" w:cs="Times New Roman"/>
+          <w:sz w:val="28"/>
+          <w:szCs w:val="28"/>
+        </w:rPr>
+      </w:pPr>
+      <w:r>
+        <w:rPr>
+          <w:rFonts w:ascii="Times New Roman" w:hAnsi="Times New Roman" w:cs="Times New Roman"/>
+          <w:sz w:val="28"/>
+          <w:szCs w:val="28"/>
+        </w:rPr>
+        <w:t>Press Ctrl + S.</w:t>
+      </w:r>
+    </w:p>
+    <w:p>
+      <w:pPr>
+        <w:pStyle w:val="ListParagraph"/>
+        <w:numPr>
+          <w:ilvl w:val="2"/>
+          <w:numId w:val="2"/>
+        </w:numPr>
+        <w:rPr>
+          <w:rFonts w:ascii="Times New Roman" w:hAnsi="Times New Roman" w:cs="Times New Roman"/>
+          <w:sz w:val="28"/>
+          <w:szCs w:val="28"/>
+        </w:rPr>
+      </w:pPr>
+      <w:r>
+        <w:rPr>
+          <w:rFonts w:ascii="Times New Roman" w:hAnsi="Times New Roman" w:cs="Times New Roman"/>
+          <w:sz w:val="28"/>
+          <w:szCs w:val="28"/>
+        </w:rPr>
+        <w:t>Reduce time to develop the app.</w:t>
+      </w:r>
+    </w:p>
+    <w:p>
+      <w:pPr>
+        <w:pStyle w:val="ListParagraph"/>
+        <w:numPr>
+          <w:ilvl w:val="2"/>
+          <w:numId w:val="2"/>
+        </w:numPr>
+        <w:rPr>
+          <w:rFonts w:ascii="Times New Roman" w:hAnsi="Times New Roman" w:cs="Times New Roman"/>
+          <w:sz w:val="28"/>
+          <w:szCs w:val="28"/>
+        </w:rPr>
+      </w:pPr>
+      <w:r>
+        <w:rPr>
+          <w:rFonts w:ascii="Times New Roman" w:hAnsi="Times New Roman" w:cs="Times New Roman"/>
+          <w:sz w:val="28"/>
+          <w:szCs w:val="28"/>
+        </w:rPr>
+        <w:t>Won’t lose data (form).</w:t>
+      </w:r>
+    </w:p>
+    <w:p>
+      <w:pPr>
+        <w:pStyle w:val="ListParagraph"/>
+        <w:numPr>
+          <w:ilvl w:val="1"/>
+          <w:numId w:val="2"/>
+        </w:numPr>
+        <w:rPr>
+          <w:rFonts w:ascii="Times New Roman" w:hAnsi="Times New Roman" w:cs="Times New Roman"/>
+          <w:sz w:val="28"/>
+          <w:szCs w:val="28"/>
+        </w:rPr>
+      </w:pPr>
+      <w:r>
+        <w:rPr>
+          <w:rFonts w:ascii="Times New Roman" w:hAnsi="Times New Roman" w:cs="Times New Roman"/>
+          <w:sz w:val="28"/>
+          <w:szCs w:val="28"/>
+        </w:rPr>
+        <w:t>Hot Restart:</w:t>
+      </w:r>
+    </w:p>
+    <w:p>
+      <w:pPr>
+        <w:pStyle w:val="ListParagraph"/>
+        <w:numPr>
+          <w:ilvl w:val="2"/>
+          <w:numId w:val="2"/>
+        </w:numPr>
+        <w:rPr>
+          <w:rFonts w:ascii="Times New Roman" w:hAnsi="Times New Roman" w:cs="Times New Roman"/>
+          <w:sz w:val="28"/>
+          <w:szCs w:val="28"/>
+        </w:rPr>
+      </w:pPr>
+      <w:r>
+        <w:rPr>
+          <w:rFonts w:ascii="Times New Roman" w:hAnsi="Times New Roman" w:cs="Times New Roman"/>
+          <w:sz w:val="28"/>
+          <w:szCs w:val="28"/>
+        </w:rPr>
+        <w:t>Reset app (reset data, state).</w:t>
+      </w:r>
+    </w:p>
+    <w:p>
+      <w:pPr>
+        <w:pStyle w:val="ListParagraph"/>
+        <w:numPr>
+          <w:ilvl w:val="1"/>
+          <w:numId w:val="2"/>
+        </w:numPr>
+        <w:rPr>
+          <w:rFonts w:ascii="Times New Roman" w:hAnsi="Times New Roman" w:cs="Times New Roman"/>
+          <w:sz w:val="28"/>
+          <w:szCs w:val="28"/>
+        </w:rPr>
+      </w:pPr>
+      <w:r>
+        <w:rPr>
+          <w:rFonts w:ascii="Times New Roman" w:hAnsi="Times New Roman" w:cs="Times New Roman"/>
+          <w:sz w:val="28"/>
+          <w:szCs w:val="28"/>
+        </w:rPr>
+        <w:t>“build” method:</w:t>
+      </w:r>
+    </w:p>
+    <w:p>
+      <w:pPr>
+        <w:pStyle w:val="ListParagraph"/>
+        <w:numPr>
+          <w:ilvl w:val="2"/>
+          <w:numId w:val="2"/>
+        </w:numPr>
+        <w:rPr>
+          <w:rFonts w:ascii="Times New Roman" w:hAnsi="Times New Roman" w:cs="Times New Roman"/>
+          <w:sz w:val="28"/>
+          <w:szCs w:val="28"/>
+        </w:rPr>
+      </w:pPr>
+      <w:r>
+        <w:rPr>
+          <w:rFonts w:ascii="Times New Roman" w:hAnsi="Times New Roman" w:cs="Times New Roman"/>
+          <w:sz w:val="28"/>
+          <w:szCs w:val="28"/>
+        </w:rPr>
+        <w:t>Be called every time we make a change to one of the widgets inside that build method.</w:t>
+      </w:r>
+      <w:r>
+        <w:rPr>
+          <w:rFonts w:ascii="Times New Roman" w:hAnsi="Times New Roman" w:cs="Times New Roman"/>
+          <w:sz w:val="28"/>
+          <w:szCs w:val="28"/>
+        </w:rPr>
+        <w:t xml:space="preserve"> </w:t>
       </w:r>
     </w:p>
     <w:sectPr>
@@ -569,7 +1778,7 @@
         <w:ind w:left="1800" w:hanging="360"/>
       </w:pPr>
     </w:lvl>
-    <w:lvl w:ilvl="1" w:tplc="04090019" w:tentative="1">
+    <w:lvl w:ilvl="1" w:tplc="04090019">
       <w:start w:val="1"/>
       <w:numFmt w:val="lowerLetter"/>
       <w:lvlText w:val="%2."/>
@@ -734,7 +1943,7 @@
   <w:abstractNum w:abstractNumId="2" w15:restartNumberingAfterBreak="0">
     <w:nsid w:val="2F806BEF"/>
     <w:multiLevelType w:val="hybridMultilevel"/>
-    <w:tmpl w:val="94AE65B0"/>
+    <w:tmpl w:val="BD82C35C"/>
     <w:lvl w:ilvl="0" w:tplc="6B6A19A4">
       <w:start w:val="1"/>
       <w:numFmt w:val="upperRoman"/>
@@ -747,16 +1956,19 @@
         <w:rFonts w:hint="default"/>
       </w:rPr>
     </w:lvl>
-    <w:lvl w:ilvl="1" w:tplc="04090019">
-      <w:start w:val="1"/>
-      <w:numFmt w:val="lowerLetter"/>
+    <w:lvl w:ilvl="1" w:tplc="2CC4CC1E">
+      <w:start w:val="1"/>
+      <w:numFmt w:val="decimal"/>
       <w:lvlText w:val="%2."/>
       <w:lvlJc w:val="left"/>
       <w:pPr>
         <w:ind w:left="1800" w:hanging="360"/>
       </w:pPr>
-    </w:lvl>
-    <w:lvl w:ilvl="2" w:tplc="0409001B" w:tentative="1">
+      <w:rPr>
+        <w:rFonts w:ascii="Times New Roman" w:eastAsiaTheme="minorHAnsi" w:hAnsi="Times New Roman" w:cs="Times New Roman"/>
+      </w:rPr>
+    </w:lvl>
+    <w:lvl w:ilvl="2" w:tplc="0409001B">
       <w:start w:val="1"/>
       <w:numFmt w:val="lowerRoman"/>
       <w:lvlText w:val="%3."/>

</xml_diff>

<commit_message>
3. How to Use Container Widgets
</commit_message>
<xml_diff>
--- a/Angela/Document/Báo Cáo Khóa học Futter.docx
+++ b/Angela/Document/Báo Cáo Khóa học Futter.docx
@@ -1518,8 +1518,447 @@
         </w:rPr>
         <w:t>Hot Reload:</w:t>
       </w:r>
+    </w:p>
+    <w:p>
+      <w:pPr>
+        <w:pStyle w:val="ListParagraph"/>
+        <w:numPr>
+          <w:ilvl w:val="2"/>
+          <w:numId w:val="2"/>
+        </w:numPr>
+        <w:rPr>
+          <w:rFonts w:ascii="Times New Roman" w:hAnsi="Times New Roman" w:cs="Times New Roman"/>
+          <w:sz w:val="28"/>
+          <w:szCs w:val="28"/>
+        </w:rPr>
+      </w:pPr>
+      <w:r>
+        <w:rPr>
+          <w:rFonts w:ascii="Times New Roman" w:hAnsi="Times New Roman" w:cs="Times New Roman"/>
+          <w:sz w:val="28"/>
+          <w:szCs w:val="28"/>
+        </w:rPr>
+        <w:t xml:space="preserve">just working on stateless or </w:t>
+      </w:r>
+      <w:proofErr w:type="spellStart"/>
+      <w:r>
+        <w:rPr>
+          <w:rFonts w:ascii="Times New Roman" w:hAnsi="Times New Roman" w:cs="Times New Roman"/>
+          <w:sz w:val="28"/>
+          <w:szCs w:val="28"/>
+        </w:rPr>
+        <w:t>stateful</w:t>
+      </w:r>
+      <w:proofErr w:type="spellEnd"/>
+      <w:r>
+        <w:rPr>
+          <w:rFonts w:ascii="Times New Roman" w:hAnsi="Times New Roman" w:cs="Times New Roman"/>
+          <w:sz w:val="28"/>
+          <w:szCs w:val="28"/>
+        </w:rPr>
+        <w:t xml:space="preserve"> widget.</w:t>
+      </w:r>
+    </w:p>
+    <w:p>
+      <w:pPr>
+        <w:pStyle w:val="ListParagraph"/>
+        <w:numPr>
+          <w:ilvl w:val="2"/>
+          <w:numId w:val="2"/>
+        </w:numPr>
+        <w:rPr>
+          <w:rFonts w:ascii="Times New Roman" w:hAnsi="Times New Roman" w:cs="Times New Roman"/>
+          <w:sz w:val="28"/>
+          <w:szCs w:val="28"/>
+        </w:rPr>
+      </w:pPr>
+      <w:r>
+        <w:rPr>
+          <w:rFonts w:ascii="Times New Roman" w:hAnsi="Times New Roman" w:cs="Times New Roman"/>
+          <w:sz w:val="28"/>
+          <w:szCs w:val="28"/>
+        </w:rPr>
+        <w:t xml:space="preserve">Just call </w:t>
+      </w:r>
+      <w:r>
+        <w:rPr>
+          <w:rFonts w:ascii="Times New Roman" w:hAnsi="Times New Roman" w:cs="Times New Roman"/>
+          <w:sz w:val="28"/>
+          <w:szCs w:val="28"/>
+        </w:rPr>
+        <w:t>“build” method.</w:t>
+      </w:r>
+    </w:p>
+    <w:p>
+      <w:pPr>
+        <w:pStyle w:val="ListParagraph"/>
+        <w:numPr>
+          <w:ilvl w:val="2"/>
+          <w:numId w:val="2"/>
+        </w:numPr>
+        <w:rPr>
+          <w:rFonts w:ascii="Times New Roman" w:hAnsi="Times New Roman" w:cs="Times New Roman"/>
+          <w:sz w:val="28"/>
+          <w:szCs w:val="28"/>
+        </w:rPr>
+      </w:pPr>
+      <w:r>
+        <w:rPr>
+          <w:rFonts w:ascii="Times New Roman" w:hAnsi="Times New Roman" w:cs="Times New Roman"/>
+          <w:sz w:val="28"/>
+          <w:szCs w:val="28"/>
+        </w:rPr>
+        <w:t>Press Ctrl + S.</w:t>
+      </w:r>
+    </w:p>
+    <w:p>
+      <w:pPr>
+        <w:pStyle w:val="ListParagraph"/>
+        <w:numPr>
+          <w:ilvl w:val="2"/>
+          <w:numId w:val="2"/>
+        </w:numPr>
+        <w:rPr>
+          <w:rFonts w:ascii="Times New Roman" w:hAnsi="Times New Roman" w:cs="Times New Roman"/>
+          <w:sz w:val="28"/>
+          <w:szCs w:val="28"/>
+        </w:rPr>
+      </w:pPr>
+      <w:r>
+        <w:rPr>
+          <w:rFonts w:ascii="Times New Roman" w:hAnsi="Times New Roman" w:cs="Times New Roman"/>
+          <w:sz w:val="28"/>
+          <w:szCs w:val="28"/>
+        </w:rPr>
+        <w:t>Reduce time to develop the app.</w:t>
+      </w:r>
+    </w:p>
+    <w:p>
+      <w:pPr>
+        <w:pStyle w:val="ListParagraph"/>
+        <w:numPr>
+          <w:ilvl w:val="2"/>
+          <w:numId w:val="2"/>
+        </w:numPr>
+        <w:rPr>
+          <w:rFonts w:ascii="Times New Roman" w:hAnsi="Times New Roman" w:cs="Times New Roman"/>
+          <w:sz w:val="28"/>
+          <w:szCs w:val="28"/>
+        </w:rPr>
+      </w:pPr>
+      <w:r>
+        <w:rPr>
+          <w:rFonts w:ascii="Times New Roman" w:hAnsi="Times New Roman" w:cs="Times New Roman"/>
+          <w:sz w:val="28"/>
+          <w:szCs w:val="28"/>
+        </w:rPr>
+        <w:t>Won’t lose data (form).</w:t>
+      </w:r>
+    </w:p>
+    <w:p>
+      <w:pPr>
+        <w:pStyle w:val="ListParagraph"/>
+        <w:numPr>
+          <w:ilvl w:val="1"/>
+          <w:numId w:val="2"/>
+        </w:numPr>
+        <w:rPr>
+          <w:rFonts w:ascii="Times New Roman" w:hAnsi="Times New Roman" w:cs="Times New Roman"/>
+          <w:sz w:val="28"/>
+          <w:szCs w:val="28"/>
+        </w:rPr>
+      </w:pPr>
+      <w:r>
+        <w:rPr>
+          <w:rFonts w:ascii="Times New Roman" w:hAnsi="Times New Roman" w:cs="Times New Roman"/>
+          <w:sz w:val="28"/>
+          <w:szCs w:val="28"/>
+        </w:rPr>
+        <w:t>Hot Restart:</w:t>
+      </w:r>
+    </w:p>
+    <w:p>
+      <w:pPr>
+        <w:pStyle w:val="ListParagraph"/>
+        <w:numPr>
+          <w:ilvl w:val="2"/>
+          <w:numId w:val="2"/>
+        </w:numPr>
+        <w:rPr>
+          <w:rFonts w:ascii="Times New Roman" w:hAnsi="Times New Roman" w:cs="Times New Roman"/>
+          <w:sz w:val="28"/>
+          <w:szCs w:val="28"/>
+        </w:rPr>
+      </w:pPr>
+      <w:r>
+        <w:rPr>
+          <w:rFonts w:ascii="Times New Roman" w:hAnsi="Times New Roman" w:cs="Times New Roman"/>
+          <w:sz w:val="28"/>
+          <w:szCs w:val="28"/>
+        </w:rPr>
+        <w:t>Reset app (reset data, state).</w:t>
+      </w:r>
+    </w:p>
+    <w:p>
+      <w:pPr>
+        <w:pStyle w:val="ListParagraph"/>
+        <w:numPr>
+          <w:ilvl w:val="1"/>
+          <w:numId w:val="2"/>
+        </w:numPr>
+        <w:rPr>
+          <w:rFonts w:ascii="Times New Roman" w:hAnsi="Times New Roman" w:cs="Times New Roman"/>
+          <w:sz w:val="28"/>
+          <w:szCs w:val="28"/>
+        </w:rPr>
+      </w:pPr>
+      <w:r>
+        <w:rPr>
+          <w:rFonts w:ascii="Times New Roman" w:hAnsi="Times New Roman" w:cs="Times New Roman"/>
+          <w:sz w:val="28"/>
+          <w:szCs w:val="28"/>
+        </w:rPr>
+        <w:t>“build” method:</w:t>
+      </w:r>
+    </w:p>
+    <w:p>
+      <w:pPr>
+        <w:pStyle w:val="ListParagraph"/>
+        <w:numPr>
+          <w:ilvl w:val="2"/>
+          <w:numId w:val="2"/>
+        </w:numPr>
+        <w:rPr>
+          <w:rFonts w:ascii="Times New Roman" w:hAnsi="Times New Roman" w:cs="Times New Roman"/>
+          <w:sz w:val="28"/>
+          <w:szCs w:val="28"/>
+        </w:rPr>
+      </w:pPr>
+      <w:r>
+        <w:rPr>
+          <w:rFonts w:ascii="Times New Roman" w:hAnsi="Times New Roman" w:cs="Times New Roman"/>
+          <w:sz w:val="28"/>
+          <w:szCs w:val="28"/>
+        </w:rPr>
+        <w:t>Be called every time we make a change to one of the widgets inside that build method.</w:t>
+      </w:r>
+      <w:r>
+        <w:rPr>
+          <w:rFonts w:ascii="Times New Roman" w:hAnsi="Times New Roman" w:cs="Times New Roman"/>
+          <w:sz w:val="28"/>
+          <w:szCs w:val="28"/>
+        </w:rPr>
+        <w:t xml:space="preserve"> </w:t>
+      </w:r>
+    </w:p>
+    <w:p>
+      <w:pPr>
+        <w:pStyle w:val="ListParagraph"/>
+        <w:numPr>
+          <w:ilvl w:val="1"/>
+          <w:numId w:val="2"/>
+        </w:numPr>
+        <w:rPr>
+          <w:rFonts w:ascii="Times New Roman" w:hAnsi="Times New Roman" w:cs="Times New Roman"/>
+          <w:sz w:val="28"/>
+          <w:szCs w:val="28"/>
+        </w:rPr>
+      </w:pPr>
+      <w:r>
+        <w:rPr>
+          <w:rFonts w:ascii="Times New Roman" w:hAnsi="Times New Roman" w:cs="Times New Roman"/>
+          <w:sz w:val="28"/>
+          <w:szCs w:val="28"/>
+        </w:rPr>
+        <w:t xml:space="preserve">Widgets: </w:t>
+      </w:r>
+    </w:p>
+    <w:p>
+      <w:pPr>
+        <w:pStyle w:val="ListParagraph"/>
+        <w:numPr>
+          <w:ilvl w:val="2"/>
+          <w:numId w:val="2"/>
+        </w:numPr>
+        <w:rPr>
+          <w:rFonts w:ascii="Times New Roman" w:hAnsi="Times New Roman" w:cs="Times New Roman"/>
+          <w:sz w:val="28"/>
+          <w:szCs w:val="28"/>
+        </w:rPr>
+      </w:pPr>
+      <w:r>
+        <w:rPr>
+          <w:rFonts w:ascii="Times New Roman" w:hAnsi="Times New Roman" w:cs="Times New Roman"/>
+          <w:sz w:val="28"/>
+          <w:szCs w:val="28"/>
+        </w:rPr>
+        <w:t>Container:</w:t>
+      </w:r>
+    </w:p>
+    <w:p>
+      <w:pPr>
+        <w:pStyle w:val="ListParagraph"/>
+        <w:numPr>
+          <w:ilvl w:val="3"/>
+          <w:numId w:val="2"/>
+        </w:numPr>
+        <w:rPr>
+          <w:rFonts w:ascii="Times New Roman" w:hAnsi="Times New Roman" w:cs="Times New Roman"/>
+          <w:sz w:val="28"/>
+          <w:szCs w:val="28"/>
+        </w:rPr>
+      </w:pPr>
+      <w:r>
+        <w:rPr>
+          <w:rFonts w:ascii="Times New Roman" w:hAnsi="Times New Roman" w:cs="Times New Roman"/>
+          <w:sz w:val="28"/>
+          <w:szCs w:val="28"/>
+        </w:rPr>
+        <w:t>Combines common painting, positioning, sizing widgets.</w:t>
+      </w:r>
+    </w:p>
+    <w:p>
+      <w:pPr>
+        <w:pStyle w:val="ListParagraph"/>
+        <w:numPr>
+          <w:ilvl w:val="3"/>
+          <w:numId w:val="2"/>
+        </w:numPr>
+        <w:rPr>
+          <w:rFonts w:ascii="Times New Roman" w:hAnsi="Times New Roman" w:cs="Times New Roman"/>
+          <w:sz w:val="28"/>
+          <w:szCs w:val="28"/>
+        </w:rPr>
+      </w:pPr>
+      <w:r>
+        <w:rPr>
+          <w:rFonts w:ascii="Times New Roman" w:hAnsi="Times New Roman" w:cs="Times New Roman"/>
+          <w:sz w:val="28"/>
+          <w:szCs w:val="28"/>
+        </w:rPr>
+        <w:t>Fit decoration to the narrowest parameter.</w:t>
+      </w:r>
+    </w:p>
+    <w:p>
+      <w:pPr>
+        <w:pStyle w:val="ListParagraph"/>
+        <w:numPr>
+          <w:ilvl w:val="3"/>
+          <w:numId w:val="2"/>
+        </w:numPr>
+        <w:rPr>
+          <w:rFonts w:ascii="Times New Roman" w:hAnsi="Times New Roman" w:cs="Times New Roman"/>
+          <w:sz w:val="28"/>
+          <w:szCs w:val="28"/>
+        </w:rPr>
+      </w:pPr>
+      <w:r>
+        <w:rPr>
+          <w:rFonts w:ascii="Times New Roman" w:hAnsi="Times New Roman" w:cs="Times New Roman"/>
+          <w:sz w:val="28"/>
+          <w:szCs w:val="28"/>
+        </w:rPr>
+        <w:t>When set alignment the container will expand to fill its parent’s width and height.</w:t>
+      </w:r>
+    </w:p>
+    <w:p>
+      <w:pPr>
+        <w:pStyle w:val="ListParagraph"/>
+        <w:numPr>
+          <w:ilvl w:val="3"/>
+          <w:numId w:val="2"/>
+        </w:numPr>
+        <w:rPr>
+          <w:rFonts w:ascii="Times New Roman" w:hAnsi="Times New Roman" w:cs="Times New Roman"/>
+          <w:sz w:val="28"/>
+          <w:szCs w:val="28"/>
+        </w:rPr>
+      </w:pPr>
+      <w:r>
+        <w:rPr>
+          <w:rFonts w:ascii="Times New Roman" w:hAnsi="Times New Roman" w:cs="Times New Roman"/>
+          <w:sz w:val="28"/>
+          <w:szCs w:val="28"/>
+        </w:rPr>
+        <w:t>Container w</w:t>
+      </w:r>
       <w:bookmarkStart w:id="0" w:name="_GoBack"/>
       <w:bookmarkEnd w:id="0"/>
+      <w:r>
+        <w:rPr>
+          <w:rFonts w:ascii="Times New Roman" w:hAnsi="Times New Roman" w:cs="Times New Roman"/>
+          <w:sz w:val="28"/>
+          <w:szCs w:val="28"/>
+        </w:rPr>
+        <w:t>ith no children try to be as big as possible.</w:t>
+      </w:r>
+    </w:p>
+    <w:p>
+      <w:pPr>
+        <w:pStyle w:val="ListParagraph"/>
+        <w:numPr>
+          <w:ilvl w:val="3"/>
+          <w:numId w:val="2"/>
+        </w:numPr>
+        <w:rPr>
+          <w:rFonts w:ascii="Times New Roman" w:hAnsi="Times New Roman" w:cs="Times New Roman"/>
+          <w:sz w:val="28"/>
+          <w:szCs w:val="28"/>
+        </w:rPr>
+      </w:pPr>
+      <w:r>
+        <w:rPr>
+          <w:rFonts w:ascii="Times New Roman" w:hAnsi="Times New Roman" w:cs="Times New Roman"/>
+          <w:sz w:val="28"/>
+          <w:szCs w:val="28"/>
+        </w:rPr>
+        <w:lastRenderedPageBreak/>
+        <w:t>Containers with children size themselves to their children.</w:t>
+      </w:r>
+    </w:p>
+    <w:p>
+      <w:pPr>
+        <w:pStyle w:val="ListParagraph"/>
+        <w:numPr>
+          <w:ilvl w:val="3"/>
+          <w:numId w:val="2"/>
+        </w:numPr>
+        <w:rPr>
+          <w:rFonts w:ascii="Times New Roman" w:hAnsi="Times New Roman" w:cs="Times New Roman"/>
+          <w:sz w:val="28"/>
+          <w:szCs w:val="28"/>
+        </w:rPr>
+      </w:pPr>
+      <w:r>
+        <w:rPr>
+          <w:rFonts w:ascii="Times New Roman" w:hAnsi="Times New Roman" w:cs="Times New Roman"/>
+          <w:sz w:val="28"/>
+          <w:szCs w:val="28"/>
+        </w:rPr>
+        <w:t xml:space="preserve">Margin: outside of widgets. </w:t>
+      </w:r>
+    </w:p>
+    <w:p>
+      <w:pPr>
+        <w:pStyle w:val="ListParagraph"/>
+        <w:numPr>
+          <w:ilvl w:val="3"/>
+          <w:numId w:val="2"/>
+        </w:numPr>
+        <w:rPr>
+          <w:rFonts w:ascii="Times New Roman" w:hAnsi="Times New Roman" w:cs="Times New Roman"/>
+          <w:sz w:val="28"/>
+          <w:szCs w:val="28"/>
+        </w:rPr>
+      </w:pPr>
+      <w:r>
+        <w:rPr>
+          <w:rFonts w:ascii="Times New Roman" w:hAnsi="Times New Roman" w:cs="Times New Roman"/>
+          <w:sz w:val="28"/>
+          <w:szCs w:val="28"/>
+        </w:rPr>
+        <w:t>Padding: inside of widgets.</w:t>
+      </w:r>
     </w:p>
     <w:p>
       <w:pPr>
@@ -1540,217 +1979,29 @@
           <w:sz w:val="28"/>
           <w:szCs w:val="28"/>
         </w:rPr>
-        <w:t xml:space="preserve">just working on stateless or </w:t>
-      </w:r>
-      <w:proofErr w:type="spellStart"/>
-      <w:r>
-        <w:rPr>
-          <w:rFonts w:ascii="Times New Roman" w:hAnsi="Times New Roman" w:cs="Times New Roman"/>
-          <w:sz w:val="28"/>
-          <w:szCs w:val="28"/>
-        </w:rPr>
-        <w:t>stateful</w:t>
-      </w:r>
-      <w:proofErr w:type="spellEnd"/>
-      <w:r>
-        <w:rPr>
-          <w:rFonts w:ascii="Times New Roman" w:hAnsi="Times New Roman" w:cs="Times New Roman"/>
-          <w:sz w:val="28"/>
-          <w:szCs w:val="28"/>
-        </w:rPr>
-        <w:t xml:space="preserve"> widget.</w:t>
-      </w:r>
-    </w:p>
-    <w:p>
-      <w:pPr>
-        <w:pStyle w:val="ListParagraph"/>
-        <w:numPr>
-          <w:ilvl w:val="2"/>
-          <w:numId w:val="2"/>
-        </w:numPr>
-        <w:rPr>
-          <w:rFonts w:ascii="Times New Roman" w:hAnsi="Times New Roman" w:cs="Times New Roman"/>
-          <w:sz w:val="28"/>
-          <w:szCs w:val="28"/>
-        </w:rPr>
-      </w:pPr>
-      <w:r>
-        <w:rPr>
-          <w:rFonts w:ascii="Times New Roman" w:hAnsi="Times New Roman" w:cs="Times New Roman"/>
-          <w:sz w:val="28"/>
-          <w:szCs w:val="28"/>
-        </w:rPr>
-        <w:t xml:space="preserve">Just call </w:t>
-      </w:r>
-      <w:r>
-        <w:rPr>
-          <w:rFonts w:ascii="Times New Roman" w:hAnsi="Times New Roman" w:cs="Times New Roman"/>
-          <w:sz w:val="28"/>
-          <w:szCs w:val="28"/>
-        </w:rPr>
-        <w:t>“build” method.</w:t>
-      </w:r>
-    </w:p>
-    <w:p>
-      <w:pPr>
-        <w:pStyle w:val="ListParagraph"/>
-        <w:numPr>
-          <w:ilvl w:val="2"/>
-          <w:numId w:val="2"/>
-        </w:numPr>
-        <w:rPr>
-          <w:rFonts w:ascii="Times New Roman" w:hAnsi="Times New Roman" w:cs="Times New Roman"/>
-          <w:sz w:val="28"/>
-          <w:szCs w:val="28"/>
-        </w:rPr>
-      </w:pPr>
-      <w:r>
-        <w:rPr>
-          <w:rFonts w:ascii="Times New Roman" w:hAnsi="Times New Roman" w:cs="Times New Roman"/>
-          <w:sz w:val="28"/>
-          <w:szCs w:val="28"/>
-        </w:rPr>
-        <w:t>Press Ctrl + S.</w:t>
-      </w:r>
-    </w:p>
-    <w:p>
-      <w:pPr>
-        <w:pStyle w:val="ListParagraph"/>
-        <w:numPr>
-          <w:ilvl w:val="2"/>
-          <w:numId w:val="2"/>
-        </w:numPr>
-        <w:rPr>
-          <w:rFonts w:ascii="Times New Roman" w:hAnsi="Times New Roman" w:cs="Times New Roman"/>
-          <w:sz w:val="28"/>
-          <w:szCs w:val="28"/>
-        </w:rPr>
-      </w:pPr>
-      <w:r>
-        <w:rPr>
-          <w:rFonts w:ascii="Times New Roman" w:hAnsi="Times New Roman" w:cs="Times New Roman"/>
-          <w:sz w:val="28"/>
-          <w:szCs w:val="28"/>
-        </w:rPr>
-        <w:t>Reduce time to develop the app.</w:t>
-      </w:r>
-    </w:p>
-    <w:p>
-      <w:pPr>
-        <w:pStyle w:val="ListParagraph"/>
-        <w:numPr>
-          <w:ilvl w:val="2"/>
-          <w:numId w:val="2"/>
-        </w:numPr>
-        <w:rPr>
-          <w:rFonts w:ascii="Times New Roman" w:hAnsi="Times New Roman" w:cs="Times New Roman"/>
-          <w:sz w:val="28"/>
-          <w:szCs w:val="28"/>
-        </w:rPr>
-      </w:pPr>
-      <w:r>
-        <w:rPr>
-          <w:rFonts w:ascii="Times New Roman" w:hAnsi="Times New Roman" w:cs="Times New Roman"/>
-          <w:sz w:val="28"/>
-          <w:szCs w:val="28"/>
-        </w:rPr>
-        <w:t>Won’t lose data (form).</w:t>
-      </w:r>
-    </w:p>
-    <w:p>
-      <w:pPr>
-        <w:pStyle w:val="ListParagraph"/>
-        <w:numPr>
-          <w:ilvl w:val="1"/>
-          <w:numId w:val="2"/>
-        </w:numPr>
-        <w:rPr>
-          <w:rFonts w:ascii="Times New Roman" w:hAnsi="Times New Roman" w:cs="Times New Roman"/>
-          <w:sz w:val="28"/>
-          <w:szCs w:val="28"/>
-        </w:rPr>
-      </w:pPr>
-      <w:r>
-        <w:rPr>
-          <w:rFonts w:ascii="Times New Roman" w:hAnsi="Times New Roman" w:cs="Times New Roman"/>
-          <w:sz w:val="28"/>
-          <w:szCs w:val="28"/>
-        </w:rPr>
-        <w:t>Hot Restart:</w:t>
-      </w:r>
-    </w:p>
-    <w:p>
-      <w:pPr>
-        <w:pStyle w:val="ListParagraph"/>
-        <w:numPr>
-          <w:ilvl w:val="2"/>
-          <w:numId w:val="2"/>
-        </w:numPr>
-        <w:rPr>
-          <w:rFonts w:ascii="Times New Roman" w:hAnsi="Times New Roman" w:cs="Times New Roman"/>
-          <w:sz w:val="28"/>
-          <w:szCs w:val="28"/>
-        </w:rPr>
-      </w:pPr>
-      <w:r>
-        <w:rPr>
-          <w:rFonts w:ascii="Times New Roman" w:hAnsi="Times New Roman" w:cs="Times New Roman"/>
-          <w:sz w:val="28"/>
-          <w:szCs w:val="28"/>
-        </w:rPr>
-        <w:t>Reset app (reset data, state).</w:t>
-      </w:r>
-    </w:p>
-    <w:p>
-      <w:pPr>
-        <w:pStyle w:val="ListParagraph"/>
-        <w:numPr>
-          <w:ilvl w:val="1"/>
-          <w:numId w:val="2"/>
-        </w:numPr>
-        <w:rPr>
-          <w:rFonts w:ascii="Times New Roman" w:hAnsi="Times New Roman" w:cs="Times New Roman"/>
-          <w:sz w:val="28"/>
-          <w:szCs w:val="28"/>
-        </w:rPr>
-      </w:pPr>
-      <w:r>
-        <w:rPr>
-          <w:rFonts w:ascii="Times New Roman" w:hAnsi="Times New Roman" w:cs="Times New Roman"/>
-          <w:sz w:val="28"/>
-          <w:szCs w:val="28"/>
-        </w:rPr>
-        <w:t>“build” method:</w:t>
-      </w:r>
-    </w:p>
-    <w:p>
-      <w:pPr>
-        <w:pStyle w:val="ListParagraph"/>
-        <w:numPr>
-          <w:ilvl w:val="2"/>
-          <w:numId w:val="2"/>
-        </w:numPr>
-        <w:rPr>
-          <w:rFonts w:ascii="Times New Roman" w:hAnsi="Times New Roman" w:cs="Times New Roman"/>
-          <w:sz w:val="28"/>
-          <w:szCs w:val="28"/>
-        </w:rPr>
-      </w:pPr>
-      <w:r>
-        <w:rPr>
-          <w:rFonts w:ascii="Times New Roman" w:hAnsi="Times New Roman" w:cs="Times New Roman"/>
-          <w:sz w:val="28"/>
-          <w:szCs w:val="28"/>
-        </w:rPr>
-        <w:t>Be called every time we make a change to one of the widgets inside that build method.</w:t>
-      </w:r>
-      <w:r>
-        <w:rPr>
-          <w:rFonts w:ascii="Times New Roman" w:hAnsi="Times New Roman" w:cs="Times New Roman"/>
-          <w:sz w:val="28"/>
-          <w:szCs w:val="28"/>
-        </w:rPr>
-        <w:t xml:space="preserve"> </w:t>
+        <w:t xml:space="preserve">Safe Area: </w:t>
+      </w:r>
+    </w:p>
+    <w:p>
+      <w:pPr>
+        <w:pStyle w:val="ListParagraph"/>
+        <w:numPr>
+          <w:ilvl w:val="3"/>
+          <w:numId w:val="2"/>
+        </w:numPr>
+        <w:rPr>
+          <w:rFonts w:ascii="Times New Roman" w:hAnsi="Times New Roman" w:cs="Times New Roman"/>
+          <w:sz w:val="28"/>
+          <w:szCs w:val="28"/>
+        </w:rPr>
+      </w:pPr>
+      <w:r>
+        <w:rPr>
+          <w:rFonts w:ascii="Times New Roman" w:hAnsi="Times New Roman" w:cs="Times New Roman"/>
+          <w:sz w:val="28"/>
+          <w:szCs w:val="28"/>
+        </w:rPr>
+        <w:t>Put inside the safe area (without notch or an interactive area).</w:t>
       </w:r>
     </w:p>
     <w:sectPr>
@@ -1977,7 +2228,7 @@
         <w:ind w:left="2520" w:hanging="180"/>
       </w:pPr>
     </w:lvl>
-    <w:lvl w:ilvl="3" w:tplc="0409000F" w:tentative="1">
+    <w:lvl w:ilvl="3" w:tplc="0409000F">
       <w:start w:val="1"/>
       <w:numFmt w:val="decimal"/>
       <w:lvlText w:val="%4."/>

</xml_diff>

<commit_message>
4. How to use Column & Row Widgets for Layout
</commit_message>
<xml_diff>
--- a/Angela/Document/Báo Cáo Khóa học Futter.docx
+++ b/Angela/Document/Báo Cáo Khóa học Futter.docx
@@ -1880,7 +1880,502 @@
           <w:sz w:val="28"/>
           <w:szCs w:val="28"/>
         </w:rPr>
-        <w:t>Container w</w:t>
+        <w:t>Container with no children try to be as big as possible.</w:t>
+      </w:r>
+    </w:p>
+    <w:p>
+      <w:pPr>
+        <w:pStyle w:val="ListParagraph"/>
+        <w:numPr>
+          <w:ilvl w:val="3"/>
+          <w:numId w:val="2"/>
+        </w:numPr>
+        <w:rPr>
+          <w:rFonts w:ascii="Times New Roman" w:hAnsi="Times New Roman" w:cs="Times New Roman"/>
+          <w:sz w:val="28"/>
+          <w:szCs w:val="28"/>
+        </w:rPr>
+      </w:pPr>
+      <w:r>
+        <w:rPr>
+          <w:rFonts w:ascii="Times New Roman" w:hAnsi="Times New Roman" w:cs="Times New Roman"/>
+          <w:sz w:val="28"/>
+          <w:szCs w:val="28"/>
+        </w:rPr>
+        <w:lastRenderedPageBreak/>
+        <w:t>Containers with children size themselves to their children.</w:t>
+      </w:r>
+    </w:p>
+    <w:p>
+      <w:pPr>
+        <w:pStyle w:val="ListParagraph"/>
+        <w:numPr>
+          <w:ilvl w:val="3"/>
+          <w:numId w:val="2"/>
+        </w:numPr>
+        <w:rPr>
+          <w:rFonts w:ascii="Times New Roman" w:hAnsi="Times New Roman" w:cs="Times New Roman"/>
+          <w:sz w:val="28"/>
+          <w:szCs w:val="28"/>
+        </w:rPr>
+      </w:pPr>
+      <w:r>
+        <w:rPr>
+          <w:rFonts w:ascii="Times New Roman" w:hAnsi="Times New Roman" w:cs="Times New Roman"/>
+          <w:sz w:val="28"/>
+          <w:szCs w:val="28"/>
+        </w:rPr>
+        <w:t xml:space="preserve">Margin: outside of widgets. </w:t>
+      </w:r>
+    </w:p>
+    <w:p>
+      <w:pPr>
+        <w:pStyle w:val="ListParagraph"/>
+        <w:numPr>
+          <w:ilvl w:val="3"/>
+          <w:numId w:val="2"/>
+        </w:numPr>
+        <w:rPr>
+          <w:rFonts w:ascii="Times New Roman" w:hAnsi="Times New Roman" w:cs="Times New Roman"/>
+          <w:sz w:val="28"/>
+          <w:szCs w:val="28"/>
+        </w:rPr>
+      </w:pPr>
+      <w:r>
+        <w:rPr>
+          <w:rFonts w:ascii="Times New Roman" w:hAnsi="Times New Roman" w:cs="Times New Roman"/>
+          <w:sz w:val="28"/>
+          <w:szCs w:val="28"/>
+        </w:rPr>
+        <w:t>Padding: inside of widgets.</w:t>
+      </w:r>
+    </w:p>
+    <w:p>
+      <w:pPr>
+        <w:pStyle w:val="ListParagraph"/>
+        <w:numPr>
+          <w:ilvl w:val="2"/>
+          <w:numId w:val="2"/>
+        </w:numPr>
+        <w:rPr>
+          <w:rFonts w:ascii="Times New Roman" w:hAnsi="Times New Roman" w:cs="Times New Roman"/>
+          <w:sz w:val="28"/>
+          <w:szCs w:val="28"/>
+        </w:rPr>
+      </w:pPr>
+      <w:r>
+        <w:rPr>
+          <w:rFonts w:ascii="Times New Roman" w:hAnsi="Times New Roman" w:cs="Times New Roman"/>
+          <w:sz w:val="28"/>
+          <w:szCs w:val="28"/>
+        </w:rPr>
+        <w:t xml:space="preserve">Safe Area: </w:t>
+      </w:r>
+    </w:p>
+    <w:p>
+      <w:pPr>
+        <w:pStyle w:val="ListParagraph"/>
+        <w:numPr>
+          <w:ilvl w:val="3"/>
+          <w:numId w:val="2"/>
+        </w:numPr>
+        <w:rPr>
+          <w:rFonts w:ascii="Times New Roman" w:hAnsi="Times New Roman" w:cs="Times New Roman"/>
+          <w:sz w:val="28"/>
+          <w:szCs w:val="28"/>
+        </w:rPr>
+      </w:pPr>
+      <w:r>
+        <w:rPr>
+          <w:rFonts w:ascii="Times New Roman" w:hAnsi="Times New Roman" w:cs="Times New Roman"/>
+          <w:sz w:val="28"/>
+          <w:szCs w:val="28"/>
+        </w:rPr>
+        <w:t>Put inside the safe area (without notch or an interactive area).</w:t>
+      </w:r>
+    </w:p>
+    <w:p>
+      <w:pPr>
+        <w:pStyle w:val="ListParagraph"/>
+        <w:numPr>
+          <w:ilvl w:val="2"/>
+          <w:numId w:val="2"/>
+        </w:numPr>
+        <w:rPr>
+          <w:rFonts w:ascii="Times New Roman" w:hAnsi="Times New Roman" w:cs="Times New Roman"/>
+          <w:sz w:val="28"/>
+          <w:szCs w:val="28"/>
+        </w:rPr>
+      </w:pPr>
+      <w:r>
+        <w:rPr>
+          <w:rFonts w:ascii="Times New Roman" w:hAnsi="Times New Roman" w:cs="Times New Roman"/>
+          <w:sz w:val="28"/>
+          <w:szCs w:val="28"/>
+        </w:rPr>
+        <w:t>Column</w:t>
+      </w:r>
+      <w:r>
+        <w:rPr>
+          <w:rFonts w:ascii="Times New Roman" w:hAnsi="Times New Roman" w:cs="Times New Roman"/>
+          <w:sz w:val="28"/>
+          <w:szCs w:val="28"/>
+        </w:rPr>
+        <w:t xml:space="preserve">/ Row </w:t>
+      </w:r>
+    </w:p>
+    <w:p>
+      <w:pPr>
+        <w:pStyle w:val="ListParagraph"/>
+        <w:numPr>
+          <w:ilvl w:val="3"/>
+          <w:numId w:val="2"/>
+        </w:numPr>
+        <w:rPr>
+          <w:rFonts w:ascii="Times New Roman" w:hAnsi="Times New Roman" w:cs="Times New Roman"/>
+          <w:sz w:val="28"/>
+          <w:szCs w:val="28"/>
+        </w:rPr>
+      </w:pPr>
+      <w:r>
+        <w:rPr>
+          <w:rFonts w:ascii="Times New Roman" w:hAnsi="Times New Roman" w:cs="Times New Roman"/>
+          <w:sz w:val="28"/>
+          <w:szCs w:val="28"/>
+        </w:rPr>
+        <w:t>Try to take up all of the space that is available vertically.</w:t>
+      </w:r>
+    </w:p>
+    <w:p>
+      <w:pPr>
+        <w:pStyle w:val="ListParagraph"/>
+        <w:numPr>
+          <w:ilvl w:val="4"/>
+          <w:numId w:val="2"/>
+        </w:numPr>
+        <w:rPr>
+          <w:rFonts w:ascii="Times New Roman" w:hAnsi="Times New Roman" w:cs="Times New Roman"/>
+          <w:sz w:val="28"/>
+          <w:szCs w:val="28"/>
+        </w:rPr>
+      </w:pPr>
+      <w:r>
+        <w:rPr>
+          <w:rFonts w:ascii="Times New Roman" w:hAnsi="Times New Roman" w:cs="Times New Roman"/>
+          <w:sz w:val="28"/>
+          <w:szCs w:val="28"/>
+        </w:rPr>
+        <w:t xml:space="preserve">Set </w:t>
+      </w:r>
+      <w:proofErr w:type="spellStart"/>
+      <w:r>
+        <w:rPr>
+          <w:rFonts w:ascii="Times New Roman" w:hAnsi="Times New Roman" w:cs="Times New Roman"/>
+          <w:sz w:val="28"/>
+          <w:szCs w:val="28"/>
+        </w:rPr>
+        <w:t>mainExisSize</w:t>
+      </w:r>
+      <w:proofErr w:type="spellEnd"/>
+      <w:r>
+        <w:rPr>
+          <w:rFonts w:ascii="Times New Roman" w:hAnsi="Times New Roman" w:cs="Times New Roman"/>
+          <w:sz w:val="28"/>
+          <w:szCs w:val="28"/>
+        </w:rPr>
+        <w:t xml:space="preserve"> = </w:t>
+      </w:r>
+      <w:proofErr w:type="spellStart"/>
+      <w:r>
+        <w:rPr>
+          <w:rFonts w:ascii="Times New Roman" w:hAnsi="Times New Roman" w:cs="Times New Roman"/>
+          <w:sz w:val="28"/>
+          <w:szCs w:val="28"/>
+        </w:rPr>
+        <w:t>MainAxisSize.min</w:t>
+      </w:r>
+      <w:proofErr w:type="spellEnd"/>
+      <w:r>
+        <w:rPr>
+          <w:rFonts w:ascii="Times New Roman" w:hAnsi="Times New Roman" w:cs="Times New Roman"/>
+          <w:sz w:val="28"/>
+          <w:szCs w:val="28"/>
+        </w:rPr>
+        <w:t xml:space="preserve"> if want to get minimum size of height.</w:t>
+      </w:r>
+    </w:p>
+    <w:p>
+      <w:pPr>
+        <w:pStyle w:val="ListParagraph"/>
+        <w:numPr>
+          <w:ilvl w:val="3"/>
+          <w:numId w:val="2"/>
+        </w:numPr>
+        <w:rPr>
+          <w:rFonts w:ascii="Times New Roman" w:hAnsi="Times New Roman" w:cs="Times New Roman"/>
+          <w:sz w:val="28"/>
+          <w:szCs w:val="28"/>
+        </w:rPr>
+      </w:pPr>
+      <w:r>
+        <w:rPr>
+          <w:rFonts w:ascii="Times New Roman" w:hAnsi="Times New Roman" w:cs="Times New Roman"/>
+          <w:sz w:val="28"/>
+          <w:szCs w:val="28"/>
+        </w:rPr>
+        <w:t xml:space="preserve">Width is limiting </w:t>
+      </w:r>
+      <w:proofErr w:type="spellStart"/>
+      <w:r>
+        <w:rPr>
+          <w:rFonts w:ascii="Times New Roman" w:hAnsi="Times New Roman" w:cs="Times New Roman"/>
+          <w:sz w:val="28"/>
+          <w:szCs w:val="28"/>
+        </w:rPr>
+        <w:t>itslf</w:t>
+      </w:r>
+      <w:proofErr w:type="spellEnd"/>
+      <w:r>
+        <w:rPr>
+          <w:rFonts w:ascii="Times New Roman" w:hAnsi="Times New Roman" w:cs="Times New Roman"/>
+          <w:sz w:val="28"/>
+          <w:szCs w:val="28"/>
+        </w:rPr>
+        <w:t xml:space="preserve"> to the size of its children.</w:t>
+      </w:r>
+    </w:p>
+    <w:p>
+      <w:pPr>
+        <w:pStyle w:val="ListParagraph"/>
+        <w:numPr>
+          <w:ilvl w:val="3"/>
+          <w:numId w:val="2"/>
+        </w:numPr>
+        <w:rPr>
+          <w:rFonts w:ascii="Times New Roman" w:hAnsi="Times New Roman" w:cs="Times New Roman"/>
+          <w:sz w:val="28"/>
+          <w:szCs w:val="28"/>
+        </w:rPr>
+      </w:pPr>
+      <w:proofErr w:type="spellStart"/>
+      <w:r>
+        <w:rPr>
+          <w:rFonts w:ascii="Times New Roman" w:hAnsi="Times New Roman" w:cs="Times New Roman"/>
+          <w:sz w:val="28"/>
+          <w:szCs w:val="28"/>
+        </w:rPr>
+        <w:t>verticalDirection</w:t>
+      </w:r>
+      <w:proofErr w:type="spellEnd"/>
+      <w:r>
+        <w:rPr>
+          <w:rFonts w:ascii="Times New Roman" w:hAnsi="Times New Roman" w:cs="Times New Roman"/>
+          <w:sz w:val="28"/>
+          <w:szCs w:val="28"/>
+        </w:rPr>
+        <w:t>: Change vertical direction (up or down(default))</w:t>
+      </w:r>
+    </w:p>
+    <w:p>
+      <w:pPr>
+        <w:pStyle w:val="ListParagraph"/>
+        <w:numPr>
+          <w:ilvl w:val="3"/>
+          <w:numId w:val="2"/>
+        </w:numPr>
+        <w:rPr>
+          <w:rFonts w:ascii="Times New Roman" w:hAnsi="Times New Roman" w:cs="Times New Roman"/>
+          <w:sz w:val="28"/>
+          <w:szCs w:val="28"/>
+        </w:rPr>
+      </w:pPr>
+      <w:proofErr w:type="spellStart"/>
+      <w:r>
+        <w:rPr>
+          <w:rFonts w:ascii="Times New Roman" w:hAnsi="Times New Roman" w:cs="Times New Roman"/>
+          <w:sz w:val="28"/>
+          <w:szCs w:val="28"/>
+        </w:rPr>
+        <w:t>mainAxisAligment</w:t>
+      </w:r>
+      <w:proofErr w:type="spellEnd"/>
+      <w:r>
+        <w:rPr>
+          <w:rFonts w:ascii="Times New Roman" w:hAnsi="Times New Roman" w:cs="Times New Roman"/>
+          <w:sz w:val="28"/>
+          <w:szCs w:val="28"/>
+        </w:rPr>
+        <w:t>:</w:t>
+      </w:r>
+    </w:p>
+    <w:p>
+      <w:pPr>
+        <w:pStyle w:val="ListParagraph"/>
+        <w:numPr>
+          <w:ilvl w:val="3"/>
+          <w:numId w:val="2"/>
+        </w:numPr>
+        <w:rPr>
+          <w:rFonts w:ascii="Times New Roman" w:hAnsi="Times New Roman" w:cs="Times New Roman"/>
+          <w:sz w:val="28"/>
+          <w:szCs w:val="28"/>
+        </w:rPr>
+      </w:pPr>
+      <w:proofErr w:type="spellStart"/>
+      <w:r>
+        <w:rPr>
+          <w:rFonts w:ascii="Times New Roman" w:hAnsi="Times New Roman" w:cs="Times New Roman"/>
+          <w:sz w:val="28"/>
+          <w:szCs w:val="28"/>
+        </w:rPr>
+        <w:t>crossAxisAlignment</w:t>
+      </w:r>
+      <w:proofErr w:type="spellEnd"/>
+      <w:r>
+        <w:rPr>
+          <w:rFonts w:ascii="Times New Roman" w:hAnsi="Times New Roman" w:cs="Times New Roman"/>
+          <w:sz w:val="28"/>
+          <w:szCs w:val="28"/>
+        </w:rPr>
+        <w:t>:</w:t>
+      </w:r>
+      <w:r>
+        <w:rPr>
+          <w:rFonts w:ascii="Times New Roman" w:hAnsi="Times New Roman" w:cs="Times New Roman"/>
+          <w:sz w:val="28"/>
+          <w:szCs w:val="28"/>
+        </w:rPr>
+        <w:t>.</w:t>
+      </w:r>
+    </w:p>
+    <w:p>
+      <w:pPr>
+        <w:pStyle w:val="ListParagraph"/>
+        <w:numPr>
+          <w:ilvl w:val="4"/>
+          <w:numId w:val="2"/>
+        </w:numPr>
+        <w:rPr>
+          <w:rFonts w:ascii="Times New Roman" w:hAnsi="Times New Roman" w:cs="Times New Roman"/>
+          <w:sz w:val="28"/>
+          <w:szCs w:val="28"/>
+        </w:rPr>
+      </w:pPr>
+      <w:r>
+        <w:rPr>
+          <w:rFonts w:ascii="Times New Roman" w:hAnsi="Times New Roman" w:cs="Times New Roman"/>
+          <w:sz w:val="28"/>
+          <w:szCs w:val="28"/>
+        </w:rPr>
+        <w:t xml:space="preserve">Add max width of container to Column in order to use </w:t>
+      </w:r>
+      <w:proofErr w:type="spellStart"/>
+      <w:r>
+        <w:rPr>
+          <w:rFonts w:ascii="Times New Roman" w:hAnsi="Times New Roman" w:cs="Times New Roman"/>
+          <w:sz w:val="28"/>
+          <w:szCs w:val="28"/>
+        </w:rPr>
+        <w:t>crossAxisAlignment.end</w:t>
+      </w:r>
+      <w:proofErr w:type="spellEnd"/>
+      <w:r>
+        <w:rPr>
+          <w:rFonts w:ascii="Times New Roman" w:hAnsi="Times New Roman" w:cs="Times New Roman"/>
+          <w:sz w:val="28"/>
+          <w:szCs w:val="28"/>
+        </w:rPr>
+        <w:t>.</w:t>
+      </w:r>
+    </w:p>
+    <w:p>
+      <w:pPr>
+        <w:pStyle w:val="ListParagraph"/>
+        <w:numPr>
+          <w:ilvl w:val="4"/>
+          <w:numId w:val="2"/>
+        </w:numPr>
+        <w:rPr>
+          <w:rFonts w:ascii="Times New Roman" w:hAnsi="Times New Roman" w:cs="Times New Roman"/>
+          <w:sz w:val="28"/>
+          <w:szCs w:val="28"/>
+        </w:rPr>
+      </w:pPr>
+      <w:r>
+        <w:rPr>
+          <w:rFonts w:ascii="Times New Roman" w:hAnsi="Times New Roman" w:cs="Times New Roman"/>
+          <w:sz w:val="28"/>
+          <w:szCs w:val="28"/>
+        </w:rPr>
+        <w:t>Stretch:</w:t>
+      </w:r>
+    </w:p>
+    <w:p>
+      <w:pPr>
+        <w:pStyle w:val="ListParagraph"/>
+        <w:numPr>
+          <w:ilvl w:val="2"/>
+          <w:numId w:val="2"/>
+        </w:numPr>
+        <w:rPr>
+          <w:rFonts w:ascii="Times New Roman" w:hAnsi="Times New Roman" w:cs="Times New Roman"/>
+          <w:sz w:val="28"/>
+          <w:szCs w:val="28"/>
+        </w:rPr>
+      </w:pPr>
+      <w:proofErr w:type="spellStart"/>
+      <w:r>
+        <w:rPr>
+          <w:rFonts w:ascii="Times New Roman" w:hAnsi="Times New Roman" w:cs="Times New Roman"/>
+          <w:sz w:val="28"/>
+          <w:szCs w:val="28"/>
+        </w:rPr>
+        <w:t>SizedBox</w:t>
+      </w:r>
+    </w:p>
+    <w:p>
+      <w:pPr>
+        <w:pStyle w:val="ListParagraph"/>
+        <w:numPr>
+          <w:ilvl w:val="3"/>
+          <w:numId w:val="2"/>
+        </w:numPr>
+        <w:rPr>
+          <w:rFonts w:ascii="Times New Roman" w:hAnsi="Times New Roman" w:cs="Times New Roman"/>
+          <w:sz w:val="28"/>
+          <w:szCs w:val="28"/>
+        </w:rPr>
+      </w:pPr>
+      <w:proofErr w:type="spellEnd"/>
+      <w:r>
+        <w:rPr>
+          <w:rFonts w:ascii="Times New Roman" w:hAnsi="Times New Roman" w:cs="Times New Roman"/>
+          <w:sz w:val="28"/>
+          <w:szCs w:val="28"/>
+        </w:rPr>
+        <w:t>add space between 2 widgets.</w:t>
+      </w:r>
+    </w:p>
+    <w:p>
+      <w:pPr>
+        <w:pStyle w:val="ListParagraph"/>
+        <w:numPr>
+          <w:ilvl w:val="1"/>
+          <w:numId w:val="2"/>
+        </w:numPr>
+        <w:rPr>
+          <w:rFonts w:ascii="Times New Roman" w:hAnsi="Times New Roman" w:cs="Times New Roman"/>
+          <w:sz w:val="28"/>
+          <w:szCs w:val="28"/>
+        </w:rPr>
+      </w:pPr>
+      <w:r>
+        <w:rPr>
+          <w:rFonts w:ascii="Times New Roman" w:hAnsi="Times New Roman" w:cs="Times New Roman"/>
+          <w:sz w:val="28"/>
+          <w:szCs w:val="28"/>
+        </w:rPr>
+        <w:t xml:space="preserve">Flutter Layout </w:t>
       </w:r>
       <w:bookmarkStart w:id="0" w:name="_GoBack"/>
       <w:bookmarkEnd w:id="0"/>
@@ -1890,119 +2385,34 @@
           <w:sz w:val="28"/>
           <w:szCs w:val="28"/>
         </w:rPr>
-        <w:t>ith no children try to be as big as possible.</w:t>
-      </w:r>
-    </w:p>
-    <w:p>
-      <w:pPr>
-        <w:pStyle w:val="ListParagraph"/>
-        <w:numPr>
-          <w:ilvl w:val="3"/>
-          <w:numId w:val="2"/>
-        </w:numPr>
-        <w:rPr>
-          <w:rFonts w:ascii="Times New Roman" w:hAnsi="Times New Roman" w:cs="Times New Roman"/>
-          <w:sz w:val="28"/>
-          <w:szCs w:val="28"/>
-        </w:rPr>
-      </w:pPr>
-      <w:r>
-        <w:rPr>
-          <w:rFonts w:ascii="Times New Roman" w:hAnsi="Times New Roman" w:cs="Times New Roman"/>
-          <w:sz w:val="28"/>
-          <w:szCs w:val="28"/>
-        </w:rPr>
-        <w:lastRenderedPageBreak/>
-        <w:t>Containers with children size themselves to their children.</w:t>
-      </w:r>
-    </w:p>
-    <w:p>
-      <w:pPr>
-        <w:pStyle w:val="ListParagraph"/>
-        <w:numPr>
-          <w:ilvl w:val="3"/>
-          <w:numId w:val="2"/>
-        </w:numPr>
-        <w:rPr>
-          <w:rFonts w:ascii="Times New Roman" w:hAnsi="Times New Roman" w:cs="Times New Roman"/>
-          <w:sz w:val="28"/>
-          <w:szCs w:val="28"/>
-        </w:rPr>
-      </w:pPr>
-      <w:r>
-        <w:rPr>
-          <w:rFonts w:ascii="Times New Roman" w:hAnsi="Times New Roman" w:cs="Times New Roman"/>
-          <w:sz w:val="28"/>
-          <w:szCs w:val="28"/>
-        </w:rPr>
-        <w:t xml:space="preserve">Margin: outside of widgets. </w:t>
-      </w:r>
-    </w:p>
-    <w:p>
-      <w:pPr>
-        <w:pStyle w:val="ListParagraph"/>
-        <w:numPr>
-          <w:ilvl w:val="3"/>
-          <w:numId w:val="2"/>
-        </w:numPr>
-        <w:rPr>
-          <w:rFonts w:ascii="Times New Roman" w:hAnsi="Times New Roman" w:cs="Times New Roman"/>
-          <w:sz w:val="28"/>
-          <w:szCs w:val="28"/>
-        </w:rPr>
-      </w:pPr>
-      <w:r>
-        <w:rPr>
-          <w:rFonts w:ascii="Times New Roman" w:hAnsi="Times New Roman" w:cs="Times New Roman"/>
-          <w:sz w:val="28"/>
-          <w:szCs w:val="28"/>
-        </w:rPr>
-        <w:t>Padding: inside of widgets.</w:t>
-      </w:r>
-    </w:p>
-    <w:p>
-      <w:pPr>
-        <w:pStyle w:val="ListParagraph"/>
-        <w:numPr>
-          <w:ilvl w:val="2"/>
-          <w:numId w:val="2"/>
-        </w:numPr>
-        <w:rPr>
-          <w:rFonts w:ascii="Times New Roman" w:hAnsi="Times New Roman" w:cs="Times New Roman"/>
-          <w:sz w:val="28"/>
-          <w:szCs w:val="28"/>
-        </w:rPr>
-      </w:pPr>
-      <w:r>
-        <w:rPr>
-          <w:rFonts w:ascii="Times New Roman" w:hAnsi="Times New Roman" w:cs="Times New Roman"/>
-          <w:sz w:val="28"/>
-          <w:szCs w:val="28"/>
-        </w:rPr>
-        <w:t xml:space="preserve">Safe Area: </w:t>
-      </w:r>
-    </w:p>
-    <w:p>
-      <w:pPr>
-        <w:pStyle w:val="ListParagraph"/>
-        <w:numPr>
-          <w:ilvl w:val="3"/>
-          <w:numId w:val="2"/>
-        </w:numPr>
-        <w:rPr>
-          <w:rFonts w:ascii="Times New Roman" w:hAnsi="Times New Roman" w:cs="Times New Roman"/>
-          <w:sz w:val="28"/>
-          <w:szCs w:val="28"/>
-        </w:rPr>
-      </w:pPr>
-      <w:r>
-        <w:rPr>
-          <w:rFonts w:ascii="Times New Roman" w:hAnsi="Times New Roman" w:cs="Times New Roman"/>
-          <w:sz w:val="28"/>
-          <w:szCs w:val="28"/>
-        </w:rPr>
-        <w:t>Put inside the safe area (without notch or an interactive area).</w:t>
-      </w:r>
+        <w:t xml:space="preserve">Cheat Sheet: </w:t>
+      </w:r>
+      <w:hyperlink r:id="rId5" w:history="1">
+        <w:r>
+          <w:rPr>
+            <w:rStyle w:val="Hyperlink"/>
+          </w:rPr>
+          <w:t>https://medium.com/flutter-community/flutter-layout-cheat-sheet-5363348d037e</w:t>
+        </w:r>
+      </w:hyperlink>
+      <w:hyperlink r:id="rId6" w:history="1">
+        <w:r>
+          <w:rPr>
+            <w:rStyle w:val="Hyperlink"/>
+          </w:rPr>
+          <w:t>https://medium.com/flutter-community/flutter-layout-cheat-sheet-5363348d037e</w:t>
+        </w:r>
+      </w:hyperlink>
+    </w:p>
+    <w:p>
+      <w:pPr>
+        <w:ind w:left="2880"/>
+        <w:rPr>
+          <w:rFonts w:ascii="Times New Roman" w:hAnsi="Times New Roman" w:cs="Times New Roman"/>
+          <w:sz w:val="28"/>
+          <w:szCs w:val="28"/>
+        </w:rPr>
+      </w:pPr>
     </w:p>
     <w:sectPr>
       <w:pgSz w:w="12240" w:h="15840"/>
@@ -2237,7 +2647,7 @@
         <w:ind w:left="3240" w:hanging="360"/>
       </w:pPr>
     </w:lvl>
-    <w:lvl w:ilvl="4" w:tplc="04090019" w:tentative="1">
+    <w:lvl w:ilvl="4" w:tplc="04090019">
       <w:start w:val="1"/>
       <w:numFmt w:val="lowerLetter"/>
       <w:lvlText w:val="%5."/>
@@ -2843,6 +3253,18 @@
       <w:contextualSpacing/>
     </w:pPr>
   </w:style>
+  <w:style w:type="character" w:styleId="Hyperlink">
+    <w:name w:val="Hyperlink"/>
+    <w:basedOn w:val="DefaultParagraphFont"/>
+    <w:uiPriority w:val="99"/>
+    <w:semiHidden/>
+    <w:unhideWhenUsed/>
+    <w:rsid w:val="00C5436A"/>
+    <w:rPr>
+      <w:color w:val="0000FF"/>
+      <w:u w:val="single"/>
+    </w:rPr>
+  </w:style>
 </w:styles>
 </file>
 

</xml_diff>

<commit_message>
6. Tapping into Widget Properties
</commit_message>
<xml_diff>
--- a/Angela/Document/Báo Cáo Khóa học Futter.docx
+++ b/Angela/Document/Báo Cáo Khóa học Futter.docx
@@ -2261,122 +2261,6 @@
           <w:szCs w:val="28"/>
         </w:rPr>
       </w:pPr>
-      <w:r>
-        <w:rPr>
-          <w:rFonts w:ascii="Times New Roman" w:hAnsi="Times New Roman" w:cs="Times New Roman"/>
-          <w:sz w:val="28"/>
-          <w:szCs w:val="28"/>
-        </w:rPr>
-        <w:t xml:space="preserve">Add max width of container to Column in order to use </w:t>
-      </w:r>
-      <w:proofErr w:type="spellStart"/>
-      <w:r>
-        <w:rPr>
-          <w:rFonts w:ascii="Times New Roman" w:hAnsi="Times New Roman" w:cs="Times New Roman"/>
-          <w:sz w:val="28"/>
-          <w:szCs w:val="28"/>
-        </w:rPr>
-        <w:t>crossAxisAlignment.end</w:t>
-      </w:r>
-      <w:proofErr w:type="spellEnd"/>
-      <w:r>
-        <w:rPr>
-          <w:rFonts w:ascii="Times New Roman" w:hAnsi="Times New Roman" w:cs="Times New Roman"/>
-          <w:sz w:val="28"/>
-          <w:szCs w:val="28"/>
-        </w:rPr>
-        <w:t>.</w:t>
-      </w:r>
-    </w:p>
-    <w:p>
-      <w:pPr>
-        <w:pStyle w:val="ListParagraph"/>
-        <w:numPr>
-          <w:ilvl w:val="4"/>
-          <w:numId w:val="2"/>
-        </w:numPr>
-        <w:rPr>
-          <w:rFonts w:ascii="Times New Roman" w:hAnsi="Times New Roman" w:cs="Times New Roman"/>
-          <w:sz w:val="28"/>
-          <w:szCs w:val="28"/>
-        </w:rPr>
-      </w:pPr>
-      <w:r>
-        <w:rPr>
-          <w:rFonts w:ascii="Times New Roman" w:hAnsi="Times New Roman" w:cs="Times New Roman"/>
-          <w:sz w:val="28"/>
-          <w:szCs w:val="28"/>
-        </w:rPr>
-        <w:t>Stretch:</w:t>
-      </w:r>
-    </w:p>
-    <w:p>
-      <w:pPr>
-        <w:pStyle w:val="ListParagraph"/>
-        <w:numPr>
-          <w:ilvl w:val="2"/>
-          <w:numId w:val="2"/>
-        </w:numPr>
-        <w:rPr>
-          <w:rFonts w:ascii="Times New Roman" w:hAnsi="Times New Roman" w:cs="Times New Roman"/>
-          <w:sz w:val="28"/>
-          <w:szCs w:val="28"/>
-        </w:rPr>
-      </w:pPr>
-      <w:proofErr w:type="spellStart"/>
-      <w:r>
-        <w:rPr>
-          <w:rFonts w:ascii="Times New Roman" w:hAnsi="Times New Roman" w:cs="Times New Roman"/>
-          <w:sz w:val="28"/>
-          <w:szCs w:val="28"/>
-        </w:rPr>
-        <w:t>SizedBox</w:t>
-      </w:r>
-    </w:p>
-    <w:p>
-      <w:pPr>
-        <w:pStyle w:val="ListParagraph"/>
-        <w:numPr>
-          <w:ilvl w:val="3"/>
-          <w:numId w:val="2"/>
-        </w:numPr>
-        <w:rPr>
-          <w:rFonts w:ascii="Times New Roman" w:hAnsi="Times New Roman" w:cs="Times New Roman"/>
-          <w:sz w:val="28"/>
-          <w:szCs w:val="28"/>
-        </w:rPr>
-      </w:pPr>
-      <w:proofErr w:type="spellEnd"/>
-      <w:r>
-        <w:rPr>
-          <w:rFonts w:ascii="Times New Roman" w:hAnsi="Times New Roman" w:cs="Times New Roman"/>
-          <w:sz w:val="28"/>
-          <w:szCs w:val="28"/>
-        </w:rPr>
-        <w:t>add space between 2 widgets.</w:t>
-      </w:r>
-    </w:p>
-    <w:p>
-      <w:pPr>
-        <w:pStyle w:val="ListParagraph"/>
-        <w:numPr>
-          <w:ilvl w:val="1"/>
-          <w:numId w:val="2"/>
-        </w:numPr>
-        <w:rPr>
-          <w:rFonts w:ascii="Times New Roman" w:hAnsi="Times New Roman" w:cs="Times New Roman"/>
-          <w:sz w:val="28"/>
-          <w:szCs w:val="28"/>
-        </w:rPr>
-      </w:pPr>
-      <w:r>
-        <w:rPr>
-          <w:rFonts w:ascii="Times New Roman" w:hAnsi="Times New Roman" w:cs="Times New Roman"/>
-          <w:sz w:val="28"/>
-          <w:szCs w:val="28"/>
-        </w:rPr>
-        <w:t xml:space="preserve">Flutter Layout </w:t>
-      </w:r>
       <w:bookmarkStart w:id="0" w:name="_GoBack"/>
       <w:bookmarkEnd w:id="0"/>
       <w:r>
@@ -2385,7 +2269,171 @@
           <w:sz w:val="28"/>
           <w:szCs w:val="28"/>
         </w:rPr>
-        <w:t xml:space="preserve">Cheat Sheet: </w:t>
+        <w:t xml:space="preserve">Add max width of container to Column in order to use </w:t>
+      </w:r>
+      <w:proofErr w:type="spellStart"/>
+      <w:r>
+        <w:rPr>
+          <w:rFonts w:ascii="Times New Roman" w:hAnsi="Times New Roman" w:cs="Times New Roman"/>
+          <w:sz w:val="28"/>
+          <w:szCs w:val="28"/>
+        </w:rPr>
+        <w:t>crossAxisAlignment.end</w:t>
+      </w:r>
+      <w:proofErr w:type="spellEnd"/>
+      <w:r>
+        <w:rPr>
+          <w:rFonts w:ascii="Times New Roman" w:hAnsi="Times New Roman" w:cs="Times New Roman"/>
+          <w:sz w:val="28"/>
+          <w:szCs w:val="28"/>
+        </w:rPr>
+        <w:t>.</w:t>
+      </w:r>
+    </w:p>
+    <w:p>
+      <w:pPr>
+        <w:pStyle w:val="ListParagraph"/>
+        <w:numPr>
+          <w:ilvl w:val="4"/>
+          <w:numId w:val="2"/>
+        </w:numPr>
+        <w:rPr>
+          <w:rFonts w:ascii="Times New Roman" w:hAnsi="Times New Roman" w:cs="Times New Roman"/>
+          <w:sz w:val="28"/>
+          <w:szCs w:val="28"/>
+        </w:rPr>
+      </w:pPr>
+      <w:r>
+        <w:rPr>
+          <w:rFonts w:ascii="Times New Roman" w:hAnsi="Times New Roman" w:cs="Times New Roman"/>
+          <w:sz w:val="28"/>
+          <w:szCs w:val="28"/>
+        </w:rPr>
+        <w:t>Stretch:</w:t>
+      </w:r>
+    </w:p>
+    <w:p>
+      <w:pPr>
+        <w:pStyle w:val="ListParagraph"/>
+        <w:numPr>
+          <w:ilvl w:val="2"/>
+          <w:numId w:val="2"/>
+        </w:numPr>
+        <w:rPr>
+          <w:rFonts w:ascii="Times New Roman" w:hAnsi="Times New Roman" w:cs="Times New Roman"/>
+          <w:sz w:val="28"/>
+          <w:szCs w:val="28"/>
+        </w:rPr>
+      </w:pPr>
+      <w:proofErr w:type="spellStart"/>
+      <w:r>
+        <w:rPr>
+          <w:rFonts w:ascii="Times New Roman" w:hAnsi="Times New Roman" w:cs="Times New Roman"/>
+          <w:sz w:val="28"/>
+          <w:szCs w:val="28"/>
+        </w:rPr>
+        <w:t>SizedBox</w:t>
+      </w:r>
+    </w:p>
+    <w:p>
+      <w:pPr>
+        <w:pStyle w:val="ListParagraph"/>
+        <w:numPr>
+          <w:ilvl w:val="3"/>
+          <w:numId w:val="2"/>
+        </w:numPr>
+        <w:rPr>
+          <w:rFonts w:ascii="Times New Roman" w:hAnsi="Times New Roman" w:cs="Times New Roman"/>
+          <w:sz w:val="28"/>
+          <w:szCs w:val="28"/>
+        </w:rPr>
+      </w:pPr>
+      <w:proofErr w:type="spellEnd"/>
+      <w:r>
+        <w:rPr>
+          <w:rFonts w:ascii="Times New Roman" w:hAnsi="Times New Roman" w:cs="Times New Roman"/>
+          <w:sz w:val="28"/>
+          <w:szCs w:val="28"/>
+        </w:rPr>
+        <w:t>add space between 2 widgets.</w:t>
+      </w:r>
+    </w:p>
+    <w:p>
+      <w:pPr>
+        <w:pStyle w:val="ListParagraph"/>
+        <w:numPr>
+          <w:ilvl w:val="2"/>
+          <w:numId w:val="2"/>
+        </w:numPr>
+        <w:rPr>
+          <w:rFonts w:ascii="Times New Roman" w:hAnsi="Times New Roman" w:cs="Times New Roman"/>
+          <w:sz w:val="28"/>
+          <w:szCs w:val="28"/>
+        </w:rPr>
+      </w:pPr>
+      <w:proofErr w:type="spellStart"/>
+      <w:r>
+        <w:rPr>
+          <w:rFonts w:ascii="Times New Roman" w:hAnsi="Times New Roman" w:cs="Times New Roman"/>
+          <w:sz w:val="28"/>
+          <w:szCs w:val="28"/>
+        </w:rPr>
+        <w:t>CircleAvatar</w:t>
+      </w:r>
+      <w:proofErr w:type="spellEnd"/>
+    </w:p>
+    <w:p>
+      <w:pPr>
+        <w:pStyle w:val="ListParagraph"/>
+        <w:numPr>
+          <w:ilvl w:val="3"/>
+          <w:numId w:val="2"/>
+        </w:numPr>
+        <w:rPr>
+          <w:rFonts w:ascii="Times New Roman" w:hAnsi="Times New Roman" w:cs="Times New Roman"/>
+          <w:sz w:val="28"/>
+          <w:szCs w:val="28"/>
+        </w:rPr>
+      </w:pPr>
+      <w:proofErr w:type="spellStart"/>
+      <w:r>
+        <w:rPr>
+          <w:rFonts w:ascii="Times New Roman" w:hAnsi="Times New Roman" w:cs="Times New Roman"/>
+          <w:sz w:val="28"/>
+          <w:szCs w:val="28"/>
+        </w:rPr>
+        <w:t>backgroundImage</w:t>
+      </w:r>
+      <w:proofErr w:type="spellEnd"/>
+      <w:r>
+        <w:rPr>
+          <w:rFonts w:ascii="Times New Roman" w:hAnsi="Times New Roman" w:cs="Times New Roman"/>
+          <w:sz w:val="28"/>
+          <w:szCs w:val="28"/>
+        </w:rPr>
+        <w:t>: set image background.</w:t>
+      </w:r>
+    </w:p>
+    <w:p>
+      <w:pPr>
+        <w:pStyle w:val="ListParagraph"/>
+        <w:numPr>
+          <w:ilvl w:val="1"/>
+          <w:numId w:val="2"/>
+        </w:numPr>
+        <w:rPr>
+          <w:rFonts w:ascii="Times New Roman" w:hAnsi="Times New Roman" w:cs="Times New Roman"/>
+          <w:sz w:val="28"/>
+          <w:szCs w:val="28"/>
+        </w:rPr>
+      </w:pPr>
+      <w:r>
+        <w:rPr>
+          <w:rFonts w:ascii="Times New Roman" w:hAnsi="Times New Roman" w:cs="Times New Roman"/>
+          <w:sz w:val="28"/>
+          <w:szCs w:val="28"/>
+        </w:rPr>
+        <w:t xml:space="preserve">Flutter Layout Cheat Sheet: </w:t>
       </w:r>
       <w:hyperlink r:id="rId5" w:history="1">
         <w:r>

</xml_diff>

<commit_message>
7. Incorporating Custom Fonts in Your Flutter App
</commit_message>
<xml_diff>
--- a/Angela/Document/Báo Cáo Khóa học Futter.docx
+++ b/Angela/Document/Báo Cáo Khóa học Futter.docx
@@ -8,8 +8,8 @@
         <w:rPr>
           <w:rFonts w:ascii="Times New Roman" w:hAnsi="Times New Roman" w:cs="Times New Roman"/>
           <w:color w:val="1F4E79" w:themeColor="accent1" w:themeShade="80"/>
-          <w:sz w:val="32"/>
-          <w:szCs w:val="32"/>
+          <w:sz w:val="28"/>
+          <w:szCs w:val="28"/>
         </w:rPr>
       </w:pPr>
       <w:proofErr w:type="spellStart"/>
@@ -17,8 +17,8 @@
         <w:rPr>
           <w:rFonts w:ascii="Times New Roman" w:hAnsi="Times New Roman" w:cs="Times New Roman"/>
           <w:color w:val="1F4E79" w:themeColor="accent1" w:themeShade="80"/>
-          <w:sz w:val="32"/>
-          <w:szCs w:val="32"/>
+          <w:sz w:val="28"/>
+          <w:szCs w:val="28"/>
         </w:rPr>
         <w:t>Báo</w:t>
       </w:r>
@@ -27,8 +27,8 @@
         <w:rPr>
           <w:rFonts w:ascii="Times New Roman" w:hAnsi="Times New Roman" w:cs="Times New Roman"/>
           <w:color w:val="1F4E79" w:themeColor="accent1" w:themeShade="80"/>
-          <w:sz w:val="32"/>
-          <w:szCs w:val="32"/>
+          <w:sz w:val="28"/>
+          <w:szCs w:val="28"/>
         </w:rPr>
         <w:t xml:space="preserve"> </w:t>
       </w:r>
@@ -37,8 +37,8 @@
         <w:rPr>
           <w:rFonts w:ascii="Times New Roman" w:hAnsi="Times New Roman" w:cs="Times New Roman"/>
           <w:color w:val="1F4E79" w:themeColor="accent1" w:themeShade="80"/>
-          <w:sz w:val="32"/>
-          <w:szCs w:val="32"/>
+          <w:sz w:val="28"/>
+          <w:szCs w:val="28"/>
         </w:rPr>
         <w:t>Cáo</w:t>
       </w:r>
@@ -47,8 +47,8 @@
         <w:rPr>
           <w:rFonts w:ascii="Times New Roman" w:hAnsi="Times New Roman" w:cs="Times New Roman"/>
           <w:color w:val="1F4E79" w:themeColor="accent1" w:themeShade="80"/>
-          <w:sz w:val="32"/>
-          <w:szCs w:val="32"/>
+          <w:sz w:val="28"/>
+          <w:szCs w:val="28"/>
         </w:rPr>
         <w:t xml:space="preserve"> </w:t>
       </w:r>
@@ -57,8 +57,8 @@
         <w:rPr>
           <w:rFonts w:ascii="Times New Roman" w:hAnsi="Times New Roman" w:cs="Times New Roman"/>
           <w:color w:val="1F4E79" w:themeColor="accent1" w:themeShade="80"/>
-          <w:sz w:val="32"/>
-          <w:szCs w:val="32"/>
+          <w:sz w:val="28"/>
+          <w:szCs w:val="28"/>
         </w:rPr>
         <w:t>Khóa</w:t>
       </w:r>
@@ -67,8 +67,8 @@
         <w:rPr>
           <w:rFonts w:ascii="Times New Roman" w:hAnsi="Times New Roman" w:cs="Times New Roman"/>
           <w:color w:val="1F4E79" w:themeColor="accent1" w:themeShade="80"/>
-          <w:sz w:val="32"/>
-          <w:szCs w:val="32"/>
+          <w:sz w:val="28"/>
+          <w:szCs w:val="28"/>
         </w:rPr>
         <w:t xml:space="preserve"> </w:t>
       </w:r>
@@ -77,8 +77,8 @@
         <w:rPr>
           <w:rFonts w:ascii="Times New Roman" w:hAnsi="Times New Roman" w:cs="Times New Roman"/>
           <w:color w:val="1F4E79" w:themeColor="accent1" w:themeShade="80"/>
-          <w:sz w:val="32"/>
-          <w:szCs w:val="32"/>
+          <w:sz w:val="28"/>
+          <w:szCs w:val="28"/>
         </w:rPr>
         <w:t>học</w:t>
       </w:r>
@@ -87,8 +87,8 @@
         <w:rPr>
           <w:rFonts w:ascii="Times New Roman" w:hAnsi="Times New Roman" w:cs="Times New Roman"/>
           <w:color w:val="1F4E79" w:themeColor="accent1" w:themeShade="80"/>
-          <w:sz w:val="32"/>
-          <w:szCs w:val="32"/>
+          <w:sz w:val="28"/>
+          <w:szCs w:val="28"/>
         </w:rPr>
         <w:t xml:space="preserve"> </w:t>
       </w:r>
@@ -97,8 +97,8 @@
         <w:rPr>
           <w:rFonts w:ascii="Times New Roman" w:hAnsi="Times New Roman" w:cs="Times New Roman"/>
           <w:color w:val="1F4E79" w:themeColor="accent1" w:themeShade="80"/>
-          <w:sz w:val="32"/>
-          <w:szCs w:val="32"/>
+          <w:sz w:val="28"/>
+          <w:szCs w:val="28"/>
         </w:rPr>
         <w:t>Futter</w:t>
       </w:r>
@@ -110,16 +110,16 @@
         <w:rPr>
           <w:rFonts w:ascii="Times New Roman" w:hAnsi="Times New Roman" w:cs="Times New Roman"/>
           <w:color w:val="1F4E79" w:themeColor="accent1" w:themeShade="80"/>
-          <w:sz w:val="32"/>
-          <w:szCs w:val="32"/>
+          <w:sz w:val="28"/>
+          <w:szCs w:val="28"/>
         </w:rPr>
       </w:pPr>
       <w:r>
         <w:rPr>
           <w:rFonts w:ascii="Times New Roman" w:hAnsi="Times New Roman" w:cs="Times New Roman"/>
           <w:color w:val="1F4E79" w:themeColor="accent1" w:themeShade="80"/>
-          <w:sz w:val="32"/>
-          <w:szCs w:val="32"/>
+          <w:sz w:val="28"/>
+          <w:szCs w:val="28"/>
         </w:rPr>
         <w:t xml:space="preserve">The Complete 2020 Flutter Development </w:t>
       </w:r>
@@ -128,8 +128,8 @@
         <w:rPr>
           <w:rFonts w:ascii="Times New Roman" w:hAnsi="Times New Roman" w:cs="Times New Roman"/>
           <w:color w:val="1F4E79" w:themeColor="accent1" w:themeShade="80"/>
-          <w:sz w:val="32"/>
-          <w:szCs w:val="32"/>
+          <w:sz w:val="28"/>
+          <w:szCs w:val="28"/>
         </w:rPr>
         <w:t>Bootcamp</w:t>
       </w:r>
@@ -138,8 +138,8 @@
         <w:rPr>
           <w:rFonts w:ascii="Times New Roman" w:hAnsi="Times New Roman" w:cs="Times New Roman"/>
           <w:color w:val="1F4E79" w:themeColor="accent1" w:themeShade="80"/>
-          <w:sz w:val="32"/>
-          <w:szCs w:val="32"/>
+          <w:sz w:val="28"/>
+          <w:szCs w:val="28"/>
         </w:rPr>
         <w:t xml:space="preserve"> with Dart</w:t>
       </w:r>
@@ -150,16 +150,16 @@
         <w:rPr>
           <w:rFonts w:ascii="Times New Roman" w:hAnsi="Times New Roman" w:cs="Times New Roman"/>
           <w:color w:val="1F4E79" w:themeColor="accent1" w:themeShade="80"/>
-          <w:sz w:val="32"/>
-          <w:szCs w:val="32"/>
+          <w:sz w:val="28"/>
+          <w:szCs w:val="28"/>
         </w:rPr>
       </w:pPr>
       <w:r>
         <w:rPr>
           <w:rFonts w:ascii="Times New Roman" w:hAnsi="Times New Roman" w:cs="Times New Roman"/>
           <w:color w:val="1F4E79" w:themeColor="accent1" w:themeShade="80"/>
-          <w:sz w:val="32"/>
-          <w:szCs w:val="32"/>
+          <w:sz w:val="28"/>
+          <w:szCs w:val="28"/>
         </w:rPr>
         <w:t>Created by Dr. Angela Yu</w:t>
       </w:r>
@@ -387,15 +387,7 @@
           <w:sz w:val="28"/>
           <w:szCs w:val="28"/>
         </w:rPr>
-        <w:t>.</w:t>
-      </w:r>
-      <w:r>
-        <w:rPr>
-          <w:rFonts w:ascii="Times New Roman" w:hAnsi="Times New Roman" w:cs="Times New Roman"/>
-          <w:sz w:val="28"/>
-          <w:szCs w:val="28"/>
-        </w:rPr>
-        <w:t>)</w:t>
+        <w:t>.)</w:t>
       </w:r>
     </w:p>
     <w:p>
@@ -901,16 +893,7 @@
           <w:sz w:val="28"/>
           <w:szCs w:val="28"/>
         </w:rPr>
-        <w:t>Be really careful about the indentation.</w:t>
-      </w:r>
-      <w:r>
-        <w:rPr>
-          <w:rFonts w:ascii="Times New Roman" w:hAnsi="Times New Roman" w:cs="Times New Roman"/>
-          <w:color w:val="ED7D31" w:themeColor="accent2"/>
-          <w:sz w:val="28"/>
-          <w:szCs w:val="28"/>
-        </w:rPr>
-        <w:t>(Tips)</w:t>
+        <w:t>Be really careful about the indentation.(Tips)</w:t>
       </w:r>
     </w:p>
     <w:p>
@@ -1740,15 +1723,7 @@
           <w:sz w:val="28"/>
           <w:szCs w:val="28"/>
         </w:rPr>
-        <w:t>Be called every time we make a change to one of the widgets inside that build method.</w:t>
-      </w:r>
-      <w:r>
-        <w:rPr>
-          <w:rFonts w:ascii="Times New Roman" w:hAnsi="Times New Roman" w:cs="Times New Roman"/>
-          <w:sz w:val="28"/>
-          <w:szCs w:val="28"/>
-        </w:rPr>
-        <w:t xml:space="preserve"> </w:t>
+        <w:t xml:space="preserve">Be called every time we make a change to one of the widgets inside that build method. </w:t>
       </w:r>
     </w:p>
     <w:p>
@@ -2261,158 +2236,214 @@
           <w:szCs w:val="28"/>
         </w:rPr>
       </w:pPr>
+      <w:r>
+        <w:rPr>
+          <w:rFonts w:ascii="Times New Roman" w:hAnsi="Times New Roman" w:cs="Times New Roman"/>
+          <w:sz w:val="28"/>
+          <w:szCs w:val="28"/>
+        </w:rPr>
+        <w:t xml:space="preserve">Add max width of container to Column in order to use </w:t>
+      </w:r>
+      <w:proofErr w:type="spellStart"/>
+      <w:r>
+        <w:rPr>
+          <w:rFonts w:ascii="Times New Roman" w:hAnsi="Times New Roman" w:cs="Times New Roman"/>
+          <w:sz w:val="28"/>
+          <w:szCs w:val="28"/>
+        </w:rPr>
+        <w:t>crossAxisAlignment.end</w:t>
+      </w:r>
+      <w:proofErr w:type="spellEnd"/>
+      <w:r>
+        <w:rPr>
+          <w:rFonts w:ascii="Times New Roman" w:hAnsi="Times New Roman" w:cs="Times New Roman"/>
+          <w:sz w:val="28"/>
+          <w:szCs w:val="28"/>
+        </w:rPr>
+        <w:t>.</w:t>
+      </w:r>
+    </w:p>
+    <w:p>
+      <w:pPr>
+        <w:pStyle w:val="ListParagraph"/>
+        <w:numPr>
+          <w:ilvl w:val="4"/>
+          <w:numId w:val="2"/>
+        </w:numPr>
+        <w:rPr>
+          <w:rFonts w:ascii="Times New Roman" w:hAnsi="Times New Roman" w:cs="Times New Roman"/>
+          <w:sz w:val="28"/>
+          <w:szCs w:val="28"/>
+        </w:rPr>
+      </w:pPr>
+      <w:r>
+        <w:rPr>
+          <w:rFonts w:ascii="Times New Roman" w:hAnsi="Times New Roman" w:cs="Times New Roman"/>
+          <w:sz w:val="28"/>
+          <w:szCs w:val="28"/>
+        </w:rPr>
+        <w:t>Stretch:</w:t>
+      </w:r>
+    </w:p>
+    <w:p>
+      <w:pPr>
+        <w:pStyle w:val="ListParagraph"/>
+        <w:numPr>
+          <w:ilvl w:val="2"/>
+          <w:numId w:val="2"/>
+        </w:numPr>
+        <w:rPr>
+          <w:rFonts w:ascii="Times New Roman" w:hAnsi="Times New Roman" w:cs="Times New Roman"/>
+          <w:sz w:val="28"/>
+          <w:szCs w:val="28"/>
+        </w:rPr>
+      </w:pPr>
+      <w:proofErr w:type="spellStart"/>
+      <w:r>
+        <w:rPr>
+          <w:rFonts w:ascii="Times New Roman" w:hAnsi="Times New Roman" w:cs="Times New Roman"/>
+          <w:sz w:val="28"/>
+          <w:szCs w:val="28"/>
+        </w:rPr>
+        <w:t>SizedBox</w:t>
+      </w:r>
+    </w:p>
+    <w:p>
+      <w:pPr>
+        <w:pStyle w:val="ListParagraph"/>
+        <w:numPr>
+          <w:ilvl w:val="3"/>
+          <w:numId w:val="2"/>
+        </w:numPr>
+        <w:rPr>
+          <w:rFonts w:ascii="Times New Roman" w:hAnsi="Times New Roman" w:cs="Times New Roman"/>
+          <w:sz w:val="28"/>
+          <w:szCs w:val="28"/>
+        </w:rPr>
+      </w:pPr>
+      <w:proofErr w:type="spellEnd"/>
+      <w:r>
+        <w:rPr>
+          <w:rFonts w:ascii="Times New Roman" w:hAnsi="Times New Roman" w:cs="Times New Roman"/>
+          <w:sz w:val="28"/>
+          <w:szCs w:val="28"/>
+        </w:rPr>
+        <w:t>add space between 2 widgets.</w:t>
+      </w:r>
+    </w:p>
+    <w:p>
+      <w:pPr>
+        <w:pStyle w:val="ListParagraph"/>
+        <w:numPr>
+          <w:ilvl w:val="2"/>
+          <w:numId w:val="2"/>
+        </w:numPr>
+        <w:rPr>
+          <w:rFonts w:ascii="Times New Roman" w:hAnsi="Times New Roman" w:cs="Times New Roman"/>
+          <w:sz w:val="28"/>
+          <w:szCs w:val="28"/>
+        </w:rPr>
+      </w:pPr>
+      <w:proofErr w:type="spellStart"/>
+      <w:r>
+        <w:rPr>
+          <w:rFonts w:ascii="Times New Roman" w:hAnsi="Times New Roman" w:cs="Times New Roman"/>
+          <w:sz w:val="28"/>
+          <w:szCs w:val="28"/>
+        </w:rPr>
+        <w:t>CircleAvatar</w:t>
+      </w:r>
+      <w:proofErr w:type="spellEnd"/>
+    </w:p>
+    <w:p>
+      <w:pPr>
+        <w:pStyle w:val="ListParagraph"/>
+        <w:numPr>
+          <w:ilvl w:val="3"/>
+          <w:numId w:val="2"/>
+        </w:numPr>
+        <w:rPr>
+          <w:rFonts w:ascii="Times New Roman" w:hAnsi="Times New Roman" w:cs="Times New Roman"/>
+          <w:sz w:val="28"/>
+          <w:szCs w:val="28"/>
+        </w:rPr>
+      </w:pPr>
+      <w:proofErr w:type="spellStart"/>
+      <w:r>
+        <w:rPr>
+          <w:rFonts w:ascii="Times New Roman" w:hAnsi="Times New Roman" w:cs="Times New Roman"/>
+          <w:sz w:val="28"/>
+          <w:szCs w:val="28"/>
+        </w:rPr>
+        <w:t>backgroundImage</w:t>
+      </w:r>
+      <w:proofErr w:type="spellEnd"/>
+      <w:r>
+        <w:rPr>
+          <w:rFonts w:ascii="Times New Roman" w:hAnsi="Times New Roman" w:cs="Times New Roman"/>
+          <w:sz w:val="28"/>
+          <w:szCs w:val="28"/>
+        </w:rPr>
+        <w:t>: set image background.</w:t>
+      </w:r>
+    </w:p>
+    <w:p>
+      <w:pPr>
+        <w:pStyle w:val="ListParagraph"/>
+        <w:numPr>
+          <w:ilvl w:val="2"/>
+          <w:numId w:val="2"/>
+        </w:numPr>
+        <w:rPr>
+          <w:rFonts w:ascii="Times New Roman" w:hAnsi="Times New Roman" w:cs="Times New Roman"/>
+          <w:sz w:val="28"/>
+          <w:szCs w:val="28"/>
+        </w:rPr>
+      </w:pPr>
+      <w:proofErr w:type="spellStart"/>
+      <w:r>
+        <w:rPr>
+          <w:rFonts w:ascii="Times New Roman" w:hAnsi="Times New Roman" w:cs="Times New Roman"/>
+          <w:sz w:val="28"/>
+          <w:szCs w:val="28"/>
+        </w:rPr>
+        <w:t>TextStyle</w:t>
+      </w:r>
+      <w:proofErr w:type="spellEnd"/>
+      <w:r>
+        <w:rPr>
+          <w:rFonts w:ascii="Times New Roman" w:hAnsi="Times New Roman" w:cs="Times New Roman"/>
+          <w:sz w:val="28"/>
+          <w:szCs w:val="28"/>
+        </w:rPr>
+        <w:t>:</w:t>
+      </w:r>
+    </w:p>
+    <w:p>
+      <w:pPr>
+        <w:pStyle w:val="ListParagraph"/>
+        <w:numPr>
+          <w:ilvl w:val="3"/>
+          <w:numId w:val="2"/>
+        </w:numPr>
+        <w:rPr>
+          <w:rFonts w:ascii="Times New Roman" w:hAnsi="Times New Roman" w:cs="Times New Roman"/>
+          <w:sz w:val="28"/>
+          <w:szCs w:val="28"/>
+        </w:rPr>
+      </w:pPr>
+      <w:proofErr w:type="spellStart"/>
+      <w:r>
+        <w:rPr>
+          <w:rFonts w:ascii="Times New Roman" w:hAnsi="Times New Roman" w:cs="Times New Roman"/>
+          <w:sz w:val="28"/>
+          <w:szCs w:val="28"/>
+        </w:rPr>
+        <w:t>letterSpacing</w:t>
+      </w:r>
       <w:bookmarkStart w:id="0" w:name="_GoBack"/>
       <w:bookmarkEnd w:id="0"/>
-      <w:r>
-        <w:rPr>
-          <w:rFonts w:ascii="Times New Roman" w:hAnsi="Times New Roman" w:cs="Times New Roman"/>
-          <w:sz w:val="28"/>
-          <w:szCs w:val="28"/>
-        </w:rPr>
-        <w:t xml:space="preserve">Add max width of container to Column in order to use </w:t>
-      </w:r>
-      <w:proofErr w:type="spellStart"/>
-      <w:r>
-        <w:rPr>
-          <w:rFonts w:ascii="Times New Roman" w:hAnsi="Times New Roman" w:cs="Times New Roman"/>
-          <w:sz w:val="28"/>
-          <w:szCs w:val="28"/>
-        </w:rPr>
-        <w:t>crossAxisAlignment.end</w:t>
-      </w:r>
       <w:proofErr w:type="spellEnd"/>
-      <w:r>
-        <w:rPr>
-          <w:rFonts w:ascii="Times New Roman" w:hAnsi="Times New Roman" w:cs="Times New Roman"/>
-          <w:sz w:val="28"/>
-          <w:szCs w:val="28"/>
-        </w:rPr>
-        <w:t>.</w:t>
-      </w:r>
-    </w:p>
-    <w:p>
-      <w:pPr>
-        <w:pStyle w:val="ListParagraph"/>
-        <w:numPr>
-          <w:ilvl w:val="4"/>
-          <w:numId w:val="2"/>
-        </w:numPr>
-        <w:rPr>
-          <w:rFonts w:ascii="Times New Roman" w:hAnsi="Times New Roman" w:cs="Times New Roman"/>
-          <w:sz w:val="28"/>
-          <w:szCs w:val="28"/>
-        </w:rPr>
-      </w:pPr>
-      <w:r>
-        <w:rPr>
-          <w:rFonts w:ascii="Times New Roman" w:hAnsi="Times New Roman" w:cs="Times New Roman"/>
-          <w:sz w:val="28"/>
-          <w:szCs w:val="28"/>
-        </w:rPr>
-        <w:t>Stretch:</w:t>
-      </w:r>
-    </w:p>
-    <w:p>
-      <w:pPr>
-        <w:pStyle w:val="ListParagraph"/>
-        <w:numPr>
-          <w:ilvl w:val="2"/>
-          <w:numId w:val="2"/>
-        </w:numPr>
-        <w:rPr>
-          <w:rFonts w:ascii="Times New Roman" w:hAnsi="Times New Roman" w:cs="Times New Roman"/>
-          <w:sz w:val="28"/>
-          <w:szCs w:val="28"/>
-        </w:rPr>
-      </w:pPr>
-      <w:proofErr w:type="spellStart"/>
-      <w:r>
-        <w:rPr>
-          <w:rFonts w:ascii="Times New Roman" w:hAnsi="Times New Roman" w:cs="Times New Roman"/>
-          <w:sz w:val="28"/>
-          <w:szCs w:val="28"/>
-        </w:rPr>
-        <w:t>SizedBox</w:t>
-      </w:r>
-    </w:p>
-    <w:p>
-      <w:pPr>
-        <w:pStyle w:val="ListParagraph"/>
-        <w:numPr>
-          <w:ilvl w:val="3"/>
-          <w:numId w:val="2"/>
-        </w:numPr>
-        <w:rPr>
-          <w:rFonts w:ascii="Times New Roman" w:hAnsi="Times New Roman" w:cs="Times New Roman"/>
-          <w:sz w:val="28"/>
-          <w:szCs w:val="28"/>
-        </w:rPr>
-      </w:pPr>
-      <w:proofErr w:type="spellEnd"/>
-      <w:r>
-        <w:rPr>
-          <w:rFonts w:ascii="Times New Roman" w:hAnsi="Times New Roman" w:cs="Times New Roman"/>
-          <w:sz w:val="28"/>
-          <w:szCs w:val="28"/>
-        </w:rPr>
-        <w:t>add space between 2 widgets.</w:t>
-      </w:r>
-    </w:p>
-    <w:p>
-      <w:pPr>
-        <w:pStyle w:val="ListParagraph"/>
-        <w:numPr>
-          <w:ilvl w:val="2"/>
-          <w:numId w:val="2"/>
-        </w:numPr>
-        <w:rPr>
-          <w:rFonts w:ascii="Times New Roman" w:hAnsi="Times New Roman" w:cs="Times New Roman"/>
-          <w:sz w:val="28"/>
-          <w:szCs w:val="28"/>
-        </w:rPr>
-      </w:pPr>
-      <w:proofErr w:type="spellStart"/>
-      <w:r>
-        <w:rPr>
-          <w:rFonts w:ascii="Times New Roman" w:hAnsi="Times New Roman" w:cs="Times New Roman"/>
-          <w:sz w:val="28"/>
-          <w:szCs w:val="28"/>
-        </w:rPr>
-        <w:t>CircleAvatar</w:t>
-      </w:r>
-      <w:proofErr w:type="spellEnd"/>
-    </w:p>
-    <w:p>
-      <w:pPr>
-        <w:pStyle w:val="ListParagraph"/>
-        <w:numPr>
-          <w:ilvl w:val="3"/>
-          <w:numId w:val="2"/>
-        </w:numPr>
-        <w:rPr>
-          <w:rFonts w:ascii="Times New Roman" w:hAnsi="Times New Roman" w:cs="Times New Roman"/>
-          <w:sz w:val="28"/>
-          <w:szCs w:val="28"/>
-        </w:rPr>
-      </w:pPr>
-      <w:proofErr w:type="spellStart"/>
-      <w:r>
-        <w:rPr>
-          <w:rFonts w:ascii="Times New Roman" w:hAnsi="Times New Roman" w:cs="Times New Roman"/>
-          <w:sz w:val="28"/>
-          <w:szCs w:val="28"/>
-        </w:rPr>
-        <w:t>backgroundImage</w:t>
-      </w:r>
-      <w:proofErr w:type="spellEnd"/>
-      <w:r>
-        <w:rPr>
-          <w:rFonts w:ascii="Times New Roman" w:hAnsi="Times New Roman" w:cs="Times New Roman"/>
-          <w:sz w:val="28"/>
-          <w:szCs w:val="28"/>
-        </w:rPr>
-        <w:t>: set image background.</w:t>
-      </w:r>
     </w:p>
     <w:p>
       <w:pPr>
@@ -2439,6 +2470,9 @@
         <w:r>
           <w:rPr>
             <w:rStyle w:val="Hyperlink"/>
+            <w:rFonts w:ascii="Times New Roman" w:hAnsi="Times New Roman" w:cs="Times New Roman"/>
+            <w:sz w:val="28"/>
+            <w:szCs w:val="28"/>
           </w:rPr>
           <w:t>https://medium.com/flutter-community/flutter-layout-cheat-sheet-5363348d037e</w:t>
         </w:r>
@@ -2447,10 +2481,150 @@
         <w:r>
           <w:rPr>
             <w:rStyle w:val="Hyperlink"/>
+            <w:rFonts w:ascii="Times New Roman" w:hAnsi="Times New Roman" w:cs="Times New Roman"/>
+            <w:sz w:val="28"/>
+            <w:szCs w:val="28"/>
           </w:rPr>
           <w:t>https://medium.com/flutter-community/flutter-layout-cheat-sheet-5363348d037e</w:t>
         </w:r>
       </w:hyperlink>
+    </w:p>
+    <w:p>
+      <w:pPr>
+        <w:pStyle w:val="ListParagraph"/>
+        <w:numPr>
+          <w:ilvl w:val="1"/>
+          <w:numId w:val="2"/>
+        </w:numPr>
+        <w:rPr>
+          <w:rFonts w:ascii="Times New Roman" w:hAnsi="Times New Roman" w:cs="Times New Roman"/>
+          <w:sz w:val="28"/>
+          <w:szCs w:val="28"/>
+        </w:rPr>
+      </w:pPr>
+      <w:r>
+        <w:rPr>
+          <w:rFonts w:ascii="Times New Roman" w:hAnsi="Times New Roman" w:cs="Times New Roman"/>
+          <w:sz w:val="28"/>
+          <w:szCs w:val="28"/>
+        </w:rPr>
+        <w:t>Custom font</w:t>
+      </w:r>
+    </w:p>
+    <w:p>
+      <w:pPr>
+        <w:pStyle w:val="ListParagraph"/>
+        <w:numPr>
+          <w:ilvl w:val="2"/>
+          <w:numId w:val="2"/>
+        </w:numPr>
+        <w:rPr>
+          <w:rFonts w:ascii="Times New Roman" w:hAnsi="Times New Roman" w:cs="Times New Roman"/>
+          <w:sz w:val="28"/>
+          <w:szCs w:val="28"/>
+        </w:rPr>
+      </w:pPr>
+      <w:r>
+        <w:rPr>
+          <w:rFonts w:ascii="Times New Roman" w:hAnsi="Times New Roman" w:cs="Times New Roman"/>
+          <w:sz w:val="28"/>
+          <w:szCs w:val="28"/>
+        </w:rPr>
+        <w:t>Import the font files.</w:t>
+      </w:r>
+    </w:p>
+    <w:p>
+      <w:pPr>
+        <w:pStyle w:val="ListParagraph"/>
+        <w:numPr>
+          <w:ilvl w:val="2"/>
+          <w:numId w:val="2"/>
+        </w:numPr>
+        <w:rPr>
+          <w:rFonts w:ascii="Times New Roman" w:hAnsi="Times New Roman" w:cs="Times New Roman"/>
+          <w:sz w:val="28"/>
+          <w:szCs w:val="28"/>
+        </w:rPr>
+      </w:pPr>
+      <w:r>
+        <w:rPr>
+          <w:rFonts w:ascii="Times New Roman" w:hAnsi="Times New Roman" w:cs="Times New Roman"/>
+          <w:sz w:val="28"/>
+          <w:szCs w:val="28"/>
+        </w:rPr>
+        <w:t xml:space="preserve">Declare the font in the </w:t>
+      </w:r>
+      <w:proofErr w:type="spellStart"/>
+      <w:r>
+        <w:rPr>
+          <w:rFonts w:ascii="Times New Roman" w:hAnsi="Times New Roman" w:cs="Times New Roman"/>
+          <w:sz w:val="28"/>
+          <w:szCs w:val="28"/>
+        </w:rPr>
+        <w:t>pubspec</w:t>
+      </w:r>
+      <w:proofErr w:type="spellEnd"/>
+      <w:r>
+        <w:rPr>
+          <w:rFonts w:ascii="Times New Roman" w:hAnsi="Times New Roman" w:cs="Times New Roman"/>
+          <w:sz w:val="28"/>
+          <w:szCs w:val="28"/>
+        </w:rPr>
+        <w:t>.</w:t>
+      </w:r>
+    </w:p>
+    <w:p>
+      <w:pPr>
+        <w:pStyle w:val="ListParagraph"/>
+        <w:numPr>
+          <w:ilvl w:val="2"/>
+          <w:numId w:val="2"/>
+        </w:numPr>
+        <w:rPr>
+          <w:rFonts w:ascii="Times New Roman" w:hAnsi="Times New Roman" w:cs="Times New Roman"/>
+          <w:sz w:val="28"/>
+          <w:szCs w:val="28"/>
+        </w:rPr>
+      </w:pPr>
+      <w:r>
+        <w:rPr>
+          <w:rFonts w:ascii="Times New Roman" w:hAnsi="Times New Roman" w:cs="Times New Roman"/>
+          <w:sz w:val="28"/>
+          <w:szCs w:val="28"/>
+        </w:rPr>
+        <w:t>Set a font as the default.</w:t>
+      </w:r>
+    </w:p>
+    <w:p>
+      <w:pPr>
+        <w:pStyle w:val="ListParagraph"/>
+        <w:numPr>
+          <w:ilvl w:val="2"/>
+          <w:numId w:val="2"/>
+        </w:numPr>
+        <w:rPr>
+          <w:rFonts w:ascii="Times New Roman" w:hAnsi="Times New Roman" w:cs="Times New Roman"/>
+          <w:sz w:val="28"/>
+          <w:szCs w:val="28"/>
+        </w:rPr>
+      </w:pPr>
+      <w:r>
+        <w:rPr>
+          <w:rFonts w:ascii="Times New Roman" w:hAnsi="Times New Roman" w:cs="Times New Roman"/>
+          <w:sz w:val="28"/>
+          <w:szCs w:val="28"/>
+        </w:rPr>
+        <w:t>Use a font in a specific widget.</w:t>
+      </w:r>
+    </w:p>
+    <w:p>
+      <w:pPr>
+        <w:rPr>
+          <w:rFonts w:ascii="Times New Roman" w:hAnsi="Times New Roman" w:cs="Times New Roman"/>
+          <w:sz w:val="28"/>
+          <w:szCs w:val="28"/>
+        </w:rPr>
+      </w:pPr>
     </w:p>
     <w:p>
       <w:pPr>

</xml_diff>

<commit_message>
8. Adding Material Icons with the Icon Widget
</commit_message>
<xml_diff>
--- a/Angela/Document/Báo Cáo Khóa học Futter.docx
+++ b/Angela/Document/Báo Cáo Khóa học Futter.docx
@@ -2307,6 +2307,7 @@
         </w:rPr>
         <w:t>SizedBox</w:t>
       </w:r>
+      <w:proofErr w:type="spellEnd"/>
     </w:p>
     <w:p>
       <w:pPr>
@@ -2321,14 +2322,69 @@
           <w:szCs w:val="28"/>
         </w:rPr>
       </w:pPr>
+      <w:r>
+        <w:rPr>
+          <w:rFonts w:ascii="Times New Roman" w:hAnsi="Times New Roman" w:cs="Times New Roman"/>
+          <w:sz w:val="28"/>
+          <w:szCs w:val="28"/>
+        </w:rPr>
+        <w:t>add space between 2 widgets.</w:t>
+      </w:r>
+    </w:p>
+    <w:p>
+      <w:pPr>
+        <w:pStyle w:val="ListParagraph"/>
+        <w:numPr>
+          <w:ilvl w:val="2"/>
+          <w:numId w:val="2"/>
+        </w:numPr>
+        <w:rPr>
+          <w:rFonts w:ascii="Times New Roman" w:hAnsi="Times New Roman" w:cs="Times New Roman"/>
+          <w:sz w:val="28"/>
+          <w:szCs w:val="28"/>
+        </w:rPr>
+      </w:pPr>
+      <w:proofErr w:type="spellStart"/>
+      <w:r>
+        <w:rPr>
+          <w:rFonts w:ascii="Times New Roman" w:hAnsi="Times New Roman" w:cs="Times New Roman"/>
+          <w:sz w:val="28"/>
+          <w:szCs w:val="28"/>
+        </w:rPr>
+        <w:t>CircleAvatar</w:t>
+      </w:r>
       <w:proofErr w:type="spellEnd"/>
-      <w:r>
-        <w:rPr>
-          <w:rFonts w:ascii="Times New Roman" w:hAnsi="Times New Roman" w:cs="Times New Roman"/>
-          <w:sz w:val="28"/>
-          <w:szCs w:val="28"/>
-        </w:rPr>
-        <w:t>add space between 2 widgets.</w:t>
+    </w:p>
+    <w:p>
+      <w:pPr>
+        <w:pStyle w:val="ListParagraph"/>
+        <w:numPr>
+          <w:ilvl w:val="3"/>
+          <w:numId w:val="2"/>
+        </w:numPr>
+        <w:rPr>
+          <w:rFonts w:ascii="Times New Roman" w:hAnsi="Times New Roman" w:cs="Times New Roman"/>
+          <w:sz w:val="28"/>
+          <w:szCs w:val="28"/>
+        </w:rPr>
+      </w:pPr>
+      <w:proofErr w:type="spellStart"/>
+      <w:r>
+        <w:rPr>
+          <w:rFonts w:ascii="Times New Roman" w:hAnsi="Times New Roman" w:cs="Times New Roman"/>
+          <w:sz w:val="28"/>
+          <w:szCs w:val="28"/>
+        </w:rPr>
+        <w:t>backgroundImage</w:t>
+      </w:r>
+      <w:proofErr w:type="spellEnd"/>
+      <w:r>
+        <w:rPr>
+          <w:rFonts w:ascii="Times New Roman" w:hAnsi="Times New Roman" w:cs="Times New Roman"/>
+          <w:sz w:val="28"/>
+          <w:szCs w:val="28"/>
+        </w:rPr>
+        <w:t>: set image background.</w:t>
       </w:r>
     </w:p>
     <w:p>
@@ -2351,9 +2407,17 @@
           <w:sz w:val="28"/>
           <w:szCs w:val="28"/>
         </w:rPr>
-        <w:t>CircleAvatar</w:t>
+        <w:t>TextStyle</w:t>
       </w:r>
       <w:proofErr w:type="spellEnd"/>
+      <w:r>
+        <w:rPr>
+          <w:rFonts w:ascii="Times New Roman" w:hAnsi="Times New Roman" w:cs="Times New Roman"/>
+          <w:sz w:val="28"/>
+          <w:szCs w:val="28"/>
+        </w:rPr>
+        <w:t>:</w:t>
+      </w:r>
     </w:p>
     <w:p>
       <w:pPr>
@@ -2375,7 +2439,7 @@
           <w:sz w:val="28"/>
           <w:szCs w:val="28"/>
         </w:rPr>
-        <w:t>backgroundImage</w:t>
+        <w:t>letterSpacing</w:t>
       </w:r>
       <w:proofErr w:type="spellEnd"/>
       <w:r>
@@ -2384,7 +2448,7 @@
           <w:sz w:val="28"/>
           <w:szCs w:val="28"/>
         </w:rPr>
-        <w:t>: set image background.</w:t>
+        <w:t>.</w:t>
       </w:r>
     </w:p>
     <w:p>
@@ -2400,23 +2464,13 @@
           <w:szCs w:val="28"/>
         </w:rPr>
       </w:pPr>
-      <w:proofErr w:type="spellStart"/>
-      <w:r>
-        <w:rPr>
-          <w:rFonts w:ascii="Times New Roman" w:hAnsi="Times New Roman" w:cs="Times New Roman"/>
-          <w:sz w:val="28"/>
-          <w:szCs w:val="28"/>
-        </w:rPr>
-        <w:t>TextStyle</w:t>
-      </w:r>
-      <w:proofErr w:type="spellEnd"/>
-      <w:r>
-        <w:rPr>
-          <w:rFonts w:ascii="Times New Roman" w:hAnsi="Times New Roman" w:cs="Times New Roman"/>
-          <w:sz w:val="28"/>
-          <w:szCs w:val="28"/>
-        </w:rPr>
-        <w:t>:</w:t>
+      <w:r>
+        <w:rPr>
+          <w:rFonts w:ascii="Times New Roman" w:hAnsi="Times New Roman" w:cs="Times New Roman"/>
+          <w:sz w:val="28"/>
+          <w:szCs w:val="28"/>
+        </w:rPr>
+        <w:t>Icon.</w:t>
       </w:r>
     </w:p>
     <w:p>
@@ -2432,18 +2486,68 @@
           <w:szCs w:val="28"/>
         </w:rPr>
       </w:pPr>
-      <w:proofErr w:type="spellStart"/>
-      <w:r>
-        <w:rPr>
-          <w:rFonts w:ascii="Times New Roman" w:hAnsi="Times New Roman" w:cs="Times New Roman"/>
-          <w:sz w:val="28"/>
-          <w:szCs w:val="28"/>
-        </w:rPr>
-        <w:t>letterSpacing</w:t>
+      <w:r>
+        <w:rPr>
+          <w:rFonts w:ascii="Times New Roman" w:hAnsi="Times New Roman" w:cs="Times New Roman"/>
+          <w:sz w:val="28"/>
+          <w:szCs w:val="28"/>
+        </w:rPr>
+        <w:t>I</w:t>
       </w:r>
       <w:bookmarkStart w:id="0" w:name="_GoBack"/>
       <w:bookmarkEnd w:id="0"/>
-      <w:proofErr w:type="spellEnd"/>
+      <w:r>
+        <w:rPr>
+          <w:rFonts w:ascii="Times New Roman" w:hAnsi="Times New Roman" w:cs="Times New Roman"/>
+          <w:sz w:val="28"/>
+          <w:szCs w:val="28"/>
+        </w:rPr>
+        <w:t>s Vector.</w:t>
+      </w:r>
+    </w:p>
+    <w:p>
+      <w:pPr>
+        <w:pStyle w:val="ListParagraph"/>
+        <w:numPr>
+          <w:ilvl w:val="3"/>
+          <w:numId w:val="2"/>
+        </w:numPr>
+        <w:rPr>
+          <w:rFonts w:ascii="Times New Roman" w:hAnsi="Times New Roman" w:cs="Times New Roman"/>
+          <w:sz w:val="28"/>
+          <w:szCs w:val="28"/>
+        </w:rPr>
+      </w:pPr>
+      <w:r>
+        <w:rPr>
+          <w:rFonts w:ascii="Times New Roman" w:hAnsi="Times New Roman" w:cs="Times New Roman"/>
+          <w:sz w:val="28"/>
+          <w:szCs w:val="28"/>
+        </w:rPr>
+        <w:t>More Flexible than Image(change color and size easily).</w:t>
+      </w:r>
+    </w:p>
+    <w:p>
+      <w:pPr>
+        <w:pStyle w:val="ListParagraph"/>
+        <w:numPr>
+          <w:ilvl w:val="3"/>
+          <w:numId w:val="2"/>
+        </w:numPr>
+        <w:rPr>
+          <w:rFonts w:ascii="Times New Roman" w:hAnsi="Times New Roman" w:cs="Times New Roman"/>
+          <w:sz w:val="28"/>
+          <w:szCs w:val="28"/>
+        </w:rPr>
+      </w:pPr>
+      <w:r>
+        <w:rPr>
+          <w:rFonts w:ascii="Times New Roman" w:hAnsi="Times New Roman" w:cs="Times New Roman"/>
+          <w:sz w:val="28"/>
+          <w:szCs w:val="28"/>
+        </w:rPr>
+        <w:t>Doesn’t become pixelated.</w:t>
+      </w:r>
     </w:p>
     <w:p>
       <w:pPr>
@@ -2552,6 +2656,7 @@
           <w:sz w:val="28"/>
           <w:szCs w:val="28"/>
         </w:rPr>
+        <w:lastRenderedPageBreak/>
         <w:t xml:space="preserve">Declare the font in the </w:t>
       </w:r>
       <w:proofErr w:type="spellStart"/>
@@ -2616,15 +2721,6 @@
         </w:rPr>
         <w:t>Use a font in a specific widget.</w:t>
       </w:r>
-    </w:p>
-    <w:p>
-      <w:pPr>
-        <w:rPr>
-          <w:rFonts w:ascii="Times New Roman" w:hAnsi="Times New Roman" w:cs="Times New Roman"/>
-          <w:sz w:val="28"/>
-          <w:szCs w:val="28"/>
-        </w:rPr>
-      </w:pPr>
     </w:p>
     <w:p>
       <w:pPr>

</xml_diff>

<commit_message>
9. Flutter Card & ListTile Widgets
</commit_message>
<xml_diff>
--- a/Angela/Document/Báo Cáo Khóa học Futter.docx
+++ b/Angela/Document/Báo Cáo Khóa học Futter.docx
@@ -2492,62 +2492,237 @@
           <w:sz w:val="28"/>
           <w:szCs w:val="28"/>
         </w:rPr>
-        <w:t>I</w:t>
+        <w:t>Is Vector.</w:t>
+      </w:r>
+    </w:p>
+    <w:p>
+      <w:pPr>
+        <w:pStyle w:val="ListParagraph"/>
+        <w:numPr>
+          <w:ilvl w:val="3"/>
+          <w:numId w:val="2"/>
+        </w:numPr>
+        <w:rPr>
+          <w:rFonts w:ascii="Times New Roman" w:hAnsi="Times New Roman" w:cs="Times New Roman"/>
+          <w:sz w:val="28"/>
+          <w:szCs w:val="28"/>
+        </w:rPr>
+      </w:pPr>
+      <w:r>
+        <w:rPr>
+          <w:rFonts w:ascii="Times New Roman" w:hAnsi="Times New Roman" w:cs="Times New Roman"/>
+          <w:sz w:val="28"/>
+          <w:szCs w:val="28"/>
+        </w:rPr>
+        <w:t>More Flexible than Image(change color and size easily).</w:t>
+      </w:r>
+    </w:p>
+    <w:p>
+      <w:pPr>
+        <w:pStyle w:val="ListParagraph"/>
+        <w:numPr>
+          <w:ilvl w:val="3"/>
+          <w:numId w:val="2"/>
+        </w:numPr>
+        <w:rPr>
+          <w:rFonts w:ascii="Times New Roman" w:hAnsi="Times New Roman" w:cs="Times New Roman"/>
+          <w:sz w:val="28"/>
+          <w:szCs w:val="28"/>
+        </w:rPr>
+      </w:pPr>
+      <w:r>
+        <w:rPr>
+          <w:rFonts w:ascii="Times New Roman" w:hAnsi="Times New Roman" w:cs="Times New Roman"/>
+          <w:sz w:val="28"/>
+          <w:szCs w:val="28"/>
+        </w:rPr>
+        <w:t>Doesn’t become pixelated.</w:t>
+      </w:r>
+    </w:p>
+    <w:p>
+      <w:pPr>
+        <w:pStyle w:val="ListParagraph"/>
+        <w:numPr>
+          <w:ilvl w:val="2"/>
+          <w:numId w:val="2"/>
+        </w:numPr>
+        <w:rPr>
+          <w:rFonts w:ascii="Times New Roman" w:hAnsi="Times New Roman" w:cs="Times New Roman"/>
+          <w:sz w:val="28"/>
+          <w:szCs w:val="28"/>
+        </w:rPr>
+      </w:pPr>
+      <w:r>
+        <w:rPr>
+          <w:rFonts w:ascii="Times New Roman" w:hAnsi="Times New Roman" w:cs="Times New Roman"/>
+          <w:sz w:val="28"/>
+          <w:szCs w:val="28"/>
+        </w:rPr>
+        <w:t>Card</w:t>
+      </w:r>
+    </w:p>
+    <w:p>
+      <w:pPr>
+        <w:pStyle w:val="ListParagraph"/>
+        <w:numPr>
+          <w:ilvl w:val="3"/>
+          <w:numId w:val="2"/>
+        </w:numPr>
+        <w:rPr>
+          <w:rFonts w:ascii="Times New Roman" w:hAnsi="Times New Roman" w:cs="Times New Roman"/>
+          <w:sz w:val="28"/>
+          <w:szCs w:val="28"/>
+        </w:rPr>
+      </w:pPr>
+      <w:r>
+        <w:rPr>
+          <w:rFonts w:ascii="Times New Roman" w:hAnsi="Times New Roman" w:cs="Times New Roman"/>
+          <w:sz w:val="28"/>
+          <w:szCs w:val="28"/>
+        </w:rPr>
+        <w:t>Don’t have padding.</w:t>
+      </w:r>
+    </w:p>
+    <w:p>
+      <w:pPr>
+        <w:pStyle w:val="ListParagraph"/>
+        <w:numPr>
+          <w:ilvl w:val="3"/>
+          <w:numId w:val="2"/>
+        </w:numPr>
+        <w:rPr>
+          <w:rFonts w:ascii="Times New Roman" w:hAnsi="Times New Roman" w:cs="Times New Roman"/>
+          <w:sz w:val="28"/>
+          <w:szCs w:val="28"/>
+        </w:rPr>
+      </w:pPr>
+      <w:r>
+        <w:rPr>
+          <w:rFonts w:ascii="Times New Roman" w:hAnsi="Times New Roman" w:cs="Times New Roman"/>
+          <w:sz w:val="28"/>
+          <w:szCs w:val="28"/>
+        </w:rPr>
+        <w:t xml:space="preserve">Combine with </w:t>
+      </w:r>
+      <w:proofErr w:type="spellStart"/>
+      <w:r>
+        <w:rPr>
+          <w:rFonts w:ascii="Times New Roman" w:hAnsi="Times New Roman" w:cs="Times New Roman"/>
+          <w:sz w:val="28"/>
+          <w:szCs w:val="28"/>
+        </w:rPr>
+        <w:t>ListTile</w:t>
+      </w:r>
+      <w:proofErr w:type="spellEnd"/>
+      <w:r>
+        <w:rPr>
+          <w:rFonts w:ascii="Times New Roman" w:hAnsi="Times New Roman" w:cs="Times New Roman"/>
+          <w:sz w:val="28"/>
+          <w:szCs w:val="28"/>
+        </w:rPr>
+        <w:t>.</w:t>
+      </w:r>
+    </w:p>
+    <w:p>
+      <w:pPr>
+        <w:pStyle w:val="ListParagraph"/>
+        <w:numPr>
+          <w:ilvl w:val="2"/>
+          <w:numId w:val="2"/>
+        </w:numPr>
+        <w:rPr>
+          <w:rFonts w:ascii="Times New Roman" w:hAnsi="Times New Roman" w:cs="Times New Roman"/>
+          <w:sz w:val="28"/>
+          <w:szCs w:val="28"/>
+        </w:rPr>
+      </w:pPr>
+      <w:r>
+        <w:rPr>
+          <w:rFonts w:ascii="Times New Roman" w:hAnsi="Times New Roman" w:cs="Times New Roman"/>
+          <w:sz w:val="28"/>
+          <w:szCs w:val="28"/>
+        </w:rPr>
+        <w:t>Padding.</w:t>
+      </w:r>
+    </w:p>
+    <w:p>
+      <w:pPr>
+        <w:pStyle w:val="ListParagraph"/>
+        <w:numPr>
+          <w:ilvl w:val="3"/>
+          <w:numId w:val="2"/>
+        </w:numPr>
+        <w:rPr>
+          <w:rFonts w:ascii="Times New Roman" w:hAnsi="Times New Roman" w:cs="Times New Roman"/>
+          <w:sz w:val="28"/>
+          <w:szCs w:val="28"/>
+        </w:rPr>
+      </w:pPr>
+      <w:r>
+        <w:rPr>
+          <w:rFonts w:ascii="Times New Roman" w:hAnsi="Times New Roman" w:cs="Times New Roman"/>
+          <w:sz w:val="28"/>
+          <w:szCs w:val="28"/>
+        </w:rPr>
+        <w:t>Add padding.</w:t>
+      </w:r>
+    </w:p>
+    <w:p>
+      <w:pPr>
+        <w:pStyle w:val="ListParagraph"/>
+        <w:numPr>
+          <w:ilvl w:val="2"/>
+          <w:numId w:val="2"/>
+        </w:numPr>
+        <w:rPr>
+          <w:rFonts w:ascii="Times New Roman" w:hAnsi="Times New Roman" w:cs="Times New Roman"/>
+          <w:sz w:val="28"/>
+          <w:szCs w:val="28"/>
+        </w:rPr>
+      </w:pPr>
+      <w:proofErr w:type="spellStart"/>
+      <w:r>
+        <w:rPr>
+          <w:rFonts w:ascii="Times New Roman" w:hAnsi="Times New Roman" w:cs="Times New Roman"/>
+          <w:sz w:val="28"/>
+          <w:szCs w:val="28"/>
+        </w:rPr>
+        <w:t>ListTile</w:t>
+      </w:r>
+      <w:proofErr w:type="spellEnd"/>
+      <w:r>
+        <w:rPr>
+          <w:rFonts w:ascii="Times New Roman" w:hAnsi="Times New Roman" w:cs="Times New Roman"/>
+          <w:sz w:val="28"/>
+          <w:szCs w:val="28"/>
+        </w:rPr>
+        <w:t>.</w:t>
+      </w:r>
+    </w:p>
+    <w:p>
+      <w:pPr>
+        <w:pStyle w:val="ListParagraph"/>
+        <w:numPr>
+          <w:ilvl w:val="3"/>
+          <w:numId w:val="2"/>
+        </w:numPr>
+        <w:rPr>
+          <w:rFonts w:ascii="Times New Roman" w:hAnsi="Times New Roman" w:cs="Times New Roman"/>
+          <w:sz w:val="28"/>
+          <w:szCs w:val="28"/>
+        </w:rPr>
+      </w:pPr>
+      <w:r>
+        <w:rPr>
+          <w:rFonts w:ascii="Times New Roman" w:hAnsi="Times New Roman" w:cs="Times New Roman"/>
+          <w:sz w:val="28"/>
+          <w:szCs w:val="28"/>
+        </w:rPr>
+        <w:lastRenderedPageBreak/>
+        <w:t>Add icon, title.</w:t>
       </w:r>
       <w:bookmarkStart w:id="0" w:name="_GoBack"/>
       <w:bookmarkEnd w:id="0"/>
-      <w:r>
-        <w:rPr>
-          <w:rFonts w:ascii="Times New Roman" w:hAnsi="Times New Roman" w:cs="Times New Roman"/>
-          <w:sz w:val="28"/>
-          <w:szCs w:val="28"/>
-        </w:rPr>
-        <w:t>s Vector.</w:t>
-      </w:r>
-    </w:p>
-    <w:p>
-      <w:pPr>
-        <w:pStyle w:val="ListParagraph"/>
-        <w:numPr>
-          <w:ilvl w:val="3"/>
-          <w:numId w:val="2"/>
-        </w:numPr>
-        <w:rPr>
-          <w:rFonts w:ascii="Times New Roman" w:hAnsi="Times New Roman" w:cs="Times New Roman"/>
-          <w:sz w:val="28"/>
-          <w:szCs w:val="28"/>
-        </w:rPr>
-      </w:pPr>
-      <w:r>
-        <w:rPr>
-          <w:rFonts w:ascii="Times New Roman" w:hAnsi="Times New Roman" w:cs="Times New Roman"/>
-          <w:sz w:val="28"/>
-          <w:szCs w:val="28"/>
-        </w:rPr>
-        <w:t>More Flexible than Image(change color and size easily).</w:t>
-      </w:r>
-    </w:p>
-    <w:p>
-      <w:pPr>
-        <w:pStyle w:val="ListParagraph"/>
-        <w:numPr>
-          <w:ilvl w:val="3"/>
-          <w:numId w:val="2"/>
-        </w:numPr>
-        <w:rPr>
-          <w:rFonts w:ascii="Times New Roman" w:hAnsi="Times New Roman" w:cs="Times New Roman"/>
-          <w:sz w:val="28"/>
-          <w:szCs w:val="28"/>
-        </w:rPr>
-      </w:pPr>
-      <w:r>
-        <w:rPr>
-          <w:rFonts w:ascii="Times New Roman" w:hAnsi="Times New Roman" w:cs="Times New Roman"/>
-          <w:sz w:val="28"/>
-          <w:szCs w:val="28"/>
-        </w:rPr>
-        <w:t>Doesn’t become pixelated.</w:t>
-      </w:r>
     </w:p>
     <w:p>
       <w:pPr>
@@ -2656,7 +2831,6 @@
           <w:sz w:val="28"/>
           <w:szCs w:val="28"/>
         </w:rPr>
-        <w:lastRenderedPageBreak/>
         <w:t xml:space="preserve">Declare the font in the </w:t>
       </w:r>
       <w:proofErr w:type="spellStart"/>

</xml_diff>

<commit_message>
2. Using the Expanded Widget to Create Flexible Layouts
</commit_message>
<xml_diff>
--- a/Angela/Document/Báo Cáo Khóa học Futter.docx
+++ b/Angela/Document/Báo Cáo Khóa học Futter.docx
@@ -2721,8 +2721,148 @@
         <w:lastRenderedPageBreak/>
         <w:t>Add icon, title.</w:t>
       </w:r>
-      <w:bookmarkStart w:id="0" w:name="_GoBack"/>
-      <w:bookmarkEnd w:id="0"/>
+    </w:p>
+    <w:p>
+      <w:pPr>
+        <w:pStyle w:val="ListParagraph"/>
+        <w:numPr>
+          <w:ilvl w:val="2"/>
+          <w:numId w:val="2"/>
+        </w:numPr>
+        <w:rPr>
+          <w:rFonts w:ascii="Times New Roman" w:hAnsi="Times New Roman" w:cs="Times New Roman"/>
+          <w:sz w:val="28"/>
+          <w:szCs w:val="28"/>
+        </w:rPr>
+      </w:pPr>
+      <w:r>
+        <w:rPr>
+          <w:rFonts w:ascii="Times New Roman" w:hAnsi="Times New Roman" w:cs="Times New Roman"/>
+          <w:sz w:val="28"/>
+          <w:szCs w:val="28"/>
+        </w:rPr>
+        <w:t>Image:</w:t>
+      </w:r>
+    </w:p>
+    <w:p>
+      <w:pPr>
+        <w:pStyle w:val="ListParagraph"/>
+        <w:numPr>
+          <w:ilvl w:val="3"/>
+          <w:numId w:val="2"/>
+        </w:numPr>
+        <w:rPr>
+          <w:rFonts w:ascii="Times New Roman" w:hAnsi="Times New Roman" w:cs="Times New Roman"/>
+          <w:sz w:val="28"/>
+          <w:szCs w:val="28"/>
+        </w:rPr>
+      </w:pPr>
+      <w:proofErr w:type="spellStart"/>
+      <w:r>
+        <w:rPr>
+          <w:rFonts w:ascii="Times New Roman" w:hAnsi="Times New Roman" w:cs="Times New Roman"/>
+          <w:sz w:val="28"/>
+          <w:szCs w:val="28"/>
+        </w:rPr>
+        <w:t>AssetImage</w:t>
+      </w:r>
+      <w:proofErr w:type="spellEnd"/>
+      <w:r>
+        <w:rPr>
+          <w:rFonts w:ascii="Times New Roman" w:hAnsi="Times New Roman" w:cs="Times New Roman"/>
+          <w:sz w:val="28"/>
+          <w:szCs w:val="28"/>
+        </w:rPr>
+        <w:t>: Image Provider.</w:t>
+      </w:r>
+    </w:p>
+    <w:p>
+      <w:pPr>
+        <w:pStyle w:val="ListParagraph"/>
+        <w:numPr>
+          <w:ilvl w:val="2"/>
+          <w:numId w:val="2"/>
+        </w:numPr>
+        <w:rPr>
+          <w:rFonts w:ascii="Times New Roman" w:hAnsi="Times New Roman" w:cs="Times New Roman"/>
+          <w:sz w:val="28"/>
+          <w:szCs w:val="28"/>
+        </w:rPr>
+      </w:pPr>
+      <w:r>
+        <w:rPr>
+          <w:rFonts w:ascii="Times New Roman" w:hAnsi="Times New Roman" w:cs="Times New Roman"/>
+          <w:sz w:val="28"/>
+          <w:szCs w:val="28"/>
+        </w:rPr>
+        <w:t>Expanded</w:t>
+      </w:r>
+    </w:p>
+    <w:p>
+      <w:pPr>
+        <w:pStyle w:val="ListParagraph"/>
+        <w:numPr>
+          <w:ilvl w:val="3"/>
+          <w:numId w:val="2"/>
+        </w:numPr>
+        <w:rPr>
+          <w:rFonts w:ascii="Times New Roman" w:hAnsi="Times New Roman" w:cs="Times New Roman"/>
+          <w:sz w:val="28"/>
+          <w:szCs w:val="28"/>
+        </w:rPr>
+      </w:pPr>
+      <w:r>
+        <w:rPr>
+          <w:rFonts w:ascii="Times New Roman" w:hAnsi="Times New Roman" w:cs="Times New Roman"/>
+          <w:sz w:val="28"/>
+          <w:szCs w:val="28"/>
+        </w:rPr>
+        <w:t>Make child of Row, Column, or Flex expand to full the available space in the main axis.</w:t>
+      </w:r>
+    </w:p>
+    <w:p>
+      <w:pPr>
+        <w:pStyle w:val="ListParagraph"/>
+        <w:numPr>
+          <w:ilvl w:val="3"/>
+          <w:numId w:val="2"/>
+        </w:numPr>
+        <w:rPr>
+          <w:rFonts w:ascii="Times New Roman" w:hAnsi="Times New Roman" w:cs="Times New Roman"/>
+          <w:sz w:val="28"/>
+          <w:szCs w:val="28"/>
+        </w:rPr>
+      </w:pPr>
+      <w:r>
+        <w:rPr>
+          <w:rFonts w:ascii="Times New Roman" w:hAnsi="Times New Roman" w:cs="Times New Roman"/>
+          <w:sz w:val="28"/>
+          <w:szCs w:val="28"/>
+        </w:rPr>
+        <w:t>If multiple children are expanded, the available space is divided among them according to the flex factor.</w:t>
+      </w:r>
+    </w:p>
+    <w:p>
+      <w:pPr>
+        <w:pStyle w:val="ListParagraph"/>
+        <w:numPr>
+          <w:ilvl w:val="3"/>
+          <w:numId w:val="2"/>
+        </w:numPr>
+        <w:rPr>
+          <w:rFonts w:ascii="Times New Roman" w:hAnsi="Times New Roman" w:cs="Times New Roman"/>
+          <w:sz w:val="28"/>
+          <w:szCs w:val="28"/>
+        </w:rPr>
+      </w:pPr>
+      <w:r>
+        <w:rPr>
+          <w:rFonts w:ascii="Times New Roman" w:hAnsi="Times New Roman" w:cs="Times New Roman"/>
+          <w:sz w:val="28"/>
+          <w:szCs w:val="28"/>
+        </w:rPr>
+        <w:t>Must be a descendant of a Row, Colum, or flex</w:t>
+      </w:r>
     </w:p>
     <w:p>
       <w:pPr>
@@ -2905,6 +3045,8 @@
           <w:szCs w:val="28"/>
         </w:rPr>
       </w:pPr>
+      <w:bookmarkStart w:id="0" w:name="_GoBack"/>
+      <w:bookmarkEnd w:id="0"/>
     </w:p>
     <w:sectPr>
       <w:pgSz w:w="12240" w:h="15840"/>

</xml_diff>

<commit_message>
9. Stateful vs. Stateless Widgets - What's the Difference
</commit_message>
<xml_diff>
--- a/Angela/Document/Báo Cáo Khóa học Futter.docx
+++ b/Angela/Document/Báo Cáo Khóa học Futter.docx
@@ -1247,7 +1247,55 @@
           <w:sz w:val="28"/>
           <w:szCs w:val="28"/>
         </w:rPr>
-        <w:t xml:space="preserve"> function is the starting point for all program.</w:t>
+        <w:t xml:space="preserve"> function is the starting</w:t>
+      </w:r>
+      <w:r>
+        <w:rPr>
+          <w:rFonts w:ascii="Times New Roman" w:hAnsi="Times New Roman" w:cs="Times New Roman"/>
+          <w:sz w:val="28"/>
+          <w:szCs w:val="28"/>
+        </w:rPr>
+        <w:t>/entrance</w:t>
+      </w:r>
+      <w:r>
+        <w:rPr>
+          <w:rFonts w:ascii="Times New Roman" w:hAnsi="Times New Roman" w:cs="Times New Roman"/>
+          <w:sz w:val="28"/>
+          <w:szCs w:val="28"/>
+        </w:rPr>
+        <w:t xml:space="preserve"> point for all </w:t>
+      </w:r>
+      <w:r>
+        <w:rPr>
+          <w:rFonts w:ascii="Times New Roman" w:hAnsi="Times New Roman" w:cs="Times New Roman"/>
+          <w:sz w:val="28"/>
+          <w:szCs w:val="28"/>
+        </w:rPr>
+        <w:t xml:space="preserve">of Dart </w:t>
+      </w:r>
+      <w:r>
+        <w:rPr>
+          <w:rFonts w:ascii="Times New Roman" w:hAnsi="Times New Roman" w:cs="Times New Roman"/>
+          <w:sz w:val="28"/>
+          <w:szCs w:val="28"/>
+        </w:rPr>
+        <w:t>program</w:t>
+      </w:r>
+      <w:r>
+        <w:rPr>
+          <w:rFonts w:ascii="Times New Roman" w:hAnsi="Times New Roman" w:cs="Times New Roman"/>
+          <w:sz w:val="28"/>
+          <w:szCs w:val="28"/>
+        </w:rPr>
+        <w:t>s</w:t>
+      </w:r>
+      <w:r>
+        <w:rPr>
+          <w:rFonts w:ascii="Times New Roman" w:hAnsi="Times New Roman" w:cs="Times New Roman"/>
+          <w:sz w:val="28"/>
+          <w:szCs w:val="28"/>
+        </w:rPr>
+        <w:t>.</w:t>
       </w:r>
     </w:p>
     <w:p>
@@ -1277,21 +1325,21 @@
         <w:pStyle w:val="ListParagraph"/>
         <w:numPr>
           <w:ilvl w:val="0"/>
-          <w:numId w:val="3"/>
-        </w:numPr>
-        <w:rPr>
-          <w:rFonts w:ascii="Times New Roman" w:hAnsi="Times New Roman" w:cs="Times New Roman"/>
-          <w:sz w:val="28"/>
-          <w:szCs w:val="28"/>
-        </w:rPr>
-      </w:pPr>
-      <w:r>
-        <w:rPr>
-          <w:rFonts w:ascii="Times New Roman" w:hAnsi="Times New Roman" w:cs="Times New Roman"/>
-          <w:sz w:val="28"/>
-          <w:szCs w:val="28"/>
-        </w:rPr>
-        <w:t>Others</w:t>
+          <w:numId w:val="4"/>
+        </w:numPr>
+        <w:rPr>
+          <w:rFonts w:ascii="Times New Roman" w:hAnsi="Times New Roman" w:cs="Times New Roman"/>
+          <w:sz w:val="28"/>
+          <w:szCs w:val="28"/>
+        </w:rPr>
+      </w:pPr>
+      <w:r>
+        <w:rPr>
+          <w:rFonts w:ascii="Times New Roman" w:hAnsi="Times New Roman" w:cs="Times New Roman"/>
+          <w:sz w:val="28"/>
+          <w:szCs w:val="28"/>
+        </w:rPr>
+        <w:t>All in Dart is Object.</w:t>
       </w:r>
     </w:p>
     <w:p>
@@ -1313,7 +1361,73 @@
           <w:sz w:val="28"/>
           <w:szCs w:val="28"/>
         </w:rPr>
-        <w:t>Websites:</w:t>
+        <w:t>String interpolation: ‘$</w:t>
+      </w:r>
+      <w:proofErr w:type="spellStart"/>
+      <w:r>
+        <w:rPr>
+          <w:rFonts w:ascii="Times New Roman" w:hAnsi="Times New Roman" w:cs="Times New Roman"/>
+          <w:sz w:val="28"/>
+          <w:szCs w:val="28"/>
+        </w:rPr>
+        <w:t>tetxt</w:t>
+      </w:r>
+      <w:proofErr w:type="spellEnd"/>
+      <w:r>
+        <w:rPr>
+          <w:rFonts w:ascii="Times New Roman" w:hAnsi="Times New Roman" w:cs="Times New Roman"/>
+          <w:color w:val="FFC000"/>
+          <w:sz w:val="28"/>
+          <w:szCs w:val="28"/>
+        </w:rPr>
+        <w:t>$</w:t>
+      </w:r>
+      <w:r>
+        <w:rPr>
+          <w:rFonts w:ascii="Times New Roman" w:hAnsi="Times New Roman" w:cs="Times New Roman"/>
+          <w:sz w:val="28"/>
+          <w:szCs w:val="28"/>
+        </w:rPr>
+        <w:t>{</w:t>
+      </w:r>
+      <w:r>
+        <w:rPr>
+          <w:rFonts w:ascii="Times New Roman" w:hAnsi="Times New Roman" w:cs="Times New Roman"/>
+          <w:color w:val="2E74B5" w:themeColor="accent1" w:themeShade="BF"/>
+          <w:sz w:val="28"/>
+          <w:szCs w:val="28"/>
+        </w:rPr>
+        <w:t>variable</w:t>
+      </w:r>
+      <w:r>
+        <w:rPr>
+          <w:rFonts w:ascii="Times New Roman" w:hAnsi="Times New Roman" w:cs="Times New Roman"/>
+          <w:sz w:val="28"/>
+          <w:szCs w:val="28"/>
+        </w:rPr>
+        <w:t>}text’</w:t>
+      </w:r>
+    </w:p>
+    <w:p>
+      <w:pPr>
+        <w:pStyle w:val="ListParagraph"/>
+        <w:numPr>
+          <w:ilvl w:val="0"/>
+          <w:numId w:val="4"/>
+        </w:numPr>
+        <w:rPr>
+          <w:rFonts w:ascii="Times New Roman" w:hAnsi="Times New Roman" w:cs="Times New Roman"/>
+          <w:sz w:val="28"/>
+          <w:szCs w:val="28"/>
+        </w:rPr>
+      </w:pPr>
+      <w:r>
+        <w:rPr>
+          <w:rFonts w:ascii="Times New Roman" w:hAnsi="Times New Roman" w:cs="Times New Roman"/>
+          <w:sz w:val="28"/>
+          <w:szCs w:val="28"/>
+        </w:rPr>
+        <w:t xml:space="preserve">Type: </w:t>
       </w:r>
     </w:p>
     <w:p>
@@ -1335,6 +1449,200 @@
           <w:sz w:val="28"/>
           <w:szCs w:val="28"/>
         </w:rPr>
+        <w:t xml:space="preserve">Statically Typed Language: </w:t>
+      </w:r>
+      <w:r>
+        <w:rPr>
+          <w:rFonts w:ascii="Times New Roman" w:hAnsi="Times New Roman" w:cs="Times New Roman"/>
+          <w:sz w:val="28"/>
+          <w:szCs w:val="28"/>
+        </w:rPr>
+        <w:t xml:space="preserve">&lt;&gt; dynamically typed programming language ( </w:t>
+      </w:r>
+      <w:proofErr w:type="spellStart"/>
+      <w:r>
+        <w:rPr>
+          <w:rFonts w:ascii="Times New Roman" w:hAnsi="Times New Roman" w:cs="Times New Roman"/>
+          <w:sz w:val="28"/>
+          <w:szCs w:val="28"/>
+        </w:rPr>
+        <w:t>Javascript</w:t>
+      </w:r>
+      <w:proofErr w:type="spellEnd"/>
+      <w:r>
+        <w:rPr>
+          <w:rFonts w:ascii="Times New Roman" w:hAnsi="Times New Roman" w:cs="Times New Roman"/>
+          <w:sz w:val="28"/>
+          <w:szCs w:val="28"/>
+        </w:rPr>
+        <w:t>).</w:t>
+      </w:r>
+    </w:p>
+    <w:p>
+      <w:pPr>
+        <w:pStyle w:val="ListParagraph"/>
+        <w:numPr>
+          <w:ilvl w:val="1"/>
+          <w:numId w:val="4"/>
+        </w:numPr>
+        <w:rPr>
+          <w:rFonts w:ascii="Times New Roman" w:hAnsi="Times New Roman" w:cs="Times New Roman"/>
+          <w:sz w:val="28"/>
+          <w:szCs w:val="28"/>
+        </w:rPr>
+      </w:pPr>
+      <w:r>
+        <w:rPr>
+          <w:rFonts w:ascii="Times New Roman" w:hAnsi="Times New Roman" w:cs="Times New Roman"/>
+          <w:sz w:val="28"/>
+          <w:szCs w:val="28"/>
+        </w:rPr>
+        <w:t>Dart infer the data type from the value.</w:t>
+      </w:r>
+    </w:p>
+    <w:p>
+      <w:pPr>
+        <w:pStyle w:val="ListParagraph"/>
+        <w:numPr>
+          <w:ilvl w:val="1"/>
+          <w:numId w:val="4"/>
+        </w:numPr>
+        <w:rPr>
+          <w:rFonts w:ascii="Times New Roman" w:hAnsi="Times New Roman" w:cs="Times New Roman"/>
+          <w:sz w:val="28"/>
+          <w:szCs w:val="28"/>
+        </w:rPr>
+      </w:pPr>
+      <w:r>
+        <w:rPr>
+          <w:rFonts w:ascii="Times New Roman" w:hAnsi="Times New Roman" w:cs="Times New Roman"/>
+          <w:sz w:val="28"/>
+          <w:szCs w:val="28"/>
+        </w:rPr>
+        <w:t>If just declare “</w:t>
+      </w:r>
+      <w:proofErr w:type="spellStart"/>
+      <w:r>
+        <w:rPr>
+          <w:rFonts w:ascii="Times New Roman" w:hAnsi="Times New Roman" w:cs="Times New Roman"/>
+          <w:color w:val="2E74B5" w:themeColor="accent1" w:themeShade="BF"/>
+          <w:sz w:val="28"/>
+          <w:szCs w:val="28"/>
+        </w:rPr>
+        <w:t>var</w:t>
+      </w:r>
+      <w:proofErr w:type="spellEnd"/>
+      <w:r>
+        <w:rPr>
+          <w:rFonts w:ascii="Times New Roman" w:hAnsi="Times New Roman" w:cs="Times New Roman"/>
+          <w:sz w:val="28"/>
+          <w:szCs w:val="28"/>
+        </w:rPr>
+        <w:t xml:space="preserve">” not have the value it will turn into </w:t>
+      </w:r>
+      <w:r>
+        <w:rPr>
+          <w:rFonts w:ascii="Times New Roman" w:hAnsi="Times New Roman" w:cs="Times New Roman"/>
+          <w:color w:val="2E74B5" w:themeColor="accent1" w:themeShade="BF"/>
+          <w:sz w:val="28"/>
+          <w:szCs w:val="28"/>
+        </w:rPr>
+        <w:t>dynamic</w:t>
+      </w:r>
+      <w:r>
+        <w:rPr>
+          <w:rFonts w:ascii="Times New Roman" w:hAnsi="Times New Roman" w:cs="Times New Roman"/>
+          <w:sz w:val="28"/>
+          <w:szCs w:val="28"/>
+        </w:rPr>
+        <w:t>.</w:t>
+      </w:r>
+    </w:p>
+    <w:p>
+      <w:pPr>
+        <w:pStyle w:val="ListParagraph"/>
+        <w:numPr>
+          <w:ilvl w:val="1"/>
+          <w:numId w:val="4"/>
+        </w:numPr>
+        <w:rPr>
+          <w:rFonts w:ascii="Times New Roman" w:hAnsi="Times New Roman" w:cs="Times New Roman"/>
+          <w:sz w:val="28"/>
+          <w:szCs w:val="28"/>
+        </w:rPr>
+      </w:pPr>
+      <w:r>
+        <w:rPr>
+          <w:rFonts w:ascii="Times New Roman" w:hAnsi="Times New Roman" w:cs="Times New Roman"/>
+          <w:sz w:val="28"/>
+          <w:szCs w:val="28"/>
+        </w:rPr>
+        <w:t>Should create variables with the data type to start with.</w:t>
+      </w:r>
+    </w:p>
+    <w:p>
+      <w:pPr>
+        <w:pStyle w:val="ListParagraph"/>
+        <w:numPr>
+          <w:ilvl w:val="0"/>
+          <w:numId w:val="3"/>
+        </w:numPr>
+        <w:rPr>
+          <w:rFonts w:ascii="Times New Roman" w:hAnsi="Times New Roman" w:cs="Times New Roman"/>
+          <w:sz w:val="28"/>
+          <w:szCs w:val="28"/>
+        </w:rPr>
+      </w:pPr>
+      <w:r>
+        <w:rPr>
+          <w:rFonts w:ascii="Times New Roman" w:hAnsi="Times New Roman" w:cs="Times New Roman"/>
+          <w:sz w:val="28"/>
+          <w:szCs w:val="28"/>
+        </w:rPr>
+        <w:t>Others</w:t>
+      </w:r>
+    </w:p>
+    <w:p>
+      <w:pPr>
+        <w:pStyle w:val="ListParagraph"/>
+        <w:numPr>
+          <w:ilvl w:val="0"/>
+          <w:numId w:val="4"/>
+        </w:numPr>
+        <w:rPr>
+          <w:rFonts w:ascii="Times New Roman" w:hAnsi="Times New Roman" w:cs="Times New Roman"/>
+          <w:sz w:val="28"/>
+          <w:szCs w:val="28"/>
+        </w:rPr>
+      </w:pPr>
+      <w:r>
+        <w:rPr>
+          <w:rFonts w:ascii="Times New Roman" w:hAnsi="Times New Roman" w:cs="Times New Roman"/>
+          <w:sz w:val="28"/>
+          <w:szCs w:val="28"/>
+        </w:rPr>
+        <w:t>Websites:</w:t>
+      </w:r>
+    </w:p>
+    <w:p>
+      <w:pPr>
+        <w:pStyle w:val="ListParagraph"/>
+        <w:numPr>
+          <w:ilvl w:val="1"/>
+          <w:numId w:val="4"/>
+        </w:numPr>
+        <w:rPr>
+          <w:rFonts w:ascii="Times New Roman" w:hAnsi="Times New Roman" w:cs="Times New Roman"/>
+          <w:sz w:val="28"/>
+          <w:szCs w:val="28"/>
+        </w:rPr>
+      </w:pPr>
+      <w:r>
+        <w:rPr>
+          <w:rFonts w:ascii="Times New Roman" w:hAnsi="Times New Roman" w:cs="Times New Roman"/>
+          <w:sz w:val="28"/>
+          <w:szCs w:val="28"/>
+        </w:rPr>
         <w:t>Appicon.co, icons8.com, canva.com, vecteezy.com</w:t>
       </w:r>
     </w:p>
@@ -1723,6 +2031,7 @@
           <w:sz w:val="28"/>
           <w:szCs w:val="28"/>
         </w:rPr>
+        <w:lastRenderedPageBreak/>
         <w:t xml:space="preserve">Be called every time we make a change to one of the widgets inside that build method. </w:t>
       </w:r>
     </w:p>
@@ -1877,8 +2186,622 @@
           <w:sz w:val="28"/>
           <w:szCs w:val="28"/>
         </w:rPr>
+        <w:t>Containers with children size themselves to their children.</w:t>
+      </w:r>
+    </w:p>
+    <w:p>
+      <w:pPr>
+        <w:pStyle w:val="ListParagraph"/>
+        <w:numPr>
+          <w:ilvl w:val="3"/>
+          <w:numId w:val="2"/>
+        </w:numPr>
+        <w:rPr>
+          <w:rFonts w:ascii="Times New Roman" w:hAnsi="Times New Roman" w:cs="Times New Roman"/>
+          <w:sz w:val="28"/>
+          <w:szCs w:val="28"/>
+        </w:rPr>
+      </w:pPr>
+      <w:r>
+        <w:rPr>
+          <w:rFonts w:ascii="Times New Roman" w:hAnsi="Times New Roman" w:cs="Times New Roman"/>
+          <w:sz w:val="28"/>
+          <w:szCs w:val="28"/>
+        </w:rPr>
+        <w:t xml:space="preserve">Margin: outside of widgets. </w:t>
+      </w:r>
+    </w:p>
+    <w:p>
+      <w:pPr>
+        <w:pStyle w:val="ListParagraph"/>
+        <w:numPr>
+          <w:ilvl w:val="3"/>
+          <w:numId w:val="2"/>
+        </w:numPr>
+        <w:rPr>
+          <w:rFonts w:ascii="Times New Roman" w:hAnsi="Times New Roman" w:cs="Times New Roman"/>
+          <w:sz w:val="28"/>
+          <w:szCs w:val="28"/>
+        </w:rPr>
+      </w:pPr>
+      <w:r>
+        <w:rPr>
+          <w:rFonts w:ascii="Times New Roman" w:hAnsi="Times New Roman" w:cs="Times New Roman"/>
+          <w:sz w:val="28"/>
+          <w:szCs w:val="28"/>
+        </w:rPr>
+        <w:t>Padding: inside of widgets.</w:t>
+      </w:r>
+    </w:p>
+    <w:p>
+      <w:pPr>
+        <w:pStyle w:val="ListParagraph"/>
+        <w:numPr>
+          <w:ilvl w:val="2"/>
+          <w:numId w:val="2"/>
+        </w:numPr>
+        <w:rPr>
+          <w:rFonts w:ascii="Times New Roman" w:hAnsi="Times New Roman" w:cs="Times New Roman"/>
+          <w:sz w:val="28"/>
+          <w:szCs w:val="28"/>
+        </w:rPr>
+      </w:pPr>
+      <w:r>
+        <w:rPr>
+          <w:rFonts w:ascii="Times New Roman" w:hAnsi="Times New Roman" w:cs="Times New Roman"/>
+          <w:sz w:val="28"/>
+          <w:szCs w:val="28"/>
+        </w:rPr>
+        <w:t xml:space="preserve">Safe Area: </w:t>
+      </w:r>
+    </w:p>
+    <w:p>
+      <w:pPr>
+        <w:pStyle w:val="ListParagraph"/>
+        <w:numPr>
+          <w:ilvl w:val="3"/>
+          <w:numId w:val="2"/>
+        </w:numPr>
+        <w:rPr>
+          <w:rFonts w:ascii="Times New Roman" w:hAnsi="Times New Roman" w:cs="Times New Roman"/>
+          <w:sz w:val="28"/>
+          <w:szCs w:val="28"/>
+        </w:rPr>
+      </w:pPr>
+      <w:r>
+        <w:rPr>
+          <w:rFonts w:ascii="Times New Roman" w:hAnsi="Times New Roman" w:cs="Times New Roman"/>
+          <w:sz w:val="28"/>
+          <w:szCs w:val="28"/>
+        </w:rPr>
+        <w:t>Put inside the safe area (without notch or an interactive area).</w:t>
+      </w:r>
+    </w:p>
+    <w:p>
+      <w:pPr>
+        <w:pStyle w:val="ListParagraph"/>
+        <w:numPr>
+          <w:ilvl w:val="2"/>
+          <w:numId w:val="2"/>
+        </w:numPr>
+        <w:rPr>
+          <w:rFonts w:ascii="Times New Roman" w:hAnsi="Times New Roman" w:cs="Times New Roman"/>
+          <w:sz w:val="28"/>
+          <w:szCs w:val="28"/>
+        </w:rPr>
+      </w:pPr>
+      <w:r>
+        <w:rPr>
+          <w:rFonts w:ascii="Times New Roman" w:hAnsi="Times New Roman" w:cs="Times New Roman"/>
+          <w:sz w:val="28"/>
+          <w:szCs w:val="28"/>
+        </w:rPr>
+        <w:t>Column</w:t>
+      </w:r>
+      <w:r>
+        <w:rPr>
+          <w:rFonts w:ascii="Times New Roman" w:hAnsi="Times New Roman" w:cs="Times New Roman"/>
+          <w:sz w:val="28"/>
+          <w:szCs w:val="28"/>
+        </w:rPr>
+        <w:t xml:space="preserve">/ Row </w:t>
+      </w:r>
+    </w:p>
+    <w:p>
+      <w:pPr>
+        <w:pStyle w:val="ListParagraph"/>
+        <w:numPr>
+          <w:ilvl w:val="3"/>
+          <w:numId w:val="2"/>
+        </w:numPr>
+        <w:rPr>
+          <w:rFonts w:ascii="Times New Roman" w:hAnsi="Times New Roman" w:cs="Times New Roman"/>
+          <w:sz w:val="28"/>
+          <w:szCs w:val="28"/>
+        </w:rPr>
+      </w:pPr>
+      <w:r>
+        <w:rPr>
+          <w:rFonts w:ascii="Times New Roman" w:hAnsi="Times New Roman" w:cs="Times New Roman"/>
+          <w:sz w:val="28"/>
+          <w:szCs w:val="28"/>
+        </w:rPr>
+        <w:t>Try to take up all of the space that is available vertically.</w:t>
+      </w:r>
+    </w:p>
+    <w:p>
+      <w:pPr>
+        <w:pStyle w:val="ListParagraph"/>
+        <w:numPr>
+          <w:ilvl w:val="4"/>
+          <w:numId w:val="2"/>
+        </w:numPr>
+        <w:rPr>
+          <w:rFonts w:ascii="Times New Roman" w:hAnsi="Times New Roman" w:cs="Times New Roman"/>
+          <w:sz w:val="28"/>
+          <w:szCs w:val="28"/>
+        </w:rPr>
+      </w:pPr>
+      <w:r>
+        <w:rPr>
+          <w:rFonts w:ascii="Times New Roman" w:hAnsi="Times New Roman" w:cs="Times New Roman"/>
+          <w:sz w:val="28"/>
+          <w:szCs w:val="28"/>
+        </w:rPr>
+        <w:t xml:space="preserve">Set </w:t>
+      </w:r>
+      <w:proofErr w:type="spellStart"/>
+      <w:r>
+        <w:rPr>
+          <w:rFonts w:ascii="Times New Roman" w:hAnsi="Times New Roman" w:cs="Times New Roman"/>
+          <w:sz w:val="28"/>
+          <w:szCs w:val="28"/>
+        </w:rPr>
+        <w:t>mainExisSize</w:t>
+      </w:r>
+      <w:proofErr w:type="spellEnd"/>
+      <w:r>
+        <w:rPr>
+          <w:rFonts w:ascii="Times New Roman" w:hAnsi="Times New Roman" w:cs="Times New Roman"/>
+          <w:sz w:val="28"/>
+          <w:szCs w:val="28"/>
+        </w:rPr>
+        <w:t xml:space="preserve"> = </w:t>
+      </w:r>
+      <w:proofErr w:type="spellStart"/>
+      <w:r>
+        <w:rPr>
+          <w:rFonts w:ascii="Times New Roman" w:hAnsi="Times New Roman" w:cs="Times New Roman"/>
+          <w:sz w:val="28"/>
+          <w:szCs w:val="28"/>
+        </w:rPr>
+        <w:t>MainAxisSize.min</w:t>
+      </w:r>
+      <w:proofErr w:type="spellEnd"/>
+      <w:r>
+        <w:rPr>
+          <w:rFonts w:ascii="Times New Roman" w:hAnsi="Times New Roman" w:cs="Times New Roman"/>
+          <w:sz w:val="28"/>
+          <w:szCs w:val="28"/>
+        </w:rPr>
+        <w:t xml:space="preserve"> if want to get minimum size of height.</w:t>
+      </w:r>
+    </w:p>
+    <w:p>
+      <w:pPr>
+        <w:pStyle w:val="ListParagraph"/>
+        <w:numPr>
+          <w:ilvl w:val="3"/>
+          <w:numId w:val="2"/>
+        </w:numPr>
+        <w:rPr>
+          <w:rFonts w:ascii="Times New Roman" w:hAnsi="Times New Roman" w:cs="Times New Roman"/>
+          <w:sz w:val="28"/>
+          <w:szCs w:val="28"/>
+        </w:rPr>
+      </w:pPr>
+      <w:r>
+        <w:rPr>
+          <w:rFonts w:ascii="Times New Roman" w:hAnsi="Times New Roman" w:cs="Times New Roman"/>
+          <w:sz w:val="28"/>
+          <w:szCs w:val="28"/>
+        </w:rPr>
+        <w:t xml:space="preserve">Width is limiting </w:t>
+      </w:r>
+      <w:proofErr w:type="spellStart"/>
+      <w:r>
+        <w:rPr>
+          <w:rFonts w:ascii="Times New Roman" w:hAnsi="Times New Roman" w:cs="Times New Roman"/>
+          <w:sz w:val="28"/>
+          <w:szCs w:val="28"/>
+        </w:rPr>
+        <w:t>itslf</w:t>
+      </w:r>
+      <w:proofErr w:type="spellEnd"/>
+      <w:r>
+        <w:rPr>
+          <w:rFonts w:ascii="Times New Roman" w:hAnsi="Times New Roman" w:cs="Times New Roman"/>
+          <w:sz w:val="28"/>
+          <w:szCs w:val="28"/>
+        </w:rPr>
+        <w:t xml:space="preserve"> to the size of its children.</w:t>
+      </w:r>
+    </w:p>
+    <w:p>
+      <w:pPr>
+        <w:pStyle w:val="ListParagraph"/>
+        <w:numPr>
+          <w:ilvl w:val="3"/>
+          <w:numId w:val="2"/>
+        </w:numPr>
+        <w:rPr>
+          <w:rFonts w:ascii="Times New Roman" w:hAnsi="Times New Roman" w:cs="Times New Roman"/>
+          <w:sz w:val="28"/>
+          <w:szCs w:val="28"/>
+        </w:rPr>
+      </w:pPr>
+      <w:proofErr w:type="spellStart"/>
+      <w:r>
+        <w:rPr>
+          <w:rFonts w:ascii="Times New Roman" w:hAnsi="Times New Roman" w:cs="Times New Roman"/>
+          <w:sz w:val="28"/>
+          <w:szCs w:val="28"/>
+        </w:rPr>
+        <w:t>verticalDirection</w:t>
+      </w:r>
+      <w:proofErr w:type="spellEnd"/>
+      <w:r>
+        <w:rPr>
+          <w:rFonts w:ascii="Times New Roman" w:hAnsi="Times New Roman" w:cs="Times New Roman"/>
+          <w:sz w:val="28"/>
+          <w:szCs w:val="28"/>
+        </w:rPr>
+        <w:t>: Change vertical direction (up or down(default))</w:t>
+      </w:r>
+    </w:p>
+    <w:p>
+      <w:pPr>
+        <w:pStyle w:val="ListParagraph"/>
+        <w:numPr>
+          <w:ilvl w:val="3"/>
+          <w:numId w:val="2"/>
+        </w:numPr>
+        <w:rPr>
+          <w:rFonts w:ascii="Times New Roman" w:hAnsi="Times New Roman" w:cs="Times New Roman"/>
+          <w:sz w:val="28"/>
+          <w:szCs w:val="28"/>
+        </w:rPr>
+      </w:pPr>
+      <w:proofErr w:type="spellStart"/>
+      <w:r>
+        <w:rPr>
+          <w:rFonts w:ascii="Times New Roman" w:hAnsi="Times New Roman" w:cs="Times New Roman"/>
+          <w:sz w:val="28"/>
+          <w:szCs w:val="28"/>
+        </w:rPr>
+        <w:t>mainAxisAligment</w:t>
+      </w:r>
+      <w:proofErr w:type="spellEnd"/>
+      <w:r>
+        <w:rPr>
+          <w:rFonts w:ascii="Times New Roman" w:hAnsi="Times New Roman" w:cs="Times New Roman"/>
+          <w:sz w:val="28"/>
+          <w:szCs w:val="28"/>
+        </w:rPr>
+        <w:t>:</w:t>
+      </w:r>
+    </w:p>
+    <w:p>
+      <w:pPr>
+        <w:pStyle w:val="ListParagraph"/>
+        <w:numPr>
+          <w:ilvl w:val="3"/>
+          <w:numId w:val="2"/>
+        </w:numPr>
+        <w:rPr>
+          <w:rFonts w:ascii="Times New Roman" w:hAnsi="Times New Roman" w:cs="Times New Roman"/>
+          <w:sz w:val="28"/>
+          <w:szCs w:val="28"/>
+        </w:rPr>
+      </w:pPr>
+      <w:proofErr w:type="spellStart"/>
+      <w:r>
+        <w:rPr>
+          <w:rFonts w:ascii="Times New Roman" w:hAnsi="Times New Roman" w:cs="Times New Roman"/>
+          <w:sz w:val="28"/>
+          <w:szCs w:val="28"/>
+        </w:rPr>
+        <w:t>crossAxisAlignment</w:t>
+      </w:r>
+      <w:proofErr w:type="spellEnd"/>
+      <w:r>
+        <w:rPr>
+          <w:rFonts w:ascii="Times New Roman" w:hAnsi="Times New Roman" w:cs="Times New Roman"/>
+          <w:sz w:val="28"/>
+          <w:szCs w:val="28"/>
+        </w:rPr>
+        <w:t>:</w:t>
+      </w:r>
+      <w:r>
+        <w:rPr>
+          <w:rFonts w:ascii="Times New Roman" w:hAnsi="Times New Roman" w:cs="Times New Roman"/>
+          <w:sz w:val="28"/>
+          <w:szCs w:val="28"/>
+        </w:rPr>
+        <w:t>.</w:t>
+      </w:r>
+    </w:p>
+    <w:p>
+      <w:pPr>
+        <w:pStyle w:val="ListParagraph"/>
+        <w:numPr>
+          <w:ilvl w:val="4"/>
+          <w:numId w:val="2"/>
+        </w:numPr>
+        <w:rPr>
+          <w:rFonts w:ascii="Times New Roman" w:hAnsi="Times New Roman" w:cs="Times New Roman"/>
+          <w:sz w:val="28"/>
+          <w:szCs w:val="28"/>
+        </w:rPr>
+      </w:pPr>
+      <w:r>
+        <w:rPr>
+          <w:rFonts w:ascii="Times New Roman" w:hAnsi="Times New Roman" w:cs="Times New Roman"/>
+          <w:sz w:val="28"/>
+          <w:szCs w:val="28"/>
+        </w:rPr>
+        <w:t xml:space="preserve">Add max width of container to Column in order to use </w:t>
+      </w:r>
+      <w:proofErr w:type="spellStart"/>
+      <w:r>
+        <w:rPr>
+          <w:rFonts w:ascii="Times New Roman" w:hAnsi="Times New Roman" w:cs="Times New Roman"/>
+          <w:sz w:val="28"/>
+          <w:szCs w:val="28"/>
+        </w:rPr>
+        <w:t>crossAxisAlignment.end</w:t>
+      </w:r>
+      <w:proofErr w:type="spellEnd"/>
+      <w:r>
+        <w:rPr>
+          <w:rFonts w:ascii="Times New Roman" w:hAnsi="Times New Roman" w:cs="Times New Roman"/>
+          <w:sz w:val="28"/>
+          <w:szCs w:val="28"/>
+        </w:rPr>
+        <w:t>.</w:t>
+      </w:r>
+    </w:p>
+    <w:p>
+      <w:pPr>
+        <w:pStyle w:val="ListParagraph"/>
+        <w:numPr>
+          <w:ilvl w:val="4"/>
+          <w:numId w:val="2"/>
+        </w:numPr>
+        <w:rPr>
+          <w:rFonts w:ascii="Times New Roman" w:hAnsi="Times New Roman" w:cs="Times New Roman"/>
+          <w:sz w:val="28"/>
+          <w:szCs w:val="28"/>
+        </w:rPr>
+      </w:pPr>
+      <w:r>
+        <w:rPr>
+          <w:rFonts w:ascii="Times New Roman" w:hAnsi="Times New Roman" w:cs="Times New Roman"/>
+          <w:sz w:val="28"/>
+          <w:szCs w:val="28"/>
+        </w:rPr>
+        <w:t>Stretch:</w:t>
+      </w:r>
+    </w:p>
+    <w:p>
+      <w:pPr>
+        <w:pStyle w:val="ListParagraph"/>
+        <w:numPr>
+          <w:ilvl w:val="2"/>
+          <w:numId w:val="2"/>
+        </w:numPr>
+        <w:rPr>
+          <w:rFonts w:ascii="Times New Roman" w:hAnsi="Times New Roman" w:cs="Times New Roman"/>
+          <w:sz w:val="28"/>
+          <w:szCs w:val="28"/>
+        </w:rPr>
+      </w:pPr>
+      <w:proofErr w:type="spellStart"/>
+      <w:r>
+        <w:rPr>
+          <w:rFonts w:ascii="Times New Roman" w:hAnsi="Times New Roman" w:cs="Times New Roman"/>
+          <w:sz w:val="28"/>
+          <w:szCs w:val="28"/>
+        </w:rPr>
+        <w:t>SizedBox</w:t>
+      </w:r>
+      <w:proofErr w:type="spellEnd"/>
+    </w:p>
+    <w:p>
+      <w:pPr>
+        <w:pStyle w:val="ListParagraph"/>
+        <w:numPr>
+          <w:ilvl w:val="3"/>
+          <w:numId w:val="2"/>
+        </w:numPr>
+        <w:rPr>
+          <w:rFonts w:ascii="Times New Roman" w:hAnsi="Times New Roman" w:cs="Times New Roman"/>
+          <w:sz w:val="28"/>
+          <w:szCs w:val="28"/>
+        </w:rPr>
+      </w:pPr>
+      <w:r>
+        <w:rPr>
+          <w:rFonts w:ascii="Times New Roman" w:hAnsi="Times New Roman" w:cs="Times New Roman"/>
+          <w:sz w:val="28"/>
+          <w:szCs w:val="28"/>
+        </w:rPr>
+        <w:t>add space between 2 widgets.</w:t>
+      </w:r>
+    </w:p>
+    <w:p>
+      <w:pPr>
+        <w:pStyle w:val="ListParagraph"/>
+        <w:numPr>
+          <w:ilvl w:val="2"/>
+          <w:numId w:val="2"/>
+        </w:numPr>
+        <w:rPr>
+          <w:rFonts w:ascii="Times New Roman" w:hAnsi="Times New Roman" w:cs="Times New Roman"/>
+          <w:sz w:val="28"/>
+          <w:szCs w:val="28"/>
+        </w:rPr>
+      </w:pPr>
+      <w:proofErr w:type="spellStart"/>
+      <w:r>
+        <w:rPr>
+          <w:rFonts w:ascii="Times New Roman" w:hAnsi="Times New Roman" w:cs="Times New Roman"/>
+          <w:sz w:val="28"/>
+          <w:szCs w:val="28"/>
+        </w:rPr>
+        <w:t>CircleAvatar</w:t>
+      </w:r>
+      <w:proofErr w:type="spellEnd"/>
+    </w:p>
+    <w:p>
+      <w:pPr>
+        <w:pStyle w:val="ListParagraph"/>
+        <w:numPr>
+          <w:ilvl w:val="3"/>
+          <w:numId w:val="2"/>
+        </w:numPr>
+        <w:rPr>
+          <w:rFonts w:ascii="Times New Roman" w:hAnsi="Times New Roman" w:cs="Times New Roman"/>
+          <w:sz w:val="28"/>
+          <w:szCs w:val="28"/>
+        </w:rPr>
+      </w:pPr>
+      <w:proofErr w:type="spellStart"/>
+      <w:r>
+        <w:rPr>
+          <w:rFonts w:ascii="Times New Roman" w:hAnsi="Times New Roman" w:cs="Times New Roman"/>
+          <w:sz w:val="28"/>
+          <w:szCs w:val="28"/>
+        </w:rPr>
+        <w:t>backgroundImage</w:t>
+      </w:r>
+      <w:proofErr w:type="spellEnd"/>
+      <w:r>
+        <w:rPr>
+          <w:rFonts w:ascii="Times New Roman" w:hAnsi="Times New Roman" w:cs="Times New Roman"/>
+          <w:sz w:val="28"/>
+          <w:szCs w:val="28"/>
+        </w:rPr>
+        <w:t>: set image background.</w:t>
+      </w:r>
+    </w:p>
+    <w:p>
+      <w:pPr>
+        <w:pStyle w:val="ListParagraph"/>
+        <w:numPr>
+          <w:ilvl w:val="2"/>
+          <w:numId w:val="2"/>
+        </w:numPr>
+        <w:rPr>
+          <w:rFonts w:ascii="Times New Roman" w:hAnsi="Times New Roman" w:cs="Times New Roman"/>
+          <w:sz w:val="28"/>
+          <w:szCs w:val="28"/>
+        </w:rPr>
+      </w:pPr>
+      <w:proofErr w:type="spellStart"/>
+      <w:r>
+        <w:rPr>
+          <w:rFonts w:ascii="Times New Roman" w:hAnsi="Times New Roman" w:cs="Times New Roman"/>
+          <w:sz w:val="28"/>
+          <w:szCs w:val="28"/>
+        </w:rPr>
+        <w:t>TextStyle</w:t>
+      </w:r>
+      <w:proofErr w:type="spellEnd"/>
+      <w:r>
+        <w:rPr>
+          <w:rFonts w:ascii="Times New Roman" w:hAnsi="Times New Roman" w:cs="Times New Roman"/>
+          <w:sz w:val="28"/>
+          <w:szCs w:val="28"/>
+        </w:rPr>
+        <w:t>:</w:t>
+      </w:r>
+    </w:p>
+    <w:p>
+      <w:pPr>
+        <w:pStyle w:val="ListParagraph"/>
+        <w:numPr>
+          <w:ilvl w:val="3"/>
+          <w:numId w:val="2"/>
+        </w:numPr>
+        <w:rPr>
+          <w:rFonts w:ascii="Times New Roman" w:hAnsi="Times New Roman" w:cs="Times New Roman"/>
+          <w:sz w:val="28"/>
+          <w:szCs w:val="28"/>
+        </w:rPr>
+      </w:pPr>
+      <w:proofErr w:type="spellStart"/>
+      <w:r>
+        <w:rPr>
+          <w:rFonts w:ascii="Times New Roman" w:hAnsi="Times New Roman" w:cs="Times New Roman"/>
+          <w:sz w:val="28"/>
+          <w:szCs w:val="28"/>
+        </w:rPr>
+        <w:t>letterSpacing</w:t>
+      </w:r>
+      <w:proofErr w:type="spellEnd"/>
+      <w:r>
+        <w:rPr>
+          <w:rFonts w:ascii="Times New Roman" w:hAnsi="Times New Roman" w:cs="Times New Roman"/>
+          <w:sz w:val="28"/>
+          <w:szCs w:val="28"/>
+        </w:rPr>
+        <w:t>.</w:t>
+      </w:r>
+    </w:p>
+    <w:p>
+      <w:pPr>
+        <w:pStyle w:val="ListParagraph"/>
+        <w:numPr>
+          <w:ilvl w:val="2"/>
+          <w:numId w:val="2"/>
+        </w:numPr>
+        <w:rPr>
+          <w:rFonts w:ascii="Times New Roman" w:hAnsi="Times New Roman" w:cs="Times New Roman"/>
+          <w:sz w:val="28"/>
+          <w:szCs w:val="28"/>
+        </w:rPr>
+      </w:pPr>
+      <w:r>
+        <w:rPr>
+          <w:rFonts w:ascii="Times New Roman" w:hAnsi="Times New Roman" w:cs="Times New Roman"/>
+          <w:sz w:val="28"/>
+          <w:szCs w:val="28"/>
+        </w:rPr>
+        <w:t>Icon.</w:t>
+      </w:r>
+    </w:p>
+    <w:p>
+      <w:pPr>
+        <w:pStyle w:val="ListParagraph"/>
+        <w:numPr>
+          <w:ilvl w:val="3"/>
+          <w:numId w:val="2"/>
+        </w:numPr>
+        <w:rPr>
+          <w:rFonts w:ascii="Times New Roman" w:hAnsi="Times New Roman" w:cs="Times New Roman"/>
+          <w:sz w:val="28"/>
+          <w:szCs w:val="28"/>
+        </w:rPr>
+      </w:pPr>
+      <w:r>
+        <w:rPr>
+          <w:rFonts w:ascii="Times New Roman" w:hAnsi="Times New Roman" w:cs="Times New Roman"/>
+          <w:sz w:val="28"/>
+          <w:szCs w:val="28"/>
+        </w:rPr>
         <w:lastRenderedPageBreak/>
-        <w:t>Containers with children size themselves to their children.</w:t>
+        <w:t>Is Vector.</w:t>
       </w:r>
     </w:p>
     <w:p>
@@ -1900,7 +2823,7 @@
           <w:sz w:val="28"/>
           <w:szCs w:val="28"/>
         </w:rPr>
-        <w:t xml:space="preserve">Margin: outside of widgets. </w:t>
+        <w:t>More Flexible than Image(change color and size easily).</w:t>
       </w:r>
     </w:p>
     <w:p>
@@ -1922,7 +2845,7 @@
           <w:sz w:val="28"/>
           <w:szCs w:val="28"/>
         </w:rPr>
-        <w:t>Padding: inside of widgets.</w:t>
+        <w:t>Doesn’t become pixelated.</w:t>
       </w:r>
     </w:p>
     <w:p>
@@ -1944,7 +2867,7 @@
           <w:sz w:val="28"/>
           <w:szCs w:val="28"/>
         </w:rPr>
-        <w:t xml:space="preserve">Safe Area: </w:t>
+        <w:t>Card</w:t>
       </w:r>
     </w:p>
     <w:p>
@@ -1966,7 +2889,47 @@
           <w:sz w:val="28"/>
           <w:szCs w:val="28"/>
         </w:rPr>
-        <w:t>Put inside the safe area (without notch or an interactive area).</w:t>
+        <w:t>Don’t have padding.</w:t>
+      </w:r>
+    </w:p>
+    <w:p>
+      <w:pPr>
+        <w:pStyle w:val="ListParagraph"/>
+        <w:numPr>
+          <w:ilvl w:val="3"/>
+          <w:numId w:val="2"/>
+        </w:numPr>
+        <w:rPr>
+          <w:rFonts w:ascii="Times New Roman" w:hAnsi="Times New Roman" w:cs="Times New Roman"/>
+          <w:sz w:val="28"/>
+          <w:szCs w:val="28"/>
+        </w:rPr>
+      </w:pPr>
+      <w:r>
+        <w:rPr>
+          <w:rFonts w:ascii="Times New Roman" w:hAnsi="Times New Roman" w:cs="Times New Roman"/>
+          <w:sz w:val="28"/>
+          <w:szCs w:val="28"/>
+        </w:rPr>
+        <w:t xml:space="preserve">Combine with </w:t>
+      </w:r>
+      <w:proofErr w:type="spellStart"/>
+      <w:r>
+        <w:rPr>
+          <w:rFonts w:ascii="Times New Roman" w:hAnsi="Times New Roman" w:cs="Times New Roman"/>
+          <w:sz w:val="28"/>
+          <w:szCs w:val="28"/>
+        </w:rPr>
+        <w:t>ListTile</w:t>
+      </w:r>
+      <w:proofErr w:type="spellEnd"/>
+      <w:r>
+        <w:rPr>
+          <w:rFonts w:ascii="Times New Roman" w:hAnsi="Times New Roman" w:cs="Times New Roman"/>
+          <w:sz w:val="28"/>
+          <w:szCs w:val="28"/>
+        </w:rPr>
+        <w:t>.</w:t>
       </w:r>
     </w:p>
     <w:p>
@@ -1988,15 +2951,7 @@
           <w:sz w:val="28"/>
           <w:szCs w:val="28"/>
         </w:rPr>
-        <w:t>Column</w:t>
-      </w:r>
-      <w:r>
-        <w:rPr>
-          <w:rFonts w:ascii="Times New Roman" w:hAnsi="Times New Roman" w:cs="Times New Roman"/>
-          <w:sz w:val="28"/>
-          <w:szCs w:val="28"/>
-        </w:rPr>
-        <w:t xml:space="preserve">/ Row </w:t>
+        <w:t>Padding.</w:t>
       </w:r>
     </w:p>
     <w:p>
@@ -2018,30 +2973,22 @@
           <w:sz w:val="28"/>
           <w:szCs w:val="28"/>
         </w:rPr>
-        <w:t>Try to take up all of the space that is available vertically.</w:t>
-      </w:r>
-    </w:p>
-    <w:p>
-      <w:pPr>
-        <w:pStyle w:val="ListParagraph"/>
-        <w:numPr>
-          <w:ilvl w:val="4"/>
-          <w:numId w:val="2"/>
-        </w:numPr>
-        <w:rPr>
-          <w:rFonts w:ascii="Times New Roman" w:hAnsi="Times New Roman" w:cs="Times New Roman"/>
-          <w:sz w:val="28"/>
-          <w:szCs w:val="28"/>
-        </w:rPr>
-      </w:pPr>
-      <w:r>
-        <w:rPr>
-          <w:rFonts w:ascii="Times New Roman" w:hAnsi="Times New Roman" w:cs="Times New Roman"/>
-          <w:sz w:val="28"/>
-          <w:szCs w:val="28"/>
-        </w:rPr>
-        <w:t xml:space="preserve">Set </w:t>
-      </w:r>
+        <w:t>Add padding.</w:t>
+      </w:r>
+    </w:p>
+    <w:p>
+      <w:pPr>
+        <w:pStyle w:val="ListParagraph"/>
+        <w:numPr>
+          <w:ilvl w:val="2"/>
+          <w:numId w:val="2"/>
+        </w:numPr>
+        <w:rPr>
+          <w:rFonts w:ascii="Times New Roman" w:hAnsi="Times New Roman" w:cs="Times New Roman"/>
+          <w:sz w:val="28"/>
+          <w:szCs w:val="28"/>
+        </w:rPr>
+      </w:pPr>
       <w:proofErr w:type="spellStart"/>
       <w:r>
         <w:rPr>
@@ -2049,7 +2996,7 @@
           <w:sz w:val="28"/>
           <w:szCs w:val="28"/>
         </w:rPr>
-        <w:t>mainExisSize</w:t>
+        <w:t>ListTile</w:t>
       </w:r>
       <w:proofErr w:type="spellEnd"/>
       <w:r>
@@ -2058,25 +3005,7 @@
           <w:sz w:val="28"/>
           <w:szCs w:val="28"/>
         </w:rPr>
-        <w:t xml:space="preserve"> = </w:t>
-      </w:r>
-      <w:proofErr w:type="spellStart"/>
-      <w:r>
-        <w:rPr>
-          <w:rFonts w:ascii="Times New Roman" w:hAnsi="Times New Roman" w:cs="Times New Roman"/>
-          <w:sz w:val="28"/>
-          <w:szCs w:val="28"/>
-        </w:rPr>
-        <w:t>MainAxisSize.min</w:t>
-      </w:r>
-      <w:proofErr w:type="spellEnd"/>
-      <w:r>
-        <w:rPr>
-          <w:rFonts w:ascii="Times New Roman" w:hAnsi="Times New Roman" w:cs="Times New Roman"/>
-          <w:sz w:val="28"/>
-          <w:szCs w:val="28"/>
-        </w:rPr>
-        <w:t xml:space="preserve"> if want to get minimum size of height.</w:t>
+        <w:t>.</w:t>
       </w:r>
     </w:p>
     <w:p>
@@ -2098,627 +3027,6 @@
           <w:sz w:val="28"/>
           <w:szCs w:val="28"/>
         </w:rPr>
-        <w:t xml:space="preserve">Width is limiting </w:t>
-      </w:r>
-      <w:proofErr w:type="spellStart"/>
-      <w:r>
-        <w:rPr>
-          <w:rFonts w:ascii="Times New Roman" w:hAnsi="Times New Roman" w:cs="Times New Roman"/>
-          <w:sz w:val="28"/>
-          <w:szCs w:val="28"/>
-        </w:rPr>
-        <w:t>itslf</w:t>
-      </w:r>
-      <w:proofErr w:type="spellEnd"/>
-      <w:r>
-        <w:rPr>
-          <w:rFonts w:ascii="Times New Roman" w:hAnsi="Times New Roman" w:cs="Times New Roman"/>
-          <w:sz w:val="28"/>
-          <w:szCs w:val="28"/>
-        </w:rPr>
-        <w:t xml:space="preserve"> to the size of its children.</w:t>
-      </w:r>
-    </w:p>
-    <w:p>
-      <w:pPr>
-        <w:pStyle w:val="ListParagraph"/>
-        <w:numPr>
-          <w:ilvl w:val="3"/>
-          <w:numId w:val="2"/>
-        </w:numPr>
-        <w:rPr>
-          <w:rFonts w:ascii="Times New Roman" w:hAnsi="Times New Roman" w:cs="Times New Roman"/>
-          <w:sz w:val="28"/>
-          <w:szCs w:val="28"/>
-        </w:rPr>
-      </w:pPr>
-      <w:proofErr w:type="spellStart"/>
-      <w:r>
-        <w:rPr>
-          <w:rFonts w:ascii="Times New Roman" w:hAnsi="Times New Roman" w:cs="Times New Roman"/>
-          <w:sz w:val="28"/>
-          <w:szCs w:val="28"/>
-        </w:rPr>
-        <w:t>verticalDirection</w:t>
-      </w:r>
-      <w:proofErr w:type="spellEnd"/>
-      <w:r>
-        <w:rPr>
-          <w:rFonts w:ascii="Times New Roman" w:hAnsi="Times New Roman" w:cs="Times New Roman"/>
-          <w:sz w:val="28"/>
-          <w:szCs w:val="28"/>
-        </w:rPr>
-        <w:t>: Change vertical direction (up or down(default))</w:t>
-      </w:r>
-    </w:p>
-    <w:p>
-      <w:pPr>
-        <w:pStyle w:val="ListParagraph"/>
-        <w:numPr>
-          <w:ilvl w:val="3"/>
-          <w:numId w:val="2"/>
-        </w:numPr>
-        <w:rPr>
-          <w:rFonts w:ascii="Times New Roman" w:hAnsi="Times New Roman" w:cs="Times New Roman"/>
-          <w:sz w:val="28"/>
-          <w:szCs w:val="28"/>
-        </w:rPr>
-      </w:pPr>
-      <w:proofErr w:type="spellStart"/>
-      <w:r>
-        <w:rPr>
-          <w:rFonts w:ascii="Times New Roman" w:hAnsi="Times New Roman" w:cs="Times New Roman"/>
-          <w:sz w:val="28"/>
-          <w:szCs w:val="28"/>
-        </w:rPr>
-        <w:t>mainAxisAligment</w:t>
-      </w:r>
-      <w:proofErr w:type="spellEnd"/>
-      <w:r>
-        <w:rPr>
-          <w:rFonts w:ascii="Times New Roman" w:hAnsi="Times New Roman" w:cs="Times New Roman"/>
-          <w:sz w:val="28"/>
-          <w:szCs w:val="28"/>
-        </w:rPr>
-        <w:t>:</w:t>
-      </w:r>
-    </w:p>
-    <w:p>
-      <w:pPr>
-        <w:pStyle w:val="ListParagraph"/>
-        <w:numPr>
-          <w:ilvl w:val="3"/>
-          <w:numId w:val="2"/>
-        </w:numPr>
-        <w:rPr>
-          <w:rFonts w:ascii="Times New Roman" w:hAnsi="Times New Roman" w:cs="Times New Roman"/>
-          <w:sz w:val="28"/>
-          <w:szCs w:val="28"/>
-        </w:rPr>
-      </w:pPr>
-      <w:proofErr w:type="spellStart"/>
-      <w:r>
-        <w:rPr>
-          <w:rFonts w:ascii="Times New Roman" w:hAnsi="Times New Roman" w:cs="Times New Roman"/>
-          <w:sz w:val="28"/>
-          <w:szCs w:val="28"/>
-        </w:rPr>
-        <w:t>crossAxisAlignment</w:t>
-      </w:r>
-      <w:proofErr w:type="spellEnd"/>
-      <w:r>
-        <w:rPr>
-          <w:rFonts w:ascii="Times New Roman" w:hAnsi="Times New Roman" w:cs="Times New Roman"/>
-          <w:sz w:val="28"/>
-          <w:szCs w:val="28"/>
-        </w:rPr>
-        <w:t>:</w:t>
-      </w:r>
-      <w:r>
-        <w:rPr>
-          <w:rFonts w:ascii="Times New Roman" w:hAnsi="Times New Roman" w:cs="Times New Roman"/>
-          <w:sz w:val="28"/>
-          <w:szCs w:val="28"/>
-        </w:rPr>
-        <w:t>.</w:t>
-      </w:r>
-    </w:p>
-    <w:p>
-      <w:pPr>
-        <w:pStyle w:val="ListParagraph"/>
-        <w:numPr>
-          <w:ilvl w:val="4"/>
-          <w:numId w:val="2"/>
-        </w:numPr>
-        <w:rPr>
-          <w:rFonts w:ascii="Times New Roman" w:hAnsi="Times New Roman" w:cs="Times New Roman"/>
-          <w:sz w:val="28"/>
-          <w:szCs w:val="28"/>
-        </w:rPr>
-      </w:pPr>
-      <w:r>
-        <w:rPr>
-          <w:rFonts w:ascii="Times New Roman" w:hAnsi="Times New Roman" w:cs="Times New Roman"/>
-          <w:sz w:val="28"/>
-          <w:szCs w:val="28"/>
-        </w:rPr>
-        <w:t xml:space="preserve">Add max width of container to Column in order to use </w:t>
-      </w:r>
-      <w:proofErr w:type="spellStart"/>
-      <w:r>
-        <w:rPr>
-          <w:rFonts w:ascii="Times New Roman" w:hAnsi="Times New Roman" w:cs="Times New Roman"/>
-          <w:sz w:val="28"/>
-          <w:szCs w:val="28"/>
-        </w:rPr>
-        <w:t>crossAxisAlignment.end</w:t>
-      </w:r>
-      <w:proofErr w:type="spellEnd"/>
-      <w:r>
-        <w:rPr>
-          <w:rFonts w:ascii="Times New Roman" w:hAnsi="Times New Roman" w:cs="Times New Roman"/>
-          <w:sz w:val="28"/>
-          <w:szCs w:val="28"/>
-        </w:rPr>
-        <w:t>.</w:t>
-      </w:r>
-    </w:p>
-    <w:p>
-      <w:pPr>
-        <w:pStyle w:val="ListParagraph"/>
-        <w:numPr>
-          <w:ilvl w:val="4"/>
-          <w:numId w:val="2"/>
-        </w:numPr>
-        <w:rPr>
-          <w:rFonts w:ascii="Times New Roman" w:hAnsi="Times New Roman" w:cs="Times New Roman"/>
-          <w:sz w:val="28"/>
-          <w:szCs w:val="28"/>
-        </w:rPr>
-      </w:pPr>
-      <w:r>
-        <w:rPr>
-          <w:rFonts w:ascii="Times New Roman" w:hAnsi="Times New Roman" w:cs="Times New Roman"/>
-          <w:sz w:val="28"/>
-          <w:szCs w:val="28"/>
-        </w:rPr>
-        <w:t>Stretch:</w:t>
-      </w:r>
-    </w:p>
-    <w:p>
-      <w:pPr>
-        <w:pStyle w:val="ListParagraph"/>
-        <w:numPr>
-          <w:ilvl w:val="2"/>
-          <w:numId w:val="2"/>
-        </w:numPr>
-        <w:rPr>
-          <w:rFonts w:ascii="Times New Roman" w:hAnsi="Times New Roman" w:cs="Times New Roman"/>
-          <w:sz w:val="28"/>
-          <w:szCs w:val="28"/>
-        </w:rPr>
-      </w:pPr>
-      <w:proofErr w:type="spellStart"/>
-      <w:r>
-        <w:rPr>
-          <w:rFonts w:ascii="Times New Roman" w:hAnsi="Times New Roman" w:cs="Times New Roman"/>
-          <w:sz w:val="28"/>
-          <w:szCs w:val="28"/>
-        </w:rPr>
-        <w:t>SizedBox</w:t>
-      </w:r>
-      <w:proofErr w:type="spellEnd"/>
-    </w:p>
-    <w:p>
-      <w:pPr>
-        <w:pStyle w:val="ListParagraph"/>
-        <w:numPr>
-          <w:ilvl w:val="3"/>
-          <w:numId w:val="2"/>
-        </w:numPr>
-        <w:rPr>
-          <w:rFonts w:ascii="Times New Roman" w:hAnsi="Times New Roman" w:cs="Times New Roman"/>
-          <w:sz w:val="28"/>
-          <w:szCs w:val="28"/>
-        </w:rPr>
-      </w:pPr>
-      <w:r>
-        <w:rPr>
-          <w:rFonts w:ascii="Times New Roman" w:hAnsi="Times New Roman" w:cs="Times New Roman"/>
-          <w:sz w:val="28"/>
-          <w:szCs w:val="28"/>
-        </w:rPr>
-        <w:t>add space between 2 widgets.</w:t>
-      </w:r>
-    </w:p>
-    <w:p>
-      <w:pPr>
-        <w:pStyle w:val="ListParagraph"/>
-        <w:numPr>
-          <w:ilvl w:val="2"/>
-          <w:numId w:val="2"/>
-        </w:numPr>
-        <w:rPr>
-          <w:rFonts w:ascii="Times New Roman" w:hAnsi="Times New Roman" w:cs="Times New Roman"/>
-          <w:sz w:val="28"/>
-          <w:szCs w:val="28"/>
-        </w:rPr>
-      </w:pPr>
-      <w:proofErr w:type="spellStart"/>
-      <w:r>
-        <w:rPr>
-          <w:rFonts w:ascii="Times New Roman" w:hAnsi="Times New Roman" w:cs="Times New Roman"/>
-          <w:sz w:val="28"/>
-          <w:szCs w:val="28"/>
-        </w:rPr>
-        <w:t>CircleAvatar</w:t>
-      </w:r>
-      <w:proofErr w:type="spellEnd"/>
-    </w:p>
-    <w:p>
-      <w:pPr>
-        <w:pStyle w:val="ListParagraph"/>
-        <w:numPr>
-          <w:ilvl w:val="3"/>
-          <w:numId w:val="2"/>
-        </w:numPr>
-        <w:rPr>
-          <w:rFonts w:ascii="Times New Roman" w:hAnsi="Times New Roman" w:cs="Times New Roman"/>
-          <w:sz w:val="28"/>
-          <w:szCs w:val="28"/>
-        </w:rPr>
-      </w:pPr>
-      <w:proofErr w:type="spellStart"/>
-      <w:r>
-        <w:rPr>
-          <w:rFonts w:ascii="Times New Roman" w:hAnsi="Times New Roman" w:cs="Times New Roman"/>
-          <w:sz w:val="28"/>
-          <w:szCs w:val="28"/>
-        </w:rPr>
-        <w:t>backgroundImage</w:t>
-      </w:r>
-      <w:proofErr w:type="spellEnd"/>
-      <w:r>
-        <w:rPr>
-          <w:rFonts w:ascii="Times New Roman" w:hAnsi="Times New Roman" w:cs="Times New Roman"/>
-          <w:sz w:val="28"/>
-          <w:szCs w:val="28"/>
-        </w:rPr>
-        <w:t>: set image background.</w:t>
-      </w:r>
-    </w:p>
-    <w:p>
-      <w:pPr>
-        <w:pStyle w:val="ListParagraph"/>
-        <w:numPr>
-          <w:ilvl w:val="2"/>
-          <w:numId w:val="2"/>
-        </w:numPr>
-        <w:rPr>
-          <w:rFonts w:ascii="Times New Roman" w:hAnsi="Times New Roman" w:cs="Times New Roman"/>
-          <w:sz w:val="28"/>
-          <w:szCs w:val="28"/>
-        </w:rPr>
-      </w:pPr>
-      <w:proofErr w:type="spellStart"/>
-      <w:r>
-        <w:rPr>
-          <w:rFonts w:ascii="Times New Roman" w:hAnsi="Times New Roman" w:cs="Times New Roman"/>
-          <w:sz w:val="28"/>
-          <w:szCs w:val="28"/>
-        </w:rPr>
-        <w:t>TextStyle</w:t>
-      </w:r>
-      <w:proofErr w:type="spellEnd"/>
-      <w:r>
-        <w:rPr>
-          <w:rFonts w:ascii="Times New Roman" w:hAnsi="Times New Roman" w:cs="Times New Roman"/>
-          <w:sz w:val="28"/>
-          <w:szCs w:val="28"/>
-        </w:rPr>
-        <w:t>:</w:t>
-      </w:r>
-    </w:p>
-    <w:p>
-      <w:pPr>
-        <w:pStyle w:val="ListParagraph"/>
-        <w:numPr>
-          <w:ilvl w:val="3"/>
-          <w:numId w:val="2"/>
-        </w:numPr>
-        <w:rPr>
-          <w:rFonts w:ascii="Times New Roman" w:hAnsi="Times New Roman" w:cs="Times New Roman"/>
-          <w:sz w:val="28"/>
-          <w:szCs w:val="28"/>
-        </w:rPr>
-      </w:pPr>
-      <w:proofErr w:type="spellStart"/>
-      <w:r>
-        <w:rPr>
-          <w:rFonts w:ascii="Times New Roman" w:hAnsi="Times New Roman" w:cs="Times New Roman"/>
-          <w:sz w:val="28"/>
-          <w:szCs w:val="28"/>
-        </w:rPr>
-        <w:t>letterSpacing</w:t>
-      </w:r>
-      <w:proofErr w:type="spellEnd"/>
-      <w:r>
-        <w:rPr>
-          <w:rFonts w:ascii="Times New Roman" w:hAnsi="Times New Roman" w:cs="Times New Roman"/>
-          <w:sz w:val="28"/>
-          <w:szCs w:val="28"/>
-        </w:rPr>
-        <w:t>.</w:t>
-      </w:r>
-    </w:p>
-    <w:p>
-      <w:pPr>
-        <w:pStyle w:val="ListParagraph"/>
-        <w:numPr>
-          <w:ilvl w:val="2"/>
-          <w:numId w:val="2"/>
-        </w:numPr>
-        <w:rPr>
-          <w:rFonts w:ascii="Times New Roman" w:hAnsi="Times New Roman" w:cs="Times New Roman"/>
-          <w:sz w:val="28"/>
-          <w:szCs w:val="28"/>
-        </w:rPr>
-      </w:pPr>
-      <w:r>
-        <w:rPr>
-          <w:rFonts w:ascii="Times New Roman" w:hAnsi="Times New Roman" w:cs="Times New Roman"/>
-          <w:sz w:val="28"/>
-          <w:szCs w:val="28"/>
-        </w:rPr>
-        <w:t>Icon.</w:t>
-      </w:r>
-    </w:p>
-    <w:p>
-      <w:pPr>
-        <w:pStyle w:val="ListParagraph"/>
-        <w:numPr>
-          <w:ilvl w:val="3"/>
-          <w:numId w:val="2"/>
-        </w:numPr>
-        <w:rPr>
-          <w:rFonts w:ascii="Times New Roman" w:hAnsi="Times New Roman" w:cs="Times New Roman"/>
-          <w:sz w:val="28"/>
-          <w:szCs w:val="28"/>
-        </w:rPr>
-      </w:pPr>
-      <w:r>
-        <w:rPr>
-          <w:rFonts w:ascii="Times New Roman" w:hAnsi="Times New Roman" w:cs="Times New Roman"/>
-          <w:sz w:val="28"/>
-          <w:szCs w:val="28"/>
-        </w:rPr>
-        <w:t>Is Vector.</w:t>
-      </w:r>
-    </w:p>
-    <w:p>
-      <w:pPr>
-        <w:pStyle w:val="ListParagraph"/>
-        <w:numPr>
-          <w:ilvl w:val="3"/>
-          <w:numId w:val="2"/>
-        </w:numPr>
-        <w:rPr>
-          <w:rFonts w:ascii="Times New Roman" w:hAnsi="Times New Roman" w:cs="Times New Roman"/>
-          <w:sz w:val="28"/>
-          <w:szCs w:val="28"/>
-        </w:rPr>
-      </w:pPr>
-      <w:r>
-        <w:rPr>
-          <w:rFonts w:ascii="Times New Roman" w:hAnsi="Times New Roman" w:cs="Times New Roman"/>
-          <w:sz w:val="28"/>
-          <w:szCs w:val="28"/>
-        </w:rPr>
-        <w:t>More Flexible than Image(change color and size easily).</w:t>
-      </w:r>
-    </w:p>
-    <w:p>
-      <w:pPr>
-        <w:pStyle w:val="ListParagraph"/>
-        <w:numPr>
-          <w:ilvl w:val="3"/>
-          <w:numId w:val="2"/>
-        </w:numPr>
-        <w:rPr>
-          <w:rFonts w:ascii="Times New Roman" w:hAnsi="Times New Roman" w:cs="Times New Roman"/>
-          <w:sz w:val="28"/>
-          <w:szCs w:val="28"/>
-        </w:rPr>
-      </w:pPr>
-      <w:r>
-        <w:rPr>
-          <w:rFonts w:ascii="Times New Roman" w:hAnsi="Times New Roman" w:cs="Times New Roman"/>
-          <w:sz w:val="28"/>
-          <w:szCs w:val="28"/>
-        </w:rPr>
-        <w:t>Doesn’t become pixelated.</w:t>
-      </w:r>
-    </w:p>
-    <w:p>
-      <w:pPr>
-        <w:pStyle w:val="ListParagraph"/>
-        <w:numPr>
-          <w:ilvl w:val="2"/>
-          <w:numId w:val="2"/>
-        </w:numPr>
-        <w:rPr>
-          <w:rFonts w:ascii="Times New Roman" w:hAnsi="Times New Roman" w:cs="Times New Roman"/>
-          <w:sz w:val="28"/>
-          <w:szCs w:val="28"/>
-        </w:rPr>
-      </w:pPr>
-      <w:r>
-        <w:rPr>
-          <w:rFonts w:ascii="Times New Roman" w:hAnsi="Times New Roman" w:cs="Times New Roman"/>
-          <w:sz w:val="28"/>
-          <w:szCs w:val="28"/>
-        </w:rPr>
-        <w:t>Card</w:t>
-      </w:r>
-    </w:p>
-    <w:p>
-      <w:pPr>
-        <w:pStyle w:val="ListParagraph"/>
-        <w:numPr>
-          <w:ilvl w:val="3"/>
-          <w:numId w:val="2"/>
-        </w:numPr>
-        <w:rPr>
-          <w:rFonts w:ascii="Times New Roman" w:hAnsi="Times New Roman" w:cs="Times New Roman"/>
-          <w:sz w:val="28"/>
-          <w:szCs w:val="28"/>
-        </w:rPr>
-      </w:pPr>
-      <w:r>
-        <w:rPr>
-          <w:rFonts w:ascii="Times New Roman" w:hAnsi="Times New Roman" w:cs="Times New Roman"/>
-          <w:sz w:val="28"/>
-          <w:szCs w:val="28"/>
-        </w:rPr>
-        <w:t>Don’t have padding.</w:t>
-      </w:r>
-    </w:p>
-    <w:p>
-      <w:pPr>
-        <w:pStyle w:val="ListParagraph"/>
-        <w:numPr>
-          <w:ilvl w:val="3"/>
-          <w:numId w:val="2"/>
-        </w:numPr>
-        <w:rPr>
-          <w:rFonts w:ascii="Times New Roman" w:hAnsi="Times New Roman" w:cs="Times New Roman"/>
-          <w:sz w:val="28"/>
-          <w:szCs w:val="28"/>
-        </w:rPr>
-      </w:pPr>
-      <w:r>
-        <w:rPr>
-          <w:rFonts w:ascii="Times New Roman" w:hAnsi="Times New Roman" w:cs="Times New Roman"/>
-          <w:sz w:val="28"/>
-          <w:szCs w:val="28"/>
-        </w:rPr>
-        <w:t xml:space="preserve">Combine with </w:t>
-      </w:r>
-      <w:proofErr w:type="spellStart"/>
-      <w:r>
-        <w:rPr>
-          <w:rFonts w:ascii="Times New Roman" w:hAnsi="Times New Roman" w:cs="Times New Roman"/>
-          <w:sz w:val="28"/>
-          <w:szCs w:val="28"/>
-        </w:rPr>
-        <w:t>ListTile</w:t>
-      </w:r>
-      <w:proofErr w:type="spellEnd"/>
-      <w:r>
-        <w:rPr>
-          <w:rFonts w:ascii="Times New Roman" w:hAnsi="Times New Roman" w:cs="Times New Roman"/>
-          <w:sz w:val="28"/>
-          <w:szCs w:val="28"/>
-        </w:rPr>
-        <w:t>.</w:t>
-      </w:r>
-    </w:p>
-    <w:p>
-      <w:pPr>
-        <w:pStyle w:val="ListParagraph"/>
-        <w:numPr>
-          <w:ilvl w:val="2"/>
-          <w:numId w:val="2"/>
-        </w:numPr>
-        <w:rPr>
-          <w:rFonts w:ascii="Times New Roman" w:hAnsi="Times New Roman" w:cs="Times New Roman"/>
-          <w:sz w:val="28"/>
-          <w:szCs w:val="28"/>
-        </w:rPr>
-      </w:pPr>
-      <w:r>
-        <w:rPr>
-          <w:rFonts w:ascii="Times New Roman" w:hAnsi="Times New Roman" w:cs="Times New Roman"/>
-          <w:sz w:val="28"/>
-          <w:szCs w:val="28"/>
-        </w:rPr>
-        <w:t>Padding.</w:t>
-      </w:r>
-    </w:p>
-    <w:p>
-      <w:pPr>
-        <w:pStyle w:val="ListParagraph"/>
-        <w:numPr>
-          <w:ilvl w:val="3"/>
-          <w:numId w:val="2"/>
-        </w:numPr>
-        <w:rPr>
-          <w:rFonts w:ascii="Times New Roman" w:hAnsi="Times New Roman" w:cs="Times New Roman"/>
-          <w:sz w:val="28"/>
-          <w:szCs w:val="28"/>
-        </w:rPr>
-      </w:pPr>
-      <w:r>
-        <w:rPr>
-          <w:rFonts w:ascii="Times New Roman" w:hAnsi="Times New Roman" w:cs="Times New Roman"/>
-          <w:sz w:val="28"/>
-          <w:szCs w:val="28"/>
-        </w:rPr>
-        <w:t>Add padding.</w:t>
-      </w:r>
-    </w:p>
-    <w:p>
-      <w:pPr>
-        <w:pStyle w:val="ListParagraph"/>
-        <w:numPr>
-          <w:ilvl w:val="2"/>
-          <w:numId w:val="2"/>
-        </w:numPr>
-        <w:rPr>
-          <w:rFonts w:ascii="Times New Roman" w:hAnsi="Times New Roman" w:cs="Times New Roman"/>
-          <w:sz w:val="28"/>
-          <w:szCs w:val="28"/>
-        </w:rPr>
-      </w:pPr>
-      <w:proofErr w:type="spellStart"/>
-      <w:r>
-        <w:rPr>
-          <w:rFonts w:ascii="Times New Roman" w:hAnsi="Times New Roman" w:cs="Times New Roman"/>
-          <w:sz w:val="28"/>
-          <w:szCs w:val="28"/>
-        </w:rPr>
-        <w:t>ListTile</w:t>
-      </w:r>
-      <w:proofErr w:type="spellEnd"/>
-      <w:r>
-        <w:rPr>
-          <w:rFonts w:ascii="Times New Roman" w:hAnsi="Times New Roman" w:cs="Times New Roman"/>
-          <w:sz w:val="28"/>
-          <w:szCs w:val="28"/>
-        </w:rPr>
-        <w:t>.</w:t>
-      </w:r>
-    </w:p>
-    <w:p>
-      <w:pPr>
-        <w:pStyle w:val="ListParagraph"/>
-        <w:numPr>
-          <w:ilvl w:val="3"/>
-          <w:numId w:val="2"/>
-        </w:numPr>
-        <w:rPr>
-          <w:rFonts w:ascii="Times New Roman" w:hAnsi="Times New Roman" w:cs="Times New Roman"/>
-          <w:sz w:val="28"/>
-          <w:szCs w:val="28"/>
-        </w:rPr>
-      </w:pPr>
-      <w:r>
-        <w:rPr>
-          <w:rFonts w:ascii="Times New Roman" w:hAnsi="Times New Roman" w:cs="Times New Roman"/>
-          <w:sz w:val="28"/>
-          <w:szCs w:val="28"/>
-        </w:rPr>
-        <w:lastRenderedPageBreak/>
         <w:t>Add icon, title.</w:t>
       </w:r>
     </w:p>
@@ -3038,15 +3346,280 @@
     </w:p>
     <w:p>
       <w:pPr>
-        <w:ind w:left="2880"/>
-        <w:rPr>
-          <w:rFonts w:ascii="Times New Roman" w:hAnsi="Times New Roman" w:cs="Times New Roman"/>
-          <w:sz w:val="28"/>
-          <w:szCs w:val="28"/>
-        </w:rPr>
-      </w:pPr>
+        <w:pStyle w:val="ListParagraph"/>
+        <w:numPr>
+          <w:ilvl w:val="1"/>
+          <w:numId w:val="2"/>
+        </w:numPr>
+        <w:rPr>
+          <w:rFonts w:ascii="Times New Roman" w:hAnsi="Times New Roman" w:cs="Times New Roman"/>
+          <w:sz w:val="28"/>
+          <w:szCs w:val="28"/>
+        </w:rPr>
+      </w:pPr>
+      <w:proofErr w:type="spellStart"/>
+      <w:r>
+        <w:rPr>
+          <w:rFonts w:ascii="Times New Roman" w:hAnsi="Times New Roman" w:cs="Times New Roman"/>
+          <w:sz w:val="28"/>
+          <w:szCs w:val="28"/>
+        </w:rPr>
+        <w:t>Stateful</w:t>
+      </w:r>
+      <w:proofErr w:type="spellEnd"/>
+      <w:r>
+        <w:rPr>
+          <w:rFonts w:ascii="Times New Roman" w:hAnsi="Times New Roman" w:cs="Times New Roman"/>
+          <w:sz w:val="28"/>
+          <w:szCs w:val="28"/>
+        </w:rPr>
+        <w:t xml:space="preserve"> vs Stateless Widgets</w:t>
+      </w:r>
+    </w:p>
+    <w:p>
+      <w:pPr>
+        <w:pStyle w:val="ListParagraph"/>
+        <w:numPr>
+          <w:ilvl w:val="2"/>
+          <w:numId w:val="2"/>
+        </w:numPr>
+        <w:rPr>
+          <w:rFonts w:ascii="Times New Roman" w:hAnsi="Times New Roman" w:cs="Times New Roman"/>
+          <w:sz w:val="28"/>
+          <w:szCs w:val="28"/>
+        </w:rPr>
+      </w:pPr>
+      <w:r>
+        <w:rPr>
+          <w:rFonts w:ascii="Times New Roman" w:hAnsi="Times New Roman" w:cs="Times New Roman"/>
+          <w:sz w:val="28"/>
+          <w:szCs w:val="28"/>
+        </w:rPr>
+        <w:t>Stat</w:t>
+      </w:r>
+      <w:r>
+        <w:rPr>
+          <w:rFonts w:ascii="Times New Roman" w:hAnsi="Times New Roman" w:cs="Times New Roman"/>
+          <w:sz w:val="28"/>
+          <w:szCs w:val="28"/>
+        </w:rPr>
+        <w:t>e</w:t>
+      </w:r>
+      <w:r>
+        <w:rPr>
+          <w:rFonts w:ascii="Times New Roman" w:hAnsi="Times New Roman" w:cs="Times New Roman"/>
+          <w:sz w:val="28"/>
+          <w:szCs w:val="28"/>
+        </w:rPr>
+        <w:t>less Widgets:</w:t>
+      </w:r>
+    </w:p>
+    <w:p>
+      <w:pPr>
+        <w:pStyle w:val="ListParagraph"/>
+        <w:numPr>
+          <w:ilvl w:val="3"/>
+          <w:numId w:val="2"/>
+        </w:numPr>
+        <w:rPr>
+          <w:rFonts w:ascii="Times New Roman" w:hAnsi="Times New Roman" w:cs="Times New Roman"/>
+          <w:sz w:val="28"/>
+          <w:szCs w:val="28"/>
+        </w:rPr>
+      </w:pPr>
+      <w:r>
+        <w:rPr>
+          <w:rFonts w:ascii="Times New Roman" w:hAnsi="Times New Roman" w:cs="Times New Roman"/>
+          <w:sz w:val="28"/>
+          <w:szCs w:val="28"/>
+        </w:rPr>
+        <w:t>Create a UI where the state of the widget isn’t going to change.</w:t>
+      </w:r>
+    </w:p>
+    <w:p>
+      <w:pPr>
+        <w:pStyle w:val="ListParagraph"/>
+        <w:numPr>
+          <w:ilvl w:val="2"/>
+          <w:numId w:val="2"/>
+        </w:numPr>
+        <w:rPr>
+          <w:rFonts w:ascii="Times New Roman" w:hAnsi="Times New Roman" w:cs="Times New Roman"/>
+          <w:sz w:val="28"/>
+          <w:szCs w:val="28"/>
+        </w:rPr>
+      </w:pPr>
+      <w:proofErr w:type="spellStart"/>
+      <w:r>
+        <w:rPr>
+          <w:rFonts w:ascii="Times New Roman" w:hAnsi="Times New Roman" w:cs="Times New Roman"/>
+          <w:sz w:val="28"/>
+          <w:szCs w:val="28"/>
+        </w:rPr>
+        <w:t>Stateful</w:t>
+      </w:r>
+      <w:proofErr w:type="spellEnd"/>
+      <w:r>
+        <w:rPr>
+          <w:rFonts w:ascii="Times New Roman" w:hAnsi="Times New Roman" w:cs="Times New Roman"/>
+          <w:sz w:val="28"/>
+          <w:szCs w:val="28"/>
+        </w:rPr>
+        <w:t xml:space="preserve"> Widgets:</w:t>
+      </w:r>
+    </w:p>
+    <w:p>
+      <w:pPr>
+        <w:pStyle w:val="ListParagraph"/>
+        <w:numPr>
+          <w:ilvl w:val="3"/>
+          <w:numId w:val="2"/>
+        </w:numPr>
+        <w:rPr>
+          <w:rFonts w:ascii="Times New Roman" w:hAnsi="Times New Roman" w:cs="Times New Roman"/>
+          <w:sz w:val="28"/>
+          <w:szCs w:val="28"/>
+        </w:rPr>
+      </w:pPr>
+      <w:r>
+        <w:rPr>
+          <w:rFonts w:ascii="Times New Roman" w:hAnsi="Times New Roman" w:cs="Times New Roman"/>
+          <w:sz w:val="28"/>
+          <w:szCs w:val="28"/>
+        </w:rPr>
+        <w:t>Create a UI w</w:t>
+      </w:r>
+      <w:r>
+        <w:rPr>
+          <w:rFonts w:ascii="Times New Roman" w:hAnsi="Times New Roman" w:cs="Times New Roman"/>
+          <w:sz w:val="28"/>
+          <w:szCs w:val="28"/>
+        </w:rPr>
+        <w:t>here the state of the widget is</w:t>
+      </w:r>
+      <w:r>
+        <w:rPr>
+          <w:rFonts w:ascii="Times New Roman" w:hAnsi="Times New Roman" w:cs="Times New Roman"/>
+          <w:sz w:val="28"/>
+          <w:szCs w:val="28"/>
+        </w:rPr>
+        <w:t xml:space="preserve"> going to change.</w:t>
+      </w:r>
+    </w:p>
+    <w:p>
+      <w:pPr>
+        <w:pStyle w:val="ListParagraph"/>
+        <w:numPr>
+          <w:ilvl w:val="3"/>
+          <w:numId w:val="2"/>
+        </w:numPr>
+        <w:rPr>
+          <w:rFonts w:ascii="Times New Roman" w:hAnsi="Times New Roman" w:cs="Times New Roman"/>
+          <w:sz w:val="28"/>
+          <w:szCs w:val="28"/>
+        </w:rPr>
+      </w:pPr>
+      <w:proofErr w:type="spellStart"/>
+      <w:r>
+        <w:rPr>
+          <w:rFonts w:ascii="Times New Roman" w:hAnsi="Times New Roman" w:cs="Times New Roman"/>
+          <w:sz w:val="28"/>
+          <w:szCs w:val="28"/>
+        </w:rPr>
+        <w:t>setState</w:t>
+      </w:r>
+      <w:proofErr w:type="spellEnd"/>
+      <w:r>
+        <w:rPr>
+          <w:rFonts w:ascii="Times New Roman" w:hAnsi="Times New Roman" w:cs="Times New Roman"/>
+          <w:sz w:val="28"/>
+          <w:szCs w:val="28"/>
+        </w:rPr>
+        <w:t>() {}</w:t>
+      </w:r>
+    </w:p>
+    <w:p>
+      <w:pPr>
+        <w:pStyle w:val="ListParagraph"/>
+        <w:numPr>
+          <w:ilvl w:val="4"/>
+          <w:numId w:val="2"/>
+        </w:numPr>
+        <w:rPr>
+          <w:rFonts w:ascii="Times New Roman" w:hAnsi="Times New Roman" w:cs="Times New Roman"/>
+          <w:sz w:val="28"/>
+          <w:szCs w:val="28"/>
+        </w:rPr>
+      </w:pPr>
+      <w:r>
+        <w:rPr>
+          <w:rFonts w:ascii="Times New Roman" w:hAnsi="Times New Roman" w:cs="Times New Roman"/>
+          <w:sz w:val="28"/>
+          <w:szCs w:val="28"/>
+        </w:rPr>
+        <w:t>trigger to reb</w:t>
+      </w:r>
       <w:bookmarkStart w:id="0" w:name="_GoBack"/>
       <w:bookmarkEnd w:id="0"/>
+      <w:r>
+        <w:rPr>
+          <w:rFonts w:ascii="Times New Roman" w:hAnsi="Times New Roman" w:cs="Times New Roman"/>
+          <w:sz w:val="28"/>
+          <w:szCs w:val="28"/>
+        </w:rPr>
+        <w:t>uild UI. (call method “build”);</w:t>
+      </w:r>
+    </w:p>
+    <w:p>
+      <w:pPr>
+        <w:pStyle w:val="ListParagraph"/>
+        <w:numPr>
+          <w:ilvl w:val="4"/>
+          <w:numId w:val="2"/>
+        </w:numPr>
+        <w:rPr>
+          <w:rFonts w:ascii="Times New Roman" w:hAnsi="Times New Roman" w:cs="Times New Roman"/>
+          <w:sz w:val="28"/>
+          <w:szCs w:val="28"/>
+        </w:rPr>
+      </w:pPr>
+      <w:r>
+        <w:rPr>
+          <w:rFonts w:ascii="Times New Roman" w:hAnsi="Times New Roman" w:cs="Times New Roman"/>
+          <w:sz w:val="28"/>
+          <w:szCs w:val="28"/>
+        </w:rPr>
+        <w:lastRenderedPageBreak/>
+        <w:t xml:space="preserve">when we call </w:t>
+      </w:r>
+      <w:proofErr w:type="spellStart"/>
+      <w:r>
+        <w:rPr>
+          <w:rFonts w:ascii="Times New Roman" w:hAnsi="Times New Roman" w:cs="Times New Roman"/>
+          <w:sz w:val="28"/>
+          <w:szCs w:val="28"/>
+        </w:rPr>
+        <w:t>setState</w:t>
+      </w:r>
+      <w:proofErr w:type="spellEnd"/>
+      <w:r>
+        <w:rPr>
+          <w:rFonts w:ascii="Times New Roman" w:hAnsi="Times New Roman" w:cs="Times New Roman"/>
+          <w:sz w:val="28"/>
+          <w:szCs w:val="28"/>
+        </w:rPr>
+        <w:t xml:space="preserve"> we update our variables ,it will mark all of places where it’s being used as dirty. And we call build again everything inside gets re-evaluated, it’ll find the things that are marked dirty, and it will redraw.</w:t>
+      </w:r>
+    </w:p>
+    <w:p>
+      <w:pPr>
+        <w:ind w:left="2880"/>
+        <w:rPr>
+          <w:rFonts w:ascii="Times New Roman" w:hAnsi="Times New Roman" w:cs="Times New Roman"/>
+          <w:sz w:val="28"/>
+          <w:szCs w:val="28"/>
+        </w:rPr>
+      </w:pPr>
     </w:p>
     <w:sectPr>
       <w:pgSz w:w="12240" w:h="15840"/>

</xml_diff>

<commit_message>
9. Xylophone - Using Flutter and Dart Packages to Speed Up Development - Done
</commit_message>
<xml_diff>
--- a/Angela/Document/Báo Cáo Khóa học Futter.docx
+++ b/Angela/Document/Báo Cáo Khóa học Futter.docx
@@ -3694,6 +3694,304 @@
         </w:rPr>
         <w:t>Use Pomodoro Technique: focused on 25’, relaxed on 5’ minutes.</w:t>
       </w:r>
+    </w:p>
+    <w:p>
+      <w:pPr>
+        <w:pStyle w:val="ListParagraph"/>
+        <w:numPr>
+          <w:ilvl w:val="0"/>
+          <w:numId w:val="2"/>
+        </w:numPr>
+        <w:rPr>
+          <w:rFonts w:ascii="Times New Roman" w:hAnsi="Times New Roman" w:cs="Times New Roman"/>
+          <w:sz w:val="28"/>
+          <w:szCs w:val="28"/>
+        </w:rPr>
+      </w:pPr>
+      <w:r>
+        <w:rPr>
+          <w:rFonts w:ascii="Times New Roman" w:hAnsi="Times New Roman" w:cs="Times New Roman"/>
+          <w:sz w:val="28"/>
+          <w:szCs w:val="28"/>
+        </w:rPr>
+        <w:t xml:space="preserve"> Xylophone - Using Flutter and Dart Packages to Speed Up Development</w:t>
+      </w:r>
+    </w:p>
+    <w:p>
+      <w:pPr>
+        <w:pStyle w:val="ListParagraph"/>
+        <w:numPr>
+          <w:ilvl w:val="1"/>
+          <w:numId w:val="2"/>
+        </w:numPr>
+        <w:rPr>
+          <w:rFonts w:ascii="Times New Roman" w:hAnsi="Times New Roman" w:cs="Times New Roman"/>
+          <w:sz w:val="28"/>
+          <w:szCs w:val="28"/>
+        </w:rPr>
+      </w:pPr>
+      <w:r>
+        <w:rPr>
+          <w:rFonts w:ascii="Times New Roman" w:hAnsi="Times New Roman" w:cs="Times New Roman"/>
+          <w:sz w:val="28"/>
+          <w:szCs w:val="28"/>
+        </w:rPr>
+        <w:t>Flutter Packages:</w:t>
+      </w:r>
+    </w:p>
+    <w:p>
+      <w:pPr>
+        <w:pStyle w:val="ListParagraph"/>
+        <w:numPr>
+          <w:ilvl w:val="2"/>
+          <w:numId w:val="2"/>
+        </w:numPr>
+        <w:rPr>
+          <w:rFonts w:ascii="Times New Roman" w:hAnsi="Times New Roman" w:cs="Times New Roman"/>
+          <w:sz w:val="28"/>
+          <w:szCs w:val="28"/>
+        </w:rPr>
+      </w:pPr>
+      <w:r>
+        <w:rPr>
+          <w:rFonts w:ascii="Times New Roman" w:hAnsi="Times New Roman" w:cs="Times New Roman"/>
+          <w:sz w:val="28"/>
+          <w:szCs w:val="28"/>
+        </w:rPr>
+        <w:t>Are open source libraries of code that other people have created which we can incorporate into our project.</w:t>
+      </w:r>
+    </w:p>
+    <w:p>
+      <w:pPr>
+        <w:pStyle w:val="ListParagraph"/>
+        <w:numPr>
+          <w:ilvl w:val="2"/>
+          <w:numId w:val="2"/>
+        </w:numPr>
+        <w:rPr>
+          <w:rFonts w:ascii="Times New Roman" w:hAnsi="Times New Roman" w:cs="Times New Roman"/>
+          <w:sz w:val="28"/>
+          <w:szCs w:val="28"/>
+        </w:rPr>
+      </w:pPr>
+      <w:proofErr w:type="spellStart"/>
+      <w:r>
+        <w:rPr>
+          <w:rFonts w:ascii="Times New Roman" w:hAnsi="Times New Roman" w:cs="Times New Roman"/>
+          <w:sz w:val="28"/>
+          <w:szCs w:val="28"/>
+        </w:rPr>
+        <w:t>Với</w:t>
+      </w:r>
+      <w:proofErr w:type="spellEnd"/>
+      <w:r>
+        <w:rPr>
+          <w:rFonts w:ascii="Times New Roman" w:hAnsi="Times New Roman" w:cs="Times New Roman"/>
+          <w:sz w:val="28"/>
+          <w:szCs w:val="28"/>
+        </w:rPr>
+        <w:t xml:space="preserve"> </w:t>
+      </w:r>
+      <w:proofErr w:type="spellStart"/>
+      <w:r>
+        <w:rPr>
+          <w:rFonts w:ascii="Times New Roman" w:hAnsi="Times New Roman" w:cs="Times New Roman"/>
+          <w:sz w:val="28"/>
+          <w:szCs w:val="28"/>
+        </w:rPr>
+        <w:t>các</w:t>
+      </w:r>
+      <w:proofErr w:type="spellEnd"/>
+      <w:r>
+        <w:rPr>
+          <w:rFonts w:ascii="Times New Roman" w:hAnsi="Times New Roman" w:cs="Times New Roman"/>
+          <w:sz w:val="28"/>
+          <w:szCs w:val="28"/>
+        </w:rPr>
+        <w:t xml:space="preserve"> widgets </w:t>
+      </w:r>
+      <w:proofErr w:type="spellStart"/>
+      <w:r>
+        <w:rPr>
+          <w:rFonts w:ascii="Times New Roman" w:hAnsi="Times New Roman" w:cs="Times New Roman"/>
+          <w:sz w:val="28"/>
+          <w:szCs w:val="28"/>
+        </w:rPr>
+        <w:t>nhỏ</w:t>
+      </w:r>
+      <w:proofErr w:type="spellEnd"/>
+      <w:r>
+        <w:rPr>
+          <w:rFonts w:ascii="Times New Roman" w:hAnsi="Times New Roman" w:cs="Times New Roman"/>
+          <w:sz w:val="28"/>
+          <w:szCs w:val="28"/>
+        </w:rPr>
+        <w:t xml:space="preserve"> ta </w:t>
+      </w:r>
+      <w:proofErr w:type="spellStart"/>
+      <w:r>
+        <w:rPr>
+          <w:rFonts w:ascii="Times New Roman" w:hAnsi="Times New Roman" w:cs="Times New Roman"/>
+          <w:sz w:val="28"/>
+          <w:szCs w:val="28"/>
+        </w:rPr>
+        <w:t>dùng</w:t>
+      </w:r>
+      <w:proofErr w:type="spellEnd"/>
+      <w:r>
+        <w:rPr>
+          <w:rFonts w:ascii="Times New Roman" w:hAnsi="Times New Roman" w:cs="Times New Roman"/>
+          <w:sz w:val="28"/>
+          <w:szCs w:val="28"/>
+        </w:rPr>
+        <w:t xml:space="preserve"> builder Widget (</w:t>
+      </w:r>
+      <w:proofErr w:type="spellStart"/>
+      <w:r>
+        <w:rPr>
+          <w:rFonts w:ascii="Times New Roman" w:hAnsi="Times New Roman" w:cs="Times New Roman"/>
+          <w:sz w:val="28"/>
+          <w:szCs w:val="28"/>
+        </w:rPr>
+        <w:t>dùng</w:t>
+      </w:r>
+      <w:proofErr w:type="spellEnd"/>
+      <w:r>
+        <w:rPr>
+          <w:rFonts w:ascii="Times New Roman" w:hAnsi="Times New Roman" w:cs="Times New Roman"/>
+          <w:sz w:val="28"/>
+          <w:szCs w:val="28"/>
+        </w:rPr>
+        <w:t xml:space="preserve"> function </w:t>
+      </w:r>
+      <w:proofErr w:type="spellStart"/>
+      <w:r>
+        <w:rPr>
+          <w:rFonts w:ascii="Times New Roman" w:hAnsi="Times New Roman" w:cs="Times New Roman"/>
+          <w:sz w:val="28"/>
+          <w:szCs w:val="28"/>
+        </w:rPr>
+        <w:t>trả</w:t>
+      </w:r>
+      <w:proofErr w:type="spellEnd"/>
+      <w:r>
+        <w:rPr>
+          <w:rFonts w:ascii="Times New Roman" w:hAnsi="Times New Roman" w:cs="Times New Roman"/>
+          <w:sz w:val="28"/>
+          <w:szCs w:val="28"/>
+        </w:rPr>
+        <w:t xml:space="preserve"> </w:t>
+      </w:r>
+      <w:proofErr w:type="spellStart"/>
+      <w:r>
+        <w:rPr>
+          <w:rFonts w:ascii="Times New Roman" w:hAnsi="Times New Roman" w:cs="Times New Roman"/>
+          <w:sz w:val="28"/>
+          <w:szCs w:val="28"/>
+        </w:rPr>
+        <w:t>về</w:t>
+      </w:r>
+      <w:proofErr w:type="spellEnd"/>
+      <w:r>
+        <w:rPr>
+          <w:rFonts w:ascii="Times New Roman" w:hAnsi="Times New Roman" w:cs="Times New Roman"/>
+          <w:sz w:val="28"/>
+          <w:szCs w:val="28"/>
+        </w:rPr>
+        <w:t xml:space="preserve"> widgets). </w:t>
+      </w:r>
+    </w:p>
+    <w:p>
+      <w:pPr>
+        <w:pStyle w:val="ListParagraph"/>
+        <w:numPr>
+          <w:ilvl w:val="1"/>
+          <w:numId w:val="2"/>
+        </w:numPr>
+        <w:rPr>
+          <w:rFonts w:ascii="Times New Roman" w:hAnsi="Times New Roman" w:cs="Times New Roman"/>
+          <w:sz w:val="28"/>
+          <w:szCs w:val="28"/>
+        </w:rPr>
+      </w:pPr>
+      <w:r>
+        <w:rPr>
+          <w:rFonts w:ascii="Times New Roman" w:hAnsi="Times New Roman" w:cs="Times New Roman"/>
+          <w:sz w:val="28"/>
+          <w:szCs w:val="28"/>
+        </w:rPr>
+        <w:t>Dart:</w:t>
+      </w:r>
+    </w:p>
+    <w:p>
+      <w:pPr>
+        <w:pStyle w:val="ListParagraph"/>
+        <w:numPr>
+          <w:ilvl w:val="2"/>
+          <w:numId w:val="2"/>
+        </w:numPr>
+        <w:rPr>
+          <w:rFonts w:ascii="Times New Roman" w:hAnsi="Times New Roman" w:cs="Times New Roman"/>
+          <w:sz w:val="28"/>
+          <w:szCs w:val="28"/>
+        </w:rPr>
+      </w:pPr>
+      <w:r>
+        <w:rPr>
+          <w:rFonts w:ascii="Times New Roman" w:hAnsi="Times New Roman" w:cs="Times New Roman"/>
+          <w:sz w:val="28"/>
+          <w:szCs w:val="28"/>
+        </w:rPr>
+        <w:t xml:space="preserve">Function: </w:t>
+      </w:r>
+    </w:p>
+    <w:p>
+      <w:pPr>
+        <w:pStyle w:val="ListParagraph"/>
+        <w:numPr>
+          <w:ilvl w:val="3"/>
+          <w:numId w:val="2"/>
+        </w:numPr>
+        <w:rPr>
+          <w:rFonts w:ascii="Times New Roman" w:hAnsi="Times New Roman" w:cs="Times New Roman"/>
+          <w:sz w:val="28"/>
+          <w:szCs w:val="28"/>
+        </w:rPr>
+      </w:pPr>
+      <w:r>
+        <w:rPr>
+          <w:rFonts w:ascii="Times New Roman" w:hAnsi="Times New Roman" w:cs="Times New Roman"/>
+          <w:sz w:val="28"/>
+          <w:szCs w:val="28"/>
+        </w:rPr>
+        <w:t xml:space="preserve">Named parameters: </w:t>
+      </w:r>
+      <w:proofErr w:type="spellStart"/>
+      <w:r>
+        <w:rPr>
+          <w:rFonts w:ascii="Times New Roman" w:hAnsi="Times New Roman" w:cs="Times New Roman"/>
+          <w:sz w:val="28"/>
+          <w:szCs w:val="28"/>
+        </w:rPr>
+        <w:t>nameFunction</w:t>
+      </w:r>
+      <w:proofErr w:type="spellEnd"/>
+      <w:r>
+        <w:rPr>
+          <w:rFonts w:ascii="Times New Roman" w:hAnsi="Times New Roman" w:cs="Times New Roman"/>
+          <w:sz w:val="28"/>
+          <w:szCs w:val="28"/>
+        </w:rPr>
+        <w:t>(</w:t>
+      </w:r>
+      <w:r>
+        <w:rPr>
+          <w:rFonts w:ascii="Times New Roman" w:hAnsi="Times New Roman" w:cs="Times New Roman"/>
+          <w:sz w:val="28"/>
+          <w:szCs w:val="28"/>
+        </w:rPr>
+        <w:t>{Type variables}).</w:t>
+      </w:r>
       <w:bookmarkStart w:id="0" w:name="_GoBack"/>
       <w:bookmarkEnd w:id="0"/>
     </w:p>
@@ -3885,6 +4183,95 @@
     </w:lvl>
   </w:abstractNum>
   <w:abstractNum w:abstractNumId="2" w15:restartNumberingAfterBreak="0">
+    <w:nsid w:val="21BB4037"/>
+    <w:multiLevelType w:val="hybridMultilevel"/>
+    <w:tmpl w:val="B602119A"/>
+    <w:lvl w:ilvl="0" w:tplc="20BE63C4">
+      <w:start w:val="1"/>
+      <w:numFmt w:val="upperRoman"/>
+      <w:lvlText w:val="%1."/>
+      <w:lvlJc w:val="left"/>
+      <w:pPr>
+        <w:ind w:left="1080" w:hanging="720"/>
+      </w:pPr>
+      <w:rPr>
+        <w:rFonts w:hint="default"/>
+      </w:rPr>
+    </w:lvl>
+    <w:lvl w:ilvl="1" w:tplc="04090019" w:tentative="1">
+      <w:start w:val="1"/>
+      <w:numFmt w:val="lowerLetter"/>
+      <w:lvlText w:val="%2."/>
+      <w:lvlJc w:val="left"/>
+      <w:pPr>
+        <w:ind w:left="1440" w:hanging="360"/>
+      </w:pPr>
+    </w:lvl>
+    <w:lvl w:ilvl="2" w:tplc="0409001B" w:tentative="1">
+      <w:start w:val="1"/>
+      <w:numFmt w:val="lowerRoman"/>
+      <w:lvlText w:val="%3."/>
+      <w:lvlJc w:val="right"/>
+      <w:pPr>
+        <w:ind w:left="2160" w:hanging="180"/>
+      </w:pPr>
+    </w:lvl>
+    <w:lvl w:ilvl="3" w:tplc="0409000F" w:tentative="1">
+      <w:start w:val="1"/>
+      <w:numFmt w:val="decimal"/>
+      <w:lvlText w:val="%4."/>
+      <w:lvlJc w:val="left"/>
+      <w:pPr>
+        <w:ind w:left="2880" w:hanging="360"/>
+      </w:pPr>
+    </w:lvl>
+    <w:lvl w:ilvl="4" w:tplc="04090019" w:tentative="1">
+      <w:start w:val="1"/>
+      <w:numFmt w:val="lowerLetter"/>
+      <w:lvlText w:val="%5."/>
+      <w:lvlJc w:val="left"/>
+      <w:pPr>
+        <w:ind w:left="3600" w:hanging="360"/>
+      </w:pPr>
+    </w:lvl>
+    <w:lvl w:ilvl="5" w:tplc="0409001B" w:tentative="1">
+      <w:start w:val="1"/>
+      <w:numFmt w:val="lowerRoman"/>
+      <w:lvlText w:val="%6."/>
+      <w:lvlJc w:val="right"/>
+      <w:pPr>
+        <w:ind w:left="4320" w:hanging="180"/>
+      </w:pPr>
+    </w:lvl>
+    <w:lvl w:ilvl="6" w:tplc="0409000F" w:tentative="1">
+      <w:start w:val="1"/>
+      <w:numFmt w:val="decimal"/>
+      <w:lvlText w:val="%7."/>
+      <w:lvlJc w:val="left"/>
+      <w:pPr>
+        <w:ind w:left="5040" w:hanging="360"/>
+      </w:pPr>
+    </w:lvl>
+    <w:lvl w:ilvl="7" w:tplc="04090019" w:tentative="1">
+      <w:start w:val="1"/>
+      <w:numFmt w:val="lowerLetter"/>
+      <w:lvlText w:val="%8."/>
+      <w:lvlJc w:val="left"/>
+      <w:pPr>
+        <w:ind w:left="5760" w:hanging="360"/>
+      </w:pPr>
+    </w:lvl>
+    <w:lvl w:ilvl="8" w:tplc="0409001B" w:tentative="1">
+      <w:start w:val="1"/>
+      <w:numFmt w:val="lowerRoman"/>
+      <w:lvlText w:val="%9."/>
+      <w:lvlJc w:val="right"/>
+      <w:pPr>
+        <w:ind w:left="6480" w:hanging="180"/>
+      </w:pPr>
+    </w:lvl>
+  </w:abstractNum>
+  <w:abstractNum w:abstractNumId="3" w15:restartNumberingAfterBreak="0">
     <w:nsid w:val="2F806BEF"/>
     <w:multiLevelType w:val="hybridMultilevel"/>
     <w:tmpl w:val="BD82C35C"/>
@@ -3976,7 +4363,7 @@
       </w:pPr>
     </w:lvl>
   </w:abstractNum>
-  <w:abstractNum w:abstractNumId="3" w15:restartNumberingAfterBreak="0">
+  <w:abstractNum w:abstractNumId="4" w15:restartNumberingAfterBreak="0">
     <w:nsid w:val="678078E8"/>
     <w:multiLevelType w:val="hybridMultilevel"/>
     <w:tmpl w:val="420A075E"/>
@@ -4093,13 +4480,16 @@
     <w:abstractNumId w:val="1"/>
   </w:num>
   <w:num w:numId="2">
-    <w:abstractNumId w:val="2"/>
+    <w:abstractNumId w:val="3"/>
   </w:num>
   <w:num w:numId="3">
     <w:abstractNumId w:val="0"/>
   </w:num>
   <w:num w:numId="4">
-    <w:abstractNumId w:val="3"/>
+    <w:abstractNumId w:val="4"/>
+  </w:num>
+  <w:num w:numId="5">
+    <w:abstractNumId w:val="2"/>
   </w:num>
 </w:numbering>
 </file>

</xml_diff>

<commit_message>
4. Displaying the Questions
</commit_message>
<xml_diff>
--- a/Angela/Document/Báo Cáo Khóa học Futter.docx
+++ b/Angela/Document/Báo Cáo Khóa học Futter.docx
@@ -4006,42 +4006,6 @@
           <w:szCs w:val="28"/>
         </w:rPr>
       </w:pPr>
-      <w:proofErr w:type="spellStart"/>
-      <w:r>
-        <w:rPr>
-          <w:rFonts w:ascii="Times New Roman" w:hAnsi="Times New Roman" w:cs="Times New Roman"/>
-          <w:sz w:val="28"/>
-          <w:szCs w:val="28"/>
-        </w:rPr>
-        <w:t>Quizzler</w:t>
-      </w:r>
-      <w:proofErr w:type="spellEnd"/>
-      <w:r>
-        <w:rPr>
-          <w:rFonts w:ascii="Times New Roman" w:hAnsi="Times New Roman" w:cs="Times New Roman"/>
-          <w:sz w:val="28"/>
-          <w:szCs w:val="28"/>
-        </w:rPr>
-        <w:t xml:space="preserve"> -</w:t>
-      </w:r>
-      <w:proofErr w:type="spellStart"/>
-      <w:r>
-        <w:rPr>
-          <w:rFonts w:ascii="Times New Roman" w:hAnsi="Times New Roman" w:cs="Times New Roman"/>
-          <w:sz w:val="28"/>
-          <w:szCs w:val="28"/>
-        </w:rPr>
-        <w:t>Modularising</w:t>
-      </w:r>
-      <w:proofErr w:type="spellEnd"/>
-      <w:r>
-        <w:rPr>
-          <w:rFonts w:ascii="Times New Roman" w:hAnsi="Times New Roman" w:cs="Times New Roman"/>
-          <w:sz w:val="28"/>
-          <w:szCs w:val="28"/>
-        </w:rPr>
-        <w:t xml:space="preserve"> &amp; </w:t>
-      </w:r>
       <w:bookmarkStart w:id="0" w:name="_GoBack"/>
       <w:bookmarkEnd w:id="0"/>
       <w:proofErr w:type="spellStart"/>
@@ -4051,6 +4015,42 @@
           <w:sz w:val="28"/>
           <w:szCs w:val="28"/>
         </w:rPr>
+        <w:t>Quizzler</w:t>
+      </w:r>
+      <w:proofErr w:type="spellEnd"/>
+      <w:r>
+        <w:rPr>
+          <w:rFonts w:ascii="Times New Roman" w:hAnsi="Times New Roman" w:cs="Times New Roman"/>
+          <w:sz w:val="28"/>
+          <w:szCs w:val="28"/>
+        </w:rPr>
+        <w:t xml:space="preserve"> -</w:t>
+      </w:r>
+      <w:proofErr w:type="spellStart"/>
+      <w:r>
+        <w:rPr>
+          <w:rFonts w:ascii="Times New Roman" w:hAnsi="Times New Roman" w:cs="Times New Roman"/>
+          <w:sz w:val="28"/>
+          <w:szCs w:val="28"/>
+        </w:rPr>
+        <w:t>Modularising</w:t>
+      </w:r>
+      <w:proofErr w:type="spellEnd"/>
+      <w:r>
+        <w:rPr>
+          <w:rFonts w:ascii="Times New Roman" w:hAnsi="Times New Roman" w:cs="Times New Roman"/>
+          <w:sz w:val="28"/>
+          <w:szCs w:val="28"/>
+        </w:rPr>
+        <w:t xml:space="preserve"> &amp; </w:t>
+      </w:r>
+      <w:proofErr w:type="spellStart"/>
+      <w:r>
+        <w:rPr>
+          <w:rFonts w:ascii="Times New Roman" w:hAnsi="Times New Roman" w:cs="Times New Roman"/>
+          <w:sz w:val="28"/>
+          <w:szCs w:val="28"/>
+        </w:rPr>
         <w:t>Organising</w:t>
       </w:r>
       <w:proofErr w:type="spellEnd"/>
@@ -4176,6 +4176,104 @@
         </w:rPr>
         <w:t>Returns the first index of [element] in this list.</w:t>
       </w:r>
+    </w:p>
+    <w:p>
+      <w:pPr>
+        <w:pStyle w:val="ListParagraph"/>
+        <w:numPr>
+          <w:ilvl w:val="2"/>
+          <w:numId w:val="2"/>
+        </w:numPr>
+        <w:rPr>
+          <w:rFonts w:ascii="Times New Roman" w:hAnsi="Times New Roman" w:cs="Times New Roman"/>
+          <w:sz w:val="28"/>
+          <w:szCs w:val="28"/>
+        </w:rPr>
+      </w:pPr>
+      <w:r>
+        <w:rPr>
+          <w:rFonts w:ascii="Times New Roman" w:hAnsi="Times New Roman" w:cs="Times New Roman"/>
+          <w:sz w:val="28"/>
+          <w:szCs w:val="28"/>
+        </w:rPr>
+        <w:t>Other:</w:t>
+      </w:r>
+    </w:p>
+    <w:p>
+      <w:pPr>
+        <w:pStyle w:val="ListParagraph"/>
+        <w:numPr>
+          <w:ilvl w:val="3"/>
+          <w:numId w:val="2"/>
+        </w:numPr>
+        <w:rPr>
+          <w:rFonts w:ascii="Times New Roman" w:hAnsi="Times New Roman" w:cs="Times New Roman"/>
+          <w:sz w:val="28"/>
+          <w:szCs w:val="28"/>
+        </w:rPr>
+      </w:pPr>
+      <w:r>
+        <w:rPr>
+          <w:rFonts w:ascii="Times New Roman" w:hAnsi="Times New Roman" w:cs="Times New Roman"/>
+          <w:sz w:val="28"/>
+          <w:szCs w:val="28"/>
+        </w:rPr>
+        <w:t>Use “\” (backslash) if we want to use special characters in dart.</w:t>
+      </w:r>
+    </w:p>
+    <w:p>
+      <w:pPr>
+        <w:pStyle w:val="ListParagraph"/>
+        <w:numPr>
+          <w:ilvl w:val="1"/>
+          <w:numId w:val="2"/>
+        </w:numPr>
+        <w:rPr>
+          <w:rFonts w:ascii="Times New Roman" w:hAnsi="Times New Roman" w:cs="Times New Roman"/>
+          <w:sz w:val="28"/>
+          <w:szCs w:val="28"/>
+        </w:rPr>
+      </w:pPr>
+      <w:r>
+        <w:rPr>
+          <w:rFonts w:ascii="Times New Roman" w:hAnsi="Times New Roman" w:cs="Times New Roman"/>
+          <w:sz w:val="28"/>
+          <w:szCs w:val="28"/>
+        </w:rPr>
+        <w:t>Android Studio.</w:t>
+      </w:r>
+    </w:p>
+    <w:p>
+      <w:pPr>
+        <w:pStyle w:val="ListParagraph"/>
+        <w:numPr>
+          <w:ilvl w:val="2"/>
+          <w:numId w:val="2"/>
+        </w:numPr>
+        <w:rPr>
+          <w:rFonts w:ascii="Times New Roman" w:hAnsi="Times New Roman" w:cs="Times New Roman"/>
+          <w:sz w:val="28"/>
+          <w:szCs w:val="28"/>
+        </w:rPr>
+      </w:pPr>
+      <w:r>
+        <w:rPr>
+          <w:rFonts w:ascii="Times New Roman" w:hAnsi="Times New Roman" w:cs="Times New Roman"/>
+          <w:sz w:val="28"/>
+          <w:szCs w:val="28"/>
+        </w:rPr>
+        <w:t>VCS/ Local History: view history of codes.</w:t>
+      </w:r>
+    </w:p>
+    <w:p>
+      <w:pPr>
+        <w:ind w:left="2340"/>
+        <w:rPr>
+          <w:rFonts w:ascii="Times New Roman" w:hAnsi="Times New Roman" w:cs="Times New Roman"/>
+          <w:sz w:val="28"/>
+          <w:szCs w:val="28"/>
+        </w:rPr>
+      </w:pPr>
     </w:p>
     <w:sectPr>
       <w:pgSz w:w="12240" w:h="15840"/>

</xml_diff>

<commit_message>
10. Abstraction in Action
</commit_message>
<xml_diff>
--- a/Angela/Document/Báo Cáo Khóa học Futter.docx
+++ b/Angela/Document/Báo Cáo Khóa học Futter.docx
@@ -3997,6 +3997,28 @@
       <w:pPr>
         <w:pStyle w:val="ListParagraph"/>
         <w:numPr>
+          <w:ilvl w:val="4"/>
+          <w:numId w:val="2"/>
+        </w:numPr>
+        <w:rPr>
+          <w:rFonts w:ascii="Times New Roman" w:hAnsi="Times New Roman" w:cs="Times New Roman"/>
+          <w:sz w:val="28"/>
+          <w:szCs w:val="28"/>
+        </w:rPr>
+      </w:pPr>
+      <w:r>
+        <w:rPr>
+          <w:rFonts w:ascii="Times New Roman" w:hAnsi="Times New Roman" w:cs="Times New Roman"/>
+          <w:sz w:val="28"/>
+          <w:szCs w:val="28"/>
+        </w:rPr>
+        <w:t>When have a lot of parameters.</w:t>
+      </w:r>
+    </w:p>
+    <w:p>
+      <w:pPr>
+        <w:pStyle w:val="ListParagraph"/>
+        <w:numPr>
           <w:ilvl w:val="0"/>
           <w:numId w:val="2"/>
         </w:numPr>
@@ -4006,61 +4028,486 @@
           <w:szCs w:val="28"/>
         </w:rPr>
       </w:pPr>
+      <w:proofErr w:type="spellStart"/>
+      <w:r>
+        <w:rPr>
+          <w:rFonts w:ascii="Times New Roman" w:hAnsi="Times New Roman" w:cs="Times New Roman"/>
+          <w:sz w:val="28"/>
+          <w:szCs w:val="28"/>
+        </w:rPr>
+        <w:t>Quizzler</w:t>
+      </w:r>
+      <w:proofErr w:type="spellEnd"/>
+      <w:r>
+        <w:rPr>
+          <w:rFonts w:ascii="Times New Roman" w:hAnsi="Times New Roman" w:cs="Times New Roman"/>
+          <w:sz w:val="28"/>
+          <w:szCs w:val="28"/>
+        </w:rPr>
+        <w:t xml:space="preserve"> -</w:t>
+      </w:r>
+      <w:proofErr w:type="spellStart"/>
+      <w:r>
+        <w:rPr>
+          <w:rFonts w:ascii="Times New Roman" w:hAnsi="Times New Roman" w:cs="Times New Roman"/>
+          <w:sz w:val="28"/>
+          <w:szCs w:val="28"/>
+        </w:rPr>
+        <w:t>Modularising</w:t>
+      </w:r>
+      <w:proofErr w:type="spellEnd"/>
+      <w:r>
+        <w:rPr>
+          <w:rFonts w:ascii="Times New Roman" w:hAnsi="Times New Roman" w:cs="Times New Roman"/>
+          <w:sz w:val="28"/>
+          <w:szCs w:val="28"/>
+        </w:rPr>
+        <w:t xml:space="preserve"> &amp; </w:t>
+      </w:r>
+      <w:proofErr w:type="spellStart"/>
+      <w:r>
+        <w:rPr>
+          <w:rFonts w:ascii="Times New Roman" w:hAnsi="Times New Roman" w:cs="Times New Roman"/>
+          <w:sz w:val="28"/>
+          <w:szCs w:val="28"/>
+        </w:rPr>
+        <w:t>Organising</w:t>
+      </w:r>
+      <w:proofErr w:type="spellEnd"/>
+      <w:r>
+        <w:rPr>
+          <w:rFonts w:ascii="Times New Roman" w:hAnsi="Times New Roman" w:cs="Times New Roman"/>
+          <w:sz w:val="28"/>
+          <w:szCs w:val="28"/>
+        </w:rPr>
+        <w:t xml:space="preserve"> Flutter Code</w:t>
+      </w:r>
+    </w:p>
+    <w:p>
+      <w:pPr>
+        <w:pStyle w:val="ListParagraph"/>
+        <w:numPr>
+          <w:ilvl w:val="1"/>
+          <w:numId w:val="2"/>
+        </w:numPr>
+        <w:rPr>
+          <w:rFonts w:ascii="Times New Roman" w:hAnsi="Times New Roman" w:cs="Times New Roman"/>
+          <w:sz w:val="28"/>
+          <w:szCs w:val="28"/>
+        </w:rPr>
+      </w:pPr>
+      <w:r>
+        <w:rPr>
+          <w:rFonts w:ascii="Times New Roman" w:hAnsi="Times New Roman" w:cs="Times New Roman"/>
+          <w:sz w:val="28"/>
+          <w:szCs w:val="28"/>
+        </w:rPr>
+        <w:t>Dart:</w:t>
+      </w:r>
+    </w:p>
+    <w:p>
+      <w:pPr>
+        <w:pStyle w:val="ListParagraph"/>
+        <w:numPr>
+          <w:ilvl w:val="2"/>
+          <w:numId w:val="2"/>
+        </w:numPr>
+        <w:rPr>
+          <w:rFonts w:ascii="Times New Roman" w:hAnsi="Times New Roman" w:cs="Times New Roman"/>
+          <w:sz w:val="28"/>
+          <w:szCs w:val="28"/>
+        </w:rPr>
+      </w:pPr>
+      <w:r>
+        <w:rPr>
+          <w:rFonts w:ascii="Times New Roman" w:hAnsi="Times New Roman" w:cs="Times New Roman"/>
+          <w:sz w:val="28"/>
+          <w:szCs w:val="28"/>
+        </w:rPr>
+        <w:t>List</w:t>
+      </w:r>
+    </w:p>
+    <w:p>
+      <w:pPr>
+        <w:pStyle w:val="ListParagraph"/>
+        <w:numPr>
+          <w:ilvl w:val="3"/>
+          <w:numId w:val="2"/>
+        </w:numPr>
+        <w:rPr>
+          <w:rFonts w:ascii="Times New Roman" w:hAnsi="Times New Roman" w:cs="Times New Roman"/>
+          <w:sz w:val="28"/>
+          <w:szCs w:val="28"/>
+        </w:rPr>
+      </w:pPr>
+      <w:r>
+        <w:rPr>
+          <w:rFonts w:ascii="Times New Roman" w:hAnsi="Times New Roman" w:cs="Times New Roman"/>
+          <w:sz w:val="28"/>
+          <w:szCs w:val="28"/>
+        </w:rPr>
+        <w:t xml:space="preserve">Insert: </w:t>
+      </w:r>
+      <w:r>
+        <w:rPr>
+          <w:rFonts w:ascii="Times New Roman" w:hAnsi="Times New Roman" w:cs="Times New Roman"/>
+          <w:sz w:val="28"/>
+          <w:szCs w:val="28"/>
+        </w:rPr>
+        <w:t>Inserts the object at position [index] in this list.</w:t>
+      </w:r>
+    </w:p>
+    <w:p>
+      <w:pPr>
+        <w:pStyle w:val="ListParagraph"/>
+        <w:numPr>
+          <w:ilvl w:val="3"/>
+          <w:numId w:val="2"/>
+        </w:numPr>
+        <w:rPr>
+          <w:rFonts w:ascii="Times New Roman" w:hAnsi="Times New Roman" w:cs="Times New Roman"/>
+          <w:sz w:val="28"/>
+          <w:szCs w:val="28"/>
+        </w:rPr>
+      </w:pPr>
+      <w:proofErr w:type="spellStart"/>
+      <w:r>
+        <w:rPr>
+          <w:rFonts w:ascii="Times New Roman" w:hAnsi="Times New Roman" w:cs="Times New Roman"/>
+          <w:sz w:val="28"/>
+          <w:szCs w:val="28"/>
+        </w:rPr>
+        <w:t>indexOf</w:t>
+      </w:r>
+      <w:proofErr w:type="spellEnd"/>
+      <w:r>
+        <w:rPr>
+          <w:rFonts w:ascii="Times New Roman" w:hAnsi="Times New Roman" w:cs="Times New Roman"/>
+          <w:sz w:val="28"/>
+          <w:szCs w:val="28"/>
+        </w:rPr>
+        <w:t xml:space="preserve">: </w:t>
+      </w:r>
+      <w:r>
+        <w:rPr>
+          <w:rFonts w:ascii="Times New Roman" w:hAnsi="Times New Roman" w:cs="Times New Roman"/>
+          <w:sz w:val="28"/>
+          <w:szCs w:val="28"/>
+        </w:rPr>
+        <w:t>Returns the first index of [element] in this list.</w:t>
+      </w:r>
+    </w:p>
+    <w:p>
+      <w:pPr>
+        <w:pStyle w:val="ListParagraph"/>
+        <w:numPr>
+          <w:ilvl w:val="2"/>
+          <w:numId w:val="2"/>
+        </w:numPr>
+        <w:rPr>
+          <w:rFonts w:ascii="Times New Roman" w:hAnsi="Times New Roman" w:cs="Times New Roman"/>
+          <w:sz w:val="28"/>
+          <w:szCs w:val="28"/>
+        </w:rPr>
+      </w:pPr>
+      <w:r>
+        <w:rPr>
+          <w:rFonts w:ascii="Times New Roman" w:hAnsi="Times New Roman" w:cs="Times New Roman"/>
+          <w:sz w:val="28"/>
+          <w:szCs w:val="28"/>
+        </w:rPr>
+        <w:t>Other:</w:t>
+      </w:r>
+    </w:p>
+    <w:p>
+      <w:pPr>
+        <w:pStyle w:val="ListParagraph"/>
+        <w:numPr>
+          <w:ilvl w:val="3"/>
+          <w:numId w:val="2"/>
+        </w:numPr>
+        <w:rPr>
+          <w:rFonts w:ascii="Times New Roman" w:hAnsi="Times New Roman" w:cs="Times New Roman"/>
+          <w:sz w:val="28"/>
+          <w:szCs w:val="28"/>
+        </w:rPr>
+      </w:pPr>
+      <w:r>
+        <w:rPr>
+          <w:rFonts w:ascii="Times New Roman" w:hAnsi="Times New Roman" w:cs="Times New Roman"/>
+          <w:sz w:val="28"/>
+          <w:szCs w:val="28"/>
+        </w:rPr>
+        <w:t>Use “\” (backslash) if we want to use special characters in dart.</w:t>
+      </w:r>
+    </w:p>
+    <w:p>
+      <w:pPr>
+        <w:pStyle w:val="ListParagraph"/>
+        <w:numPr>
+          <w:ilvl w:val="2"/>
+          <w:numId w:val="2"/>
+        </w:numPr>
+        <w:rPr>
+          <w:rFonts w:ascii="Times New Roman" w:hAnsi="Times New Roman" w:cs="Times New Roman"/>
+          <w:sz w:val="28"/>
+          <w:szCs w:val="28"/>
+        </w:rPr>
+      </w:pPr>
+      <w:r>
+        <w:rPr>
+          <w:rFonts w:ascii="Times New Roman" w:hAnsi="Times New Roman" w:cs="Times New Roman"/>
+          <w:sz w:val="28"/>
+          <w:szCs w:val="28"/>
+        </w:rPr>
+        <w:t>Class</w:t>
+      </w:r>
+    </w:p>
+    <w:p>
+      <w:pPr>
+        <w:pStyle w:val="ListParagraph"/>
+        <w:numPr>
+          <w:ilvl w:val="3"/>
+          <w:numId w:val="2"/>
+        </w:numPr>
+        <w:rPr>
+          <w:rFonts w:ascii="Times New Roman" w:hAnsi="Times New Roman" w:cs="Times New Roman"/>
+          <w:sz w:val="28"/>
+          <w:szCs w:val="28"/>
+        </w:rPr>
+      </w:pPr>
+      <w:r>
+        <w:rPr>
+          <w:rFonts w:ascii="Times New Roman" w:hAnsi="Times New Roman" w:cs="Times New Roman"/>
+          <w:sz w:val="28"/>
+          <w:szCs w:val="28"/>
+        </w:rPr>
+        <w:t xml:space="preserve">Is </w:t>
+      </w:r>
+      <w:r>
+        <w:rPr>
+          <w:rFonts w:ascii="Times New Roman" w:hAnsi="Times New Roman" w:cs="Times New Roman"/>
+          <w:sz w:val="28"/>
+          <w:szCs w:val="28"/>
+        </w:rPr>
+        <w:t>a blueprint.</w:t>
+      </w:r>
+    </w:p>
+    <w:p>
+      <w:pPr>
+        <w:pStyle w:val="ListParagraph"/>
+        <w:numPr>
+          <w:ilvl w:val="3"/>
+          <w:numId w:val="2"/>
+        </w:numPr>
+        <w:rPr>
+          <w:rFonts w:ascii="Times New Roman" w:hAnsi="Times New Roman" w:cs="Times New Roman"/>
+          <w:sz w:val="28"/>
+          <w:szCs w:val="28"/>
+        </w:rPr>
+      </w:pPr>
+      <w:r>
+        <w:rPr>
+          <w:rFonts w:ascii="Times New Roman" w:hAnsi="Times New Roman" w:cs="Times New Roman"/>
+          <w:sz w:val="28"/>
+          <w:szCs w:val="28"/>
+        </w:rPr>
+        <w:t>Properties/fiel</w:t>
+      </w:r>
       <w:bookmarkStart w:id="0" w:name="_GoBack"/>
       <w:bookmarkEnd w:id="0"/>
-      <w:proofErr w:type="spellStart"/>
-      <w:r>
-        <w:rPr>
-          <w:rFonts w:ascii="Times New Roman" w:hAnsi="Times New Roman" w:cs="Times New Roman"/>
-          <w:sz w:val="28"/>
-          <w:szCs w:val="28"/>
-        </w:rPr>
-        <w:t>Quizzler</w:t>
-      </w:r>
-      <w:proofErr w:type="spellEnd"/>
-      <w:r>
-        <w:rPr>
-          <w:rFonts w:ascii="Times New Roman" w:hAnsi="Times New Roman" w:cs="Times New Roman"/>
-          <w:sz w:val="28"/>
-          <w:szCs w:val="28"/>
-        </w:rPr>
-        <w:t xml:space="preserve"> -</w:t>
-      </w:r>
-      <w:proofErr w:type="spellStart"/>
-      <w:r>
-        <w:rPr>
-          <w:rFonts w:ascii="Times New Roman" w:hAnsi="Times New Roman" w:cs="Times New Roman"/>
-          <w:sz w:val="28"/>
-          <w:szCs w:val="28"/>
-        </w:rPr>
-        <w:t>Modularising</w:t>
-      </w:r>
-      <w:proofErr w:type="spellEnd"/>
-      <w:r>
-        <w:rPr>
-          <w:rFonts w:ascii="Times New Roman" w:hAnsi="Times New Roman" w:cs="Times New Roman"/>
-          <w:sz w:val="28"/>
-          <w:szCs w:val="28"/>
-        </w:rPr>
-        <w:t xml:space="preserve"> &amp; </w:t>
-      </w:r>
-      <w:proofErr w:type="spellStart"/>
-      <w:r>
-        <w:rPr>
-          <w:rFonts w:ascii="Times New Roman" w:hAnsi="Times New Roman" w:cs="Times New Roman"/>
-          <w:sz w:val="28"/>
-          <w:szCs w:val="28"/>
-        </w:rPr>
-        <w:t>Organising</w:t>
-      </w:r>
-      <w:proofErr w:type="spellEnd"/>
-      <w:r>
-        <w:rPr>
-          <w:rFonts w:ascii="Times New Roman" w:hAnsi="Times New Roman" w:cs="Times New Roman"/>
-          <w:sz w:val="28"/>
-          <w:szCs w:val="28"/>
-        </w:rPr>
-        <w:t xml:space="preserve"> Flutter Code</w:t>
+      <w:r>
+        <w:rPr>
+          <w:rFonts w:ascii="Times New Roman" w:hAnsi="Times New Roman" w:cs="Times New Roman"/>
+          <w:sz w:val="28"/>
+          <w:szCs w:val="28"/>
+        </w:rPr>
+        <w:t>ds.</w:t>
+      </w:r>
+    </w:p>
+    <w:p>
+      <w:pPr>
+        <w:pStyle w:val="ListParagraph"/>
+        <w:numPr>
+          <w:ilvl w:val="3"/>
+          <w:numId w:val="2"/>
+        </w:numPr>
+        <w:rPr>
+          <w:rFonts w:ascii="Times New Roman" w:hAnsi="Times New Roman" w:cs="Times New Roman"/>
+          <w:sz w:val="28"/>
+          <w:szCs w:val="28"/>
+        </w:rPr>
+      </w:pPr>
+      <w:r>
+        <w:rPr>
+          <w:rFonts w:ascii="Times New Roman" w:hAnsi="Times New Roman" w:cs="Times New Roman"/>
+          <w:sz w:val="28"/>
+          <w:szCs w:val="28"/>
+        </w:rPr>
+        <w:t>Method.</w:t>
+      </w:r>
+    </w:p>
+    <w:p>
+      <w:pPr>
+        <w:pStyle w:val="ListParagraph"/>
+        <w:numPr>
+          <w:ilvl w:val="2"/>
+          <w:numId w:val="2"/>
+        </w:numPr>
+        <w:rPr>
+          <w:rFonts w:ascii="Times New Roman" w:hAnsi="Times New Roman" w:cs="Times New Roman"/>
+          <w:sz w:val="28"/>
+          <w:szCs w:val="28"/>
+        </w:rPr>
+      </w:pPr>
+      <w:r>
+        <w:rPr>
+          <w:rFonts w:ascii="Times New Roman" w:hAnsi="Times New Roman" w:cs="Times New Roman"/>
+          <w:sz w:val="28"/>
+          <w:szCs w:val="28"/>
+        </w:rPr>
+        <w:t>OOP</w:t>
+      </w:r>
+    </w:p>
+    <w:p>
+      <w:pPr>
+        <w:pStyle w:val="ListParagraph"/>
+        <w:numPr>
+          <w:ilvl w:val="3"/>
+          <w:numId w:val="2"/>
+        </w:numPr>
+        <w:rPr>
+          <w:rFonts w:ascii="Times New Roman" w:hAnsi="Times New Roman" w:cs="Times New Roman"/>
+          <w:sz w:val="28"/>
+          <w:szCs w:val="28"/>
+        </w:rPr>
+      </w:pPr>
+      <w:r>
+        <w:rPr>
+          <w:rFonts w:ascii="Times New Roman" w:hAnsi="Times New Roman" w:cs="Times New Roman"/>
+          <w:sz w:val="28"/>
+          <w:szCs w:val="28"/>
+        </w:rPr>
+        <w:t>Abstraction</w:t>
+      </w:r>
+    </w:p>
+    <w:p>
+      <w:pPr>
+        <w:pStyle w:val="ListParagraph"/>
+        <w:numPr>
+          <w:ilvl w:val="4"/>
+          <w:numId w:val="2"/>
+        </w:numPr>
+        <w:rPr>
+          <w:rFonts w:ascii="Times New Roman" w:hAnsi="Times New Roman" w:cs="Times New Roman"/>
+          <w:sz w:val="28"/>
+          <w:szCs w:val="28"/>
+        </w:rPr>
+      </w:pPr>
+      <w:r>
+        <w:rPr>
+          <w:rFonts w:ascii="Times New Roman" w:hAnsi="Times New Roman" w:cs="Times New Roman"/>
+          <w:sz w:val="28"/>
+          <w:szCs w:val="28"/>
+        </w:rPr>
+        <w:t xml:space="preserve">Separated different jobs into class.  </w:t>
+      </w:r>
+    </w:p>
+    <w:p>
+      <w:pPr>
+        <w:pStyle w:val="ListParagraph"/>
+        <w:numPr>
+          <w:ilvl w:val="3"/>
+          <w:numId w:val="2"/>
+        </w:numPr>
+        <w:rPr>
+          <w:rFonts w:ascii="Times New Roman" w:hAnsi="Times New Roman" w:cs="Times New Roman"/>
+          <w:sz w:val="28"/>
+          <w:szCs w:val="28"/>
+        </w:rPr>
+      </w:pPr>
+      <w:r>
+        <w:rPr>
+          <w:rFonts w:ascii="Times New Roman" w:hAnsi="Times New Roman" w:cs="Times New Roman"/>
+          <w:sz w:val="28"/>
+          <w:szCs w:val="28"/>
+        </w:rPr>
+        <w:t>Encapsulation</w:t>
+      </w:r>
+    </w:p>
+    <w:p>
+      <w:pPr>
+        <w:pStyle w:val="ListParagraph"/>
+        <w:numPr>
+          <w:ilvl w:val="4"/>
+          <w:numId w:val="2"/>
+        </w:numPr>
+        <w:rPr>
+          <w:rFonts w:ascii="Times New Roman" w:hAnsi="Times New Roman" w:cs="Times New Roman"/>
+          <w:sz w:val="28"/>
+          <w:szCs w:val="28"/>
+        </w:rPr>
+      </w:pPr>
+      <w:r>
+        <w:rPr>
+          <w:rFonts w:ascii="Times New Roman" w:hAnsi="Times New Roman" w:cs="Times New Roman"/>
+          <w:sz w:val="28"/>
+          <w:szCs w:val="28"/>
+        </w:rPr>
+        <w:lastRenderedPageBreak/>
+        <w:t>Safe for app (not be able to change properties).</w:t>
+      </w:r>
+    </w:p>
+    <w:p>
+      <w:pPr>
+        <w:pStyle w:val="ListParagraph"/>
+        <w:numPr>
+          <w:ilvl w:val="3"/>
+          <w:numId w:val="2"/>
+        </w:numPr>
+        <w:rPr>
+          <w:rFonts w:ascii="Times New Roman" w:hAnsi="Times New Roman" w:cs="Times New Roman"/>
+          <w:sz w:val="28"/>
+          <w:szCs w:val="28"/>
+        </w:rPr>
+      </w:pPr>
+      <w:r>
+        <w:rPr>
+          <w:rFonts w:ascii="Times New Roman" w:hAnsi="Times New Roman" w:cs="Times New Roman"/>
+          <w:sz w:val="28"/>
+          <w:szCs w:val="28"/>
+        </w:rPr>
+        <w:t>Inheritance</w:t>
+      </w:r>
+    </w:p>
+    <w:p>
+      <w:pPr>
+        <w:pStyle w:val="ListParagraph"/>
+        <w:numPr>
+          <w:ilvl w:val="3"/>
+          <w:numId w:val="2"/>
+        </w:numPr>
+        <w:rPr>
+          <w:rFonts w:ascii="Times New Roman" w:hAnsi="Times New Roman" w:cs="Times New Roman"/>
+          <w:sz w:val="28"/>
+          <w:szCs w:val="28"/>
+        </w:rPr>
+      </w:pPr>
+      <w:r>
+        <w:rPr>
+          <w:rFonts w:ascii="Times New Roman" w:hAnsi="Times New Roman" w:cs="Times New Roman"/>
+          <w:sz w:val="28"/>
+          <w:szCs w:val="28"/>
+        </w:rPr>
+        <w:t>Polymorphism.</w:t>
+      </w:r>
+      <w:r>
+        <w:rPr>
+          <w:rFonts w:ascii="Times New Roman" w:hAnsi="Times New Roman" w:cs="Times New Roman"/>
+          <w:sz w:val="28"/>
+          <w:szCs w:val="28"/>
+        </w:rPr>
+        <w:t xml:space="preserve"> </w:t>
       </w:r>
     </w:p>
     <w:p>
@@ -4082,7 +4529,7 @@
           <w:sz w:val="28"/>
           <w:szCs w:val="28"/>
         </w:rPr>
-        <w:t>Dart:</w:t>
+        <w:t>Android Studio.</w:t>
       </w:r>
     </w:p>
     <w:p>
@@ -4104,176 +4551,8 @@
           <w:sz w:val="28"/>
           <w:szCs w:val="28"/>
         </w:rPr>
-        <w:t>List</w:t>
-      </w:r>
-    </w:p>
-    <w:p>
-      <w:pPr>
-        <w:pStyle w:val="ListParagraph"/>
-        <w:numPr>
-          <w:ilvl w:val="3"/>
-          <w:numId w:val="2"/>
-        </w:numPr>
-        <w:rPr>
-          <w:rFonts w:ascii="Times New Roman" w:hAnsi="Times New Roman" w:cs="Times New Roman"/>
-          <w:sz w:val="28"/>
-          <w:szCs w:val="28"/>
-        </w:rPr>
-      </w:pPr>
-      <w:r>
-        <w:rPr>
-          <w:rFonts w:ascii="Times New Roman" w:hAnsi="Times New Roman" w:cs="Times New Roman"/>
-          <w:sz w:val="28"/>
-          <w:szCs w:val="28"/>
-        </w:rPr>
-        <w:t xml:space="preserve">Insert: </w:t>
-      </w:r>
-      <w:r>
-        <w:rPr>
-          <w:rFonts w:ascii="Times New Roman" w:hAnsi="Times New Roman" w:cs="Times New Roman"/>
-          <w:sz w:val="28"/>
-          <w:szCs w:val="28"/>
-        </w:rPr>
-        <w:t>Inserts the object at position [index] in this list.</w:t>
-      </w:r>
-    </w:p>
-    <w:p>
-      <w:pPr>
-        <w:pStyle w:val="ListParagraph"/>
-        <w:numPr>
-          <w:ilvl w:val="3"/>
-          <w:numId w:val="2"/>
-        </w:numPr>
-        <w:rPr>
-          <w:rFonts w:ascii="Times New Roman" w:hAnsi="Times New Roman" w:cs="Times New Roman"/>
-          <w:sz w:val="28"/>
-          <w:szCs w:val="28"/>
-        </w:rPr>
-      </w:pPr>
-      <w:proofErr w:type="spellStart"/>
-      <w:r>
-        <w:rPr>
-          <w:rFonts w:ascii="Times New Roman" w:hAnsi="Times New Roman" w:cs="Times New Roman"/>
-          <w:sz w:val="28"/>
-          <w:szCs w:val="28"/>
-        </w:rPr>
-        <w:t>indexOf</w:t>
-      </w:r>
-      <w:proofErr w:type="spellEnd"/>
-      <w:r>
-        <w:rPr>
-          <w:rFonts w:ascii="Times New Roman" w:hAnsi="Times New Roman" w:cs="Times New Roman"/>
-          <w:sz w:val="28"/>
-          <w:szCs w:val="28"/>
-        </w:rPr>
-        <w:t xml:space="preserve">: </w:t>
-      </w:r>
-      <w:r>
-        <w:rPr>
-          <w:rFonts w:ascii="Times New Roman" w:hAnsi="Times New Roman" w:cs="Times New Roman"/>
-          <w:sz w:val="28"/>
-          <w:szCs w:val="28"/>
-        </w:rPr>
-        <w:t>Returns the first index of [element] in this list.</w:t>
-      </w:r>
-    </w:p>
-    <w:p>
-      <w:pPr>
-        <w:pStyle w:val="ListParagraph"/>
-        <w:numPr>
-          <w:ilvl w:val="2"/>
-          <w:numId w:val="2"/>
-        </w:numPr>
-        <w:rPr>
-          <w:rFonts w:ascii="Times New Roman" w:hAnsi="Times New Roman" w:cs="Times New Roman"/>
-          <w:sz w:val="28"/>
-          <w:szCs w:val="28"/>
-        </w:rPr>
-      </w:pPr>
-      <w:r>
-        <w:rPr>
-          <w:rFonts w:ascii="Times New Roman" w:hAnsi="Times New Roman" w:cs="Times New Roman"/>
-          <w:sz w:val="28"/>
-          <w:szCs w:val="28"/>
-        </w:rPr>
-        <w:t>Other:</w:t>
-      </w:r>
-    </w:p>
-    <w:p>
-      <w:pPr>
-        <w:pStyle w:val="ListParagraph"/>
-        <w:numPr>
-          <w:ilvl w:val="3"/>
-          <w:numId w:val="2"/>
-        </w:numPr>
-        <w:rPr>
-          <w:rFonts w:ascii="Times New Roman" w:hAnsi="Times New Roman" w:cs="Times New Roman"/>
-          <w:sz w:val="28"/>
-          <w:szCs w:val="28"/>
-        </w:rPr>
-      </w:pPr>
-      <w:r>
-        <w:rPr>
-          <w:rFonts w:ascii="Times New Roman" w:hAnsi="Times New Roman" w:cs="Times New Roman"/>
-          <w:sz w:val="28"/>
-          <w:szCs w:val="28"/>
-        </w:rPr>
-        <w:t>Use “\” (backslash) if we want to use special characters in dart.</w:t>
-      </w:r>
-    </w:p>
-    <w:p>
-      <w:pPr>
-        <w:pStyle w:val="ListParagraph"/>
-        <w:numPr>
-          <w:ilvl w:val="1"/>
-          <w:numId w:val="2"/>
-        </w:numPr>
-        <w:rPr>
-          <w:rFonts w:ascii="Times New Roman" w:hAnsi="Times New Roman" w:cs="Times New Roman"/>
-          <w:sz w:val="28"/>
-          <w:szCs w:val="28"/>
-        </w:rPr>
-      </w:pPr>
-      <w:r>
-        <w:rPr>
-          <w:rFonts w:ascii="Times New Roman" w:hAnsi="Times New Roman" w:cs="Times New Roman"/>
-          <w:sz w:val="28"/>
-          <w:szCs w:val="28"/>
-        </w:rPr>
-        <w:t>Android Studio.</w:t>
-      </w:r>
-    </w:p>
-    <w:p>
-      <w:pPr>
-        <w:pStyle w:val="ListParagraph"/>
-        <w:numPr>
-          <w:ilvl w:val="2"/>
-          <w:numId w:val="2"/>
-        </w:numPr>
-        <w:rPr>
-          <w:rFonts w:ascii="Times New Roman" w:hAnsi="Times New Roman" w:cs="Times New Roman"/>
-          <w:sz w:val="28"/>
-          <w:szCs w:val="28"/>
-        </w:rPr>
-      </w:pPr>
-      <w:r>
-        <w:rPr>
-          <w:rFonts w:ascii="Times New Roman" w:hAnsi="Times New Roman" w:cs="Times New Roman"/>
-          <w:sz w:val="28"/>
-          <w:szCs w:val="28"/>
-        </w:rPr>
         <w:t>VCS/ Local History: view history of codes.</w:t>
       </w:r>
-    </w:p>
-    <w:p>
-      <w:pPr>
-        <w:ind w:left="2340"/>
-        <w:rPr>
-          <w:rFonts w:ascii="Times New Roman" w:hAnsi="Times New Roman" w:cs="Times New Roman"/>
-          <w:sz w:val="28"/>
-          <w:szCs w:val="28"/>
-        </w:rPr>
-      </w:pPr>
     </w:p>
     <w:sectPr>
       <w:pgSz w:w="12240" w:h="15840"/>

</xml_diff>

<commit_message>
11. Boss Level Challenge 2 - Destini - Step 1 - Adding a Image as a Background
</commit_message>
<xml_diff>
--- a/Angela/Document/Báo Cáo Khóa học Futter.docx
+++ b/Angela/Document/Báo Cáo Khóa học Futter.docx
@@ -3255,17 +3255,6 @@
         </w:rPr>
         <w:t xml:space="preserve">Flutter Layout Cheat Sheet: </w:t>
       </w:r>
-      <w:hyperlink r:id="rId5" w:history="1">
-        <w:r>
-          <w:rPr>
-            <w:rStyle w:val="Hyperlink"/>
-            <w:rFonts w:ascii="Times New Roman" w:hAnsi="Times New Roman" w:cs="Times New Roman"/>
-            <w:sz w:val="28"/>
-            <w:szCs w:val="28"/>
-          </w:rPr>
-          <w:t>https://medium.com/flutter-community/flutter-layout-cheat-sheet-5363348d037e</w:t>
-        </w:r>
-      </w:hyperlink>
       <w:hyperlink r:id="rId6" w:history="1">
         <w:r>
           <w:rPr>
@@ -3277,6 +3266,17 @@
           <w:t>https://medium.com/flutter-community/flutter-layout-cheat-sheet-5363348d037e</w:t>
         </w:r>
       </w:hyperlink>
+      <w:hyperlink r:id="rId7" w:history="1">
+        <w:r>
+          <w:rPr>
+            <w:rStyle w:val="Hyperlink"/>
+            <w:rFonts w:ascii="Times New Roman" w:hAnsi="Times New Roman" w:cs="Times New Roman"/>
+            <w:sz w:val="28"/>
+            <w:szCs w:val="28"/>
+          </w:rPr>
+          <w:t>https://medium.com/flutter-community/flutter-layout-cheat-sheet-5363348d037e</w:t>
+        </w:r>
+      </w:hyperlink>
     </w:p>
     <w:p>
       <w:pPr>
@@ -4312,247 +4312,339 @@
           <w:sz w:val="28"/>
           <w:szCs w:val="28"/>
         </w:rPr>
-        <w:t>Properties/fiel</w:t>
+        <w:t>Properties/fields.</w:t>
+      </w:r>
+    </w:p>
+    <w:p>
+      <w:pPr>
+        <w:pStyle w:val="ListParagraph"/>
+        <w:numPr>
+          <w:ilvl w:val="3"/>
+          <w:numId w:val="2"/>
+        </w:numPr>
+        <w:rPr>
+          <w:rFonts w:ascii="Times New Roman" w:hAnsi="Times New Roman" w:cs="Times New Roman"/>
+          <w:sz w:val="28"/>
+          <w:szCs w:val="28"/>
+        </w:rPr>
+      </w:pPr>
+      <w:r>
+        <w:rPr>
+          <w:rFonts w:ascii="Times New Roman" w:hAnsi="Times New Roman" w:cs="Times New Roman"/>
+          <w:sz w:val="28"/>
+          <w:szCs w:val="28"/>
+        </w:rPr>
+        <w:t>Method.</w:t>
+      </w:r>
+    </w:p>
+    <w:p>
+      <w:pPr>
+        <w:pStyle w:val="ListParagraph"/>
+        <w:numPr>
+          <w:ilvl w:val="2"/>
+          <w:numId w:val="2"/>
+        </w:numPr>
+        <w:rPr>
+          <w:rFonts w:ascii="Times New Roman" w:hAnsi="Times New Roman" w:cs="Times New Roman"/>
+          <w:sz w:val="28"/>
+          <w:szCs w:val="28"/>
+        </w:rPr>
+      </w:pPr>
+      <w:r>
+        <w:rPr>
+          <w:rFonts w:ascii="Times New Roman" w:hAnsi="Times New Roman" w:cs="Times New Roman"/>
+          <w:sz w:val="28"/>
+          <w:szCs w:val="28"/>
+        </w:rPr>
+        <w:t>OOP</w:t>
+      </w:r>
+    </w:p>
+    <w:p>
+      <w:pPr>
+        <w:pStyle w:val="ListParagraph"/>
+        <w:numPr>
+          <w:ilvl w:val="3"/>
+          <w:numId w:val="2"/>
+        </w:numPr>
+        <w:rPr>
+          <w:rFonts w:ascii="Times New Roman" w:hAnsi="Times New Roman" w:cs="Times New Roman"/>
+          <w:sz w:val="28"/>
+          <w:szCs w:val="28"/>
+        </w:rPr>
+      </w:pPr>
+      <w:r>
+        <w:rPr>
+          <w:rFonts w:ascii="Times New Roman" w:hAnsi="Times New Roman" w:cs="Times New Roman"/>
+          <w:sz w:val="28"/>
+          <w:szCs w:val="28"/>
+        </w:rPr>
+        <w:t>Abstraction</w:t>
+      </w:r>
+    </w:p>
+    <w:p>
+      <w:pPr>
+        <w:pStyle w:val="ListParagraph"/>
+        <w:numPr>
+          <w:ilvl w:val="4"/>
+          <w:numId w:val="2"/>
+        </w:numPr>
+        <w:rPr>
+          <w:rFonts w:ascii="Times New Roman" w:hAnsi="Times New Roman" w:cs="Times New Roman"/>
+          <w:sz w:val="28"/>
+          <w:szCs w:val="28"/>
+        </w:rPr>
+      </w:pPr>
+      <w:r>
+        <w:rPr>
+          <w:rFonts w:ascii="Times New Roman" w:hAnsi="Times New Roman" w:cs="Times New Roman"/>
+          <w:sz w:val="28"/>
+          <w:szCs w:val="28"/>
+        </w:rPr>
+        <w:t xml:space="preserve">Separated different jobs into class.  </w:t>
+      </w:r>
+    </w:p>
+    <w:p>
+      <w:pPr>
+        <w:pStyle w:val="ListParagraph"/>
+        <w:numPr>
+          <w:ilvl w:val="3"/>
+          <w:numId w:val="2"/>
+        </w:numPr>
+        <w:rPr>
+          <w:rFonts w:ascii="Times New Roman" w:hAnsi="Times New Roman" w:cs="Times New Roman"/>
+          <w:sz w:val="28"/>
+          <w:szCs w:val="28"/>
+        </w:rPr>
+      </w:pPr>
+      <w:r>
+        <w:rPr>
+          <w:rFonts w:ascii="Times New Roman" w:hAnsi="Times New Roman" w:cs="Times New Roman"/>
+          <w:sz w:val="28"/>
+          <w:szCs w:val="28"/>
+        </w:rPr>
+        <w:t>Encapsulation</w:t>
+      </w:r>
+    </w:p>
+    <w:p>
+      <w:pPr>
+        <w:pStyle w:val="ListParagraph"/>
+        <w:numPr>
+          <w:ilvl w:val="4"/>
+          <w:numId w:val="2"/>
+        </w:numPr>
+        <w:rPr>
+          <w:rFonts w:ascii="Times New Roman" w:hAnsi="Times New Roman" w:cs="Times New Roman"/>
+          <w:sz w:val="28"/>
+          <w:szCs w:val="28"/>
+        </w:rPr>
+      </w:pPr>
+      <w:r>
+        <w:rPr>
+          <w:rFonts w:ascii="Times New Roman" w:hAnsi="Times New Roman" w:cs="Times New Roman"/>
+          <w:sz w:val="28"/>
+          <w:szCs w:val="28"/>
+        </w:rPr>
+        <w:lastRenderedPageBreak/>
+        <w:t>Safe for app (not be able to change properties).</w:t>
+      </w:r>
+    </w:p>
+    <w:p>
+      <w:pPr>
+        <w:pStyle w:val="ListParagraph"/>
+        <w:numPr>
+          <w:ilvl w:val="3"/>
+          <w:numId w:val="2"/>
+        </w:numPr>
+        <w:rPr>
+          <w:rFonts w:ascii="Times New Roman" w:hAnsi="Times New Roman" w:cs="Times New Roman"/>
+          <w:sz w:val="28"/>
+          <w:szCs w:val="28"/>
+        </w:rPr>
+      </w:pPr>
+      <w:r>
+        <w:rPr>
+          <w:rFonts w:ascii="Times New Roman" w:hAnsi="Times New Roman" w:cs="Times New Roman"/>
+          <w:sz w:val="28"/>
+          <w:szCs w:val="28"/>
+        </w:rPr>
+        <w:t>Inheritance</w:t>
+      </w:r>
+    </w:p>
+    <w:p>
+      <w:pPr>
+        <w:pStyle w:val="ListParagraph"/>
+        <w:numPr>
+          <w:ilvl w:val="3"/>
+          <w:numId w:val="2"/>
+        </w:numPr>
+        <w:rPr>
+          <w:rFonts w:ascii="Times New Roman" w:hAnsi="Times New Roman" w:cs="Times New Roman"/>
+          <w:sz w:val="28"/>
+          <w:szCs w:val="28"/>
+        </w:rPr>
+      </w:pPr>
+      <w:r>
+        <w:rPr>
+          <w:rFonts w:ascii="Times New Roman" w:hAnsi="Times New Roman" w:cs="Times New Roman"/>
+          <w:sz w:val="28"/>
+          <w:szCs w:val="28"/>
+        </w:rPr>
+        <w:t>Polymorphism.</w:t>
+      </w:r>
+      <w:r>
+        <w:rPr>
+          <w:rFonts w:ascii="Times New Roman" w:hAnsi="Times New Roman" w:cs="Times New Roman"/>
+          <w:sz w:val="28"/>
+          <w:szCs w:val="28"/>
+        </w:rPr>
+        <w:t xml:space="preserve"> </w:t>
+      </w:r>
+    </w:p>
+    <w:p>
+      <w:pPr>
+        <w:pStyle w:val="ListParagraph"/>
+        <w:numPr>
+          <w:ilvl w:val="1"/>
+          <w:numId w:val="2"/>
+        </w:numPr>
+        <w:rPr>
+          <w:rFonts w:ascii="Times New Roman" w:hAnsi="Times New Roman" w:cs="Times New Roman"/>
+          <w:sz w:val="28"/>
+          <w:szCs w:val="28"/>
+        </w:rPr>
+      </w:pPr>
+      <w:r>
+        <w:rPr>
+          <w:rFonts w:ascii="Times New Roman" w:hAnsi="Times New Roman" w:cs="Times New Roman"/>
+          <w:sz w:val="28"/>
+          <w:szCs w:val="28"/>
+        </w:rPr>
+        <w:t>Android Studio.</w:t>
+      </w:r>
+    </w:p>
+    <w:p>
+      <w:pPr>
+        <w:pStyle w:val="ListParagraph"/>
+        <w:numPr>
+          <w:ilvl w:val="2"/>
+          <w:numId w:val="2"/>
+        </w:numPr>
+        <w:rPr>
+          <w:rFonts w:ascii="Times New Roman" w:hAnsi="Times New Roman" w:cs="Times New Roman"/>
+          <w:sz w:val="28"/>
+          <w:szCs w:val="28"/>
+        </w:rPr>
+      </w:pPr>
+      <w:r>
+        <w:rPr>
+          <w:rFonts w:ascii="Times New Roman" w:hAnsi="Times New Roman" w:cs="Times New Roman"/>
+          <w:sz w:val="28"/>
+          <w:szCs w:val="28"/>
+        </w:rPr>
+        <w:t>VCS/ Local History: view history of codes.</w:t>
+      </w:r>
+    </w:p>
+    <w:p>
+      <w:pPr>
+        <w:pStyle w:val="ListParagraph"/>
+        <w:numPr>
+          <w:ilvl w:val="0"/>
+          <w:numId w:val="2"/>
+        </w:numPr>
+        <w:rPr>
+          <w:rFonts w:ascii="Times New Roman" w:hAnsi="Times New Roman" w:cs="Times New Roman"/>
+          <w:sz w:val="28"/>
+          <w:szCs w:val="28"/>
+        </w:rPr>
+      </w:pPr>
+      <w:r>
+        <w:rPr>
+          <w:rFonts w:ascii="Times New Roman" w:hAnsi="Times New Roman" w:cs="Times New Roman"/>
+          <w:sz w:val="28"/>
+          <w:szCs w:val="28"/>
+        </w:rPr>
+        <w:t xml:space="preserve">Boss Level Challenge 2 </w:t>
+      </w:r>
+      <w:r>
+        <w:rPr>
+          <w:rFonts w:ascii="Times New Roman" w:hAnsi="Times New Roman" w:cs="Times New Roman"/>
+          <w:sz w:val="28"/>
+          <w:szCs w:val="28"/>
+        </w:rPr>
+        <w:t>–</w:t>
+      </w:r>
+      <w:r>
+        <w:rPr>
+          <w:rFonts w:ascii="Times New Roman" w:hAnsi="Times New Roman" w:cs="Times New Roman"/>
+          <w:sz w:val="28"/>
+          <w:szCs w:val="28"/>
+        </w:rPr>
+        <w:t xml:space="preserve"> Destini</w:t>
+      </w:r>
+    </w:p>
+    <w:p>
+      <w:pPr>
+        <w:pStyle w:val="ListParagraph"/>
+        <w:numPr>
+          <w:ilvl w:val="1"/>
+          <w:numId w:val="2"/>
+        </w:numPr>
+        <w:rPr>
+          <w:rFonts w:ascii="Times New Roman" w:hAnsi="Times New Roman" w:cs="Times New Roman"/>
+          <w:sz w:val="28"/>
+          <w:szCs w:val="28"/>
+        </w:rPr>
+      </w:pPr>
+      <w:r>
+        <w:rPr>
+          <w:rFonts w:ascii="Times New Roman" w:hAnsi="Times New Roman" w:cs="Times New Roman"/>
+          <w:sz w:val="28"/>
+          <w:szCs w:val="28"/>
+        </w:rPr>
+        <w:t>Container:</w:t>
+      </w:r>
+    </w:p>
+    <w:p>
+      <w:pPr>
+        <w:pStyle w:val="ListParagraph"/>
+        <w:numPr>
+          <w:ilvl w:val="2"/>
+          <w:numId w:val="2"/>
+        </w:numPr>
+        <w:rPr>
+          <w:rFonts w:ascii="Times New Roman" w:hAnsi="Times New Roman" w:cs="Times New Roman"/>
+          <w:sz w:val="28"/>
+          <w:szCs w:val="28"/>
+        </w:rPr>
+      </w:pPr>
+      <w:r>
+        <w:rPr>
+          <w:rFonts w:ascii="Times New Roman" w:hAnsi="Times New Roman" w:cs="Times New Roman"/>
+          <w:sz w:val="28"/>
+          <w:szCs w:val="28"/>
+        </w:rPr>
+        <w:t xml:space="preserve">Set Background: decoration: </w:t>
+      </w:r>
+      <w:proofErr w:type="spellStart"/>
+      <w:r>
+        <w:rPr>
+          <w:rFonts w:ascii="Times New Roman" w:hAnsi="Times New Roman" w:cs="Times New Roman"/>
+          <w:sz w:val="28"/>
+          <w:szCs w:val="28"/>
+        </w:rPr>
+        <w:t>BoxDecoration</w:t>
+      </w:r>
+      <w:proofErr w:type="spellEnd"/>
+      <w:r>
+        <w:rPr>
+          <w:rFonts w:ascii="Times New Roman" w:hAnsi="Times New Roman" w:cs="Times New Roman"/>
+          <w:sz w:val="28"/>
+          <w:szCs w:val="28"/>
+        </w:rPr>
+        <w:t xml:space="preserve"> (DecorationImage).</w:t>
       </w:r>
       <w:bookmarkStart w:id="0" w:name="_GoBack"/>
       <w:bookmarkEnd w:id="0"/>
-      <w:r>
-        <w:rPr>
-          <w:rFonts w:ascii="Times New Roman" w:hAnsi="Times New Roman" w:cs="Times New Roman"/>
-          <w:sz w:val="28"/>
-          <w:szCs w:val="28"/>
-        </w:rPr>
-        <w:t>ds.</w:t>
-      </w:r>
-    </w:p>
-    <w:p>
-      <w:pPr>
-        <w:pStyle w:val="ListParagraph"/>
-        <w:numPr>
-          <w:ilvl w:val="3"/>
-          <w:numId w:val="2"/>
-        </w:numPr>
-        <w:rPr>
-          <w:rFonts w:ascii="Times New Roman" w:hAnsi="Times New Roman" w:cs="Times New Roman"/>
-          <w:sz w:val="28"/>
-          <w:szCs w:val="28"/>
-        </w:rPr>
-      </w:pPr>
-      <w:r>
-        <w:rPr>
-          <w:rFonts w:ascii="Times New Roman" w:hAnsi="Times New Roman" w:cs="Times New Roman"/>
-          <w:sz w:val="28"/>
-          <w:szCs w:val="28"/>
-        </w:rPr>
-        <w:t>Method.</w:t>
-      </w:r>
-    </w:p>
-    <w:p>
-      <w:pPr>
-        <w:pStyle w:val="ListParagraph"/>
-        <w:numPr>
-          <w:ilvl w:val="2"/>
-          <w:numId w:val="2"/>
-        </w:numPr>
-        <w:rPr>
-          <w:rFonts w:ascii="Times New Roman" w:hAnsi="Times New Roman" w:cs="Times New Roman"/>
-          <w:sz w:val="28"/>
-          <w:szCs w:val="28"/>
-        </w:rPr>
-      </w:pPr>
-      <w:r>
-        <w:rPr>
-          <w:rFonts w:ascii="Times New Roman" w:hAnsi="Times New Roman" w:cs="Times New Roman"/>
-          <w:sz w:val="28"/>
-          <w:szCs w:val="28"/>
-        </w:rPr>
-        <w:t>OOP</w:t>
-      </w:r>
-    </w:p>
-    <w:p>
-      <w:pPr>
-        <w:pStyle w:val="ListParagraph"/>
-        <w:numPr>
-          <w:ilvl w:val="3"/>
-          <w:numId w:val="2"/>
-        </w:numPr>
-        <w:rPr>
-          <w:rFonts w:ascii="Times New Roman" w:hAnsi="Times New Roman" w:cs="Times New Roman"/>
-          <w:sz w:val="28"/>
-          <w:szCs w:val="28"/>
-        </w:rPr>
-      </w:pPr>
-      <w:r>
-        <w:rPr>
-          <w:rFonts w:ascii="Times New Roman" w:hAnsi="Times New Roman" w:cs="Times New Roman"/>
-          <w:sz w:val="28"/>
-          <w:szCs w:val="28"/>
-        </w:rPr>
-        <w:t>Abstraction</w:t>
-      </w:r>
-    </w:p>
-    <w:p>
-      <w:pPr>
-        <w:pStyle w:val="ListParagraph"/>
-        <w:numPr>
-          <w:ilvl w:val="4"/>
-          <w:numId w:val="2"/>
-        </w:numPr>
-        <w:rPr>
-          <w:rFonts w:ascii="Times New Roman" w:hAnsi="Times New Roman" w:cs="Times New Roman"/>
-          <w:sz w:val="28"/>
-          <w:szCs w:val="28"/>
-        </w:rPr>
-      </w:pPr>
-      <w:r>
-        <w:rPr>
-          <w:rFonts w:ascii="Times New Roman" w:hAnsi="Times New Roman" w:cs="Times New Roman"/>
-          <w:sz w:val="28"/>
-          <w:szCs w:val="28"/>
-        </w:rPr>
-        <w:t xml:space="preserve">Separated different jobs into class.  </w:t>
-      </w:r>
-    </w:p>
-    <w:p>
-      <w:pPr>
-        <w:pStyle w:val="ListParagraph"/>
-        <w:numPr>
-          <w:ilvl w:val="3"/>
-          <w:numId w:val="2"/>
-        </w:numPr>
-        <w:rPr>
-          <w:rFonts w:ascii="Times New Roman" w:hAnsi="Times New Roman" w:cs="Times New Roman"/>
-          <w:sz w:val="28"/>
-          <w:szCs w:val="28"/>
-        </w:rPr>
-      </w:pPr>
-      <w:r>
-        <w:rPr>
-          <w:rFonts w:ascii="Times New Roman" w:hAnsi="Times New Roman" w:cs="Times New Roman"/>
-          <w:sz w:val="28"/>
-          <w:szCs w:val="28"/>
-        </w:rPr>
-        <w:t>Encapsulation</w:t>
-      </w:r>
-    </w:p>
-    <w:p>
-      <w:pPr>
-        <w:pStyle w:val="ListParagraph"/>
-        <w:numPr>
-          <w:ilvl w:val="4"/>
-          <w:numId w:val="2"/>
-        </w:numPr>
-        <w:rPr>
-          <w:rFonts w:ascii="Times New Roman" w:hAnsi="Times New Roman" w:cs="Times New Roman"/>
-          <w:sz w:val="28"/>
-          <w:szCs w:val="28"/>
-        </w:rPr>
-      </w:pPr>
-      <w:r>
-        <w:rPr>
-          <w:rFonts w:ascii="Times New Roman" w:hAnsi="Times New Roman" w:cs="Times New Roman"/>
-          <w:sz w:val="28"/>
-          <w:szCs w:val="28"/>
-        </w:rPr>
-        <w:lastRenderedPageBreak/>
-        <w:t>Safe for app (not be able to change properties).</w:t>
-      </w:r>
-    </w:p>
-    <w:p>
-      <w:pPr>
-        <w:pStyle w:val="ListParagraph"/>
-        <w:numPr>
-          <w:ilvl w:val="3"/>
-          <w:numId w:val="2"/>
-        </w:numPr>
-        <w:rPr>
-          <w:rFonts w:ascii="Times New Roman" w:hAnsi="Times New Roman" w:cs="Times New Roman"/>
-          <w:sz w:val="28"/>
-          <w:szCs w:val="28"/>
-        </w:rPr>
-      </w:pPr>
-      <w:r>
-        <w:rPr>
-          <w:rFonts w:ascii="Times New Roman" w:hAnsi="Times New Roman" w:cs="Times New Roman"/>
-          <w:sz w:val="28"/>
-          <w:szCs w:val="28"/>
-        </w:rPr>
-        <w:t>Inheritance</w:t>
-      </w:r>
-    </w:p>
-    <w:p>
-      <w:pPr>
-        <w:pStyle w:val="ListParagraph"/>
-        <w:numPr>
-          <w:ilvl w:val="3"/>
-          <w:numId w:val="2"/>
-        </w:numPr>
-        <w:rPr>
-          <w:rFonts w:ascii="Times New Roman" w:hAnsi="Times New Roman" w:cs="Times New Roman"/>
-          <w:sz w:val="28"/>
-          <w:szCs w:val="28"/>
-        </w:rPr>
-      </w:pPr>
-      <w:r>
-        <w:rPr>
-          <w:rFonts w:ascii="Times New Roman" w:hAnsi="Times New Roman" w:cs="Times New Roman"/>
-          <w:sz w:val="28"/>
-          <w:szCs w:val="28"/>
-        </w:rPr>
-        <w:t>Polymorphism.</w:t>
-      </w:r>
-      <w:r>
-        <w:rPr>
-          <w:rFonts w:ascii="Times New Roman" w:hAnsi="Times New Roman" w:cs="Times New Roman"/>
-          <w:sz w:val="28"/>
-          <w:szCs w:val="28"/>
-        </w:rPr>
-        <w:t xml:space="preserve"> </w:t>
-      </w:r>
-    </w:p>
-    <w:p>
-      <w:pPr>
-        <w:pStyle w:val="ListParagraph"/>
-        <w:numPr>
-          <w:ilvl w:val="1"/>
-          <w:numId w:val="2"/>
-        </w:numPr>
-        <w:rPr>
-          <w:rFonts w:ascii="Times New Roman" w:hAnsi="Times New Roman" w:cs="Times New Roman"/>
-          <w:sz w:val="28"/>
-          <w:szCs w:val="28"/>
-        </w:rPr>
-      </w:pPr>
-      <w:r>
-        <w:rPr>
-          <w:rFonts w:ascii="Times New Roman" w:hAnsi="Times New Roman" w:cs="Times New Roman"/>
-          <w:sz w:val="28"/>
-          <w:szCs w:val="28"/>
-        </w:rPr>
-        <w:t>Android Studio.</w:t>
-      </w:r>
-    </w:p>
-    <w:p>
-      <w:pPr>
-        <w:pStyle w:val="ListParagraph"/>
-        <w:numPr>
-          <w:ilvl w:val="2"/>
-          <w:numId w:val="2"/>
-        </w:numPr>
-        <w:rPr>
-          <w:rFonts w:ascii="Times New Roman" w:hAnsi="Times New Roman" w:cs="Times New Roman"/>
-          <w:sz w:val="28"/>
-          <w:szCs w:val="28"/>
-        </w:rPr>
-      </w:pPr>
-      <w:r>
-        <w:rPr>
-          <w:rFonts w:ascii="Times New Roman" w:hAnsi="Times New Roman" w:cs="Times New Roman"/>
-          <w:sz w:val="28"/>
-          <w:szCs w:val="28"/>
-        </w:rPr>
-        <w:t>VCS/ Local History: view history of codes.</w:t>
-      </w:r>
     </w:p>
     <w:sectPr>
       <w:pgSz w:w="12240" w:h="15840"/>
@@ -5759,4 +5851,16 @@
     </a:ext>
   </a:extLst>
 </a:theme>
+</file>
+
+<file path=customXml/item1.xml><?xml version="1.0" encoding="utf-8"?>
+<b:Sources xmlns:b="http://schemas.openxmlformats.org/officeDocument/2006/bibliography" xmlns="http://schemas.openxmlformats.org/officeDocument/2006/bibliography" SelectedStyle="\APASixthEditionOfficeOnline.xsl" StyleName="APA" Version="6"/>
+</file>
+
+<file path=customXml/itemProps1.xml><?xml version="1.0" encoding="utf-8"?>
+<ds:datastoreItem xmlns:ds="http://schemas.openxmlformats.org/officeDocument/2006/customXml" ds:itemID="{C9A4085A-3987-4415-914A-023CFBD2A63D}">
+  <ds:schemaRefs>
+    <ds:schemaRef ds:uri="http://schemas.openxmlformats.org/officeDocument/2006/bibliography"/>
+  </ds:schemaRefs>
+</ds:datastoreItem>
 </file>
</xml_diff>

<commit_message>
Boss Level Challenge 2 - Destini - DONE
</commit_message>
<xml_diff>
--- a/Angela/Document/Báo Cáo Khóa học Futter.docx
+++ b/Angela/Document/Báo Cáo Khóa học Futter.docx
@@ -4499,152 +4499,192 @@
         </w:rPr>
         <w:t xml:space="preserve"> </w:t>
       </w:r>
-    </w:p>
-    <w:p>
-      <w:pPr>
-        <w:pStyle w:val="ListParagraph"/>
-        <w:numPr>
-          <w:ilvl w:val="1"/>
-          <w:numId w:val="2"/>
-        </w:numPr>
-        <w:rPr>
-          <w:rFonts w:ascii="Times New Roman" w:hAnsi="Times New Roman" w:cs="Times New Roman"/>
-          <w:sz w:val="28"/>
-          <w:szCs w:val="28"/>
-        </w:rPr>
-      </w:pPr>
-      <w:r>
-        <w:rPr>
-          <w:rFonts w:ascii="Times New Roman" w:hAnsi="Times New Roman" w:cs="Times New Roman"/>
-          <w:sz w:val="28"/>
-          <w:szCs w:val="28"/>
-        </w:rPr>
-        <w:t>Android Studio.</w:t>
-      </w:r>
-    </w:p>
-    <w:p>
-      <w:pPr>
-        <w:pStyle w:val="ListParagraph"/>
-        <w:numPr>
-          <w:ilvl w:val="2"/>
-          <w:numId w:val="2"/>
-        </w:numPr>
-        <w:rPr>
-          <w:rFonts w:ascii="Times New Roman" w:hAnsi="Times New Roman" w:cs="Times New Roman"/>
-          <w:sz w:val="28"/>
-          <w:szCs w:val="28"/>
-        </w:rPr>
-      </w:pPr>
-      <w:r>
-        <w:rPr>
-          <w:rFonts w:ascii="Times New Roman" w:hAnsi="Times New Roman" w:cs="Times New Roman"/>
-          <w:sz w:val="28"/>
-          <w:szCs w:val="28"/>
-        </w:rPr>
-        <w:t>VCS/ Local History: view history of codes.</w:t>
-      </w:r>
-    </w:p>
-    <w:p>
-      <w:pPr>
-        <w:pStyle w:val="ListParagraph"/>
-        <w:numPr>
-          <w:ilvl w:val="0"/>
-          <w:numId w:val="2"/>
-        </w:numPr>
-        <w:rPr>
-          <w:rFonts w:ascii="Times New Roman" w:hAnsi="Times New Roman" w:cs="Times New Roman"/>
-          <w:sz w:val="28"/>
-          <w:szCs w:val="28"/>
-        </w:rPr>
-      </w:pPr>
-      <w:r>
-        <w:rPr>
-          <w:rFonts w:ascii="Times New Roman" w:hAnsi="Times New Roman" w:cs="Times New Roman"/>
-          <w:sz w:val="28"/>
-          <w:szCs w:val="28"/>
-        </w:rPr>
-        <w:t xml:space="preserve">Boss Level Challenge 2 </w:t>
-      </w:r>
-      <w:r>
-        <w:rPr>
-          <w:rFonts w:ascii="Times New Roman" w:hAnsi="Times New Roman" w:cs="Times New Roman"/>
-          <w:sz w:val="28"/>
-          <w:szCs w:val="28"/>
-        </w:rPr>
-        <w:t>–</w:t>
-      </w:r>
-      <w:r>
-        <w:rPr>
-          <w:rFonts w:ascii="Times New Roman" w:hAnsi="Times New Roman" w:cs="Times New Roman"/>
-          <w:sz w:val="28"/>
-          <w:szCs w:val="28"/>
-        </w:rPr>
-        <w:t xml:space="preserve"> Destini</w:t>
-      </w:r>
-    </w:p>
-    <w:p>
-      <w:pPr>
-        <w:pStyle w:val="ListParagraph"/>
-        <w:numPr>
-          <w:ilvl w:val="1"/>
-          <w:numId w:val="2"/>
-        </w:numPr>
-        <w:rPr>
-          <w:rFonts w:ascii="Times New Roman" w:hAnsi="Times New Roman" w:cs="Times New Roman"/>
-          <w:sz w:val="28"/>
-          <w:szCs w:val="28"/>
-        </w:rPr>
-      </w:pPr>
-      <w:r>
-        <w:rPr>
-          <w:rFonts w:ascii="Times New Roman" w:hAnsi="Times New Roman" w:cs="Times New Roman"/>
-          <w:sz w:val="28"/>
-          <w:szCs w:val="28"/>
-        </w:rPr>
-        <w:t>Container:</w:t>
-      </w:r>
-    </w:p>
-    <w:p>
-      <w:pPr>
-        <w:pStyle w:val="ListParagraph"/>
-        <w:numPr>
-          <w:ilvl w:val="2"/>
-          <w:numId w:val="2"/>
-        </w:numPr>
-        <w:rPr>
-          <w:rFonts w:ascii="Times New Roman" w:hAnsi="Times New Roman" w:cs="Times New Roman"/>
-          <w:sz w:val="28"/>
-          <w:szCs w:val="28"/>
-        </w:rPr>
-      </w:pPr>
-      <w:r>
-        <w:rPr>
-          <w:rFonts w:ascii="Times New Roman" w:hAnsi="Times New Roman" w:cs="Times New Roman"/>
-          <w:sz w:val="28"/>
-          <w:szCs w:val="28"/>
-        </w:rPr>
-        <w:t xml:space="preserve">Set Background: decoration: </w:t>
-      </w:r>
-      <w:proofErr w:type="spellStart"/>
-      <w:r>
-        <w:rPr>
-          <w:rFonts w:ascii="Times New Roman" w:hAnsi="Times New Roman" w:cs="Times New Roman"/>
-          <w:sz w:val="28"/>
-          <w:szCs w:val="28"/>
-        </w:rPr>
-        <w:t>BoxDecoration</w:t>
-      </w:r>
-      <w:proofErr w:type="spellEnd"/>
-      <w:r>
-        <w:rPr>
-          <w:rFonts w:ascii="Times New Roman" w:hAnsi="Times New Roman" w:cs="Times New Roman"/>
-          <w:sz w:val="28"/>
-          <w:szCs w:val="28"/>
-        </w:rPr>
-        <w:t xml:space="preserve"> (DecorationImage).</w:t>
-      </w:r>
       <w:bookmarkStart w:id="0" w:name="_GoBack"/>
       <w:bookmarkEnd w:id="0"/>
+    </w:p>
+    <w:p>
+      <w:pPr>
+        <w:pStyle w:val="ListParagraph"/>
+        <w:numPr>
+          <w:ilvl w:val="1"/>
+          <w:numId w:val="2"/>
+        </w:numPr>
+        <w:rPr>
+          <w:rFonts w:ascii="Times New Roman" w:hAnsi="Times New Roman" w:cs="Times New Roman"/>
+          <w:sz w:val="28"/>
+          <w:szCs w:val="28"/>
+        </w:rPr>
+      </w:pPr>
+      <w:r>
+        <w:rPr>
+          <w:rFonts w:ascii="Times New Roman" w:hAnsi="Times New Roman" w:cs="Times New Roman"/>
+          <w:sz w:val="28"/>
+          <w:szCs w:val="28"/>
+        </w:rPr>
+        <w:t>Android Studio.</w:t>
+      </w:r>
+    </w:p>
+    <w:p>
+      <w:pPr>
+        <w:pStyle w:val="ListParagraph"/>
+        <w:numPr>
+          <w:ilvl w:val="2"/>
+          <w:numId w:val="2"/>
+        </w:numPr>
+        <w:rPr>
+          <w:rFonts w:ascii="Times New Roman" w:hAnsi="Times New Roman" w:cs="Times New Roman"/>
+          <w:sz w:val="28"/>
+          <w:szCs w:val="28"/>
+        </w:rPr>
+      </w:pPr>
+      <w:r>
+        <w:rPr>
+          <w:rFonts w:ascii="Times New Roman" w:hAnsi="Times New Roman" w:cs="Times New Roman"/>
+          <w:sz w:val="28"/>
+          <w:szCs w:val="28"/>
+        </w:rPr>
+        <w:t>VCS/ Local History: view history of codes.</w:t>
+      </w:r>
+    </w:p>
+    <w:p>
+      <w:pPr>
+        <w:pStyle w:val="ListParagraph"/>
+        <w:numPr>
+          <w:ilvl w:val="0"/>
+          <w:numId w:val="2"/>
+        </w:numPr>
+        <w:rPr>
+          <w:rFonts w:ascii="Times New Roman" w:hAnsi="Times New Roman" w:cs="Times New Roman"/>
+          <w:sz w:val="28"/>
+          <w:szCs w:val="28"/>
+        </w:rPr>
+      </w:pPr>
+      <w:r>
+        <w:rPr>
+          <w:rFonts w:ascii="Times New Roman" w:hAnsi="Times New Roman" w:cs="Times New Roman"/>
+          <w:sz w:val="28"/>
+          <w:szCs w:val="28"/>
+        </w:rPr>
+        <w:t xml:space="preserve">Boss Level Challenge 2 </w:t>
+      </w:r>
+      <w:r>
+        <w:rPr>
+          <w:rFonts w:ascii="Times New Roman" w:hAnsi="Times New Roman" w:cs="Times New Roman"/>
+          <w:sz w:val="28"/>
+          <w:szCs w:val="28"/>
+        </w:rPr>
+        <w:t>–</w:t>
+      </w:r>
+      <w:r>
+        <w:rPr>
+          <w:rFonts w:ascii="Times New Roman" w:hAnsi="Times New Roman" w:cs="Times New Roman"/>
+          <w:sz w:val="28"/>
+          <w:szCs w:val="28"/>
+        </w:rPr>
+        <w:t xml:space="preserve"> Destini</w:t>
+      </w:r>
+    </w:p>
+    <w:p>
+      <w:pPr>
+        <w:pStyle w:val="ListParagraph"/>
+        <w:numPr>
+          <w:ilvl w:val="1"/>
+          <w:numId w:val="2"/>
+        </w:numPr>
+        <w:rPr>
+          <w:rFonts w:ascii="Times New Roman" w:hAnsi="Times New Roman" w:cs="Times New Roman"/>
+          <w:sz w:val="28"/>
+          <w:szCs w:val="28"/>
+        </w:rPr>
+      </w:pPr>
+      <w:r>
+        <w:rPr>
+          <w:rFonts w:ascii="Times New Roman" w:hAnsi="Times New Roman" w:cs="Times New Roman"/>
+          <w:sz w:val="28"/>
+          <w:szCs w:val="28"/>
+        </w:rPr>
+        <w:t>Container:</w:t>
+      </w:r>
+    </w:p>
+    <w:p>
+      <w:pPr>
+        <w:pStyle w:val="ListParagraph"/>
+        <w:numPr>
+          <w:ilvl w:val="2"/>
+          <w:numId w:val="2"/>
+        </w:numPr>
+        <w:rPr>
+          <w:rFonts w:ascii="Times New Roman" w:hAnsi="Times New Roman" w:cs="Times New Roman"/>
+          <w:sz w:val="28"/>
+          <w:szCs w:val="28"/>
+        </w:rPr>
+      </w:pPr>
+      <w:r>
+        <w:rPr>
+          <w:rFonts w:ascii="Times New Roman" w:hAnsi="Times New Roman" w:cs="Times New Roman"/>
+          <w:sz w:val="28"/>
+          <w:szCs w:val="28"/>
+        </w:rPr>
+        <w:t xml:space="preserve">Set Background: decoration: </w:t>
+      </w:r>
+      <w:proofErr w:type="spellStart"/>
+      <w:r>
+        <w:rPr>
+          <w:rFonts w:ascii="Times New Roman" w:hAnsi="Times New Roman" w:cs="Times New Roman"/>
+          <w:sz w:val="28"/>
+          <w:szCs w:val="28"/>
+        </w:rPr>
+        <w:t>BoxDecoration</w:t>
+      </w:r>
+      <w:proofErr w:type="spellEnd"/>
+      <w:r>
+        <w:rPr>
+          <w:rFonts w:ascii="Times New Roman" w:hAnsi="Times New Roman" w:cs="Times New Roman"/>
+          <w:sz w:val="28"/>
+          <w:szCs w:val="28"/>
+        </w:rPr>
+        <w:t xml:space="preserve"> (</w:t>
+      </w:r>
+      <w:proofErr w:type="spellStart"/>
+      <w:r>
+        <w:rPr>
+          <w:rFonts w:ascii="Times New Roman" w:hAnsi="Times New Roman" w:cs="Times New Roman"/>
+          <w:sz w:val="28"/>
+          <w:szCs w:val="28"/>
+        </w:rPr>
+        <w:t>DecorationImage</w:t>
+      </w:r>
+      <w:proofErr w:type="spellEnd"/>
+      <w:r>
+        <w:rPr>
+          <w:rFonts w:ascii="Times New Roman" w:hAnsi="Times New Roman" w:cs="Times New Roman"/>
+          <w:sz w:val="28"/>
+          <w:szCs w:val="28"/>
+        </w:rPr>
+        <w:t>).</w:t>
+      </w:r>
+    </w:p>
+    <w:p>
+      <w:pPr>
+        <w:pStyle w:val="ListParagraph"/>
+        <w:numPr>
+          <w:ilvl w:val="1"/>
+          <w:numId w:val="2"/>
+        </w:numPr>
+        <w:rPr>
+          <w:rFonts w:ascii="Times New Roman" w:hAnsi="Times New Roman" w:cs="Times New Roman"/>
+          <w:sz w:val="28"/>
+          <w:szCs w:val="28"/>
+        </w:rPr>
+      </w:pPr>
+      <w:r>
+        <w:rPr>
+          <w:rFonts w:ascii="Times New Roman" w:hAnsi="Times New Roman" w:cs="Times New Roman"/>
+          <w:sz w:val="28"/>
+          <w:szCs w:val="28"/>
+        </w:rPr>
+        <w:t>Visibility: set visibility of widgets.</w:t>
+      </w:r>
     </w:p>
     <w:sectPr>
       <w:pgSz w:w="12240" w:h="15840"/>
@@ -5858,7 +5898,7 @@
 </file>
 
 <file path=customXml/itemProps1.xml><?xml version="1.0" encoding="utf-8"?>
-<ds:datastoreItem xmlns:ds="http://schemas.openxmlformats.org/officeDocument/2006/customXml" ds:itemID="{C9A4085A-3987-4415-914A-023CFBD2A63D}">
+<ds:datastoreItem xmlns:ds="http://schemas.openxmlformats.org/officeDocument/2006/customXml" ds:itemID="{FB6D822E-6695-4225-8796-B563FFA72713}">
   <ds:schemaRefs>
     <ds:schemaRef ds:uri="http://schemas.openxmlformats.org/officeDocument/2006/bibliography"/>
   </ds:schemaRefs>

</xml_diff>

<commit_message>
2. How to Use Flutter Themes
</commit_message>
<xml_diff>
--- a/Angela/Document/Báo Cáo Khóa học Futter.docx
+++ b/Angela/Document/Báo Cáo Khóa học Futter.docx
@@ -4499,8 +4499,170 @@
         </w:rPr>
         <w:t xml:space="preserve"> </w:t>
       </w:r>
+    </w:p>
+    <w:p>
+      <w:pPr>
+        <w:pStyle w:val="ListParagraph"/>
+        <w:numPr>
+          <w:ilvl w:val="1"/>
+          <w:numId w:val="2"/>
+        </w:numPr>
+        <w:rPr>
+          <w:rFonts w:ascii="Times New Roman" w:hAnsi="Times New Roman" w:cs="Times New Roman"/>
+          <w:sz w:val="28"/>
+          <w:szCs w:val="28"/>
+        </w:rPr>
+      </w:pPr>
+      <w:r>
+        <w:rPr>
+          <w:rFonts w:ascii="Times New Roman" w:hAnsi="Times New Roman" w:cs="Times New Roman"/>
+          <w:sz w:val="28"/>
+          <w:szCs w:val="28"/>
+        </w:rPr>
+        <w:t>Android Studio.</w:t>
+      </w:r>
+    </w:p>
+    <w:p>
+      <w:pPr>
+        <w:pStyle w:val="ListParagraph"/>
+        <w:numPr>
+          <w:ilvl w:val="2"/>
+          <w:numId w:val="2"/>
+        </w:numPr>
+        <w:rPr>
+          <w:rFonts w:ascii="Times New Roman" w:hAnsi="Times New Roman" w:cs="Times New Roman"/>
+          <w:sz w:val="28"/>
+          <w:szCs w:val="28"/>
+        </w:rPr>
+      </w:pPr>
+      <w:r>
+        <w:rPr>
+          <w:rFonts w:ascii="Times New Roman" w:hAnsi="Times New Roman" w:cs="Times New Roman"/>
+          <w:sz w:val="28"/>
+          <w:szCs w:val="28"/>
+        </w:rPr>
+        <w:t>VCS/ Local History: view history of codes.</w:t>
+      </w:r>
+    </w:p>
+    <w:p>
+      <w:pPr>
+        <w:pStyle w:val="ListParagraph"/>
+        <w:numPr>
+          <w:ilvl w:val="0"/>
+          <w:numId w:val="2"/>
+        </w:numPr>
+        <w:rPr>
+          <w:rFonts w:ascii="Times New Roman" w:hAnsi="Times New Roman" w:cs="Times New Roman"/>
+          <w:sz w:val="28"/>
+          <w:szCs w:val="28"/>
+        </w:rPr>
+      </w:pPr>
+      <w:r>
+        <w:rPr>
+          <w:rFonts w:ascii="Times New Roman" w:hAnsi="Times New Roman" w:cs="Times New Roman"/>
+          <w:sz w:val="28"/>
+          <w:szCs w:val="28"/>
+        </w:rPr>
+        <w:t xml:space="preserve">Boss Level Challenge 2 </w:t>
+      </w:r>
+      <w:r>
+        <w:rPr>
+          <w:rFonts w:ascii="Times New Roman" w:hAnsi="Times New Roman" w:cs="Times New Roman"/>
+          <w:sz w:val="28"/>
+          <w:szCs w:val="28"/>
+        </w:rPr>
+        <w:t>–</w:t>
+      </w:r>
+      <w:r>
+        <w:rPr>
+          <w:rFonts w:ascii="Times New Roman" w:hAnsi="Times New Roman" w:cs="Times New Roman"/>
+          <w:sz w:val="28"/>
+          <w:szCs w:val="28"/>
+        </w:rPr>
+        <w:t xml:space="preserve"> Destini</w:t>
+      </w:r>
+    </w:p>
+    <w:p>
+      <w:pPr>
+        <w:pStyle w:val="ListParagraph"/>
+        <w:numPr>
+          <w:ilvl w:val="1"/>
+          <w:numId w:val="2"/>
+        </w:numPr>
+        <w:rPr>
+          <w:rFonts w:ascii="Times New Roman" w:hAnsi="Times New Roman" w:cs="Times New Roman"/>
+          <w:sz w:val="28"/>
+          <w:szCs w:val="28"/>
+        </w:rPr>
+      </w:pPr>
       <w:bookmarkStart w:id="0" w:name="_GoBack"/>
       <w:bookmarkEnd w:id="0"/>
+      <w:r>
+        <w:rPr>
+          <w:rFonts w:ascii="Times New Roman" w:hAnsi="Times New Roman" w:cs="Times New Roman"/>
+          <w:sz w:val="28"/>
+          <w:szCs w:val="28"/>
+        </w:rPr>
+        <w:t>Container:</w:t>
+      </w:r>
+    </w:p>
+    <w:p>
+      <w:pPr>
+        <w:pStyle w:val="ListParagraph"/>
+        <w:numPr>
+          <w:ilvl w:val="2"/>
+          <w:numId w:val="2"/>
+        </w:numPr>
+        <w:rPr>
+          <w:rFonts w:ascii="Times New Roman" w:hAnsi="Times New Roman" w:cs="Times New Roman"/>
+          <w:sz w:val="28"/>
+          <w:szCs w:val="28"/>
+        </w:rPr>
+      </w:pPr>
+      <w:r>
+        <w:rPr>
+          <w:rFonts w:ascii="Times New Roman" w:hAnsi="Times New Roman" w:cs="Times New Roman"/>
+          <w:sz w:val="28"/>
+          <w:szCs w:val="28"/>
+        </w:rPr>
+        <w:t xml:space="preserve">Set Background: decoration: </w:t>
+      </w:r>
+      <w:proofErr w:type="spellStart"/>
+      <w:r>
+        <w:rPr>
+          <w:rFonts w:ascii="Times New Roman" w:hAnsi="Times New Roman" w:cs="Times New Roman"/>
+          <w:sz w:val="28"/>
+          <w:szCs w:val="28"/>
+        </w:rPr>
+        <w:t>BoxDecoration</w:t>
+      </w:r>
+      <w:proofErr w:type="spellEnd"/>
+      <w:r>
+        <w:rPr>
+          <w:rFonts w:ascii="Times New Roman" w:hAnsi="Times New Roman" w:cs="Times New Roman"/>
+          <w:sz w:val="28"/>
+          <w:szCs w:val="28"/>
+        </w:rPr>
+        <w:t xml:space="preserve"> (</w:t>
+      </w:r>
+      <w:proofErr w:type="spellStart"/>
+      <w:r>
+        <w:rPr>
+          <w:rFonts w:ascii="Times New Roman" w:hAnsi="Times New Roman" w:cs="Times New Roman"/>
+          <w:sz w:val="28"/>
+          <w:szCs w:val="28"/>
+        </w:rPr>
+        <w:t>DecorationImage</w:t>
+      </w:r>
+      <w:proofErr w:type="spellEnd"/>
+      <w:r>
+        <w:rPr>
+          <w:rFonts w:ascii="Times New Roman" w:hAnsi="Times New Roman" w:cs="Times New Roman"/>
+          <w:sz w:val="28"/>
+          <w:szCs w:val="28"/>
+        </w:rPr>
+        <w:t>).</w:t>
+      </w:r>
     </w:p>
     <w:p>
       <w:pPr>
@@ -4521,7 +4683,84 @@
           <w:sz w:val="28"/>
           <w:szCs w:val="28"/>
         </w:rPr>
-        <w:t>Android Studio.</w:t>
+        <w:t>Visibility: set visibility of widgets.</w:t>
+      </w:r>
+    </w:p>
+    <w:p>
+      <w:pPr>
+        <w:pStyle w:val="ListParagraph"/>
+        <w:numPr>
+          <w:ilvl w:val="0"/>
+          <w:numId w:val="2"/>
+        </w:numPr>
+        <w:rPr>
+          <w:rFonts w:ascii="Times New Roman" w:hAnsi="Times New Roman" w:cs="Times New Roman"/>
+          <w:sz w:val="28"/>
+          <w:szCs w:val="28"/>
+        </w:rPr>
+      </w:pPr>
+      <w:r>
+        <w:rPr>
+          <w:rFonts w:ascii="Times New Roman" w:hAnsi="Times New Roman" w:cs="Times New Roman"/>
+          <w:sz w:val="28"/>
+          <w:szCs w:val="28"/>
+        </w:rPr>
+        <w:t>BMI Calculator - Building Flutter UI for Intermediates</w:t>
+      </w:r>
+    </w:p>
+    <w:p>
+      <w:pPr>
+        <w:pStyle w:val="ListParagraph"/>
+        <w:numPr>
+          <w:ilvl w:val="1"/>
+          <w:numId w:val="2"/>
+        </w:numPr>
+        <w:rPr>
+          <w:rFonts w:ascii="Times New Roman" w:hAnsi="Times New Roman" w:cs="Times New Roman"/>
+          <w:sz w:val="28"/>
+          <w:szCs w:val="28"/>
+        </w:rPr>
+      </w:pPr>
+      <w:r>
+        <w:rPr>
+          <w:rFonts w:ascii="Times New Roman" w:hAnsi="Times New Roman" w:cs="Times New Roman"/>
+          <w:sz w:val="28"/>
+          <w:szCs w:val="28"/>
+        </w:rPr>
+        <w:t xml:space="preserve">Websites: </w:t>
+      </w:r>
+      <w:hyperlink r:id="rId8" w:history="1">
+        <w:r>
+          <w:rPr>
+            <w:rStyle w:val="Hyperlink"/>
+          </w:rPr>
+          <w:t>https://dribbble.com/</w:t>
+        </w:r>
+      </w:hyperlink>
+      <w:r>
+        <w:t xml:space="preserve"> </w:t>
+      </w:r>
+      <w:proofErr w:type="spellStart"/>
+      <w:r>
+        <w:t>ColorZilla</w:t>
+      </w:r>
+      <w:proofErr w:type="spellEnd"/>
+    </w:p>
+    <w:p>
+      <w:pPr>
+        <w:pStyle w:val="ListParagraph"/>
+        <w:numPr>
+          <w:ilvl w:val="1"/>
+          <w:numId w:val="2"/>
+        </w:numPr>
+        <w:rPr>
+          <w:rFonts w:ascii="Times New Roman" w:hAnsi="Times New Roman" w:cs="Times New Roman"/>
+          <w:sz w:val="28"/>
+          <w:szCs w:val="28"/>
+        </w:rPr>
+      </w:pPr>
+      <w:r>
+        <w:t>Theme:</w:t>
       </w:r>
     </w:p>
     <w:p>
@@ -4537,73 +4776,13 @@
           <w:szCs w:val="28"/>
         </w:rPr>
       </w:pPr>
-      <w:r>
-        <w:rPr>
-          <w:rFonts w:ascii="Times New Roman" w:hAnsi="Times New Roman" w:cs="Times New Roman"/>
-          <w:sz w:val="28"/>
-          <w:szCs w:val="28"/>
-        </w:rPr>
-        <w:t>VCS/ Local History: view history of codes.</w:t>
-      </w:r>
-    </w:p>
-    <w:p>
-      <w:pPr>
-        <w:pStyle w:val="ListParagraph"/>
-        <w:numPr>
-          <w:ilvl w:val="0"/>
-          <w:numId w:val="2"/>
-        </w:numPr>
-        <w:rPr>
-          <w:rFonts w:ascii="Times New Roman" w:hAnsi="Times New Roman" w:cs="Times New Roman"/>
-          <w:sz w:val="28"/>
-          <w:szCs w:val="28"/>
-        </w:rPr>
-      </w:pPr>
-      <w:r>
-        <w:rPr>
-          <w:rFonts w:ascii="Times New Roman" w:hAnsi="Times New Roman" w:cs="Times New Roman"/>
-          <w:sz w:val="28"/>
-          <w:szCs w:val="28"/>
-        </w:rPr>
-        <w:t xml:space="preserve">Boss Level Challenge 2 </w:t>
-      </w:r>
-      <w:r>
-        <w:rPr>
-          <w:rFonts w:ascii="Times New Roman" w:hAnsi="Times New Roman" w:cs="Times New Roman"/>
-          <w:sz w:val="28"/>
-          <w:szCs w:val="28"/>
-        </w:rPr>
-        <w:t>–</w:t>
-      </w:r>
-      <w:r>
-        <w:rPr>
-          <w:rFonts w:ascii="Times New Roman" w:hAnsi="Times New Roman" w:cs="Times New Roman"/>
-          <w:sz w:val="28"/>
-          <w:szCs w:val="28"/>
-        </w:rPr>
-        <w:t xml:space="preserve"> Destini</w:t>
-      </w:r>
-    </w:p>
-    <w:p>
-      <w:pPr>
-        <w:pStyle w:val="ListParagraph"/>
-        <w:numPr>
-          <w:ilvl w:val="1"/>
-          <w:numId w:val="2"/>
-        </w:numPr>
-        <w:rPr>
-          <w:rFonts w:ascii="Times New Roman" w:hAnsi="Times New Roman" w:cs="Times New Roman"/>
-          <w:sz w:val="28"/>
-          <w:szCs w:val="28"/>
-        </w:rPr>
-      </w:pPr>
-      <w:r>
-        <w:rPr>
-          <w:rFonts w:ascii="Times New Roman" w:hAnsi="Times New Roman" w:cs="Times New Roman"/>
-          <w:sz w:val="28"/>
-          <w:szCs w:val="28"/>
-        </w:rPr>
-        <w:t>Container:</w:t>
+      <w:proofErr w:type="spellStart"/>
+      <w:r>
+        <w:t>ThemeData</w:t>
+      </w:r>
+      <w:proofErr w:type="spellEnd"/>
+      <w:r>
+        <w:t>:</w:t>
       </w:r>
     </w:p>
     <w:p>
@@ -4625,65 +4804,7 @@
           <w:sz w:val="28"/>
           <w:szCs w:val="28"/>
         </w:rPr>
-        <w:t xml:space="preserve">Set Background: decoration: </w:t>
-      </w:r>
-      <w:proofErr w:type="spellStart"/>
-      <w:r>
-        <w:rPr>
-          <w:rFonts w:ascii="Times New Roman" w:hAnsi="Times New Roman" w:cs="Times New Roman"/>
-          <w:sz w:val="28"/>
-          <w:szCs w:val="28"/>
-        </w:rPr>
-        <w:t>BoxDecoration</w:t>
-      </w:r>
-      <w:proofErr w:type="spellEnd"/>
-      <w:r>
-        <w:rPr>
-          <w:rFonts w:ascii="Times New Roman" w:hAnsi="Times New Roman" w:cs="Times New Roman"/>
-          <w:sz w:val="28"/>
-          <w:szCs w:val="28"/>
-        </w:rPr>
-        <w:t xml:space="preserve"> (</w:t>
-      </w:r>
-      <w:proofErr w:type="spellStart"/>
-      <w:r>
-        <w:rPr>
-          <w:rFonts w:ascii="Times New Roman" w:hAnsi="Times New Roman" w:cs="Times New Roman"/>
-          <w:sz w:val="28"/>
-          <w:szCs w:val="28"/>
-        </w:rPr>
-        <w:t>DecorationImage</w:t>
-      </w:r>
-      <w:proofErr w:type="spellEnd"/>
-      <w:r>
-        <w:rPr>
-          <w:rFonts w:ascii="Times New Roman" w:hAnsi="Times New Roman" w:cs="Times New Roman"/>
-          <w:sz w:val="28"/>
-          <w:szCs w:val="28"/>
-        </w:rPr>
-        <w:t>).</w:t>
-      </w:r>
-    </w:p>
-    <w:p>
-      <w:pPr>
-        <w:pStyle w:val="ListParagraph"/>
-        <w:numPr>
-          <w:ilvl w:val="1"/>
-          <w:numId w:val="2"/>
-        </w:numPr>
-        <w:rPr>
-          <w:rFonts w:ascii="Times New Roman" w:hAnsi="Times New Roman" w:cs="Times New Roman"/>
-          <w:sz w:val="28"/>
-          <w:szCs w:val="28"/>
-        </w:rPr>
-      </w:pPr>
-      <w:r>
-        <w:rPr>
-          <w:rFonts w:ascii="Times New Roman" w:hAnsi="Times New Roman" w:cs="Times New Roman"/>
-          <w:sz w:val="28"/>
-          <w:szCs w:val="28"/>
-        </w:rPr>
-        <w:t>Visibility: set visibility of widgets.</w:t>
+        <w:t xml:space="preserve">Also is a widget can wrap child widgets. </w:t>
       </w:r>
     </w:p>
     <w:sectPr>
@@ -5898,7 +6019,7 @@
 </file>
 
 <file path=customXml/itemProps1.xml><?xml version="1.0" encoding="utf-8"?>
-<ds:datastoreItem xmlns:ds="http://schemas.openxmlformats.org/officeDocument/2006/customXml" ds:itemID="{FB6D822E-6695-4225-8796-B563FFA72713}">
+<ds:datastoreItem xmlns:ds="http://schemas.openxmlformats.org/officeDocument/2006/customXml" ds:itemID="{C28CF6F0-51D9-4253-BA7B-CDF0C61F0AC3}">
   <ds:schemaRefs>
     <ds:schemaRef ds:uri="http://schemas.openxmlformats.org/officeDocument/2006/bibliography"/>
   </ds:schemaRefs>

</xml_diff>

<commit_message>
3. How to Refactor Flutter Widgets
</commit_message>
<xml_diff>
--- a/Angela/Document/Báo Cáo Khóa học Futter.docx
+++ b/Angela/Document/Báo Cáo Khóa học Futter.docx
@@ -4595,8 +4595,6 @@
           <w:szCs w:val="28"/>
         </w:rPr>
       </w:pPr>
-      <w:bookmarkStart w:id="0" w:name="_GoBack"/>
-      <w:bookmarkEnd w:id="0"/>
       <w:r>
         <w:rPr>
           <w:rFonts w:ascii="Times New Roman" w:hAnsi="Times New Roman" w:cs="Times New Roman"/>
@@ -4805,6 +4803,224 @@
           <w:szCs w:val="28"/>
         </w:rPr>
         <w:t xml:space="preserve">Also is a widget can wrap child widgets. </w:t>
+      </w:r>
+    </w:p>
+    <w:p>
+      <w:pPr>
+        <w:pStyle w:val="ListParagraph"/>
+        <w:numPr>
+          <w:ilvl w:val="1"/>
+          <w:numId w:val="2"/>
+        </w:numPr>
+        <w:rPr>
+          <w:rFonts w:ascii="Times New Roman" w:hAnsi="Times New Roman" w:cs="Times New Roman"/>
+          <w:sz w:val="28"/>
+          <w:szCs w:val="28"/>
+        </w:rPr>
+      </w:pPr>
+      <w:r>
+        <w:rPr>
+          <w:rFonts w:ascii="Times New Roman" w:hAnsi="Times New Roman" w:cs="Times New Roman"/>
+          <w:sz w:val="28"/>
+          <w:szCs w:val="28"/>
+        </w:rPr>
+        <w:t>Widgets</w:t>
+      </w:r>
+    </w:p>
+    <w:p>
+      <w:pPr>
+        <w:pStyle w:val="ListParagraph"/>
+        <w:numPr>
+          <w:ilvl w:val="2"/>
+          <w:numId w:val="2"/>
+        </w:numPr>
+        <w:rPr>
+          <w:rFonts w:ascii="Times New Roman" w:hAnsi="Times New Roman" w:cs="Times New Roman"/>
+          <w:sz w:val="28"/>
+          <w:szCs w:val="28"/>
+        </w:rPr>
+      </w:pPr>
+      <w:r>
+        <w:rPr>
+          <w:rFonts w:ascii="Times New Roman" w:hAnsi="Times New Roman" w:cs="Times New Roman"/>
+          <w:sz w:val="28"/>
+          <w:szCs w:val="28"/>
+        </w:rPr>
+        <w:t>Key class</w:t>
+      </w:r>
+    </w:p>
+    <w:p>
+      <w:pPr>
+        <w:pStyle w:val="ListParagraph"/>
+        <w:numPr>
+          <w:ilvl w:val="3"/>
+          <w:numId w:val="2"/>
+        </w:numPr>
+        <w:rPr>
+          <w:rFonts w:ascii="Times New Roman" w:hAnsi="Times New Roman" w:cs="Times New Roman"/>
+          <w:sz w:val="28"/>
+          <w:szCs w:val="28"/>
+        </w:rPr>
+      </w:pPr>
+      <w:r>
+        <w:rPr>
+          <w:rFonts w:ascii="Times New Roman" w:hAnsi="Times New Roman" w:cs="Times New Roman"/>
+          <w:sz w:val="28"/>
+          <w:szCs w:val="28"/>
+        </w:rPr>
+        <w:t>An identifier for widgets, elements, …</w:t>
+      </w:r>
+    </w:p>
+    <w:p>
+      <w:pPr>
+        <w:pStyle w:val="ListParagraph"/>
+        <w:numPr>
+          <w:ilvl w:val="2"/>
+          <w:numId w:val="2"/>
+        </w:numPr>
+        <w:rPr>
+          <w:rFonts w:ascii="Times New Roman" w:hAnsi="Times New Roman" w:cs="Times New Roman"/>
+          <w:sz w:val="28"/>
+          <w:szCs w:val="28"/>
+        </w:rPr>
+      </w:pPr>
+      <w:r>
+        <w:rPr>
+          <w:rFonts w:ascii="Times New Roman" w:hAnsi="Times New Roman" w:cs="Times New Roman"/>
+          <w:sz w:val="28"/>
+          <w:szCs w:val="28"/>
+        </w:rPr>
+        <w:t>Container:</w:t>
+      </w:r>
+    </w:p>
+    <w:p>
+      <w:pPr>
+        <w:pStyle w:val="ListParagraph"/>
+        <w:numPr>
+          <w:ilvl w:val="3"/>
+          <w:numId w:val="2"/>
+        </w:numPr>
+        <w:rPr>
+          <w:rFonts w:ascii="Times New Roman" w:hAnsi="Times New Roman" w:cs="Times New Roman"/>
+          <w:sz w:val="28"/>
+          <w:szCs w:val="28"/>
+        </w:rPr>
+      </w:pPr>
+      <w:r>
+        <w:rPr>
+          <w:rFonts w:ascii="Times New Roman" w:hAnsi="Times New Roman" w:cs="Times New Roman"/>
+          <w:sz w:val="28"/>
+          <w:szCs w:val="28"/>
+        </w:rPr>
+        <w:t xml:space="preserve">If have </w:t>
+      </w:r>
+      <w:proofErr w:type="spellStart"/>
+      <w:r>
+        <w:rPr>
+          <w:rFonts w:ascii="Times New Roman" w:hAnsi="Times New Roman" w:cs="Times New Roman"/>
+          <w:sz w:val="28"/>
+          <w:szCs w:val="28"/>
+        </w:rPr>
+        <w:t>boxDecoration</w:t>
+      </w:r>
+      <w:proofErr w:type="spellEnd"/>
+      <w:r>
+        <w:rPr>
+          <w:rFonts w:ascii="Times New Roman" w:hAnsi="Times New Roman" w:cs="Times New Roman"/>
+          <w:sz w:val="28"/>
+          <w:szCs w:val="28"/>
+        </w:rPr>
+        <w:t xml:space="preserve"> we have to move color into “decoration”.</w:t>
+      </w:r>
+    </w:p>
+    <w:p>
+      <w:pPr>
+        <w:pStyle w:val="ListParagraph"/>
+        <w:numPr>
+          <w:ilvl w:val="1"/>
+          <w:numId w:val="2"/>
+        </w:numPr>
+        <w:rPr>
+          <w:rFonts w:ascii="Times New Roman" w:hAnsi="Times New Roman" w:cs="Times New Roman"/>
+          <w:sz w:val="28"/>
+          <w:szCs w:val="28"/>
+        </w:rPr>
+      </w:pPr>
+      <w:r>
+        <w:rPr>
+          <w:rFonts w:ascii="Times New Roman" w:hAnsi="Times New Roman" w:cs="Times New Roman"/>
+          <w:sz w:val="28"/>
+          <w:szCs w:val="28"/>
+        </w:rPr>
+        <w:t>Principles</w:t>
+      </w:r>
+    </w:p>
+    <w:p>
+      <w:pPr>
+        <w:pStyle w:val="ListParagraph"/>
+        <w:numPr>
+          <w:ilvl w:val="2"/>
+          <w:numId w:val="2"/>
+        </w:numPr>
+        <w:rPr>
+          <w:rFonts w:ascii="Times New Roman" w:hAnsi="Times New Roman" w:cs="Times New Roman"/>
+          <w:sz w:val="28"/>
+          <w:szCs w:val="28"/>
+        </w:rPr>
+      </w:pPr>
+      <w:r>
+        <w:rPr>
+          <w:rFonts w:ascii="Times New Roman" w:hAnsi="Times New Roman" w:cs="Times New Roman"/>
+          <w:sz w:val="28"/>
+          <w:szCs w:val="28"/>
+        </w:rPr>
+        <w:t>DRY: Don’t Repeat Yourself.</w:t>
+      </w:r>
+    </w:p>
+    <w:p>
+      <w:pPr>
+        <w:pStyle w:val="ListParagraph"/>
+        <w:numPr>
+          <w:ilvl w:val="1"/>
+          <w:numId w:val="2"/>
+        </w:numPr>
+        <w:rPr>
+          <w:rFonts w:ascii="Times New Roman" w:hAnsi="Times New Roman" w:cs="Times New Roman"/>
+          <w:sz w:val="28"/>
+          <w:szCs w:val="28"/>
+        </w:rPr>
+      </w:pPr>
+      <w:r>
+        <w:rPr>
+          <w:rFonts w:ascii="Times New Roman" w:hAnsi="Times New Roman" w:cs="Times New Roman"/>
+          <w:sz w:val="28"/>
+          <w:szCs w:val="28"/>
+        </w:rPr>
+        <w:t>Flutter;</w:t>
+      </w:r>
+    </w:p>
+    <w:p>
+      <w:pPr>
+        <w:pStyle w:val="ListParagraph"/>
+        <w:numPr>
+          <w:ilvl w:val="2"/>
+          <w:numId w:val="2"/>
+        </w:numPr>
+        <w:rPr>
+          <w:rFonts w:ascii="Times New Roman" w:hAnsi="Times New Roman" w:cs="Times New Roman"/>
+          <w:sz w:val="28"/>
+          <w:szCs w:val="28"/>
+        </w:rPr>
+      </w:pPr>
+      <w:bookmarkStart w:id="0" w:name="_GoBack"/>
+      <w:bookmarkEnd w:id="0"/>
+      <w:r>
+        <w:rPr>
+          <w:rFonts w:ascii="Times New Roman" w:hAnsi="Times New Roman" w:cs="Times New Roman"/>
+          <w:sz w:val="28"/>
+          <w:szCs w:val="28"/>
+        </w:rPr>
+        <w:t>@required: named parameters</w:t>
       </w:r>
     </w:p>
     <w:sectPr>
@@ -6019,7 +6235,7 @@
 </file>
 
 <file path=customXml/itemProps1.xml><?xml version="1.0" encoding="utf-8"?>
-<ds:datastoreItem xmlns:ds="http://schemas.openxmlformats.org/officeDocument/2006/customXml" ds:itemID="{C28CF6F0-51D9-4253-BA7B-CDF0C61F0AC3}">
+<ds:datastoreItem xmlns:ds="http://schemas.openxmlformats.org/officeDocument/2006/customXml" ds:itemID="{799FE039-8506-413A-877B-88DFCA308B62}">
   <ds:schemaRefs>
     <ds:schemaRef ds:uri="http://schemas.openxmlformats.org/officeDocument/2006/bibliography"/>
   </ds:schemaRefs>

</xml_diff>

<commit_message>
4. [Dart] Final vs. Const
</commit_message>
<xml_diff>
--- a/Angela/Document/Báo Cáo Khóa học Futter.docx
+++ b/Angela/Document/Báo Cáo Khóa học Futter.docx
@@ -5012,16 +5012,102 @@
           <w:szCs w:val="28"/>
         </w:rPr>
       </w:pPr>
+      <w:r>
+        <w:rPr>
+          <w:rFonts w:ascii="Times New Roman" w:hAnsi="Times New Roman" w:cs="Times New Roman"/>
+          <w:sz w:val="28"/>
+          <w:szCs w:val="28"/>
+        </w:rPr>
+        <w:t>@required: named parameters</w:t>
+      </w:r>
+    </w:p>
+    <w:p>
+      <w:pPr>
+        <w:pStyle w:val="ListParagraph"/>
+        <w:numPr>
+          <w:ilvl w:val="1"/>
+          <w:numId w:val="2"/>
+        </w:numPr>
+        <w:rPr>
+          <w:rFonts w:ascii="Times New Roman" w:hAnsi="Times New Roman" w:cs="Times New Roman"/>
+          <w:sz w:val="28"/>
+          <w:szCs w:val="28"/>
+        </w:rPr>
+      </w:pPr>
+      <w:proofErr w:type="spellStart"/>
+      <w:r>
+        <w:rPr>
+          <w:rFonts w:ascii="Times New Roman" w:hAnsi="Times New Roman" w:cs="Times New Roman"/>
+          <w:sz w:val="28"/>
+          <w:szCs w:val="28"/>
+        </w:rPr>
+        <w:t>Const</w:t>
+      </w:r>
+      <w:proofErr w:type="spellEnd"/>
+      <w:r>
+        <w:rPr>
+          <w:rFonts w:ascii="Times New Roman" w:hAnsi="Times New Roman" w:cs="Times New Roman"/>
+          <w:sz w:val="28"/>
+          <w:szCs w:val="28"/>
+        </w:rPr>
+        <w:t xml:space="preserve"> vs final</w:t>
+      </w:r>
+    </w:p>
+    <w:p>
+      <w:pPr>
+        <w:pStyle w:val="ListParagraph"/>
+        <w:numPr>
+          <w:ilvl w:val="2"/>
+          <w:numId w:val="2"/>
+        </w:numPr>
+        <w:rPr>
+          <w:rFonts w:ascii="Times New Roman" w:hAnsi="Times New Roman" w:cs="Times New Roman"/>
+          <w:sz w:val="28"/>
+          <w:szCs w:val="28"/>
+        </w:rPr>
+      </w:pPr>
+      <w:proofErr w:type="spellStart"/>
+      <w:r>
+        <w:rPr>
+          <w:rFonts w:ascii="Times New Roman" w:hAnsi="Times New Roman" w:cs="Times New Roman"/>
+          <w:sz w:val="28"/>
+          <w:szCs w:val="28"/>
+        </w:rPr>
+        <w:t>Const</w:t>
+      </w:r>
+      <w:proofErr w:type="spellEnd"/>
+      <w:r>
+        <w:rPr>
+          <w:rFonts w:ascii="Times New Roman" w:hAnsi="Times New Roman" w:cs="Times New Roman"/>
+          <w:sz w:val="28"/>
+          <w:szCs w:val="28"/>
+        </w:rPr>
+        <w:t>: compile-time constant,</w:t>
+      </w:r>
+    </w:p>
+    <w:p>
+      <w:pPr>
+        <w:pStyle w:val="ListParagraph"/>
+        <w:numPr>
+          <w:ilvl w:val="2"/>
+          <w:numId w:val="2"/>
+        </w:numPr>
+        <w:rPr>
+          <w:rFonts w:ascii="Times New Roman" w:hAnsi="Times New Roman" w:cs="Times New Roman"/>
+          <w:sz w:val="28"/>
+          <w:szCs w:val="28"/>
+        </w:rPr>
+      </w:pPr>
+      <w:r>
+        <w:rPr>
+          <w:rFonts w:ascii="Times New Roman" w:hAnsi="Times New Roman" w:cs="Times New Roman"/>
+          <w:sz w:val="28"/>
+          <w:szCs w:val="28"/>
+        </w:rPr>
+        <w:t>Final: runtime. (can be set only once).</w:t>
+      </w:r>
       <w:bookmarkStart w:id="0" w:name="_GoBack"/>
       <w:bookmarkEnd w:id="0"/>
-      <w:r>
-        <w:rPr>
-          <w:rFonts w:ascii="Times New Roman" w:hAnsi="Times New Roman" w:cs="Times New Roman"/>
-          <w:sz w:val="28"/>
-          <w:szCs w:val="28"/>
-        </w:rPr>
-        <w:t>@required: named parameters</w:t>
-      </w:r>
     </w:p>
     <w:sectPr>
       <w:pgSz w:w="12240" w:h="15840"/>
@@ -6235,7 +6321,7 @@
 </file>
 
 <file path=customXml/itemProps1.xml><?xml version="1.0" encoding="utf-8"?>
-<ds:datastoreItem xmlns:ds="http://schemas.openxmlformats.org/officeDocument/2006/customXml" ds:itemID="{799FE039-8506-413A-877B-88DFCA308B62}">
+<ds:datastoreItem xmlns:ds="http://schemas.openxmlformats.org/officeDocument/2006/customXml" ds:itemID="{905CB0AB-94B8-4D85-866C-E8059B266BAE}">
   <ds:schemaRefs>
     <ds:schemaRef ds:uri="http://schemas.openxmlformats.org/officeDocument/2006/bibliography"/>
   </ds:schemaRefs>

</xml_diff>

<commit_message>
5. Creating Custom Flutter Widgets
</commit_message>
<xml_diff>
--- a/Angela/Document/Báo Cáo Khóa học Futter.docx
+++ b/Angela/Document/Báo Cáo Khóa học Futter.docx
@@ -4782,332 +4782,516 @@
       <w:r>
         <w:t>:</w:t>
       </w:r>
-    </w:p>
-    <w:p>
-      <w:pPr>
-        <w:pStyle w:val="ListParagraph"/>
-        <w:numPr>
-          <w:ilvl w:val="2"/>
-          <w:numId w:val="2"/>
-        </w:numPr>
-        <w:rPr>
-          <w:rFonts w:ascii="Times New Roman" w:hAnsi="Times New Roman" w:cs="Times New Roman"/>
-          <w:sz w:val="28"/>
-          <w:szCs w:val="28"/>
-        </w:rPr>
-      </w:pPr>
-      <w:r>
-        <w:rPr>
-          <w:rFonts w:ascii="Times New Roman" w:hAnsi="Times New Roman" w:cs="Times New Roman"/>
-          <w:sz w:val="28"/>
-          <w:szCs w:val="28"/>
-        </w:rPr>
-        <w:t xml:space="preserve">Also is a widget can wrap child widgets. </w:t>
-      </w:r>
-    </w:p>
-    <w:p>
-      <w:pPr>
-        <w:pStyle w:val="ListParagraph"/>
-        <w:numPr>
-          <w:ilvl w:val="1"/>
-          <w:numId w:val="2"/>
-        </w:numPr>
-        <w:rPr>
-          <w:rFonts w:ascii="Times New Roman" w:hAnsi="Times New Roman" w:cs="Times New Roman"/>
-          <w:sz w:val="28"/>
-          <w:szCs w:val="28"/>
-        </w:rPr>
-      </w:pPr>
-      <w:r>
-        <w:rPr>
-          <w:rFonts w:ascii="Times New Roman" w:hAnsi="Times New Roman" w:cs="Times New Roman"/>
-          <w:sz w:val="28"/>
-          <w:szCs w:val="28"/>
-        </w:rPr>
-        <w:t>Widgets</w:t>
-      </w:r>
-    </w:p>
-    <w:p>
-      <w:pPr>
-        <w:pStyle w:val="ListParagraph"/>
-        <w:numPr>
-          <w:ilvl w:val="2"/>
-          <w:numId w:val="2"/>
-        </w:numPr>
-        <w:rPr>
-          <w:rFonts w:ascii="Times New Roman" w:hAnsi="Times New Roman" w:cs="Times New Roman"/>
-          <w:sz w:val="28"/>
-          <w:szCs w:val="28"/>
-        </w:rPr>
-      </w:pPr>
-      <w:r>
-        <w:rPr>
-          <w:rFonts w:ascii="Times New Roman" w:hAnsi="Times New Roman" w:cs="Times New Roman"/>
-          <w:sz w:val="28"/>
-          <w:szCs w:val="28"/>
-        </w:rPr>
-        <w:t>Key class</w:t>
-      </w:r>
-    </w:p>
-    <w:p>
-      <w:pPr>
-        <w:pStyle w:val="ListParagraph"/>
-        <w:numPr>
-          <w:ilvl w:val="3"/>
-          <w:numId w:val="2"/>
-        </w:numPr>
-        <w:rPr>
-          <w:rFonts w:ascii="Times New Roman" w:hAnsi="Times New Roman" w:cs="Times New Roman"/>
-          <w:sz w:val="28"/>
-          <w:szCs w:val="28"/>
-        </w:rPr>
-      </w:pPr>
-      <w:r>
-        <w:rPr>
-          <w:rFonts w:ascii="Times New Roman" w:hAnsi="Times New Roman" w:cs="Times New Roman"/>
-          <w:sz w:val="28"/>
-          <w:szCs w:val="28"/>
-        </w:rPr>
-        <w:t>An identifier for widgets, elements, …</w:t>
-      </w:r>
-    </w:p>
-    <w:p>
-      <w:pPr>
-        <w:pStyle w:val="ListParagraph"/>
-        <w:numPr>
-          <w:ilvl w:val="2"/>
-          <w:numId w:val="2"/>
-        </w:numPr>
-        <w:rPr>
-          <w:rFonts w:ascii="Times New Roman" w:hAnsi="Times New Roman" w:cs="Times New Roman"/>
-          <w:sz w:val="28"/>
-          <w:szCs w:val="28"/>
-        </w:rPr>
-      </w:pPr>
-      <w:r>
-        <w:rPr>
-          <w:rFonts w:ascii="Times New Roman" w:hAnsi="Times New Roman" w:cs="Times New Roman"/>
-          <w:sz w:val="28"/>
-          <w:szCs w:val="28"/>
-        </w:rPr>
-        <w:t>Container:</w:t>
-      </w:r>
-    </w:p>
-    <w:p>
-      <w:pPr>
-        <w:pStyle w:val="ListParagraph"/>
-        <w:numPr>
-          <w:ilvl w:val="3"/>
-          <w:numId w:val="2"/>
-        </w:numPr>
-        <w:rPr>
-          <w:rFonts w:ascii="Times New Roman" w:hAnsi="Times New Roman" w:cs="Times New Roman"/>
-          <w:sz w:val="28"/>
-          <w:szCs w:val="28"/>
-        </w:rPr>
-      </w:pPr>
-      <w:r>
-        <w:rPr>
-          <w:rFonts w:ascii="Times New Roman" w:hAnsi="Times New Roman" w:cs="Times New Roman"/>
-          <w:sz w:val="28"/>
-          <w:szCs w:val="28"/>
-        </w:rPr>
-        <w:t xml:space="preserve">If have </w:t>
-      </w:r>
-      <w:proofErr w:type="spellStart"/>
-      <w:r>
-        <w:rPr>
-          <w:rFonts w:ascii="Times New Roman" w:hAnsi="Times New Roman" w:cs="Times New Roman"/>
-          <w:sz w:val="28"/>
-          <w:szCs w:val="28"/>
-        </w:rPr>
-        <w:t>boxDecoration</w:t>
-      </w:r>
-      <w:proofErr w:type="spellEnd"/>
-      <w:r>
-        <w:rPr>
-          <w:rFonts w:ascii="Times New Roman" w:hAnsi="Times New Roman" w:cs="Times New Roman"/>
-          <w:sz w:val="28"/>
-          <w:szCs w:val="28"/>
-        </w:rPr>
-        <w:t xml:space="preserve"> we have to move color into “decoration”.</w:t>
-      </w:r>
-    </w:p>
-    <w:p>
-      <w:pPr>
-        <w:pStyle w:val="ListParagraph"/>
-        <w:numPr>
-          <w:ilvl w:val="1"/>
-          <w:numId w:val="2"/>
-        </w:numPr>
-        <w:rPr>
-          <w:rFonts w:ascii="Times New Roman" w:hAnsi="Times New Roman" w:cs="Times New Roman"/>
-          <w:sz w:val="28"/>
-          <w:szCs w:val="28"/>
-        </w:rPr>
-      </w:pPr>
-      <w:r>
-        <w:rPr>
-          <w:rFonts w:ascii="Times New Roman" w:hAnsi="Times New Roman" w:cs="Times New Roman"/>
-          <w:sz w:val="28"/>
-          <w:szCs w:val="28"/>
-        </w:rPr>
-        <w:t>Principles</w:t>
-      </w:r>
-    </w:p>
-    <w:p>
-      <w:pPr>
-        <w:pStyle w:val="ListParagraph"/>
-        <w:numPr>
-          <w:ilvl w:val="2"/>
-          <w:numId w:val="2"/>
-        </w:numPr>
-        <w:rPr>
-          <w:rFonts w:ascii="Times New Roman" w:hAnsi="Times New Roman" w:cs="Times New Roman"/>
-          <w:sz w:val="28"/>
-          <w:szCs w:val="28"/>
-        </w:rPr>
-      </w:pPr>
-      <w:r>
-        <w:rPr>
-          <w:rFonts w:ascii="Times New Roman" w:hAnsi="Times New Roman" w:cs="Times New Roman"/>
-          <w:sz w:val="28"/>
-          <w:szCs w:val="28"/>
-        </w:rPr>
-        <w:t>DRY: Don’t Repeat Yourself.</w:t>
-      </w:r>
-    </w:p>
-    <w:p>
-      <w:pPr>
-        <w:pStyle w:val="ListParagraph"/>
-        <w:numPr>
-          <w:ilvl w:val="1"/>
-          <w:numId w:val="2"/>
-        </w:numPr>
-        <w:rPr>
-          <w:rFonts w:ascii="Times New Roman" w:hAnsi="Times New Roman" w:cs="Times New Roman"/>
-          <w:sz w:val="28"/>
-          <w:szCs w:val="28"/>
-        </w:rPr>
-      </w:pPr>
-      <w:r>
-        <w:rPr>
-          <w:rFonts w:ascii="Times New Roman" w:hAnsi="Times New Roman" w:cs="Times New Roman"/>
-          <w:sz w:val="28"/>
-          <w:szCs w:val="28"/>
-        </w:rPr>
-        <w:t>Flutter;</w:t>
-      </w:r>
-    </w:p>
-    <w:p>
-      <w:pPr>
-        <w:pStyle w:val="ListParagraph"/>
-        <w:numPr>
-          <w:ilvl w:val="2"/>
-          <w:numId w:val="2"/>
-        </w:numPr>
-        <w:rPr>
-          <w:rFonts w:ascii="Times New Roman" w:hAnsi="Times New Roman" w:cs="Times New Roman"/>
-          <w:sz w:val="28"/>
-          <w:szCs w:val="28"/>
-        </w:rPr>
-      </w:pPr>
-      <w:r>
-        <w:rPr>
-          <w:rFonts w:ascii="Times New Roman" w:hAnsi="Times New Roman" w:cs="Times New Roman"/>
-          <w:sz w:val="28"/>
-          <w:szCs w:val="28"/>
-        </w:rPr>
-        <w:t>@required: named parameters</w:t>
-      </w:r>
-    </w:p>
-    <w:p>
-      <w:pPr>
-        <w:pStyle w:val="ListParagraph"/>
-        <w:numPr>
-          <w:ilvl w:val="1"/>
-          <w:numId w:val="2"/>
-        </w:numPr>
-        <w:rPr>
-          <w:rFonts w:ascii="Times New Roman" w:hAnsi="Times New Roman" w:cs="Times New Roman"/>
-          <w:sz w:val="28"/>
-          <w:szCs w:val="28"/>
-        </w:rPr>
-      </w:pPr>
-      <w:proofErr w:type="spellStart"/>
-      <w:r>
-        <w:rPr>
-          <w:rFonts w:ascii="Times New Roman" w:hAnsi="Times New Roman" w:cs="Times New Roman"/>
-          <w:sz w:val="28"/>
-          <w:szCs w:val="28"/>
-        </w:rPr>
-        <w:t>Const</w:t>
-      </w:r>
-      <w:proofErr w:type="spellEnd"/>
-      <w:r>
-        <w:rPr>
-          <w:rFonts w:ascii="Times New Roman" w:hAnsi="Times New Roman" w:cs="Times New Roman"/>
-          <w:sz w:val="28"/>
-          <w:szCs w:val="28"/>
-        </w:rPr>
-        <w:t xml:space="preserve"> vs final</w:t>
-      </w:r>
-    </w:p>
-    <w:p>
-      <w:pPr>
-        <w:pStyle w:val="ListParagraph"/>
-        <w:numPr>
-          <w:ilvl w:val="2"/>
-          <w:numId w:val="2"/>
-        </w:numPr>
-        <w:rPr>
-          <w:rFonts w:ascii="Times New Roman" w:hAnsi="Times New Roman" w:cs="Times New Roman"/>
-          <w:sz w:val="28"/>
-          <w:szCs w:val="28"/>
-        </w:rPr>
-      </w:pPr>
-      <w:proofErr w:type="spellStart"/>
-      <w:r>
-        <w:rPr>
-          <w:rFonts w:ascii="Times New Roman" w:hAnsi="Times New Roman" w:cs="Times New Roman"/>
-          <w:sz w:val="28"/>
-          <w:szCs w:val="28"/>
-        </w:rPr>
-        <w:t>Const</w:t>
-      </w:r>
-      <w:proofErr w:type="spellEnd"/>
-      <w:r>
-        <w:rPr>
-          <w:rFonts w:ascii="Times New Roman" w:hAnsi="Times New Roman" w:cs="Times New Roman"/>
-          <w:sz w:val="28"/>
-          <w:szCs w:val="28"/>
-        </w:rPr>
-        <w:t>: compile-time constant,</w:t>
-      </w:r>
-    </w:p>
-    <w:p>
-      <w:pPr>
-        <w:pStyle w:val="ListParagraph"/>
-        <w:numPr>
-          <w:ilvl w:val="2"/>
-          <w:numId w:val="2"/>
-        </w:numPr>
-        <w:rPr>
-          <w:rFonts w:ascii="Times New Roman" w:hAnsi="Times New Roman" w:cs="Times New Roman"/>
-          <w:sz w:val="28"/>
-          <w:szCs w:val="28"/>
-        </w:rPr>
-      </w:pPr>
-      <w:r>
-        <w:rPr>
-          <w:rFonts w:ascii="Times New Roman" w:hAnsi="Times New Roman" w:cs="Times New Roman"/>
-          <w:sz w:val="28"/>
-          <w:szCs w:val="28"/>
-        </w:rPr>
-        <w:t>Final: runtime. (can be set only once).</w:t>
-      </w:r>
       <w:bookmarkStart w:id="0" w:name="_GoBack"/>
       <w:bookmarkEnd w:id="0"/>
+    </w:p>
+    <w:p>
+      <w:pPr>
+        <w:pStyle w:val="ListParagraph"/>
+        <w:numPr>
+          <w:ilvl w:val="2"/>
+          <w:numId w:val="2"/>
+        </w:numPr>
+        <w:rPr>
+          <w:rFonts w:ascii="Times New Roman" w:hAnsi="Times New Roman" w:cs="Times New Roman"/>
+          <w:sz w:val="28"/>
+          <w:szCs w:val="28"/>
+        </w:rPr>
+      </w:pPr>
+      <w:r>
+        <w:rPr>
+          <w:rFonts w:ascii="Times New Roman" w:hAnsi="Times New Roman" w:cs="Times New Roman"/>
+          <w:sz w:val="28"/>
+          <w:szCs w:val="28"/>
+        </w:rPr>
+        <w:t xml:space="preserve">Also is a widget can wrap child widgets. </w:t>
+      </w:r>
+    </w:p>
+    <w:p>
+      <w:pPr>
+        <w:pStyle w:val="ListParagraph"/>
+        <w:numPr>
+          <w:ilvl w:val="1"/>
+          <w:numId w:val="2"/>
+        </w:numPr>
+        <w:rPr>
+          <w:rFonts w:ascii="Times New Roman" w:hAnsi="Times New Roman" w:cs="Times New Roman"/>
+          <w:sz w:val="28"/>
+          <w:szCs w:val="28"/>
+        </w:rPr>
+      </w:pPr>
+      <w:r>
+        <w:rPr>
+          <w:rFonts w:ascii="Times New Roman" w:hAnsi="Times New Roman" w:cs="Times New Roman"/>
+          <w:sz w:val="28"/>
+          <w:szCs w:val="28"/>
+        </w:rPr>
+        <w:t>Widgets</w:t>
+      </w:r>
+    </w:p>
+    <w:p>
+      <w:pPr>
+        <w:pStyle w:val="ListParagraph"/>
+        <w:numPr>
+          <w:ilvl w:val="2"/>
+          <w:numId w:val="2"/>
+        </w:numPr>
+        <w:rPr>
+          <w:rFonts w:ascii="Times New Roman" w:hAnsi="Times New Roman" w:cs="Times New Roman"/>
+          <w:sz w:val="28"/>
+          <w:szCs w:val="28"/>
+        </w:rPr>
+      </w:pPr>
+      <w:r>
+        <w:rPr>
+          <w:rFonts w:ascii="Times New Roman" w:hAnsi="Times New Roman" w:cs="Times New Roman"/>
+          <w:sz w:val="28"/>
+          <w:szCs w:val="28"/>
+        </w:rPr>
+        <w:t>Key class</w:t>
+      </w:r>
+    </w:p>
+    <w:p>
+      <w:pPr>
+        <w:pStyle w:val="ListParagraph"/>
+        <w:numPr>
+          <w:ilvl w:val="3"/>
+          <w:numId w:val="2"/>
+        </w:numPr>
+        <w:rPr>
+          <w:rFonts w:ascii="Times New Roman" w:hAnsi="Times New Roman" w:cs="Times New Roman"/>
+          <w:sz w:val="28"/>
+          <w:szCs w:val="28"/>
+        </w:rPr>
+      </w:pPr>
+      <w:r>
+        <w:rPr>
+          <w:rFonts w:ascii="Times New Roman" w:hAnsi="Times New Roman" w:cs="Times New Roman"/>
+          <w:sz w:val="28"/>
+          <w:szCs w:val="28"/>
+        </w:rPr>
+        <w:t>An identifier for widgets, elements, …</w:t>
+      </w:r>
+    </w:p>
+    <w:p>
+      <w:pPr>
+        <w:pStyle w:val="ListParagraph"/>
+        <w:numPr>
+          <w:ilvl w:val="2"/>
+          <w:numId w:val="2"/>
+        </w:numPr>
+        <w:rPr>
+          <w:rFonts w:ascii="Times New Roman" w:hAnsi="Times New Roman" w:cs="Times New Roman"/>
+          <w:sz w:val="28"/>
+          <w:szCs w:val="28"/>
+        </w:rPr>
+      </w:pPr>
+      <w:r>
+        <w:rPr>
+          <w:rFonts w:ascii="Times New Roman" w:hAnsi="Times New Roman" w:cs="Times New Roman"/>
+          <w:sz w:val="28"/>
+          <w:szCs w:val="28"/>
+        </w:rPr>
+        <w:t>Container:</w:t>
+      </w:r>
+    </w:p>
+    <w:p>
+      <w:pPr>
+        <w:pStyle w:val="ListParagraph"/>
+        <w:numPr>
+          <w:ilvl w:val="3"/>
+          <w:numId w:val="2"/>
+        </w:numPr>
+        <w:rPr>
+          <w:rFonts w:ascii="Times New Roman" w:hAnsi="Times New Roman" w:cs="Times New Roman"/>
+          <w:sz w:val="28"/>
+          <w:szCs w:val="28"/>
+        </w:rPr>
+      </w:pPr>
+      <w:r>
+        <w:rPr>
+          <w:rFonts w:ascii="Times New Roman" w:hAnsi="Times New Roman" w:cs="Times New Roman"/>
+          <w:sz w:val="28"/>
+          <w:szCs w:val="28"/>
+        </w:rPr>
+        <w:t xml:space="preserve">If have </w:t>
+      </w:r>
+      <w:proofErr w:type="spellStart"/>
+      <w:r>
+        <w:rPr>
+          <w:rFonts w:ascii="Times New Roman" w:hAnsi="Times New Roman" w:cs="Times New Roman"/>
+          <w:sz w:val="28"/>
+          <w:szCs w:val="28"/>
+        </w:rPr>
+        <w:t>boxDecoration</w:t>
+      </w:r>
+      <w:proofErr w:type="spellEnd"/>
+      <w:r>
+        <w:rPr>
+          <w:rFonts w:ascii="Times New Roman" w:hAnsi="Times New Roman" w:cs="Times New Roman"/>
+          <w:sz w:val="28"/>
+          <w:szCs w:val="28"/>
+        </w:rPr>
+        <w:t xml:space="preserve"> we have to move color into “decoration”.</w:t>
+      </w:r>
+    </w:p>
+    <w:p>
+      <w:pPr>
+        <w:pStyle w:val="ListParagraph"/>
+        <w:numPr>
+          <w:ilvl w:val="3"/>
+          <w:numId w:val="2"/>
+        </w:numPr>
+        <w:rPr>
+          <w:rFonts w:ascii="Times New Roman" w:hAnsi="Times New Roman" w:cs="Times New Roman"/>
+          <w:sz w:val="28"/>
+          <w:szCs w:val="28"/>
+        </w:rPr>
+      </w:pPr>
+      <w:r>
+        <w:rPr>
+          <w:rFonts w:ascii="Times New Roman" w:hAnsi="Times New Roman" w:cs="Times New Roman"/>
+          <w:sz w:val="28"/>
+          <w:szCs w:val="28"/>
+        </w:rPr>
+        <w:t xml:space="preserve">Width: </w:t>
+      </w:r>
+      <w:proofErr w:type="spellStart"/>
+      <w:r>
+        <w:rPr>
+          <w:rFonts w:ascii="Times New Roman" w:hAnsi="Times New Roman" w:cs="Times New Roman"/>
+          <w:sz w:val="28"/>
+          <w:szCs w:val="28"/>
+        </w:rPr>
+        <w:t>double.infinity</w:t>
+      </w:r>
+      <w:proofErr w:type="spellEnd"/>
+      <w:r>
+        <w:rPr>
+          <w:rFonts w:ascii="Times New Roman" w:hAnsi="Times New Roman" w:cs="Times New Roman"/>
+          <w:sz w:val="28"/>
+          <w:szCs w:val="28"/>
+        </w:rPr>
+        <w:t>: max Width</w:t>
+      </w:r>
+    </w:p>
+    <w:p>
+      <w:pPr>
+        <w:pStyle w:val="ListParagraph"/>
+        <w:numPr>
+          <w:ilvl w:val="1"/>
+          <w:numId w:val="2"/>
+        </w:numPr>
+        <w:rPr>
+          <w:rFonts w:ascii="Times New Roman" w:hAnsi="Times New Roman" w:cs="Times New Roman"/>
+          <w:sz w:val="28"/>
+          <w:szCs w:val="28"/>
+        </w:rPr>
+      </w:pPr>
+      <w:r>
+        <w:rPr>
+          <w:rFonts w:ascii="Times New Roman" w:hAnsi="Times New Roman" w:cs="Times New Roman"/>
+          <w:sz w:val="28"/>
+          <w:szCs w:val="28"/>
+        </w:rPr>
+        <w:t>Principles</w:t>
+      </w:r>
+    </w:p>
+    <w:p>
+      <w:pPr>
+        <w:pStyle w:val="ListParagraph"/>
+        <w:numPr>
+          <w:ilvl w:val="2"/>
+          <w:numId w:val="2"/>
+        </w:numPr>
+        <w:rPr>
+          <w:rFonts w:ascii="Times New Roman" w:hAnsi="Times New Roman" w:cs="Times New Roman"/>
+          <w:sz w:val="28"/>
+          <w:szCs w:val="28"/>
+        </w:rPr>
+      </w:pPr>
+      <w:r>
+        <w:rPr>
+          <w:rFonts w:ascii="Times New Roman" w:hAnsi="Times New Roman" w:cs="Times New Roman"/>
+          <w:sz w:val="28"/>
+          <w:szCs w:val="28"/>
+        </w:rPr>
+        <w:t>DRY: Don’t Repeat Yourself.</w:t>
+      </w:r>
+    </w:p>
+    <w:p>
+      <w:pPr>
+        <w:pStyle w:val="ListParagraph"/>
+        <w:numPr>
+          <w:ilvl w:val="1"/>
+          <w:numId w:val="2"/>
+        </w:numPr>
+        <w:rPr>
+          <w:rFonts w:ascii="Times New Roman" w:hAnsi="Times New Roman" w:cs="Times New Roman"/>
+          <w:sz w:val="28"/>
+          <w:szCs w:val="28"/>
+        </w:rPr>
+      </w:pPr>
+      <w:r>
+        <w:rPr>
+          <w:rFonts w:ascii="Times New Roman" w:hAnsi="Times New Roman" w:cs="Times New Roman"/>
+          <w:sz w:val="28"/>
+          <w:szCs w:val="28"/>
+        </w:rPr>
+        <w:t>Flutter;</w:t>
+      </w:r>
+    </w:p>
+    <w:p>
+      <w:pPr>
+        <w:pStyle w:val="ListParagraph"/>
+        <w:numPr>
+          <w:ilvl w:val="2"/>
+          <w:numId w:val="2"/>
+        </w:numPr>
+        <w:rPr>
+          <w:rFonts w:ascii="Times New Roman" w:hAnsi="Times New Roman" w:cs="Times New Roman"/>
+          <w:sz w:val="28"/>
+          <w:szCs w:val="28"/>
+        </w:rPr>
+      </w:pPr>
+      <w:r>
+        <w:rPr>
+          <w:rFonts w:ascii="Times New Roman" w:hAnsi="Times New Roman" w:cs="Times New Roman"/>
+          <w:sz w:val="28"/>
+          <w:szCs w:val="28"/>
+        </w:rPr>
+        <w:t>@required: named parameters</w:t>
+      </w:r>
+    </w:p>
+    <w:p>
+      <w:pPr>
+        <w:pStyle w:val="ListParagraph"/>
+        <w:numPr>
+          <w:ilvl w:val="1"/>
+          <w:numId w:val="2"/>
+        </w:numPr>
+        <w:rPr>
+          <w:rFonts w:ascii="Times New Roman" w:hAnsi="Times New Roman" w:cs="Times New Roman"/>
+          <w:sz w:val="28"/>
+          <w:szCs w:val="28"/>
+        </w:rPr>
+      </w:pPr>
+      <w:proofErr w:type="spellStart"/>
+      <w:r>
+        <w:rPr>
+          <w:rFonts w:ascii="Times New Roman" w:hAnsi="Times New Roman" w:cs="Times New Roman"/>
+          <w:sz w:val="28"/>
+          <w:szCs w:val="28"/>
+        </w:rPr>
+        <w:t>Const</w:t>
+      </w:r>
+      <w:proofErr w:type="spellEnd"/>
+      <w:r>
+        <w:rPr>
+          <w:rFonts w:ascii="Times New Roman" w:hAnsi="Times New Roman" w:cs="Times New Roman"/>
+          <w:sz w:val="28"/>
+          <w:szCs w:val="28"/>
+        </w:rPr>
+        <w:t xml:space="preserve"> vs final</w:t>
+      </w:r>
+    </w:p>
+    <w:p>
+      <w:pPr>
+        <w:pStyle w:val="ListParagraph"/>
+        <w:numPr>
+          <w:ilvl w:val="2"/>
+          <w:numId w:val="2"/>
+        </w:numPr>
+        <w:rPr>
+          <w:rFonts w:ascii="Times New Roman" w:hAnsi="Times New Roman" w:cs="Times New Roman"/>
+          <w:sz w:val="28"/>
+          <w:szCs w:val="28"/>
+        </w:rPr>
+      </w:pPr>
+      <w:proofErr w:type="spellStart"/>
+      <w:r>
+        <w:rPr>
+          <w:rFonts w:ascii="Times New Roman" w:hAnsi="Times New Roman" w:cs="Times New Roman"/>
+          <w:sz w:val="28"/>
+          <w:szCs w:val="28"/>
+        </w:rPr>
+        <w:t>Const</w:t>
+      </w:r>
+      <w:proofErr w:type="spellEnd"/>
+      <w:r>
+        <w:rPr>
+          <w:rFonts w:ascii="Times New Roman" w:hAnsi="Times New Roman" w:cs="Times New Roman"/>
+          <w:sz w:val="28"/>
+          <w:szCs w:val="28"/>
+        </w:rPr>
+        <w:t>: compile-time constant</w:t>
+      </w:r>
+      <w:r>
+        <w:rPr>
+          <w:rFonts w:ascii="Times New Roman" w:hAnsi="Times New Roman" w:cs="Times New Roman"/>
+          <w:sz w:val="28"/>
+          <w:szCs w:val="28"/>
+        </w:rPr>
+        <w:t>.</w:t>
+      </w:r>
+    </w:p>
+    <w:p>
+      <w:pPr>
+        <w:pStyle w:val="ListParagraph"/>
+        <w:numPr>
+          <w:ilvl w:val="3"/>
+          <w:numId w:val="2"/>
+        </w:numPr>
+        <w:rPr>
+          <w:rFonts w:ascii="Times New Roman" w:hAnsi="Times New Roman" w:cs="Times New Roman"/>
+          <w:sz w:val="28"/>
+          <w:szCs w:val="28"/>
+        </w:rPr>
+      </w:pPr>
+      <w:proofErr w:type="spellStart"/>
+      <w:r>
+        <w:rPr>
+          <w:rFonts w:ascii="Times New Roman" w:hAnsi="Times New Roman" w:cs="Times New Roman"/>
+          <w:sz w:val="28"/>
+          <w:szCs w:val="28"/>
+        </w:rPr>
+        <w:t>Vd</w:t>
+      </w:r>
+      <w:proofErr w:type="spellEnd"/>
+      <w:r>
+        <w:rPr>
+          <w:rFonts w:ascii="Times New Roman" w:hAnsi="Times New Roman" w:cs="Times New Roman"/>
+          <w:sz w:val="28"/>
+          <w:szCs w:val="28"/>
+        </w:rPr>
+        <w:t xml:space="preserve">: </w:t>
+      </w:r>
+      <w:proofErr w:type="spellStart"/>
+      <w:r>
+        <w:rPr>
+          <w:rFonts w:ascii="Times New Roman" w:hAnsi="Times New Roman" w:cs="Times New Roman"/>
+          <w:sz w:val="28"/>
+          <w:szCs w:val="28"/>
+        </w:rPr>
+        <w:t>const</w:t>
+      </w:r>
+      <w:proofErr w:type="spellEnd"/>
+      <w:r>
+        <w:rPr>
+          <w:rFonts w:ascii="Times New Roman" w:hAnsi="Times New Roman" w:cs="Times New Roman"/>
+          <w:sz w:val="28"/>
+          <w:szCs w:val="28"/>
+        </w:rPr>
+        <w:t xml:space="preserve"> time = </w:t>
+      </w:r>
+      <w:proofErr w:type="spellStart"/>
+      <w:r>
+        <w:rPr>
+          <w:rFonts w:ascii="Times New Roman" w:hAnsi="Times New Roman" w:cs="Times New Roman"/>
+          <w:sz w:val="28"/>
+          <w:szCs w:val="28"/>
+        </w:rPr>
+        <w:t>DateTime.now</w:t>
+      </w:r>
+      <w:proofErr w:type="spellEnd"/>
+      <w:r>
+        <w:rPr>
+          <w:rFonts w:ascii="Times New Roman" w:hAnsi="Times New Roman" w:cs="Times New Roman"/>
+          <w:sz w:val="28"/>
+          <w:szCs w:val="28"/>
+        </w:rPr>
+        <w:t xml:space="preserve">(). </w:t>
+      </w:r>
+      <w:r>
+        <w:rPr>
+          <w:rFonts w:ascii="Times New Roman" w:hAnsi="Times New Roman" w:cs="Times New Roman"/>
+          <w:color w:val="FF0000"/>
+          <w:sz w:val="28"/>
+          <w:szCs w:val="28"/>
+        </w:rPr>
+        <w:t>Not working</w:t>
+      </w:r>
+    </w:p>
+    <w:p>
+      <w:pPr>
+        <w:pStyle w:val="ListParagraph"/>
+        <w:numPr>
+          <w:ilvl w:val="2"/>
+          <w:numId w:val="2"/>
+        </w:numPr>
+        <w:rPr>
+          <w:rFonts w:ascii="Times New Roman" w:hAnsi="Times New Roman" w:cs="Times New Roman"/>
+          <w:sz w:val="28"/>
+          <w:szCs w:val="28"/>
+        </w:rPr>
+      </w:pPr>
+      <w:r>
+        <w:rPr>
+          <w:rFonts w:ascii="Times New Roman" w:hAnsi="Times New Roman" w:cs="Times New Roman"/>
+          <w:sz w:val="28"/>
+          <w:szCs w:val="28"/>
+        </w:rPr>
+        <w:t>Final: runtime. (can be set only once).</w:t>
+      </w:r>
+    </w:p>
+    <w:p>
+      <w:pPr>
+        <w:pStyle w:val="ListParagraph"/>
+        <w:numPr>
+          <w:ilvl w:val="3"/>
+          <w:numId w:val="2"/>
+        </w:numPr>
+        <w:rPr>
+          <w:rFonts w:ascii="Times New Roman" w:hAnsi="Times New Roman" w:cs="Times New Roman"/>
+          <w:sz w:val="28"/>
+          <w:szCs w:val="28"/>
+        </w:rPr>
+      </w:pPr>
+      <w:proofErr w:type="spellStart"/>
+      <w:r>
+        <w:rPr>
+          <w:rFonts w:ascii="Times New Roman" w:hAnsi="Times New Roman" w:cs="Times New Roman"/>
+          <w:sz w:val="28"/>
+          <w:szCs w:val="28"/>
+        </w:rPr>
+        <w:t>Vd</w:t>
+      </w:r>
+      <w:proofErr w:type="spellEnd"/>
+      <w:r>
+        <w:rPr>
+          <w:rFonts w:ascii="Times New Roman" w:hAnsi="Times New Roman" w:cs="Times New Roman"/>
+          <w:sz w:val="28"/>
+          <w:szCs w:val="28"/>
+        </w:rPr>
+        <w:t xml:space="preserve">: final time = </w:t>
+      </w:r>
+      <w:proofErr w:type="spellStart"/>
+      <w:r>
+        <w:rPr>
+          <w:rFonts w:ascii="Times New Roman" w:hAnsi="Times New Roman" w:cs="Times New Roman"/>
+          <w:sz w:val="28"/>
+          <w:szCs w:val="28"/>
+        </w:rPr>
+        <w:t>DateTime.now</w:t>
+      </w:r>
+      <w:proofErr w:type="spellEnd"/>
+      <w:r>
+        <w:rPr>
+          <w:rFonts w:ascii="Times New Roman" w:hAnsi="Times New Roman" w:cs="Times New Roman"/>
+          <w:sz w:val="28"/>
+          <w:szCs w:val="28"/>
+        </w:rPr>
+        <w:t xml:space="preserve">(). </w:t>
+      </w:r>
+      <w:r>
+        <w:rPr>
+          <w:rFonts w:ascii="Times New Roman" w:hAnsi="Times New Roman" w:cs="Times New Roman"/>
+          <w:color w:val="00B050"/>
+          <w:sz w:val="28"/>
+          <w:szCs w:val="28"/>
+        </w:rPr>
+        <w:t>working</w:t>
+      </w:r>
     </w:p>
     <w:sectPr>
       <w:pgSz w:w="12240" w:h="15840"/>
@@ -6321,7 +6505,7 @@
 </file>
 
 <file path=customXml/itemProps1.xml><?xml version="1.0" encoding="utf-8"?>
-<ds:datastoreItem xmlns:ds="http://schemas.openxmlformats.org/officeDocument/2006/customXml" ds:itemID="{905CB0AB-94B8-4D85-866C-E8059B266BAE}">
+<ds:datastoreItem xmlns:ds="http://schemas.openxmlformats.org/officeDocument/2006/customXml" ds:itemID="{509B58BA-4338-4A15-9D6F-468DD4647634}">
   <ds:schemaRefs>
     <ds:schemaRef ds:uri="http://schemas.openxmlformats.org/officeDocument/2006/bibliography"/>
   </ds:schemaRefs>

</xml_diff>

<commit_message>
6. The GestureDetector Widget + 7. [Dart] Enums
</commit_message>
<xml_diff>
--- a/Angela/Document/Báo Cáo Khóa học Futter.docx
+++ b/Angela/Document/Báo Cáo Khóa học Futter.docx
@@ -4782,6 +4782,156 @@
       <w:r>
         <w:t>:</w:t>
       </w:r>
+    </w:p>
+    <w:p>
+      <w:pPr>
+        <w:pStyle w:val="ListParagraph"/>
+        <w:numPr>
+          <w:ilvl w:val="2"/>
+          <w:numId w:val="2"/>
+        </w:numPr>
+        <w:rPr>
+          <w:rFonts w:ascii="Times New Roman" w:hAnsi="Times New Roman" w:cs="Times New Roman"/>
+          <w:sz w:val="28"/>
+          <w:szCs w:val="28"/>
+        </w:rPr>
+      </w:pPr>
+      <w:r>
+        <w:rPr>
+          <w:rFonts w:ascii="Times New Roman" w:hAnsi="Times New Roman" w:cs="Times New Roman"/>
+          <w:sz w:val="28"/>
+          <w:szCs w:val="28"/>
+        </w:rPr>
+        <w:t xml:space="preserve">Also is a widget can wrap child widgets. </w:t>
+      </w:r>
+    </w:p>
+    <w:p>
+      <w:pPr>
+        <w:pStyle w:val="ListParagraph"/>
+        <w:numPr>
+          <w:ilvl w:val="1"/>
+          <w:numId w:val="2"/>
+        </w:numPr>
+        <w:rPr>
+          <w:rFonts w:ascii="Times New Roman" w:hAnsi="Times New Roman" w:cs="Times New Roman"/>
+          <w:sz w:val="28"/>
+          <w:szCs w:val="28"/>
+        </w:rPr>
+      </w:pPr>
+      <w:r>
+        <w:rPr>
+          <w:rFonts w:ascii="Times New Roman" w:hAnsi="Times New Roman" w:cs="Times New Roman"/>
+          <w:sz w:val="28"/>
+          <w:szCs w:val="28"/>
+        </w:rPr>
+        <w:t>Widgets</w:t>
+      </w:r>
+    </w:p>
+    <w:p>
+      <w:pPr>
+        <w:pStyle w:val="ListParagraph"/>
+        <w:numPr>
+          <w:ilvl w:val="2"/>
+          <w:numId w:val="2"/>
+        </w:numPr>
+        <w:rPr>
+          <w:rFonts w:ascii="Times New Roman" w:hAnsi="Times New Roman" w:cs="Times New Roman"/>
+          <w:sz w:val="28"/>
+          <w:szCs w:val="28"/>
+        </w:rPr>
+      </w:pPr>
+      <w:r>
+        <w:rPr>
+          <w:rFonts w:ascii="Times New Roman" w:hAnsi="Times New Roman" w:cs="Times New Roman"/>
+          <w:sz w:val="28"/>
+          <w:szCs w:val="28"/>
+        </w:rPr>
+        <w:t>Key class</w:t>
+      </w:r>
+    </w:p>
+    <w:p>
+      <w:pPr>
+        <w:pStyle w:val="ListParagraph"/>
+        <w:numPr>
+          <w:ilvl w:val="3"/>
+          <w:numId w:val="2"/>
+        </w:numPr>
+        <w:rPr>
+          <w:rFonts w:ascii="Times New Roman" w:hAnsi="Times New Roman" w:cs="Times New Roman"/>
+          <w:sz w:val="28"/>
+          <w:szCs w:val="28"/>
+        </w:rPr>
+      </w:pPr>
+      <w:r>
+        <w:rPr>
+          <w:rFonts w:ascii="Times New Roman" w:hAnsi="Times New Roman" w:cs="Times New Roman"/>
+          <w:sz w:val="28"/>
+          <w:szCs w:val="28"/>
+        </w:rPr>
+        <w:t>An identifier for widgets, elements, …</w:t>
+      </w:r>
+    </w:p>
+    <w:p>
+      <w:pPr>
+        <w:pStyle w:val="ListParagraph"/>
+        <w:numPr>
+          <w:ilvl w:val="2"/>
+          <w:numId w:val="2"/>
+        </w:numPr>
+        <w:rPr>
+          <w:rFonts w:ascii="Times New Roman" w:hAnsi="Times New Roman" w:cs="Times New Roman"/>
+          <w:sz w:val="28"/>
+          <w:szCs w:val="28"/>
+        </w:rPr>
+      </w:pPr>
+      <w:r>
+        <w:rPr>
+          <w:rFonts w:ascii="Times New Roman" w:hAnsi="Times New Roman" w:cs="Times New Roman"/>
+          <w:sz w:val="28"/>
+          <w:szCs w:val="28"/>
+        </w:rPr>
+        <w:t>Container:</w:t>
+      </w:r>
+    </w:p>
+    <w:p>
+      <w:pPr>
+        <w:pStyle w:val="ListParagraph"/>
+        <w:numPr>
+          <w:ilvl w:val="3"/>
+          <w:numId w:val="2"/>
+        </w:numPr>
+        <w:rPr>
+          <w:rFonts w:ascii="Times New Roman" w:hAnsi="Times New Roman" w:cs="Times New Roman"/>
+          <w:sz w:val="28"/>
+          <w:szCs w:val="28"/>
+        </w:rPr>
+      </w:pPr>
+      <w:r>
+        <w:rPr>
+          <w:rFonts w:ascii="Times New Roman" w:hAnsi="Times New Roman" w:cs="Times New Roman"/>
+          <w:sz w:val="28"/>
+          <w:szCs w:val="28"/>
+        </w:rPr>
+        <w:t xml:space="preserve">If have </w:t>
+      </w:r>
+      <w:proofErr w:type="spellStart"/>
+      <w:r>
+        <w:rPr>
+          <w:rFonts w:ascii="Times New Roman" w:hAnsi="Times New Roman" w:cs="Times New Roman"/>
+          <w:sz w:val="28"/>
+          <w:szCs w:val="28"/>
+        </w:rPr>
+        <w:t>boxDecoration</w:t>
+      </w:r>
+      <w:proofErr w:type="spellEnd"/>
+      <w:r>
+        <w:rPr>
+          <w:rFonts w:ascii="Times New Roman" w:hAnsi="Times New Roman" w:cs="Times New Roman"/>
+          <w:sz w:val="28"/>
+          <w:szCs w:val="28"/>
+        </w:rPr>
+        <w:t xml:space="preserve"> we have to move color into “decoration”.</w:t>
+      </w:r>
       <w:bookmarkStart w:id="0" w:name="_GoBack"/>
       <w:bookmarkEnd w:id="0"/>
     </w:p>
@@ -4789,6 +4939,46 @@
       <w:pPr>
         <w:pStyle w:val="ListParagraph"/>
         <w:numPr>
+          <w:ilvl w:val="3"/>
+          <w:numId w:val="2"/>
+        </w:numPr>
+        <w:rPr>
+          <w:rFonts w:ascii="Times New Roman" w:hAnsi="Times New Roman" w:cs="Times New Roman"/>
+          <w:sz w:val="28"/>
+          <w:szCs w:val="28"/>
+        </w:rPr>
+      </w:pPr>
+      <w:r>
+        <w:rPr>
+          <w:rFonts w:ascii="Times New Roman" w:hAnsi="Times New Roman" w:cs="Times New Roman"/>
+          <w:sz w:val="28"/>
+          <w:szCs w:val="28"/>
+        </w:rPr>
+        <w:t xml:space="preserve">Width: </w:t>
+      </w:r>
+      <w:proofErr w:type="spellStart"/>
+      <w:r>
+        <w:rPr>
+          <w:rFonts w:ascii="Times New Roman" w:hAnsi="Times New Roman" w:cs="Times New Roman"/>
+          <w:sz w:val="28"/>
+          <w:szCs w:val="28"/>
+        </w:rPr>
+        <w:t>double.infinity</w:t>
+      </w:r>
+      <w:proofErr w:type="spellEnd"/>
+      <w:r>
+        <w:rPr>
+          <w:rFonts w:ascii="Times New Roman" w:hAnsi="Times New Roman" w:cs="Times New Roman"/>
+          <w:sz w:val="28"/>
+          <w:szCs w:val="28"/>
+        </w:rPr>
+        <w:t>: max Width</w:t>
+      </w:r>
+    </w:p>
+    <w:p>
+      <w:pPr>
+        <w:pStyle w:val="ListParagraph"/>
+        <w:numPr>
           <w:ilvl w:val="2"/>
           <w:numId w:val="2"/>
         </w:numPr>
@@ -4798,58 +4988,16 @@
           <w:szCs w:val="28"/>
         </w:rPr>
       </w:pPr>
-      <w:r>
-        <w:rPr>
-          <w:rFonts w:ascii="Times New Roman" w:hAnsi="Times New Roman" w:cs="Times New Roman"/>
-          <w:sz w:val="28"/>
-          <w:szCs w:val="28"/>
-        </w:rPr>
-        <w:t xml:space="preserve">Also is a widget can wrap child widgets. </w:t>
-      </w:r>
-    </w:p>
-    <w:p>
-      <w:pPr>
-        <w:pStyle w:val="ListParagraph"/>
-        <w:numPr>
-          <w:ilvl w:val="1"/>
-          <w:numId w:val="2"/>
-        </w:numPr>
-        <w:rPr>
-          <w:rFonts w:ascii="Times New Roman" w:hAnsi="Times New Roman" w:cs="Times New Roman"/>
-          <w:sz w:val="28"/>
-          <w:szCs w:val="28"/>
-        </w:rPr>
-      </w:pPr>
-      <w:r>
-        <w:rPr>
-          <w:rFonts w:ascii="Times New Roman" w:hAnsi="Times New Roman" w:cs="Times New Roman"/>
-          <w:sz w:val="28"/>
-          <w:szCs w:val="28"/>
-        </w:rPr>
-        <w:t>Widgets</w:t>
-      </w:r>
-    </w:p>
-    <w:p>
-      <w:pPr>
-        <w:pStyle w:val="ListParagraph"/>
-        <w:numPr>
-          <w:ilvl w:val="2"/>
-          <w:numId w:val="2"/>
-        </w:numPr>
-        <w:rPr>
-          <w:rFonts w:ascii="Times New Roman" w:hAnsi="Times New Roman" w:cs="Times New Roman"/>
-          <w:sz w:val="28"/>
-          <w:szCs w:val="28"/>
-        </w:rPr>
-      </w:pPr>
-      <w:r>
-        <w:rPr>
-          <w:rFonts w:ascii="Times New Roman" w:hAnsi="Times New Roman" w:cs="Times New Roman"/>
-          <w:sz w:val="28"/>
-          <w:szCs w:val="28"/>
-        </w:rPr>
-        <w:t>Key class</w:t>
-      </w:r>
+      <w:proofErr w:type="spellStart"/>
+      <w:r>
+        <w:rPr>
+          <w:rFonts w:ascii="Times New Roman" w:hAnsi="Times New Roman" w:cs="Times New Roman"/>
+          <w:sz w:val="28"/>
+          <w:szCs w:val="28"/>
+        </w:rPr>
+        <w:t>GestureDetector</w:t>
+      </w:r>
+      <w:proofErr w:type="spellEnd"/>
     </w:p>
     <w:p>
       <w:pPr>
@@ -4870,109 +5018,7 @@
           <w:sz w:val="28"/>
           <w:szCs w:val="28"/>
         </w:rPr>
-        <w:t>An identifier for widgets, elements, …</w:t>
-      </w:r>
-    </w:p>
-    <w:p>
-      <w:pPr>
-        <w:pStyle w:val="ListParagraph"/>
-        <w:numPr>
-          <w:ilvl w:val="2"/>
-          <w:numId w:val="2"/>
-        </w:numPr>
-        <w:rPr>
-          <w:rFonts w:ascii="Times New Roman" w:hAnsi="Times New Roman" w:cs="Times New Roman"/>
-          <w:sz w:val="28"/>
-          <w:szCs w:val="28"/>
-        </w:rPr>
-      </w:pPr>
-      <w:r>
-        <w:rPr>
-          <w:rFonts w:ascii="Times New Roman" w:hAnsi="Times New Roman" w:cs="Times New Roman"/>
-          <w:sz w:val="28"/>
-          <w:szCs w:val="28"/>
-        </w:rPr>
-        <w:t>Container:</w:t>
-      </w:r>
-    </w:p>
-    <w:p>
-      <w:pPr>
-        <w:pStyle w:val="ListParagraph"/>
-        <w:numPr>
-          <w:ilvl w:val="3"/>
-          <w:numId w:val="2"/>
-        </w:numPr>
-        <w:rPr>
-          <w:rFonts w:ascii="Times New Roman" w:hAnsi="Times New Roman" w:cs="Times New Roman"/>
-          <w:sz w:val="28"/>
-          <w:szCs w:val="28"/>
-        </w:rPr>
-      </w:pPr>
-      <w:r>
-        <w:rPr>
-          <w:rFonts w:ascii="Times New Roman" w:hAnsi="Times New Roman" w:cs="Times New Roman"/>
-          <w:sz w:val="28"/>
-          <w:szCs w:val="28"/>
-        </w:rPr>
-        <w:t xml:space="preserve">If have </w:t>
-      </w:r>
-      <w:proofErr w:type="spellStart"/>
-      <w:r>
-        <w:rPr>
-          <w:rFonts w:ascii="Times New Roman" w:hAnsi="Times New Roman" w:cs="Times New Roman"/>
-          <w:sz w:val="28"/>
-          <w:szCs w:val="28"/>
-        </w:rPr>
-        <w:t>boxDecoration</w:t>
-      </w:r>
-      <w:proofErr w:type="spellEnd"/>
-      <w:r>
-        <w:rPr>
-          <w:rFonts w:ascii="Times New Roman" w:hAnsi="Times New Roman" w:cs="Times New Roman"/>
-          <w:sz w:val="28"/>
-          <w:szCs w:val="28"/>
-        </w:rPr>
-        <w:t xml:space="preserve"> we have to move color into “decoration”.</w:t>
-      </w:r>
-    </w:p>
-    <w:p>
-      <w:pPr>
-        <w:pStyle w:val="ListParagraph"/>
-        <w:numPr>
-          <w:ilvl w:val="3"/>
-          <w:numId w:val="2"/>
-        </w:numPr>
-        <w:rPr>
-          <w:rFonts w:ascii="Times New Roman" w:hAnsi="Times New Roman" w:cs="Times New Roman"/>
-          <w:sz w:val="28"/>
-          <w:szCs w:val="28"/>
-        </w:rPr>
-      </w:pPr>
-      <w:r>
-        <w:rPr>
-          <w:rFonts w:ascii="Times New Roman" w:hAnsi="Times New Roman" w:cs="Times New Roman"/>
-          <w:sz w:val="28"/>
-          <w:szCs w:val="28"/>
-        </w:rPr>
-        <w:t xml:space="preserve">Width: </w:t>
-      </w:r>
-      <w:proofErr w:type="spellStart"/>
-      <w:r>
-        <w:rPr>
-          <w:rFonts w:ascii="Times New Roman" w:hAnsi="Times New Roman" w:cs="Times New Roman"/>
-          <w:sz w:val="28"/>
-          <w:szCs w:val="28"/>
-        </w:rPr>
-        <w:t>double.infinity</w:t>
-      </w:r>
-      <w:proofErr w:type="spellEnd"/>
-      <w:r>
-        <w:rPr>
-          <w:rFonts w:ascii="Times New Roman" w:hAnsi="Times New Roman" w:cs="Times New Roman"/>
-          <w:sz w:val="28"/>
-          <w:szCs w:val="28"/>
-        </w:rPr>
-        <w:t>: max Width</w:t>
+        <w:t>Detects gestures.</w:t>
       </w:r>
     </w:p>
     <w:p>
@@ -6505,7 +6551,7 @@
 </file>
 
 <file path=customXml/itemProps1.xml><?xml version="1.0" encoding="utf-8"?>
-<ds:datastoreItem xmlns:ds="http://schemas.openxmlformats.org/officeDocument/2006/customXml" ds:itemID="{509B58BA-4338-4A15-9D6F-468DD4647634}">
+<ds:datastoreItem xmlns:ds="http://schemas.openxmlformats.org/officeDocument/2006/customXml" ds:itemID="{4E523970-C5D6-43F8-9BDF-4F360E1D4EFF}">
   <ds:schemaRefs>
     <ds:schemaRef ds:uri="http://schemas.openxmlformats.org/officeDocument/2006/bibliography"/>
   </ds:schemaRefs>

</xml_diff>

<commit_message>
9. [Dart] Functions as First Order Objects
</commit_message>
<xml_diff>
--- a/Angela/Document/Báo Cáo Khóa học Futter.docx
+++ b/Angela/Document/Báo Cáo Khóa học Futter.docx
@@ -4932,8 +4932,80 @@
         </w:rPr>
         <w:t xml:space="preserve"> we have to move color into “decoration”.</w:t>
       </w:r>
+    </w:p>
+    <w:p>
+      <w:pPr>
+        <w:pStyle w:val="ListParagraph"/>
+        <w:numPr>
+          <w:ilvl w:val="3"/>
+          <w:numId w:val="2"/>
+        </w:numPr>
+        <w:rPr>
+          <w:rFonts w:ascii="Times New Roman" w:hAnsi="Times New Roman" w:cs="Times New Roman"/>
+          <w:sz w:val="28"/>
+          <w:szCs w:val="28"/>
+        </w:rPr>
+      </w:pPr>
+      <w:r>
+        <w:rPr>
+          <w:rFonts w:ascii="Times New Roman" w:hAnsi="Times New Roman" w:cs="Times New Roman"/>
+          <w:sz w:val="28"/>
+          <w:szCs w:val="28"/>
+        </w:rPr>
+        <w:t xml:space="preserve">Width: </w:t>
+      </w:r>
+      <w:proofErr w:type="spellStart"/>
+      <w:r>
+        <w:rPr>
+          <w:rFonts w:ascii="Times New Roman" w:hAnsi="Times New Roman" w:cs="Times New Roman"/>
+          <w:sz w:val="28"/>
+          <w:szCs w:val="28"/>
+        </w:rPr>
+        <w:t>double.infinity</w:t>
+      </w:r>
+      <w:proofErr w:type="spellEnd"/>
+      <w:r>
+        <w:rPr>
+          <w:rFonts w:ascii="Times New Roman" w:hAnsi="Times New Roman" w:cs="Times New Roman"/>
+          <w:sz w:val="28"/>
+          <w:szCs w:val="28"/>
+        </w:rPr>
+        <w:t>: max Widt</w:t>
+      </w:r>
       <w:bookmarkStart w:id="0" w:name="_GoBack"/>
       <w:bookmarkEnd w:id="0"/>
+      <w:r>
+        <w:rPr>
+          <w:rFonts w:ascii="Times New Roman" w:hAnsi="Times New Roman" w:cs="Times New Roman"/>
+          <w:sz w:val="28"/>
+          <w:szCs w:val="28"/>
+        </w:rPr>
+        <w:t>h</w:t>
+      </w:r>
+    </w:p>
+    <w:p>
+      <w:pPr>
+        <w:pStyle w:val="ListParagraph"/>
+        <w:numPr>
+          <w:ilvl w:val="2"/>
+          <w:numId w:val="2"/>
+        </w:numPr>
+        <w:rPr>
+          <w:rFonts w:ascii="Times New Roman" w:hAnsi="Times New Roman" w:cs="Times New Roman"/>
+          <w:sz w:val="28"/>
+          <w:szCs w:val="28"/>
+        </w:rPr>
+      </w:pPr>
+      <w:proofErr w:type="spellStart"/>
+      <w:r>
+        <w:rPr>
+          <w:rFonts w:ascii="Times New Roman" w:hAnsi="Times New Roman" w:cs="Times New Roman"/>
+          <w:sz w:val="28"/>
+          <w:szCs w:val="28"/>
+        </w:rPr>
+        <w:t>GestureDetector</w:t>
+      </w:r>
+      <w:proofErr w:type="spellEnd"/>
     </w:p>
     <w:p>
       <w:pPr>
@@ -4954,25 +5026,29 @@
           <w:sz w:val="28"/>
           <w:szCs w:val="28"/>
         </w:rPr>
-        <w:t xml:space="preserve">Width: </w:t>
-      </w:r>
-      <w:proofErr w:type="spellStart"/>
-      <w:r>
-        <w:rPr>
-          <w:rFonts w:ascii="Times New Roman" w:hAnsi="Times New Roman" w:cs="Times New Roman"/>
-          <w:sz w:val="28"/>
-          <w:szCs w:val="28"/>
-        </w:rPr>
-        <w:t>double.infinity</w:t>
-      </w:r>
-      <w:proofErr w:type="spellEnd"/>
-      <w:r>
-        <w:rPr>
-          <w:rFonts w:ascii="Times New Roman" w:hAnsi="Times New Roman" w:cs="Times New Roman"/>
-          <w:sz w:val="28"/>
-          <w:szCs w:val="28"/>
-        </w:rPr>
-        <w:t>: max Width</w:t>
+        <w:t>Detects gestures.</w:t>
+      </w:r>
+    </w:p>
+    <w:p>
+      <w:pPr>
+        <w:pStyle w:val="ListParagraph"/>
+        <w:numPr>
+          <w:ilvl w:val="1"/>
+          <w:numId w:val="2"/>
+        </w:numPr>
+        <w:rPr>
+          <w:rFonts w:ascii="Times New Roman" w:hAnsi="Times New Roman" w:cs="Times New Roman"/>
+          <w:sz w:val="28"/>
+          <w:szCs w:val="28"/>
+        </w:rPr>
+      </w:pPr>
+      <w:r>
+        <w:rPr>
+          <w:rFonts w:ascii="Times New Roman" w:hAnsi="Times New Roman" w:cs="Times New Roman"/>
+          <w:sz w:val="28"/>
+          <w:szCs w:val="28"/>
+        </w:rPr>
+        <w:t>Principles</w:t>
       </w:r>
     </w:p>
     <w:p>
@@ -4988,16 +5064,112 @@
           <w:szCs w:val="28"/>
         </w:rPr>
       </w:pPr>
-      <w:proofErr w:type="spellStart"/>
-      <w:r>
-        <w:rPr>
-          <w:rFonts w:ascii="Times New Roman" w:hAnsi="Times New Roman" w:cs="Times New Roman"/>
-          <w:sz w:val="28"/>
-          <w:szCs w:val="28"/>
-        </w:rPr>
-        <w:t>GestureDetector</w:t>
-      </w:r>
-      <w:proofErr w:type="spellEnd"/>
+      <w:r>
+        <w:rPr>
+          <w:rFonts w:ascii="Times New Roman" w:hAnsi="Times New Roman" w:cs="Times New Roman"/>
+          <w:sz w:val="28"/>
+          <w:szCs w:val="28"/>
+        </w:rPr>
+        <w:t>DRY: Don’t Repeat Yourself.</w:t>
+      </w:r>
+    </w:p>
+    <w:p>
+      <w:pPr>
+        <w:pStyle w:val="ListParagraph"/>
+        <w:numPr>
+          <w:ilvl w:val="1"/>
+          <w:numId w:val="2"/>
+        </w:numPr>
+        <w:rPr>
+          <w:rFonts w:ascii="Times New Roman" w:hAnsi="Times New Roman" w:cs="Times New Roman"/>
+          <w:sz w:val="28"/>
+          <w:szCs w:val="28"/>
+        </w:rPr>
+      </w:pPr>
+      <w:r>
+        <w:rPr>
+          <w:rFonts w:ascii="Times New Roman" w:hAnsi="Times New Roman" w:cs="Times New Roman"/>
+          <w:sz w:val="28"/>
+          <w:szCs w:val="28"/>
+        </w:rPr>
+        <w:t>Flutter;</w:t>
+      </w:r>
+    </w:p>
+    <w:p>
+      <w:pPr>
+        <w:pStyle w:val="ListParagraph"/>
+        <w:numPr>
+          <w:ilvl w:val="2"/>
+          <w:numId w:val="2"/>
+        </w:numPr>
+        <w:rPr>
+          <w:rFonts w:ascii="Times New Roman" w:hAnsi="Times New Roman" w:cs="Times New Roman"/>
+          <w:sz w:val="28"/>
+          <w:szCs w:val="28"/>
+        </w:rPr>
+      </w:pPr>
+      <w:r>
+        <w:rPr>
+          <w:rFonts w:ascii="Times New Roman" w:hAnsi="Times New Roman" w:cs="Times New Roman"/>
+          <w:sz w:val="28"/>
+          <w:szCs w:val="28"/>
+        </w:rPr>
+        <w:t>@required: named parameters</w:t>
+      </w:r>
+    </w:p>
+    <w:p>
+      <w:pPr>
+        <w:pStyle w:val="ListParagraph"/>
+        <w:numPr>
+          <w:ilvl w:val="1"/>
+          <w:numId w:val="2"/>
+        </w:numPr>
+        <w:rPr>
+          <w:rFonts w:ascii="Times New Roman" w:hAnsi="Times New Roman" w:cs="Times New Roman"/>
+          <w:sz w:val="28"/>
+          <w:szCs w:val="28"/>
+        </w:rPr>
+      </w:pPr>
+      <w:r>
+        <w:rPr>
+          <w:rFonts w:ascii="Times New Roman" w:hAnsi="Times New Roman" w:cs="Times New Roman"/>
+          <w:sz w:val="28"/>
+          <w:szCs w:val="28"/>
+        </w:rPr>
+        <w:t>Dart</w:t>
+      </w:r>
+    </w:p>
+    <w:p>
+      <w:pPr>
+        <w:pStyle w:val="ListParagraph"/>
+        <w:numPr>
+          <w:ilvl w:val="2"/>
+          <w:numId w:val="2"/>
+        </w:numPr>
+        <w:rPr>
+          <w:rFonts w:ascii="Times New Roman" w:hAnsi="Times New Roman" w:cs="Times New Roman"/>
+          <w:sz w:val="28"/>
+          <w:szCs w:val="28"/>
+        </w:rPr>
+      </w:pPr>
+      <w:proofErr w:type="spellStart"/>
+      <w:r>
+        <w:rPr>
+          <w:rFonts w:ascii="Times New Roman" w:hAnsi="Times New Roman" w:cs="Times New Roman"/>
+          <w:sz w:val="28"/>
+          <w:szCs w:val="28"/>
+        </w:rPr>
+        <w:t>Const</w:t>
+      </w:r>
+      <w:proofErr w:type="spellEnd"/>
+      <w:r>
+        <w:rPr>
+          <w:rFonts w:ascii="Times New Roman" w:hAnsi="Times New Roman" w:cs="Times New Roman"/>
+          <w:sz w:val="28"/>
+          <w:szCs w:val="28"/>
+        </w:rPr>
+        <w:t xml:space="preserve"> vs final</w:t>
+      </w:r>
     </w:p>
     <w:p>
       <w:pPr>
@@ -5012,35 +5184,198 @@
           <w:szCs w:val="28"/>
         </w:rPr>
       </w:pPr>
-      <w:r>
-        <w:rPr>
-          <w:rFonts w:ascii="Times New Roman" w:hAnsi="Times New Roman" w:cs="Times New Roman"/>
-          <w:sz w:val="28"/>
-          <w:szCs w:val="28"/>
-        </w:rPr>
-        <w:t>Detects gestures.</w:t>
-      </w:r>
-    </w:p>
-    <w:p>
-      <w:pPr>
-        <w:pStyle w:val="ListParagraph"/>
-        <w:numPr>
-          <w:ilvl w:val="1"/>
-          <w:numId w:val="2"/>
-        </w:numPr>
-        <w:rPr>
-          <w:rFonts w:ascii="Times New Roman" w:hAnsi="Times New Roman" w:cs="Times New Roman"/>
-          <w:sz w:val="28"/>
-          <w:szCs w:val="28"/>
-        </w:rPr>
-      </w:pPr>
-      <w:r>
-        <w:rPr>
-          <w:rFonts w:ascii="Times New Roman" w:hAnsi="Times New Roman" w:cs="Times New Roman"/>
-          <w:sz w:val="28"/>
-          <w:szCs w:val="28"/>
-        </w:rPr>
-        <w:t>Principles</w:t>
+      <w:proofErr w:type="spellStart"/>
+      <w:r>
+        <w:rPr>
+          <w:rFonts w:ascii="Times New Roman" w:hAnsi="Times New Roman" w:cs="Times New Roman"/>
+          <w:sz w:val="28"/>
+          <w:szCs w:val="28"/>
+        </w:rPr>
+        <w:t>Const</w:t>
+      </w:r>
+      <w:proofErr w:type="spellEnd"/>
+      <w:r>
+        <w:rPr>
+          <w:rFonts w:ascii="Times New Roman" w:hAnsi="Times New Roman" w:cs="Times New Roman"/>
+          <w:sz w:val="28"/>
+          <w:szCs w:val="28"/>
+        </w:rPr>
+        <w:t>: compile-time constant</w:t>
+      </w:r>
+      <w:r>
+        <w:rPr>
+          <w:rFonts w:ascii="Times New Roman" w:hAnsi="Times New Roman" w:cs="Times New Roman"/>
+          <w:sz w:val="28"/>
+          <w:szCs w:val="28"/>
+        </w:rPr>
+        <w:t>.</w:t>
+      </w:r>
+    </w:p>
+    <w:p>
+      <w:pPr>
+        <w:pStyle w:val="ListParagraph"/>
+        <w:numPr>
+          <w:ilvl w:val="4"/>
+          <w:numId w:val="2"/>
+        </w:numPr>
+        <w:rPr>
+          <w:rFonts w:ascii="Times New Roman" w:hAnsi="Times New Roman" w:cs="Times New Roman"/>
+          <w:sz w:val="28"/>
+          <w:szCs w:val="28"/>
+        </w:rPr>
+      </w:pPr>
+      <w:proofErr w:type="spellStart"/>
+      <w:r>
+        <w:rPr>
+          <w:rFonts w:ascii="Times New Roman" w:hAnsi="Times New Roman" w:cs="Times New Roman"/>
+          <w:sz w:val="28"/>
+          <w:szCs w:val="28"/>
+        </w:rPr>
+        <w:t>Vd</w:t>
+      </w:r>
+      <w:proofErr w:type="spellEnd"/>
+      <w:r>
+        <w:rPr>
+          <w:rFonts w:ascii="Times New Roman" w:hAnsi="Times New Roman" w:cs="Times New Roman"/>
+          <w:sz w:val="28"/>
+          <w:szCs w:val="28"/>
+        </w:rPr>
+        <w:t xml:space="preserve">: </w:t>
+      </w:r>
+      <w:proofErr w:type="spellStart"/>
+      <w:r>
+        <w:rPr>
+          <w:rFonts w:ascii="Times New Roman" w:hAnsi="Times New Roman" w:cs="Times New Roman"/>
+          <w:sz w:val="28"/>
+          <w:szCs w:val="28"/>
+        </w:rPr>
+        <w:t>const</w:t>
+      </w:r>
+      <w:proofErr w:type="spellEnd"/>
+      <w:r>
+        <w:rPr>
+          <w:rFonts w:ascii="Times New Roman" w:hAnsi="Times New Roman" w:cs="Times New Roman"/>
+          <w:sz w:val="28"/>
+          <w:szCs w:val="28"/>
+        </w:rPr>
+        <w:t xml:space="preserve"> time = </w:t>
+      </w:r>
+      <w:proofErr w:type="spellStart"/>
+      <w:r>
+        <w:rPr>
+          <w:rFonts w:ascii="Times New Roman" w:hAnsi="Times New Roman" w:cs="Times New Roman"/>
+          <w:sz w:val="28"/>
+          <w:szCs w:val="28"/>
+        </w:rPr>
+        <w:t>DateTime.now</w:t>
+      </w:r>
+      <w:proofErr w:type="spellEnd"/>
+      <w:r>
+        <w:rPr>
+          <w:rFonts w:ascii="Times New Roman" w:hAnsi="Times New Roman" w:cs="Times New Roman"/>
+          <w:sz w:val="28"/>
+          <w:szCs w:val="28"/>
+        </w:rPr>
+        <w:t xml:space="preserve">(). </w:t>
+      </w:r>
+      <w:r>
+        <w:rPr>
+          <w:rFonts w:ascii="Times New Roman" w:hAnsi="Times New Roman" w:cs="Times New Roman"/>
+          <w:color w:val="FF0000"/>
+          <w:sz w:val="28"/>
+          <w:szCs w:val="28"/>
+        </w:rPr>
+        <w:t>Not working</w:t>
+      </w:r>
+    </w:p>
+    <w:p>
+      <w:pPr>
+        <w:pStyle w:val="ListParagraph"/>
+        <w:numPr>
+          <w:ilvl w:val="3"/>
+          <w:numId w:val="2"/>
+        </w:numPr>
+        <w:rPr>
+          <w:rFonts w:ascii="Times New Roman" w:hAnsi="Times New Roman" w:cs="Times New Roman"/>
+          <w:sz w:val="28"/>
+          <w:szCs w:val="28"/>
+        </w:rPr>
+      </w:pPr>
+      <w:r>
+        <w:rPr>
+          <w:rFonts w:ascii="Times New Roman" w:hAnsi="Times New Roman" w:cs="Times New Roman"/>
+          <w:sz w:val="28"/>
+          <w:szCs w:val="28"/>
+        </w:rPr>
+        <w:t>Final: runtime. (can be set only once).</w:t>
+      </w:r>
+    </w:p>
+    <w:p>
+      <w:pPr>
+        <w:pStyle w:val="ListParagraph"/>
+        <w:numPr>
+          <w:ilvl w:val="4"/>
+          <w:numId w:val="2"/>
+        </w:numPr>
+        <w:rPr>
+          <w:rFonts w:ascii="Times New Roman" w:hAnsi="Times New Roman" w:cs="Times New Roman"/>
+          <w:sz w:val="28"/>
+          <w:szCs w:val="28"/>
+        </w:rPr>
+      </w:pPr>
+      <w:proofErr w:type="spellStart"/>
+      <w:r>
+        <w:rPr>
+          <w:rFonts w:ascii="Times New Roman" w:hAnsi="Times New Roman" w:cs="Times New Roman"/>
+          <w:sz w:val="28"/>
+          <w:szCs w:val="28"/>
+        </w:rPr>
+        <w:t>Vd</w:t>
+      </w:r>
+      <w:proofErr w:type="spellEnd"/>
+      <w:r>
+        <w:rPr>
+          <w:rFonts w:ascii="Times New Roman" w:hAnsi="Times New Roman" w:cs="Times New Roman"/>
+          <w:sz w:val="28"/>
+          <w:szCs w:val="28"/>
+        </w:rPr>
+        <w:t xml:space="preserve">: final time = </w:t>
+      </w:r>
+      <w:proofErr w:type="spellStart"/>
+      <w:r>
+        <w:rPr>
+          <w:rFonts w:ascii="Times New Roman" w:hAnsi="Times New Roman" w:cs="Times New Roman"/>
+          <w:sz w:val="28"/>
+          <w:szCs w:val="28"/>
+        </w:rPr>
+        <w:t>DateTime.now</w:t>
+      </w:r>
+      <w:proofErr w:type="spellEnd"/>
+      <w:r>
+        <w:rPr>
+          <w:rFonts w:ascii="Times New Roman" w:hAnsi="Times New Roman" w:cs="Times New Roman"/>
+          <w:sz w:val="28"/>
+          <w:szCs w:val="28"/>
+        </w:rPr>
+        <w:t xml:space="preserve">(). </w:t>
+      </w:r>
+      <w:r>
+        <w:rPr>
+          <w:rFonts w:ascii="Times New Roman" w:hAnsi="Times New Roman" w:cs="Times New Roman"/>
+          <w:color w:val="00B050"/>
+          <w:sz w:val="28"/>
+          <w:szCs w:val="28"/>
+        </w:rPr>
+        <w:t>W</w:t>
+      </w:r>
+      <w:r>
+        <w:rPr>
+          <w:rFonts w:ascii="Times New Roman" w:hAnsi="Times New Roman" w:cs="Times New Roman"/>
+          <w:color w:val="00B050"/>
+          <w:sz w:val="28"/>
+          <w:szCs w:val="28"/>
+        </w:rPr>
+        <w:t>orking</w:t>
       </w:r>
     </w:p>
     <w:p>
@@ -5052,129 +5387,88 @@
         </w:numPr>
         <w:rPr>
           <w:rFonts w:ascii="Times New Roman" w:hAnsi="Times New Roman" w:cs="Times New Roman"/>
-          <w:sz w:val="28"/>
-          <w:szCs w:val="28"/>
-        </w:rPr>
-      </w:pPr>
-      <w:r>
-        <w:rPr>
-          <w:rFonts w:ascii="Times New Roman" w:hAnsi="Times New Roman" w:cs="Times New Roman"/>
-          <w:sz w:val="28"/>
-          <w:szCs w:val="28"/>
-        </w:rPr>
-        <w:t>DRY: Don’t Repeat Yourself.</w:t>
-      </w:r>
-    </w:p>
-    <w:p>
-      <w:pPr>
-        <w:pStyle w:val="ListParagraph"/>
-        <w:numPr>
-          <w:ilvl w:val="1"/>
-          <w:numId w:val="2"/>
-        </w:numPr>
-        <w:rPr>
-          <w:rFonts w:ascii="Times New Roman" w:hAnsi="Times New Roman" w:cs="Times New Roman"/>
-          <w:sz w:val="28"/>
-          <w:szCs w:val="28"/>
-        </w:rPr>
-      </w:pPr>
-      <w:r>
-        <w:rPr>
-          <w:rFonts w:ascii="Times New Roman" w:hAnsi="Times New Roman" w:cs="Times New Roman"/>
-          <w:sz w:val="28"/>
-          <w:szCs w:val="28"/>
-        </w:rPr>
-        <w:t>Flutter;</w:t>
-      </w:r>
-    </w:p>
-    <w:p>
-      <w:pPr>
-        <w:pStyle w:val="ListParagraph"/>
-        <w:numPr>
-          <w:ilvl w:val="2"/>
-          <w:numId w:val="2"/>
-        </w:numPr>
-        <w:rPr>
-          <w:rFonts w:ascii="Times New Roman" w:hAnsi="Times New Roman" w:cs="Times New Roman"/>
-          <w:sz w:val="28"/>
-          <w:szCs w:val="28"/>
-        </w:rPr>
-      </w:pPr>
-      <w:r>
-        <w:rPr>
-          <w:rFonts w:ascii="Times New Roman" w:hAnsi="Times New Roman" w:cs="Times New Roman"/>
-          <w:sz w:val="28"/>
-          <w:szCs w:val="28"/>
-        </w:rPr>
-        <w:t>@required: named parameters</w:t>
-      </w:r>
-    </w:p>
-    <w:p>
-      <w:pPr>
-        <w:pStyle w:val="ListParagraph"/>
-        <w:numPr>
-          <w:ilvl w:val="1"/>
-          <w:numId w:val="2"/>
-        </w:numPr>
-        <w:rPr>
-          <w:rFonts w:ascii="Times New Roman" w:hAnsi="Times New Roman" w:cs="Times New Roman"/>
-          <w:sz w:val="28"/>
-          <w:szCs w:val="28"/>
-        </w:rPr>
-      </w:pPr>
-      <w:proofErr w:type="spellStart"/>
-      <w:r>
-        <w:rPr>
-          <w:rFonts w:ascii="Times New Roman" w:hAnsi="Times New Roman" w:cs="Times New Roman"/>
-          <w:sz w:val="28"/>
-          <w:szCs w:val="28"/>
-        </w:rPr>
-        <w:t>Const</w:t>
-      </w:r>
-      <w:proofErr w:type="spellEnd"/>
-      <w:r>
-        <w:rPr>
-          <w:rFonts w:ascii="Times New Roman" w:hAnsi="Times New Roman" w:cs="Times New Roman"/>
-          <w:sz w:val="28"/>
-          <w:szCs w:val="28"/>
-        </w:rPr>
-        <w:t xml:space="preserve"> vs final</w:t>
-      </w:r>
-    </w:p>
-    <w:p>
-      <w:pPr>
-        <w:pStyle w:val="ListParagraph"/>
-        <w:numPr>
-          <w:ilvl w:val="2"/>
-          <w:numId w:val="2"/>
-        </w:numPr>
-        <w:rPr>
-          <w:rFonts w:ascii="Times New Roman" w:hAnsi="Times New Roman" w:cs="Times New Roman"/>
-          <w:sz w:val="28"/>
-          <w:szCs w:val="28"/>
-        </w:rPr>
-      </w:pPr>
-      <w:proofErr w:type="spellStart"/>
-      <w:r>
-        <w:rPr>
-          <w:rFonts w:ascii="Times New Roman" w:hAnsi="Times New Roman" w:cs="Times New Roman"/>
-          <w:sz w:val="28"/>
-          <w:szCs w:val="28"/>
-        </w:rPr>
-        <w:t>Const</w:t>
-      </w:r>
-      <w:proofErr w:type="spellEnd"/>
-      <w:r>
-        <w:rPr>
-          <w:rFonts w:ascii="Times New Roman" w:hAnsi="Times New Roman" w:cs="Times New Roman"/>
-          <w:sz w:val="28"/>
-          <w:szCs w:val="28"/>
-        </w:rPr>
-        <w:t>: compile-time constant</w:t>
-      </w:r>
-      <w:r>
-        <w:rPr>
-          <w:rFonts w:ascii="Times New Roman" w:hAnsi="Times New Roman" w:cs="Times New Roman"/>
+          <w:color w:val="000000" w:themeColor="text1"/>
+          <w:sz w:val="28"/>
+          <w:szCs w:val="28"/>
+        </w:rPr>
+      </w:pPr>
+      <w:r>
+        <w:rPr>
+          <w:rFonts w:ascii="Times New Roman" w:hAnsi="Times New Roman" w:cs="Times New Roman"/>
+          <w:color w:val="000000" w:themeColor="text1"/>
+          <w:sz w:val="28"/>
+          <w:szCs w:val="28"/>
+        </w:rPr>
+        <w:t>Ternary</w:t>
+      </w:r>
+      <w:r>
+        <w:rPr>
+          <w:rFonts w:ascii="Times New Roman" w:hAnsi="Times New Roman" w:cs="Times New Roman"/>
+          <w:color w:val="000000" w:themeColor="text1"/>
+          <w:sz w:val="28"/>
+          <w:szCs w:val="28"/>
+        </w:rPr>
+        <w:t xml:space="preserve">: </w:t>
+      </w:r>
+    </w:p>
+    <w:p>
+      <w:pPr>
+        <w:pStyle w:val="ListParagraph"/>
+        <w:numPr>
+          <w:ilvl w:val="3"/>
+          <w:numId w:val="2"/>
+        </w:numPr>
+        <w:rPr>
+          <w:rFonts w:ascii="Times New Roman" w:hAnsi="Times New Roman" w:cs="Times New Roman"/>
+          <w:color w:val="000000" w:themeColor="text1"/>
+          <w:sz w:val="28"/>
+          <w:szCs w:val="28"/>
+        </w:rPr>
+      </w:pPr>
+      <w:r>
+        <w:rPr>
+          <w:rFonts w:ascii="Times New Roman" w:hAnsi="Times New Roman" w:cs="Times New Roman"/>
+          <w:color w:val="000000" w:themeColor="text1"/>
+          <w:sz w:val="28"/>
+          <w:szCs w:val="28"/>
+        </w:rPr>
+        <w:t xml:space="preserve">Condition ? </w:t>
+      </w:r>
+      <w:proofErr w:type="spellStart"/>
+      <w:r>
+        <w:rPr>
+          <w:rFonts w:ascii="Times New Roman" w:hAnsi="Times New Roman" w:cs="Times New Roman"/>
+          <w:color w:val="000000" w:themeColor="text1"/>
+          <w:sz w:val="28"/>
+          <w:szCs w:val="28"/>
+        </w:rPr>
+        <w:t>DothisIfTrue</w:t>
+      </w:r>
+      <w:proofErr w:type="spellEnd"/>
+      <w:r>
+        <w:rPr>
+          <w:rFonts w:ascii="Times New Roman" w:hAnsi="Times New Roman" w:cs="Times New Roman"/>
+          <w:color w:val="000000" w:themeColor="text1"/>
+          <w:sz w:val="28"/>
+          <w:szCs w:val="28"/>
+        </w:rPr>
+        <w:t xml:space="preserve"> : </w:t>
+      </w:r>
+      <w:proofErr w:type="spellStart"/>
+      <w:r>
+        <w:rPr>
+          <w:rFonts w:ascii="Times New Roman" w:hAnsi="Times New Roman" w:cs="Times New Roman"/>
+          <w:color w:val="000000" w:themeColor="text1"/>
+          <w:sz w:val="28"/>
+          <w:szCs w:val="28"/>
+        </w:rPr>
+        <w:t>DoThisIfFalse</w:t>
+      </w:r>
+      <w:proofErr w:type="spellEnd"/>
+      <w:r>
+        <w:rPr>
+          <w:rFonts w:ascii="Times New Roman" w:hAnsi="Times New Roman" w:cs="Times New Roman"/>
+          <w:color w:val="000000" w:themeColor="text1"/>
           <w:sz w:val="28"/>
           <w:szCs w:val="28"/>
         </w:rPr>
@@ -5190,153 +5484,130 @@
         </w:numPr>
         <w:rPr>
           <w:rFonts w:ascii="Times New Roman" w:hAnsi="Times New Roman" w:cs="Times New Roman"/>
-          <w:sz w:val="28"/>
-          <w:szCs w:val="28"/>
-        </w:rPr>
-      </w:pPr>
-      <w:proofErr w:type="spellStart"/>
-      <w:r>
-        <w:rPr>
-          <w:rFonts w:ascii="Times New Roman" w:hAnsi="Times New Roman" w:cs="Times New Roman"/>
-          <w:sz w:val="28"/>
-          <w:szCs w:val="28"/>
-        </w:rPr>
-        <w:t>Vd</w:t>
-      </w:r>
-      <w:proofErr w:type="spellEnd"/>
-      <w:r>
-        <w:rPr>
-          <w:rFonts w:ascii="Times New Roman" w:hAnsi="Times New Roman" w:cs="Times New Roman"/>
-          <w:sz w:val="28"/>
-          <w:szCs w:val="28"/>
-        </w:rPr>
-        <w:t xml:space="preserve">: </w:t>
-      </w:r>
-      <w:proofErr w:type="spellStart"/>
-      <w:r>
-        <w:rPr>
-          <w:rFonts w:ascii="Times New Roman" w:hAnsi="Times New Roman" w:cs="Times New Roman"/>
-          <w:sz w:val="28"/>
-          <w:szCs w:val="28"/>
-        </w:rPr>
-        <w:t>const</w:t>
-      </w:r>
-      <w:proofErr w:type="spellEnd"/>
-      <w:r>
-        <w:rPr>
-          <w:rFonts w:ascii="Times New Roman" w:hAnsi="Times New Roman" w:cs="Times New Roman"/>
-          <w:sz w:val="28"/>
-          <w:szCs w:val="28"/>
-        </w:rPr>
-        <w:t xml:space="preserve"> time = </w:t>
-      </w:r>
-      <w:proofErr w:type="spellStart"/>
-      <w:r>
-        <w:rPr>
-          <w:rFonts w:ascii="Times New Roman" w:hAnsi="Times New Roman" w:cs="Times New Roman"/>
-          <w:sz w:val="28"/>
-          <w:szCs w:val="28"/>
-        </w:rPr>
-        <w:t>DateTime.now</w:t>
-      </w:r>
-      <w:proofErr w:type="spellEnd"/>
-      <w:r>
-        <w:rPr>
-          <w:rFonts w:ascii="Times New Roman" w:hAnsi="Times New Roman" w:cs="Times New Roman"/>
-          <w:sz w:val="28"/>
-          <w:szCs w:val="28"/>
-        </w:rPr>
-        <w:t xml:space="preserve">(). </w:t>
-      </w:r>
-      <w:r>
-        <w:rPr>
-          <w:rFonts w:ascii="Times New Roman" w:hAnsi="Times New Roman" w:cs="Times New Roman"/>
-          <w:color w:val="FF0000"/>
-          <w:sz w:val="28"/>
-          <w:szCs w:val="28"/>
-        </w:rPr>
-        <w:t>Not working</w:t>
-      </w:r>
-    </w:p>
-    <w:p>
-      <w:pPr>
-        <w:pStyle w:val="ListParagraph"/>
-        <w:numPr>
-          <w:ilvl w:val="2"/>
-          <w:numId w:val="2"/>
-        </w:numPr>
-        <w:rPr>
-          <w:rFonts w:ascii="Times New Roman" w:hAnsi="Times New Roman" w:cs="Times New Roman"/>
-          <w:sz w:val="28"/>
-          <w:szCs w:val="28"/>
-        </w:rPr>
-      </w:pPr>
-      <w:r>
-        <w:rPr>
-          <w:rFonts w:ascii="Times New Roman" w:hAnsi="Times New Roman" w:cs="Times New Roman"/>
-          <w:sz w:val="28"/>
-          <w:szCs w:val="28"/>
-        </w:rPr>
-        <w:t>Final: runtime. (can be set only once).</w:t>
-      </w:r>
-    </w:p>
-    <w:p>
-      <w:pPr>
-        <w:pStyle w:val="ListParagraph"/>
-        <w:numPr>
-          <w:ilvl w:val="3"/>
-          <w:numId w:val="2"/>
-        </w:numPr>
-        <w:rPr>
-          <w:rFonts w:ascii="Times New Roman" w:hAnsi="Times New Roman" w:cs="Times New Roman"/>
-          <w:sz w:val="28"/>
-          <w:szCs w:val="28"/>
-        </w:rPr>
-      </w:pPr>
-      <w:proofErr w:type="spellStart"/>
-      <w:r>
-        <w:rPr>
-          <w:rFonts w:ascii="Times New Roman" w:hAnsi="Times New Roman" w:cs="Times New Roman"/>
-          <w:sz w:val="28"/>
-          <w:szCs w:val="28"/>
-        </w:rPr>
-        <w:t>Vd</w:t>
-      </w:r>
-      <w:proofErr w:type="spellEnd"/>
-      <w:r>
-        <w:rPr>
-          <w:rFonts w:ascii="Times New Roman" w:hAnsi="Times New Roman" w:cs="Times New Roman"/>
-          <w:sz w:val="28"/>
-          <w:szCs w:val="28"/>
-        </w:rPr>
-        <w:t xml:space="preserve">: final time = </w:t>
-      </w:r>
-      <w:proofErr w:type="spellStart"/>
-      <w:r>
-        <w:rPr>
-          <w:rFonts w:ascii="Times New Roman" w:hAnsi="Times New Roman" w:cs="Times New Roman"/>
-          <w:sz w:val="28"/>
-          <w:szCs w:val="28"/>
-        </w:rPr>
-        <w:t>DateTime.now</w:t>
-      </w:r>
-      <w:proofErr w:type="spellEnd"/>
-      <w:r>
-        <w:rPr>
-          <w:rFonts w:ascii="Times New Roman" w:hAnsi="Times New Roman" w:cs="Times New Roman"/>
-          <w:sz w:val="28"/>
-          <w:szCs w:val="28"/>
-        </w:rPr>
-        <w:t xml:space="preserve">(). </w:t>
-      </w:r>
-      <w:r>
-        <w:rPr>
-          <w:rFonts w:ascii="Times New Roman" w:hAnsi="Times New Roman" w:cs="Times New Roman"/>
-          <w:color w:val="00B050"/>
-          <w:sz w:val="28"/>
-          <w:szCs w:val="28"/>
-        </w:rPr>
-        <w:t>working</w:t>
+          <w:color w:val="000000" w:themeColor="text1"/>
+          <w:sz w:val="28"/>
+          <w:szCs w:val="28"/>
+        </w:rPr>
+      </w:pPr>
+      <w:proofErr w:type="spellStart"/>
+      <w:r>
+        <w:rPr>
+          <w:rFonts w:ascii="Times New Roman" w:hAnsi="Times New Roman" w:cs="Times New Roman"/>
+          <w:color w:val="000000" w:themeColor="text1"/>
+          <w:sz w:val="28"/>
+          <w:szCs w:val="28"/>
+        </w:rPr>
+        <w:t>Sử</w:t>
+      </w:r>
+      <w:proofErr w:type="spellEnd"/>
+      <w:r>
+        <w:rPr>
+          <w:rFonts w:ascii="Times New Roman" w:hAnsi="Times New Roman" w:cs="Times New Roman"/>
+          <w:color w:val="000000" w:themeColor="text1"/>
+          <w:sz w:val="28"/>
+          <w:szCs w:val="28"/>
+        </w:rPr>
+        <w:t xml:space="preserve"> </w:t>
+      </w:r>
+      <w:proofErr w:type="spellStart"/>
+      <w:r>
+        <w:rPr>
+          <w:rFonts w:ascii="Times New Roman" w:hAnsi="Times New Roman" w:cs="Times New Roman"/>
+          <w:color w:val="000000" w:themeColor="text1"/>
+          <w:sz w:val="28"/>
+          <w:szCs w:val="28"/>
+        </w:rPr>
+        <w:t>dụng</w:t>
+      </w:r>
+      <w:proofErr w:type="spellEnd"/>
+      <w:r>
+        <w:rPr>
+          <w:rFonts w:ascii="Times New Roman" w:hAnsi="Times New Roman" w:cs="Times New Roman"/>
+          <w:color w:val="000000" w:themeColor="text1"/>
+          <w:sz w:val="28"/>
+          <w:szCs w:val="28"/>
+        </w:rPr>
+        <w:t xml:space="preserve"> </w:t>
+      </w:r>
+      <w:proofErr w:type="spellStart"/>
+      <w:r>
+        <w:rPr>
+          <w:rFonts w:ascii="Times New Roman" w:hAnsi="Times New Roman" w:cs="Times New Roman"/>
+          <w:color w:val="000000" w:themeColor="text1"/>
+          <w:sz w:val="28"/>
+          <w:szCs w:val="28"/>
+        </w:rPr>
+        <w:t>khi</w:t>
+      </w:r>
+      <w:proofErr w:type="spellEnd"/>
+      <w:r>
+        <w:rPr>
+          <w:rFonts w:ascii="Times New Roman" w:hAnsi="Times New Roman" w:cs="Times New Roman"/>
+          <w:color w:val="000000" w:themeColor="text1"/>
+          <w:sz w:val="28"/>
+          <w:szCs w:val="28"/>
+        </w:rPr>
+        <w:t xml:space="preserve"> </w:t>
+      </w:r>
+      <w:proofErr w:type="spellStart"/>
+      <w:r>
+        <w:rPr>
+          <w:rFonts w:ascii="Times New Roman" w:hAnsi="Times New Roman" w:cs="Times New Roman"/>
+          <w:color w:val="000000" w:themeColor="text1"/>
+          <w:sz w:val="28"/>
+          <w:szCs w:val="28"/>
+        </w:rPr>
+        <w:t>gán</w:t>
+      </w:r>
+      <w:proofErr w:type="spellEnd"/>
+      <w:r>
+        <w:rPr>
+          <w:rFonts w:ascii="Times New Roman" w:hAnsi="Times New Roman" w:cs="Times New Roman"/>
+          <w:color w:val="000000" w:themeColor="text1"/>
+          <w:sz w:val="28"/>
+          <w:szCs w:val="28"/>
+        </w:rPr>
+        <w:t xml:space="preserve"> </w:t>
+      </w:r>
+      <w:proofErr w:type="spellStart"/>
+      <w:r>
+        <w:rPr>
+          <w:rFonts w:ascii="Times New Roman" w:hAnsi="Times New Roman" w:cs="Times New Roman"/>
+          <w:color w:val="000000" w:themeColor="text1"/>
+          <w:sz w:val="28"/>
+          <w:szCs w:val="28"/>
+        </w:rPr>
+        <w:t>giá</w:t>
+      </w:r>
+      <w:proofErr w:type="spellEnd"/>
+      <w:r>
+        <w:rPr>
+          <w:rFonts w:ascii="Times New Roman" w:hAnsi="Times New Roman" w:cs="Times New Roman"/>
+          <w:color w:val="000000" w:themeColor="text1"/>
+          <w:sz w:val="28"/>
+          <w:szCs w:val="28"/>
+        </w:rPr>
+        <w:t xml:space="preserve"> </w:t>
+      </w:r>
+      <w:proofErr w:type="spellStart"/>
+      <w:r>
+        <w:rPr>
+          <w:rFonts w:ascii="Times New Roman" w:hAnsi="Times New Roman" w:cs="Times New Roman"/>
+          <w:color w:val="000000" w:themeColor="text1"/>
+          <w:sz w:val="28"/>
+          <w:szCs w:val="28"/>
+        </w:rPr>
+        <w:t>trị</w:t>
+      </w:r>
+      <w:proofErr w:type="spellEnd"/>
+      <w:r>
+        <w:rPr>
+          <w:rFonts w:ascii="Times New Roman" w:hAnsi="Times New Roman" w:cs="Times New Roman"/>
+          <w:color w:val="000000" w:themeColor="text1"/>
+          <w:sz w:val="28"/>
+          <w:szCs w:val="28"/>
+        </w:rPr>
+        <w:t>.</w:t>
       </w:r>
     </w:p>
     <w:sectPr>
@@ -6551,7 +6822,7 @@
 </file>
 
 <file path=customXml/itemProps1.xml><?xml version="1.0" encoding="utf-8"?>
-<ds:datastoreItem xmlns:ds="http://schemas.openxmlformats.org/officeDocument/2006/customXml" ds:itemID="{4E523970-C5D6-43F8-9BDF-4F360E1D4EFF}">
+<ds:datastoreItem xmlns:ds="http://schemas.openxmlformats.org/officeDocument/2006/customXml" ds:itemID="{B9FAF1F5-FB40-4695-89BB-B2868E6E8BBA}">
   <ds:schemaRefs>
     <ds:schemaRef ds:uri="http://schemas.openxmlformats.org/officeDocument/2006/bibliography"/>
   </ds:schemaRefs>

</xml_diff>

<commit_message>
10. The Flutter Slider Widget
</commit_message>
<xml_diff>
--- a/Angela/Document/Báo Cáo Khóa học Futter.docx
+++ b/Angela/Document/Báo Cáo Khóa học Futter.docx
@@ -2659,6 +2659,52 @@
       <w:pPr>
         <w:pStyle w:val="ListParagraph"/>
         <w:numPr>
+          <w:ilvl w:val="4"/>
+          <w:numId w:val="2"/>
+        </w:numPr>
+        <w:rPr>
+          <w:rFonts w:ascii="Times New Roman" w:hAnsi="Times New Roman" w:cs="Times New Roman"/>
+          <w:sz w:val="28"/>
+          <w:szCs w:val="28"/>
+        </w:rPr>
+      </w:pPr>
+      <w:r>
+        <w:rPr>
+          <w:rFonts w:ascii="Times New Roman" w:hAnsi="Times New Roman" w:cs="Times New Roman"/>
+          <w:sz w:val="28"/>
+          <w:szCs w:val="28"/>
+          <w:lang w:val="vi-VN"/>
+        </w:rPr>
+        <w:t>baseLine: các dòng bằng nhau dù fontSize chênh lệch. (phải có textBaseLine).</w:t>
+      </w:r>
+    </w:p>
+    <w:p>
+      <w:pPr>
+        <w:pStyle w:val="ListParagraph"/>
+        <w:numPr>
+          <w:ilvl w:val="4"/>
+          <w:numId w:val="2"/>
+        </w:numPr>
+        <w:rPr>
+          <w:rFonts w:ascii="Times New Roman" w:hAnsi="Times New Roman" w:cs="Times New Roman"/>
+          <w:sz w:val="28"/>
+          <w:szCs w:val="28"/>
+        </w:rPr>
+      </w:pPr>
+      <w:r>
+        <w:rPr>
+          <w:rFonts w:ascii="Times New Roman" w:hAnsi="Times New Roman" w:cs="Times New Roman"/>
+          <w:sz w:val="28"/>
+          <w:szCs w:val="28"/>
+          <w:lang w:val="vi-VN"/>
+        </w:rPr>
+        <w:t>textBaseLine: xác định baseline</w:t>
+      </w:r>
+    </w:p>
+    <w:p>
+      <w:pPr>
+        <w:pStyle w:val="ListParagraph"/>
+        <w:numPr>
           <w:ilvl w:val="2"/>
           <w:numId w:val="2"/>
         </w:numPr>
@@ -2745,6 +2791,7 @@
           <w:sz w:val="28"/>
           <w:szCs w:val="28"/>
         </w:rPr>
+        <w:lastRenderedPageBreak/>
         <w:t>backgroundImage</w:t>
       </w:r>
       <w:proofErr w:type="spellEnd"/>
@@ -2840,7 +2887,6 @@
           <w:sz w:val="28"/>
           <w:szCs w:val="28"/>
         </w:rPr>
-        <w:lastRenderedPageBreak/>
         <w:t>Icon.</w:t>
       </w:r>
     </w:p>
@@ -3549,6 +3595,7 @@
           <w:sz w:val="28"/>
           <w:szCs w:val="28"/>
         </w:rPr>
+        <w:lastRenderedPageBreak/>
         <w:t>Create a UI where the state of the widget is going to change.</w:t>
       </w:r>
     </w:p>
@@ -3603,8 +3650,782 @@
           <w:sz w:val="28"/>
           <w:szCs w:val="28"/>
         </w:rPr>
+        <w:t>trigger to rebuild UI. (call method “build”);</w:t>
+      </w:r>
+    </w:p>
+    <w:p>
+      <w:pPr>
+        <w:pStyle w:val="ListParagraph"/>
+        <w:numPr>
+          <w:ilvl w:val="4"/>
+          <w:numId w:val="2"/>
+        </w:numPr>
+        <w:rPr>
+          <w:rFonts w:ascii="Times New Roman" w:hAnsi="Times New Roman" w:cs="Times New Roman"/>
+          <w:sz w:val="28"/>
+          <w:szCs w:val="28"/>
+        </w:rPr>
+      </w:pPr>
+      <w:r>
+        <w:rPr>
+          <w:rFonts w:ascii="Times New Roman" w:hAnsi="Times New Roman" w:cs="Times New Roman"/>
+          <w:sz w:val="28"/>
+          <w:szCs w:val="28"/>
+        </w:rPr>
+        <w:t xml:space="preserve">when we call </w:t>
+      </w:r>
+      <w:proofErr w:type="spellStart"/>
+      <w:r>
+        <w:rPr>
+          <w:rFonts w:ascii="Times New Roman" w:hAnsi="Times New Roman" w:cs="Times New Roman"/>
+          <w:sz w:val="28"/>
+          <w:szCs w:val="28"/>
+        </w:rPr>
+        <w:t>setState</w:t>
+      </w:r>
+      <w:proofErr w:type="spellEnd"/>
+      <w:r>
+        <w:rPr>
+          <w:rFonts w:ascii="Times New Roman" w:hAnsi="Times New Roman" w:cs="Times New Roman"/>
+          <w:sz w:val="28"/>
+          <w:szCs w:val="28"/>
+        </w:rPr>
+        <w:t xml:space="preserve"> we update our variables ,it will mark all of places where it’s being used as dirty. And we call build again everything inside gets re-evaluated, it’ll find the things that are marked dirty, and it will redraw.</w:t>
+      </w:r>
+    </w:p>
+    <w:p>
+      <w:pPr>
+        <w:pStyle w:val="ListParagraph"/>
+        <w:numPr>
+          <w:ilvl w:val="1"/>
+          <w:numId w:val="2"/>
+        </w:numPr>
+        <w:rPr>
+          <w:rFonts w:ascii="Times New Roman" w:hAnsi="Times New Roman" w:cs="Times New Roman"/>
+          <w:sz w:val="28"/>
+          <w:szCs w:val="28"/>
+          <w:lang w:val="vi-VN"/>
+        </w:rPr>
+      </w:pPr>
+      <w:r>
+        <w:rPr>
+          <w:rFonts w:ascii="Times New Roman" w:hAnsi="Times New Roman" w:cs="Times New Roman"/>
+          <w:sz w:val="28"/>
+          <w:szCs w:val="28"/>
+          <w:lang w:val="vi-VN"/>
+        </w:rPr>
+        <w:t>Tip from Angela:</w:t>
+      </w:r>
+    </w:p>
+    <w:p>
+      <w:pPr>
+        <w:pStyle w:val="ListParagraph"/>
+        <w:numPr>
+          <w:ilvl w:val="2"/>
+          <w:numId w:val="2"/>
+        </w:numPr>
+        <w:rPr>
+          <w:rFonts w:ascii="Times New Roman" w:hAnsi="Times New Roman" w:cs="Times New Roman"/>
+          <w:sz w:val="28"/>
+          <w:szCs w:val="28"/>
+          <w:lang w:val="vi-VN"/>
+        </w:rPr>
+      </w:pPr>
+      <w:r>
+        <w:rPr>
+          <w:rFonts w:ascii="Times New Roman" w:hAnsi="Times New Roman" w:cs="Times New Roman"/>
+          <w:sz w:val="28"/>
+          <w:szCs w:val="28"/>
+          <w:lang w:val="vi-VN"/>
+        </w:rPr>
+        <w:t>Use Pomodoro Technique: focused on 25’, relaxed on 5’ minutes.</w:t>
+      </w:r>
+    </w:p>
+    <w:p>
+      <w:pPr>
+        <w:pStyle w:val="ListParagraph"/>
+        <w:numPr>
+          <w:ilvl w:val="0"/>
+          <w:numId w:val="2"/>
+        </w:numPr>
+        <w:rPr>
+          <w:rFonts w:ascii="Times New Roman" w:hAnsi="Times New Roman" w:cs="Times New Roman"/>
+          <w:sz w:val="28"/>
+          <w:szCs w:val="28"/>
+        </w:rPr>
+      </w:pPr>
+      <w:r>
+        <w:rPr>
+          <w:rFonts w:ascii="Times New Roman" w:hAnsi="Times New Roman" w:cs="Times New Roman"/>
+          <w:sz w:val="28"/>
+          <w:szCs w:val="28"/>
+        </w:rPr>
+        <w:t xml:space="preserve"> Xylophone - Using Flutter and Dart Packages to Speed Up Development</w:t>
+      </w:r>
+    </w:p>
+    <w:p>
+      <w:pPr>
+        <w:pStyle w:val="ListParagraph"/>
+        <w:numPr>
+          <w:ilvl w:val="1"/>
+          <w:numId w:val="2"/>
+        </w:numPr>
+        <w:rPr>
+          <w:rFonts w:ascii="Times New Roman" w:hAnsi="Times New Roman" w:cs="Times New Roman"/>
+          <w:sz w:val="28"/>
+          <w:szCs w:val="28"/>
+        </w:rPr>
+      </w:pPr>
+      <w:r>
+        <w:rPr>
+          <w:rFonts w:ascii="Times New Roman" w:hAnsi="Times New Roman" w:cs="Times New Roman"/>
+          <w:sz w:val="28"/>
+          <w:szCs w:val="28"/>
+        </w:rPr>
+        <w:t>Flutter Packages:</w:t>
+      </w:r>
+    </w:p>
+    <w:p>
+      <w:pPr>
+        <w:pStyle w:val="ListParagraph"/>
+        <w:numPr>
+          <w:ilvl w:val="2"/>
+          <w:numId w:val="2"/>
+        </w:numPr>
+        <w:rPr>
+          <w:rFonts w:ascii="Times New Roman" w:hAnsi="Times New Roman" w:cs="Times New Roman"/>
+          <w:sz w:val="28"/>
+          <w:szCs w:val="28"/>
+        </w:rPr>
+      </w:pPr>
+      <w:r>
+        <w:rPr>
+          <w:rFonts w:ascii="Times New Roman" w:hAnsi="Times New Roman" w:cs="Times New Roman"/>
+          <w:sz w:val="28"/>
+          <w:szCs w:val="28"/>
+        </w:rPr>
+        <w:t>Are open source libraries of code that other people have created which we can incorporate into our project.</w:t>
+      </w:r>
+    </w:p>
+    <w:p>
+      <w:pPr>
+        <w:pStyle w:val="ListParagraph"/>
+        <w:numPr>
+          <w:ilvl w:val="2"/>
+          <w:numId w:val="2"/>
+        </w:numPr>
+        <w:rPr>
+          <w:rFonts w:ascii="Times New Roman" w:hAnsi="Times New Roman" w:cs="Times New Roman"/>
+          <w:sz w:val="28"/>
+          <w:szCs w:val="28"/>
+        </w:rPr>
+      </w:pPr>
+      <w:proofErr w:type="spellStart"/>
+      <w:r>
+        <w:rPr>
+          <w:rFonts w:ascii="Times New Roman" w:hAnsi="Times New Roman" w:cs="Times New Roman"/>
+          <w:sz w:val="28"/>
+          <w:szCs w:val="28"/>
+        </w:rPr>
+        <w:t>Với</w:t>
+      </w:r>
+      <w:proofErr w:type="spellEnd"/>
+      <w:r>
+        <w:rPr>
+          <w:rFonts w:ascii="Times New Roman" w:hAnsi="Times New Roman" w:cs="Times New Roman"/>
+          <w:sz w:val="28"/>
+          <w:szCs w:val="28"/>
+        </w:rPr>
+        <w:t xml:space="preserve"> </w:t>
+      </w:r>
+      <w:proofErr w:type="spellStart"/>
+      <w:r>
+        <w:rPr>
+          <w:rFonts w:ascii="Times New Roman" w:hAnsi="Times New Roman" w:cs="Times New Roman"/>
+          <w:sz w:val="28"/>
+          <w:szCs w:val="28"/>
+        </w:rPr>
+        <w:t>các</w:t>
+      </w:r>
+      <w:proofErr w:type="spellEnd"/>
+      <w:r>
+        <w:rPr>
+          <w:rFonts w:ascii="Times New Roman" w:hAnsi="Times New Roman" w:cs="Times New Roman"/>
+          <w:sz w:val="28"/>
+          <w:szCs w:val="28"/>
+        </w:rPr>
+        <w:t xml:space="preserve"> widgets </w:t>
+      </w:r>
+      <w:proofErr w:type="spellStart"/>
+      <w:r>
+        <w:rPr>
+          <w:rFonts w:ascii="Times New Roman" w:hAnsi="Times New Roman" w:cs="Times New Roman"/>
+          <w:sz w:val="28"/>
+          <w:szCs w:val="28"/>
+        </w:rPr>
+        <w:t>nhỏ</w:t>
+      </w:r>
+      <w:proofErr w:type="spellEnd"/>
+      <w:r>
+        <w:rPr>
+          <w:rFonts w:ascii="Times New Roman" w:hAnsi="Times New Roman" w:cs="Times New Roman"/>
+          <w:sz w:val="28"/>
+          <w:szCs w:val="28"/>
+        </w:rPr>
+        <w:t xml:space="preserve"> ta </w:t>
+      </w:r>
+      <w:proofErr w:type="spellStart"/>
+      <w:r>
+        <w:rPr>
+          <w:rFonts w:ascii="Times New Roman" w:hAnsi="Times New Roman" w:cs="Times New Roman"/>
+          <w:sz w:val="28"/>
+          <w:szCs w:val="28"/>
+        </w:rPr>
+        <w:t>dùng</w:t>
+      </w:r>
+      <w:proofErr w:type="spellEnd"/>
+      <w:r>
+        <w:rPr>
+          <w:rFonts w:ascii="Times New Roman" w:hAnsi="Times New Roman" w:cs="Times New Roman"/>
+          <w:sz w:val="28"/>
+          <w:szCs w:val="28"/>
+        </w:rPr>
+        <w:t xml:space="preserve"> builder Widget (</w:t>
+      </w:r>
+      <w:proofErr w:type="spellStart"/>
+      <w:r>
+        <w:rPr>
+          <w:rFonts w:ascii="Times New Roman" w:hAnsi="Times New Roman" w:cs="Times New Roman"/>
+          <w:sz w:val="28"/>
+          <w:szCs w:val="28"/>
+        </w:rPr>
+        <w:t>dùng</w:t>
+      </w:r>
+      <w:proofErr w:type="spellEnd"/>
+      <w:r>
+        <w:rPr>
+          <w:rFonts w:ascii="Times New Roman" w:hAnsi="Times New Roman" w:cs="Times New Roman"/>
+          <w:sz w:val="28"/>
+          <w:szCs w:val="28"/>
+        </w:rPr>
+        <w:t xml:space="preserve"> function </w:t>
+      </w:r>
+      <w:proofErr w:type="spellStart"/>
+      <w:r>
+        <w:rPr>
+          <w:rFonts w:ascii="Times New Roman" w:hAnsi="Times New Roman" w:cs="Times New Roman"/>
+          <w:sz w:val="28"/>
+          <w:szCs w:val="28"/>
+        </w:rPr>
+        <w:t>trả</w:t>
+      </w:r>
+      <w:proofErr w:type="spellEnd"/>
+      <w:r>
+        <w:rPr>
+          <w:rFonts w:ascii="Times New Roman" w:hAnsi="Times New Roman" w:cs="Times New Roman"/>
+          <w:sz w:val="28"/>
+          <w:szCs w:val="28"/>
+        </w:rPr>
+        <w:t xml:space="preserve"> </w:t>
+      </w:r>
+      <w:proofErr w:type="spellStart"/>
+      <w:r>
+        <w:rPr>
+          <w:rFonts w:ascii="Times New Roman" w:hAnsi="Times New Roman" w:cs="Times New Roman"/>
+          <w:sz w:val="28"/>
+          <w:szCs w:val="28"/>
+        </w:rPr>
+        <w:t>về</w:t>
+      </w:r>
+      <w:proofErr w:type="spellEnd"/>
+      <w:r>
+        <w:rPr>
+          <w:rFonts w:ascii="Times New Roman" w:hAnsi="Times New Roman" w:cs="Times New Roman"/>
+          <w:sz w:val="28"/>
+          <w:szCs w:val="28"/>
+        </w:rPr>
+        <w:t xml:space="preserve"> widgets). </w:t>
+      </w:r>
+    </w:p>
+    <w:p>
+      <w:pPr>
+        <w:pStyle w:val="ListParagraph"/>
+        <w:numPr>
+          <w:ilvl w:val="1"/>
+          <w:numId w:val="2"/>
+        </w:numPr>
+        <w:rPr>
+          <w:rFonts w:ascii="Times New Roman" w:hAnsi="Times New Roman" w:cs="Times New Roman"/>
+          <w:sz w:val="28"/>
+          <w:szCs w:val="28"/>
+        </w:rPr>
+      </w:pPr>
+      <w:r>
+        <w:rPr>
+          <w:rFonts w:ascii="Times New Roman" w:hAnsi="Times New Roman" w:cs="Times New Roman"/>
+          <w:sz w:val="28"/>
+          <w:szCs w:val="28"/>
+        </w:rPr>
+        <w:t>Dart:</w:t>
+      </w:r>
+    </w:p>
+    <w:p>
+      <w:pPr>
+        <w:pStyle w:val="ListParagraph"/>
+        <w:numPr>
+          <w:ilvl w:val="2"/>
+          <w:numId w:val="2"/>
+        </w:numPr>
+        <w:rPr>
+          <w:rFonts w:ascii="Times New Roman" w:hAnsi="Times New Roman" w:cs="Times New Roman"/>
+          <w:sz w:val="28"/>
+          <w:szCs w:val="28"/>
+        </w:rPr>
+      </w:pPr>
+      <w:r>
+        <w:rPr>
+          <w:rFonts w:ascii="Times New Roman" w:hAnsi="Times New Roman" w:cs="Times New Roman"/>
+          <w:sz w:val="28"/>
+          <w:szCs w:val="28"/>
+        </w:rPr>
+        <w:t xml:space="preserve">Function: </w:t>
+      </w:r>
+    </w:p>
+    <w:p>
+      <w:pPr>
+        <w:pStyle w:val="ListParagraph"/>
+        <w:numPr>
+          <w:ilvl w:val="3"/>
+          <w:numId w:val="2"/>
+        </w:numPr>
+        <w:rPr>
+          <w:rFonts w:ascii="Times New Roman" w:hAnsi="Times New Roman" w:cs="Times New Roman"/>
+          <w:sz w:val="28"/>
+          <w:szCs w:val="28"/>
+        </w:rPr>
+      </w:pPr>
+      <w:r>
+        <w:rPr>
+          <w:rFonts w:ascii="Times New Roman" w:hAnsi="Times New Roman" w:cs="Times New Roman"/>
+          <w:sz w:val="28"/>
+          <w:szCs w:val="28"/>
+        </w:rPr>
+        <w:t xml:space="preserve">Named parameters: </w:t>
+      </w:r>
+      <w:proofErr w:type="spellStart"/>
+      <w:r>
+        <w:rPr>
+          <w:rFonts w:ascii="Times New Roman" w:hAnsi="Times New Roman" w:cs="Times New Roman"/>
+          <w:sz w:val="28"/>
+          <w:szCs w:val="28"/>
+        </w:rPr>
+        <w:t>nameFunction</w:t>
+      </w:r>
+      <w:proofErr w:type="spellEnd"/>
+      <w:r>
+        <w:rPr>
+          <w:rFonts w:ascii="Times New Roman" w:hAnsi="Times New Roman" w:cs="Times New Roman"/>
+          <w:sz w:val="28"/>
+          <w:szCs w:val="28"/>
+        </w:rPr>
+        <w:t>(</w:t>
+      </w:r>
+      <w:r>
+        <w:rPr>
+          <w:rFonts w:ascii="Times New Roman" w:hAnsi="Times New Roman" w:cs="Times New Roman"/>
+          <w:sz w:val="28"/>
+          <w:szCs w:val="28"/>
+        </w:rPr>
+        <w:t>{Type variables}).</w:t>
+      </w:r>
+    </w:p>
+    <w:p>
+      <w:pPr>
+        <w:pStyle w:val="ListParagraph"/>
+        <w:numPr>
+          <w:ilvl w:val="4"/>
+          <w:numId w:val="2"/>
+        </w:numPr>
+        <w:rPr>
+          <w:rFonts w:ascii="Times New Roman" w:hAnsi="Times New Roman" w:cs="Times New Roman"/>
+          <w:sz w:val="28"/>
+          <w:szCs w:val="28"/>
+        </w:rPr>
+      </w:pPr>
+      <w:r>
+        <w:rPr>
+          <w:rFonts w:ascii="Times New Roman" w:hAnsi="Times New Roman" w:cs="Times New Roman"/>
+          <w:sz w:val="28"/>
+          <w:szCs w:val="28"/>
+        </w:rPr>
+        <w:t>When have a lot of parameters.</w:t>
+      </w:r>
+    </w:p>
+    <w:p>
+      <w:pPr>
+        <w:pStyle w:val="ListParagraph"/>
+        <w:numPr>
+          <w:ilvl w:val="0"/>
+          <w:numId w:val="2"/>
+        </w:numPr>
+        <w:rPr>
+          <w:rFonts w:ascii="Times New Roman" w:hAnsi="Times New Roman" w:cs="Times New Roman"/>
+          <w:sz w:val="28"/>
+          <w:szCs w:val="28"/>
+        </w:rPr>
+      </w:pPr>
+      <w:proofErr w:type="spellStart"/>
+      <w:r>
+        <w:rPr>
+          <w:rFonts w:ascii="Times New Roman" w:hAnsi="Times New Roman" w:cs="Times New Roman"/>
+          <w:sz w:val="28"/>
+          <w:szCs w:val="28"/>
+        </w:rPr>
+        <w:t>Quizzler</w:t>
+      </w:r>
+      <w:proofErr w:type="spellEnd"/>
+      <w:r>
+        <w:rPr>
+          <w:rFonts w:ascii="Times New Roman" w:hAnsi="Times New Roman" w:cs="Times New Roman"/>
+          <w:sz w:val="28"/>
+          <w:szCs w:val="28"/>
+        </w:rPr>
+        <w:t xml:space="preserve"> -</w:t>
+      </w:r>
+      <w:proofErr w:type="spellStart"/>
+      <w:r>
+        <w:rPr>
+          <w:rFonts w:ascii="Times New Roman" w:hAnsi="Times New Roman" w:cs="Times New Roman"/>
+          <w:sz w:val="28"/>
+          <w:szCs w:val="28"/>
+        </w:rPr>
+        <w:t>Modularising</w:t>
+      </w:r>
+      <w:proofErr w:type="spellEnd"/>
+      <w:r>
+        <w:rPr>
+          <w:rFonts w:ascii="Times New Roman" w:hAnsi="Times New Roman" w:cs="Times New Roman"/>
+          <w:sz w:val="28"/>
+          <w:szCs w:val="28"/>
+        </w:rPr>
+        <w:t xml:space="preserve"> &amp; </w:t>
+      </w:r>
+      <w:proofErr w:type="spellStart"/>
+      <w:r>
+        <w:rPr>
+          <w:rFonts w:ascii="Times New Roman" w:hAnsi="Times New Roman" w:cs="Times New Roman"/>
+          <w:sz w:val="28"/>
+          <w:szCs w:val="28"/>
+        </w:rPr>
+        <w:t>Organising</w:t>
+      </w:r>
+      <w:proofErr w:type="spellEnd"/>
+      <w:r>
+        <w:rPr>
+          <w:rFonts w:ascii="Times New Roman" w:hAnsi="Times New Roman" w:cs="Times New Roman"/>
+          <w:sz w:val="28"/>
+          <w:szCs w:val="28"/>
+        </w:rPr>
+        <w:t xml:space="preserve"> Flutter Code</w:t>
+      </w:r>
+    </w:p>
+    <w:p>
+      <w:pPr>
+        <w:pStyle w:val="ListParagraph"/>
+        <w:numPr>
+          <w:ilvl w:val="1"/>
+          <w:numId w:val="2"/>
+        </w:numPr>
+        <w:rPr>
+          <w:rFonts w:ascii="Times New Roman" w:hAnsi="Times New Roman" w:cs="Times New Roman"/>
+          <w:sz w:val="28"/>
+          <w:szCs w:val="28"/>
+        </w:rPr>
+      </w:pPr>
+      <w:r>
+        <w:rPr>
+          <w:rFonts w:ascii="Times New Roman" w:hAnsi="Times New Roman" w:cs="Times New Roman"/>
+          <w:sz w:val="28"/>
+          <w:szCs w:val="28"/>
+        </w:rPr>
+        <w:t>Dart:</w:t>
+      </w:r>
+    </w:p>
+    <w:p>
+      <w:pPr>
+        <w:pStyle w:val="ListParagraph"/>
+        <w:numPr>
+          <w:ilvl w:val="2"/>
+          <w:numId w:val="2"/>
+        </w:numPr>
+        <w:rPr>
+          <w:rFonts w:ascii="Times New Roman" w:hAnsi="Times New Roman" w:cs="Times New Roman"/>
+          <w:sz w:val="28"/>
+          <w:szCs w:val="28"/>
+        </w:rPr>
+      </w:pPr>
+      <w:r>
+        <w:rPr>
+          <w:rFonts w:ascii="Times New Roman" w:hAnsi="Times New Roman" w:cs="Times New Roman"/>
+          <w:sz w:val="28"/>
+          <w:szCs w:val="28"/>
+        </w:rPr>
+        <w:t>List</w:t>
+      </w:r>
+    </w:p>
+    <w:p>
+      <w:pPr>
+        <w:pStyle w:val="ListParagraph"/>
+        <w:numPr>
+          <w:ilvl w:val="3"/>
+          <w:numId w:val="2"/>
+        </w:numPr>
+        <w:rPr>
+          <w:rFonts w:ascii="Times New Roman" w:hAnsi="Times New Roman" w:cs="Times New Roman"/>
+          <w:sz w:val="28"/>
+          <w:szCs w:val="28"/>
+        </w:rPr>
+      </w:pPr>
+      <w:r>
+        <w:rPr>
+          <w:rFonts w:ascii="Times New Roman" w:hAnsi="Times New Roman" w:cs="Times New Roman"/>
+          <w:sz w:val="28"/>
+          <w:szCs w:val="28"/>
+        </w:rPr>
+        <w:t xml:space="preserve">Insert: </w:t>
+      </w:r>
+      <w:r>
+        <w:rPr>
+          <w:rFonts w:ascii="Times New Roman" w:hAnsi="Times New Roman" w:cs="Times New Roman"/>
+          <w:sz w:val="28"/>
+          <w:szCs w:val="28"/>
+        </w:rPr>
+        <w:t>Inserts the object at position [index] in this list.</w:t>
+      </w:r>
+    </w:p>
+    <w:p>
+      <w:pPr>
+        <w:pStyle w:val="ListParagraph"/>
+        <w:numPr>
+          <w:ilvl w:val="3"/>
+          <w:numId w:val="2"/>
+        </w:numPr>
+        <w:rPr>
+          <w:rFonts w:ascii="Times New Roman" w:hAnsi="Times New Roman" w:cs="Times New Roman"/>
+          <w:sz w:val="28"/>
+          <w:szCs w:val="28"/>
+        </w:rPr>
+      </w:pPr>
+      <w:proofErr w:type="spellStart"/>
+      <w:r>
+        <w:rPr>
+          <w:rFonts w:ascii="Times New Roman" w:hAnsi="Times New Roman" w:cs="Times New Roman"/>
+          <w:sz w:val="28"/>
+          <w:szCs w:val="28"/>
+        </w:rPr>
+        <w:t>indexOf</w:t>
+      </w:r>
+      <w:proofErr w:type="spellEnd"/>
+      <w:r>
+        <w:rPr>
+          <w:rFonts w:ascii="Times New Roman" w:hAnsi="Times New Roman" w:cs="Times New Roman"/>
+          <w:sz w:val="28"/>
+          <w:szCs w:val="28"/>
+        </w:rPr>
+        <w:t xml:space="preserve">: </w:t>
+      </w:r>
+      <w:r>
+        <w:rPr>
+          <w:rFonts w:ascii="Times New Roman" w:hAnsi="Times New Roman" w:cs="Times New Roman"/>
+          <w:sz w:val="28"/>
+          <w:szCs w:val="28"/>
+        </w:rPr>
+        <w:t>Returns the first index of [element] in this list.</w:t>
+      </w:r>
+    </w:p>
+    <w:p>
+      <w:pPr>
+        <w:pStyle w:val="ListParagraph"/>
+        <w:numPr>
+          <w:ilvl w:val="2"/>
+          <w:numId w:val="2"/>
+        </w:numPr>
+        <w:rPr>
+          <w:rFonts w:ascii="Times New Roman" w:hAnsi="Times New Roman" w:cs="Times New Roman"/>
+          <w:sz w:val="28"/>
+          <w:szCs w:val="28"/>
+        </w:rPr>
+      </w:pPr>
+      <w:r>
+        <w:rPr>
+          <w:rFonts w:ascii="Times New Roman" w:hAnsi="Times New Roman" w:cs="Times New Roman"/>
+          <w:sz w:val="28"/>
+          <w:szCs w:val="28"/>
+        </w:rPr>
+        <w:t>Other:</w:t>
+      </w:r>
+    </w:p>
+    <w:p>
+      <w:pPr>
+        <w:pStyle w:val="ListParagraph"/>
+        <w:numPr>
+          <w:ilvl w:val="3"/>
+          <w:numId w:val="2"/>
+        </w:numPr>
+        <w:rPr>
+          <w:rFonts w:ascii="Times New Roman" w:hAnsi="Times New Roman" w:cs="Times New Roman"/>
+          <w:sz w:val="28"/>
+          <w:szCs w:val="28"/>
+        </w:rPr>
+      </w:pPr>
+      <w:r>
+        <w:rPr>
+          <w:rFonts w:ascii="Times New Roman" w:hAnsi="Times New Roman" w:cs="Times New Roman"/>
+          <w:sz w:val="28"/>
+          <w:szCs w:val="28"/>
+        </w:rPr>
+        <w:t>Use “\” (backslash) if we want to use special characters in dart.</w:t>
+      </w:r>
+    </w:p>
+    <w:p>
+      <w:pPr>
+        <w:pStyle w:val="ListParagraph"/>
+        <w:numPr>
+          <w:ilvl w:val="2"/>
+          <w:numId w:val="2"/>
+        </w:numPr>
+        <w:rPr>
+          <w:rFonts w:ascii="Times New Roman" w:hAnsi="Times New Roman" w:cs="Times New Roman"/>
+          <w:sz w:val="28"/>
+          <w:szCs w:val="28"/>
+        </w:rPr>
+      </w:pPr>
+      <w:r>
+        <w:rPr>
+          <w:rFonts w:ascii="Times New Roman" w:hAnsi="Times New Roman" w:cs="Times New Roman"/>
+          <w:sz w:val="28"/>
+          <w:szCs w:val="28"/>
+        </w:rPr>
+        <w:t>Class</w:t>
+      </w:r>
+    </w:p>
+    <w:p>
+      <w:pPr>
+        <w:pStyle w:val="ListParagraph"/>
+        <w:numPr>
+          <w:ilvl w:val="3"/>
+          <w:numId w:val="2"/>
+        </w:numPr>
+        <w:rPr>
+          <w:rFonts w:ascii="Times New Roman" w:hAnsi="Times New Roman" w:cs="Times New Roman"/>
+          <w:sz w:val="28"/>
+          <w:szCs w:val="28"/>
+        </w:rPr>
+      </w:pPr>
+      <w:r>
+        <w:rPr>
+          <w:rFonts w:ascii="Times New Roman" w:hAnsi="Times New Roman" w:cs="Times New Roman"/>
+          <w:sz w:val="28"/>
+          <w:szCs w:val="28"/>
+        </w:rPr>
+        <w:t xml:space="preserve">Is </w:t>
+      </w:r>
+      <w:r>
+        <w:rPr>
+          <w:rFonts w:ascii="Times New Roman" w:hAnsi="Times New Roman" w:cs="Times New Roman"/>
+          <w:sz w:val="28"/>
+          <w:szCs w:val="28"/>
+        </w:rPr>
+        <w:t>a blueprint.</w:t>
+      </w:r>
+    </w:p>
+    <w:p>
+      <w:pPr>
+        <w:pStyle w:val="ListParagraph"/>
+        <w:numPr>
+          <w:ilvl w:val="3"/>
+          <w:numId w:val="2"/>
+        </w:numPr>
+        <w:rPr>
+          <w:rFonts w:ascii="Times New Roman" w:hAnsi="Times New Roman" w:cs="Times New Roman"/>
+          <w:sz w:val="28"/>
+          <w:szCs w:val="28"/>
+        </w:rPr>
+      </w:pPr>
+      <w:r>
+        <w:rPr>
+          <w:rFonts w:ascii="Times New Roman" w:hAnsi="Times New Roman" w:cs="Times New Roman"/>
+          <w:sz w:val="28"/>
+          <w:szCs w:val="28"/>
+        </w:rPr>
+        <w:t>Properties/fields.</w:t>
+      </w:r>
+    </w:p>
+    <w:p>
+      <w:pPr>
+        <w:pStyle w:val="ListParagraph"/>
+        <w:numPr>
+          <w:ilvl w:val="3"/>
+          <w:numId w:val="2"/>
+        </w:numPr>
+        <w:rPr>
+          <w:rFonts w:ascii="Times New Roman" w:hAnsi="Times New Roman" w:cs="Times New Roman"/>
+          <w:sz w:val="28"/>
+          <w:szCs w:val="28"/>
+        </w:rPr>
+      </w:pPr>
+      <w:r>
+        <w:rPr>
+          <w:rFonts w:ascii="Times New Roman" w:hAnsi="Times New Roman" w:cs="Times New Roman"/>
+          <w:sz w:val="28"/>
+          <w:szCs w:val="28"/>
+        </w:rPr>
+        <w:t>Method.</w:t>
+      </w:r>
+    </w:p>
+    <w:p>
+      <w:pPr>
+        <w:pStyle w:val="ListParagraph"/>
+        <w:numPr>
+          <w:ilvl w:val="2"/>
+          <w:numId w:val="2"/>
+        </w:numPr>
+        <w:rPr>
+          <w:rFonts w:ascii="Times New Roman" w:hAnsi="Times New Roman" w:cs="Times New Roman"/>
+          <w:sz w:val="28"/>
+          <w:szCs w:val="28"/>
+        </w:rPr>
+      </w:pPr>
+      <w:r>
+        <w:rPr>
+          <w:rFonts w:ascii="Times New Roman" w:hAnsi="Times New Roman" w:cs="Times New Roman"/>
+          <w:sz w:val="28"/>
+          <w:szCs w:val="28"/>
+        </w:rPr>
+        <w:t>OOP</w:t>
+      </w:r>
+    </w:p>
+    <w:p>
+      <w:pPr>
+        <w:pStyle w:val="ListParagraph"/>
+        <w:numPr>
+          <w:ilvl w:val="3"/>
+          <w:numId w:val="2"/>
+        </w:numPr>
+        <w:rPr>
+          <w:rFonts w:ascii="Times New Roman" w:hAnsi="Times New Roman" w:cs="Times New Roman"/>
+          <w:sz w:val="28"/>
+          <w:szCs w:val="28"/>
+        </w:rPr>
+      </w:pPr>
+      <w:r>
+        <w:rPr>
+          <w:rFonts w:ascii="Times New Roman" w:hAnsi="Times New Roman" w:cs="Times New Roman"/>
+          <w:sz w:val="28"/>
+          <w:szCs w:val="28"/>
+        </w:rPr>
         <w:lastRenderedPageBreak/>
-        <w:t>trigger to rebuild UI. (call method “build”);</w:t>
+        <w:t>Abstraction</w:t>
       </w:r>
     </w:p>
     <w:p>
@@ -3626,323 +4447,7 @@
           <w:sz w:val="28"/>
           <w:szCs w:val="28"/>
         </w:rPr>
-        <w:t xml:space="preserve">when we call </w:t>
-      </w:r>
-      <w:proofErr w:type="spellStart"/>
-      <w:r>
-        <w:rPr>
-          <w:rFonts w:ascii="Times New Roman" w:hAnsi="Times New Roman" w:cs="Times New Roman"/>
-          <w:sz w:val="28"/>
-          <w:szCs w:val="28"/>
-        </w:rPr>
-        <w:t>setState</w:t>
-      </w:r>
-      <w:proofErr w:type="spellEnd"/>
-      <w:r>
-        <w:rPr>
-          <w:rFonts w:ascii="Times New Roman" w:hAnsi="Times New Roman" w:cs="Times New Roman"/>
-          <w:sz w:val="28"/>
-          <w:szCs w:val="28"/>
-        </w:rPr>
-        <w:t xml:space="preserve"> we update our variables ,it will mark all of places where it’s being used as dirty. And we call build again everything inside gets re-evaluated, it’ll find the things that are marked dirty, and it will redraw.</w:t>
-      </w:r>
-    </w:p>
-    <w:p>
-      <w:pPr>
-        <w:pStyle w:val="ListParagraph"/>
-        <w:numPr>
-          <w:ilvl w:val="1"/>
-          <w:numId w:val="2"/>
-        </w:numPr>
-        <w:rPr>
-          <w:rFonts w:ascii="Times New Roman" w:hAnsi="Times New Roman" w:cs="Times New Roman"/>
-          <w:sz w:val="28"/>
-          <w:szCs w:val="28"/>
-          <w:lang w:val="vi-VN"/>
-        </w:rPr>
-      </w:pPr>
-      <w:r>
-        <w:rPr>
-          <w:rFonts w:ascii="Times New Roman" w:hAnsi="Times New Roman" w:cs="Times New Roman"/>
-          <w:sz w:val="28"/>
-          <w:szCs w:val="28"/>
-          <w:lang w:val="vi-VN"/>
-        </w:rPr>
-        <w:t>Tip from Angela:</w:t>
-      </w:r>
-    </w:p>
-    <w:p>
-      <w:pPr>
-        <w:pStyle w:val="ListParagraph"/>
-        <w:numPr>
-          <w:ilvl w:val="2"/>
-          <w:numId w:val="2"/>
-        </w:numPr>
-        <w:rPr>
-          <w:rFonts w:ascii="Times New Roman" w:hAnsi="Times New Roman" w:cs="Times New Roman"/>
-          <w:sz w:val="28"/>
-          <w:szCs w:val="28"/>
-          <w:lang w:val="vi-VN"/>
-        </w:rPr>
-      </w:pPr>
-      <w:r>
-        <w:rPr>
-          <w:rFonts w:ascii="Times New Roman" w:hAnsi="Times New Roman" w:cs="Times New Roman"/>
-          <w:sz w:val="28"/>
-          <w:szCs w:val="28"/>
-          <w:lang w:val="vi-VN"/>
-        </w:rPr>
-        <w:t>Use Pomodoro Technique: focused on 25’, relaxed on 5’ minutes.</w:t>
-      </w:r>
-    </w:p>
-    <w:p>
-      <w:pPr>
-        <w:pStyle w:val="ListParagraph"/>
-        <w:numPr>
-          <w:ilvl w:val="0"/>
-          <w:numId w:val="2"/>
-        </w:numPr>
-        <w:rPr>
-          <w:rFonts w:ascii="Times New Roman" w:hAnsi="Times New Roman" w:cs="Times New Roman"/>
-          <w:sz w:val="28"/>
-          <w:szCs w:val="28"/>
-        </w:rPr>
-      </w:pPr>
-      <w:r>
-        <w:rPr>
-          <w:rFonts w:ascii="Times New Roman" w:hAnsi="Times New Roman" w:cs="Times New Roman"/>
-          <w:sz w:val="28"/>
-          <w:szCs w:val="28"/>
-        </w:rPr>
-        <w:t xml:space="preserve"> Xylophone - Using Flutter and Dart Packages to Speed Up Development</w:t>
-      </w:r>
-    </w:p>
-    <w:p>
-      <w:pPr>
-        <w:pStyle w:val="ListParagraph"/>
-        <w:numPr>
-          <w:ilvl w:val="1"/>
-          <w:numId w:val="2"/>
-        </w:numPr>
-        <w:rPr>
-          <w:rFonts w:ascii="Times New Roman" w:hAnsi="Times New Roman" w:cs="Times New Roman"/>
-          <w:sz w:val="28"/>
-          <w:szCs w:val="28"/>
-        </w:rPr>
-      </w:pPr>
-      <w:r>
-        <w:rPr>
-          <w:rFonts w:ascii="Times New Roman" w:hAnsi="Times New Roman" w:cs="Times New Roman"/>
-          <w:sz w:val="28"/>
-          <w:szCs w:val="28"/>
-        </w:rPr>
-        <w:t>Flutter Packages:</w:t>
-      </w:r>
-    </w:p>
-    <w:p>
-      <w:pPr>
-        <w:pStyle w:val="ListParagraph"/>
-        <w:numPr>
-          <w:ilvl w:val="2"/>
-          <w:numId w:val="2"/>
-        </w:numPr>
-        <w:rPr>
-          <w:rFonts w:ascii="Times New Roman" w:hAnsi="Times New Roman" w:cs="Times New Roman"/>
-          <w:sz w:val="28"/>
-          <w:szCs w:val="28"/>
-        </w:rPr>
-      </w:pPr>
-      <w:r>
-        <w:rPr>
-          <w:rFonts w:ascii="Times New Roman" w:hAnsi="Times New Roman" w:cs="Times New Roman"/>
-          <w:sz w:val="28"/>
-          <w:szCs w:val="28"/>
-        </w:rPr>
-        <w:t>Are open source libraries of code that other people have created which we can incorporate into our project.</w:t>
-      </w:r>
-    </w:p>
-    <w:p>
-      <w:pPr>
-        <w:pStyle w:val="ListParagraph"/>
-        <w:numPr>
-          <w:ilvl w:val="2"/>
-          <w:numId w:val="2"/>
-        </w:numPr>
-        <w:rPr>
-          <w:rFonts w:ascii="Times New Roman" w:hAnsi="Times New Roman" w:cs="Times New Roman"/>
-          <w:sz w:val="28"/>
-          <w:szCs w:val="28"/>
-        </w:rPr>
-      </w:pPr>
-      <w:proofErr w:type="spellStart"/>
-      <w:r>
-        <w:rPr>
-          <w:rFonts w:ascii="Times New Roman" w:hAnsi="Times New Roman" w:cs="Times New Roman"/>
-          <w:sz w:val="28"/>
-          <w:szCs w:val="28"/>
-        </w:rPr>
-        <w:t>Với</w:t>
-      </w:r>
-      <w:proofErr w:type="spellEnd"/>
-      <w:r>
-        <w:rPr>
-          <w:rFonts w:ascii="Times New Roman" w:hAnsi="Times New Roman" w:cs="Times New Roman"/>
-          <w:sz w:val="28"/>
-          <w:szCs w:val="28"/>
-        </w:rPr>
-        <w:t xml:space="preserve"> </w:t>
-      </w:r>
-      <w:proofErr w:type="spellStart"/>
-      <w:r>
-        <w:rPr>
-          <w:rFonts w:ascii="Times New Roman" w:hAnsi="Times New Roman" w:cs="Times New Roman"/>
-          <w:sz w:val="28"/>
-          <w:szCs w:val="28"/>
-        </w:rPr>
-        <w:t>các</w:t>
-      </w:r>
-      <w:proofErr w:type="spellEnd"/>
-      <w:r>
-        <w:rPr>
-          <w:rFonts w:ascii="Times New Roman" w:hAnsi="Times New Roman" w:cs="Times New Roman"/>
-          <w:sz w:val="28"/>
-          <w:szCs w:val="28"/>
-        </w:rPr>
-        <w:t xml:space="preserve"> widgets </w:t>
-      </w:r>
-      <w:proofErr w:type="spellStart"/>
-      <w:r>
-        <w:rPr>
-          <w:rFonts w:ascii="Times New Roman" w:hAnsi="Times New Roman" w:cs="Times New Roman"/>
-          <w:sz w:val="28"/>
-          <w:szCs w:val="28"/>
-        </w:rPr>
-        <w:t>nhỏ</w:t>
-      </w:r>
-      <w:proofErr w:type="spellEnd"/>
-      <w:r>
-        <w:rPr>
-          <w:rFonts w:ascii="Times New Roman" w:hAnsi="Times New Roman" w:cs="Times New Roman"/>
-          <w:sz w:val="28"/>
-          <w:szCs w:val="28"/>
-        </w:rPr>
-        <w:t xml:space="preserve"> ta </w:t>
-      </w:r>
-      <w:proofErr w:type="spellStart"/>
-      <w:r>
-        <w:rPr>
-          <w:rFonts w:ascii="Times New Roman" w:hAnsi="Times New Roman" w:cs="Times New Roman"/>
-          <w:sz w:val="28"/>
-          <w:szCs w:val="28"/>
-        </w:rPr>
-        <w:t>dùng</w:t>
-      </w:r>
-      <w:proofErr w:type="spellEnd"/>
-      <w:r>
-        <w:rPr>
-          <w:rFonts w:ascii="Times New Roman" w:hAnsi="Times New Roman" w:cs="Times New Roman"/>
-          <w:sz w:val="28"/>
-          <w:szCs w:val="28"/>
-        </w:rPr>
-        <w:t xml:space="preserve"> builder Widget (</w:t>
-      </w:r>
-      <w:proofErr w:type="spellStart"/>
-      <w:r>
-        <w:rPr>
-          <w:rFonts w:ascii="Times New Roman" w:hAnsi="Times New Roman" w:cs="Times New Roman"/>
-          <w:sz w:val="28"/>
-          <w:szCs w:val="28"/>
-        </w:rPr>
-        <w:t>dùng</w:t>
-      </w:r>
-      <w:proofErr w:type="spellEnd"/>
-      <w:r>
-        <w:rPr>
-          <w:rFonts w:ascii="Times New Roman" w:hAnsi="Times New Roman" w:cs="Times New Roman"/>
-          <w:sz w:val="28"/>
-          <w:szCs w:val="28"/>
-        </w:rPr>
-        <w:t xml:space="preserve"> function </w:t>
-      </w:r>
-      <w:proofErr w:type="spellStart"/>
-      <w:r>
-        <w:rPr>
-          <w:rFonts w:ascii="Times New Roman" w:hAnsi="Times New Roman" w:cs="Times New Roman"/>
-          <w:sz w:val="28"/>
-          <w:szCs w:val="28"/>
-        </w:rPr>
-        <w:t>trả</w:t>
-      </w:r>
-      <w:proofErr w:type="spellEnd"/>
-      <w:r>
-        <w:rPr>
-          <w:rFonts w:ascii="Times New Roman" w:hAnsi="Times New Roman" w:cs="Times New Roman"/>
-          <w:sz w:val="28"/>
-          <w:szCs w:val="28"/>
-        </w:rPr>
-        <w:t xml:space="preserve"> </w:t>
-      </w:r>
-      <w:proofErr w:type="spellStart"/>
-      <w:r>
-        <w:rPr>
-          <w:rFonts w:ascii="Times New Roman" w:hAnsi="Times New Roman" w:cs="Times New Roman"/>
-          <w:sz w:val="28"/>
-          <w:szCs w:val="28"/>
-        </w:rPr>
-        <w:t>về</w:t>
-      </w:r>
-      <w:proofErr w:type="spellEnd"/>
-      <w:r>
-        <w:rPr>
-          <w:rFonts w:ascii="Times New Roman" w:hAnsi="Times New Roman" w:cs="Times New Roman"/>
-          <w:sz w:val="28"/>
-          <w:szCs w:val="28"/>
-        </w:rPr>
-        <w:t xml:space="preserve"> widgets). </w:t>
-      </w:r>
-    </w:p>
-    <w:p>
-      <w:pPr>
-        <w:pStyle w:val="ListParagraph"/>
-        <w:numPr>
-          <w:ilvl w:val="1"/>
-          <w:numId w:val="2"/>
-        </w:numPr>
-        <w:rPr>
-          <w:rFonts w:ascii="Times New Roman" w:hAnsi="Times New Roman" w:cs="Times New Roman"/>
-          <w:sz w:val="28"/>
-          <w:szCs w:val="28"/>
-        </w:rPr>
-      </w:pPr>
-      <w:r>
-        <w:rPr>
-          <w:rFonts w:ascii="Times New Roman" w:hAnsi="Times New Roman" w:cs="Times New Roman"/>
-          <w:sz w:val="28"/>
-          <w:szCs w:val="28"/>
-        </w:rPr>
-        <w:t>Dart:</w:t>
-      </w:r>
-    </w:p>
-    <w:p>
-      <w:pPr>
-        <w:pStyle w:val="ListParagraph"/>
-        <w:numPr>
-          <w:ilvl w:val="2"/>
-          <w:numId w:val="2"/>
-        </w:numPr>
-        <w:rPr>
-          <w:rFonts w:ascii="Times New Roman" w:hAnsi="Times New Roman" w:cs="Times New Roman"/>
-          <w:sz w:val="28"/>
-          <w:szCs w:val="28"/>
-        </w:rPr>
-      </w:pPr>
-      <w:r>
-        <w:rPr>
-          <w:rFonts w:ascii="Times New Roman" w:hAnsi="Times New Roman" w:cs="Times New Roman"/>
-          <w:sz w:val="28"/>
-          <w:szCs w:val="28"/>
-        </w:rPr>
-        <w:t xml:space="preserve">Function: </w:t>
+        <w:t xml:space="preserve">Separated different jobs into class.  </w:t>
       </w:r>
     </w:p>
     <w:p>
@@ -3964,33 +4469,7 @@
           <w:sz w:val="28"/>
           <w:szCs w:val="28"/>
         </w:rPr>
-        <w:t xml:space="preserve">Named parameters: </w:t>
-      </w:r>
-      <w:proofErr w:type="spellStart"/>
-      <w:r>
-        <w:rPr>
-          <w:rFonts w:ascii="Times New Roman" w:hAnsi="Times New Roman" w:cs="Times New Roman"/>
-          <w:sz w:val="28"/>
-          <w:szCs w:val="28"/>
-        </w:rPr>
-        <w:t>nameFunction</w:t>
-      </w:r>
-      <w:proofErr w:type="spellEnd"/>
-      <w:r>
-        <w:rPr>
-          <w:rFonts w:ascii="Times New Roman" w:hAnsi="Times New Roman" w:cs="Times New Roman"/>
-          <w:sz w:val="28"/>
-          <w:szCs w:val="28"/>
-        </w:rPr>
-        <w:t>(</w:t>
-      </w:r>
-      <w:r>
-        <w:rPr>
-          <w:rFonts w:ascii="Times New Roman" w:hAnsi="Times New Roman" w:cs="Times New Roman"/>
-          <w:sz w:val="28"/>
-          <w:szCs w:val="28"/>
-        </w:rPr>
-        <w:t>{Type variables}).</w:t>
+        <w:t>Encapsulation</w:t>
       </w:r>
     </w:p>
     <w:p>
@@ -4012,439 +4491,6 @@
           <w:sz w:val="28"/>
           <w:szCs w:val="28"/>
         </w:rPr>
-        <w:t>When have a lot of parameters.</w:t>
-      </w:r>
-    </w:p>
-    <w:p>
-      <w:pPr>
-        <w:pStyle w:val="ListParagraph"/>
-        <w:numPr>
-          <w:ilvl w:val="0"/>
-          <w:numId w:val="2"/>
-        </w:numPr>
-        <w:rPr>
-          <w:rFonts w:ascii="Times New Roman" w:hAnsi="Times New Roman" w:cs="Times New Roman"/>
-          <w:sz w:val="28"/>
-          <w:szCs w:val="28"/>
-        </w:rPr>
-      </w:pPr>
-      <w:proofErr w:type="spellStart"/>
-      <w:r>
-        <w:rPr>
-          <w:rFonts w:ascii="Times New Roman" w:hAnsi="Times New Roman" w:cs="Times New Roman"/>
-          <w:sz w:val="28"/>
-          <w:szCs w:val="28"/>
-        </w:rPr>
-        <w:t>Quizzler</w:t>
-      </w:r>
-      <w:proofErr w:type="spellEnd"/>
-      <w:r>
-        <w:rPr>
-          <w:rFonts w:ascii="Times New Roman" w:hAnsi="Times New Roman" w:cs="Times New Roman"/>
-          <w:sz w:val="28"/>
-          <w:szCs w:val="28"/>
-        </w:rPr>
-        <w:t xml:space="preserve"> -</w:t>
-      </w:r>
-      <w:proofErr w:type="spellStart"/>
-      <w:r>
-        <w:rPr>
-          <w:rFonts w:ascii="Times New Roman" w:hAnsi="Times New Roman" w:cs="Times New Roman"/>
-          <w:sz w:val="28"/>
-          <w:szCs w:val="28"/>
-        </w:rPr>
-        <w:t>Modularising</w:t>
-      </w:r>
-      <w:proofErr w:type="spellEnd"/>
-      <w:r>
-        <w:rPr>
-          <w:rFonts w:ascii="Times New Roman" w:hAnsi="Times New Roman" w:cs="Times New Roman"/>
-          <w:sz w:val="28"/>
-          <w:szCs w:val="28"/>
-        </w:rPr>
-        <w:t xml:space="preserve"> &amp; </w:t>
-      </w:r>
-      <w:proofErr w:type="spellStart"/>
-      <w:r>
-        <w:rPr>
-          <w:rFonts w:ascii="Times New Roman" w:hAnsi="Times New Roman" w:cs="Times New Roman"/>
-          <w:sz w:val="28"/>
-          <w:szCs w:val="28"/>
-        </w:rPr>
-        <w:t>Organising</w:t>
-      </w:r>
-      <w:proofErr w:type="spellEnd"/>
-      <w:r>
-        <w:rPr>
-          <w:rFonts w:ascii="Times New Roman" w:hAnsi="Times New Roman" w:cs="Times New Roman"/>
-          <w:sz w:val="28"/>
-          <w:szCs w:val="28"/>
-        </w:rPr>
-        <w:t xml:space="preserve"> Flutter Code</w:t>
-      </w:r>
-    </w:p>
-    <w:p>
-      <w:pPr>
-        <w:pStyle w:val="ListParagraph"/>
-        <w:numPr>
-          <w:ilvl w:val="1"/>
-          <w:numId w:val="2"/>
-        </w:numPr>
-        <w:rPr>
-          <w:rFonts w:ascii="Times New Roman" w:hAnsi="Times New Roman" w:cs="Times New Roman"/>
-          <w:sz w:val="28"/>
-          <w:szCs w:val="28"/>
-        </w:rPr>
-      </w:pPr>
-      <w:r>
-        <w:rPr>
-          <w:rFonts w:ascii="Times New Roman" w:hAnsi="Times New Roman" w:cs="Times New Roman"/>
-          <w:sz w:val="28"/>
-          <w:szCs w:val="28"/>
-        </w:rPr>
-        <w:t>Dart:</w:t>
-      </w:r>
-    </w:p>
-    <w:p>
-      <w:pPr>
-        <w:pStyle w:val="ListParagraph"/>
-        <w:numPr>
-          <w:ilvl w:val="2"/>
-          <w:numId w:val="2"/>
-        </w:numPr>
-        <w:rPr>
-          <w:rFonts w:ascii="Times New Roman" w:hAnsi="Times New Roman" w:cs="Times New Roman"/>
-          <w:sz w:val="28"/>
-          <w:szCs w:val="28"/>
-        </w:rPr>
-      </w:pPr>
-      <w:r>
-        <w:rPr>
-          <w:rFonts w:ascii="Times New Roman" w:hAnsi="Times New Roman" w:cs="Times New Roman"/>
-          <w:sz w:val="28"/>
-          <w:szCs w:val="28"/>
-        </w:rPr>
-        <w:t>List</w:t>
-      </w:r>
-    </w:p>
-    <w:p>
-      <w:pPr>
-        <w:pStyle w:val="ListParagraph"/>
-        <w:numPr>
-          <w:ilvl w:val="3"/>
-          <w:numId w:val="2"/>
-        </w:numPr>
-        <w:rPr>
-          <w:rFonts w:ascii="Times New Roman" w:hAnsi="Times New Roman" w:cs="Times New Roman"/>
-          <w:sz w:val="28"/>
-          <w:szCs w:val="28"/>
-        </w:rPr>
-      </w:pPr>
-      <w:r>
-        <w:rPr>
-          <w:rFonts w:ascii="Times New Roman" w:hAnsi="Times New Roman" w:cs="Times New Roman"/>
-          <w:sz w:val="28"/>
-          <w:szCs w:val="28"/>
-        </w:rPr>
-        <w:t xml:space="preserve">Insert: </w:t>
-      </w:r>
-      <w:r>
-        <w:rPr>
-          <w:rFonts w:ascii="Times New Roman" w:hAnsi="Times New Roman" w:cs="Times New Roman"/>
-          <w:sz w:val="28"/>
-          <w:szCs w:val="28"/>
-        </w:rPr>
-        <w:t>Inserts the object at position [index] in this list.</w:t>
-      </w:r>
-    </w:p>
-    <w:p>
-      <w:pPr>
-        <w:pStyle w:val="ListParagraph"/>
-        <w:numPr>
-          <w:ilvl w:val="3"/>
-          <w:numId w:val="2"/>
-        </w:numPr>
-        <w:rPr>
-          <w:rFonts w:ascii="Times New Roman" w:hAnsi="Times New Roman" w:cs="Times New Roman"/>
-          <w:sz w:val="28"/>
-          <w:szCs w:val="28"/>
-        </w:rPr>
-      </w:pPr>
-      <w:proofErr w:type="spellStart"/>
-      <w:r>
-        <w:rPr>
-          <w:rFonts w:ascii="Times New Roman" w:hAnsi="Times New Roman" w:cs="Times New Roman"/>
-          <w:sz w:val="28"/>
-          <w:szCs w:val="28"/>
-        </w:rPr>
-        <w:t>indexOf</w:t>
-      </w:r>
-      <w:proofErr w:type="spellEnd"/>
-      <w:r>
-        <w:rPr>
-          <w:rFonts w:ascii="Times New Roman" w:hAnsi="Times New Roman" w:cs="Times New Roman"/>
-          <w:sz w:val="28"/>
-          <w:szCs w:val="28"/>
-        </w:rPr>
-        <w:t xml:space="preserve">: </w:t>
-      </w:r>
-      <w:r>
-        <w:rPr>
-          <w:rFonts w:ascii="Times New Roman" w:hAnsi="Times New Roman" w:cs="Times New Roman"/>
-          <w:sz w:val="28"/>
-          <w:szCs w:val="28"/>
-        </w:rPr>
-        <w:t>Returns the first index of [element] in this list.</w:t>
-      </w:r>
-    </w:p>
-    <w:p>
-      <w:pPr>
-        <w:pStyle w:val="ListParagraph"/>
-        <w:numPr>
-          <w:ilvl w:val="2"/>
-          <w:numId w:val="2"/>
-        </w:numPr>
-        <w:rPr>
-          <w:rFonts w:ascii="Times New Roman" w:hAnsi="Times New Roman" w:cs="Times New Roman"/>
-          <w:sz w:val="28"/>
-          <w:szCs w:val="28"/>
-        </w:rPr>
-      </w:pPr>
-      <w:r>
-        <w:rPr>
-          <w:rFonts w:ascii="Times New Roman" w:hAnsi="Times New Roman" w:cs="Times New Roman"/>
-          <w:sz w:val="28"/>
-          <w:szCs w:val="28"/>
-        </w:rPr>
-        <w:t>Other:</w:t>
-      </w:r>
-    </w:p>
-    <w:p>
-      <w:pPr>
-        <w:pStyle w:val="ListParagraph"/>
-        <w:numPr>
-          <w:ilvl w:val="3"/>
-          <w:numId w:val="2"/>
-        </w:numPr>
-        <w:rPr>
-          <w:rFonts w:ascii="Times New Roman" w:hAnsi="Times New Roman" w:cs="Times New Roman"/>
-          <w:sz w:val="28"/>
-          <w:szCs w:val="28"/>
-        </w:rPr>
-      </w:pPr>
-      <w:r>
-        <w:rPr>
-          <w:rFonts w:ascii="Times New Roman" w:hAnsi="Times New Roman" w:cs="Times New Roman"/>
-          <w:sz w:val="28"/>
-          <w:szCs w:val="28"/>
-        </w:rPr>
-        <w:t>Use “\” (backslash) if we want to use special characters in dart.</w:t>
-      </w:r>
-    </w:p>
-    <w:p>
-      <w:pPr>
-        <w:pStyle w:val="ListParagraph"/>
-        <w:numPr>
-          <w:ilvl w:val="2"/>
-          <w:numId w:val="2"/>
-        </w:numPr>
-        <w:rPr>
-          <w:rFonts w:ascii="Times New Roman" w:hAnsi="Times New Roman" w:cs="Times New Roman"/>
-          <w:sz w:val="28"/>
-          <w:szCs w:val="28"/>
-        </w:rPr>
-      </w:pPr>
-      <w:r>
-        <w:rPr>
-          <w:rFonts w:ascii="Times New Roman" w:hAnsi="Times New Roman" w:cs="Times New Roman"/>
-          <w:sz w:val="28"/>
-          <w:szCs w:val="28"/>
-        </w:rPr>
-        <w:t>Class</w:t>
-      </w:r>
-    </w:p>
-    <w:p>
-      <w:pPr>
-        <w:pStyle w:val="ListParagraph"/>
-        <w:numPr>
-          <w:ilvl w:val="3"/>
-          <w:numId w:val="2"/>
-        </w:numPr>
-        <w:rPr>
-          <w:rFonts w:ascii="Times New Roman" w:hAnsi="Times New Roman" w:cs="Times New Roman"/>
-          <w:sz w:val="28"/>
-          <w:szCs w:val="28"/>
-        </w:rPr>
-      </w:pPr>
-      <w:r>
-        <w:rPr>
-          <w:rFonts w:ascii="Times New Roman" w:hAnsi="Times New Roman" w:cs="Times New Roman"/>
-          <w:sz w:val="28"/>
-          <w:szCs w:val="28"/>
-        </w:rPr>
-        <w:t xml:space="preserve">Is </w:t>
-      </w:r>
-      <w:r>
-        <w:rPr>
-          <w:rFonts w:ascii="Times New Roman" w:hAnsi="Times New Roman" w:cs="Times New Roman"/>
-          <w:sz w:val="28"/>
-          <w:szCs w:val="28"/>
-        </w:rPr>
-        <w:t>a blueprint.</w:t>
-      </w:r>
-    </w:p>
-    <w:p>
-      <w:pPr>
-        <w:pStyle w:val="ListParagraph"/>
-        <w:numPr>
-          <w:ilvl w:val="3"/>
-          <w:numId w:val="2"/>
-        </w:numPr>
-        <w:rPr>
-          <w:rFonts w:ascii="Times New Roman" w:hAnsi="Times New Roman" w:cs="Times New Roman"/>
-          <w:sz w:val="28"/>
-          <w:szCs w:val="28"/>
-        </w:rPr>
-      </w:pPr>
-      <w:r>
-        <w:rPr>
-          <w:rFonts w:ascii="Times New Roman" w:hAnsi="Times New Roman" w:cs="Times New Roman"/>
-          <w:sz w:val="28"/>
-          <w:szCs w:val="28"/>
-        </w:rPr>
-        <w:t>Properties/fields.</w:t>
-      </w:r>
-    </w:p>
-    <w:p>
-      <w:pPr>
-        <w:pStyle w:val="ListParagraph"/>
-        <w:numPr>
-          <w:ilvl w:val="3"/>
-          <w:numId w:val="2"/>
-        </w:numPr>
-        <w:rPr>
-          <w:rFonts w:ascii="Times New Roman" w:hAnsi="Times New Roman" w:cs="Times New Roman"/>
-          <w:sz w:val="28"/>
-          <w:szCs w:val="28"/>
-        </w:rPr>
-      </w:pPr>
-      <w:r>
-        <w:rPr>
-          <w:rFonts w:ascii="Times New Roman" w:hAnsi="Times New Roman" w:cs="Times New Roman"/>
-          <w:sz w:val="28"/>
-          <w:szCs w:val="28"/>
-        </w:rPr>
-        <w:t>Method.</w:t>
-      </w:r>
-    </w:p>
-    <w:p>
-      <w:pPr>
-        <w:pStyle w:val="ListParagraph"/>
-        <w:numPr>
-          <w:ilvl w:val="2"/>
-          <w:numId w:val="2"/>
-        </w:numPr>
-        <w:rPr>
-          <w:rFonts w:ascii="Times New Roman" w:hAnsi="Times New Roman" w:cs="Times New Roman"/>
-          <w:sz w:val="28"/>
-          <w:szCs w:val="28"/>
-        </w:rPr>
-      </w:pPr>
-      <w:r>
-        <w:rPr>
-          <w:rFonts w:ascii="Times New Roman" w:hAnsi="Times New Roman" w:cs="Times New Roman"/>
-          <w:sz w:val="28"/>
-          <w:szCs w:val="28"/>
-        </w:rPr>
-        <w:t>OOP</w:t>
-      </w:r>
-    </w:p>
-    <w:p>
-      <w:pPr>
-        <w:pStyle w:val="ListParagraph"/>
-        <w:numPr>
-          <w:ilvl w:val="3"/>
-          <w:numId w:val="2"/>
-        </w:numPr>
-        <w:rPr>
-          <w:rFonts w:ascii="Times New Roman" w:hAnsi="Times New Roman" w:cs="Times New Roman"/>
-          <w:sz w:val="28"/>
-          <w:szCs w:val="28"/>
-        </w:rPr>
-      </w:pPr>
-      <w:r>
-        <w:rPr>
-          <w:rFonts w:ascii="Times New Roman" w:hAnsi="Times New Roman" w:cs="Times New Roman"/>
-          <w:sz w:val="28"/>
-          <w:szCs w:val="28"/>
-        </w:rPr>
-        <w:t>Abstraction</w:t>
-      </w:r>
-    </w:p>
-    <w:p>
-      <w:pPr>
-        <w:pStyle w:val="ListParagraph"/>
-        <w:numPr>
-          <w:ilvl w:val="4"/>
-          <w:numId w:val="2"/>
-        </w:numPr>
-        <w:rPr>
-          <w:rFonts w:ascii="Times New Roman" w:hAnsi="Times New Roman" w:cs="Times New Roman"/>
-          <w:sz w:val="28"/>
-          <w:szCs w:val="28"/>
-        </w:rPr>
-      </w:pPr>
-      <w:r>
-        <w:rPr>
-          <w:rFonts w:ascii="Times New Roman" w:hAnsi="Times New Roman" w:cs="Times New Roman"/>
-          <w:sz w:val="28"/>
-          <w:szCs w:val="28"/>
-        </w:rPr>
-        <w:t xml:space="preserve">Separated different jobs into class.  </w:t>
-      </w:r>
-    </w:p>
-    <w:p>
-      <w:pPr>
-        <w:pStyle w:val="ListParagraph"/>
-        <w:numPr>
-          <w:ilvl w:val="3"/>
-          <w:numId w:val="2"/>
-        </w:numPr>
-        <w:rPr>
-          <w:rFonts w:ascii="Times New Roman" w:hAnsi="Times New Roman" w:cs="Times New Roman"/>
-          <w:sz w:val="28"/>
-          <w:szCs w:val="28"/>
-        </w:rPr>
-      </w:pPr>
-      <w:r>
-        <w:rPr>
-          <w:rFonts w:ascii="Times New Roman" w:hAnsi="Times New Roman" w:cs="Times New Roman"/>
-          <w:sz w:val="28"/>
-          <w:szCs w:val="28"/>
-        </w:rPr>
-        <w:t>Encapsulation</w:t>
-      </w:r>
-    </w:p>
-    <w:p>
-      <w:pPr>
-        <w:pStyle w:val="ListParagraph"/>
-        <w:numPr>
-          <w:ilvl w:val="4"/>
-          <w:numId w:val="2"/>
-        </w:numPr>
-        <w:rPr>
-          <w:rFonts w:ascii="Times New Roman" w:hAnsi="Times New Roman" w:cs="Times New Roman"/>
-          <w:sz w:val="28"/>
-          <w:szCs w:val="28"/>
-        </w:rPr>
-      </w:pPr>
-      <w:r>
-        <w:rPr>
-          <w:rFonts w:ascii="Times New Roman" w:hAnsi="Times New Roman" w:cs="Times New Roman"/>
-          <w:sz w:val="28"/>
-          <w:szCs w:val="28"/>
-        </w:rPr>
-        <w:lastRenderedPageBreak/>
         <w:t>Safe for app (not be able to change properties).</w:t>
       </w:r>
     </w:p>
@@ -4970,17 +5016,116 @@
           <w:sz w:val="28"/>
           <w:szCs w:val="28"/>
         </w:rPr>
-        <w:t>: max Widt</w:t>
-      </w:r>
+        <w:t>: max Width</w:t>
+      </w:r>
+    </w:p>
+    <w:p>
+      <w:pPr>
+        <w:pStyle w:val="ListParagraph"/>
+        <w:numPr>
+          <w:ilvl w:val="2"/>
+          <w:numId w:val="2"/>
+        </w:numPr>
+        <w:rPr>
+          <w:rFonts w:ascii="Times New Roman" w:hAnsi="Times New Roman" w:cs="Times New Roman"/>
+          <w:sz w:val="28"/>
+          <w:szCs w:val="28"/>
+        </w:rPr>
+      </w:pPr>
+      <w:proofErr w:type="spellStart"/>
+      <w:r>
+        <w:rPr>
+          <w:rFonts w:ascii="Times New Roman" w:hAnsi="Times New Roman" w:cs="Times New Roman"/>
+          <w:sz w:val="28"/>
+          <w:szCs w:val="28"/>
+        </w:rPr>
+        <w:t>GestureDetector</w:t>
+      </w:r>
+      <w:proofErr w:type="spellEnd"/>
+    </w:p>
+    <w:p>
+      <w:pPr>
+        <w:pStyle w:val="ListParagraph"/>
+        <w:numPr>
+          <w:ilvl w:val="3"/>
+          <w:numId w:val="2"/>
+        </w:numPr>
+        <w:rPr>
+          <w:rFonts w:ascii="Times New Roman" w:hAnsi="Times New Roman" w:cs="Times New Roman"/>
+          <w:sz w:val="28"/>
+          <w:szCs w:val="28"/>
+        </w:rPr>
+      </w:pPr>
+      <w:r>
+        <w:rPr>
+          <w:rFonts w:ascii="Times New Roman" w:hAnsi="Times New Roman" w:cs="Times New Roman"/>
+          <w:sz w:val="28"/>
+          <w:szCs w:val="28"/>
+        </w:rPr>
+        <w:t>Detects gestures.</w:t>
+      </w:r>
+    </w:p>
+    <w:p>
+      <w:pPr>
+        <w:pStyle w:val="ListParagraph"/>
+        <w:numPr>
+          <w:ilvl w:val="2"/>
+          <w:numId w:val="2"/>
+        </w:numPr>
+        <w:rPr>
+          <w:rFonts w:ascii="Times New Roman" w:hAnsi="Times New Roman" w:cs="Times New Roman"/>
+          <w:sz w:val="28"/>
+          <w:szCs w:val="28"/>
+          <w:lang w:val="vi-VN"/>
+        </w:rPr>
+      </w:pPr>
+      <w:r>
+        <w:rPr>
+          <w:rFonts w:ascii="Times New Roman" w:hAnsi="Times New Roman" w:cs="Times New Roman"/>
+          <w:sz w:val="28"/>
+          <w:szCs w:val="28"/>
+          <w:lang w:val="vi-VN"/>
+        </w:rPr>
+        <w:t>Slider:</w:t>
+      </w:r>
+    </w:p>
+    <w:p>
+      <w:pPr>
+        <w:pStyle w:val="ListParagraph"/>
+        <w:numPr>
+          <w:ilvl w:val="3"/>
+          <w:numId w:val="2"/>
+        </w:numPr>
+        <w:rPr>
+          <w:rFonts w:ascii="Times New Roman" w:hAnsi="Times New Roman" w:cs="Times New Roman"/>
+          <w:sz w:val="28"/>
+          <w:szCs w:val="28"/>
+          <w:lang w:val="vi-VN"/>
+        </w:rPr>
+      </w:pPr>
       <w:bookmarkStart w:id="0" w:name="_GoBack"/>
       <w:bookmarkEnd w:id="0"/>
-      <w:r>
-        <w:rPr>
-          <w:rFonts w:ascii="Times New Roman" w:hAnsi="Times New Roman" w:cs="Times New Roman"/>
-          <w:sz w:val="28"/>
-          <w:szCs w:val="28"/>
-        </w:rPr>
-        <w:t>h</w:t>
+    </w:p>
+    <w:p>
+      <w:pPr>
+        <w:pStyle w:val="ListParagraph"/>
+        <w:numPr>
+          <w:ilvl w:val="1"/>
+          <w:numId w:val="2"/>
+        </w:numPr>
+        <w:rPr>
+          <w:rFonts w:ascii="Times New Roman" w:hAnsi="Times New Roman" w:cs="Times New Roman"/>
+          <w:sz w:val="28"/>
+          <w:szCs w:val="28"/>
+        </w:rPr>
+      </w:pPr>
+      <w:r>
+        <w:rPr>
+          <w:rFonts w:ascii="Times New Roman" w:hAnsi="Times New Roman" w:cs="Times New Roman"/>
+          <w:sz w:val="28"/>
+          <w:szCs w:val="28"/>
+        </w:rPr>
+        <w:t>Principles</w:t>
       </w:r>
     </w:p>
     <w:p>
@@ -4996,16 +5141,112 @@
           <w:szCs w:val="28"/>
         </w:rPr>
       </w:pPr>
-      <w:proofErr w:type="spellStart"/>
-      <w:r>
-        <w:rPr>
-          <w:rFonts w:ascii="Times New Roman" w:hAnsi="Times New Roman" w:cs="Times New Roman"/>
-          <w:sz w:val="28"/>
-          <w:szCs w:val="28"/>
-        </w:rPr>
-        <w:t>GestureDetector</w:t>
-      </w:r>
-      <w:proofErr w:type="spellEnd"/>
+      <w:r>
+        <w:rPr>
+          <w:rFonts w:ascii="Times New Roman" w:hAnsi="Times New Roman" w:cs="Times New Roman"/>
+          <w:sz w:val="28"/>
+          <w:szCs w:val="28"/>
+        </w:rPr>
+        <w:t>DRY: Don’t Repeat Yourself.</w:t>
+      </w:r>
+    </w:p>
+    <w:p>
+      <w:pPr>
+        <w:pStyle w:val="ListParagraph"/>
+        <w:numPr>
+          <w:ilvl w:val="1"/>
+          <w:numId w:val="2"/>
+        </w:numPr>
+        <w:rPr>
+          <w:rFonts w:ascii="Times New Roman" w:hAnsi="Times New Roman" w:cs="Times New Roman"/>
+          <w:sz w:val="28"/>
+          <w:szCs w:val="28"/>
+        </w:rPr>
+      </w:pPr>
+      <w:r>
+        <w:rPr>
+          <w:rFonts w:ascii="Times New Roman" w:hAnsi="Times New Roman" w:cs="Times New Roman"/>
+          <w:sz w:val="28"/>
+          <w:szCs w:val="28"/>
+        </w:rPr>
+        <w:t>Flutter;</w:t>
+      </w:r>
+    </w:p>
+    <w:p>
+      <w:pPr>
+        <w:pStyle w:val="ListParagraph"/>
+        <w:numPr>
+          <w:ilvl w:val="2"/>
+          <w:numId w:val="2"/>
+        </w:numPr>
+        <w:rPr>
+          <w:rFonts w:ascii="Times New Roman" w:hAnsi="Times New Roman" w:cs="Times New Roman"/>
+          <w:sz w:val="28"/>
+          <w:szCs w:val="28"/>
+        </w:rPr>
+      </w:pPr>
+      <w:r>
+        <w:rPr>
+          <w:rFonts w:ascii="Times New Roman" w:hAnsi="Times New Roman" w:cs="Times New Roman"/>
+          <w:sz w:val="28"/>
+          <w:szCs w:val="28"/>
+        </w:rPr>
+        <w:t>@required: named parameters</w:t>
+      </w:r>
+    </w:p>
+    <w:p>
+      <w:pPr>
+        <w:pStyle w:val="ListParagraph"/>
+        <w:numPr>
+          <w:ilvl w:val="1"/>
+          <w:numId w:val="2"/>
+        </w:numPr>
+        <w:rPr>
+          <w:rFonts w:ascii="Times New Roman" w:hAnsi="Times New Roman" w:cs="Times New Roman"/>
+          <w:sz w:val="28"/>
+          <w:szCs w:val="28"/>
+        </w:rPr>
+      </w:pPr>
+      <w:r>
+        <w:rPr>
+          <w:rFonts w:ascii="Times New Roman" w:hAnsi="Times New Roman" w:cs="Times New Roman"/>
+          <w:sz w:val="28"/>
+          <w:szCs w:val="28"/>
+        </w:rPr>
+        <w:t>Dart</w:t>
+      </w:r>
+    </w:p>
+    <w:p>
+      <w:pPr>
+        <w:pStyle w:val="ListParagraph"/>
+        <w:numPr>
+          <w:ilvl w:val="2"/>
+          <w:numId w:val="2"/>
+        </w:numPr>
+        <w:rPr>
+          <w:rFonts w:ascii="Times New Roman" w:hAnsi="Times New Roman" w:cs="Times New Roman"/>
+          <w:sz w:val="28"/>
+          <w:szCs w:val="28"/>
+        </w:rPr>
+      </w:pPr>
+      <w:proofErr w:type="spellStart"/>
+      <w:r>
+        <w:rPr>
+          <w:rFonts w:ascii="Times New Roman" w:hAnsi="Times New Roman" w:cs="Times New Roman"/>
+          <w:sz w:val="28"/>
+          <w:szCs w:val="28"/>
+        </w:rPr>
+        <w:t>Const</w:t>
+      </w:r>
+      <w:proofErr w:type="spellEnd"/>
+      <w:r>
+        <w:rPr>
+          <w:rFonts w:ascii="Times New Roman" w:hAnsi="Times New Roman" w:cs="Times New Roman"/>
+          <w:sz w:val="28"/>
+          <w:szCs w:val="28"/>
+        </w:rPr>
+        <w:t xml:space="preserve"> vs final</w:t>
+      </w:r>
     </w:p>
     <w:p>
       <w:pPr>
@@ -5020,13 +5261,431 @@
           <w:szCs w:val="28"/>
         </w:rPr>
       </w:pPr>
-      <w:r>
-        <w:rPr>
-          <w:rFonts w:ascii="Times New Roman" w:hAnsi="Times New Roman" w:cs="Times New Roman"/>
-          <w:sz w:val="28"/>
-          <w:szCs w:val="28"/>
-        </w:rPr>
-        <w:t>Detects gestures.</w:t>
+      <w:proofErr w:type="spellStart"/>
+      <w:r>
+        <w:rPr>
+          <w:rFonts w:ascii="Times New Roman" w:hAnsi="Times New Roman" w:cs="Times New Roman"/>
+          <w:sz w:val="28"/>
+          <w:szCs w:val="28"/>
+        </w:rPr>
+        <w:t>Const</w:t>
+      </w:r>
+      <w:proofErr w:type="spellEnd"/>
+      <w:r>
+        <w:rPr>
+          <w:rFonts w:ascii="Times New Roman" w:hAnsi="Times New Roman" w:cs="Times New Roman"/>
+          <w:sz w:val="28"/>
+          <w:szCs w:val="28"/>
+        </w:rPr>
+        <w:t>: compile-time constant</w:t>
+      </w:r>
+      <w:r>
+        <w:rPr>
+          <w:rFonts w:ascii="Times New Roman" w:hAnsi="Times New Roman" w:cs="Times New Roman"/>
+          <w:sz w:val="28"/>
+          <w:szCs w:val="28"/>
+        </w:rPr>
+        <w:t>.</w:t>
+      </w:r>
+    </w:p>
+    <w:p>
+      <w:pPr>
+        <w:pStyle w:val="ListParagraph"/>
+        <w:numPr>
+          <w:ilvl w:val="4"/>
+          <w:numId w:val="2"/>
+        </w:numPr>
+        <w:rPr>
+          <w:rFonts w:ascii="Times New Roman" w:hAnsi="Times New Roman" w:cs="Times New Roman"/>
+          <w:sz w:val="28"/>
+          <w:szCs w:val="28"/>
+        </w:rPr>
+      </w:pPr>
+      <w:proofErr w:type="spellStart"/>
+      <w:r>
+        <w:rPr>
+          <w:rFonts w:ascii="Times New Roman" w:hAnsi="Times New Roman" w:cs="Times New Roman"/>
+          <w:sz w:val="28"/>
+          <w:szCs w:val="28"/>
+        </w:rPr>
+        <w:t>Vd</w:t>
+      </w:r>
+      <w:proofErr w:type="spellEnd"/>
+      <w:r>
+        <w:rPr>
+          <w:rFonts w:ascii="Times New Roman" w:hAnsi="Times New Roman" w:cs="Times New Roman"/>
+          <w:sz w:val="28"/>
+          <w:szCs w:val="28"/>
+        </w:rPr>
+        <w:t xml:space="preserve">: </w:t>
+      </w:r>
+      <w:proofErr w:type="spellStart"/>
+      <w:r>
+        <w:rPr>
+          <w:rFonts w:ascii="Times New Roman" w:hAnsi="Times New Roman" w:cs="Times New Roman"/>
+          <w:sz w:val="28"/>
+          <w:szCs w:val="28"/>
+        </w:rPr>
+        <w:t>const</w:t>
+      </w:r>
+      <w:proofErr w:type="spellEnd"/>
+      <w:r>
+        <w:rPr>
+          <w:rFonts w:ascii="Times New Roman" w:hAnsi="Times New Roman" w:cs="Times New Roman"/>
+          <w:sz w:val="28"/>
+          <w:szCs w:val="28"/>
+        </w:rPr>
+        <w:t xml:space="preserve"> time = </w:t>
+      </w:r>
+      <w:proofErr w:type="spellStart"/>
+      <w:r>
+        <w:rPr>
+          <w:rFonts w:ascii="Times New Roman" w:hAnsi="Times New Roman" w:cs="Times New Roman"/>
+          <w:sz w:val="28"/>
+          <w:szCs w:val="28"/>
+        </w:rPr>
+        <w:t>DateTime.now</w:t>
+      </w:r>
+      <w:proofErr w:type="spellEnd"/>
+      <w:r>
+        <w:rPr>
+          <w:rFonts w:ascii="Times New Roman" w:hAnsi="Times New Roman" w:cs="Times New Roman"/>
+          <w:sz w:val="28"/>
+          <w:szCs w:val="28"/>
+        </w:rPr>
+        <w:t xml:space="preserve">(). </w:t>
+      </w:r>
+      <w:r>
+        <w:rPr>
+          <w:rFonts w:ascii="Times New Roman" w:hAnsi="Times New Roman" w:cs="Times New Roman"/>
+          <w:color w:val="FF0000"/>
+          <w:sz w:val="28"/>
+          <w:szCs w:val="28"/>
+        </w:rPr>
+        <w:t>Not working</w:t>
+      </w:r>
+    </w:p>
+    <w:p>
+      <w:pPr>
+        <w:pStyle w:val="ListParagraph"/>
+        <w:numPr>
+          <w:ilvl w:val="3"/>
+          <w:numId w:val="2"/>
+        </w:numPr>
+        <w:rPr>
+          <w:rFonts w:ascii="Times New Roman" w:hAnsi="Times New Roman" w:cs="Times New Roman"/>
+          <w:sz w:val="28"/>
+          <w:szCs w:val="28"/>
+        </w:rPr>
+      </w:pPr>
+      <w:r>
+        <w:rPr>
+          <w:rFonts w:ascii="Times New Roman" w:hAnsi="Times New Roman" w:cs="Times New Roman"/>
+          <w:sz w:val="28"/>
+          <w:szCs w:val="28"/>
+        </w:rPr>
+        <w:lastRenderedPageBreak/>
+        <w:t>Final: runtime. (can be set only once).</w:t>
+      </w:r>
+    </w:p>
+    <w:p>
+      <w:pPr>
+        <w:pStyle w:val="ListParagraph"/>
+        <w:numPr>
+          <w:ilvl w:val="4"/>
+          <w:numId w:val="2"/>
+        </w:numPr>
+        <w:rPr>
+          <w:rFonts w:ascii="Times New Roman" w:hAnsi="Times New Roman" w:cs="Times New Roman"/>
+          <w:sz w:val="28"/>
+          <w:szCs w:val="28"/>
+        </w:rPr>
+      </w:pPr>
+      <w:proofErr w:type="spellStart"/>
+      <w:r>
+        <w:rPr>
+          <w:rFonts w:ascii="Times New Roman" w:hAnsi="Times New Roman" w:cs="Times New Roman"/>
+          <w:sz w:val="28"/>
+          <w:szCs w:val="28"/>
+        </w:rPr>
+        <w:t>Vd</w:t>
+      </w:r>
+      <w:proofErr w:type="spellEnd"/>
+      <w:r>
+        <w:rPr>
+          <w:rFonts w:ascii="Times New Roman" w:hAnsi="Times New Roman" w:cs="Times New Roman"/>
+          <w:sz w:val="28"/>
+          <w:szCs w:val="28"/>
+        </w:rPr>
+        <w:t xml:space="preserve">: final time = </w:t>
+      </w:r>
+      <w:proofErr w:type="spellStart"/>
+      <w:r>
+        <w:rPr>
+          <w:rFonts w:ascii="Times New Roman" w:hAnsi="Times New Roman" w:cs="Times New Roman"/>
+          <w:sz w:val="28"/>
+          <w:szCs w:val="28"/>
+        </w:rPr>
+        <w:t>DateTime.now</w:t>
+      </w:r>
+      <w:proofErr w:type="spellEnd"/>
+      <w:r>
+        <w:rPr>
+          <w:rFonts w:ascii="Times New Roman" w:hAnsi="Times New Roman" w:cs="Times New Roman"/>
+          <w:sz w:val="28"/>
+          <w:szCs w:val="28"/>
+        </w:rPr>
+        <w:t xml:space="preserve">(). </w:t>
+      </w:r>
+      <w:r>
+        <w:rPr>
+          <w:rFonts w:ascii="Times New Roman" w:hAnsi="Times New Roman" w:cs="Times New Roman"/>
+          <w:color w:val="00B050"/>
+          <w:sz w:val="28"/>
+          <w:szCs w:val="28"/>
+        </w:rPr>
+        <w:t>W</w:t>
+      </w:r>
+      <w:r>
+        <w:rPr>
+          <w:rFonts w:ascii="Times New Roman" w:hAnsi="Times New Roman" w:cs="Times New Roman"/>
+          <w:color w:val="00B050"/>
+          <w:sz w:val="28"/>
+          <w:szCs w:val="28"/>
+        </w:rPr>
+        <w:t>orking</w:t>
+      </w:r>
+    </w:p>
+    <w:p>
+      <w:pPr>
+        <w:pStyle w:val="ListParagraph"/>
+        <w:numPr>
+          <w:ilvl w:val="2"/>
+          <w:numId w:val="2"/>
+        </w:numPr>
+        <w:rPr>
+          <w:rFonts w:ascii="Times New Roman" w:hAnsi="Times New Roman" w:cs="Times New Roman"/>
+          <w:color w:val="000000" w:themeColor="text1"/>
+          <w:sz w:val="28"/>
+          <w:szCs w:val="28"/>
+        </w:rPr>
+      </w:pPr>
+      <w:r>
+        <w:rPr>
+          <w:rFonts w:ascii="Times New Roman" w:hAnsi="Times New Roman" w:cs="Times New Roman"/>
+          <w:color w:val="000000" w:themeColor="text1"/>
+          <w:sz w:val="28"/>
+          <w:szCs w:val="28"/>
+        </w:rPr>
+        <w:t>Ternary</w:t>
+      </w:r>
+      <w:r>
+        <w:rPr>
+          <w:rFonts w:ascii="Times New Roman" w:hAnsi="Times New Roman" w:cs="Times New Roman"/>
+          <w:color w:val="000000" w:themeColor="text1"/>
+          <w:sz w:val="28"/>
+          <w:szCs w:val="28"/>
+        </w:rPr>
+        <w:t xml:space="preserve">: </w:t>
+      </w:r>
+    </w:p>
+    <w:p>
+      <w:pPr>
+        <w:pStyle w:val="ListParagraph"/>
+        <w:numPr>
+          <w:ilvl w:val="3"/>
+          <w:numId w:val="2"/>
+        </w:numPr>
+        <w:rPr>
+          <w:rFonts w:ascii="Times New Roman" w:hAnsi="Times New Roman" w:cs="Times New Roman"/>
+          <w:color w:val="000000" w:themeColor="text1"/>
+          <w:sz w:val="28"/>
+          <w:szCs w:val="28"/>
+        </w:rPr>
+      </w:pPr>
+      <w:r>
+        <w:rPr>
+          <w:rFonts w:ascii="Times New Roman" w:hAnsi="Times New Roman" w:cs="Times New Roman"/>
+          <w:color w:val="000000" w:themeColor="text1"/>
+          <w:sz w:val="28"/>
+          <w:szCs w:val="28"/>
+        </w:rPr>
+        <w:t xml:space="preserve">Condition ? </w:t>
+      </w:r>
+      <w:proofErr w:type="spellStart"/>
+      <w:r>
+        <w:rPr>
+          <w:rFonts w:ascii="Times New Roman" w:hAnsi="Times New Roman" w:cs="Times New Roman"/>
+          <w:color w:val="000000" w:themeColor="text1"/>
+          <w:sz w:val="28"/>
+          <w:szCs w:val="28"/>
+        </w:rPr>
+        <w:t>DothisIfTrue</w:t>
+      </w:r>
+      <w:proofErr w:type="spellEnd"/>
+      <w:r>
+        <w:rPr>
+          <w:rFonts w:ascii="Times New Roman" w:hAnsi="Times New Roman" w:cs="Times New Roman"/>
+          <w:color w:val="000000" w:themeColor="text1"/>
+          <w:sz w:val="28"/>
+          <w:szCs w:val="28"/>
+        </w:rPr>
+        <w:t xml:space="preserve"> : </w:t>
+      </w:r>
+      <w:proofErr w:type="spellStart"/>
+      <w:r>
+        <w:rPr>
+          <w:rFonts w:ascii="Times New Roman" w:hAnsi="Times New Roman" w:cs="Times New Roman"/>
+          <w:color w:val="000000" w:themeColor="text1"/>
+          <w:sz w:val="28"/>
+          <w:szCs w:val="28"/>
+        </w:rPr>
+        <w:t>DoThisIfFalse</w:t>
+      </w:r>
+      <w:proofErr w:type="spellEnd"/>
+      <w:r>
+        <w:rPr>
+          <w:rFonts w:ascii="Times New Roman" w:hAnsi="Times New Roman" w:cs="Times New Roman"/>
+          <w:color w:val="000000" w:themeColor="text1"/>
+          <w:sz w:val="28"/>
+          <w:szCs w:val="28"/>
+        </w:rPr>
+        <w:t>.</w:t>
+      </w:r>
+    </w:p>
+    <w:p>
+      <w:pPr>
+        <w:pStyle w:val="ListParagraph"/>
+        <w:numPr>
+          <w:ilvl w:val="3"/>
+          <w:numId w:val="2"/>
+        </w:numPr>
+        <w:rPr>
+          <w:rFonts w:ascii="Times New Roman" w:hAnsi="Times New Roman" w:cs="Times New Roman"/>
+          <w:color w:val="000000" w:themeColor="text1"/>
+          <w:sz w:val="28"/>
+          <w:szCs w:val="28"/>
+        </w:rPr>
+      </w:pPr>
+      <w:proofErr w:type="spellStart"/>
+      <w:r>
+        <w:rPr>
+          <w:rFonts w:ascii="Times New Roman" w:hAnsi="Times New Roman" w:cs="Times New Roman"/>
+          <w:color w:val="000000" w:themeColor="text1"/>
+          <w:sz w:val="28"/>
+          <w:szCs w:val="28"/>
+        </w:rPr>
+        <w:t>Sử</w:t>
+      </w:r>
+      <w:proofErr w:type="spellEnd"/>
+      <w:r>
+        <w:rPr>
+          <w:rFonts w:ascii="Times New Roman" w:hAnsi="Times New Roman" w:cs="Times New Roman"/>
+          <w:color w:val="000000" w:themeColor="text1"/>
+          <w:sz w:val="28"/>
+          <w:szCs w:val="28"/>
+        </w:rPr>
+        <w:t xml:space="preserve"> </w:t>
+      </w:r>
+      <w:proofErr w:type="spellStart"/>
+      <w:r>
+        <w:rPr>
+          <w:rFonts w:ascii="Times New Roman" w:hAnsi="Times New Roman" w:cs="Times New Roman"/>
+          <w:color w:val="000000" w:themeColor="text1"/>
+          <w:sz w:val="28"/>
+          <w:szCs w:val="28"/>
+        </w:rPr>
+        <w:t>dụng</w:t>
+      </w:r>
+      <w:proofErr w:type="spellEnd"/>
+      <w:r>
+        <w:rPr>
+          <w:rFonts w:ascii="Times New Roman" w:hAnsi="Times New Roman" w:cs="Times New Roman"/>
+          <w:color w:val="000000" w:themeColor="text1"/>
+          <w:sz w:val="28"/>
+          <w:szCs w:val="28"/>
+        </w:rPr>
+        <w:t xml:space="preserve"> </w:t>
+      </w:r>
+      <w:proofErr w:type="spellStart"/>
+      <w:r>
+        <w:rPr>
+          <w:rFonts w:ascii="Times New Roman" w:hAnsi="Times New Roman" w:cs="Times New Roman"/>
+          <w:color w:val="000000" w:themeColor="text1"/>
+          <w:sz w:val="28"/>
+          <w:szCs w:val="28"/>
+        </w:rPr>
+        <w:t>khi</w:t>
+      </w:r>
+      <w:proofErr w:type="spellEnd"/>
+      <w:r>
+        <w:rPr>
+          <w:rFonts w:ascii="Times New Roman" w:hAnsi="Times New Roman" w:cs="Times New Roman"/>
+          <w:color w:val="000000" w:themeColor="text1"/>
+          <w:sz w:val="28"/>
+          <w:szCs w:val="28"/>
+        </w:rPr>
+        <w:t xml:space="preserve"> </w:t>
+      </w:r>
+      <w:proofErr w:type="spellStart"/>
+      <w:r>
+        <w:rPr>
+          <w:rFonts w:ascii="Times New Roman" w:hAnsi="Times New Roman" w:cs="Times New Roman"/>
+          <w:color w:val="000000" w:themeColor="text1"/>
+          <w:sz w:val="28"/>
+          <w:szCs w:val="28"/>
+        </w:rPr>
+        <w:t>gán</w:t>
+      </w:r>
+      <w:proofErr w:type="spellEnd"/>
+      <w:r>
+        <w:rPr>
+          <w:rFonts w:ascii="Times New Roman" w:hAnsi="Times New Roman" w:cs="Times New Roman"/>
+          <w:color w:val="000000" w:themeColor="text1"/>
+          <w:sz w:val="28"/>
+          <w:szCs w:val="28"/>
+        </w:rPr>
+        <w:t xml:space="preserve"> </w:t>
+      </w:r>
+      <w:proofErr w:type="spellStart"/>
+      <w:r>
+        <w:rPr>
+          <w:rFonts w:ascii="Times New Roman" w:hAnsi="Times New Roman" w:cs="Times New Roman"/>
+          <w:color w:val="000000" w:themeColor="text1"/>
+          <w:sz w:val="28"/>
+          <w:szCs w:val="28"/>
+        </w:rPr>
+        <w:t>giá</w:t>
+      </w:r>
+      <w:proofErr w:type="spellEnd"/>
+      <w:r>
+        <w:rPr>
+          <w:rFonts w:ascii="Times New Roman" w:hAnsi="Times New Roman" w:cs="Times New Roman"/>
+          <w:color w:val="000000" w:themeColor="text1"/>
+          <w:sz w:val="28"/>
+          <w:szCs w:val="28"/>
+        </w:rPr>
+        <w:t xml:space="preserve"> </w:t>
+      </w:r>
+      <w:proofErr w:type="spellStart"/>
+      <w:r>
+        <w:rPr>
+          <w:rFonts w:ascii="Times New Roman" w:hAnsi="Times New Roman" w:cs="Times New Roman"/>
+          <w:color w:val="000000" w:themeColor="text1"/>
+          <w:sz w:val="28"/>
+          <w:szCs w:val="28"/>
+        </w:rPr>
+        <w:t>trị</w:t>
+      </w:r>
+      <w:proofErr w:type="spellEnd"/>
+      <w:r>
+        <w:rPr>
+          <w:rFonts w:ascii="Times New Roman" w:hAnsi="Times New Roman" w:cs="Times New Roman"/>
+          <w:color w:val="000000" w:themeColor="text1"/>
+          <w:sz w:val="28"/>
+          <w:szCs w:val="28"/>
+        </w:rPr>
+        <w:t>.</w:t>
       </w:r>
     </w:p>
     <w:p>
@@ -5048,7 +5707,7 @@
           <w:sz w:val="28"/>
           <w:szCs w:val="28"/>
         </w:rPr>
-        <w:t>Principles</w:t>
+        <w:t>Dart:</w:t>
       </w:r>
     </w:p>
     <w:p>
@@ -5070,7 +5729,65 @@
           <w:sz w:val="28"/>
           <w:szCs w:val="28"/>
         </w:rPr>
-        <w:t>DRY: Don’t Repeat Yourself.</w:t>
+        <w:t xml:space="preserve">Function: </w:t>
+      </w:r>
+    </w:p>
+    <w:p>
+      <w:pPr>
+        <w:pStyle w:val="ListParagraph"/>
+        <w:numPr>
+          <w:ilvl w:val="4"/>
+          <w:numId w:val="2"/>
+        </w:numPr>
+        <w:rPr>
+          <w:rFonts w:ascii="Times New Roman" w:hAnsi="Times New Roman" w:cs="Times New Roman"/>
+          <w:sz w:val="28"/>
+          <w:szCs w:val="28"/>
+        </w:rPr>
+      </w:pPr>
+      <w:r>
+        <w:rPr>
+          <w:rFonts w:ascii="Times New Roman" w:hAnsi="Times New Roman" w:cs="Times New Roman"/>
+          <w:sz w:val="28"/>
+          <w:szCs w:val="28"/>
+        </w:rPr>
+        <w:t>Is a First Class Objects: can be pass around like any other type. (</w:t>
+      </w:r>
+      <w:proofErr w:type="spellStart"/>
+      <w:r>
+        <w:rPr>
+          <w:rFonts w:ascii="Times New Roman" w:hAnsi="Times New Roman" w:cs="Times New Roman"/>
+          <w:sz w:val="28"/>
+          <w:szCs w:val="28"/>
+        </w:rPr>
+        <w:t>Giống</w:t>
+      </w:r>
+      <w:proofErr w:type="spellEnd"/>
+      <w:r>
+        <w:rPr>
+          <w:rFonts w:ascii="Times New Roman" w:hAnsi="Times New Roman" w:cs="Times New Roman"/>
+          <w:sz w:val="28"/>
+          <w:szCs w:val="28"/>
+        </w:rPr>
+        <w:t xml:space="preserve"> </w:t>
+      </w:r>
+      <w:proofErr w:type="spellStart"/>
+      <w:r>
+        <w:rPr>
+          <w:rFonts w:ascii="Times New Roman" w:hAnsi="Times New Roman" w:cs="Times New Roman"/>
+          <w:sz w:val="28"/>
+          <w:szCs w:val="28"/>
+        </w:rPr>
+        <w:t>kotlin</w:t>
+      </w:r>
+      <w:proofErr w:type="spellEnd"/>
+      <w:r>
+        <w:rPr>
+          <w:rFonts w:ascii="Times New Roman" w:hAnsi="Times New Roman" w:cs="Times New Roman"/>
+          <w:sz w:val="28"/>
+          <w:szCs w:val="28"/>
+        </w:rPr>
+        <w:t>).</w:t>
       </w:r>
     </w:p>
     <w:p>
@@ -5082,533 +5799,11 @@
         </w:numPr>
         <w:rPr>
           <w:rFonts w:ascii="Times New Roman" w:hAnsi="Times New Roman" w:cs="Times New Roman"/>
-          <w:sz w:val="28"/>
-          <w:szCs w:val="28"/>
-        </w:rPr>
-      </w:pPr>
-      <w:r>
-        <w:rPr>
-          <w:rFonts w:ascii="Times New Roman" w:hAnsi="Times New Roman" w:cs="Times New Roman"/>
-          <w:sz w:val="28"/>
-          <w:szCs w:val="28"/>
-        </w:rPr>
-        <w:t>Flutter;</w:t>
-      </w:r>
-    </w:p>
-    <w:p>
-      <w:pPr>
-        <w:pStyle w:val="ListParagraph"/>
-        <w:numPr>
-          <w:ilvl w:val="2"/>
-          <w:numId w:val="2"/>
-        </w:numPr>
-        <w:rPr>
-          <w:rFonts w:ascii="Times New Roman" w:hAnsi="Times New Roman" w:cs="Times New Roman"/>
-          <w:sz w:val="28"/>
-          <w:szCs w:val="28"/>
-        </w:rPr>
-      </w:pPr>
-      <w:r>
-        <w:rPr>
-          <w:rFonts w:ascii="Times New Roman" w:hAnsi="Times New Roman" w:cs="Times New Roman"/>
-          <w:sz w:val="28"/>
-          <w:szCs w:val="28"/>
-        </w:rPr>
-        <w:t>@required: named parameters</w:t>
-      </w:r>
-    </w:p>
-    <w:p>
-      <w:pPr>
-        <w:pStyle w:val="ListParagraph"/>
-        <w:numPr>
-          <w:ilvl w:val="1"/>
-          <w:numId w:val="2"/>
-        </w:numPr>
-        <w:rPr>
-          <w:rFonts w:ascii="Times New Roman" w:hAnsi="Times New Roman" w:cs="Times New Roman"/>
-          <w:sz w:val="28"/>
-          <w:szCs w:val="28"/>
-        </w:rPr>
-      </w:pPr>
-      <w:r>
-        <w:rPr>
-          <w:rFonts w:ascii="Times New Roman" w:hAnsi="Times New Roman" w:cs="Times New Roman"/>
-          <w:sz w:val="28"/>
-          <w:szCs w:val="28"/>
-        </w:rPr>
-        <w:t>Dart</w:t>
-      </w:r>
-    </w:p>
-    <w:p>
-      <w:pPr>
-        <w:pStyle w:val="ListParagraph"/>
-        <w:numPr>
-          <w:ilvl w:val="2"/>
-          <w:numId w:val="2"/>
-        </w:numPr>
-        <w:rPr>
-          <w:rFonts w:ascii="Times New Roman" w:hAnsi="Times New Roman" w:cs="Times New Roman"/>
-          <w:sz w:val="28"/>
-          <w:szCs w:val="28"/>
-        </w:rPr>
-      </w:pPr>
-      <w:proofErr w:type="spellStart"/>
-      <w:r>
-        <w:rPr>
-          <w:rFonts w:ascii="Times New Roman" w:hAnsi="Times New Roman" w:cs="Times New Roman"/>
-          <w:sz w:val="28"/>
-          <w:szCs w:val="28"/>
-        </w:rPr>
-        <w:t>Const</w:t>
-      </w:r>
-      <w:proofErr w:type="spellEnd"/>
-      <w:r>
-        <w:rPr>
-          <w:rFonts w:ascii="Times New Roman" w:hAnsi="Times New Roman" w:cs="Times New Roman"/>
-          <w:sz w:val="28"/>
-          <w:szCs w:val="28"/>
-        </w:rPr>
-        <w:t xml:space="preserve"> vs final</w:t>
-      </w:r>
-    </w:p>
-    <w:p>
-      <w:pPr>
-        <w:pStyle w:val="ListParagraph"/>
-        <w:numPr>
-          <w:ilvl w:val="3"/>
-          <w:numId w:val="2"/>
-        </w:numPr>
-        <w:rPr>
-          <w:rFonts w:ascii="Times New Roman" w:hAnsi="Times New Roman" w:cs="Times New Roman"/>
-          <w:sz w:val="28"/>
-          <w:szCs w:val="28"/>
-        </w:rPr>
-      </w:pPr>
-      <w:proofErr w:type="spellStart"/>
-      <w:r>
-        <w:rPr>
-          <w:rFonts w:ascii="Times New Roman" w:hAnsi="Times New Roman" w:cs="Times New Roman"/>
-          <w:sz w:val="28"/>
-          <w:szCs w:val="28"/>
-        </w:rPr>
-        <w:t>Const</w:t>
-      </w:r>
-      <w:proofErr w:type="spellEnd"/>
-      <w:r>
-        <w:rPr>
-          <w:rFonts w:ascii="Times New Roman" w:hAnsi="Times New Roman" w:cs="Times New Roman"/>
-          <w:sz w:val="28"/>
-          <w:szCs w:val="28"/>
-        </w:rPr>
-        <w:t>: compile-time constant</w:t>
-      </w:r>
-      <w:r>
-        <w:rPr>
-          <w:rFonts w:ascii="Times New Roman" w:hAnsi="Times New Roman" w:cs="Times New Roman"/>
-          <w:sz w:val="28"/>
-          <w:szCs w:val="28"/>
-        </w:rPr>
-        <w:t>.</w:t>
-      </w:r>
-    </w:p>
-    <w:p>
-      <w:pPr>
-        <w:pStyle w:val="ListParagraph"/>
-        <w:numPr>
-          <w:ilvl w:val="4"/>
-          <w:numId w:val="2"/>
-        </w:numPr>
-        <w:rPr>
-          <w:rFonts w:ascii="Times New Roman" w:hAnsi="Times New Roman" w:cs="Times New Roman"/>
-          <w:sz w:val="28"/>
-          <w:szCs w:val="28"/>
-        </w:rPr>
-      </w:pPr>
-      <w:proofErr w:type="spellStart"/>
-      <w:r>
-        <w:rPr>
-          <w:rFonts w:ascii="Times New Roman" w:hAnsi="Times New Roman" w:cs="Times New Roman"/>
-          <w:sz w:val="28"/>
-          <w:szCs w:val="28"/>
-        </w:rPr>
-        <w:t>Vd</w:t>
-      </w:r>
-      <w:proofErr w:type="spellEnd"/>
-      <w:r>
-        <w:rPr>
-          <w:rFonts w:ascii="Times New Roman" w:hAnsi="Times New Roman" w:cs="Times New Roman"/>
-          <w:sz w:val="28"/>
-          <w:szCs w:val="28"/>
-        </w:rPr>
-        <w:t xml:space="preserve">: </w:t>
-      </w:r>
-      <w:proofErr w:type="spellStart"/>
-      <w:r>
-        <w:rPr>
-          <w:rFonts w:ascii="Times New Roman" w:hAnsi="Times New Roman" w:cs="Times New Roman"/>
-          <w:sz w:val="28"/>
-          <w:szCs w:val="28"/>
-        </w:rPr>
-        <w:t>const</w:t>
-      </w:r>
-      <w:proofErr w:type="spellEnd"/>
-      <w:r>
-        <w:rPr>
-          <w:rFonts w:ascii="Times New Roman" w:hAnsi="Times New Roman" w:cs="Times New Roman"/>
-          <w:sz w:val="28"/>
-          <w:szCs w:val="28"/>
-        </w:rPr>
-        <w:t xml:space="preserve"> time = </w:t>
-      </w:r>
-      <w:proofErr w:type="spellStart"/>
-      <w:r>
-        <w:rPr>
-          <w:rFonts w:ascii="Times New Roman" w:hAnsi="Times New Roman" w:cs="Times New Roman"/>
-          <w:sz w:val="28"/>
-          <w:szCs w:val="28"/>
-        </w:rPr>
-        <w:t>DateTime.now</w:t>
-      </w:r>
-      <w:proofErr w:type="spellEnd"/>
-      <w:r>
-        <w:rPr>
-          <w:rFonts w:ascii="Times New Roman" w:hAnsi="Times New Roman" w:cs="Times New Roman"/>
-          <w:sz w:val="28"/>
-          <w:szCs w:val="28"/>
-        </w:rPr>
-        <w:t xml:space="preserve">(). </w:t>
-      </w:r>
-      <w:r>
-        <w:rPr>
-          <w:rFonts w:ascii="Times New Roman" w:hAnsi="Times New Roman" w:cs="Times New Roman"/>
-          <w:color w:val="FF0000"/>
-          <w:sz w:val="28"/>
-          <w:szCs w:val="28"/>
-        </w:rPr>
-        <w:t>Not working</w:t>
-      </w:r>
-    </w:p>
-    <w:p>
-      <w:pPr>
-        <w:pStyle w:val="ListParagraph"/>
-        <w:numPr>
-          <w:ilvl w:val="3"/>
-          <w:numId w:val="2"/>
-        </w:numPr>
-        <w:rPr>
-          <w:rFonts w:ascii="Times New Roman" w:hAnsi="Times New Roman" w:cs="Times New Roman"/>
-          <w:sz w:val="28"/>
-          <w:szCs w:val="28"/>
-        </w:rPr>
-      </w:pPr>
-      <w:r>
-        <w:rPr>
-          <w:rFonts w:ascii="Times New Roman" w:hAnsi="Times New Roman" w:cs="Times New Roman"/>
-          <w:sz w:val="28"/>
-          <w:szCs w:val="28"/>
-        </w:rPr>
-        <w:t>Final: runtime. (can be set only once).</w:t>
-      </w:r>
-    </w:p>
-    <w:p>
-      <w:pPr>
-        <w:pStyle w:val="ListParagraph"/>
-        <w:numPr>
-          <w:ilvl w:val="4"/>
-          <w:numId w:val="2"/>
-        </w:numPr>
-        <w:rPr>
-          <w:rFonts w:ascii="Times New Roman" w:hAnsi="Times New Roman" w:cs="Times New Roman"/>
-          <w:sz w:val="28"/>
-          <w:szCs w:val="28"/>
-        </w:rPr>
-      </w:pPr>
-      <w:proofErr w:type="spellStart"/>
-      <w:r>
-        <w:rPr>
-          <w:rFonts w:ascii="Times New Roman" w:hAnsi="Times New Roman" w:cs="Times New Roman"/>
-          <w:sz w:val="28"/>
-          <w:szCs w:val="28"/>
-        </w:rPr>
-        <w:t>Vd</w:t>
-      </w:r>
-      <w:proofErr w:type="spellEnd"/>
-      <w:r>
-        <w:rPr>
-          <w:rFonts w:ascii="Times New Roman" w:hAnsi="Times New Roman" w:cs="Times New Roman"/>
-          <w:sz w:val="28"/>
-          <w:szCs w:val="28"/>
-        </w:rPr>
-        <w:t xml:space="preserve">: final time = </w:t>
-      </w:r>
-      <w:proofErr w:type="spellStart"/>
-      <w:r>
-        <w:rPr>
-          <w:rFonts w:ascii="Times New Roman" w:hAnsi="Times New Roman" w:cs="Times New Roman"/>
-          <w:sz w:val="28"/>
-          <w:szCs w:val="28"/>
-        </w:rPr>
-        <w:t>DateTime.now</w:t>
-      </w:r>
-      <w:proofErr w:type="spellEnd"/>
-      <w:r>
-        <w:rPr>
-          <w:rFonts w:ascii="Times New Roman" w:hAnsi="Times New Roman" w:cs="Times New Roman"/>
-          <w:sz w:val="28"/>
-          <w:szCs w:val="28"/>
-        </w:rPr>
-        <w:t xml:space="preserve">(). </w:t>
-      </w:r>
-      <w:r>
-        <w:rPr>
-          <w:rFonts w:ascii="Times New Roman" w:hAnsi="Times New Roman" w:cs="Times New Roman"/>
-          <w:color w:val="00B050"/>
-          <w:sz w:val="28"/>
-          <w:szCs w:val="28"/>
-        </w:rPr>
-        <w:t>W</w:t>
-      </w:r>
-      <w:r>
-        <w:rPr>
-          <w:rFonts w:ascii="Times New Roman" w:hAnsi="Times New Roman" w:cs="Times New Roman"/>
-          <w:color w:val="00B050"/>
-          <w:sz w:val="28"/>
-          <w:szCs w:val="28"/>
-        </w:rPr>
-        <w:t>orking</w:t>
-      </w:r>
-    </w:p>
-    <w:p>
-      <w:pPr>
-        <w:pStyle w:val="ListParagraph"/>
-        <w:numPr>
-          <w:ilvl w:val="2"/>
-          <w:numId w:val="2"/>
-        </w:numPr>
-        <w:rPr>
-          <w:rFonts w:ascii="Times New Roman" w:hAnsi="Times New Roman" w:cs="Times New Roman"/>
           <w:color w:val="000000" w:themeColor="text1"/>
           <w:sz w:val="28"/>
           <w:szCs w:val="28"/>
         </w:rPr>
       </w:pPr>
-      <w:r>
-        <w:rPr>
-          <w:rFonts w:ascii="Times New Roman" w:hAnsi="Times New Roman" w:cs="Times New Roman"/>
-          <w:color w:val="000000" w:themeColor="text1"/>
-          <w:sz w:val="28"/>
-          <w:szCs w:val="28"/>
-        </w:rPr>
-        <w:t>Ternary</w:t>
-      </w:r>
-      <w:r>
-        <w:rPr>
-          <w:rFonts w:ascii="Times New Roman" w:hAnsi="Times New Roman" w:cs="Times New Roman"/>
-          <w:color w:val="000000" w:themeColor="text1"/>
-          <w:sz w:val="28"/>
-          <w:szCs w:val="28"/>
-        </w:rPr>
-        <w:t xml:space="preserve">: </w:t>
-      </w:r>
-    </w:p>
-    <w:p>
-      <w:pPr>
-        <w:pStyle w:val="ListParagraph"/>
-        <w:numPr>
-          <w:ilvl w:val="3"/>
-          <w:numId w:val="2"/>
-        </w:numPr>
-        <w:rPr>
-          <w:rFonts w:ascii="Times New Roman" w:hAnsi="Times New Roman" w:cs="Times New Roman"/>
-          <w:color w:val="000000" w:themeColor="text1"/>
-          <w:sz w:val="28"/>
-          <w:szCs w:val="28"/>
-        </w:rPr>
-      </w:pPr>
-      <w:r>
-        <w:rPr>
-          <w:rFonts w:ascii="Times New Roman" w:hAnsi="Times New Roman" w:cs="Times New Roman"/>
-          <w:color w:val="000000" w:themeColor="text1"/>
-          <w:sz w:val="28"/>
-          <w:szCs w:val="28"/>
-        </w:rPr>
-        <w:t xml:space="preserve">Condition ? </w:t>
-      </w:r>
-      <w:proofErr w:type="spellStart"/>
-      <w:r>
-        <w:rPr>
-          <w:rFonts w:ascii="Times New Roman" w:hAnsi="Times New Roman" w:cs="Times New Roman"/>
-          <w:color w:val="000000" w:themeColor="text1"/>
-          <w:sz w:val="28"/>
-          <w:szCs w:val="28"/>
-        </w:rPr>
-        <w:t>DothisIfTrue</w:t>
-      </w:r>
-      <w:proofErr w:type="spellEnd"/>
-      <w:r>
-        <w:rPr>
-          <w:rFonts w:ascii="Times New Roman" w:hAnsi="Times New Roman" w:cs="Times New Roman"/>
-          <w:color w:val="000000" w:themeColor="text1"/>
-          <w:sz w:val="28"/>
-          <w:szCs w:val="28"/>
-        </w:rPr>
-        <w:t xml:space="preserve"> : </w:t>
-      </w:r>
-      <w:proofErr w:type="spellStart"/>
-      <w:r>
-        <w:rPr>
-          <w:rFonts w:ascii="Times New Roman" w:hAnsi="Times New Roman" w:cs="Times New Roman"/>
-          <w:color w:val="000000" w:themeColor="text1"/>
-          <w:sz w:val="28"/>
-          <w:szCs w:val="28"/>
-        </w:rPr>
-        <w:t>DoThisIfFalse</w:t>
-      </w:r>
-      <w:proofErr w:type="spellEnd"/>
-      <w:r>
-        <w:rPr>
-          <w:rFonts w:ascii="Times New Roman" w:hAnsi="Times New Roman" w:cs="Times New Roman"/>
-          <w:color w:val="000000" w:themeColor="text1"/>
-          <w:sz w:val="28"/>
-          <w:szCs w:val="28"/>
-        </w:rPr>
-        <w:t>.</w:t>
-      </w:r>
-    </w:p>
-    <w:p>
-      <w:pPr>
-        <w:pStyle w:val="ListParagraph"/>
-        <w:numPr>
-          <w:ilvl w:val="3"/>
-          <w:numId w:val="2"/>
-        </w:numPr>
-        <w:rPr>
-          <w:rFonts w:ascii="Times New Roman" w:hAnsi="Times New Roman" w:cs="Times New Roman"/>
-          <w:color w:val="000000" w:themeColor="text1"/>
-          <w:sz w:val="28"/>
-          <w:szCs w:val="28"/>
-        </w:rPr>
-      </w:pPr>
-      <w:proofErr w:type="spellStart"/>
-      <w:r>
-        <w:rPr>
-          <w:rFonts w:ascii="Times New Roman" w:hAnsi="Times New Roman" w:cs="Times New Roman"/>
-          <w:color w:val="000000" w:themeColor="text1"/>
-          <w:sz w:val="28"/>
-          <w:szCs w:val="28"/>
-        </w:rPr>
-        <w:t>Sử</w:t>
-      </w:r>
-      <w:proofErr w:type="spellEnd"/>
-      <w:r>
-        <w:rPr>
-          <w:rFonts w:ascii="Times New Roman" w:hAnsi="Times New Roman" w:cs="Times New Roman"/>
-          <w:color w:val="000000" w:themeColor="text1"/>
-          <w:sz w:val="28"/>
-          <w:szCs w:val="28"/>
-        </w:rPr>
-        <w:t xml:space="preserve"> </w:t>
-      </w:r>
-      <w:proofErr w:type="spellStart"/>
-      <w:r>
-        <w:rPr>
-          <w:rFonts w:ascii="Times New Roman" w:hAnsi="Times New Roman" w:cs="Times New Roman"/>
-          <w:color w:val="000000" w:themeColor="text1"/>
-          <w:sz w:val="28"/>
-          <w:szCs w:val="28"/>
-        </w:rPr>
-        <w:t>dụng</w:t>
-      </w:r>
-      <w:proofErr w:type="spellEnd"/>
-      <w:r>
-        <w:rPr>
-          <w:rFonts w:ascii="Times New Roman" w:hAnsi="Times New Roman" w:cs="Times New Roman"/>
-          <w:color w:val="000000" w:themeColor="text1"/>
-          <w:sz w:val="28"/>
-          <w:szCs w:val="28"/>
-        </w:rPr>
-        <w:t xml:space="preserve"> </w:t>
-      </w:r>
-      <w:proofErr w:type="spellStart"/>
-      <w:r>
-        <w:rPr>
-          <w:rFonts w:ascii="Times New Roman" w:hAnsi="Times New Roman" w:cs="Times New Roman"/>
-          <w:color w:val="000000" w:themeColor="text1"/>
-          <w:sz w:val="28"/>
-          <w:szCs w:val="28"/>
-        </w:rPr>
-        <w:t>khi</w:t>
-      </w:r>
-      <w:proofErr w:type="spellEnd"/>
-      <w:r>
-        <w:rPr>
-          <w:rFonts w:ascii="Times New Roman" w:hAnsi="Times New Roman" w:cs="Times New Roman"/>
-          <w:color w:val="000000" w:themeColor="text1"/>
-          <w:sz w:val="28"/>
-          <w:szCs w:val="28"/>
-        </w:rPr>
-        <w:t xml:space="preserve"> </w:t>
-      </w:r>
-      <w:proofErr w:type="spellStart"/>
-      <w:r>
-        <w:rPr>
-          <w:rFonts w:ascii="Times New Roman" w:hAnsi="Times New Roman" w:cs="Times New Roman"/>
-          <w:color w:val="000000" w:themeColor="text1"/>
-          <w:sz w:val="28"/>
-          <w:szCs w:val="28"/>
-        </w:rPr>
-        <w:t>gán</w:t>
-      </w:r>
-      <w:proofErr w:type="spellEnd"/>
-      <w:r>
-        <w:rPr>
-          <w:rFonts w:ascii="Times New Roman" w:hAnsi="Times New Roman" w:cs="Times New Roman"/>
-          <w:color w:val="000000" w:themeColor="text1"/>
-          <w:sz w:val="28"/>
-          <w:szCs w:val="28"/>
-        </w:rPr>
-        <w:t xml:space="preserve"> </w:t>
-      </w:r>
-      <w:proofErr w:type="spellStart"/>
-      <w:r>
-        <w:rPr>
-          <w:rFonts w:ascii="Times New Roman" w:hAnsi="Times New Roman" w:cs="Times New Roman"/>
-          <w:color w:val="000000" w:themeColor="text1"/>
-          <w:sz w:val="28"/>
-          <w:szCs w:val="28"/>
-        </w:rPr>
-        <w:t>giá</w:t>
-      </w:r>
-      <w:proofErr w:type="spellEnd"/>
-      <w:r>
-        <w:rPr>
-          <w:rFonts w:ascii="Times New Roman" w:hAnsi="Times New Roman" w:cs="Times New Roman"/>
-          <w:color w:val="000000" w:themeColor="text1"/>
-          <w:sz w:val="28"/>
-          <w:szCs w:val="28"/>
-        </w:rPr>
-        <w:t xml:space="preserve"> </w:t>
-      </w:r>
-      <w:proofErr w:type="spellStart"/>
-      <w:r>
-        <w:rPr>
-          <w:rFonts w:ascii="Times New Roman" w:hAnsi="Times New Roman" w:cs="Times New Roman"/>
-          <w:color w:val="000000" w:themeColor="text1"/>
-          <w:sz w:val="28"/>
-          <w:szCs w:val="28"/>
-        </w:rPr>
-        <w:t>trị</w:t>
-      </w:r>
-      <w:proofErr w:type="spellEnd"/>
-      <w:r>
-        <w:rPr>
-          <w:rFonts w:ascii="Times New Roman" w:hAnsi="Times New Roman" w:cs="Times New Roman"/>
-          <w:color w:val="000000" w:themeColor="text1"/>
-          <w:sz w:val="28"/>
-          <w:szCs w:val="28"/>
-        </w:rPr>
-        <w:t>.</w:t>
-      </w:r>
     </w:p>
     <w:sectPr>
       <w:pgSz w:w="12240" w:h="15840"/>
@@ -6822,7 +7017,7 @@
 </file>
 
 <file path=customXml/itemProps1.xml><?xml version="1.0" encoding="utf-8"?>
-<ds:datastoreItem xmlns:ds="http://schemas.openxmlformats.org/officeDocument/2006/customXml" ds:itemID="{B9FAF1F5-FB40-4695-89BB-B2868E6E8BBA}">
+<ds:datastoreItem xmlns:ds="http://schemas.openxmlformats.org/officeDocument/2006/customXml" ds:itemID="{9B96C85C-9D73-4A14-AEC0-6E4E92ADF7F4}">
   <ds:schemaRefs>
     <ds:schemaRef ds:uri="http://schemas.openxmlformats.org/officeDocument/2006/bibliography"/>
   </ds:schemaRefs>

</xml_diff>

<commit_message>
11. Customising Widgets with Themes
</commit_message>
<xml_diff>
--- a/Angela/Document/Báo Cáo Khóa học Futter.docx
+++ b/Angela/Document/Báo Cáo Khóa học Futter.docx
@@ -4978,133 +4978,159 @@
         </w:rPr>
         <w:t xml:space="preserve"> we have to move color into “decoration”.</w:t>
       </w:r>
-    </w:p>
-    <w:p>
-      <w:pPr>
-        <w:pStyle w:val="ListParagraph"/>
-        <w:numPr>
-          <w:ilvl w:val="3"/>
-          <w:numId w:val="2"/>
-        </w:numPr>
-        <w:rPr>
-          <w:rFonts w:ascii="Times New Roman" w:hAnsi="Times New Roman" w:cs="Times New Roman"/>
-          <w:sz w:val="28"/>
-          <w:szCs w:val="28"/>
-        </w:rPr>
-      </w:pPr>
-      <w:r>
-        <w:rPr>
-          <w:rFonts w:ascii="Times New Roman" w:hAnsi="Times New Roman" w:cs="Times New Roman"/>
-          <w:sz w:val="28"/>
-          <w:szCs w:val="28"/>
-        </w:rPr>
-        <w:t xml:space="preserve">Width: </w:t>
-      </w:r>
-      <w:proofErr w:type="spellStart"/>
-      <w:r>
-        <w:rPr>
-          <w:rFonts w:ascii="Times New Roman" w:hAnsi="Times New Roman" w:cs="Times New Roman"/>
-          <w:sz w:val="28"/>
-          <w:szCs w:val="28"/>
-        </w:rPr>
-        <w:t>double.infinity</w:t>
-      </w:r>
-      <w:proofErr w:type="spellEnd"/>
-      <w:r>
-        <w:rPr>
-          <w:rFonts w:ascii="Times New Roman" w:hAnsi="Times New Roman" w:cs="Times New Roman"/>
-          <w:sz w:val="28"/>
-          <w:szCs w:val="28"/>
-        </w:rPr>
-        <w:t>: max Width</w:t>
-      </w:r>
-    </w:p>
-    <w:p>
-      <w:pPr>
-        <w:pStyle w:val="ListParagraph"/>
-        <w:numPr>
-          <w:ilvl w:val="2"/>
-          <w:numId w:val="2"/>
-        </w:numPr>
-        <w:rPr>
-          <w:rFonts w:ascii="Times New Roman" w:hAnsi="Times New Roman" w:cs="Times New Roman"/>
-          <w:sz w:val="28"/>
-          <w:szCs w:val="28"/>
-        </w:rPr>
-      </w:pPr>
-      <w:proofErr w:type="spellStart"/>
-      <w:r>
-        <w:rPr>
-          <w:rFonts w:ascii="Times New Roman" w:hAnsi="Times New Roman" w:cs="Times New Roman"/>
-          <w:sz w:val="28"/>
-          <w:szCs w:val="28"/>
-        </w:rPr>
-        <w:t>GestureDetector</w:t>
-      </w:r>
-      <w:proofErr w:type="spellEnd"/>
-    </w:p>
-    <w:p>
-      <w:pPr>
-        <w:pStyle w:val="ListParagraph"/>
-        <w:numPr>
-          <w:ilvl w:val="3"/>
-          <w:numId w:val="2"/>
-        </w:numPr>
-        <w:rPr>
-          <w:rFonts w:ascii="Times New Roman" w:hAnsi="Times New Roman" w:cs="Times New Roman"/>
-          <w:sz w:val="28"/>
-          <w:szCs w:val="28"/>
-        </w:rPr>
-      </w:pPr>
-      <w:r>
-        <w:rPr>
-          <w:rFonts w:ascii="Times New Roman" w:hAnsi="Times New Roman" w:cs="Times New Roman"/>
-          <w:sz w:val="28"/>
-          <w:szCs w:val="28"/>
-        </w:rPr>
-        <w:t>Detects gestures.</w:t>
-      </w:r>
-    </w:p>
-    <w:p>
-      <w:pPr>
-        <w:pStyle w:val="ListParagraph"/>
-        <w:numPr>
-          <w:ilvl w:val="2"/>
-          <w:numId w:val="2"/>
-        </w:numPr>
-        <w:rPr>
-          <w:rFonts w:ascii="Times New Roman" w:hAnsi="Times New Roman" w:cs="Times New Roman"/>
-          <w:sz w:val="28"/>
-          <w:szCs w:val="28"/>
-          <w:lang w:val="vi-VN"/>
-        </w:rPr>
-      </w:pPr>
-      <w:r>
-        <w:rPr>
-          <w:rFonts w:ascii="Times New Roman" w:hAnsi="Times New Roman" w:cs="Times New Roman"/>
-          <w:sz w:val="28"/>
-          <w:szCs w:val="28"/>
-          <w:lang w:val="vi-VN"/>
-        </w:rPr>
-        <w:t>Slider:</w:t>
-      </w:r>
-    </w:p>
-    <w:p>
-      <w:pPr>
-        <w:pStyle w:val="ListParagraph"/>
-        <w:numPr>
-          <w:ilvl w:val="3"/>
-          <w:numId w:val="2"/>
-        </w:numPr>
-        <w:rPr>
-          <w:rFonts w:ascii="Times New Roman" w:hAnsi="Times New Roman" w:cs="Times New Roman"/>
-          <w:sz w:val="28"/>
-          <w:szCs w:val="28"/>
-          <w:lang w:val="vi-VN"/>
-        </w:rPr>
-      </w:pPr>
       <w:bookmarkStart w:id="0" w:name="_GoBack"/>
       <w:bookmarkEnd w:id="0"/>
+    </w:p>
+    <w:p>
+      <w:pPr>
+        <w:pStyle w:val="ListParagraph"/>
+        <w:numPr>
+          <w:ilvl w:val="3"/>
+          <w:numId w:val="2"/>
+        </w:numPr>
+        <w:rPr>
+          <w:rFonts w:ascii="Times New Roman" w:hAnsi="Times New Roman" w:cs="Times New Roman"/>
+          <w:sz w:val="28"/>
+          <w:szCs w:val="28"/>
+        </w:rPr>
+      </w:pPr>
+      <w:r>
+        <w:rPr>
+          <w:rFonts w:ascii="Times New Roman" w:hAnsi="Times New Roman" w:cs="Times New Roman"/>
+          <w:sz w:val="28"/>
+          <w:szCs w:val="28"/>
+        </w:rPr>
+        <w:t xml:space="preserve">Width: </w:t>
+      </w:r>
+      <w:proofErr w:type="spellStart"/>
+      <w:r>
+        <w:rPr>
+          <w:rFonts w:ascii="Times New Roman" w:hAnsi="Times New Roman" w:cs="Times New Roman"/>
+          <w:sz w:val="28"/>
+          <w:szCs w:val="28"/>
+        </w:rPr>
+        <w:t>double.infinity</w:t>
+      </w:r>
+      <w:proofErr w:type="spellEnd"/>
+      <w:r>
+        <w:rPr>
+          <w:rFonts w:ascii="Times New Roman" w:hAnsi="Times New Roman" w:cs="Times New Roman"/>
+          <w:sz w:val="28"/>
+          <w:szCs w:val="28"/>
+        </w:rPr>
+        <w:t>: max Width</w:t>
+      </w:r>
+    </w:p>
+    <w:p>
+      <w:pPr>
+        <w:pStyle w:val="ListParagraph"/>
+        <w:numPr>
+          <w:ilvl w:val="2"/>
+          <w:numId w:val="2"/>
+        </w:numPr>
+        <w:rPr>
+          <w:rFonts w:ascii="Times New Roman" w:hAnsi="Times New Roman" w:cs="Times New Roman"/>
+          <w:sz w:val="28"/>
+          <w:szCs w:val="28"/>
+        </w:rPr>
+      </w:pPr>
+      <w:proofErr w:type="spellStart"/>
+      <w:r>
+        <w:rPr>
+          <w:rFonts w:ascii="Times New Roman" w:hAnsi="Times New Roman" w:cs="Times New Roman"/>
+          <w:sz w:val="28"/>
+          <w:szCs w:val="28"/>
+        </w:rPr>
+        <w:t>GestureDetector</w:t>
+      </w:r>
+      <w:proofErr w:type="spellEnd"/>
+    </w:p>
+    <w:p>
+      <w:pPr>
+        <w:pStyle w:val="ListParagraph"/>
+        <w:numPr>
+          <w:ilvl w:val="3"/>
+          <w:numId w:val="2"/>
+        </w:numPr>
+        <w:rPr>
+          <w:rFonts w:ascii="Times New Roman" w:hAnsi="Times New Roman" w:cs="Times New Roman"/>
+          <w:sz w:val="28"/>
+          <w:szCs w:val="28"/>
+        </w:rPr>
+      </w:pPr>
+      <w:r>
+        <w:rPr>
+          <w:rFonts w:ascii="Times New Roman" w:hAnsi="Times New Roman" w:cs="Times New Roman"/>
+          <w:sz w:val="28"/>
+          <w:szCs w:val="28"/>
+        </w:rPr>
+        <w:t>Detects gestures.</w:t>
+      </w:r>
+    </w:p>
+    <w:p>
+      <w:pPr>
+        <w:pStyle w:val="ListParagraph"/>
+        <w:numPr>
+          <w:ilvl w:val="2"/>
+          <w:numId w:val="2"/>
+        </w:numPr>
+        <w:rPr>
+          <w:rFonts w:ascii="Times New Roman" w:hAnsi="Times New Roman" w:cs="Times New Roman"/>
+          <w:sz w:val="28"/>
+          <w:szCs w:val="28"/>
+          <w:lang w:val="vi-VN"/>
+        </w:rPr>
+      </w:pPr>
+      <w:r>
+        <w:rPr>
+          <w:rFonts w:ascii="Times New Roman" w:hAnsi="Times New Roman" w:cs="Times New Roman"/>
+          <w:sz w:val="28"/>
+          <w:szCs w:val="28"/>
+          <w:lang w:val="vi-VN"/>
+        </w:rPr>
+        <w:t>Slider:</w:t>
+      </w:r>
+    </w:p>
+    <w:p>
+      <w:pPr>
+        <w:pStyle w:val="ListParagraph"/>
+        <w:numPr>
+          <w:ilvl w:val="3"/>
+          <w:numId w:val="2"/>
+        </w:numPr>
+        <w:rPr>
+          <w:rFonts w:ascii="Times New Roman" w:hAnsi="Times New Roman" w:cs="Times New Roman"/>
+          <w:sz w:val="28"/>
+          <w:szCs w:val="28"/>
+          <w:lang w:val="vi-VN"/>
+        </w:rPr>
+      </w:pPr>
+      <w:r>
+        <w:rPr>
+          <w:rFonts w:ascii="Times New Roman" w:hAnsi="Times New Roman" w:cs="Times New Roman"/>
+          <w:sz w:val="28"/>
+          <w:szCs w:val="28"/>
+        </w:rPr>
+        <w:t xml:space="preserve">Custom by </w:t>
+      </w:r>
+      <w:proofErr w:type="spellStart"/>
+      <w:r>
+        <w:rPr>
+          <w:rFonts w:ascii="Times New Roman" w:hAnsi="Times New Roman" w:cs="Times New Roman"/>
+          <w:sz w:val="28"/>
+          <w:szCs w:val="28"/>
+        </w:rPr>
+        <w:t>SliderTheme</w:t>
+      </w:r>
+      <w:proofErr w:type="spellEnd"/>
+      <w:r>
+        <w:rPr>
+          <w:rFonts w:ascii="Times New Roman" w:hAnsi="Times New Roman" w:cs="Times New Roman"/>
+          <w:sz w:val="28"/>
+          <w:szCs w:val="28"/>
+        </w:rPr>
+        <w:t>(widgets)</w:t>
+      </w:r>
     </w:p>
     <w:p>
       <w:pPr>
@@ -7017,7 +7043,7 @@
 </file>
 
 <file path=customXml/itemProps1.xml><?xml version="1.0" encoding="utf-8"?>
-<ds:datastoreItem xmlns:ds="http://schemas.openxmlformats.org/officeDocument/2006/customXml" ds:itemID="{9B96C85C-9D73-4A14-AEC0-6E4E92ADF7F4}">
+<ds:datastoreItem xmlns:ds="http://schemas.openxmlformats.org/officeDocument/2006/customXml" ds:itemID="{AC1486E1-3C88-4D9B-B941-93854820CD06}">
   <ds:schemaRefs>
     <ds:schemaRef ds:uri="http://schemas.openxmlformats.org/officeDocument/2006/bibliography"/>
   </ds:schemaRefs>

</xml_diff>

<commit_message>
12. Composition vs. Inheritance - Building Flutter Widgets From Scratch
</commit_message>
<xml_diff>
--- a/Angela/Document/Báo Cáo Khóa học Futter.docx
+++ b/Angela/Document/Báo Cáo Khóa học Futter.docx
@@ -4978,8 +4978,72 @@
         </w:rPr>
         <w:t xml:space="preserve"> we have to move color into “decoration”.</w:t>
       </w:r>
+    </w:p>
+    <w:p>
+      <w:pPr>
+        <w:pStyle w:val="ListParagraph"/>
+        <w:numPr>
+          <w:ilvl w:val="3"/>
+          <w:numId w:val="2"/>
+        </w:numPr>
+        <w:rPr>
+          <w:rFonts w:ascii="Times New Roman" w:hAnsi="Times New Roman" w:cs="Times New Roman"/>
+          <w:sz w:val="28"/>
+          <w:szCs w:val="28"/>
+        </w:rPr>
+      </w:pPr>
       <w:bookmarkStart w:id="0" w:name="_GoBack"/>
       <w:bookmarkEnd w:id="0"/>
+      <w:r>
+        <w:rPr>
+          <w:rFonts w:ascii="Times New Roman" w:hAnsi="Times New Roman" w:cs="Times New Roman"/>
+          <w:sz w:val="28"/>
+          <w:szCs w:val="28"/>
+        </w:rPr>
+        <w:t xml:space="preserve">Width: </w:t>
+      </w:r>
+      <w:proofErr w:type="spellStart"/>
+      <w:r>
+        <w:rPr>
+          <w:rFonts w:ascii="Times New Roman" w:hAnsi="Times New Roman" w:cs="Times New Roman"/>
+          <w:sz w:val="28"/>
+          <w:szCs w:val="28"/>
+        </w:rPr>
+        <w:t>double.infinity</w:t>
+      </w:r>
+      <w:proofErr w:type="spellEnd"/>
+      <w:r>
+        <w:rPr>
+          <w:rFonts w:ascii="Times New Roman" w:hAnsi="Times New Roman" w:cs="Times New Roman"/>
+          <w:sz w:val="28"/>
+          <w:szCs w:val="28"/>
+        </w:rPr>
+        <w:t>: max Width</w:t>
+      </w:r>
+    </w:p>
+    <w:p>
+      <w:pPr>
+        <w:pStyle w:val="ListParagraph"/>
+        <w:numPr>
+          <w:ilvl w:val="2"/>
+          <w:numId w:val="2"/>
+        </w:numPr>
+        <w:rPr>
+          <w:rFonts w:ascii="Times New Roman" w:hAnsi="Times New Roman" w:cs="Times New Roman"/>
+          <w:sz w:val="28"/>
+          <w:szCs w:val="28"/>
+        </w:rPr>
+      </w:pPr>
+      <w:proofErr w:type="spellStart"/>
+      <w:r>
+        <w:rPr>
+          <w:rFonts w:ascii="Times New Roman" w:hAnsi="Times New Roman" w:cs="Times New Roman"/>
+          <w:sz w:val="28"/>
+          <w:szCs w:val="28"/>
+        </w:rPr>
+        <w:t>GestureDetector</w:t>
+      </w:r>
+      <w:proofErr w:type="spellEnd"/>
     </w:p>
     <w:p>
       <w:pPr>
@@ -5000,25 +5064,7 @@
           <w:sz w:val="28"/>
           <w:szCs w:val="28"/>
         </w:rPr>
-        <w:t xml:space="preserve">Width: </w:t>
-      </w:r>
-      <w:proofErr w:type="spellStart"/>
-      <w:r>
-        <w:rPr>
-          <w:rFonts w:ascii="Times New Roman" w:hAnsi="Times New Roman" w:cs="Times New Roman"/>
-          <w:sz w:val="28"/>
-          <w:szCs w:val="28"/>
-        </w:rPr>
-        <w:t>double.infinity</w:t>
-      </w:r>
-      <w:proofErr w:type="spellEnd"/>
-      <w:r>
-        <w:rPr>
-          <w:rFonts w:ascii="Times New Roman" w:hAnsi="Times New Roman" w:cs="Times New Roman"/>
-          <w:sz w:val="28"/>
-          <w:szCs w:val="28"/>
-        </w:rPr>
-        <w:t>: max Width</w:t>
+        <w:t>Detects gestures.</w:t>
       </w:r>
     </w:p>
     <w:p>
@@ -5032,18 +5078,18 @@
           <w:rFonts w:ascii="Times New Roman" w:hAnsi="Times New Roman" w:cs="Times New Roman"/>
           <w:sz w:val="28"/>
           <w:szCs w:val="28"/>
-        </w:rPr>
-      </w:pPr>
-      <w:proofErr w:type="spellStart"/>
-      <w:r>
-        <w:rPr>
-          <w:rFonts w:ascii="Times New Roman" w:hAnsi="Times New Roman" w:cs="Times New Roman"/>
-          <w:sz w:val="28"/>
-          <w:szCs w:val="28"/>
-        </w:rPr>
-        <w:t>GestureDetector</w:t>
-      </w:r>
-      <w:proofErr w:type="spellEnd"/>
+          <w:lang w:val="vi-VN"/>
+        </w:rPr>
+      </w:pPr>
+      <w:r>
+        <w:rPr>
+          <w:rFonts w:ascii="Times New Roman" w:hAnsi="Times New Roman" w:cs="Times New Roman"/>
+          <w:sz w:val="28"/>
+          <w:szCs w:val="28"/>
+          <w:lang w:val="vi-VN"/>
+        </w:rPr>
+        <w:t>Slider:</w:t>
+      </w:r>
     </w:p>
     <w:p>
       <w:pPr>
@@ -5056,15 +5102,42 @@
           <w:rFonts w:ascii="Times New Roman" w:hAnsi="Times New Roman" w:cs="Times New Roman"/>
           <w:sz w:val="28"/>
           <w:szCs w:val="28"/>
-        </w:rPr>
-      </w:pPr>
-      <w:r>
-        <w:rPr>
-          <w:rFonts w:ascii="Times New Roman" w:hAnsi="Times New Roman" w:cs="Times New Roman"/>
-          <w:sz w:val="28"/>
-          <w:szCs w:val="28"/>
-        </w:rPr>
-        <w:t>Detects gestures.</w:t>
+          <w:lang w:val="vi-VN"/>
+        </w:rPr>
+      </w:pPr>
+      <w:r>
+        <w:rPr>
+          <w:rFonts w:ascii="Times New Roman" w:hAnsi="Times New Roman" w:cs="Times New Roman"/>
+          <w:sz w:val="28"/>
+          <w:szCs w:val="28"/>
+        </w:rPr>
+        <w:t xml:space="preserve">Custom by </w:t>
+      </w:r>
+      <w:proofErr w:type="spellStart"/>
+      <w:r>
+        <w:rPr>
+          <w:rFonts w:ascii="Times New Roman" w:hAnsi="Times New Roman" w:cs="Times New Roman"/>
+          <w:sz w:val="28"/>
+          <w:szCs w:val="28"/>
+        </w:rPr>
+        <w:t>SliderTheme</w:t>
+      </w:r>
+      <w:proofErr w:type="spellEnd"/>
+      <w:r>
+        <w:rPr>
+          <w:rFonts w:ascii="Times New Roman" w:hAnsi="Times New Roman" w:cs="Times New Roman"/>
+          <w:sz w:val="28"/>
+          <w:szCs w:val="28"/>
+        </w:rPr>
+        <w:t>(widgets)</w:t>
+      </w:r>
+      <w:r>
+        <w:rPr>
+          <w:rFonts w:ascii="Times New Roman" w:hAnsi="Times New Roman" w:cs="Times New Roman"/>
+          <w:sz w:val="28"/>
+          <w:szCs w:val="28"/>
+        </w:rPr>
+        <w:t>.</w:t>
       </w:r>
     </w:p>
     <w:p>
@@ -5078,17 +5151,445 @@
           <w:rFonts w:ascii="Times New Roman" w:hAnsi="Times New Roman" w:cs="Times New Roman"/>
           <w:sz w:val="28"/>
           <w:szCs w:val="28"/>
+        </w:rPr>
+      </w:pPr>
+      <w:proofErr w:type="spellStart"/>
+      <w:r>
+        <w:rPr>
+          <w:rFonts w:ascii="Times New Roman" w:hAnsi="Times New Roman" w:cs="Times New Roman"/>
+          <w:sz w:val="28"/>
+          <w:szCs w:val="28"/>
+        </w:rPr>
+        <w:t>FloatingActionButton</w:t>
+      </w:r>
+      <w:proofErr w:type="spellEnd"/>
+    </w:p>
+    <w:p>
+      <w:pPr>
+        <w:pStyle w:val="ListParagraph"/>
+        <w:numPr>
+          <w:ilvl w:val="3"/>
+          <w:numId w:val="2"/>
+        </w:numPr>
+        <w:rPr>
+          <w:rFonts w:ascii="Times New Roman" w:hAnsi="Times New Roman" w:cs="Times New Roman"/>
+          <w:sz w:val="28"/>
+          <w:szCs w:val="28"/>
+        </w:rPr>
+      </w:pPr>
+      <w:r>
+        <w:rPr>
+          <w:rFonts w:ascii="Times New Roman" w:hAnsi="Times New Roman" w:cs="Times New Roman"/>
+          <w:sz w:val="28"/>
+          <w:szCs w:val="28"/>
+        </w:rPr>
+        <w:t xml:space="preserve">Use at most a </w:t>
+      </w:r>
+      <w:r>
+        <w:rPr>
+          <w:rFonts w:ascii="Times New Roman" w:hAnsi="Times New Roman" w:cs="Times New Roman"/>
+          <w:b/>
+          <w:sz w:val="28"/>
+          <w:szCs w:val="28"/>
+        </w:rPr>
+        <w:t>single</w:t>
+      </w:r>
+      <w:r>
+        <w:rPr>
+          <w:rFonts w:ascii="Times New Roman" w:hAnsi="Times New Roman" w:cs="Times New Roman"/>
+          <w:sz w:val="28"/>
+          <w:szCs w:val="28"/>
+        </w:rPr>
+        <w:t xml:space="preserve"> floating action button per screen.</w:t>
+      </w:r>
+    </w:p>
+    <w:p>
+      <w:pPr>
+        <w:pStyle w:val="ListParagraph"/>
+        <w:numPr>
+          <w:ilvl w:val="2"/>
+          <w:numId w:val="2"/>
+        </w:numPr>
+        <w:rPr>
+          <w:rFonts w:ascii="Times New Roman" w:hAnsi="Times New Roman" w:cs="Times New Roman"/>
+          <w:sz w:val="28"/>
+          <w:szCs w:val="28"/>
+        </w:rPr>
+      </w:pPr>
+      <w:proofErr w:type="spellStart"/>
+      <w:r>
+        <w:rPr>
+          <w:rFonts w:ascii="Times New Roman" w:hAnsi="Times New Roman" w:cs="Times New Roman"/>
+          <w:sz w:val="28"/>
+          <w:szCs w:val="28"/>
+        </w:rPr>
+        <w:t>RawMaterialButton</w:t>
+      </w:r>
+      <w:proofErr w:type="spellEnd"/>
+    </w:p>
+    <w:p>
+      <w:pPr>
+        <w:pStyle w:val="ListParagraph"/>
+        <w:numPr>
+          <w:ilvl w:val="3"/>
+          <w:numId w:val="2"/>
+        </w:numPr>
+        <w:rPr>
+          <w:rFonts w:ascii="Times New Roman" w:hAnsi="Times New Roman" w:cs="Times New Roman"/>
+          <w:sz w:val="28"/>
+          <w:szCs w:val="28"/>
+        </w:rPr>
+      </w:pPr>
+      <w:proofErr w:type="spellStart"/>
+      <w:r>
+        <w:rPr>
+          <w:rFonts w:ascii="Times New Roman" w:hAnsi="Times New Roman" w:cs="Times New Roman"/>
+          <w:sz w:val="28"/>
+          <w:szCs w:val="28"/>
+        </w:rPr>
+        <w:t>Dùng</w:t>
+      </w:r>
+      <w:proofErr w:type="spellEnd"/>
+      <w:r>
+        <w:rPr>
+          <w:rFonts w:ascii="Times New Roman" w:hAnsi="Times New Roman" w:cs="Times New Roman"/>
+          <w:sz w:val="28"/>
+          <w:szCs w:val="28"/>
+        </w:rPr>
+        <w:t xml:space="preserve"> </w:t>
+      </w:r>
+      <w:proofErr w:type="spellStart"/>
+      <w:r>
+        <w:rPr>
+          <w:rFonts w:ascii="Times New Roman" w:hAnsi="Times New Roman" w:cs="Times New Roman"/>
+          <w:sz w:val="28"/>
+          <w:szCs w:val="28"/>
+        </w:rPr>
+        <w:t>để</w:t>
+      </w:r>
+      <w:proofErr w:type="spellEnd"/>
+      <w:r>
+        <w:rPr>
+          <w:rFonts w:ascii="Times New Roman" w:hAnsi="Times New Roman" w:cs="Times New Roman"/>
+          <w:sz w:val="28"/>
+          <w:szCs w:val="28"/>
+        </w:rPr>
+        <w:t xml:space="preserve"> custom button.</w:t>
+      </w:r>
+    </w:p>
+    <w:p>
+      <w:pPr>
+        <w:pStyle w:val="ListParagraph"/>
+        <w:numPr>
+          <w:ilvl w:val="3"/>
+          <w:numId w:val="2"/>
+        </w:numPr>
+        <w:rPr>
+          <w:rFonts w:ascii="Times New Roman" w:hAnsi="Times New Roman" w:cs="Times New Roman"/>
+          <w:sz w:val="28"/>
+          <w:szCs w:val="28"/>
+        </w:rPr>
+      </w:pPr>
+      <w:proofErr w:type="spellStart"/>
+      <w:r>
+        <w:rPr>
+          <w:rFonts w:ascii="Times New Roman" w:hAnsi="Times New Roman" w:cs="Times New Roman"/>
+          <w:sz w:val="28"/>
+          <w:szCs w:val="28"/>
+        </w:rPr>
+        <w:t>Chỉ</w:t>
+      </w:r>
+      <w:proofErr w:type="spellEnd"/>
+      <w:r>
+        <w:rPr>
+          <w:rFonts w:ascii="Times New Roman" w:hAnsi="Times New Roman" w:cs="Times New Roman"/>
+          <w:sz w:val="28"/>
+          <w:szCs w:val="28"/>
+        </w:rPr>
+        <w:t xml:space="preserve"> </w:t>
+      </w:r>
+      <w:proofErr w:type="spellStart"/>
+      <w:r>
+        <w:rPr>
+          <w:rFonts w:ascii="Times New Roman" w:hAnsi="Times New Roman" w:cs="Times New Roman"/>
+          <w:sz w:val="28"/>
+          <w:szCs w:val="28"/>
+        </w:rPr>
+        <w:t>hiển</w:t>
+      </w:r>
+      <w:proofErr w:type="spellEnd"/>
+      <w:r>
+        <w:rPr>
+          <w:rFonts w:ascii="Times New Roman" w:hAnsi="Times New Roman" w:cs="Times New Roman"/>
+          <w:sz w:val="28"/>
+          <w:szCs w:val="28"/>
+        </w:rPr>
+        <w:t xml:space="preserve"> </w:t>
+      </w:r>
+      <w:proofErr w:type="spellStart"/>
+      <w:r>
+        <w:rPr>
+          <w:rFonts w:ascii="Times New Roman" w:hAnsi="Times New Roman" w:cs="Times New Roman"/>
+          <w:sz w:val="28"/>
+          <w:szCs w:val="28"/>
+        </w:rPr>
+        <w:t>thị</w:t>
+      </w:r>
+      <w:proofErr w:type="spellEnd"/>
+      <w:r>
+        <w:rPr>
+          <w:rFonts w:ascii="Times New Roman" w:hAnsi="Times New Roman" w:cs="Times New Roman"/>
+          <w:sz w:val="28"/>
+          <w:szCs w:val="28"/>
+        </w:rPr>
+        <w:t xml:space="preserve"> elevation </w:t>
+      </w:r>
+      <w:proofErr w:type="spellStart"/>
+      <w:r>
+        <w:rPr>
+          <w:rFonts w:ascii="Times New Roman" w:hAnsi="Times New Roman" w:cs="Times New Roman"/>
+          <w:sz w:val="28"/>
+          <w:szCs w:val="28"/>
+        </w:rPr>
+        <w:t>khi</w:t>
+      </w:r>
+      <w:proofErr w:type="spellEnd"/>
+      <w:r>
+        <w:rPr>
+          <w:rFonts w:ascii="Times New Roman" w:hAnsi="Times New Roman" w:cs="Times New Roman"/>
+          <w:sz w:val="28"/>
+          <w:szCs w:val="28"/>
+        </w:rPr>
+        <w:t xml:space="preserve"> enable.</w:t>
+      </w:r>
+    </w:p>
+    <w:p>
+      <w:pPr>
+        <w:pStyle w:val="ListParagraph"/>
+        <w:numPr>
+          <w:ilvl w:val="3"/>
+          <w:numId w:val="2"/>
+        </w:numPr>
+        <w:rPr>
+          <w:rFonts w:ascii="Times New Roman" w:hAnsi="Times New Roman" w:cs="Times New Roman"/>
+          <w:sz w:val="28"/>
+          <w:szCs w:val="28"/>
+        </w:rPr>
+      </w:pPr>
+      <w:r>
+        <w:rPr>
+          <w:rFonts w:ascii="Times New Roman" w:hAnsi="Times New Roman" w:cs="Times New Roman"/>
+          <w:sz w:val="28"/>
+          <w:szCs w:val="28"/>
+        </w:rPr>
+        <w:t xml:space="preserve">Disable </w:t>
+      </w:r>
+      <w:proofErr w:type="spellStart"/>
+      <w:r>
+        <w:rPr>
+          <w:rFonts w:ascii="Times New Roman" w:hAnsi="Times New Roman" w:cs="Times New Roman"/>
+          <w:sz w:val="28"/>
+          <w:szCs w:val="28"/>
+        </w:rPr>
+        <w:t>bằng</w:t>
+      </w:r>
+      <w:proofErr w:type="spellEnd"/>
+      <w:r>
+        <w:rPr>
+          <w:rFonts w:ascii="Times New Roman" w:hAnsi="Times New Roman" w:cs="Times New Roman"/>
+          <w:sz w:val="28"/>
+          <w:szCs w:val="28"/>
+        </w:rPr>
+        <w:t xml:space="preserve"> </w:t>
+      </w:r>
+      <w:proofErr w:type="spellStart"/>
+      <w:r>
+        <w:rPr>
+          <w:rFonts w:ascii="Times New Roman" w:hAnsi="Times New Roman" w:cs="Times New Roman"/>
+          <w:sz w:val="28"/>
+          <w:szCs w:val="28"/>
+        </w:rPr>
+        <w:t>cách</w:t>
+      </w:r>
+      <w:proofErr w:type="spellEnd"/>
+      <w:r>
+        <w:rPr>
+          <w:rFonts w:ascii="Times New Roman" w:hAnsi="Times New Roman" w:cs="Times New Roman"/>
+          <w:sz w:val="28"/>
+          <w:szCs w:val="28"/>
+        </w:rPr>
+        <w:t xml:space="preserve"> set </w:t>
+      </w:r>
+      <w:proofErr w:type="spellStart"/>
+      <w:r>
+        <w:rPr>
+          <w:rFonts w:ascii="Times New Roman" w:hAnsi="Times New Roman" w:cs="Times New Roman"/>
+          <w:sz w:val="28"/>
+          <w:szCs w:val="28"/>
+        </w:rPr>
+        <w:t>onpress</w:t>
+      </w:r>
+      <w:proofErr w:type="spellEnd"/>
+      <w:r>
+        <w:rPr>
+          <w:rFonts w:ascii="Times New Roman" w:hAnsi="Times New Roman" w:cs="Times New Roman"/>
+          <w:sz w:val="28"/>
+          <w:szCs w:val="28"/>
+        </w:rPr>
+        <w:t xml:space="preserve"> = null;</w:t>
+      </w:r>
+    </w:p>
+    <w:p>
+      <w:pPr>
+        <w:rPr>
+          <w:rFonts w:ascii="Times New Roman" w:hAnsi="Times New Roman" w:cs="Times New Roman"/>
+          <w:sz w:val="28"/>
+          <w:szCs w:val="28"/>
           <w:lang w:val="vi-VN"/>
         </w:rPr>
       </w:pPr>
-      <w:r>
-        <w:rPr>
-          <w:rFonts w:ascii="Times New Roman" w:hAnsi="Times New Roman" w:cs="Times New Roman"/>
-          <w:sz w:val="28"/>
-          <w:szCs w:val="28"/>
-          <w:lang w:val="vi-VN"/>
-        </w:rPr>
-        <w:t>Slider:</w:t>
+    </w:p>
+    <w:p>
+      <w:pPr>
+        <w:pStyle w:val="ListParagraph"/>
+        <w:numPr>
+          <w:ilvl w:val="1"/>
+          <w:numId w:val="2"/>
+        </w:numPr>
+        <w:rPr>
+          <w:rFonts w:ascii="Times New Roman" w:hAnsi="Times New Roman" w:cs="Times New Roman"/>
+          <w:sz w:val="28"/>
+          <w:szCs w:val="28"/>
+        </w:rPr>
+      </w:pPr>
+      <w:r>
+        <w:rPr>
+          <w:rFonts w:ascii="Times New Roman" w:hAnsi="Times New Roman" w:cs="Times New Roman"/>
+          <w:sz w:val="28"/>
+          <w:szCs w:val="28"/>
+        </w:rPr>
+        <w:lastRenderedPageBreak/>
+        <w:t>Principles</w:t>
+      </w:r>
+    </w:p>
+    <w:p>
+      <w:pPr>
+        <w:pStyle w:val="ListParagraph"/>
+        <w:numPr>
+          <w:ilvl w:val="2"/>
+          <w:numId w:val="2"/>
+        </w:numPr>
+        <w:rPr>
+          <w:rFonts w:ascii="Times New Roman" w:hAnsi="Times New Roman" w:cs="Times New Roman"/>
+          <w:sz w:val="28"/>
+          <w:szCs w:val="28"/>
+        </w:rPr>
+      </w:pPr>
+      <w:r>
+        <w:rPr>
+          <w:rFonts w:ascii="Times New Roman" w:hAnsi="Times New Roman" w:cs="Times New Roman"/>
+          <w:sz w:val="28"/>
+          <w:szCs w:val="28"/>
+        </w:rPr>
+        <w:t>DRY: Don’t Repeat Yourself.</w:t>
+      </w:r>
+    </w:p>
+    <w:p>
+      <w:pPr>
+        <w:pStyle w:val="ListParagraph"/>
+        <w:numPr>
+          <w:ilvl w:val="1"/>
+          <w:numId w:val="2"/>
+        </w:numPr>
+        <w:rPr>
+          <w:rFonts w:ascii="Times New Roman" w:hAnsi="Times New Roman" w:cs="Times New Roman"/>
+          <w:sz w:val="28"/>
+          <w:szCs w:val="28"/>
+        </w:rPr>
+      </w:pPr>
+      <w:r>
+        <w:rPr>
+          <w:rFonts w:ascii="Times New Roman" w:hAnsi="Times New Roman" w:cs="Times New Roman"/>
+          <w:sz w:val="28"/>
+          <w:szCs w:val="28"/>
+        </w:rPr>
+        <w:t>Flutter;</w:t>
+      </w:r>
+    </w:p>
+    <w:p>
+      <w:pPr>
+        <w:pStyle w:val="ListParagraph"/>
+        <w:numPr>
+          <w:ilvl w:val="2"/>
+          <w:numId w:val="2"/>
+        </w:numPr>
+        <w:rPr>
+          <w:rFonts w:ascii="Times New Roman" w:hAnsi="Times New Roman" w:cs="Times New Roman"/>
+          <w:sz w:val="28"/>
+          <w:szCs w:val="28"/>
+        </w:rPr>
+      </w:pPr>
+      <w:r>
+        <w:rPr>
+          <w:rFonts w:ascii="Times New Roman" w:hAnsi="Times New Roman" w:cs="Times New Roman"/>
+          <w:sz w:val="28"/>
+          <w:szCs w:val="28"/>
+        </w:rPr>
+        <w:t>@required: named parameters</w:t>
+      </w:r>
+    </w:p>
+    <w:p>
+      <w:pPr>
+        <w:pStyle w:val="ListParagraph"/>
+        <w:numPr>
+          <w:ilvl w:val="1"/>
+          <w:numId w:val="2"/>
+        </w:numPr>
+        <w:rPr>
+          <w:rFonts w:ascii="Times New Roman" w:hAnsi="Times New Roman" w:cs="Times New Roman"/>
+          <w:sz w:val="28"/>
+          <w:szCs w:val="28"/>
+        </w:rPr>
+      </w:pPr>
+      <w:r>
+        <w:rPr>
+          <w:rFonts w:ascii="Times New Roman" w:hAnsi="Times New Roman" w:cs="Times New Roman"/>
+          <w:sz w:val="28"/>
+          <w:szCs w:val="28"/>
+        </w:rPr>
+        <w:t>Dart</w:t>
+      </w:r>
+    </w:p>
+    <w:p>
+      <w:pPr>
+        <w:pStyle w:val="ListParagraph"/>
+        <w:numPr>
+          <w:ilvl w:val="2"/>
+          <w:numId w:val="2"/>
+        </w:numPr>
+        <w:rPr>
+          <w:rFonts w:ascii="Times New Roman" w:hAnsi="Times New Roman" w:cs="Times New Roman"/>
+          <w:sz w:val="28"/>
+          <w:szCs w:val="28"/>
+        </w:rPr>
+      </w:pPr>
+      <w:proofErr w:type="spellStart"/>
+      <w:r>
+        <w:rPr>
+          <w:rFonts w:ascii="Times New Roman" w:hAnsi="Times New Roman" w:cs="Times New Roman"/>
+          <w:sz w:val="28"/>
+          <w:szCs w:val="28"/>
+        </w:rPr>
+        <w:t>Const</w:t>
+      </w:r>
+      <w:proofErr w:type="spellEnd"/>
+      <w:r>
+        <w:rPr>
+          <w:rFonts w:ascii="Times New Roman" w:hAnsi="Times New Roman" w:cs="Times New Roman"/>
+          <w:sz w:val="28"/>
+          <w:szCs w:val="28"/>
+        </w:rPr>
+        <w:t xml:space="preserve"> vs final</w:t>
       </w:r>
     </w:p>
     <w:p>
@@ -5102,34 +5603,432 @@
           <w:rFonts w:ascii="Times New Roman" w:hAnsi="Times New Roman" w:cs="Times New Roman"/>
           <w:sz w:val="28"/>
           <w:szCs w:val="28"/>
-          <w:lang w:val="vi-VN"/>
-        </w:rPr>
-      </w:pPr>
-      <w:r>
-        <w:rPr>
-          <w:rFonts w:ascii="Times New Roman" w:hAnsi="Times New Roman" w:cs="Times New Roman"/>
-          <w:sz w:val="28"/>
-          <w:szCs w:val="28"/>
-        </w:rPr>
-        <w:t xml:space="preserve">Custom by </w:t>
-      </w:r>
-      <w:proofErr w:type="spellStart"/>
-      <w:r>
-        <w:rPr>
-          <w:rFonts w:ascii="Times New Roman" w:hAnsi="Times New Roman" w:cs="Times New Roman"/>
-          <w:sz w:val="28"/>
-          <w:szCs w:val="28"/>
-        </w:rPr>
-        <w:t>SliderTheme</w:t>
-      </w:r>
-      <w:proofErr w:type="spellEnd"/>
-      <w:r>
-        <w:rPr>
-          <w:rFonts w:ascii="Times New Roman" w:hAnsi="Times New Roman" w:cs="Times New Roman"/>
-          <w:sz w:val="28"/>
-          <w:szCs w:val="28"/>
-        </w:rPr>
-        <w:t>(widgets)</w:t>
+        </w:rPr>
+      </w:pPr>
+      <w:proofErr w:type="spellStart"/>
+      <w:r>
+        <w:rPr>
+          <w:rFonts w:ascii="Times New Roman" w:hAnsi="Times New Roman" w:cs="Times New Roman"/>
+          <w:sz w:val="28"/>
+          <w:szCs w:val="28"/>
+        </w:rPr>
+        <w:t>Const</w:t>
+      </w:r>
+      <w:proofErr w:type="spellEnd"/>
+      <w:r>
+        <w:rPr>
+          <w:rFonts w:ascii="Times New Roman" w:hAnsi="Times New Roman" w:cs="Times New Roman"/>
+          <w:sz w:val="28"/>
+          <w:szCs w:val="28"/>
+        </w:rPr>
+        <w:t>: compile-time constant</w:t>
+      </w:r>
+      <w:r>
+        <w:rPr>
+          <w:rFonts w:ascii="Times New Roman" w:hAnsi="Times New Roman" w:cs="Times New Roman"/>
+          <w:sz w:val="28"/>
+          <w:szCs w:val="28"/>
+        </w:rPr>
+        <w:t>.</w:t>
+      </w:r>
+    </w:p>
+    <w:p>
+      <w:pPr>
+        <w:pStyle w:val="ListParagraph"/>
+        <w:numPr>
+          <w:ilvl w:val="4"/>
+          <w:numId w:val="2"/>
+        </w:numPr>
+        <w:rPr>
+          <w:rFonts w:ascii="Times New Roman" w:hAnsi="Times New Roman" w:cs="Times New Roman"/>
+          <w:sz w:val="28"/>
+          <w:szCs w:val="28"/>
+        </w:rPr>
+      </w:pPr>
+      <w:proofErr w:type="spellStart"/>
+      <w:r>
+        <w:rPr>
+          <w:rFonts w:ascii="Times New Roman" w:hAnsi="Times New Roman" w:cs="Times New Roman"/>
+          <w:sz w:val="28"/>
+          <w:szCs w:val="28"/>
+        </w:rPr>
+        <w:t>Vd</w:t>
+      </w:r>
+      <w:proofErr w:type="spellEnd"/>
+      <w:r>
+        <w:rPr>
+          <w:rFonts w:ascii="Times New Roman" w:hAnsi="Times New Roman" w:cs="Times New Roman"/>
+          <w:sz w:val="28"/>
+          <w:szCs w:val="28"/>
+        </w:rPr>
+        <w:t xml:space="preserve">: </w:t>
+      </w:r>
+      <w:proofErr w:type="spellStart"/>
+      <w:r>
+        <w:rPr>
+          <w:rFonts w:ascii="Times New Roman" w:hAnsi="Times New Roman" w:cs="Times New Roman"/>
+          <w:sz w:val="28"/>
+          <w:szCs w:val="28"/>
+        </w:rPr>
+        <w:t>const</w:t>
+      </w:r>
+      <w:proofErr w:type="spellEnd"/>
+      <w:r>
+        <w:rPr>
+          <w:rFonts w:ascii="Times New Roman" w:hAnsi="Times New Roman" w:cs="Times New Roman"/>
+          <w:sz w:val="28"/>
+          <w:szCs w:val="28"/>
+        </w:rPr>
+        <w:t xml:space="preserve"> time = </w:t>
+      </w:r>
+      <w:proofErr w:type="spellStart"/>
+      <w:r>
+        <w:rPr>
+          <w:rFonts w:ascii="Times New Roman" w:hAnsi="Times New Roman" w:cs="Times New Roman"/>
+          <w:sz w:val="28"/>
+          <w:szCs w:val="28"/>
+        </w:rPr>
+        <w:t>DateTime.now</w:t>
+      </w:r>
+      <w:proofErr w:type="spellEnd"/>
+      <w:r>
+        <w:rPr>
+          <w:rFonts w:ascii="Times New Roman" w:hAnsi="Times New Roman" w:cs="Times New Roman"/>
+          <w:sz w:val="28"/>
+          <w:szCs w:val="28"/>
+        </w:rPr>
+        <w:t xml:space="preserve">(). </w:t>
+      </w:r>
+      <w:r>
+        <w:rPr>
+          <w:rFonts w:ascii="Times New Roman" w:hAnsi="Times New Roman" w:cs="Times New Roman"/>
+          <w:color w:val="FF0000"/>
+          <w:sz w:val="28"/>
+          <w:szCs w:val="28"/>
+        </w:rPr>
+        <w:t>Not working</w:t>
+      </w:r>
+    </w:p>
+    <w:p>
+      <w:pPr>
+        <w:pStyle w:val="ListParagraph"/>
+        <w:numPr>
+          <w:ilvl w:val="3"/>
+          <w:numId w:val="2"/>
+        </w:numPr>
+        <w:rPr>
+          <w:rFonts w:ascii="Times New Roman" w:hAnsi="Times New Roman" w:cs="Times New Roman"/>
+          <w:sz w:val="28"/>
+          <w:szCs w:val="28"/>
+        </w:rPr>
+      </w:pPr>
+      <w:r>
+        <w:rPr>
+          <w:rFonts w:ascii="Times New Roman" w:hAnsi="Times New Roman" w:cs="Times New Roman"/>
+          <w:sz w:val="28"/>
+          <w:szCs w:val="28"/>
+        </w:rPr>
+        <w:t>Final: runtime. (can be set only once).</w:t>
+      </w:r>
+    </w:p>
+    <w:p>
+      <w:pPr>
+        <w:pStyle w:val="ListParagraph"/>
+        <w:numPr>
+          <w:ilvl w:val="4"/>
+          <w:numId w:val="2"/>
+        </w:numPr>
+        <w:rPr>
+          <w:rFonts w:ascii="Times New Roman" w:hAnsi="Times New Roman" w:cs="Times New Roman"/>
+          <w:sz w:val="28"/>
+          <w:szCs w:val="28"/>
+        </w:rPr>
+      </w:pPr>
+      <w:proofErr w:type="spellStart"/>
+      <w:r>
+        <w:rPr>
+          <w:rFonts w:ascii="Times New Roman" w:hAnsi="Times New Roman" w:cs="Times New Roman"/>
+          <w:sz w:val="28"/>
+          <w:szCs w:val="28"/>
+        </w:rPr>
+        <w:t>Vd</w:t>
+      </w:r>
+      <w:proofErr w:type="spellEnd"/>
+      <w:r>
+        <w:rPr>
+          <w:rFonts w:ascii="Times New Roman" w:hAnsi="Times New Roman" w:cs="Times New Roman"/>
+          <w:sz w:val="28"/>
+          <w:szCs w:val="28"/>
+        </w:rPr>
+        <w:t xml:space="preserve">: final time = </w:t>
+      </w:r>
+      <w:proofErr w:type="spellStart"/>
+      <w:r>
+        <w:rPr>
+          <w:rFonts w:ascii="Times New Roman" w:hAnsi="Times New Roman" w:cs="Times New Roman"/>
+          <w:sz w:val="28"/>
+          <w:szCs w:val="28"/>
+        </w:rPr>
+        <w:t>DateTime.now</w:t>
+      </w:r>
+      <w:proofErr w:type="spellEnd"/>
+      <w:r>
+        <w:rPr>
+          <w:rFonts w:ascii="Times New Roman" w:hAnsi="Times New Roman" w:cs="Times New Roman"/>
+          <w:sz w:val="28"/>
+          <w:szCs w:val="28"/>
+        </w:rPr>
+        <w:t xml:space="preserve">(). </w:t>
+      </w:r>
+      <w:r>
+        <w:rPr>
+          <w:rFonts w:ascii="Times New Roman" w:hAnsi="Times New Roman" w:cs="Times New Roman"/>
+          <w:color w:val="00B050"/>
+          <w:sz w:val="28"/>
+          <w:szCs w:val="28"/>
+        </w:rPr>
+        <w:t>W</w:t>
+      </w:r>
+      <w:r>
+        <w:rPr>
+          <w:rFonts w:ascii="Times New Roman" w:hAnsi="Times New Roman" w:cs="Times New Roman"/>
+          <w:color w:val="00B050"/>
+          <w:sz w:val="28"/>
+          <w:szCs w:val="28"/>
+        </w:rPr>
+        <w:t>orking</w:t>
+      </w:r>
+    </w:p>
+    <w:p>
+      <w:pPr>
+        <w:pStyle w:val="ListParagraph"/>
+        <w:numPr>
+          <w:ilvl w:val="2"/>
+          <w:numId w:val="2"/>
+        </w:numPr>
+        <w:rPr>
+          <w:rFonts w:ascii="Times New Roman" w:hAnsi="Times New Roman" w:cs="Times New Roman"/>
+          <w:color w:val="000000" w:themeColor="text1"/>
+          <w:sz w:val="28"/>
+          <w:szCs w:val="28"/>
+        </w:rPr>
+      </w:pPr>
+      <w:r>
+        <w:rPr>
+          <w:rFonts w:ascii="Times New Roman" w:hAnsi="Times New Roman" w:cs="Times New Roman"/>
+          <w:color w:val="000000" w:themeColor="text1"/>
+          <w:sz w:val="28"/>
+          <w:szCs w:val="28"/>
+        </w:rPr>
+        <w:t>Ternary</w:t>
+      </w:r>
+      <w:r>
+        <w:rPr>
+          <w:rFonts w:ascii="Times New Roman" w:hAnsi="Times New Roman" w:cs="Times New Roman"/>
+          <w:color w:val="000000" w:themeColor="text1"/>
+          <w:sz w:val="28"/>
+          <w:szCs w:val="28"/>
+        </w:rPr>
+        <w:t xml:space="preserve">: </w:t>
+      </w:r>
+    </w:p>
+    <w:p>
+      <w:pPr>
+        <w:pStyle w:val="ListParagraph"/>
+        <w:numPr>
+          <w:ilvl w:val="3"/>
+          <w:numId w:val="2"/>
+        </w:numPr>
+        <w:rPr>
+          <w:rFonts w:ascii="Times New Roman" w:hAnsi="Times New Roman" w:cs="Times New Roman"/>
+          <w:color w:val="000000" w:themeColor="text1"/>
+          <w:sz w:val="28"/>
+          <w:szCs w:val="28"/>
+        </w:rPr>
+      </w:pPr>
+      <w:r>
+        <w:rPr>
+          <w:rFonts w:ascii="Times New Roman" w:hAnsi="Times New Roman" w:cs="Times New Roman"/>
+          <w:color w:val="000000" w:themeColor="text1"/>
+          <w:sz w:val="28"/>
+          <w:szCs w:val="28"/>
+        </w:rPr>
+        <w:t xml:space="preserve">Condition ? </w:t>
+      </w:r>
+      <w:proofErr w:type="spellStart"/>
+      <w:r>
+        <w:rPr>
+          <w:rFonts w:ascii="Times New Roman" w:hAnsi="Times New Roman" w:cs="Times New Roman"/>
+          <w:color w:val="000000" w:themeColor="text1"/>
+          <w:sz w:val="28"/>
+          <w:szCs w:val="28"/>
+        </w:rPr>
+        <w:t>DothisIfTrue</w:t>
+      </w:r>
+      <w:proofErr w:type="spellEnd"/>
+      <w:r>
+        <w:rPr>
+          <w:rFonts w:ascii="Times New Roman" w:hAnsi="Times New Roman" w:cs="Times New Roman"/>
+          <w:color w:val="000000" w:themeColor="text1"/>
+          <w:sz w:val="28"/>
+          <w:szCs w:val="28"/>
+        </w:rPr>
+        <w:t xml:space="preserve"> : </w:t>
+      </w:r>
+      <w:proofErr w:type="spellStart"/>
+      <w:r>
+        <w:rPr>
+          <w:rFonts w:ascii="Times New Roman" w:hAnsi="Times New Roman" w:cs="Times New Roman"/>
+          <w:color w:val="000000" w:themeColor="text1"/>
+          <w:sz w:val="28"/>
+          <w:szCs w:val="28"/>
+        </w:rPr>
+        <w:t>DoThisIfFalse</w:t>
+      </w:r>
+      <w:proofErr w:type="spellEnd"/>
+      <w:r>
+        <w:rPr>
+          <w:rFonts w:ascii="Times New Roman" w:hAnsi="Times New Roman" w:cs="Times New Roman"/>
+          <w:color w:val="000000" w:themeColor="text1"/>
+          <w:sz w:val="28"/>
+          <w:szCs w:val="28"/>
+        </w:rPr>
+        <w:t>.</w:t>
+      </w:r>
+    </w:p>
+    <w:p>
+      <w:pPr>
+        <w:pStyle w:val="ListParagraph"/>
+        <w:numPr>
+          <w:ilvl w:val="3"/>
+          <w:numId w:val="2"/>
+        </w:numPr>
+        <w:rPr>
+          <w:rFonts w:ascii="Times New Roman" w:hAnsi="Times New Roman" w:cs="Times New Roman"/>
+          <w:color w:val="000000" w:themeColor="text1"/>
+          <w:sz w:val="28"/>
+          <w:szCs w:val="28"/>
+        </w:rPr>
+      </w:pPr>
+      <w:proofErr w:type="spellStart"/>
+      <w:r>
+        <w:rPr>
+          <w:rFonts w:ascii="Times New Roman" w:hAnsi="Times New Roman" w:cs="Times New Roman"/>
+          <w:color w:val="000000" w:themeColor="text1"/>
+          <w:sz w:val="28"/>
+          <w:szCs w:val="28"/>
+        </w:rPr>
+        <w:t>Sử</w:t>
+      </w:r>
+      <w:proofErr w:type="spellEnd"/>
+      <w:r>
+        <w:rPr>
+          <w:rFonts w:ascii="Times New Roman" w:hAnsi="Times New Roman" w:cs="Times New Roman"/>
+          <w:color w:val="000000" w:themeColor="text1"/>
+          <w:sz w:val="28"/>
+          <w:szCs w:val="28"/>
+        </w:rPr>
+        <w:t xml:space="preserve"> </w:t>
+      </w:r>
+      <w:proofErr w:type="spellStart"/>
+      <w:r>
+        <w:rPr>
+          <w:rFonts w:ascii="Times New Roman" w:hAnsi="Times New Roman" w:cs="Times New Roman"/>
+          <w:color w:val="000000" w:themeColor="text1"/>
+          <w:sz w:val="28"/>
+          <w:szCs w:val="28"/>
+        </w:rPr>
+        <w:t>dụng</w:t>
+      </w:r>
+      <w:proofErr w:type="spellEnd"/>
+      <w:r>
+        <w:rPr>
+          <w:rFonts w:ascii="Times New Roman" w:hAnsi="Times New Roman" w:cs="Times New Roman"/>
+          <w:color w:val="000000" w:themeColor="text1"/>
+          <w:sz w:val="28"/>
+          <w:szCs w:val="28"/>
+        </w:rPr>
+        <w:t xml:space="preserve"> </w:t>
+      </w:r>
+      <w:proofErr w:type="spellStart"/>
+      <w:r>
+        <w:rPr>
+          <w:rFonts w:ascii="Times New Roman" w:hAnsi="Times New Roman" w:cs="Times New Roman"/>
+          <w:color w:val="000000" w:themeColor="text1"/>
+          <w:sz w:val="28"/>
+          <w:szCs w:val="28"/>
+        </w:rPr>
+        <w:t>khi</w:t>
+      </w:r>
+      <w:proofErr w:type="spellEnd"/>
+      <w:r>
+        <w:rPr>
+          <w:rFonts w:ascii="Times New Roman" w:hAnsi="Times New Roman" w:cs="Times New Roman"/>
+          <w:color w:val="000000" w:themeColor="text1"/>
+          <w:sz w:val="28"/>
+          <w:szCs w:val="28"/>
+        </w:rPr>
+        <w:t xml:space="preserve"> </w:t>
+      </w:r>
+      <w:proofErr w:type="spellStart"/>
+      <w:r>
+        <w:rPr>
+          <w:rFonts w:ascii="Times New Roman" w:hAnsi="Times New Roman" w:cs="Times New Roman"/>
+          <w:color w:val="000000" w:themeColor="text1"/>
+          <w:sz w:val="28"/>
+          <w:szCs w:val="28"/>
+        </w:rPr>
+        <w:t>gán</w:t>
+      </w:r>
+      <w:proofErr w:type="spellEnd"/>
+      <w:r>
+        <w:rPr>
+          <w:rFonts w:ascii="Times New Roman" w:hAnsi="Times New Roman" w:cs="Times New Roman"/>
+          <w:color w:val="000000" w:themeColor="text1"/>
+          <w:sz w:val="28"/>
+          <w:szCs w:val="28"/>
+        </w:rPr>
+        <w:t xml:space="preserve"> </w:t>
+      </w:r>
+      <w:proofErr w:type="spellStart"/>
+      <w:r>
+        <w:rPr>
+          <w:rFonts w:ascii="Times New Roman" w:hAnsi="Times New Roman" w:cs="Times New Roman"/>
+          <w:color w:val="000000" w:themeColor="text1"/>
+          <w:sz w:val="28"/>
+          <w:szCs w:val="28"/>
+        </w:rPr>
+        <w:t>giá</w:t>
+      </w:r>
+      <w:proofErr w:type="spellEnd"/>
+      <w:r>
+        <w:rPr>
+          <w:rFonts w:ascii="Times New Roman" w:hAnsi="Times New Roman" w:cs="Times New Roman"/>
+          <w:color w:val="000000" w:themeColor="text1"/>
+          <w:sz w:val="28"/>
+          <w:szCs w:val="28"/>
+        </w:rPr>
+        <w:t xml:space="preserve"> </w:t>
+      </w:r>
+      <w:proofErr w:type="spellStart"/>
+      <w:r>
+        <w:rPr>
+          <w:rFonts w:ascii="Times New Roman" w:hAnsi="Times New Roman" w:cs="Times New Roman"/>
+          <w:color w:val="000000" w:themeColor="text1"/>
+          <w:sz w:val="28"/>
+          <w:szCs w:val="28"/>
+        </w:rPr>
+        <w:t>trị</w:t>
+      </w:r>
+      <w:proofErr w:type="spellEnd"/>
+      <w:r>
+        <w:rPr>
+          <w:rFonts w:ascii="Times New Roman" w:hAnsi="Times New Roman" w:cs="Times New Roman"/>
+          <w:color w:val="000000" w:themeColor="text1"/>
+          <w:sz w:val="28"/>
+          <w:szCs w:val="28"/>
+        </w:rPr>
+        <w:t>.</w:t>
       </w:r>
     </w:p>
     <w:p>
@@ -5151,7 +6050,7 @@
           <w:sz w:val="28"/>
           <w:szCs w:val="28"/>
         </w:rPr>
-        <w:t>Principles</w:t>
+        <w:t>Dart:</w:t>
       </w:r>
     </w:p>
     <w:p>
@@ -5173,29 +6072,65 @@
           <w:sz w:val="28"/>
           <w:szCs w:val="28"/>
         </w:rPr>
-        <w:t>DRY: Don’t Repeat Yourself.</w:t>
-      </w:r>
-    </w:p>
-    <w:p>
-      <w:pPr>
-        <w:pStyle w:val="ListParagraph"/>
-        <w:numPr>
-          <w:ilvl w:val="1"/>
-          <w:numId w:val="2"/>
-        </w:numPr>
-        <w:rPr>
-          <w:rFonts w:ascii="Times New Roman" w:hAnsi="Times New Roman" w:cs="Times New Roman"/>
-          <w:sz w:val="28"/>
-          <w:szCs w:val="28"/>
-        </w:rPr>
-      </w:pPr>
-      <w:r>
-        <w:rPr>
-          <w:rFonts w:ascii="Times New Roman" w:hAnsi="Times New Roman" w:cs="Times New Roman"/>
-          <w:sz w:val="28"/>
-          <w:szCs w:val="28"/>
-        </w:rPr>
-        <w:t>Flutter;</w:t>
+        <w:t xml:space="preserve">Function: </w:t>
+      </w:r>
+    </w:p>
+    <w:p>
+      <w:pPr>
+        <w:pStyle w:val="ListParagraph"/>
+        <w:numPr>
+          <w:ilvl w:val="4"/>
+          <w:numId w:val="2"/>
+        </w:numPr>
+        <w:rPr>
+          <w:rFonts w:ascii="Times New Roman" w:hAnsi="Times New Roman" w:cs="Times New Roman"/>
+          <w:sz w:val="28"/>
+          <w:szCs w:val="28"/>
+        </w:rPr>
+      </w:pPr>
+      <w:r>
+        <w:rPr>
+          <w:rFonts w:ascii="Times New Roman" w:hAnsi="Times New Roman" w:cs="Times New Roman"/>
+          <w:sz w:val="28"/>
+          <w:szCs w:val="28"/>
+        </w:rPr>
+        <w:t>Is a First Class Objects: can be pass around like any other type. (</w:t>
+      </w:r>
+      <w:proofErr w:type="spellStart"/>
+      <w:r>
+        <w:rPr>
+          <w:rFonts w:ascii="Times New Roman" w:hAnsi="Times New Roman" w:cs="Times New Roman"/>
+          <w:sz w:val="28"/>
+          <w:szCs w:val="28"/>
+        </w:rPr>
+        <w:t>Giống</w:t>
+      </w:r>
+      <w:proofErr w:type="spellEnd"/>
+      <w:r>
+        <w:rPr>
+          <w:rFonts w:ascii="Times New Roman" w:hAnsi="Times New Roman" w:cs="Times New Roman"/>
+          <w:sz w:val="28"/>
+          <w:szCs w:val="28"/>
+        </w:rPr>
+        <w:t xml:space="preserve"> </w:t>
+      </w:r>
+      <w:proofErr w:type="spellStart"/>
+      <w:r>
+        <w:rPr>
+          <w:rFonts w:ascii="Times New Roman" w:hAnsi="Times New Roman" w:cs="Times New Roman"/>
+          <w:sz w:val="28"/>
+          <w:szCs w:val="28"/>
+        </w:rPr>
+        <w:t>kotlin</w:t>
+      </w:r>
+      <w:proofErr w:type="spellEnd"/>
+      <w:r>
+        <w:rPr>
+          <w:rFonts w:ascii="Times New Roman" w:hAnsi="Times New Roman" w:cs="Times New Roman"/>
+          <w:sz w:val="28"/>
+          <w:szCs w:val="28"/>
+        </w:rPr>
+        <w:t>).</w:t>
       </w:r>
     </w:p>
     <w:p>
@@ -5217,61 +6152,7 @@
           <w:sz w:val="28"/>
           <w:szCs w:val="28"/>
         </w:rPr>
-        <w:t>@required: named parameters</w:t>
-      </w:r>
-    </w:p>
-    <w:p>
-      <w:pPr>
-        <w:pStyle w:val="ListParagraph"/>
-        <w:numPr>
-          <w:ilvl w:val="1"/>
-          <w:numId w:val="2"/>
-        </w:numPr>
-        <w:rPr>
-          <w:rFonts w:ascii="Times New Roman" w:hAnsi="Times New Roman" w:cs="Times New Roman"/>
-          <w:sz w:val="28"/>
-          <w:szCs w:val="28"/>
-        </w:rPr>
-      </w:pPr>
-      <w:r>
-        <w:rPr>
-          <w:rFonts w:ascii="Times New Roman" w:hAnsi="Times New Roman" w:cs="Times New Roman"/>
-          <w:sz w:val="28"/>
-          <w:szCs w:val="28"/>
-        </w:rPr>
-        <w:t>Dart</w:t>
-      </w:r>
-    </w:p>
-    <w:p>
-      <w:pPr>
-        <w:pStyle w:val="ListParagraph"/>
-        <w:numPr>
-          <w:ilvl w:val="2"/>
-          <w:numId w:val="2"/>
-        </w:numPr>
-        <w:rPr>
-          <w:rFonts w:ascii="Times New Roman" w:hAnsi="Times New Roman" w:cs="Times New Roman"/>
-          <w:sz w:val="28"/>
-          <w:szCs w:val="28"/>
-        </w:rPr>
-      </w:pPr>
-      <w:proofErr w:type="spellStart"/>
-      <w:r>
-        <w:rPr>
-          <w:rFonts w:ascii="Times New Roman" w:hAnsi="Times New Roman" w:cs="Times New Roman"/>
-          <w:sz w:val="28"/>
-          <w:szCs w:val="28"/>
-        </w:rPr>
-        <w:t>Const</w:t>
-      </w:r>
-      <w:proofErr w:type="spellEnd"/>
-      <w:r>
-        <w:rPr>
-          <w:rFonts w:ascii="Times New Roman" w:hAnsi="Times New Roman" w:cs="Times New Roman"/>
-          <w:sz w:val="28"/>
-          <w:szCs w:val="28"/>
-        </w:rPr>
-        <w:t xml:space="preserve"> vs final</w:t>
+        <w:t>Composition vs Inheritance:</w:t>
       </w:r>
     </w:p>
     <w:p>
@@ -5287,108 +6168,211 @@
           <w:szCs w:val="28"/>
         </w:rPr>
       </w:pPr>
-      <w:proofErr w:type="spellStart"/>
-      <w:r>
-        <w:rPr>
-          <w:rFonts w:ascii="Times New Roman" w:hAnsi="Times New Roman" w:cs="Times New Roman"/>
-          <w:sz w:val="28"/>
-          <w:szCs w:val="28"/>
-        </w:rPr>
-        <w:t>Const</w:t>
-      </w:r>
-      <w:proofErr w:type="spellEnd"/>
-      <w:r>
-        <w:rPr>
-          <w:rFonts w:ascii="Times New Roman" w:hAnsi="Times New Roman" w:cs="Times New Roman"/>
-          <w:sz w:val="28"/>
-          <w:szCs w:val="28"/>
-        </w:rPr>
-        <w:t>: compile-time constant</w:t>
-      </w:r>
-      <w:r>
-        <w:rPr>
-          <w:rFonts w:ascii="Times New Roman" w:hAnsi="Times New Roman" w:cs="Times New Roman"/>
-          <w:sz w:val="28"/>
-          <w:szCs w:val="28"/>
-        </w:rPr>
-        <w:t>.</w:t>
-      </w:r>
-    </w:p>
-    <w:p>
-      <w:pPr>
-        <w:pStyle w:val="ListParagraph"/>
-        <w:numPr>
-          <w:ilvl w:val="4"/>
-          <w:numId w:val="2"/>
-        </w:numPr>
-        <w:rPr>
-          <w:rFonts w:ascii="Times New Roman" w:hAnsi="Times New Roman" w:cs="Times New Roman"/>
-          <w:sz w:val="28"/>
-          <w:szCs w:val="28"/>
-        </w:rPr>
-      </w:pPr>
-      <w:proofErr w:type="spellStart"/>
-      <w:r>
-        <w:rPr>
-          <w:rFonts w:ascii="Times New Roman" w:hAnsi="Times New Roman" w:cs="Times New Roman"/>
-          <w:sz w:val="28"/>
-          <w:szCs w:val="28"/>
-        </w:rPr>
-        <w:t>Vd</w:t>
-      </w:r>
-      <w:proofErr w:type="spellEnd"/>
-      <w:r>
-        <w:rPr>
-          <w:rFonts w:ascii="Times New Roman" w:hAnsi="Times New Roman" w:cs="Times New Roman"/>
-          <w:sz w:val="28"/>
-          <w:szCs w:val="28"/>
-        </w:rPr>
-        <w:t xml:space="preserve">: </w:t>
-      </w:r>
-      <w:proofErr w:type="spellStart"/>
-      <w:r>
-        <w:rPr>
-          <w:rFonts w:ascii="Times New Roman" w:hAnsi="Times New Roman" w:cs="Times New Roman"/>
-          <w:sz w:val="28"/>
-          <w:szCs w:val="28"/>
-        </w:rPr>
-        <w:t>const</w:t>
-      </w:r>
-      <w:proofErr w:type="spellEnd"/>
-      <w:r>
-        <w:rPr>
-          <w:rFonts w:ascii="Times New Roman" w:hAnsi="Times New Roman" w:cs="Times New Roman"/>
-          <w:sz w:val="28"/>
-          <w:szCs w:val="28"/>
-        </w:rPr>
-        <w:t xml:space="preserve"> time = </w:t>
-      </w:r>
-      <w:proofErr w:type="spellStart"/>
-      <w:r>
-        <w:rPr>
-          <w:rFonts w:ascii="Times New Roman" w:hAnsi="Times New Roman" w:cs="Times New Roman"/>
-          <w:sz w:val="28"/>
-          <w:szCs w:val="28"/>
-        </w:rPr>
-        <w:t>DateTime.now</w:t>
-      </w:r>
-      <w:proofErr w:type="spellEnd"/>
-      <w:r>
-        <w:rPr>
-          <w:rFonts w:ascii="Times New Roman" w:hAnsi="Times New Roman" w:cs="Times New Roman"/>
-          <w:sz w:val="28"/>
-          <w:szCs w:val="28"/>
-        </w:rPr>
-        <w:t xml:space="preserve">(). </w:t>
-      </w:r>
-      <w:r>
-        <w:rPr>
-          <w:rFonts w:ascii="Times New Roman" w:hAnsi="Times New Roman" w:cs="Times New Roman"/>
-          <w:color w:val="FF0000"/>
-          <w:sz w:val="28"/>
-          <w:szCs w:val="28"/>
-        </w:rPr>
-        <w:t>Not working</w:t>
+      <w:r>
+        <w:rPr>
+          <w:rFonts w:ascii="Times New Roman" w:hAnsi="Times New Roman" w:cs="Times New Roman"/>
+          <w:sz w:val="28"/>
+          <w:szCs w:val="28"/>
+        </w:rPr>
+        <w:t xml:space="preserve">Flutter </w:t>
+      </w:r>
+      <w:proofErr w:type="spellStart"/>
+      <w:r>
+        <w:rPr>
+          <w:rFonts w:ascii="Times New Roman" w:hAnsi="Times New Roman" w:cs="Times New Roman"/>
+          <w:sz w:val="28"/>
+          <w:szCs w:val="28"/>
+        </w:rPr>
+        <w:t>chủ</w:t>
+      </w:r>
+      <w:proofErr w:type="spellEnd"/>
+      <w:r>
+        <w:rPr>
+          <w:rFonts w:ascii="Times New Roman" w:hAnsi="Times New Roman" w:cs="Times New Roman"/>
+          <w:sz w:val="28"/>
+          <w:szCs w:val="28"/>
+        </w:rPr>
+        <w:t xml:space="preserve"> </w:t>
+      </w:r>
+      <w:proofErr w:type="spellStart"/>
+      <w:r>
+        <w:rPr>
+          <w:rFonts w:ascii="Times New Roman" w:hAnsi="Times New Roman" w:cs="Times New Roman"/>
+          <w:sz w:val="28"/>
+          <w:szCs w:val="28"/>
+        </w:rPr>
+        <w:t>yếu</w:t>
+      </w:r>
+      <w:proofErr w:type="spellEnd"/>
+      <w:r>
+        <w:rPr>
+          <w:rFonts w:ascii="Times New Roman" w:hAnsi="Times New Roman" w:cs="Times New Roman"/>
+          <w:sz w:val="28"/>
+          <w:szCs w:val="28"/>
+        </w:rPr>
+        <w:t xml:space="preserve"> </w:t>
+      </w:r>
+      <w:proofErr w:type="spellStart"/>
+      <w:r>
+        <w:rPr>
+          <w:rFonts w:ascii="Times New Roman" w:hAnsi="Times New Roman" w:cs="Times New Roman"/>
+          <w:sz w:val="28"/>
+          <w:szCs w:val="28"/>
+        </w:rPr>
+        <w:t>sử</w:t>
+      </w:r>
+      <w:proofErr w:type="spellEnd"/>
+      <w:r>
+        <w:rPr>
+          <w:rFonts w:ascii="Times New Roman" w:hAnsi="Times New Roman" w:cs="Times New Roman"/>
+          <w:sz w:val="28"/>
+          <w:szCs w:val="28"/>
+        </w:rPr>
+        <w:t xml:space="preserve"> </w:t>
+      </w:r>
+      <w:proofErr w:type="spellStart"/>
+      <w:r>
+        <w:rPr>
+          <w:rFonts w:ascii="Times New Roman" w:hAnsi="Times New Roman" w:cs="Times New Roman"/>
+          <w:sz w:val="28"/>
+          <w:szCs w:val="28"/>
+        </w:rPr>
+        <w:t>dụng</w:t>
+      </w:r>
+      <w:proofErr w:type="spellEnd"/>
+      <w:r>
+        <w:rPr>
+          <w:rFonts w:ascii="Times New Roman" w:hAnsi="Times New Roman" w:cs="Times New Roman"/>
+          <w:sz w:val="28"/>
+          <w:szCs w:val="28"/>
+        </w:rPr>
+        <w:t xml:space="preserve"> composition (Android </w:t>
+      </w:r>
+      <w:proofErr w:type="spellStart"/>
+      <w:r>
+        <w:rPr>
+          <w:rFonts w:ascii="Times New Roman" w:hAnsi="Times New Roman" w:cs="Times New Roman"/>
+          <w:sz w:val="28"/>
+          <w:szCs w:val="28"/>
+        </w:rPr>
+        <w:t>sử</w:t>
+      </w:r>
+      <w:proofErr w:type="spellEnd"/>
+      <w:r>
+        <w:rPr>
+          <w:rFonts w:ascii="Times New Roman" w:hAnsi="Times New Roman" w:cs="Times New Roman"/>
+          <w:sz w:val="28"/>
+          <w:szCs w:val="28"/>
+        </w:rPr>
+        <w:t xml:space="preserve"> </w:t>
+      </w:r>
+      <w:proofErr w:type="spellStart"/>
+      <w:r>
+        <w:rPr>
+          <w:rFonts w:ascii="Times New Roman" w:hAnsi="Times New Roman" w:cs="Times New Roman"/>
+          <w:sz w:val="28"/>
+          <w:szCs w:val="28"/>
+        </w:rPr>
+        <w:t>dụng</w:t>
+      </w:r>
+      <w:proofErr w:type="spellEnd"/>
+      <w:r>
+        <w:rPr>
+          <w:rFonts w:ascii="Times New Roman" w:hAnsi="Times New Roman" w:cs="Times New Roman"/>
+          <w:sz w:val="28"/>
+          <w:szCs w:val="28"/>
+        </w:rPr>
+        <w:t xml:space="preserve"> inheritance </w:t>
+      </w:r>
+      <w:proofErr w:type="spellStart"/>
+      <w:r>
+        <w:rPr>
+          <w:rFonts w:ascii="Times New Roman" w:hAnsi="Times New Roman" w:cs="Times New Roman"/>
+          <w:sz w:val="28"/>
+          <w:szCs w:val="28"/>
+        </w:rPr>
+        <w:t>các</w:t>
+      </w:r>
+      <w:proofErr w:type="spellEnd"/>
+      <w:r>
+        <w:rPr>
+          <w:rFonts w:ascii="Times New Roman" w:hAnsi="Times New Roman" w:cs="Times New Roman"/>
+          <w:sz w:val="28"/>
+          <w:szCs w:val="28"/>
+        </w:rPr>
+        <w:t xml:space="preserve"> widgets </w:t>
+      </w:r>
+      <w:proofErr w:type="spellStart"/>
+      <w:r>
+        <w:rPr>
+          <w:rFonts w:ascii="Times New Roman" w:hAnsi="Times New Roman" w:cs="Times New Roman"/>
+          <w:sz w:val="28"/>
+          <w:szCs w:val="28"/>
+        </w:rPr>
+        <w:t>chủ</w:t>
+      </w:r>
+      <w:proofErr w:type="spellEnd"/>
+      <w:r>
+        <w:rPr>
+          <w:rFonts w:ascii="Times New Roman" w:hAnsi="Times New Roman" w:cs="Times New Roman"/>
+          <w:sz w:val="28"/>
+          <w:szCs w:val="28"/>
+        </w:rPr>
+        <w:t xml:space="preserve"> </w:t>
+      </w:r>
+      <w:proofErr w:type="spellStart"/>
+      <w:r>
+        <w:rPr>
+          <w:rFonts w:ascii="Times New Roman" w:hAnsi="Times New Roman" w:cs="Times New Roman"/>
+          <w:sz w:val="28"/>
+          <w:szCs w:val="28"/>
+        </w:rPr>
+        <w:t>yếu</w:t>
+      </w:r>
+      <w:proofErr w:type="spellEnd"/>
+      <w:r>
+        <w:rPr>
+          <w:rFonts w:ascii="Times New Roman" w:hAnsi="Times New Roman" w:cs="Times New Roman"/>
+          <w:sz w:val="28"/>
+          <w:szCs w:val="28"/>
+        </w:rPr>
+        <w:t xml:space="preserve"> </w:t>
+      </w:r>
+      <w:proofErr w:type="spellStart"/>
+      <w:r>
+        <w:rPr>
+          <w:rFonts w:ascii="Times New Roman" w:hAnsi="Times New Roman" w:cs="Times New Roman"/>
+          <w:sz w:val="28"/>
+          <w:szCs w:val="28"/>
+        </w:rPr>
+        <w:t>được</w:t>
+      </w:r>
+      <w:proofErr w:type="spellEnd"/>
+      <w:r>
+        <w:rPr>
+          <w:rFonts w:ascii="Times New Roman" w:hAnsi="Times New Roman" w:cs="Times New Roman"/>
+          <w:sz w:val="28"/>
+          <w:szCs w:val="28"/>
+        </w:rPr>
+        <w:t xml:space="preserve"> inheritance </w:t>
+      </w:r>
+      <w:proofErr w:type="spellStart"/>
+      <w:r>
+        <w:rPr>
+          <w:rFonts w:ascii="Times New Roman" w:hAnsi="Times New Roman" w:cs="Times New Roman"/>
+          <w:sz w:val="28"/>
+          <w:szCs w:val="28"/>
+        </w:rPr>
+        <w:t>từ</w:t>
+      </w:r>
+      <w:proofErr w:type="spellEnd"/>
+      <w:r>
+        <w:rPr>
+          <w:rFonts w:ascii="Times New Roman" w:hAnsi="Times New Roman" w:cs="Times New Roman"/>
+          <w:sz w:val="28"/>
+          <w:szCs w:val="28"/>
+        </w:rPr>
+        <w:t xml:space="preserve"> Text). </w:t>
       </w:r>
     </w:p>
     <w:p>
@@ -5410,410 +6394,7 @@
           <w:sz w:val="28"/>
           <w:szCs w:val="28"/>
         </w:rPr>
-        <w:lastRenderedPageBreak/>
-        <w:t>Final: runtime. (can be set only once).</w:t>
-      </w:r>
-    </w:p>
-    <w:p>
-      <w:pPr>
-        <w:pStyle w:val="ListParagraph"/>
-        <w:numPr>
-          <w:ilvl w:val="4"/>
-          <w:numId w:val="2"/>
-        </w:numPr>
-        <w:rPr>
-          <w:rFonts w:ascii="Times New Roman" w:hAnsi="Times New Roman" w:cs="Times New Roman"/>
-          <w:sz w:val="28"/>
-          <w:szCs w:val="28"/>
-        </w:rPr>
-      </w:pPr>
-      <w:proofErr w:type="spellStart"/>
-      <w:r>
-        <w:rPr>
-          <w:rFonts w:ascii="Times New Roman" w:hAnsi="Times New Roman" w:cs="Times New Roman"/>
-          <w:sz w:val="28"/>
-          <w:szCs w:val="28"/>
-        </w:rPr>
-        <w:t>Vd</w:t>
-      </w:r>
-      <w:proofErr w:type="spellEnd"/>
-      <w:r>
-        <w:rPr>
-          <w:rFonts w:ascii="Times New Roman" w:hAnsi="Times New Roman" w:cs="Times New Roman"/>
-          <w:sz w:val="28"/>
-          <w:szCs w:val="28"/>
-        </w:rPr>
-        <w:t xml:space="preserve">: final time = </w:t>
-      </w:r>
-      <w:proofErr w:type="spellStart"/>
-      <w:r>
-        <w:rPr>
-          <w:rFonts w:ascii="Times New Roman" w:hAnsi="Times New Roman" w:cs="Times New Roman"/>
-          <w:sz w:val="28"/>
-          <w:szCs w:val="28"/>
-        </w:rPr>
-        <w:t>DateTime.now</w:t>
-      </w:r>
-      <w:proofErr w:type="spellEnd"/>
-      <w:r>
-        <w:rPr>
-          <w:rFonts w:ascii="Times New Roman" w:hAnsi="Times New Roman" w:cs="Times New Roman"/>
-          <w:sz w:val="28"/>
-          <w:szCs w:val="28"/>
-        </w:rPr>
-        <w:t xml:space="preserve">(). </w:t>
-      </w:r>
-      <w:r>
-        <w:rPr>
-          <w:rFonts w:ascii="Times New Roman" w:hAnsi="Times New Roman" w:cs="Times New Roman"/>
-          <w:color w:val="00B050"/>
-          <w:sz w:val="28"/>
-          <w:szCs w:val="28"/>
-        </w:rPr>
-        <w:t>W</w:t>
-      </w:r>
-      <w:r>
-        <w:rPr>
-          <w:rFonts w:ascii="Times New Roman" w:hAnsi="Times New Roman" w:cs="Times New Roman"/>
-          <w:color w:val="00B050"/>
-          <w:sz w:val="28"/>
-          <w:szCs w:val="28"/>
-        </w:rPr>
-        <w:t>orking</w:t>
-      </w:r>
-    </w:p>
-    <w:p>
-      <w:pPr>
-        <w:pStyle w:val="ListParagraph"/>
-        <w:numPr>
-          <w:ilvl w:val="2"/>
-          <w:numId w:val="2"/>
-        </w:numPr>
-        <w:rPr>
-          <w:rFonts w:ascii="Times New Roman" w:hAnsi="Times New Roman" w:cs="Times New Roman"/>
-          <w:color w:val="000000" w:themeColor="text1"/>
-          <w:sz w:val="28"/>
-          <w:szCs w:val="28"/>
-        </w:rPr>
-      </w:pPr>
-      <w:r>
-        <w:rPr>
-          <w:rFonts w:ascii="Times New Roman" w:hAnsi="Times New Roman" w:cs="Times New Roman"/>
-          <w:color w:val="000000" w:themeColor="text1"/>
-          <w:sz w:val="28"/>
-          <w:szCs w:val="28"/>
-        </w:rPr>
-        <w:t>Ternary</w:t>
-      </w:r>
-      <w:r>
-        <w:rPr>
-          <w:rFonts w:ascii="Times New Roman" w:hAnsi="Times New Roman" w:cs="Times New Roman"/>
-          <w:color w:val="000000" w:themeColor="text1"/>
-          <w:sz w:val="28"/>
-          <w:szCs w:val="28"/>
-        </w:rPr>
-        <w:t xml:space="preserve">: </w:t>
-      </w:r>
-    </w:p>
-    <w:p>
-      <w:pPr>
-        <w:pStyle w:val="ListParagraph"/>
-        <w:numPr>
-          <w:ilvl w:val="3"/>
-          <w:numId w:val="2"/>
-        </w:numPr>
-        <w:rPr>
-          <w:rFonts w:ascii="Times New Roman" w:hAnsi="Times New Roman" w:cs="Times New Roman"/>
-          <w:color w:val="000000" w:themeColor="text1"/>
-          <w:sz w:val="28"/>
-          <w:szCs w:val="28"/>
-        </w:rPr>
-      </w:pPr>
-      <w:r>
-        <w:rPr>
-          <w:rFonts w:ascii="Times New Roman" w:hAnsi="Times New Roman" w:cs="Times New Roman"/>
-          <w:color w:val="000000" w:themeColor="text1"/>
-          <w:sz w:val="28"/>
-          <w:szCs w:val="28"/>
-        </w:rPr>
-        <w:t xml:space="preserve">Condition ? </w:t>
-      </w:r>
-      <w:proofErr w:type="spellStart"/>
-      <w:r>
-        <w:rPr>
-          <w:rFonts w:ascii="Times New Roman" w:hAnsi="Times New Roman" w:cs="Times New Roman"/>
-          <w:color w:val="000000" w:themeColor="text1"/>
-          <w:sz w:val="28"/>
-          <w:szCs w:val="28"/>
-        </w:rPr>
-        <w:t>DothisIfTrue</w:t>
-      </w:r>
-      <w:proofErr w:type="spellEnd"/>
-      <w:r>
-        <w:rPr>
-          <w:rFonts w:ascii="Times New Roman" w:hAnsi="Times New Roman" w:cs="Times New Roman"/>
-          <w:color w:val="000000" w:themeColor="text1"/>
-          <w:sz w:val="28"/>
-          <w:szCs w:val="28"/>
-        </w:rPr>
-        <w:t xml:space="preserve"> : </w:t>
-      </w:r>
-      <w:proofErr w:type="spellStart"/>
-      <w:r>
-        <w:rPr>
-          <w:rFonts w:ascii="Times New Roman" w:hAnsi="Times New Roman" w:cs="Times New Roman"/>
-          <w:color w:val="000000" w:themeColor="text1"/>
-          <w:sz w:val="28"/>
-          <w:szCs w:val="28"/>
-        </w:rPr>
-        <w:t>DoThisIfFalse</w:t>
-      </w:r>
-      <w:proofErr w:type="spellEnd"/>
-      <w:r>
-        <w:rPr>
-          <w:rFonts w:ascii="Times New Roman" w:hAnsi="Times New Roman" w:cs="Times New Roman"/>
-          <w:color w:val="000000" w:themeColor="text1"/>
-          <w:sz w:val="28"/>
-          <w:szCs w:val="28"/>
-        </w:rPr>
-        <w:t>.</w:t>
-      </w:r>
-    </w:p>
-    <w:p>
-      <w:pPr>
-        <w:pStyle w:val="ListParagraph"/>
-        <w:numPr>
-          <w:ilvl w:val="3"/>
-          <w:numId w:val="2"/>
-        </w:numPr>
-        <w:rPr>
-          <w:rFonts w:ascii="Times New Roman" w:hAnsi="Times New Roman" w:cs="Times New Roman"/>
-          <w:color w:val="000000" w:themeColor="text1"/>
-          <w:sz w:val="28"/>
-          <w:szCs w:val="28"/>
-        </w:rPr>
-      </w:pPr>
-      <w:proofErr w:type="spellStart"/>
-      <w:r>
-        <w:rPr>
-          <w:rFonts w:ascii="Times New Roman" w:hAnsi="Times New Roman" w:cs="Times New Roman"/>
-          <w:color w:val="000000" w:themeColor="text1"/>
-          <w:sz w:val="28"/>
-          <w:szCs w:val="28"/>
-        </w:rPr>
-        <w:t>Sử</w:t>
-      </w:r>
-      <w:proofErr w:type="spellEnd"/>
-      <w:r>
-        <w:rPr>
-          <w:rFonts w:ascii="Times New Roman" w:hAnsi="Times New Roman" w:cs="Times New Roman"/>
-          <w:color w:val="000000" w:themeColor="text1"/>
-          <w:sz w:val="28"/>
-          <w:szCs w:val="28"/>
-        </w:rPr>
-        <w:t xml:space="preserve"> </w:t>
-      </w:r>
-      <w:proofErr w:type="spellStart"/>
-      <w:r>
-        <w:rPr>
-          <w:rFonts w:ascii="Times New Roman" w:hAnsi="Times New Roman" w:cs="Times New Roman"/>
-          <w:color w:val="000000" w:themeColor="text1"/>
-          <w:sz w:val="28"/>
-          <w:szCs w:val="28"/>
-        </w:rPr>
-        <w:t>dụng</w:t>
-      </w:r>
-      <w:proofErr w:type="spellEnd"/>
-      <w:r>
-        <w:rPr>
-          <w:rFonts w:ascii="Times New Roman" w:hAnsi="Times New Roman" w:cs="Times New Roman"/>
-          <w:color w:val="000000" w:themeColor="text1"/>
-          <w:sz w:val="28"/>
-          <w:szCs w:val="28"/>
-        </w:rPr>
-        <w:t xml:space="preserve"> </w:t>
-      </w:r>
-      <w:proofErr w:type="spellStart"/>
-      <w:r>
-        <w:rPr>
-          <w:rFonts w:ascii="Times New Roman" w:hAnsi="Times New Roman" w:cs="Times New Roman"/>
-          <w:color w:val="000000" w:themeColor="text1"/>
-          <w:sz w:val="28"/>
-          <w:szCs w:val="28"/>
-        </w:rPr>
-        <w:t>khi</w:t>
-      </w:r>
-      <w:proofErr w:type="spellEnd"/>
-      <w:r>
-        <w:rPr>
-          <w:rFonts w:ascii="Times New Roman" w:hAnsi="Times New Roman" w:cs="Times New Roman"/>
-          <w:color w:val="000000" w:themeColor="text1"/>
-          <w:sz w:val="28"/>
-          <w:szCs w:val="28"/>
-        </w:rPr>
-        <w:t xml:space="preserve"> </w:t>
-      </w:r>
-      <w:proofErr w:type="spellStart"/>
-      <w:r>
-        <w:rPr>
-          <w:rFonts w:ascii="Times New Roman" w:hAnsi="Times New Roman" w:cs="Times New Roman"/>
-          <w:color w:val="000000" w:themeColor="text1"/>
-          <w:sz w:val="28"/>
-          <w:szCs w:val="28"/>
-        </w:rPr>
-        <w:t>gán</w:t>
-      </w:r>
-      <w:proofErr w:type="spellEnd"/>
-      <w:r>
-        <w:rPr>
-          <w:rFonts w:ascii="Times New Roman" w:hAnsi="Times New Roman" w:cs="Times New Roman"/>
-          <w:color w:val="000000" w:themeColor="text1"/>
-          <w:sz w:val="28"/>
-          <w:szCs w:val="28"/>
-        </w:rPr>
-        <w:t xml:space="preserve"> </w:t>
-      </w:r>
-      <w:proofErr w:type="spellStart"/>
-      <w:r>
-        <w:rPr>
-          <w:rFonts w:ascii="Times New Roman" w:hAnsi="Times New Roman" w:cs="Times New Roman"/>
-          <w:color w:val="000000" w:themeColor="text1"/>
-          <w:sz w:val="28"/>
-          <w:szCs w:val="28"/>
-        </w:rPr>
-        <w:t>giá</w:t>
-      </w:r>
-      <w:proofErr w:type="spellEnd"/>
-      <w:r>
-        <w:rPr>
-          <w:rFonts w:ascii="Times New Roman" w:hAnsi="Times New Roman" w:cs="Times New Roman"/>
-          <w:color w:val="000000" w:themeColor="text1"/>
-          <w:sz w:val="28"/>
-          <w:szCs w:val="28"/>
-        </w:rPr>
-        <w:t xml:space="preserve"> </w:t>
-      </w:r>
-      <w:proofErr w:type="spellStart"/>
-      <w:r>
-        <w:rPr>
-          <w:rFonts w:ascii="Times New Roman" w:hAnsi="Times New Roman" w:cs="Times New Roman"/>
-          <w:color w:val="000000" w:themeColor="text1"/>
-          <w:sz w:val="28"/>
-          <w:szCs w:val="28"/>
-        </w:rPr>
-        <w:t>trị</w:t>
-      </w:r>
-      <w:proofErr w:type="spellEnd"/>
-      <w:r>
-        <w:rPr>
-          <w:rFonts w:ascii="Times New Roman" w:hAnsi="Times New Roman" w:cs="Times New Roman"/>
-          <w:color w:val="000000" w:themeColor="text1"/>
-          <w:sz w:val="28"/>
-          <w:szCs w:val="28"/>
-        </w:rPr>
-        <w:t>.</w:t>
-      </w:r>
-    </w:p>
-    <w:p>
-      <w:pPr>
-        <w:pStyle w:val="ListParagraph"/>
-        <w:numPr>
-          <w:ilvl w:val="1"/>
-          <w:numId w:val="2"/>
-        </w:numPr>
-        <w:rPr>
-          <w:rFonts w:ascii="Times New Roman" w:hAnsi="Times New Roman" w:cs="Times New Roman"/>
-          <w:sz w:val="28"/>
-          <w:szCs w:val="28"/>
-        </w:rPr>
-      </w:pPr>
-      <w:r>
-        <w:rPr>
-          <w:rFonts w:ascii="Times New Roman" w:hAnsi="Times New Roman" w:cs="Times New Roman"/>
-          <w:sz w:val="28"/>
-          <w:szCs w:val="28"/>
-        </w:rPr>
-        <w:t>Dart:</w:t>
-      </w:r>
-    </w:p>
-    <w:p>
-      <w:pPr>
-        <w:pStyle w:val="ListParagraph"/>
-        <w:numPr>
-          <w:ilvl w:val="2"/>
-          <w:numId w:val="2"/>
-        </w:numPr>
-        <w:rPr>
-          <w:rFonts w:ascii="Times New Roman" w:hAnsi="Times New Roman" w:cs="Times New Roman"/>
-          <w:sz w:val="28"/>
-          <w:szCs w:val="28"/>
-        </w:rPr>
-      </w:pPr>
-      <w:r>
-        <w:rPr>
-          <w:rFonts w:ascii="Times New Roman" w:hAnsi="Times New Roman" w:cs="Times New Roman"/>
-          <w:sz w:val="28"/>
-          <w:szCs w:val="28"/>
-        </w:rPr>
-        <w:t xml:space="preserve">Function: </w:t>
-      </w:r>
-    </w:p>
-    <w:p>
-      <w:pPr>
-        <w:pStyle w:val="ListParagraph"/>
-        <w:numPr>
-          <w:ilvl w:val="4"/>
-          <w:numId w:val="2"/>
-        </w:numPr>
-        <w:rPr>
-          <w:rFonts w:ascii="Times New Roman" w:hAnsi="Times New Roman" w:cs="Times New Roman"/>
-          <w:sz w:val="28"/>
-          <w:szCs w:val="28"/>
-        </w:rPr>
-      </w:pPr>
-      <w:r>
-        <w:rPr>
-          <w:rFonts w:ascii="Times New Roman" w:hAnsi="Times New Roman" w:cs="Times New Roman"/>
-          <w:sz w:val="28"/>
-          <w:szCs w:val="28"/>
-        </w:rPr>
-        <w:t>Is a First Class Objects: can be pass around like any other type. (</w:t>
-      </w:r>
-      <w:proofErr w:type="spellStart"/>
-      <w:r>
-        <w:rPr>
-          <w:rFonts w:ascii="Times New Roman" w:hAnsi="Times New Roman" w:cs="Times New Roman"/>
-          <w:sz w:val="28"/>
-          <w:szCs w:val="28"/>
-        </w:rPr>
-        <w:t>Giống</w:t>
-      </w:r>
-      <w:proofErr w:type="spellEnd"/>
-      <w:r>
-        <w:rPr>
-          <w:rFonts w:ascii="Times New Roman" w:hAnsi="Times New Roman" w:cs="Times New Roman"/>
-          <w:sz w:val="28"/>
-          <w:szCs w:val="28"/>
-        </w:rPr>
-        <w:t xml:space="preserve"> </w:t>
-      </w:r>
-      <w:proofErr w:type="spellStart"/>
-      <w:r>
-        <w:rPr>
-          <w:rFonts w:ascii="Times New Roman" w:hAnsi="Times New Roman" w:cs="Times New Roman"/>
-          <w:sz w:val="28"/>
-          <w:szCs w:val="28"/>
-        </w:rPr>
-        <w:t>kotlin</w:t>
-      </w:r>
-      <w:proofErr w:type="spellEnd"/>
-      <w:r>
-        <w:rPr>
-          <w:rFonts w:ascii="Times New Roman" w:hAnsi="Times New Roman" w:cs="Times New Roman"/>
-          <w:sz w:val="28"/>
-          <w:szCs w:val="28"/>
-        </w:rPr>
-        <w:t>).</w:t>
+        <w:t>Favor composition over inheritance.</w:t>
       </w:r>
     </w:p>
     <w:p>
@@ -7043,7 +7624,7 @@
 </file>
 
 <file path=customXml/itemProps1.xml><?xml version="1.0" encoding="utf-8"?>
-<ds:datastoreItem xmlns:ds="http://schemas.openxmlformats.org/officeDocument/2006/customXml" ds:itemID="{AC1486E1-3C88-4D9B-B941-93854820CD06}">
+<ds:datastoreItem xmlns:ds="http://schemas.openxmlformats.org/officeDocument/2006/customXml" ds:itemID="{9CE673DE-DE97-48C6-BC6C-1289013DB160}">
   <ds:schemaRefs>
     <ds:schemaRef ds:uri="http://schemas.openxmlformats.org/officeDocument/2006/bibliography"/>
   </ds:schemaRefs>

</xml_diff>

<commit_message>
13. Multi-Screen Apps Using Routes and Navigation
</commit_message>
<xml_diff>
--- a/Angela/Document/Báo Cáo Khóa học Futter.docx
+++ b/Angela/Document/Báo Cáo Khóa học Futter.docx
@@ -4992,33 +4992,1410 @@
           <w:szCs w:val="28"/>
         </w:rPr>
       </w:pPr>
+      <w:r>
+        <w:rPr>
+          <w:rFonts w:ascii="Times New Roman" w:hAnsi="Times New Roman" w:cs="Times New Roman"/>
+          <w:sz w:val="28"/>
+          <w:szCs w:val="28"/>
+        </w:rPr>
+        <w:t xml:space="preserve">Width: </w:t>
+      </w:r>
+      <w:proofErr w:type="spellStart"/>
+      <w:r>
+        <w:rPr>
+          <w:rFonts w:ascii="Times New Roman" w:hAnsi="Times New Roman" w:cs="Times New Roman"/>
+          <w:sz w:val="28"/>
+          <w:szCs w:val="28"/>
+        </w:rPr>
+        <w:t>double.infinity</w:t>
+      </w:r>
+      <w:proofErr w:type="spellEnd"/>
+      <w:r>
+        <w:rPr>
+          <w:rFonts w:ascii="Times New Roman" w:hAnsi="Times New Roman" w:cs="Times New Roman"/>
+          <w:sz w:val="28"/>
+          <w:szCs w:val="28"/>
+        </w:rPr>
+        <w:t>: max Width</w:t>
+      </w:r>
+    </w:p>
+    <w:p>
+      <w:pPr>
+        <w:pStyle w:val="ListParagraph"/>
+        <w:numPr>
+          <w:ilvl w:val="2"/>
+          <w:numId w:val="2"/>
+        </w:numPr>
+        <w:rPr>
+          <w:rFonts w:ascii="Times New Roman" w:hAnsi="Times New Roman" w:cs="Times New Roman"/>
+          <w:sz w:val="28"/>
+          <w:szCs w:val="28"/>
+        </w:rPr>
+      </w:pPr>
+      <w:proofErr w:type="spellStart"/>
+      <w:r>
+        <w:rPr>
+          <w:rFonts w:ascii="Times New Roman" w:hAnsi="Times New Roman" w:cs="Times New Roman"/>
+          <w:sz w:val="28"/>
+          <w:szCs w:val="28"/>
+        </w:rPr>
+        <w:t>GestureDetector</w:t>
+      </w:r>
+      <w:proofErr w:type="spellEnd"/>
+    </w:p>
+    <w:p>
+      <w:pPr>
+        <w:pStyle w:val="ListParagraph"/>
+        <w:numPr>
+          <w:ilvl w:val="3"/>
+          <w:numId w:val="2"/>
+        </w:numPr>
+        <w:rPr>
+          <w:rFonts w:ascii="Times New Roman" w:hAnsi="Times New Roman" w:cs="Times New Roman"/>
+          <w:sz w:val="28"/>
+          <w:szCs w:val="28"/>
+        </w:rPr>
+      </w:pPr>
+      <w:r>
+        <w:rPr>
+          <w:rFonts w:ascii="Times New Roman" w:hAnsi="Times New Roman" w:cs="Times New Roman"/>
+          <w:sz w:val="28"/>
+          <w:szCs w:val="28"/>
+        </w:rPr>
+        <w:t>Detects gestures.</w:t>
+      </w:r>
+    </w:p>
+    <w:p>
+      <w:pPr>
+        <w:pStyle w:val="ListParagraph"/>
+        <w:numPr>
+          <w:ilvl w:val="2"/>
+          <w:numId w:val="2"/>
+        </w:numPr>
+        <w:rPr>
+          <w:rFonts w:ascii="Times New Roman" w:hAnsi="Times New Roman" w:cs="Times New Roman"/>
+          <w:sz w:val="28"/>
+          <w:szCs w:val="28"/>
+          <w:lang w:val="vi-VN"/>
+        </w:rPr>
+      </w:pPr>
+      <w:r>
+        <w:rPr>
+          <w:rFonts w:ascii="Times New Roman" w:hAnsi="Times New Roman" w:cs="Times New Roman"/>
+          <w:sz w:val="28"/>
+          <w:szCs w:val="28"/>
+          <w:lang w:val="vi-VN"/>
+        </w:rPr>
+        <w:t>Slider:</w:t>
+      </w:r>
+    </w:p>
+    <w:p>
+      <w:pPr>
+        <w:pStyle w:val="ListParagraph"/>
+        <w:numPr>
+          <w:ilvl w:val="3"/>
+          <w:numId w:val="2"/>
+        </w:numPr>
+        <w:rPr>
+          <w:rFonts w:ascii="Times New Roman" w:hAnsi="Times New Roman" w:cs="Times New Roman"/>
+          <w:sz w:val="28"/>
+          <w:szCs w:val="28"/>
+          <w:lang w:val="vi-VN"/>
+        </w:rPr>
+      </w:pPr>
+      <w:r>
+        <w:rPr>
+          <w:rFonts w:ascii="Times New Roman" w:hAnsi="Times New Roman" w:cs="Times New Roman"/>
+          <w:sz w:val="28"/>
+          <w:szCs w:val="28"/>
+        </w:rPr>
+        <w:t xml:space="preserve">Custom by </w:t>
+      </w:r>
+      <w:proofErr w:type="spellStart"/>
+      <w:r>
+        <w:rPr>
+          <w:rFonts w:ascii="Times New Roman" w:hAnsi="Times New Roman" w:cs="Times New Roman"/>
+          <w:sz w:val="28"/>
+          <w:szCs w:val="28"/>
+        </w:rPr>
+        <w:t>SliderTheme</w:t>
+      </w:r>
+      <w:proofErr w:type="spellEnd"/>
+      <w:r>
+        <w:rPr>
+          <w:rFonts w:ascii="Times New Roman" w:hAnsi="Times New Roman" w:cs="Times New Roman"/>
+          <w:sz w:val="28"/>
+          <w:szCs w:val="28"/>
+        </w:rPr>
+        <w:t>(widgets)</w:t>
+      </w:r>
+      <w:r>
+        <w:rPr>
+          <w:rFonts w:ascii="Times New Roman" w:hAnsi="Times New Roman" w:cs="Times New Roman"/>
+          <w:sz w:val="28"/>
+          <w:szCs w:val="28"/>
+        </w:rPr>
+        <w:t>.</w:t>
+      </w:r>
+    </w:p>
+    <w:p>
+      <w:pPr>
+        <w:pStyle w:val="ListParagraph"/>
+        <w:numPr>
+          <w:ilvl w:val="2"/>
+          <w:numId w:val="2"/>
+        </w:numPr>
+        <w:rPr>
+          <w:rFonts w:ascii="Times New Roman" w:hAnsi="Times New Roman" w:cs="Times New Roman"/>
+          <w:sz w:val="28"/>
+          <w:szCs w:val="28"/>
+        </w:rPr>
+      </w:pPr>
+      <w:proofErr w:type="spellStart"/>
+      <w:r>
+        <w:rPr>
+          <w:rFonts w:ascii="Times New Roman" w:hAnsi="Times New Roman" w:cs="Times New Roman"/>
+          <w:sz w:val="28"/>
+          <w:szCs w:val="28"/>
+        </w:rPr>
+        <w:t>FloatingActionButton</w:t>
+      </w:r>
+      <w:proofErr w:type="spellEnd"/>
+    </w:p>
+    <w:p>
+      <w:pPr>
+        <w:pStyle w:val="ListParagraph"/>
+        <w:numPr>
+          <w:ilvl w:val="3"/>
+          <w:numId w:val="2"/>
+        </w:numPr>
+        <w:rPr>
+          <w:rFonts w:ascii="Times New Roman" w:hAnsi="Times New Roman" w:cs="Times New Roman"/>
+          <w:sz w:val="28"/>
+          <w:szCs w:val="28"/>
+        </w:rPr>
+      </w:pPr>
+      <w:r>
+        <w:rPr>
+          <w:rFonts w:ascii="Times New Roman" w:hAnsi="Times New Roman" w:cs="Times New Roman"/>
+          <w:sz w:val="28"/>
+          <w:szCs w:val="28"/>
+        </w:rPr>
+        <w:t xml:space="preserve">Use at most a </w:t>
+      </w:r>
+      <w:r>
+        <w:rPr>
+          <w:rFonts w:ascii="Times New Roman" w:hAnsi="Times New Roman" w:cs="Times New Roman"/>
+          <w:b/>
+          <w:sz w:val="28"/>
+          <w:szCs w:val="28"/>
+        </w:rPr>
+        <w:t>single</w:t>
+      </w:r>
+      <w:r>
+        <w:rPr>
+          <w:rFonts w:ascii="Times New Roman" w:hAnsi="Times New Roman" w:cs="Times New Roman"/>
+          <w:sz w:val="28"/>
+          <w:szCs w:val="28"/>
+        </w:rPr>
+        <w:t xml:space="preserve"> floating action button per screen.</w:t>
+      </w:r>
+    </w:p>
+    <w:p>
+      <w:pPr>
+        <w:pStyle w:val="ListParagraph"/>
+        <w:numPr>
+          <w:ilvl w:val="2"/>
+          <w:numId w:val="2"/>
+        </w:numPr>
+        <w:rPr>
+          <w:rFonts w:ascii="Times New Roman" w:hAnsi="Times New Roman" w:cs="Times New Roman"/>
+          <w:sz w:val="28"/>
+          <w:szCs w:val="28"/>
+        </w:rPr>
+      </w:pPr>
+      <w:proofErr w:type="spellStart"/>
+      <w:r>
+        <w:rPr>
+          <w:rFonts w:ascii="Times New Roman" w:hAnsi="Times New Roman" w:cs="Times New Roman"/>
+          <w:sz w:val="28"/>
+          <w:szCs w:val="28"/>
+        </w:rPr>
+        <w:t>RawMaterialButton</w:t>
+      </w:r>
+      <w:proofErr w:type="spellEnd"/>
+    </w:p>
+    <w:p>
+      <w:pPr>
+        <w:pStyle w:val="ListParagraph"/>
+        <w:numPr>
+          <w:ilvl w:val="3"/>
+          <w:numId w:val="2"/>
+        </w:numPr>
+        <w:rPr>
+          <w:rFonts w:ascii="Times New Roman" w:hAnsi="Times New Roman" w:cs="Times New Roman"/>
+          <w:sz w:val="28"/>
+          <w:szCs w:val="28"/>
+        </w:rPr>
+      </w:pPr>
+      <w:proofErr w:type="spellStart"/>
+      <w:r>
+        <w:rPr>
+          <w:rFonts w:ascii="Times New Roman" w:hAnsi="Times New Roman" w:cs="Times New Roman"/>
+          <w:sz w:val="28"/>
+          <w:szCs w:val="28"/>
+        </w:rPr>
+        <w:t>Dùng</w:t>
+      </w:r>
+      <w:proofErr w:type="spellEnd"/>
+      <w:r>
+        <w:rPr>
+          <w:rFonts w:ascii="Times New Roman" w:hAnsi="Times New Roman" w:cs="Times New Roman"/>
+          <w:sz w:val="28"/>
+          <w:szCs w:val="28"/>
+        </w:rPr>
+        <w:t xml:space="preserve"> </w:t>
+      </w:r>
+      <w:proofErr w:type="spellStart"/>
+      <w:r>
+        <w:rPr>
+          <w:rFonts w:ascii="Times New Roman" w:hAnsi="Times New Roman" w:cs="Times New Roman"/>
+          <w:sz w:val="28"/>
+          <w:szCs w:val="28"/>
+        </w:rPr>
+        <w:t>để</w:t>
+      </w:r>
+      <w:proofErr w:type="spellEnd"/>
+      <w:r>
+        <w:rPr>
+          <w:rFonts w:ascii="Times New Roman" w:hAnsi="Times New Roman" w:cs="Times New Roman"/>
+          <w:sz w:val="28"/>
+          <w:szCs w:val="28"/>
+        </w:rPr>
+        <w:t xml:space="preserve"> custom button.</w:t>
+      </w:r>
+    </w:p>
+    <w:p>
+      <w:pPr>
+        <w:pStyle w:val="ListParagraph"/>
+        <w:numPr>
+          <w:ilvl w:val="3"/>
+          <w:numId w:val="2"/>
+        </w:numPr>
+        <w:rPr>
+          <w:rFonts w:ascii="Times New Roman" w:hAnsi="Times New Roman" w:cs="Times New Roman"/>
+          <w:sz w:val="28"/>
+          <w:szCs w:val="28"/>
+        </w:rPr>
+      </w:pPr>
+      <w:proofErr w:type="spellStart"/>
+      <w:r>
+        <w:rPr>
+          <w:rFonts w:ascii="Times New Roman" w:hAnsi="Times New Roman" w:cs="Times New Roman"/>
+          <w:sz w:val="28"/>
+          <w:szCs w:val="28"/>
+        </w:rPr>
+        <w:t>Chỉ</w:t>
+      </w:r>
+      <w:proofErr w:type="spellEnd"/>
+      <w:r>
+        <w:rPr>
+          <w:rFonts w:ascii="Times New Roman" w:hAnsi="Times New Roman" w:cs="Times New Roman"/>
+          <w:sz w:val="28"/>
+          <w:szCs w:val="28"/>
+        </w:rPr>
+        <w:t xml:space="preserve"> </w:t>
+      </w:r>
+      <w:proofErr w:type="spellStart"/>
+      <w:r>
+        <w:rPr>
+          <w:rFonts w:ascii="Times New Roman" w:hAnsi="Times New Roman" w:cs="Times New Roman"/>
+          <w:sz w:val="28"/>
+          <w:szCs w:val="28"/>
+        </w:rPr>
+        <w:t>hiển</w:t>
+      </w:r>
+      <w:proofErr w:type="spellEnd"/>
+      <w:r>
+        <w:rPr>
+          <w:rFonts w:ascii="Times New Roman" w:hAnsi="Times New Roman" w:cs="Times New Roman"/>
+          <w:sz w:val="28"/>
+          <w:szCs w:val="28"/>
+        </w:rPr>
+        <w:t xml:space="preserve"> </w:t>
+      </w:r>
+      <w:proofErr w:type="spellStart"/>
+      <w:r>
+        <w:rPr>
+          <w:rFonts w:ascii="Times New Roman" w:hAnsi="Times New Roman" w:cs="Times New Roman"/>
+          <w:sz w:val="28"/>
+          <w:szCs w:val="28"/>
+        </w:rPr>
+        <w:t>thị</w:t>
+      </w:r>
+      <w:proofErr w:type="spellEnd"/>
+      <w:r>
+        <w:rPr>
+          <w:rFonts w:ascii="Times New Roman" w:hAnsi="Times New Roman" w:cs="Times New Roman"/>
+          <w:sz w:val="28"/>
+          <w:szCs w:val="28"/>
+        </w:rPr>
+        <w:t xml:space="preserve"> elevation </w:t>
+      </w:r>
+      <w:proofErr w:type="spellStart"/>
+      <w:r>
+        <w:rPr>
+          <w:rFonts w:ascii="Times New Roman" w:hAnsi="Times New Roman" w:cs="Times New Roman"/>
+          <w:sz w:val="28"/>
+          <w:szCs w:val="28"/>
+        </w:rPr>
+        <w:t>khi</w:t>
+      </w:r>
+      <w:proofErr w:type="spellEnd"/>
+      <w:r>
+        <w:rPr>
+          <w:rFonts w:ascii="Times New Roman" w:hAnsi="Times New Roman" w:cs="Times New Roman"/>
+          <w:sz w:val="28"/>
+          <w:szCs w:val="28"/>
+        </w:rPr>
+        <w:t xml:space="preserve"> enable.</w:t>
+      </w:r>
+    </w:p>
+    <w:p>
+      <w:pPr>
+        <w:pStyle w:val="ListParagraph"/>
+        <w:numPr>
+          <w:ilvl w:val="3"/>
+          <w:numId w:val="2"/>
+        </w:numPr>
+        <w:rPr>
+          <w:rFonts w:ascii="Times New Roman" w:hAnsi="Times New Roman" w:cs="Times New Roman"/>
+          <w:sz w:val="28"/>
+          <w:szCs w:val="28"/>
+        </w:rPr>
+      </w:pPr>
+      <w:r>
+        <w:rPr>
+          <w:rFonts w:ascii="Times New Roman" w:hAnsi="Times New Roman" w:cs="Times New Roman"/>
+          <w:sz w:val="28"/>
+          <w:szCs w:val="28"/>
+        </w:rPr>
+        <w:t xml:space="preserve">Disable </w:t>
+      </w:r>
+      <w:proofErr w:type="spellStart"/>
+      <w:r>
+        <w:rPr>
+          <w:rFonts w:ascii="Times New Roman" w:hAnsi="Times New Roman" w:cs="Times New Roman"/>
+          <w:sz w:val="28"/>
+          <w:szCs w:val="28"/>
+        </w:rPr>
+        <w:t>bằng</w:t>
+      </w:r>
+      <w:proofErr w:type="spellEnd"/>
+      <w:r>
+        <w:rPr>
+          <w:rFonts w:ascii="Times New Roman" w:hAnsi="Times New Roman" w:cs="Times New Roman"/>
+          <w:sz w:val="28"/>
+          <w:szCs w:val="28"/>
+        </w:rPr>
+        <w:t xml:space="preserve"> </w:t>
+      </w:r>
+      <w:proofErr w:type="spellStart"/>
+      <w:r>
+        <w:rPr>
+          <w:rFonts w:ascii="Times New Roman" w:hAnsi="Times New Roman" w:cs="Times New Roman"/>
+          <w:sz w:val="28"/>
+          <w:szCs w:val="28"/>
+        </w:rPr>
+        <w:t>cách</w:t>
+      </w:r>
+      <w:proofErr w:type="spellEnd"/>
+      <w:r>
+        <w:rPr>
+          <w:rFonts w:ascii="Times New Roman" w:hAnsi="Times New Roman" w:cs="Times New Roman"/>
+          <w:sz w:val="28"/>
+          <w:szCs w:val="28"/>
+        </w:rPr>
+        <w:t xml:space="preserve"> set </w:t>
+      </w:r>
+      <w:proofErr w:type="spellStart"/>
+      <w:r>
+        <w:rPr>
+          <w:rFonts w:ascii="Times New Roman" w:hAnsi="Times New Roman" w:cs="Times New Roman"/>
+          <w:sz w:val="28"/>
+          <w:szCs w:val="28"/>
+        </w:rPr>
+        <w:t>onpress</w:t>
+      </w:r>
+      <w:proofErr w:type="spellEnd"/>
+      <w:r>
+        <w:rPr>
+          <w:rFonts w:ascii="Times New Roman" w:hAnsi="Times New Roman" w:cs="Times New Roman"/>
+          <w:sz w:val="28"/>
+          <w:szCs w:val="28"/>
+        </w:rPr>
+        <w:t xml:space="preserve"> = null;</w:t>
+      </w:r>
+    </w:p>
+    <w:p>
+      <w:pPr>
+        <w:rPr>
+          <w:rFonts w:ascii="Times New Roman" w:hAnsi="Times New Roman" w:cs="Times New Roman"/>
+          <w:sz w:val="28"/>
+          <w:szCs w:val="28"/>
+          <w:lang w:val="vi-VN"/>
+        </w:rPr>
+      </w:pPr>
+    </w:p>
+    <w:p>
+      <w:pPr>
+        <w:pStyle w:val="ListParagraph"/>
+        <w:numPr>
+          <w:ilvl w:val="1"/>
+          <w:numId w:val="2"/>
+        </w:numPr>
+        <w:rPr>
+          <w:rFonts w:ascii="Times New Roman" w:hAnsi="Times New Roman" w:cs="Times New Roman"/>
+          <w:sz w:val="28"/>
+          <w:szCs w:val="28"/>
+        </w:rPr>
+      </w:pPr>
+      <w:r>
+        <w:rPr>
+          <w:rFonts w:ascii="Times New Roman" w:hAnsi="Times New Roman" w:cs="Times New Roman"/>
+          <w:sz w:val="28"/>
+          <w:szCs w:val="28"/>
+        </w:rPr>
+        <w:lastRenderedPageBreak/>
+        <w:t>Principles</w:t>
+      </w:r>
+    </w:p>
+    <w:p>
+      <w:pPr>
+        <w:pStyle w:val="ListParagraph"/>
+        <w:numPr>
+          <w:ilvl w:val="2"/>
+          <w:numId w:val="2"/>
+        </w:numPr>
+        <w:rPr>
+          <w:rFonts w:ascii="Times New Roman" w:hAnsi="Times New Roman" w:cs="Times New Roman"/>
+          <w:sz w:val="28"/>
+          <w:szCs w:val="28"/>
+        </w:rPr>
+      </w:pPr>
+      <w:r>
+        <w:rPr>
+          <w:rFonts w:ascii="Times New Roman" w:hAnsi="Times New Roman" w:cs="Times New Roman"/>
+          <w:sz w:val="28"/>
+          <w:szCs w:val="28"/>
+        </w:rPr>
+        <w:t>DRY: Don’t Repeat Yourself.</w:t>
+      </w:r>
+    </w:p>
+    <w:p>
+      <w:pPr>
+        <w:pStyle w:val="ListParagraph"/>
+        <w:numPr>
+          <w:ilvl w:val="1"/>
+          <w:numId w:val="2"/>
+        </w:numPr>
+        <w:rPr>
+          <w:rFonts w:ascii="Times New Roman" w:hAnsi="Times New Roman" w:cs="Times New Roman"/>
+          <w:sz w:val="28"/>
+          <w:szCs w:val="28"/>
+        </w:rPr>
+      </w:pPr>
+      <w:r>
+        <w:rPr>
+          <w:rFonts w:ascii="Times New Roman" w:hAnsi="Times New Roman" w:cs="Times New Roman"/>
+          <w:sz w:val="28"/>
+          <w:szCs w:val="28"/>
+        </w:rPr>
+        <w:t>Flutter;</w:t>
+      </w:r>
+    </w:p>
+    <w:p>
+      <w:pPr>
+        <w:pStyle w:val="ListParagraph"/>
+        <w:numPr>
+          <w:ilvl w:val="2"/>
+          <w:numId w:val="2"/>
+        </w:numPr>
+        <w:rPr>
+          <w:rFonts w:ascii="Times New Roman" w:hAnsi="Times New Roman" w:cs="Times New Roman"/>
+          <w:sz w:val="28"/>
+          <w:szCs w:val="28"/>
+        </w:rPr>
+      </w:pPr>
+      <w:r>
+        <w:rPr>
+          <w:rFonts w:ascii="Times New Roman" w:hAnsi="Times New Roman" w:cs="Times New Roman"/>
+          <w:sz w:val="28"/>
+          <w:szCs w:val="28"/>
+        </w:rPr>
+        <w:t>@required: named parameters</w:t>
+      </w:r>
+    </w:p>
+    <w:p>
+      <w:pPr>
+        <w:pStyle w:val="ListParagraph"/>
+        <w:numPr>
+          <w:ilvl w:val="1"/>
+          <w:numId w:val="2"/>
+        </w:numPr>
+        <w:rPr>
+          <w:rFonts w:ascii="Times New Roman" w:hAnsi="Times New Roman" w:cs="Times New Roman"/>
+          <w:sz w:val="28"/>
+          <w:szCs w:val="28"/>
+        </w:rPr>
+      </w:pPr>
+      <w:r>
+        <w:rPr>
+          <w:rFonts w:ascii="Times New Roman" w:hAnsi="Times New Roman" w:cs="Times New Roman"/>
+          <w:sz w:val="28"/>
+          <w:szCs w:val="28"/>
+        </w:rPr>
+        <w:t>Dart</w:t>
+      </w:r>
+    </w:p>
+    <w:p>
+      <w:pPr>
+        <w:pStyle w:val="ListParagraph"/>
+        <w:numPr>
+          <w:ilvl w:val="2"/>
+          <w:numId w:val="2"/>
+        </w:numPr>
+        <w:rPr>
+          <w:rFonts w:ascii="Times New Roman" w:hAnsi="Times New Roman" w:cs="Times New Roman"/>
+          <w:sz w:val="28"/>
+          <w:szCs w:val="28"/>
+        </w:rPr>
+      </w:pPr>
+      <w:proofErr w:type="spellStart"/>
+      <w:r>
+        <w:rPr>
+          <w:rFonts w:ascii="Times New Roman" w:hAnsi="Times New Roman" w:cs="Times New Roman"/>
+          <w:sz w:val="28"/>
+          <w:szCs w:val="28"/>
+        </w:rPr>
+        <w:t>Const</w:t>
+      </w:r>
+      <w:proofErr w:type="spellEnd"/>
+      <w:r>
+        <w:rPr>
+          <w:rFonts w:ascii="Times New Roman" w:hAnsi="Times New Roman" w:cs="Times New Roman"/>
+          <w:sz w:val="28"/>
+          <w:szCs w:val="28"/>
+        </w:rPr>
+        <w:t xml:space="preserve"> vs final</w:t>
+      </w:r>
+    </w:p>
+    <w:p>
+      <w:pPr>
+        <w:pStyle w:val="ListParagraph"/>
+        <w:numPr>
+          <w:ilvl w:val="3"/>
+          <w:numId w:val="2"/>
+        </w:numPr>
+        <w:rPr>
+          <w:rFonts w:ascii="Times New Roman" w:hAnsi="Times New Roman" w:cs="Times New Roman"/>
+          <w:sz w:val="28"/>
+          <w:szCs w:val="28"/>
+        </w:rPr>
+      </w:pPr>
+      <w:proofErr w:type="spellStart"/>
+      <w:r>
+        <w:rPr>
+          <w:rFonts w:ascii="Times New Roman" w:hAnsi="Times New Roman" w:cs="Times New Roman"/>
+          <w:sz w:val="28"/>
+          <w:szCs w:val="28"/>
+        </w:rPr>
+        <w:t>Const</w:t>
+      </w:r>
+      <w:proofErr w:type="spellEnd"/>
+      <w:r>
+        <w:rPr>
+          <w:rFonts w:ascii="Times New Roman" w:hAnsi="Times New Roman" w:cs="Times New Roman"/>
+          <w:sz w:val="28"/>
+          <w:szCs w:val="28"/>
+        </w:rPr>
+        <w:t>: compile-time constant</w:t>
+      </w:r>
+      <w:r>
+        <w:rPr>
+          <w:rFonts w:ascii="Times New Roman" w:hAnsi="Times New Roman" w:cs="Times New Roman"/>
+          <w:sz w:val="28"/>
+          <w:szCs w:val="28"/>
+        </w:rPr>
+        <w:t>.</w:t>
+      </w:r>
+    </w:p>
+    <w:p>
+      <w:pPr>
+        <w:pStyle w:val="ListParagraph"/>
+        <w:numPr>
+          <w:ilvl w:val="4"/>
+          <w:numId w:val="2"/>
+        </w:numPr>
+        <w:rPr>
+          <w:rFonts w:ascii="Times New Roman" w:hAnsi="Times New Roman" w:cs="Times New Roman"/>
+          <w:sz w:val="28"/>
+          <w:szCs w:val="28"/>
+        </w:rPr>
+      </w:pPr>
+      <w:proofErr w:type="spellStart"/>
+      <w:r>
+        <w:rPr>
+          <w:rFonts w:ascii="Times New Roman" w:hAnsi="Times New Roman" w:cs="Times New Roman"/>
+          <w:sz w:val="28"/>
+          <w:szCs w:val="28"/>
+        </w:rPr>
+        <w:t>Vd</w:t>
+      </w:r>
+      <w:proofErr w:type="spellEnd"/>
+      <w:r>
+        <w:rPr>
+          <w:rFonts w:ascii="Times New Roman" w:hAnsi="Times New Roman" w:cs="Times New Roman"/>
+          <w:sz w:val="28"/>
+          <w:szCs w:val="28"/>
+        </w:rPr>
+        <w:t xml:space="preserve">: </w:t>
+      </w:r>
+      <w:proofErr w:type="spellStart"/>
+      <w:r>
+        <w:rPr>
+          <w:rFonts w:ascii="Times New Roman" w:hAnsi="Times New Roman" w:cs="Times New Roman"/>
+          <w:sz w:val="28"/>
+          <w:szCs w:val="28"/>
+        </w:rPr>
+        <w:t>const</w:t>
+      </w:r>
+      <w:proofErr w:type="spellEnd"/>
+      <w:r>
+        <w:rPr>
+          <w:rFonts w:ascii="Times New Roman" w:hAnsi="Times New Roman" w:cs="Times New Roman"/>
+          <w:sz w:val="28"/>
+          <w:szCs w:val="28"/>
+        </w:rPr>
+        <w:t xml:space="preserve"> time = </w:t>
+      </w:r>
+      <w:proofErr w:type="spellStart"/>
+      <w:r>
+        <w:rPr>
+          <w:rFonts w:ascii="Times New Roman" w:hAnsi="Times New Roman" w:cs="Times New Roman"/>
+          <w:sz w:val="28"/>
+          <w:szCs w:val="28"/>
+        </w:rPr>
+        <w:t>DateTime.now</w:t>
+      </w:r>
+      <w:proofErr w:type="spellEnd"/>
+      <w:r>
+        <w:rPr>
+          <w:rFonts w:ascii="Times New Roman" w:hAnsi="Times New Roman" w:cs="Times New Roman"/>
+          <w:sz w:val="28"/>
+          <w:szCs w:val="28"/>
+        </w:rPr>
+        <w:t xml:space="preserve">(). </w:t>
+      </w:r>
+      <w:r>
+        <w:rPr>
+          <w:rFonts w:ascii="Times New Roman" w:hAnsi="Times New Roman" w:cs="Times New Roman"/>
+          <w:color w:val="FF0000"/>
+          <w:sz w:val="28"/>
+          <w:szCs w:val="28"/>
+        </w:rPr>
+        <w:t>Not working</w:t>
+      </w:r>
+    </w:p>
+    <w:p>
+      <w:pPr>
+        <w:pStyle w:val="ListParagraph"/>
+        <w:numPr>
+          <w:ilvl w:val="3"/>
+          <w:numId w:val="2"/>
+        </w:numPr>
+        <w:rPr>
+          <w:rFonts w:ascii="Times New Roman" w:hAnsi="Times New Roman" w:cs="Times New Roman"/>
+          <w:sz w:val="28"/>
+          <w:szCs w:val="28"/>
+        </w:rPr>
+      </w:pPr>
+      <w:r>
+        <w:rPr>
+          <w:rFonts w:ascii="Times New Roman" w:hAnsi="Times New Roman" w:cs="Times New Roman"/>
+          <w:sz w:val="28"/>
+          <w:szCs w:val="28"/>
+        </w:rPr>
+        <w:t>Final: runtime. (can be set only once).</w:t>
+      </w:r>
+    </w:p>
+    <w:p>
+      <w:pPr>
+        <w:pStyle w:val="ListParagraph"/>
+        <w:numPr>
+          <w:ilvl w:val="4"/>
+          <w:numId w:val="2"/>
+        </w:numPr>
+        <w:rPr>
+          <w:rFonts w:ascii="Times New Roman" w:hAnsi="Times New Roman" w:cs="Times New Roman"/>
+          <w:sz w:val="28"/>
+          <w:szCs w:val="28"/>
+        </w:rPr>
+      </w:pPr>
+      <w:proofErr w:type="spellStart"/>
+      <w:r>
+        <w:rPr>
+          <w:rFonts w:ascii="Times New Roman" w:hAnsi="Times New Roman" w:cs="Times New Roman"/>
+          <w:sz w:val="28"/>
+          <w:szCs w:val="28"/>
+        </w:rPr>
+        <w:t>Vd</w:t>
+      </w:r>
+      <w:proofErr w:type="spellEnd"/>
+      <w:r>
+        <w:rPr>
+          <w:rFonts w:ascii="Times New Roman" w:hAnsi="Times New Roman" w:cs="Times New Roman"/>
+          <w:sz w:val="28"/>
+          <w:szCs w:val="28"/>
+        </w:rPr>
+        <w:t xml:space="preserve">: final time = </w:t>
+      </w:r>
+      <w:proofErr w:type="spellStart"/>
+      <w:r>
+        <w:rPr>
+          <w:rFonts w:ascii="Times New Roman" w:hAnsi="Times New Roman" w:cs="Times New Roman"/>
+          <w:sz w:val="28"/>
+          <w:szCs w:val="28"/>
+        </w:rPr>
+        <w:t>DateTime.now</w:t>
+      </w:r>
+      <w:proofErr w:type="spellEnd"/>
+      <w:r>
+        <w:rPr>
+          <w:rFonts w:ascii="Times New Roman" w:hAnsi="Times New Roman" w:cs="Times New Roman"/>
+          <w:sz w:val="28"/>
+          <w:szCs w:val="28"/>
+        </w:rPr>
+        <w:t xml:space="preserve">(). </w:t>
+      </w:r>
+      <w:r>
+        <w:rPr>
+          <w:rFonts w:ascii="Times New Roman" w:hAnsi="Times New Roman" w:cs="Times New Roman"/>
+          <w:color w:val="00B050"/>
+          <w:sz w:val="28"/>
+          <w:szCs w:val="28"/>
+        </w:rPr>
+        <w:t>W</w:t>
+      </w:r>
+      <w:r>
+        <w:rPr>
+          <w:rFonts w:ascii="Times New Roman" w:hAnsi="Times New Roman" w:cs="Times New Roman"/>
+          <w:color w:val="00B050"/>
+          <w:sz w:val="28"/>
+          <w:szCs w:val="28"/>
+        </w:rPr>
+        <w:t>orking</w:t>
+      </w:r>
+    </w:p>
+    <w:p>
+      <w:pPr>
+        <w:pStyle w:val="ListParagraph"/>
+        <w:numPr>
+          <w:ilvl w:val="2"/>
+          <w:numId w:val="2"/>
+        </w:numPr>
+        <w:rPr>
+          <w:rFonts w:ascii="Times New Roman" w:hAnsi="Times New Roman" w:cs="Times New Roman"/>
+          <w:color w:val="000000" w:themeColor="text1"/>
+          <w:sz w:val="28"/>
+          <w:szCs w:val="28"/>
+        </w:rPr>
+      </w:pPr>
+      <w:r>
+        <w:rPr>
+          <w:rFonts w:ascii="Times New Roman" w:hAnsi="Times New Roman" w:cs="Times New Roman"/>
+          <w:color w:val="000000" w:themeColor="text1"/>
+          <w:sz w:val="28"/>
+          <w:szCs w:val="28"/>
+        </w:rPr>
+        <w:t>Ternary</w:t>
+      </w:r>
+      <w:r>
+        <w:rPr>
+          <w:rFonts w:ascii="Times New Roman" w:hAnsi="Times New Roman" w:cs="Times New Roman"/>
+          <w:color w:val="000000" w:themeColor="text1"/>
+          <w:sz w:val="28"/>
+          <w:szCs w:val="28"/>
+        </w:rPr>
+        <w:t xml:space="preserve">: </w:t>
+      </w:r>
+    </w:p>
+    <w:p>
+      <w:pPr>
+        <w:pStyle w:val="ListParagraph"/>
+        <w:numPr>
+          <w:ilvl w:val="3"/>
+          <w:numId w:val="2"/>
+        </w:numPr>
+        <w:rPr>
+          <w:rFonts w:ascii="Times New Roman" w:hAnsi="Times New Roman" w:cs="Times New Roman"/>
+          <w:color w:val="000000" w:themeColor="text1"/>
+          <w:sz w:val="28"/>
+          <w:szCs w:val="28"/>
+        </w:rPr>
+      </w:pPr>
+      <w:r>
+        <w:rPr>
+          <w:rFonts w:ascii="Times New Roman" w:hAnsi="Times New Roman" w:cs="Times New Roman"/>
+          <w:color w:val="000000" w:themeColor="text1"/>
+          <w:sz w:val="28"/>
+          <w:szCs w:val="28"/>
+        </w:rPr>
+        <w:t xml:space="preserve">Condition ? </w:t>
+      </w:r>
+      <w:proofErr w:type="spellStart"/>
+      <w:r>
+        <w:rPr>
+          <w:rFonts w:ascii="Times New Roman" w:hAnsi="Times New Roman" w:cs="Times New Roman"/>
+          <w:color w:val="000000" w:themeColor="text1"/>
+          <w:sz w:val="28"/>
+          <w:szCs w:val="28"/>
+        </w:rPr>
+        <w:t>DothisIfTrue</w:t>
+      </w:r>
+      <w:proofErr w:type="spellEnd"/>
+      <w:r>
+        <w:rPr>
+          <w:rFonts w:ascii="Times New Roman" w:hAnsi="Times New Roman" w:cs="Times New Roman"/>
+          <w:color w:val="000000" w:themeColor="text1"/>
+          <w:sz w:val="28"/>
+          <w:szCs w:val="28"/>
+        </w:rPr>
+        <w:t xml:space="preserve"> : </w:t>
+      </w:r>
+      <w:proofErr w:type="spellStart"/>
+      <w:r>
+        <w:rPr>
+          <w:rFonts w:ascii="Times New Roman" w:hAnsi="Times New Roman" w:cs="Times New Roman"/>
+          <w:color w:val="000000" w:themeColor="text1"/>
+          <w:sz w:val="28"/>
+          <w:szCs w:val="28"/>
+        </w:rPr>
+        <w:t>DoThisIfFalse</w:t>
+      </w:r>
+      <w:proofErr w:type="spellEnd"/>
+      <w:r>
+        <w:rPr>
+          <w:rFonts w:ascii="Times New Roman" w:hAnsi="Times New Roman" w:cs="Times New Roman"/>
+          <w:color w:val="000000" w:themeColor="text1"/>
+          <w:sz w:val="28"/>
+          <w:szCs w:val="28"/>
+        </w:rPr>
+        <w:t>.</w:t>
+      </w:r>
+    </w:p>
+    <w:p>
+      <w:pPr>
+        <w:pStyle w:val="ListParagraph"/>
+        <w:numPr>
+          <w:ilvl w:val="3"/>
+          <w:numId w:val="2"/>
+        </w:numPr>
+        <w:rPr>
+          <w:rFonts w:ascii="Times New Roman" w:hAnsi="Times New Roman" w:cs="Times New Roman"/>
+          <w:color w:val="000000" w:themeColor="text1"/>
+          <w:sz w:val="28"/>
+          <w:szCs w:val="28"/>
+        </w:rPr>
+      </w:pPr>
+      <w:proofErr w:type="spellStart"/>
+      <w:r>
+        <w:rPr>
+          <w:rFonts w:ascii="Times New Roman" w:hAnsi="Times New Roman" w:cs="Times New Roman"/>
+          <w:color w:val="000000" w:themeColor="text1"/>
+          <w:sz w:val="28"/>
+          <w:szCs w:val="28"/>
+        </w:rPr>
+        <w:t>Sử</w:t>
+      </w:r>
+      <w:proofErr w:type="spellEnd"/>
+      <w:r>
+        <w:rPr>
+          <w:rFonts w:ascii="Times New Roman" w:hAnsi="Times New Roman" w:cs="Times New Roman"/>
+          <w:color w:val="000000" w:themeColor="text1"/>
+          <w:sz w:val="28"/>
+          <w:szCs w:val="28"/>
+        </w:rPr>
+        <w:t xml:space="preserve"> </w:t>
+      </w:r>
+      <w:proofErr w:type="spellStart"/>
+      <w:r>
+        <w:rPr>
+          <w:rFonts w:ascii="Times New Roman" w:hAnsi="Times New Roman" w:cs="Times New Roman"/>
+          <w:color w:val="000000" w:themeColor="text1"/>
+          <w:sz w:val="28"/>
+          <w:szCs w:val="28"/>
+        </w:rPr>
+        <w:t>dụng</w:t>
+      </w:r>
+      <w:proofErr w:type="spellEnd"/>
+      <w:r>
+        <w:rPr>
+          <w:rFonts w:ascii="Times New Roman" w:hAnsi="Times New Roman" w:cs="Times New Roman"/>
+          <w:color w:val="000000" w:themeColor="text1"/>
+          <w:sz w:val="28"/>
+          <w:szCs w:val="28"/>
+        </w:rPr>
+        <w:t xml:space="preserve"> </w:t>
+      </w:r>
+      <w:proofErr w:type="spellStart"/>
+      <w:r>
+        <w:rPr>
+          <w:rFonts w:ascii="Times New Roman" w:hAnsi="Times New Roman" w:cs="Times New Roman"/>
+          <w:color w:val="000000" w:themeColor="text1"/>
+          <w:sz w:val="28"/>
+          <w:szCs w:val="28"/>
+        </w:rPr>
+        <w:t>khi</w:t>
+      </w:r>
+      <w:proofErr w:type="spellEnd"/>
+      <w:r>
+        <w:rPr>
+          <w:rFonts w:ascii="Times New Roman" w:hAnsi="Times New Roman" w:cs="Times New Roman"/>
+          <w:color w:val="000000" w:themeColor="text1"/>
+          <w:sz w:val="28"/>
+          <w:szCs w:val="28"/>
+        </w:rPr>
+        <w:t xml:space="preserve"> </w:t>
+      </w:r>
+      <w:proofErr w:type="spellStart"/>
+      <w:r>
+        <w:rPr>
+          <w:rFonts w:ascii="Times New Roman" w:hAnsi="Times New Roman" w:cs="Times New Roman"/>
+          <w:color w:val="000000" w:themeColor="text1"/>
+          <w:sz w:val="28"/>
+          <w:szCs w:val="28"/>
+        </w:rPr>
+        <w:t>gán</w:t>
+      </w:r>
+      <w:proofErr w:type="spellEnd"/>
+      <w:r>
+        <w:rPr>
+          <w:rFonts w:ascii="Times New Roman" w:hAnsi="Times New Roman" w:cs="Times New Roman"/>
+          <w:color w:val="000000" w:themeColor="text1"/>
+          <w:sz w:val="28"/>
+          <w:szCs w:val="28"/>
+        </w:rPr>
+        <w:t xml:space="preserve"> </w:t>
+      </w:r>
+      <w:proofErr w:type="spellStart"/>
+      <w:r>
+        <w:rPr>
+          <w:rFonts w:ascii="Times New Roman" w:hAnsi="Times New Roman" w:cs="Times New Roman"/>
+          <w:color w:val="000000" w:themeColor="text1"/>
+          <w:sz w:val="28"/>
+          <w:szCs w:val="28"/>
+        </w:rPr>
+        <w:t>giá</w:t>
+      </w:r>
+      <w:proofErr w:type="spellEnd"/>
+      <w:r>
+        <w:rPr>
+          <w:rFonts w:ascii="Times New Roman" w:hAnsi="Times New Roman" w:cs="Times New Roman"/>
+          <w:color w:val="000000" w:themeColor="text1"/>
+          <w:sz w:val="28"/>
+          <w:szCs w:val="28"/>
+        </w:rPr>
+        <w:t xml:space="preserve"> </w:t>
+      </w:r>
+      <w:proofErr w:type="spellStart"/>
+      <w:r>
+        <w:rPr>
+          <w:rFonts w:ascii="Times New Roman" w:hAnsi="Times New Roman" w:cs="Times New Roman"/>
+          <w:color w:val="000000" w:themeColor="text1"/>
+          <w:sz w:val="28"/>
+          <w:szCs w:val="28"/>
+        </w:rPr>
+        <w:t>trị</w:t>
+      </w:r>
+      <w:proofErr w:type="spellEnd"/>
+      <w:r>
+        <w:rPr>
+          <w:rFonts w:ascii="Times New Roman" w:hAnsi="Times New Roman" w:cs="Times New Roman"/>
+          <w:color w:val="000000" w:themeColor="text1"/>
+          <w:sz w:val="28"/>
+          <w:szCs w:val="28"/>
+        </w:rPr>
+        <w:t>.</w:t>
+      </w:r>
+    </w:p>
+    <w:p>
+      <w:pPr>
+        <w:pStyle w:val="ListParagraph"/>
+        <w:numPr>
+          <w:ilvl w:val="1"/>
+          <w:numId w:val="2"/>
+        </w:numPr>
+        <w:rPr>
+          <w:rFonts w:ascii="Times New Roman" w:hAnsi="Times New Roman" w:cs="Times New Roman"/>
+          <w:sz w:val="28"/>
+          <w:szCs w:val="28"/>
+        </w:rPr>
+      </w:pPr>
+      <w:r>
+        <w:rPr>
+          <w:rFonts w:ascii="Times New Roman" w:hAnsi="Times New Roman" w:cs="Times New Roman"/>
+          <w:sz w:val="28"/>
+          <w:szCs w:val="28"/>
+        </w:rPr>
+        <w:t>Dart:</w:t>
+      </w:r>
+    </w:p>
+    <w:p>
+      <w:pPr>
+        <w:pStyle w:val="ListParagraph"/>
+        <w:numPr>
+          <w:ilvl w:val="2"/>
+          <w:numId w:val="2"/>
+        </w:numPr>
+        <w:rPr>
+          <w:rFonts w:ascii="Times New Roman" w:hAnsi="Times New Roman" w:cs="Times New Roman"/>
+          <w:sz w:val="28"/>
+          <w:szCs w:val="28"/>
+        </w:rPr>
+      </w:pPr>
+      <w:r>
+        <w:rPr>
+          <w:rFonts w:ascii="Times New Roman" w:hAnsi="Times New Roman" w:cs="Times New Roman"/>
+          <w:sz w:val="28"/>
+          <w:szCs w:val="28"/>
+        </w:rPr>
+        <w:t xml:space="preserve">Function: </w:t>
+      </w:r>
+    </w:p>
+    <w:p>
+      <w:pPr>
+        <w:pStyle w:val="ListParagraph"/>
+        <w:numPr>
+          <w:ilvl w:val="4"/>
+          <w:numId w:val="2"/>
+        </w:numPr>
+        <w:rPr>
+          <w:rFonts w:ascii="Times New Roman" w:hAnsi="Times New Roman" w:cs="Times New Roman"/>
+          <w:sz w:val="28"/>
+          <w:szCs w:val="28"/>
+        </w:rPr>
+      </w:pPr>
+      <w:r>
+        <w:rPr>
+          <w:rFonts w:ascii="Times New Roman" w:hAnsi="Times New Roman" w:cs="Times New Roman"/>
+          <w:sz w:val="28"/>
+          <w:szCs w:val="28"/>
+        </w:rPr>
+        <w:t>Is a First Class Objects: can be pass around like any other type. (</w:t>
+      </w:r>
+      <w:proofErr w:type="spellStart"/>
+      <w:r>
+        <w:rPr>
+          <w:rFonts w:ascii="Times New Roman" w:hAnsi="Times New Roman" w:cs="Times New Roman"/>
+          <w:sz w:val="28"/>
+          <w:szCs w:val="28"/>
+        </w:rPr>
+        <w:t>Giống</w:t>
+      </w:r>
+      <w:proofErr w:type="spellEnd"/>
+      <w:r>
+        <w:rPr>
+          <w:rFonts w:ascii="Times New Roman" w:hAnsi="Times New Roman" w:cs="Times New Roman"/>
+          <w:sz w:val="28"/>
+          <w:szCs w:val="28"/>
+        </w:rPr>
+        <w:t xml:space="preserve"> </w:t>
+      </w:r>
+      <w:proofErr w:type="spellStart"/>
+      <w:r>
+        <w:rPr>
+          <w:rFonts w:ascii="Times New Roman" w:hAnsi="Times New Roman" w:cs="Times New Roman"/>
+          <w:sz w:val="28"/>
+          <w:szCs w:val="28"/>
+        </w:rPr>
+        <w:t>kotlin</w:t>
+      </w:r>
+      <w:proofErr w:type="spellEnd"/>
+      <w:r>
+        <w:rPr>
+          <w:rFonts w:ascii="Times New Roman" w:hAnsi="Times New Roman" w:cs="Times New Roman"/>
+          <w:sz w:val="28"/>
+          <w:szCs w:val="28"/>
+        </w:rPr>
+        <w:t>).</w:t>
+      </w:r>
+    </w:p>
+    <w:p>
+      <w:pPr>
+        <w:pStyle w:val="ListParagraph"/>
+        <w:numPr>
+          <w:ilvl w:val="2"/>
+          <w:numId w:val="2"/>
+        </w:numPr>
+        <w:rPr>
+          <w:rFonts w:ascii="Times New Roman" w:hAnsi="Times New Roman" w:cs="Times New Roman"/>
+          <w:sz w:val="28"/>
+          <w:szCs w:val="28"/>
+        </w:rPr>
+      </w:pPr>
+      <w:r>
+        <w:rPr>
+          <w:rFonts w:ascii="Times New Roman" w:hAnsi="Times New Roman" w:cs="Times New Roman"/>
+          <w:sz w:val="28"/>
+          <w:szCs w:val="28"/>
+        </w:rPr>
+        <w:t>Composition vs Inheritance:</w:t>
+      </w:r>
+    </w:p>
+    <w:p>
+      <w:pPr>
+        <w:pStyle w:val="ListParagraph"/>
+        <w:numPr>
+          <w:ilvl w:val="3"/>
+          <w:numId w:val="2"/>
+        </w:numPr>
+        <w:rPr>
+          <w:rFonts w:ascii="Times New Roman" w:hAnsi="Times New Roman" w:cs="Times New Roman"/>
+          <w:sz w:val="28"/>
+          <w:szCs w:val="28"/>
+        </w:rPr>
+      </w:pPr>
+      <w:r>
+        <w:rPr>
+          <w:rFonts w:ascii="Times New Roman" w:hAnsi="Times New Roman" w:cs="Times New Roman"/>
+          <w:sz w:val="28"/>
+          <w:szCs w:val="28"/>
+        </w:rPr>
+        <w:t xml:space="preserve">Flutter </w:t>
+      </w:r>
+      <w:proofErr w:type="spellStart"/>
+      <w:r>
+        <w:rPr>
+          <w:rFonts w:ascii="Times New Roman" w:hAnsi="Times New Roman" w:cs="Times New Roman"/>
+          <w:sz w:val="28"/>
+          <w:szCs w:val="28"/>
+        </w:rPr>
+        <w:t>chủ</w:t>
+      </w:r>
+      <w:proofErr w:type="spellEnd"/>
+      <w:r>
+        <w:rPr>
+          <w:rFonts w:ascii="Times New Roman" w:hAnsi="Times New Roman" w:cs="Times New Roman"/>
+          <w:sz w:val="28"/>
+          <w:szCs w:val="28"/>
+        </w:rPr>
+        <w:t xml:space="preserve"> </w:t>
+      </w:r>
+      <w:proofErr w:type="spellStart"/>
+      <w:r>
+        <w:rPr>
+          <w:rFonts w:ascii="Times New Roman" w:hAnsi="Times New Roman" w:cs="Times New Roman"/>
+          <w:sz w:val="28"/>
+          <w:szCs w:val="28"/>
+        </w:rPr>
+        <w:t>yếu</w:t>
+      </w:r>
+      <w:proofErr w:type="spellEnd"/>
+      <w:r>
+        <w:rPr>
+          <w:rFonts w:ascii="Times New Roman" w:hAnsi="Times New Roman" w:cs="Times New Roman"/>
+          <w:sz w:val="28"/>
+          <w:szCs w:val="28"/>
+        </w:rPr>
+        <w:t xml:space="preserve"> </w:t>
+      </w:r>
+      <w:proofErr w:type="spellStart"/>
+      <w:r>
+        <w:rPr>
+          <w:rFonts w:ascii="Times New Roman" w:hAnsi="Times New Roman" w:cs="Times New Roman"/>
+          <w:sz w:val="28"/>
+          <w:szCs w:val="28"/>
+        </w:rPr>
+        <w:t>sử</w:t>
+      </w:r>
+      <w:proofErr w:type="spellEnd"/>
+      <w:r>
+        <w:rPr>
+          <w:rFonts w:ascii="Times New Roman" w:hAnsi="Times New Roman" w:cs="Times New Roman"/>
+          <w:sz w:val="28"/>
+          <w:szCs w:val="28"/>
+        </w:rPr>
+        <w:t xml:space="preserve"> </w:t>
+      </w:r>
+      <w:proofErr w:type="spellStart"/>
+      <w:r>
+        <w:rPr>
+          <w:rFonts w:ascii="Times New Roman" w:hAnsi="Times New Roman" w:cs="Times New Roman"/>
+          <w:sz w:val="28"/>
+          <w:szCs w:val="28"/>
+        </w:rPr>
+        <w:t>dụng</w:t>
+      </w:r>
+      <w:proofErr w:type="spellEnd"/>
+      <w:r>
+        <w:rPr>
+          <w:rFonts w:ascii="Times New Roman" w:hAnsi="Times New Roman" w:cs="Times New Roman"/>
+          <w:sz w:val="28"/>
+          <w:szCs w:val="28"/>
+        </w:rPr>
+        <w:t xml:space="preserve"> composition (Android </w:t>
+      </w:r>
+      <w:proofErr w:type="spellStart"/>
+      <w:r>
+        <w:rPr>
+          <w:rFonts w:ascii="Times New Roman" w:hAnsi="Times New Roman" w:cs="Times New Roman"/>
+          <w:sz w:val="28"/>
+          <w:szCs w:val="28"/>
+        </w:rPr>
+        <w:t>sử</w:t>
+      </w:r>
+      <w:proofErr w:type="spellEnd"/>
+      <w:r>
+        <w:rPr>
+          <w:rFonts w:ascii="Times New Roman" w:hAnsi="Times New Roman" w:cs="Times New Roman"/>
+          <w:sz w:val="28"/>
+          <w:szCs w:val="28"/>
+        </w:rPr>
+        <w:t xml:space="preserve"> </w:t>
+      </w:r>
       <w:bookmarkStart w:id="0" w:name="_GoBack"/>
       <w:bookmarkEnd w:id="0"/>
-      <w:r>
-        <w:rPr>
-          <w:rFonts w:ascii="Times New Roman" w:hAnsi="Times New Roman" w:cs="Times New Roman"/>
-          <w:sz w:val="28"/>
-          <w:szCs w:val="28"/>
-        </w:rPr>
-        <w:t xml:space="preserve">Width: </w:t>
-      </w:r>
-      <w:proofErr w:type="spellStart"/>
-      <w:r>
-        <w:rPr>
-          <w:rFonts w:ascii="Times New Roman" w:hAnsi="Times New Roman" w:cs="Times New Roman"/>
-          <w:sz w:val="28"/>
-          <w:szCs w:val="28"/>
-        </w:rPr>
-        <w:t>double.infinity</w:t>
-      </w:r>
-      <w:proofErr w:type="spellEnd"/>
-      <w:r>
-        <w:rPr>
-          <w:rFonts w:ascii="Times New Roman" w:hAnsi="Times New Roman" w:cs="Times New Roman"/>
-          <w:sz w:val="28"/>
-          <w:szCs w:val="28"/>
-        </w:rPr>
-        <w:t>: max Width</w:t>
+      <w:proofErr w:type="spellStart"/>
+      <w:r>
+        <w:rPr>
+          <w:rFonts w:ascii="Times New Roman" w:hAnsi="Times New Roman" w:cs="Times New Roman"/>
+          <w:sz w:val="28"/>
+          <w:szCs w:val="28"/>
+        </w:rPr>
+        <w:t>dụng</w:t>
+      </w:r>
+      <w:proofErr w:type="spellEnd"/>
+      <w:r>
+        <w:rPr>
+          <w:rFonts w:ascii="Times New Roman" w:hAnsi="Times New Roman" w:cs="Times New Roman"/>
+          <w:sz w:val="28"/>
+          <w:szCs w:val="28"/>
+        </w:rPr>
+        <w:t xml:space="preserve"> inheritance </w:t>
+      </w:r>
+      <w:proofErr w:type="spellStart"/>
+      <w:r>
+        <w:rPr>
+          <w:rFonts w:ascii="Times New Roman" w:hAnsi="Times New Roman" w:cs="Times New Roman"/>
+          <w:sz w:val="28"/>
+          <w:szCs w:val="28"/>
+        </w:rPr>
+        <w:t>các</w:t>
+      </w:r>
+      <w:proofErr w:type="spellEnd"/>
+      <w:r>
+        <w:rPr>
+          <w:rFonts w:ascii="Times New Roman" w:hAnsi="Times New Roman" w:cs="Times New Roman"/>
+          <w:sz w:val="28"/>
+          <w:szCs w:val="28"/>
+        </w:rPr>
+        <w:t xml:space="preserve"> widgets </w:t>
+      </w:r>
+      <w:proofErr w:type="spellStart"/>
+      <w:r>
+        <w:rPr>
+          <w:rFonts w:ascii="Times New Roman" w:hAnsi="Times New Roman" w:cs="Times New Roman"/>
+          <w:sz w:val="28"/>
+          <w:szCs w:val="28"/>
+        </w:rPr>
+        <w:t>chủ</w:t>
+      </w:r>
+      <w:proofErr w:type="spellEnd"/>
+      <w:r>
+        <w:rPr>
+          <w:rFonts w:ascii="Times New Roman" w:hAnsi="Times New Roman" w:cs="Times New Roman"/>
+          <w:sz w:val="28"/>
+          <w:szCs w:val="28"/>
+        </w:rPr>
+        <w:t xml:space="preserve"> </w:t>
+      </w:r>
+      <w:proofErr w:type="spellStart"/>
+      <w:r>
+        <w:rPr>
+          <w:rFonts w:ascii="Times New Roman" w:hAnsi="Times New Roman" w:cs="Times New Roman"/>
+          <w:sz w:val="28"/>
+          <w:szCs w:val="28"/>
+        </w:rPr>
+        <w:t>yếu</w:t>
+      </w:r>
+      <w:proofErr w:type="spellEnd"/>
+      <w:r>
+        <w:rPr>
+          <w:rFonts w:ascii="Times New Roman" w:hAnsi="Times New Roman" w:cs="Times New Roman"/>
+          <w:sz w:val="28"/>
+          <w:szCs w:val="28"/>
+        </w:rPr>
+        <w:t xml:space="preserve"> </w:t>
+      </w:r>
+      <w:proofErr w:type="spellStart"/>
+      <w:r>
+        <w:rPr>
+          <w:rFonts w:ascii="Times New Roman" w:hAnsi="Times New Roman" w:cs="Times New Roman"/>
+          <w:sz w:val="28"/>
+          <w:szCs w:val="28"/>
+        </w:rPr>
+        <w:t>được</w:t>
+      </w:r>
+      <w:proofErr w:type="spellEnd"/>
+      <w:r>
+        <w:rPr>
+          <w:rFonts w:ascii="Times New Roman" w:hAnsi="Times New Roman" w:cs="Times New Roman"/>
+          <w:sz w:val="28"/>
+          <w:szCs w:val="28"/>
+        </w:rPr>
+        <w:t xml:space="preserve"> inheritance </w:t>
+      </w:r>
+      <w:proofErr w:type="spellStart"/>
+      <w:r>
+        <w:rPr>
+          <w:rFonts w:ascii="Times New Roman" w:hAnsi="Times New Roman" w:cs="Times New Roman"/>
+          <w:sz w:val="28"/>
+          <w:szCs w:val="28"/>
+        </w:rPr>
+        <w:t>từ</w:t>
+      </w:r>
+      <w:proofErr w:type="spellEnd"/>
+      <w:r>
+        <w:rPr>
+          <w:rFonts w:ascii="Times New Roman" w:hAnsi="Times New Roman" w:cs="Times New Roman"/>
+          <w:sz w:val="28"/>
+          <w:szCs w:val="28"/>
+        </w:rPr>
+        <w:t xml:space="preserve"> Text). </w:t>
+      </w:r>
+    </w:p>
+    <w:p>
+      <w:pPr>
+        <w:pStyle w:val="ListParagraph"/>
+        <w:numPr>
+          <w:ilvl w:val="3"/>
+          <w:numId w:val="2"/>
+        </w:numPr>
+        <w:rPr>
+          <w:rFonts w:ascii="Times New Roman" w:hAnsi="Times New Roman" w:cs="Times New Roman"/>
+          <w:sz w:val="28"/>
+          <w:szCs w:val="28"/>
+        </w:rPr>
+      </w:pPr>
+      <w:r>
+        <w:rPr>
+          <w:rFonts w:ascii="Times New Roman" w:hAnsi="Times New Roman" w:cs="Times New Roman"/>
+          <w:color w:val="FF0000"/>
+          <w:sz w:val="28"/>
+          <w:szCs w:val="28"/>
+        </w:rPr>
+        <w:t>Favor composition over inheritance.</w:t>
       </w:r>
     </w:p>
     <w:p>
@@ -5034,16 +6411,14 @@
           <w:szCs w:val="28"/>
         </w:rPr>
       </w:pPr>
-      <w:proofErr w:type="spellStart"/>
-      <w:r>
-        <w:rPr>
-          <w:rFonts w:ascii="Times New Roman" w:hAnsi="Times New Roman" w:cs="Times New Roman"/>
-          <w:sz w:val="28"/>
-          <w:szCs w:val="28"/>
-        </w:rPr>
-        <w:t>GestureDetector</w:t>
-      </w:r>
-      <w:proofErr w:type="spellEnd"/>
+      <w:r>
+        <w:rPr>
+          <w:rFonts w:ascii="Times New Roman" w:hAnsi="Times New Roman" w:cs="Times New Roman"/>
+          <w:sz w:val="28"/>
+          <w:szCs w:val="28"/>
+        </w:rPr>
+        <w:t>Map</w:t>
+      </w:r>
     </w:p>
     <w:p>
       <w:pPr>
@@ -5064,8 +6439,56 @@
           <w:sz w:val="28"/>
           <w:szCs w:val="28"/>
         </w:rPr>
-        <w:t>Detects gestures.</w:t>
-      </w:r>
+        <w:t>(key, value).</w:t>
+      </w:r>
+    </w:p>
+    <w:p>
+      <w:pPr>
+        <w:pStyle w:val="ListParagraph"/>
+        <w:numPr>
+          <w:ilvl w:val="3"/>
+          <w:numId w:val="2"/>
+        </w:numPr>
+        <w:rPr>
+          <w:rFonts w:ascii="Times New Roman" w:hAnsi="Times New Roman" w:cs="Times New Roman"/>
+          <w:sz w:val="28"/>
+          <w:szCs w:val="28"/>
+        </w:rPr>
+      </w:pPr>
+      <w:r>
+        <w:rPr>
+          <w:rFonts w:ascii="Times New Roman" w:hAnsi="Times New Roman" w:cs="Times New Roman"/>
+          <w:sz w:val="28"/>
+          <w:szCs w:val="28"/>
+        </w:rPr>
+        <w:t>Is basically a collection type.</w:t>
+      </w:r>
+    </w:p>
+    <w:p>
+      <w:pPr>
+        <w:pStyle w:val="ListParagraph"/>
+        <w:numPr>
+          <w:ilvl w:val="1"/>
+          <w:numId w:val="2"/>
+        </w:numPr>
+        <w:rPr>
+          <w:rFonts w:ascii="Times New Roman" w:hAnsi="Times New Roman" w:cs="Times New Roman"/>
+          <w:color w:val="000000" w:themeColor="text1"/>
+          <w:sz w:val="28"/>
+          <w:szCs w:val="28"/>
+        </w:rPr>
+      </w:pPr>
+      <w:proofErr w:type="spellStart"/>
+      <w:r>
+        <w:rPr>
+          <w:rFonts w:ascii="Times New Roman" w:hAnsi="Times New Roman" w:cs="Times New Roman"/>
+          <w:color w:val="000000" w:themeColor="text1"/>
+          <w:sz w:val="28"/>
+          <w:szCs w:val="28"/>
+        </w:rPr>
+        <w:t>Roues</w:t>
+      </w:r>
+      <w:proofErr w:type="spellEnd"/>
     </w:p>
     <w:p>
       <w:pPr>
@@ -5076,19 +6499,19 @@
         </w:numPr>
         <w:rPr>
           <w:rFonts w:ascii="Times New Roman" w:hAnsi="Times New Roman" w:cs="Times New Roman"/>
-          <w:sz w:val="28"/>
-          <w:szCs w:val="28"/>
-          <w:lang w:val="vi-VN"/>
-        </w:rPr>
-      </w:pPr>
-      <w:r>
-        <w:rPr>
-          <w:rFonts w:ascii="Times New Roman" w:hAnsi="Times New Roman" w:cs="Times New Roman"/>
-          <w:sz w:val="28"/>
-          <w:szCs w:val="28"/>
-          <w:lang w:val="vi-VN"/>
-        </w:rPr>
-        <w:t>Slider:</w:t>
+          <w:color w:val="000000" w:themeColor="text1"/>
+          <w:sz w:val="28"/>
+          <w:szCs w:val="28"/>
+        </w:rPr>
+      </w:pPr>
+      <w:r>
+        <w:rPr>
+          <w:rFonts w:ascii="Times New Roman" w:hAnsi="Times New Roman" w:cs="Times New Roman"/>
+          <w:color w:val="000000" w:themeColor="text1"/>
+          <w:sz w:val="28"/>
+          <w:szCs w:val="28"/>
+        </w:rPr>
+        <w:t>Navigator</w:t>
       </w:r>
     </w:p>
     <w:p>
@@ -5100,67 +6523,53 @@
         </w:numPr>
         <w:rPr>
           <w:rFonts w:ascii="Times New Roman" w:hAnsi="Times New Roman" w:cs="Times New Roman"/>
-          <w:sz w:val="28"/>
-          <w:szCs w:val="28"/>
-          <w:lang w:val="vi-VN"/>
-        </w:rPr>
-      </w:pPr>
-      <w:r>
-        <w:rPr>
-          <w:rFonts w:ascii="Times New Roman" w:hAnsi="Times New Roman" w:cs="Times New Roman"/>
-          <w:sz w:val="28"/>
-          <w:szCs w:val="28"/>
-        </w:rPr>
-        <w:t xml:space="preserve">Custom by </w:t>
-      </w:r>
-      <w:proofErr w:type="spellStart"/>
-      <w:r>
-        <w:rPr>
-          <w:rFonts w:ascii="Times New Roman" w:hAnsi="Times New Roman" w:cs="Times New Roman"/>
-          <w:sz w:val="28"/>
-          <w:szCs w:val="28"/>
-        </w:rPr>
-        <w:t>SliderTheme</w:t>
-      </w:r>
-      <w:proofErr w:type="spellEnd"/>
-      <w:r>
-        <w:rPr>
-          <w:rFonts w:ascii="Times New Roman" w:hAnsi="Times New Roman" w:cs="Times New Roman"/>
-          <w:sz w:val="28"/>
-          <w:szCs w:val="28"/>
-        </w:rPr>
-        <w:t>(widgets)</w:t>
-      </w:r>
-      <w:r>
-        <w:rPr>
-          <w:rFonts w:ascii="Times New Roman" w:hAnsi="Times New Roman" w:cs="Times New Roman"/>
-          <w:sz w:val="28"/>
-          <w:szCs w:val="28"/>
-        </w:rPr>
-        <w:t>.</w:t>
-      </w:r>
-    </w:p>
-    <w:p>
-      <w:pPr>
-        <w:pStyle w:val="ListParagraph"/>
-        <w:numPr>
-          <w:ilvl w:val="2"/>
-          <w:numId w:val="2"/>
-        </w:numPr>
-        <w:rPr>
-          <w:rFonts w:ascii="Times New Roman" w:hAnsi="Times New Roman" w:cs="Times New Roman"/>
-          <w:sz w:val="28"/>
-          <w:szCs w:val="28"/>
-        </w:rPr>
-      </w:pPr>
-      <w:proofErr w:type="spellStart"/>
-      <w:r>
-        <w:rPr>
-          <w:rFonts w:ascii="Times New Roman" w:hAnsi="Times New Roman" w:cs="Times New Roman"/>
-          <w:sz w:val="28"/>
-          <w:szCs w:val="28"/>
-        </w:rPr>
-        <w:t>FloatingActionButton</w:t>
+          <w:color w:val="000000" w:themeColor="text1"/>
+          <w:sz w:val="28"/>
+          <w:szCs w:val="28"/>
+        </w:rPr>
+      </w:pPr>
+      <w:r>
+        <w:rPr>
+          <w:rFonts w:ascii="Times New Roman" w:hAnsi="Times New Roman" w:cs="Times New Roman"/>
+          <w:color w:val="000000" w:themeColor="text1"/>
+          <w:sz w:val="28"/>
+          <w:szCs w:val="28"/>
+        </w:rPr>
+        <w:t xml:space="preserve">Push: </w:t>
+      </w:r>
+      <w:r>
+        <w:rPr>
+          <w:rFonts w:ascii="Times New Roman" w:hAnsi="Times New Roman" w:cs="Times New Roman"/>
+          <w:color w:val="000000" w:themeColor="text1"/>
+          <w:sz w:val="28"/>
+          <w:szCs w:val="28"/>
+        </w:rPr>
+        <w:t xml:space="preserve"> </w:t>
+      </w:r>
+    </w:p>
+    <w:p>
+      <w:pPr>
+        <w:pStyle w:val="ListParagraph"/>
+        <w:numPr>
+          <w:ilvl w:val="4"/>
+          <w:numId w:val="2"/>
+        </w:numPr>
+        <w:rPr>
+          <w:rFonts w:ascii="Times New Roman" w:hAnsi="Times New Roman" w:cs="Times New Roman"/>
+          <w:color w:val="000000" w:themeColor="text1"/>
+          <w:sz w:val="28"/>
+          <w:szCs w:val="28"/>
+        </w:rPr>
+      </w:pPr>
+      <w:proofErr w:type="spellStart"/>
+      <w:r>
+        <w:rPr>
+          <w:rFonts w:ascii="Times New Roman" w:hAnsi="Times New Roman" w:cs="Times New Roman"/>
+          <w:color w:val="000000" w:themeColor="text1"/>
+          <w:sz w:val="28"/>
+          <w:szCs w:val="28"/>
+        </w:rPr>
+        <w:t>MaterialPageRoute</w:t>
       </w:r>
       <w:proofErr w:type="spellEnd"/>
     </w:p>
@@ -5173,59 +6582,20 @@
         </w:numPr>
         <w:rPr>
           <w:rFonts w:ascii="Times New Roman" w:hAnsi="Times New Roman" w:cs="Times New Roman"/>
-          <w:sz w:val="28"/>
-          <w:szCs w:val="28"/>
-        </w:rPr>
-      </w:pPr>
-      <w:r>
-        <w:rPr>
-          <w:rFonts w:ascii="Times New Roman" w:hAnsi="Times New Roman" w:cs="Times New Roman"/>
-          <w:sz w:val="28"/>
-          <w:szCs w:val="28"/>
-        </w:rPr>
-        <w:t xml:space="preserve">Use at most a </w:t>
-      </w:r>
-      <w:r>
-        <w:rPr>
-          <w:rFonts w:ascii="Times New Roman" w:hAnsi="Times New Roman" w:cs="Times New Roman"/>
-          <w:b/>
-          <w:sz w:val="28"/>
-          <w:szCs w:val="28"/>
-        </w:rPr>
-        <w:t>single</w:t>
-      </w:r>
-      <w:r>
-        <w:rPr>
-          <w:rFonts w:ascii="Times New Roman" w:hAnsi="Times New Roman" w:cs="Times New Roman"/>
-          <w:sz w:val="28"/>
-          <w:szCs w:val="28"/>
-        </w:rPr>
-        <w:t xml:space="preserve"> floating action button per screen.</w:t>
-      </w:r>
-    </w:p>
-    <w:p>
-      <w:pPr>
-        <w:pStyle w:val="ListParagraph"/>
-        <w:numPr>
-          <w:ilvl w:val="2"/>
-          <w:numId w:val="2"/>
-        </w:numPr>
-        <w:rPr>
-          <w:rFonts w:ascii="Times New Roman" w:hAnsi="Times New Roman" w:cs="Times New Roman"/>
-          <w:sz w:val="28"/>
-          <w:szCs w:val="28"/>
-        </w:rPr>
-      </w:pPr>
-      <w:proofErr w:type="spellStart"/>
-      <w:r>
-        <w:rPr>
-          <w:rFonts w:ascii="Times New Roman" w:hAnsi="Times New Roman" w:cs="Times New Roman"/>
-          <w:sz w:val="28"/>
-          <w:szCs w:val="28"/>
-        </w:rPr>
-        <w:t>RawMaterialButton</w:t>
-      </w:r>
-      <w:proofErr w:type="spellEnd"/>
+          <w:color w:val="000000" w:themeColor="text1"/>
+          <w:sz w:val="28"/>
+          <w:szCs w:val="28"/>
+        </w:rPr>
+      </w:pPr>
+      <w:r>
+        <w:rPr>
+          <w:rFonts w:ascii="Times New Roman" w:hAnsi="Times New Roman" w:cs="Times New Roman"/>
+          <w:color w:val="000000" w:themeColor="text1"/>
+          <w:sz w:val="28"/>
+          <w:szCs w:val="28"/>
+        </w:rPr>
+        <w:t>Pop: return to the previous route:</w:t>
+      </w:r>
     </w:p>
     <w:p>
       <w:pPr>
@@ -5236,14 +6606,127 @@
         </w:numPr>
         <w:rPr>
           <w:rFonts w:ascii="Times New Roman" w:hAnsi="Times New Roman" w:cs="Times New Roman"/>
-          <w:sz w:val="28"/>
-          <w:szCs w:val="28"/>
-        </w:rPr>
-      </w:pPr>
-      <w:proofErr w:type="spellStart"/>
-      <w:r>
-        <w:rPr>
-          <w:rFonts w:ascii="Times New Roman" w:hAnsi="Times New Roman" w:cs="Times New Roman"/>
+          <w:color w:val="000000" w:themeColor="text1"/>
+          <w:sz w:val="28"/>
+          <w:szCs w:val="28"/>
+        </w:rPr>
+      </w:pPr>
+      <w:r>
+        <w:rPr>
+          <w:rFonts w:ascii="Times New Roman" w:hAnsi="Times New Roman" w:cs="Times New Roman"/>
+          <w:color w:val="000000" w:themeColor="text1"/>
+          <w:sz w:val="28"/>
+          <w:szCs w:val="28"/>
+        </w:rPr>
+        <w:t>Named route:</w:t>
+      </w:r>
+    </w:p>
+    <w:p>
+      <w:pPr>
+        <w:pStyle w:val="ListParagraph"/>
+        <w:numPr>
+          <w:ilvl w:val="4"/>
+          <w:numId w:val="2"/>
+        </w:numPr>
+        <w:rPr>
+          <w:rFonts w:ascii="Times New Roman" w:hAnsi="Times New Roman" w:cs="Times New Roman"/>
+          <w:color w:val="000000" w:themeColor="text1"/>
+          <w:sz w:val="28"/>
+          <w:szCs w:val="28"/>
+        </w:rPr>
+      </w:pPr>
+      <w:r>
+        <w:rPr>
+          <w:rFonts w:ascii="Times New Roman" w:hAnsi="Times New Roman" w:cs="Times New Roman"/>
+          <w:color w:val="000000" w:themeColor="text1"/>
+          <w:sz w:val="28"/>
+          <w:szCs w:val="28"/>
+        </w:rPr>
+        <w:t>“</w:t>
+      </w:r>
+      <w:r>
+        <w:rPr>
+          <w:rFonts w:ascii="Times New Roman" w:hAnsi="Times New Roman" w:cs="Times New Roman"/>
+          <w:i/>
+          <w:color w:val="000000" w:themeColor="text1"/>
+          <w:sz w:val="28"/>
+          <w:szCs w:val="28"/>
+        </w:rPr>
+        <w:t>routes</w:t>
+      </w:r>
+      <w:r>
+        <w:rPr>
+          <w:rFonts w:ascii="Times New Roman" w:hAnsi="Times New Roman" w:cs="Times New Roman"/>
+          <w:color w:val="000000" w:themeColor="text1"/>
+          <w:sz w:val="28"/>
+          <w:szCs w:val="28"/>
+        </w:rPr>
+        <w:t>”(</w:t>
+      </w:r>
+      <w:proofErr w:type="spellStart"/>
+      <w:r>
+        <w:rPr>
+          <w:rFonts w:ascii="Times New Roman" w:hAnsi="Times New Roman" w:cs="Times New Roman"/>
+          <w:color w:val="000000" w:themeColor="text1"/>
+          <w:sz w:val="28"/>
+          <w:szCs w:val="28"/>
+        </w:rPr>
+        <w:t>MaterialApp</w:t>
+      </w:r>
+      <w:proofErr w:type="spellEnd"/>
+      <w:r>
+        <w:rPr>
+          <w:rFonts w:ascii="Times New Roman" w:hAnsi="Times New Roman" w:cs="Times New Roman"/>
+          <w:color w:val="000000" w:themeColor="text1"/>
+          <w:sz w:val="28"/>
+          <w:szCs w:val="28"/>
+        </w:rPr>
+        <w:t>).</w:t>
+      </w:r>
+    </w:p>
+    <w:p>
+      <w:pPr>
+        <w:pStyle w:val="ListParagraph"/>
+        <w:numPr>
+          <w:ilvl w:val="4"/>
+          <w:numId w:val="2"/>
+        </w:numPr>
+        <w:rPr>
+          <w:rFonts w:ascii="Times New Roman" w:hAnsi="Times New Roman" w:cs="Times New Roman"/>
+          <w:color w:val="000000" w:themeColor="text1"/>
+          <w:sz w:val="28"/>
+          <w:szCs w:val="28"/>
+        </w:rPr>
+      </w:pPr>
+      <w:r>
+        <w:rPr>
+          <w:rFonts w:ascii="Times New Roman" w:hAnsi="Times New Roman" w:cs="Times New Roman"/>
+          <w:color w:val="000000" w:themeColor="text1"/>
+          <w:sz w:val="28"/>
+          <w:szCs w:val="28"/>
+        </w:rPr>
+        <w:t>‘/’: home screen.</w:t>
+      </w:r>
+    </w:p>
+    <w:p>
+      <w:pPr>
+        <w:pStyle w:val="ListParagraph"/>
+        <w:numPr>
+          <w:ilvl w:val="4"/>
+          <w:numId w:val="2"/>
+        </w:numPr>
+        <w:rPr>
+          <w:rFonts w:ascii="Times New Roman" w:hAnsi="Times New Roman" w:cs="Times New Roman"/>
+          <w:color w:val="000000" w:themeColor="text1"/>
+          <w:sz w:val="28"/>
+          <w:szCs w:val="28"/>
+        </w:rPr>
+      </w:pPr>
+      <w:proofErr w:type="spellStart"/>
+      <w:r>
+        <w:rPr>
+          <w:rFonts w:ascii="Times New Roman" w:hAnsi="Times New Roman" w:cs="Times New Roman"/>
+          <w:color w:val="000000" w:themeColor="text1"/>
           <w:sz w:val="28"/>
           <w:szCs w:val="28"/>
         </w:rPr>
@@ -5253,6 +6736,7 @@
       <w:r>
         <w:rPr>
           <w:rFonts w:ascii="Times New Roman" w:hAnsi="Times New Roman" w:cs="Times New Roman"/>
+          <w:color w:val="000000" w:themeColor="text1"/>
           <w:sz w:val="28"/>
           <w:szCs w:val="28"/>
         </w:rPr>
@@ -5262,47 +6746,18 @@
       <w:r>
         <w:rPr>
           <w:rFonts w:ascii="Times New Roman" w:hAnsi="Times New Roman" w:cs="Times New Roman"/>
-          <w:sz w:val="28"/>
-          <w:szCs w:val="28"/>
-        </w:rPr>
-        <w:t>để</w:t>
-      </w:r>
-      <w:proofErr w:type="spellEnd"/>
-      <w:r>
-        <w:rPr>
-          <w:rFonts w:ascii="Times New Roman" w:hAnsi="Times New Roman" w:cs="Times New Roman"/>
-          <w:sz w:val="28"/>
-          <w:szCs w:val="28"/>
-        </w:rPr>
-        <w:t xml:space="preserve"> custom button.</w:t>
-      </w:r>
-    </w:p>
-    <w:p>
-      <w:pPr>
-        <w:pStyle w:val="ListParagraph"/>
-        <w:numPr>
-          <w:ilvl w:val="3"/>
-          <w:numId w:val="2"/>
-        </w:numPr>
-        <w:rPr>
-          <w:rFonts w:ascii="Times New Roman" w:hAnsi="Times New Roman" w:cs="Times New Roman"/>
-          <w:sz w:val="28"/>
-          <w:szCs w:val="28"/>
-        </w:rPr>
-      </w:pPr>
-      <w:proofErr w:type="spellStart"/>
-      <w:r>
-        <w:rPr>
-          <w:rFonts w:ascii="Times New Roman" w:hAnsi="Times New Roman" w:cs="Times New Roman"/>
-          <w:sz w:val="28"/>
-          <w:szCs w:val="28"/>
-        </w:rPr>
-        <w:t>Chỉ</w:t>
-      </w:r>
-      <w:proofErr w:type="spellEnd"/>
-      <w:r>
-        <w:rPr>
-          <w:rFonts w:ascii="Times New Roman" w:hAnsi="Times New Roman" w:cs="Times New Roman"/>
+          <w:i/>
+          <w:color w:val="000000" w:themeColor="text1"/>
+          <w:sz w:val="28"/>
+          <w:szCs w:val="28"/>
+        </w:rPr>
+        <w:t>initalRoute</w:t>
+      </w:r>
+      <w:proofErr w:type="spellEnd"/>
+      <w:r>
+        <w:rPr>
+          <w:rFonts w:ascii="Times New Roman" w:hAnsi="Times New Roman" w:cs="Times New Roman"/>
+          <w:color w:val="000000" w:themeColor="text1"/>
           <w:sz w:val="28"/>
           <w:szCs w:val="28"/>
         </w:rPr>
@@ -5312,15 +6767,17 @@
       <w:r>
         <w:rPr>
           <w:rFonts w:ascii="Times New Roman" w:hAnsi="Times New Roman" w:cs="Times New Roman"/>
-          <w:sz w:val="28"/>
-          <w:szCs w:val="28"/>
-        </w:rPr>
-        <w:t>hiển</w:t>
-      </w:r>
-      <w:proofErr w:type="spellEnd"/>
-      <w:r>
-        <w:rPr>
-          <w:rFonts w:ascii="Times New Roman" w:hAnsi="Times New Roman" w:cs="Times New Roman"/>
+          <w:color w:val="000000" w:themeColor="text1"/>
+          <w:sz w:val="28"/>
+          <w:szCs w:val="28"/>
+        </w:rPr>
+        <w:t>thay</w:t>
+      </w:r>
+      <w:proofErr w:type="spellEnd"/>
+      <w:r>
+        <w:rPr>
+          <w:rFonts w:ascii="Times New Roman" w:hAnsi="Times New Roman" w:cs="Times New Roman"/>
+          <w:color w:val="000000" w:themeColor="text1"/>
           <w:sz w:val="28"/>
           <w:szCs w:val="28"/>
         </w:rPr>
@@ -5330,1087 +6787,32 @@
       <w:r>
         <w:rPr>
           <w:rFonts w:ascii="Times New Roman" w:hAnsi="Times New Roman" w:cs="Times New Roman"/>
-          <w:sz w:val="28"/>
-          <w:szCs w:val="28"/>
-        </w:rPr>
-        <w:t>thị</w:t>
-      </w:r>
-      <w:proofErr w:type="spellEnd"/>
-      <w:r>
-        <w:rPr>
-          <w:rFonts w:ascii="Times New Roman" w:hAnsi="Times New Roman" w:cs="Times New Roman"/>
-          <w:sz w:val="28"/>
-          <w:szCs w:val="28"/>
-        </w:rPr>
-        <w:t xml:space="preserve"> elevation </w:t>
-      </w:r>
-      <w:proofErr w:type="spellStart"/>
-      <w:r>
-        <w:rPr>
-          <w:rFonts w:ascii="Times New Roman" w:hAnsi="Times New Roman" w:cs="Times New Roman"/>
-          <w:sz w:val="28"/>
-          <w:szCs w:val="28"/>
-        </w:rPr>
-        <w:t>khi</w:t>
-      </w:r>
-      <w:proofErr w:type="spellEnd"/>
-      <w:r>
-        <w:rPr>
-          <w:rFonts w:ascii="Times New Roman" w:hAnsi="Times New Roman" w:cs="Times New Roman"/>
-          <w:sz w:val="28"/>
-          <w:szCs w:val="28"/>
-        </w:rPr>
-        <w:t xml:space="preserve"> enable.</w:t>
-      </w:r>
-    </w:p>
-    <w:p>
-      <w:pPr>
-        <w:pStyle w:val="ListParagraph"/>
-        <w:numPr>
-          <w:ilvl w:val="3"/>
-          <w:numId w:val="2"/>
-        </w:numPr>
-        <w:rPr>
-          <w:rFonts w:ascii="Times New Roman" w:hAnsi="Times New Roman" w:cs="Times New Roman"/>
-          <w:sz w:val="28"/>
-          <w:szCs w:val="28"/>
-        </w:rPr>
-      </w:pPr>
-      <w:r>
-        <w:rPr>
-          <w:rFonts w:ascii="Times New Roman" w:hAnsi="Times New Roman" w:cs="Times New Roman"/>
-          <w:sz w:val="28"/>
-          <w:szCs w:val="28"/>
-        </w:rPr>
-        <w:t xml:space="preserve">Disable </w:t>
-      </w:r>
-      <w:proofErr w:type="spellStart"/>
-      <w:r>
-        <w:rPr>
-          <w:rFonts w:ascii="Times New Roman" w:hAnsi="Times New Roman" w:cs="Times New Roman"/>
-          <w:sz w:val="28"/>
-          <w:szCs w:val="28"/>
-        </w:rPr>
-        <w:t>bằng</w:t>
-      </w:r>
-      <w:proofErr w:type="spellEnd"/>
-      <w:r>
-        <w:rPr>
-          <w:rFonts w:ascii="Times New Roman" w:hAnsi="Times New Roman" w:cs="Times New Roman"/>
+          <w:color w:val="000000" w:themeColor="text1"/>
+          <w:sz w:val="28"/>
+          <w:szCs w:val="28"/>
+        </w:rPr>
+        <w:t>cho</w:t>
+      </w:r>
+      <w:proofErr w:type="spellEnd"/>
+      <w:r>
+        <w:rPr>
+          <w:rFonts w:ascii="Times New Roman" w:hAnsi="Times New Roman" w:cs="Times New Roman"/>
+          <w:color w:val="000000" w:themeColor="text1"/>
           <w:sz w:val="28"/>
           <w:szCs w:val="28"/>
         </w:rPr>
         <w:t xml:space="preserve"> </w:t>
       </w:r>
-      <w:proofErr w:type="spellStart"/>
-      <w:r>
-        <w:rPr>
-          <w:rFonts w:ascii="Times New Roman" w:hAnsi="Times New Roman" w:cs="Times New Roman"/>
-          <w:sz w:val="28"/>
-          <w:szCs w:val="28"/>
-        </w:rPr>
-        <w:t>cách</w:t>
-      </w:r>
-      <w:proofErr w:type="spellEnd"/>
-      <w:r>
-        <w:rPr>
-          <w:rFonts w:ascii="Times New Roman" w:hAnsi="Times New Roman" w:cs="Times New Roman"/>
-          <w:sz w:val="28"/>
-          <w:szCs w:val="28"/>
-        </w:rPr>
-        <w:t xml:space="preserve"> set </w:t>
-      </w:r>
-      <w:proofErr w:type="spellStart"/>
-      <w:r>
-        <w:rPr>
-          <w:rFonts w:ascii="Times New Roman" w:hAnsi="Times New Roman" w:cs="Times New Roman"/>
-          <w:sz w:val="28"/>
-          <w:szCs w:val="28"/>
-        </w:rPr>
-        <w:t>onpress</w:t>
-      </w:r>
-      <w:proofErr w:type="spellEnd"/>
-      <w:r>
-        <w:rPr>
-          <w:rFonts w:ascii="Times New Roman" w:hAnsi="Times New Roman" w:cs="Times New Roman"/>
-          <w:sz w:val="28"/>
-          <w:szCs w:val="28"/>
-        </w:rPr>
-        <w:t xml:space="preserve"> = null;</w:t>
-      </w:r>
-    </w:p>
-    <w:p>
-      <w:pPr>
-        <w:rPr>
-          <w:rFonts w:ascii="Times New Roman" w:hAnsi="Times New Roman" w:cs="Times New Roman"/>
-          <w:sz w:val="28"/>
-          <w:szCs w:val="28"/>
-          <w:lang w:val="vi-VN"/>
-        </w:rPr>
-      </w:pPr>
-    </w:p>
-    <w:p>
-      <w:pPr>
-        <w:pStyle w:val="ListParagraph"/>
-        <w:numPr>
-          <w:ilvl w:val="1"/>
-          <w:numId w:val="2"/>
-        </w:numPr>
-        <w:rPr>
-          <w:rFonts w:ascii="Times New Roman" w:hAnsi="Times New Roman" w:cs="Times New Roman"/>
-          <w:sz w:val="28"/>
-          <w:szCs w:val="28"/>
-        </w:rPr>
-      </w:pPr>
-      <w:r>
-        <w:rPr>
-          <w:rFonts w:ascii="Times New Roman" w:hAnsi="Times New Roman" w:cs="Times New Roman"/>
-          <w:sz w:val="28"/>
-          <w:szCs w:val="28"/>
-        </w:rPr>
-        <w:lastRenderedPageBreak/>
-        <w:t>Principles</w:t>
-      </w:r>
-    </w:p>
-    <w:p>
-      <w:pPr>
-        <w:pStyle w:val="ListParagraph"/>
-        <w:numPr>
-          <w:ilvl w:val="2"/>
-          <w:numId w:val="2"/>
-        </w:numPr>
-        <w:rPr>
-          <w:rFonts w:ascii="Times New Roman" w:hAnsi="Times New Roman" w:cs="Times New Roman"/>
-          <w:sz w:val="28"/>
-          <w:szCs w:val="28"/>
-        </w:rPr>
-      </w:pPr>
-      <w:r>
-        <w:rPr>
-          <w:rFonts w:ascii="Times New Roman" w:hAnsi="Times New Roman" w:cs="Times New Roman"/>
-          <w:sz w:val="28"/>
-          <w:szCs w:val="28"/>
-        </w:rPr>
-        <w:t>DRY: Don’t Repeat Yourself.</w:t>
-      </w:r>
-    </w:p>
-    <w:p>
-      <w:pPr>
-        <w:pStyle w:val="ListParagraph"/>
-        <w:numPr>
-          <w:ilvl w:val="1"/>
-          <w:numId w:val="2"/>
-        </w:numPr>
-        <w:rPr>
-          <w:rFonts w:ascii="Times New Roman" w:hAnsi="Times New Roman" w:cs="Times New Roman"/>
-          <w:sz w:val="28"/>
-          <w:szCs w:val="28"/>
-        </w:rPr>
-      </w:pPr>
-      <w:r>
-        <w:rPr>
-          <w:rFonts w:ascii="Times New Roman" w:hAnsi="Times New Roman" w:cs="Times New Roman"/>
-          <w:sz w:val="28"/>
-          <w:szCs w:val="28"/>
-        </w:rPr>
-        <w:t>Flutter;</w:t>
-      </w:r>
-    </w:p>
-    <w:p>
-      <w:pPr>
-        <w:pStyle w:val="ListParagraph"/>
-        <w:numPr>
-          <w:ilvl w:val="2"/>
-          <w:numId w:val="2"/>
-        </w:numPr>
-        <w:rPr>
-          <w:rFonts w:ascii="Times New Roman" w:hAnsi="Times New Roman" w:cs="Times New Roman"/>
-          <w:sz w:val="28"/>
-          <w:szCs w:val="28"/>
-        </w:rPr>
-      </w:pPr>
-      <w:r>
-        <w:rPr>
-          <w:rFonts w:ascii="Times New Roman" w:hAnsi="Times New Roman" w:cs="Times New Roman"/>
-          <w:sz w:val="28"/>
-          <w:szCs w:val="28"/>
-        </w:rPr>
-        <w:t>@required: named parameters</w:t>
-      </w:r>
-    </w:p>
-    <w:p>
-      <w:pPr>
-        <w:pStyle w:val="ListParagraph"/>
-        <w:numPr>
-          <w:ilvl w:val="1"/>
-          <w:numId w:val="2"/>
-        </w:numPr>
-        <w:rPr>
-          <w:rFonts w:ascii="Times New Roman" w:hAnsi="Times New Roman" w:cs="Times New Roman"/>
-          <w:sz w:val="28"/>
-          <w:szCs w:val="28"/>
-        </w:rPr>
-      </w:pPr>
-      <w:r>
-        <w:rPr>
-          <w:rFonts w:ascii="Times New Roman" w:hAnsi="Times New Roman" w:cs="Times New Roman"/>
-          <w:sz w:val="28"/>
-          <w:szCs w:val="28"/>
-        </w:rPr>
-        <w:t>Dart</w:t>
-      </w:r>
-    </w:p>
-    <w:p>
-      <w:pPr>
-        <w:pStyle w:val="ListParagraph"/>
-        <w:numPr>
-          <w:ilvl w:val="2"/>
-          <w:numId w:val="2"/>
-        </w:numPr>
-        <w:rPr>
-          <w:rFonts w:ascii="Times New Roman" w:hAnsi="Times New Roman" w:cs="Times New Roman"/>
-          <w:sz w:val="28"/>
-          <w:szCs w:val="28"/>
-        </w:rPr>
-      </w:pPr>
-      <w:proofErr w:type="spellStart"/>
-      <w:r>
-        <w:rPr>
-          <w:rFonts w:ascii="Times New Roman" w:hAnsi="Times New Roman" w:cs="Times New Roman"/>
-          <w:sz w:val="28"/>
-          <w:szCs w:val="28"/>
-        </w:rPr>
-        <w:t>Const</w:t>
-      </w:r>
-      <w:proofErr w:type="spellEnd"/>
-      <w:r>
-        <w:rPr>
-          <w:rFonts w:ascii="Times New Roman" w:hAnsi="Times New Roman" w:cs="Times New Roman"/>
-          <w:sz w:val="28"/>
-          <w:szCs w:val="28"/>
-        </w:rPr>
-        <w:t xml:space="preserve"> vs final</w:t>
-      </w:r>
-    </w:p>
-    <w:p>
-      <w:pPr>
-        <w:pStyle w:val="ListParagraph"/>
-        <w:numPr>
-          <w:ilvl w:val="3"/>
-          <w:numId w:val="2"/>
-        </w:numPr>
-        <w:rPr>
-          <w:rFonts w:ascii="Times New Roman" w:hAnsi="Times New Roman" w:cs="Times New Roman"/>
-          <w:sz w:val="28"/>
-          <w:szCs w:val="28"/>
-        </w:rPr>
-      </w:pPr>
-      <w:proofErr w:type="spellStart"/>
-      <w:r>
-        <w:rPr>
-          <w:rFonts w:ascii="Times New Roman" w:hAnsi="Times New Roman" w:cs="Times New Roman"/>
-          <w:sz w:val="28"/>
-          <w:szCs w:val="28"/>
-        </w:rPr>
-        <w:t>Const</w:t>
-      </w:r>
-      <w:proofErr w:type="spellEnd"/>
-      <w:r>
-        <w:rPr>
-          <w:rFonts w:ascii="Times New Roman" w:hAnsi="Times New Roman" w:cs="Times New Roman"/>
-          <w:sz w:val="28"/>
-          <w:szCs w:val="28"/>
-        </w:rPr>
-        <w:t>: compile-time constant</w:t>
-      </w:r>
-      <w:r>
-        <w:rPr>
-          <w:rFonts w:ascii="Times New Roman" w:hAnsi="Times New Roman" w:cs="Times New Roman"/>
-          <w:sz w:val="28"/>
-          <w:szCs w:val="28"/>
-        </w:rPr>
-        <w:t>.</w:t>
-      </w:r>
-    </w:p>
-    <w:p>
-      <w:pPr>
-        <w:pStyle w:val="ListParagraph"/>
-        <w:numPr>
-          <w:ilvl w:val="4"/>
-          <w:numId w:val="2"/>
-        </w:numPr>
-        <w:rPr>
-          <w:rFonts w:ascii="Times New Roman" w:hAnsi="Times New Roman" w:cs="Times New Roman"/>
-          <w:sz w:val="28"/>
-          <w:szCs w:val="28"/>
-        </w:rPr>
-      </w:pPr>
-      <w:proofErr w:type="spellStart"/>
-      <w:r>
-        <w:rPr>
-          <w:rFonts w:ascii="Times New Roman" w:hAnsi="Times New Roman" w:cs="Times New Roman"/>
-          <w:sz w:val="28"/>
-          <w:szCs w:val="28"/>
-        </w:rPr>
-        <w:t>Vd</w:t>
-      </w:r>
-      <w:proofErr w:type="spellEnd"/>
-      <w:r>
-        <w:rPr>
-          <w:rFonts w:ascii="Times New Roman" w:hAnsi="Times New Roman" w:cs="Times New Roman"/>
-          <w:sz w:val="28"/>
-          <w:szCs w:val="28"/>
-        </w:rPr>
-        <w:t xml:space="preserve">: </w:t>
-      </w:r>
-      <w:proofErr w:type="spellStart"/>
-      <w:r>
-        <w:rPr>
-          <w:rFonts w:ascii="Times New Roman" w:hAnsi="Times New Roman" w:cs="Times New Roman"/>
-          <w:sz w:val="28"/>
-          <w:szCs w:val="28"/>
-        </w:rPr>
-        <w:t>const</w:t>
-      </w:r>
-      <w:proofErr w:type="spellEnd"/>
-      <w:r>
-        <w:rPr>
-          <w:rFonts w:ascii="Times New Roman" w:hAnsi="Times New Roman" w:cs="Times New Roman"/>
-          <w:sz w:val="28"/>
-          <w:szCs w:val="28"/>
-        </w:rPr>
-        <w:t xml:space="preserve"> time = </w:t>
-      </w:r>
-      <w:proofErr w:type="spellStart"/>
-      <w:r>
-        <w:rPr>
-          <w:rFonts w:ascii="Times New Roman" w:hAnsi="Times New Roman" w:cs="Times New Roman"/>
-          <w:sz w:val="28"/>
-          <w:szCs w:val="28"/>
-        </w:rPr>
-        <w:t>DateTime.now</w:t>
-      </w:r>
-      <w:proofErr w:type="spellEnd"/>
-      <w:r>
-        <w:rPr>
-          <w:rFonts w:ascii="Times New Roman" w:hAnsi="Times New Roman" w:cs="Times New Roman"/>
-          <w:sz w:val="28"/>
-          <w:szCs w:val="28"/>
-        </w:rPr>
-        <w:t xml:space="preserve">(). </w:t>
-      </w:r>
-      <w:r>
-        <w:rPr>
-          <w:rFonts w:ascii="Times New Roman" w:hAnsi="Times New Roman" w:cs="Times New Roman"/>
-          <w:color w:val="FF0000"/>
-          <w:sz w:val="28"/>
-          <w:szCs w:val="28"/>
-        </w:rPr>
-        <w:t>Not working</w:t>
-      </w:r>
-    </w:p>
-    <w:p>
-      <w:pPr>
-        <w:pStyle w:val="ListParagraph"/>
-        <w:numPr>
-          <w:ilvl w:val="3"/>
-          <w:numId w:val="2"/>
-        </w:numPr>
-        <w:rPr>
-          <w:rFonts w:ascii="Times New Roman" w:hAnsi="Times New Roman" w:cs="Times New Roman"/>
-          <w:sz w:val="28"/>
-          <w:szCs w:val="28"/>
-        </w:rPr>
-      </w:pPr>
-      <w:r>
-        <w:rPr>
-          <w:rFonts w:ascii="Times New Roman" w:hAnsi="Times New Roman" w:cs="Times New Roman"/>
-          <w:sz w:val="28"/>
-          <w:szCs w:val="28"/>
-        </w:rPr>
-        <w:t>Final: runtime. (can be set only once).</w:t>
-      </w:r>
-    </w:p>
-    <w:p>
-      <w:pPr>
-        <w:pStyle w:val="ListParagraph"/>
-        <w:numPr>
-          <w:ilvl w:val="4"/>
-          <w:numId w:val="2"/>
-        </w:numPr>
-        <w:rPr>
-          <w:rFonts w:ascii="Times New Roman" w:hAnsi="Times New Roman" w:cs="Times New Roman"/>
-          <w:sz w:val="28"/>
-          <w:szCs w:val="28"/>
-        </w:rPr>
-      </w:pPr>
-      <w:proofErr w:type="spellStart"/>
-      <w:r>
-        <w:rPr>
-          <w:rFonts w:ascii="Times New Roman" w:hAnsi="Times New Roman" w:cs="Times New Roman"/>
-          <w:sz w:val="28"/>
-          <w:szCs w:val="28"/>
-        </w:rPr>
-        <w:t>Vd</w:t>
-      </w:r>
-      <w:proofErr w:type="spellEnd"/>
-      <w:r>
-        <w:rPr>
-          <w:rFonts w:ascii="Times New Roman" w:hAnsi="Times New Roman" w:cs="Times New Roman"/>
-          <w:sz w:val="28"/>
-          <w:szCs w:val="28"/>
-        </w:rPr>
-        <w:t xml:space="preserve">: final time = </w:t>
-      </w:r>
-      <w:proofErr w:type="spellStart"/>
-      <w:r>
-        <w:rPr>
-          <w:rFonts w:ascii="Times New Roman" w:hAnsi="Times New Roman" w:cs="Times New Roman"/>
-          <w:sz w:val="28"/>
-          <w:szCs w:val="28"/>
-        </w:rPr>
-        <w:t>DateTime.now</w:t>
-      </w:r>
-      <w:proofErr w:type="spellEnd"/>
-      <w:r>
-        <w:rPr>
-          <w:rFonts w:ascii="Times New Roman" w:hAnsi="Times New Roman" w:cs="Times New Roman"/>
-          <w:sz w:val="28"/>
-          <w:szCs w:val="28"/>
-        </w:rPr>
-        <w:t xml:space="preserve">(). </w:t>
-      </w:r>
-      <w:r>
-        <w:rPr>
-          <w:rFonts w:ascii="Times New Roman" w:hAnsi="Times New Roman" w:cs="Times New Roman"/>
-          <w:color w:val="00B050"/>
-          <w:sz w:val="28"/>
-          <w:szCs w:val="28"/>
-        </w:rPr>
-        <w:t>W</w:t>
-      </w:r>
-      <w:r>
-        <w:rPr>
-          <w:rFonts w:ascii="Times New Roman" w:hAnsi="Times New Roman" w:cs="Times New Roman"/>
-          <w:color w:val="00B050"/>
-          <w:sz w:val="28"/>
-          <w:szCs w:val="28"/>
-        </w:rPr>
-        <w:t>orking</w:t>
-      </w:r>
-    </w:p>
-    <w:p>
-      <w:pPr>
-        <w:pStyle w:val="ListParagraph"/>
-        <w:numPr>
-          <w:ilvl w:val="2"/>
-          <w:numId w:val="2"/>
-        </w:numPr>
-        <w:rPr>
-          <w:rFonts w:ascii="Times New Roman" w:hAnsi="Times New Roman" w:cs="Times New Roman"/>
+      <w:r>
+        <w:rPr>
+          <w:rFonts w:ascii="Times New Roman" w:hAnsi="Times New Roman" w:cs="Times New Roman"/>
+          <w:i/>
           <w:color w:val="000000" w:themeColor="text1"/>
           <w:sz w:val="28"/>
           <w:szCs w:val="28"/>
         </w:rPr>
-      </w:pPr>
-      <w:r>
-        <w:rPr>
-          <w:rFonts w:ascii="Times New Roman" w:hAnsi="Times New Roman" w:cs="Times New Roman"/>
-          <w:color w:val="000000" w:themeColor="text1"/>
-          <w:sz w:val="28"/>
-          <w:szCs w:val="28"/>
-        </w:rPr>
-        <w:t>Ternary</w:t>
-      </w:r>
-      <w:r>
-        <w:rPr>
-          <w:rFonts w:ascii="Times New Roman" w:hAnsi="Times New Roman" w:cs="Times New Roman"/>
-          <w:color w:val="000000" w:themeColor="text1"/>
-          <w:sz w:val="28"/>
-          <w:szCs w:val="28"/>
-        </w:rPr>
-        <w:t xml:space="preserve">: </w:t>
-      </w:r>
-    </w:p>
-    <w:p>
-      <w:pPr>
-        <w:pStyle w:val="ListParagraph"/>
-        <w:numPr>
-          <w:ilvl w:val="3"/>
-          <w:numId w:val="2"/>
-        </w:numPr>
-        <w:rPr>
-          <w:rFonts w:ascii="Times New Roman" w:hAnsi="Times New Roman" w:cs="Times New Roman"/>
-          <w:color w:val="000000" w:themeColor="text1"/>
-          <w:sz w:val="28"/>
-          <w:szCs w:val="28"/>
-        </w:rPr>
-      </w:pPr>
-      <w:r>
-        <w:rPr>
-          <w:rFonts w:ascii="Times New Roman" w:hAnsi="Times New Roman" w:cs="Times New Roman"/>
-          <w:color w:val="000000" w:themeColor="text1"/>
-          <w:sz w:val="28"/>
-          <w:szCs w:val="28"/>
-        </w:rPr>
-        <w:t xml:space="preserve">Condition ? </w:t>
-      </w:r>
-      <w:proofErr w:type="spellStart"/>
-      <w:r>
-        <w:rPr>
-          <w:rFonts w:ascii="Times New Roman" w:hAnsi="Times New Roman" w:cs="Times New Roman"/>
-          <w:color w:val="000000" w:themeColor="text1"/>
-          <w:sz w:val="28"/>
-          <w:szCs w:val="28"/>
-        </w:rPr>
-        <w:t>DothisIfTrue</w:t>
-      </w:r>
-      <w:proofErr w:type="spellEnd"/>
-      <w:r>
-        <w:rPr>
-          <w:rFonts w:ascii="Times New Roman" w:hAnsi="Times New Roman" w:cs="Times New Roman"/>
-          <w:color w:val="000000" w:themeColor="text1"/>
-          <w:sz w:val="28"/>
-          <w:szCs w:val="28"/>
-        </w:rPr>
-        <w:t xml:space="preserve"> : </w:t>
-      </w:r>
-      <w:proofErr w:type="spellStart"/>
-      <w:r>
-        <w:rPr>
-          <w:rFonts w:ascii="Times New Roman" w:hAnsi="Times New Roman" w:cs="Times New Roman"/>
-          <w:color w:val="000000" w:themeColor="text1"/>
-          <w:sz w:val="28"/>
-          <w:szCs w:val="28"/>
-        </w:rPr>
-        <w:t>DoThisIfFalse</w:t>
-      </w:r>
-      <w:proofErr w:type="spellEnd"/>
-      <w:r>
-        <w:rPr>
-          <w:rFonts w:ascii="Times New Roman" w:hAnsi="Times New Roman" w:cs="Times New Roman"/>
-          <w:color w:val="000000" w:themeColor="text1"/>
-          <w:sz w:val="28"/>
-          <w:szCs w:val="28"/>
-        </w:rPr>
-        <w:t>.</w:t>
-      </w:r>
-    </w:p>
-    <w:p>
-      <w:pPr>
-        <w:pStyle w:val="ListParagraph"/>
-        <w:numPr>
-          <w:ilvl w:val="3"/>
-          <w:numId w:val="2"/>
-        </w:numPr>
-        <w:rPr>
-          <w:rFonts w:ascii="Times New Roman" w:hAnsi="Times New Roman" w:cs="Times New Roman"/>
-          <w:color w:val="000000" w:themeColor="text1"/>
-          <w:sz w:val="28"/>
-          <w:szCs w:val="28"/>
-        </w:rPr>
-      </w:pPr>
-      <w:proofErr w:type="spellStart"/>
-      <w:r>
-        <w:rPr>
-          <w:rFonts w:ascii="Times New Roman" w:hAnsi="Times New Roman" w:cs="Times New Roman"/>
-          <w:color w:val="000000" w:themeColor="text1"/>
-          <w:sz w:val="28"/>
-          <w:szCs w:val="28"/>
-        </w:rPr>
-        <w:t>Sử</w:t>
-      </w:r>
-      <w:proofErr w:type="spellEnd"/>
-      <w:r>
-        <w:rPr>
-          <w:rFonts w:ascii="Times New Roman" w:hAnsi="Times New Roman" w:cs="Times New Roman"/>
-          <w:color w:val="000000" w:themeColor="text1"/>
-          <w:sz w:val="28"/>
-          <w:szCs w:val="28"/>
-        </w:rPr>
-        <w:t xml:space="preserve"> </w:t>
-      </w:r>
-      <w:proofErr w:type="spellStart"/>
-      <w:r>
-        <w:rPr>
-          <w:rFonts w:ascii="Times New Roman" w:hAnsi="Times New Roman" w:cs="Times New Roman"/>
-          <w:color w:val="000000" w:themeColor="text1"/>
-          <w:sz w:val="28"/>
-          <w:szCs w:val="28"/>
-        </w:rPr>
-        <w:t>dụng</w:t>
-      </w:r>
-      <w:proofErr w:type="spellEnd"/>
-      <w:r>
-        <w:rPr>
-          <w:rFonts w:ascii="Times New Roman" w:hAnsi="Times New Roman" w:cs="Times New Roman"/>
-          <w:color w:val="000000" w:themeColor="text1"/>
-          <w:sz w:val="28"/>
-          <w:szCs w:val="28"/>
-        </w:rPr>
-        <w:t xml:space="preserve"> </w:t>
-      </w:r>
-      <w:proofErr w:type="spellStart"/>
-      <w:r>
-        <w:rPr>
-          <w:rFonts w:ascii="Times New Roman" w:hAnsi="Times New Roman" w:cs="Times New Roman"/>
-          <w:color w:val="000000" w:themeColor="text1"/>
-          <w:sz w:val="28"/>
-          <w:szCs w:val="28"/>
-        </w:rPr>
-        <w:t>khi</w:t>
-      </w:r>
-      <w:proofErr w:type="spellEnd"/>
-      <w:r>
-        <w:rPr>
-          <w:rFonts w:ascii="Times New Roman" w:hAnsi="Times New Roman" w:cs="Times New Roman"/>
-          <w:color w:val="000000" w:themeColor="text1"/>
-          <w:sz w:val="28"/>
-          <w:szCs w:val="28"/>
-        </w:rPr>
-        <w:t xml:space="preserve"> </w:t>
-      </w:r>
-      <w:proofErr w:type="spellStart"/>
-      <w:r>
-        <w:rPr>
-          <w:rFonts w:ascii="Times New Roman" w:hAnsi="Times New Roman" w:cs="Times New Roman"/>
-          <w:color w:val="000000" w:themeColor="text1"/>
-          <w:sz w:val="28"/>
-          <w:szCs w:val="28"/>
-        </w:rPr>
-        <w:t>gán</w:t>
-      </w:r>
-      <w:proofErr w:type="spellEnd"/>
-      <w:r>
-        <w:rPr>
-          <w:rFonts w:ascii="Times New Roman" w:hAnsi="Times New Roman" w:cs="Times New Roman"/>
-          <w:color w:val="000000" w:themeColor="text1"/>
-          <w:sz w:val="28"/>
-          <w:szCs w:val="28"/>
-        </w:rPr>
-        <w:t xml:space="preserve"> </w:t>
-      </w:r>
-      <w:proofErr w:type="spellStart"/>
-      <w:r>
-        <w:rPr>
-          <w:rFonts w:ascii="Times New Roman" w:hAnsi="Times New Roman" w:cs="Times New Roman"/>
-          <w:color w:val="000000" w:themeColor="text1"/>
-          <w:sz w:val="28"/>
-          <w:szCs w:val="28"/>
-        </w:rPr>
-        <w:t>giá</w:t>
-      </w:r>
-      <w:proofErr w:type="spellEnd"/>
-      <w:r>
-        <w:rPr>
-          <w:rFonts w:ascii="Times New Roman" w:hAnsi="Times New Roman" w:cs="Times New Roman"/>
-          <w:color w:val="000000" w:themeColor="text1"/>
-          <w:sz w:val="28"/>
-          <w:szCs w:val="28"/>
-        </w:rPr>
-        <w:t xml:space="preserve"> </w:t>
-      </w:r>
-      <w:proofErr w:type="spellStart"/>
-      <w:r>
-        <w:rPr>
-          <w:rFonts w:ascii="Times New Roman" w:hAnsi="Times New Roman" w:cs="Times New Roman"/>
-          <w:color w:val="000000" w:themeColor="text1"/>
-          <w:sz w:val="28"/>
-          <w:szCs w:val="28"/>
-        </w:rPr>
-        <w:t>trị</w:t>
-      </w:r>
-      <w:proofErr w:type="spellEnd"/>
-      <w:r>
-        <w:rPr>
-          <w:rFonts w:ascii="Times New Roman" w:hAnsi="Times New Roman" w:cs="Times New Roman"/>
-          <w:color w:val="000000" w:themeColor="text1"/>
-          <w:sz w:val="28"/>
-          <w:szCs w:val="28"/>
-        </w:rPr>
-        <w:t>.</w:t>
-      </w:r>
-    </w:p>
-    <w:p>
-      <w:pPr>
-        <w:pStyle w:val="ListParagraph"/>
-        <w:numPr>
-          <w:ilvl w:val="1"/>
-          <w:numId w:val="2"/>
-        </w:numPr>
-        <w:rPr>
-          <w:rFonts w:ascii="Times New Roman" w:hAnsi="Times New Roman" w:cs="Times New Roman"/>
-          <w:sz w:val="28"/>
-          <w:szCs w:val="28"/>
-        </w:rPr>
-      </w:pPr>
-      <w:r>
-        <w:rPr>
-          <w:rFonts w:ascii="Times New Roman" w:hAnsi="Times New Roman" w:cs="Times New Roman"/>
-          <w:sz w:val="28"/>
-          <w:szCs w:val="28"/>
-        </w:rPr>
-        <w:t>Dart:</w:t>
-      </w:r>
-    </w:p>
-    <w:p>
-      <w:pPr>
-        <w:pStyle w:val="ListParagraph"/>
-        <w:numPr>
-          <w:ilvl w:val="2"/>
-          <w:numId w:val="2"/>
-        </w:numPr>
-        <w:rPr>
-          <w:rFonts w:ascii="Times New Roman" w:hAnsi="Times New Roman" w:cs="Times New Roman"/>
-          <w:sz w:val="28"/>
-          <w:szCs w:val="28"/>
-        </w:rPr>
-      </w:pPr>
-      <w:r>
-        <w:rPr>
-          <w:rFonts w:ascii="Times New Roman" w:hAnsi="Times New Roman" w:cs="Times New Roman"/>
-          <w:sz w:val="28"/>
-          <w:szCs w:val="28"/>
-        </w:rPr>
-        <w:t xml:space="preserve">Function: </w:t>
-      </w:r>
-    </w:p>
-    <w:p>
-      <w:pPr>
-        <w:pStyle w:val="ListParagraph"/>
-        <w:numPr>
-          <w:ilvl w:val="4"/>
-          <w:numId w:val="2"/>
-        </w:numPr>
-        <w:rPr>
-          <w:rFonts w:ascii="Times New Roman" w:hAnsi="Times New Roman" w:cs="Times New Roman"/>
-          <w:sz w:val="28"/>
-          <w:szCs w:val="28"/>
-        </w:rPr>
-      </w:pPr>
-      <w:r>
-        <w:rPr>
-          <w:rFonts w:ascii="Times New Roman" w:hAnsi="Times New Roman" w:cs="Times New Roman"/>
-          <w:sz w:val="28"/>
-          <w:szCs w:val="28"/>
-        </w:rPr>
-        <w:t>Is a First Class Objects: can be pass around like any other type. (</w:t>
-      </w:r>
-      <w:proofErr w:type="spellStart"/>
-      <w:r>
-        <w:rPr>
-          <w:rFonts w:ascii="Times New Roman" w:hAnsi="Times New Roman" w:cs="Times New Roman"/>
-          <w:sz w:val="28"/>
-          <w:szCs w:val="28"/>
-        </w:rPr>
-        <w:t>Giống</w:t>
-      </w:r>
-      <w:proofErr w:type="spellEnd"/>
-      <w:r>
-        <w:rPr>
-          <w:rFonts w:ascii="Times New Roman" w:hAnsi="Times New Roman" w:cs="Times New Roman"/>
-          <w:sz w:val="28"/>
-          <w:szCs w:val="28"/>
-        </w:rPr>
-        <w:t xml:space="preserve"> </w:t>
-      </w:r>
-      <w:proofErr w:type="spellStart"/>
-      <w:r>
-        <w:rPr>
-          <w:rFonts w:ascii="Times New Roman" w:hAnsi="Times New Roman" w:cs="Times New Roman"/>
-          <w:sz w:val="28"/>
-          <w:szCs w:val="28"/>
-        </w:rPr>
-        <w:t>kotlin</w:t>
-      </w:r>
-      <w:proofErr w:type="spellEnd"/>
-      <w:r>
-        <w:rPr>
-          <w:rFonts w:ascii="Times New Roman" w:hAnsi="Times New Roman" w:cs="Times New Roman"/>
-          <w:sz w:val="28"/>
-          <w:szCs w:val="28"/>
-        </w:rPr>
-        <w:t>).</w:t>
-      </w:r>
-    </w:p>
-    <w:p>
-      <w:pPr>
-        <w:pStyle w:val="ListParagraph"/>
-        <w:numPr>
-          <w:ilvl w:val="2"/>
-          <w:numId w:val="2"/>
-        </w:numPr>
-        <w:rPr>
-          <w:rFonts w:ascii="Times New Roman" w:hAnsi="Times New Roman" w:cs="Times New Roman"/>
-          <w:sz w:val="28"/>
-          <w:szCs w:val="28"/>
-        </w:rPr>
-      </w:pPr>
-      <w:r>
-        <w:rPr>
-          <w:rFonts w:ascii="Times New Roman" w:hAnsi="Times New Roman" w:cs="Times New Roman"/>
-          <w:sz w:val="28"/>
-          <w:szCs w:val="28"/>
-        </w:rPr>
-        <w:t>Composition vs Inheritance:</w:t>
-      </w:r>
-    </w:p>
-    <w:p>
-      <w:pPr>
-        <w:pStyle w:val="ListParagraph"/>
-        <w:numPr>
-          <w:ilvl w:val="3"/>
-          <w:numId w:val="2"/>
-        </w:numPr>
-        <w:rPr>
-          <w:rFonts w:ascii="Times New Roman" w:hAnsi="Times New Roman" w:cs="Times New Roman"/>
-          <w:sz w:val="28"/>
-          <w:szCs w:val="28"/>
-        </w:rPr>
-      </w:pPr>
-      <w:r>
-        <w:rPr>
-          <w:rFonts w:ascii="Times New Roman" w:hAnsi="Times New Roman" w:cs="Times New Roman"/>
-          <w:sz w:val="28"/>
-          <w:szCs w:val="28"/>
-        </w:rPr>
-        <w:t xml:space="preserve">Flutter </w:t>
-      </w:r>
-      <w:proofErr w:type="spellStart"/>
-      <w:r>
-        <w:rPr>
-          <w:rFonts w:ascii="Times New Roman" w:hAnsi="Times New Roman" w:cs="Times New Roman"/>
-          <w:sz w:val="28"/>
-          <w:szCs w:val="28"/>
-        </w:rPr>
-        <w:t>chủ</w:t>
-      </w:r>
-      <w:proofErr w:type="spellEnd"/>
-      <w:r>
-        <w:rPr>
-          <w:rFonts w:ascii="Times New Roman" w:hAnsi="Times New Roman" w:cs="Times New Roman"/>
-          <w:sz w:val="28"/>
-          <w:szCs w:val="28"/>
-        </w:rPr>
-        <w:t xml:space="preserve"> </w:t>
-      </w:r>
-      <w:proofErr w:type="spellStart"/>
-      <w:r>
-        <w:rPr>
-          <w:rFonts w:ascii="Times New Roman" w:hAnsi="Times New Roman" w:cs="Times New Roman"/>
-          <w:sz w:val="28"/>
-          <w:szCs w:val="28"/>
-        </w:rPr>
-        <w:t>yếu</w:t>
-      </w:r>
-      <w:proofErr w:type="spellEnd"/>
-      <w:r>
-        <w:rPr>
-          <w:rFonts w:ascii="Times New Roman" w:hAnsi="Times New Roman" w:cs="Times New Roman"/>
-          <w:sz w:val="28"/>
-          <w:szCs w:val="28"/>
-        </w:rPr>
-        <w:t xml:space="preserve"> </w:t>
-      </w:r>
-      <w:proofErr w:type="spellStart"/>
-      <w:r>
-        <w:rPr>
-          <w:rFonts w:ascii="Times New Roman" w:hAnsi="Times New Roman" w:cs="Times New Roman"/>
-          <w:sz w:val="28"/>
-          <w:szCs w:val="28"/>
-        </w:rPr>
-        <w:t>sử</w:t>
-      </w:r>
-      <w:proofErr w:type="spellEnd"/>
-      <w:r>
-        <w:rPr>
-          <w:rFonts w:ascii="Times New Roman" w:hAnsi="Times New Roman" w:cs="Times New Roman"/>
-          <w:sz w:val="28"/>
-          <w:szCs w:val="28"/>
-        </w:rPr>
-        <w:t xml:space="preserve"> </w:t>
-      </w:r>
-      <w:proofErr w:type="spellStart"/>
-      <w:r>
-        <w:rPr>
-          <w:rFonts w:ascii="Times New Roman" w:hAnsi="Times New Roman" w:cs="Times New Roman"/>
-          <w:sz w:val="28"/>
-          <w:szCs w:val="28"/>
-        </w:rPr>
-        <w:t>dụng</w:t>
-      </w:r>
-      <w:proofErr w:type="spellEnd"/>
-      <w:r>
-        <w:rPr>
-          <w:rFonts w:ascii="Times New Roman" w:hAnsi="Times New Roman" w:cs="Times New Roman"/>
-          <w:sz w:val="28"/>
-          <w:szCs w:val="28"/>
-        </w:rPr>
-        <w:t xml:space="preserve"> composition (Android </w:t>
-      </w:r>
-      <w:proofErr w:type="spellStart"/>
-      <w:r>
-        <w:rPr>
-          <w:rFonts w:ascii="Times New Roman" w:hAnsi="Times New Roman" w:cs="Times New Roman"/>
-          <w:sz w:val="28"/>
-          <w:szCs w:val="28"/>
-        </w:rPr>
-        <w:t>sử</w:t>
-      </w:r>
-      <w:proofErr w:type="spellEnd"/>
-      <w:r>
-        <w:rPr>
-          <w:rFonts w:ascii="Times New Roman" w:hAnsi="Times New Roman" w:cs="Times New Roman"/>
-          <w:sz w:val="28"/>
-          <w:szCs w:val="28"/>
-        </w:rPr>
-        <w:t xml:space="preserve"> </w:t>
-      </w:r>
-      <w:proofErr w:type="spellStart"/>
-      <w:r>
-        <w:rPr>
-          <w:rFonts w:ascii="Times New Roman" w:hAnsi="Times New Roman" w:cs="Times New Roman"/>
-          <w:sz w:val="28"/>
-          <w:szCs w:val="28"/>
-        </w:rPr>
-        <w:t>dụng</w:t>
-      </w:r>
-      <w:proofErr w:type="spellEnd"/>
-      <w:r>
-        <w:rPr>
-          <w:rFonts w:ascii="Times New Roman" w:hAnsi="Times New Roman" w:cs="Times New Roman"/>
-          <w:sz w:val="28"/>
-          <w:szCs w:val="28"/>
-        </w:rPr>
-        <w:t xml:space="preserve"> inheritance </w:t>
-      </w:r>
-      <w:proofErr w:type="spellStart"/>
-      <w:r>
-        <w:rPr>
-          <w:rFonts w:ascii="Times New Roman" w:hAnsi="Times New Roman" w:cs="Times New Roman"/>
-          <w:sz w:val="28"/>
-          <w:szCs w:val="28"/>
-        </w:rPr>
-        <w:t>các</w:t>
-      </w:r>
-      <w:proofErr w:type="spellEnd"/>
-      <w:r>
-        <w:rPr>
-          <w:rFonts w:ascii="Times New Roman" w:hAnsi="Times New Roman" w:cs="Times New Roman"/>
-          <w:sz w:val="28"/>
-          <w:szCs w:val="28"/>
-        </w:rPr>
-        <w:t xml:space="preserve"> widgets </w:t>
-      </w:r>
-      <w:proofErr w:type="spellStart"/>
-      <w:r>
-        <w:rPr>
-          <w:rFonts w:ascii="Times New Roman" w:hAnsi="Times New Roman" w:cs="Times New Roman"/>
-          <w:sz w:val="28"/>
-          <w:szCs w:val="28"/>
-        </w:rPr>
-        <w:t>chủ</w:t>
-      </w:r>
-      <w:proofErr w:type="spellEnd"/>
-      <w:r>
-        <w:rPr>
-          <w:rFonts w:ascii="Times New Roman" w:hAnsi="Times New Roman" w:cs="Times New Roman"/>
-          <w:sz w:val="28"/>
-          <w:szCs w:val="28"/>
-        </w:rPr>
-        <w:t xml:space="preserve"> </w:t>
-      </w:r>
-      <w:proofErr w:type="spellStart"/>
-      <w:r>
-        <w:rPr>
-          <w:rFonts w:ascii="Times New Roman" w:hAnsi="Times New Roman" w:cs="Times New Roman"/>
-          <w:sz w:val="28"/>
-          <w:szCs w:val="28"/>
-        </w:rPr>
-        <w:t>yếu</w:t>
-      </w:r>
-      <w:proofErr w:type="spellEnd"/>
-      <w:r>
-        <w:rPr>
-          <w:rFonts w:ascii="Times New Roman" w:hAnsi="Times New Roman" w:cs="Times New Roman"/>
-          <w:sz w:val="28"/>
-          <w:szCs w:val="28"/>
-        </w:rPr>
-        <w:t xml:space="preserve"> </w:t>
-      </w:r>
-      <w:proofErr w:type="spellStart"/>
-      <w:r>
-        <w:rPr>
-          <w:rFonts w:ascii="Times New Roman" w:hAnsi="Times New Roman" w:cs="Times New Roman"/>
-          <w:sz w:val="28"/>
-          <w:szCs w:val="28"/>
-        </w:rPr>
-        <w:t>được</w:t>
-      </w:r>
-      <w:proofErr w:type="spellEnd"/>
-      <w:r>
-        <w:rPr>
-          <w:rFonts w:ascii="Times New Roman" w:hAnsi="Times New Roman" w:cs="Times New Roman"/>
-          <w:sz w:val="28"/>
-          <w:szCs w:val="28"/>
-        </w:rPr>
-        <w:t xml:space="preserve"> inheritance </w:t>
-      </w:r>
-      <w:proofErr w:type="spellStart"/>
-      <w:r>
-        <w:rPr>
-          <w:rFonts w:ascii="Times New Roman" w:hAnsi="Times New Roman" w:cs="Times New Roman"/>
-          <w:sz w:val="28"/>
-          <w:szCs w:val="28"/>
-        </w:rPr>
-        <w:t>từ</w:t>
-      </w:r>
-      <w:proofErr w:type="spellEnd"/>
-      <w:r>
-        <w:rPr>
-          <w:rFonts w:ascii="Times New Roman" w:hAnsi="Times New Roman" w:cs="Times New Roman"/>
-          <w:sz w:val="28"/>
-          <w:szCs w:val="28"/>
-        </w:rPr>
-        <w:t xml:space="preserve"> Text). </w:t>
-      </w:r>
-    </w:p>
-    <w:p>
-      <w:pPr>
-        <w:pStyle w:val="ListParagraph"/>
-        <w:numPr>
-          <w:ilvl w:val="3"/>
-          <w:numId w:val="2"/>
-        </w:numPr>
-        <w:rPr>
-          <w:rFonts w:ascii="Times New Roman" w:hAnsi="Times New Roman" w:cs="Times New Roman"/>
-          <w:sz w:val="28"/>
-          <w:szCs w:val="28"/>
-        </w:rPr>
-      </w:pPr>
-      <w:r>
-        <w:rPr>
-          <w:rFonts w:ascii="Times New Roman" w:hAnsi="Times New Roman" w:cs="Times New Roman"/>
-          <w:sz w:val="28"/>
-          <w:szCs w:val="28"/>
-        </w:rPr>
-        <w:t>Favor composition over inheritance.</w:t>
-      </w:r>
-    </w:p>
-    <w:p>
-      <w:pPr>
-        <w:pStyle w:val="ListParagraph"/>
-        <w:numPr>
-          <w:ilvl w:val="1"/>
-          <w:numId w:val="2"/>
-        </w:numPr>
-        <w:rPr>
-          <w:rFonts w:ascii="Times New Roman" w:hAnsi="Times New Roman" w:cs="Times New Roman"/>
-          <w:color w:val="000000" w:themeColor="text1"/>
-          <w:sz w:val="28"/>
-          <w:szCs w:val="28"/>
-        </w:rPr>
-      </w:pPr>
+        <w:t>home</w:t>
+      </w:r>
     </w:p>
     <w:sectPr>
       <w:pgSz w:w="12240" w:h="15840"/>
@@ -6691,7 +7093,7 @@
   <w:abstractNum w:abstractNumId="3" w15:restartNumberingAfterBreak="0">
     <w:nsid w:val="2F806BEF"/>
     <w:multiLevelType w:val="hybridMultilevel"/>
-    <w:tmpl w:val="BD82C35C"/>
+    <w:tmpl w:val="4A728E84"/>
     <w:lvl w:ilvl="0" w:tplc="6B6A19A4">
       <w:start w:val="1"/>
       <w:numFmt w:val="upperRoman"/>
@@ -6734,7 +7136,7 @@
         <w:ind w:left="3240" w:hanging="360"/>
       </w:pPr>
     </w:lvl>
-    <w:lvl w:ilvl="4" w:tplc="04090019">
+    <w:lvl w:ilvl="4" w:tplc="DC6A8CF2">
       <w:start w:val="1"/>
       <w:numFmt w:val="lowerLetter"/>
       <w:lvlText w:val="%5."/>
@@ -6742,6 +7144,9 @@
       <w:pPr>
         <w:ind w:left="3960" w:hanging="360"/>
       </w:pPr>
+      <w:rPr>
+        <w:rFonts w:ascii="Times New Roman" w:eastAsiaTheme="minorHAnsi" w:hAnsi="Times New Roman" w:cs="Times New Roman"/>
+      </w:rPr>
     </w:lvl>
     <w:lvl w:ilvl="5" w:tplc="0409001B" w:tentative="1">
       <w:start w:val="1"/>
@@ -7624,7 +8029,7 @@
 </file>
 
 <file path=customXml/itemProps1.xml><?xml version="1.0" encoding="utf-8"?>
-<ds:datastoreItem xmlns:ds="http://schemas.openxmlformats.org/officeDocument/2006/customXml" ds:itemID="{9CE673DE-DE97-48C6-BC6C-1289013DB160}">
+<ds:datastoreItem xmlns:ds="http://schemas.openxmlformats.org/officeDocument/2006/customXml" ds:itemID="{1D9A61C2-CE6A-4588-B79E-D91696BF98D2}">
   <ds:schemaRefs>
     <ds:schemaRef ds:uri="http://schemas.openxmlformats.org/officeDocument/2006/bibliography"/>
   </ds:schemaRefs>

</xml_diff>

<commit_message>
16. Adding the BMI Calculator Functionality - DONE
</commit_message>
<xml_diff>
--- a/Angela/Document/Báo Cáo Khóa học Futter.docx
+++ b/Angela/Document/Báo Cáo Khóa học Futter.docx
@@ -6033,6 +6033,56 @@
       <w:pPr>
         <w:pStyle w:val="ListParagraph"/>
         <w:numPr>
+          <w:ilvl w:val="2"/>
+          <w:numId w:val="2"/>
+        </w:numPr>
+        <w:rPr>
+          <w:rFonts w:ascii="Times New Roman" w:hAnsi="Times New Roman" w:cs="Times New Roman"/>
+          <w:color w:val="000000" w:themeColor="text1"/>
+          <w:sz w:val="28"/>
+          <w:szCs w:val="28"/>
+        </w:rPr>
+      </w:pPr>
+      <w:r>
+        <w:rPr>
+          <w:rFonts w:ascii="Times New Roman" w:hAnsi="Times New Roman" w:cs="Times New Roman"/>
+          <w:color w:val="000000" w:themeColor="text1"/>
+          <w:sz w:val="28"/>
+          <w:szCs w:val="28"/>
+          <w:lang w:val="vi-VN"/>
+        </w:rPr>
+        <w:t>String:</w:t>
+      </w:r>
+    </w:p>
+    <w:p>
+      <w:pPr>
+        <w:pStyle w:val="ListParagraph"/>
+        <w:numPr>
+          <w:ilvl w:val="3"/>
+          <w:numId w:val="2"/>
+        </w:numPr>
+        <w:rPr>
+          <w:rFonts w:ascii="Times New Roman" w:hAnsi="Times New Roman" w:cs="Times New Roman"/>
+          <w:color w:val="000000" w:themeColor="text1"/>
+          <w:sz w:val="28"/>
+          <w:szCs w:val="28"/>
+        </w:rPr>
+      </w:pPr>
+      <w:r>
+        <w:rPr>
+          <w:rFonts w:ascii="Times New Roman" w:hAnsi="Times New Roman" w:cs="Times New Roman"/>
+          <w:color w:val="000000" w:themeColor="text1"/>
+          <w:sz w:val="28"/>
+          <w:szCs w:val="28"/>
+          <w:lang w:val="vi-VN"/>
+        </w:rPr>
+        <w:t>toStringasFixed(number);</w:t>
+      </w:r>
+    </w:p>
+    <w:p>
+      <w:pPr>
+        <w:pStyle w:val="ListParagraph"/>
+        <w:numPr>
           <w:ilvl w:val="1"/>
           <w:numId w:val="2"/>
         </w:numPr>
@@ -6092,180 +6142,152 @@
           <w:sz w:val="28"/>
           <w:szCs w:val="28"/>
         </w:rPr>
-        <w:t>Is a First Class Objects: can be pass around like any other type. (</w:t>
-      </w:r>
-      <w:proofErr w:type="spellStart"/>
-      <w:r>
-        <w:rPr>
-          <w:rFonts w:ascii="Times New Roman" w:hAnsi="Times New Roman" w:cs="Times New Roman"/>
-          <w:sz w:val="28"/>
-          <w:szCs w:val="28"/>
-        </w:rPr>
-        <w:t>Giống</w:t>
-      </w:r>
-      <w:proofErr w:type="spellEnd"/>
-      <w:r>
-        <w:rPr>
-          <w:rFonts w:ascii="Times New Roman" w:hAnsi="Times New Roman" w:cs="Times New Roman"/>
-          <w:sz w:val="28"/>
-          <w:szCs w:val="28"/>
-        </w:rPr>
-        <w:t xml:space="preserve"> </w:t>
-      </w:r>
-      <w:proofErr w:type="spellStart"/>
-      <w:r>
-        <w:rPr>
-          <w:rFonts w:ascii="Times New Roman" w:hAnsi="Times New Roman" w:cs="Times New Roman"/>
-          <w:sz w:val="28"/>
-          <w:szCs w:val="28"/>
-        </w:rPr>
-        <w:t>kotlin</w:t>
-      </w:r>
-      <w:proofErr w:type="spellEnd"/>
-      <w:r>
-        <w:rPr>
-          <w:rFonts w:ascii="Times New Roman" w:hAnsi="Times New Roman" w:cs="Times New Roman"/>
-          <w:sz w:val="28"/>
-          <w:szCs w:val="28"/>
-        </w:rPr>
-        <w:t>).</w:t>
-      </w:r>
-    </w:p>
-    <w:p>
-      <w:pPr>
-        <w:pStyle w:val="ListParagraph"/>
-        <w:numPr>
-          <w:ilvl w:val="2"/>
-          <w:numId w:val="2"/>
-        </w:numPr>
-        <w:rPr>
-          <w:rFonts w:ascii="Times New Roman" w:hAnsi="Times New Roman" w:cs="Times New Roman"/>
-          <w:sz w:val="28"/>
-          <w:szCs w:val="28"/>
-        </w:rPr>
-      </w:pPr>
-      <w:r>
-        <w:rPr>
-          <w:rFonts w:ascii="Times New Roman" w:hAnsi="Times New Roman" w:cs="Times New Roman"/>
-          <w:sz w:val="28"/>
-          <w:szCs w:val="28"/>
-        </w:rPr>
-        <w:t>Composition vs Inheritance:</w:t>
-      </w:r>
-    </w:p>
-    <w:p>
-      <w:pPr>
-        <w:pStyle w:val="ListParagraph"/>
-        <w:numPr>
-          <w:ilvl w:val="3"/>
-          <w:numId w:val="2"/>
-        </w:numPr>
-        <w:rPr>
-          <w:rFonts w:ascii="Times New Roman" w:hAnsi="Times New Roman" w:cs="Times New Roman"/>
-          <w:sz w:val="28"/>
-          <w:szCs w:val="28"/>
-        </w:rPr>
-      </w:pPr>
-      <w:r>
-        <w:rPr>
-          <w:rFonts w:ascii="Times New Roman" w:hAnsi="Times New Roman" w:cs="Times New Roman"/>
-          <w:sz w:val="28"/>
-          <w:szCs w:val="28"/>
-        </w:rPr>
-        <w:t xml:space="preserve">Flutter </w:t>
-      </w:r>
-      <w:proofErr w:type="spellStart"/>
-      <w:r>
-        <w:rPr>
-          <w:rFonts w:ascii="Times New Roman" w:hAnsi="Times New Roman" w:cs="Times New Roman"/>
-          <w:sz w:val="28"/>
-          <w:szCs w:val="28"/>
-        </w:rPr>
-        <w:t>chủ</w:t>
-      </w:r>
-      <w:proofErr w:type="spellEnd"/>
-      <w:r>
-        <w:rPr>
-          <w:rFonts w:ascii="Times New Roman" w:hAnsi="Times New Roman" w:cs="Times New Roman"/>
-          <w:sz w:val="28"/>
-          <w:szCs w:val="28"/>
-        </w:rPr>
-        <w:t xml:space="preserve"> </w:t>
-      </w:r>
-      <w:proofErr w:type="spellStart"/>
-      <w:r>
-        <w:rPr>
-          <w:rFonts w:ascii="Times New Roman" w:hAnsi="Times New Roman" w:cs="Times New Roman"/>
-          <w:sz w:val="28"/>
-          <w:szCs w:val="28"/>
-        </w:rPr>
-        <w:t>yếu</w:t>
-      </w:r>
-      <w:proofErr w:type="spellEnd"/>
-      <w:r>
-        <w:rPr>
-          <w:rFonts w:ascii="Times New Roman" w:hAnsi="Times New Roman" w:cs="Times New Roman"/>
-          <w:sz w:val="28"/>
-          <w:szCs w:val="28"/>
-        </w:rPr>
-        <w:t xml:space="preserve"> </w:t>
-      </w:r>
-      <w:proofErr w:type="spellStart"/>
-      <w:r>
-        <w:rPr>
-          <w:rFonts w:ascii="Times New Roman" w:hAnsi="Times New Roman" w:cs="Times New Roman"/>
-          <w:sz w:val="28"/>
-          <w:szCs w:val="28"/>
-        </w:rPr>
-        <w:t>sử</w:t>
-      </w:r>
-      <w:proofErr w:type="spellEnd"/>
-      <w:r>
-        <w:rPr>
-          <w:rFonts w:ascii="Times New Roman" w:hAnsi="Times New Roman" w:cs="Times New Roman"/>
-          <w:sz w:val="28"/>
-          <w:szCs w:val="28"/>
-        </w:rPr>
-        <w:t xml:space="preserve"> </w:t>
-      </w:r>
-      <w:proofErr w:type="spellStart"/>
-      <w:r>
-        <w:rPr>
-          <w:rFonts w:ascii="Times New Roman" w:hAnsi="Times New Roman" w:cs="Times New Roman"/>
-          <w:sz w:val="28"/>
-          <w:szCs w:val="28"/>
-        </w:rPr>
-        <w:t>dụng</w:t>
-      </w:r>
-      <w:proofErr w:type="spellEnd"/>
-      <w:r>
-        <w:rPr>
-          <w:rFonts w:ascii="Times New Roman" w:hAnsi="Times New Roman" w:cs="Times New Roman"/>
-          <w:sz w:val="28"/>
-          <w:szCs w:val="28"/>
-        </w:rPr>
-        <w:t xml:space="preserve"> composition (Android </w:t>
-      </w:r>
-      <w:proofErr w:type="spellStart"/>
-      <w:r>
-        <w:rPr>
-          <w:rFonts w:ascii="Times New Roman" w:hAnsi="Times New Roman" w:cs="Times New Roman"/>
-          <w:sz w:val="28"/>
-          <w:szCs w:val="28"/>
-        </w:rPr>
-        <w:t>sử</w:t>
-      </w:r>
-      <w:proofErr w:type="spellEnd"/>
-      <w:r>
-        <w:rPr>
-          <w:rFonts w:ascii="Times New Roman" w:hAnsi="Times New Roman" w:cs="Times New Roman"/>
-          <w:sz w:val="28"/>
-          <w:szCs w:val="28"/>
-        </w:rPr>
-        <w:t xml:space="preserve"> </w:t>
+        <w:t>Is a First Class Objects: can be pa</w:t>
       </w:r>
       <w:bookmarkStart w:id="0" w:name="_GoBack"/>
       <w:bookmarkEnd w:id="0"/>
+      <w:r>
+        <w:rPr>
+          <w:rFonts w:ascii="Times New Roman" w:hAnsi="Times New Roman" w:cs="Times New Roman"/>
+          <w:sz w:val="28"/>
+          <w:szCs w:val="28"/>
+        </w:rPr>
+        <w:t>ss around like any other type. (</w:t>
+      </w:r>
+      <w:proofErr w:type="spellStart"/>
+      <w:r>
+        <w:rPr>
+          <w:rFonts w:ascii="Times New Roman" w:hAnsi="Times New Roman" w:cs="Times New Roman"/>
+          <w:sz w:val="28"/>
+          <w:szCs w:val="28"/>
+        </w:rPr>
+        <w:t>Giống</w:t>
+      </w:r>
+      <w:proofErr w:type="spellEnd"/>
+      <w:r>
+        <w:rPr>
+          <w:rFonts w:ascii="Times New Roman" w:hAnsi="Times New Roman" w:cs="Times New Roman"/>
+          <w:sz w:val="28"/>
+          <w:szCs w:val="28"/>
+        </w:rPr>
+        <w:t xml:space="preserve"> </w:t>
+      </w:r>
+      <w:proofErr w:type="spellStart"/>
+      <w:r>
+        <w:rPr>
+          <w:rFonts w:ascii="Times New Roman" w:hAnsi="Times New Roman" w:cs="Times New Roman"/>
+          <w:sz w:val="28"/>
+          <w:szCs w:val="28"/>
+        </w:rPr>
+        <w:t>kotlin</w:t>
+      </w:r>
+      <w:proofErr w:type="spellEnd"/>
+      <w:r>
+        <w:rPr>
+          <w:rFonts w:ascii="Times New Roman" w:hAnsi="Times New Roman" w:cs="Times New Roman"/>
+          <w:sz w:val="28"/>
+          <w:szCs w:val="28"/>
+        </w:rPr>
+        <w:t>).</w:t>
+      </w:r>
+    </w:p>
+    <w:p>
+      <w:pPr>
+        <w:pStyle w:val="ListParagraph"/>
+        <w:numPr>
+          <w:ilvl w:val="2"/>
+          <w:numId w:val="2"/>
+        </w:numPr>
+        <w:rPr>
+          <w:rFonts w:ascii="Times New Roman" w:hAnsi="Times New Roman" w:cs="Times New Roman"/>
+          <w:sz w:val="28"/>
+          <w:szCs w:val="28"/>
+        </w:rPr>
+      </w:pPr>
+      <w:r>
+        <w:rPr>
+          <w:rFonts w:ascii="Times New Roman" w:hAnsi="Times New Roman" w:cs="Times New Roman"/>
+          <w:sz w:val="28"/>
+          <w:szCs w:val="28"/>
+        </w:rPr>
+        <w:t>Composition vs Inheritance:</w:t>
+      </w:r>
+    </w:p>
+    <w:p>
+      <w:pPr>
+        <w:pStyle w:val="ListParagraph"/>
+        <w:numPr>
+          <w:ilvl w:val="3"/>
+          <w:numId w:val="2"/>
+        </w:numPr>
+        <w:rPr>
+          <w:rFonts w:ascii="Times New Roman" w:hAnsi="Times New Roman" w:cs="Times New Roman"/>
+          <w:sz w:val="28"/>
+          <w:szCs w:val="28"/>
+        </w:rPr>
+      </w:pPr>
+      <w:r>
+        <w:rPr>
+          <w:rFonts w:ascii="Times New Roman" w:hAnsi="Times New Roman" w:cs="Times New Roman"/>
+          <w:sz w:val="28"/>
+          <w:szCs w:val="28"/>
+        </w:rPr>
+        <w:t xml:space="preserve">Flutter </w:t>
+      </w:r>
+      <w:proofErr w:type="spellStart"/>
+      <w:r>
+        <w:rPr>
+          <w:rFonts w:ascii="Times New Roman" w:hAnsi="Times New Roman" w:cs="Times New Roman"/>
+          <w:sz w:val="28"/>
+          <w:szCs w:val="28"/>
+        </w:rPr>
+        <w:t>chủ</w:t>
+      </w:r>
+      <w:proofErr w:type="spellEnd"/>
+      <w:r>
+        <w:rPr>
+          <w:rFonts w:ascii="Times New Roman" w:hAnsi="Times New Roman" w:cs="Times New Roman"/>
+          <w:sz w:val="28"/>
+          <w:szCs w:val="28"/>
+        </w:rPr>
+        <w:t xml:space="preserve"> </w:t>
+      </w:r>
+      <w:proofErr w:type="spellStart"/>
+      <w:r>
+        <w:rPr>
+          <w:rFonts w:ascii="Times New Roman" w:hAnsi="Times New Roman" w:cs="Times New Roman"/>
+          <w:sz w:val="28"/>
+          <w:szCs w:val="28"/>
+        </w:rPr>
+        <w:t>yếu</w:t>
+      </w:r>
+      <w:proofErr w:type="spellEnd"/>
+      <w:r>
+        <w:rPr>
+          <w:rFonts w:ascii="Times New Roman" w:hAnsi="Times New Roman" w:cs="Times New Roman"/>
+          <w:sz w:val="28"/>
+          <w:szCs w:val="28"/>
+        </w:rPr>
+        <w:t xml:space="preserve"> </w:t>
+      </w:r>
+      <w:proofErr w:type="spellStart"/>
+      <w:r>
+        <w:rPr>
+          <w:rFonts w:ascii="Times New Roman" w:hAnsi="Times New Roman" w:cs="Times New Roman"/>
+          <w:sz w:val="28"/>
+          <w:szCs w:val="28"/>
+        </w:rPr>
+        <w:t>sử</w:t>
+      </w:r>
+      <w:proofErr w:type="spellEnd"/>
+      <w:r>
+        <w:rPr>
+          <w:rFonts w:ascii="Times New Roman" w:hAnsi="Times New Roman" w:cs="Times New Roman"/>
+          <w:sz w:val="28"/>
+          <w:szCs w:val="28"/>
+        </w:rPr>
+        <w:t xml:space="preserve"> </w:t>
+      </w:r>
       <w:proofErr w:type="spellStart"/>
       <w:r>
         <w:rPr>
@@ -6282,6 +6304,42 @@
           <w:sz w:val="28"/>
           <w:szCs w:val="28"/>
         </w:rPr>
+        <w:t xml:space="preserve"> composition (Android </w:t>
+      </w:r>
+      <w:proofErr w:type="spellStart"/>
+      <w:r>
+        <w:rPr>
+          <w:rFonts w:ascii="Times New Roman" w:hAnsi="Times New Roman" w:cs="Times New Roman"/>
+          <w:sz w:val="28"/>
+          <w:szCs w:val="28"/>
+        </w:rPr>
+        <w:t>sử</w:t>
+      </w:r>
+      <w:proofErr w:type="spellEnd"/>
+      <w:r>
+        <w:rPr>
+          <w:rFonts w:ascii="Times New Roman" w:hAnsi="Times New Roman" w:cs="Times New Roman"/>
+          <w:sz w:val="28"/>
+          <w:szCs w:val="28"/>
+        </w:rPr>
+        <w:t xml:space="preserve"> </w:t>
+      </w:r>
+      <w:proofErr w:type="spellStart"/>
+      <w:r>
+        <w:rPr>
+          <w:rFonts w:ascii="Times New Roman" w:hAnsi="Times New Roman" w:cs="Times New Roman"/>
+          <w:sz w:val="28"/>
+          <w:szCs w:val="28"/>
+        </w:rPr>
+        <w:t>dụng</w:t>
+      </w:r>
+      <w:proofErr w:type="spellEnd"/>
+      <w:r>
+        <w:rPr>
+          <w:rFonts w:ascii="Times New Roman" w:hAnsi="Times New Roman" w:cs="Times New Roman"/>
+          <w:sz w:val="28"/>
+          <w:szCs w:val="28"/>
+        </w:rPr>
         <w:t xml:space="preserve"> inheritance </w:t>
       </w:r>
       <w:proofErr w:type="spellStart"/>
@@ -6478,7 +6536,6 @@
           <w:szCs w:val="28"/>
         </w:rPr>
       </w:pPr>
-      <w:proofErr w:type="spellStart"/>
       <w:r>
         <w:rPr>
           <w:rFonts w:ascii="Times New Roman" w:hAnsi="Times New Roman" w:cs="Times New Roman"/>
@@ -6486,7 +6543,27 @@
           <w:sz w:val="28"/>
           <w:szCs w:val="28"/>
         </w:rPr>
-        <w:t>Roues</w:t>
+        <w:t>Rou</w:t>
+      </w:r>
+      <w:r>
+        <w:rPr>
+          <w:rFonts w:ascii="Times New Roman" w:hAnsi="Times New Roman" w:cs="Times New Roman"/>
+          <w:color w:val="000000" w:themeColor="text1"/>
+          <w:sz w:val="28"/>
+          <w:szCs w:val="28"/>
+          <w:lang w:val="vi-VN"/>
+        </w:rPr>
+        <w:t>t</w:t>
+      </w:r>
+      <w:proofErr w:type="spellStart"/>
+      <w:r>
+        <w:rPr>
+          <w:rFonts w:ascii="Times New Roman" w:hAnsi="Times New Roman" w:cs="Times New Roman"/>
+          <w:color w:val="000000" w:themeColor="text1"/>
+          <w:sz w:val="28"/>
+          <w:szCs w:val="28"/>
+        </w:rPr>
+        <w:t>es</w:t>
       </w:r>
       <w:proofErr w:type="spellEnd"/>
     </w:p>
@@ -8029,7 +8106,7 @@
 </file>
 
 <file path=customXml/itemProps1.xml><?xml version="1.0" encoding="utf-8"?>
-<ds:datastoreItem xmlns:ds="http://schemas.openxmlformats.org/officeDocument/2006/customXml" ds:itemID="{1D9A61C2-CE6A-4588-B79E-D91696BF98D2}">
+<ds:datastoreItem xmlns:ds="http://schemas.openxmlformats.org/officeDocument/2006/customXml" ds:itemID="{FB66ED42-B390-48AF-97BF-C76A2FE4E0A0}">
   <ds:schemaRefs>
     <ds:schemaRef ds:uri="http://schemas.openxmlformats.org/officeDocument/2006/bibliography"/>
   </ds:schemaRefs>

</xml_diff>

<commit_message>
11. Showing a Spinner While the User Waits
</commit_message>
<xml_diff>
--- a/Angela/Document/Báo Cáo Khóa học Futter.docx
+++ b/Angela/Document/Báo Cáo Khóa học Futter.docx
@@ -7486,47 +7486,8 @@
           <w:sz w:val="28"/>
           <w:szCs w:val="28"/>
         </w:rPr>
-        <w:t>1** Hold on</w:t>
-      </w:r>
-    </w:p>
-    <w:p>
-      <w:pPr>
-        <w:pStyle w:val="ListParagraph"/>
-        <w:numPr>
-          <w:ilvl w:val="3"/>
-          <w:numId w:val="2"/>
-        </w:numPr>
-        <w:rPr>
-          <w:rFonts w:ascii="Times New Roman" w:hAnsi="Times New Roman" w:cs="Times New Roman"/>
-          <w:color w:val="000000" w:themeColor="text1"/>
-          <w:sz w:val="28"/>
-          <w:szCs w:val="28"/>
-        </w:rPr>
-      </w:pPr>
-      <w:r>
-        <w:rPr>
-          <w:rFonts w:ascii="Times New Roman" w:hAnsi="Times New Roman" w:cs="Times New Roman"/>
-          <w:color w:val="000000" w:themeColor="text1"/>
-          <w:sz w:val="28"/>
-          <w:szCs w:val="28"/>
-        </w:rPr>
-        <w:t>2** Here you go</w:t>
-      </w:r>
-    </w:p>
-    <w:p>
-      <w:pPr>
-        <w:pStyle w:val="ListParagraph"/>
-        <w:numPr>
-          <w:ilvl w:val="3"/>
-          <w:numId w:val="2"/>
-        </w:numPr>
-        <w:rPr>
-          <w:rFonts w:ascii="Times New Roman" w:hAnsi="Times New Roman" w:cs="Times New Roman"/>
-          <w:color w:val="000000" w:themeColor="text1"/>
-          <w:sz w:val="28"/>
-          <w:szCs w:val="28"/>
-        </w:rPr>
-      </w:pPr>
+        <w:t>1** H</w:t>
+      </w:r>
       <w:bookmarkStart w:id="0" w:name="_GoBack"/>
       <w:bookmarkEnd w:id="0"/>
       <w:r>
@@ -7536,6 +7497,54 @@
           <w:sz w:val="28"/>
           <w:szCs w:val="28"/>
         </w:rPr>
+        <w:t>old on</w:t>
+      </w:r>
+    </w:p>
+    <w:p>
+      <w:pPr>
+        <w:pStyle w:val="ListParagraph"/>
+        <w:numPr>
+          <w:ilvl w:val="3"/>
+          <w:numId w:val="2"/>
+        </w:numPr>
+        <w:rPr>
+          <w:rFonts w:ascii="Times New Roman" w:hAnsi="Times New Roman" w:cs="Times New Roman"/>
+          <w:color w:val="000000" w:themeColor="text1"/>
+          <w:sz w:val="28"/>
+          <w:szCs w:val="28"/>
+        </w:rPr>
+      </w:pPr>
+      <w:r>
+        <w:rPr>
+          <w:rFonts w:ascii="Times New Roman" w:hAnsi="Times New Roman" w:cs="Times New Roman"/>
+          <w:color w:val="000000" w:themeColor="text1"/>
+          <w:sz w:val="28"/>
+          <w:szCs w:val="28"/>
+        </w:rPr>
+        <w:t>2** Here you go</w:t>
+      </w:r>
+    </w:p>
+    <w:p>
+      <w:pPr>
+        <w:pStyle w:val="ListParagraph"/>
+        <w:numPr>
+          <w:ilvl w:val="3"/>
+          <w:numId w:val="2"/>
+        </w:numPr>
+        <w:rPr>
+          <w:rFonts w:ascii="Times New Roman" w:hAnsi="Times New Roman" w:cs="Times New Roman"/>
+          <w:color w:val="000000" w:themeColor="text1"/>
+          <w:sz w:val="28"/>
+          <w:szCs w:val="28"/>
+        </w:rPr>
+      </w:pPr>
+      <w:r>
+        <w:rPr>
+          <w:rFonts w:ascii="Times New Roman" w:hAnsi="Times New Roman" w:cs="Times New Roman"/>
+          <w:color w:val="000000" w:themeColor="text1"/>
+          <w:sz w:val="28"/>
+          <w:szCs w:val="28"/>
+        </w:rPr>
         <w:t>3** Go away</w:t>
       </w:r>
     </w:p>
@@ -7628,6 +7637,83 @@
           <w:szCs w:val="28"/>
         </w:rPr>
         <w:t xml:space="preserve"> after import http package</w:t>
+      </w:r>
+    </w:p>
+    <w:p>
+      <w:pPr>
+        <w:pStyle w:val="ListParagraph"/>
+        <w:numPr>
+          <w:ilvl w:val="1"/>
+          <w:numId w:val="2"/>
+        </w:numPr>
+        <w:rPr>
+          <w:rFonts w:ascii="Times New Roman" w:hAnsi="Times New Roman" w:cs="Times New Roman"/>
+          <w:color w:val="000000" w:themeColor="text1"/>
+          <w:sz w:val="28"/>
+          <w:szCs w:val="28"/>
+        </w:rPr>
+      </w:pPr>
+      <w:r>
+        <w:rPr>
+          <w:rFonts w:ascii="Times New Roman" w:hAnsi="Times New Roman" w:cs="Times New Roman"/>
+          <w:color w:val="000000" w:themeColor="text1"/>
+          <w:sz w:val="28"/>
+          <w:szCs w:val="28"/>
+        </w:rPr>
+        <w:t>Widgets</w:t>
+      </w:r>
+    </w:p>
+    <w:p>
+      <w:pPr>
+        <w:pStyle w:val="ListParagraph"/>
+        <w:numPr>
+          <w:ilvl w:val="2"/>
+          <w:numId w:val="2"/>
+        </w:numPr>
+        <w:rPr>
+          <w:rFonts w:ascii="Times New Roman" w:hAnsi="Times New Roman" w:cs="Times New Roman"/>
+          <w:color w:val="000000" w:themeColor="text1"/>
+          <w:sz w:val="28"/>
+          <w:szCs w:val="28"/>
+        </w:rPr>
+      </w:pPr>
+      <w:r>
+        <w:rPr>
+          <w:rFonts w:ascii="Times New Roman" w:hAnsi="Times New Roman" w:cs="Times New Roman"/>
+          <w:color w:val="000000" w:themeColor="text1"/>
+          <w:sz w:val="28"/>
+          <w:szCs w:val="28"/>
+        </w:rPr>
+        <w:t xml:space="preserve">   </w:t>
+      </w:r>
+      <w:r>
+        <w:rPr>
+          <w:rFonts w:ascii="Times New Roman" w:hAnsi="Times New Roman" w:cs="Times New Roman"/>
+          <w:color w:val="000000" w:themeColor="text1"/>
+          <w:sz w:val="28"/>
+          <w:szCs w:val="28"/>
+        </w:rPr>
+        <w:t xml:space="preserve">     </w:t>
+      </w:r>
+      <w:proofErr w:type="spellStart"/>
+      <w:r>
+        <w:rPr>
+          <w:rFonts w:ascii="Times New Roman" w:hAnsi="Times New Roman" w:cs="Times New Roman"/>
+          <w:color w:val="000000" w:themeColor="text1"/>
+          <w:sz w:val="28"/>
+          <w:szCs w:val="28"/>
+        </w:rPr>
+        <w:t>SpinKit</w:t>
+      </w:r>
+      <w:proofErr w:type="spellEnd"/>
+      <w:r>
+        <w:rPr>
+          <w:rFonts w:ascii="Times New Roman" w:hAnsi="Times New Roman" w:cs="Times New Roman"/>
+          <w:color w:val="000000" w:themeColor="text1"/>
+          <w:sz w:val="28"/>
+          <w:szCs w:val="28"/>
+        </w:rPr>
+        <w:t xml:space="preserve"> (loading…)</w:t>
       </w:r>
     </w:p>
     <w:sectPr>
@@ -8848,7 +8934,7 @@
 </file>
 
 <file path=customXml/itemProps1.xml><?xml version="1.0" encoding="utf-8"?>
-<ds:datastoreItem xmlns:ds="http://schemas.openxmlformats.org/officeDocument/2006/customXml" ds:itemID="{1D916DD6-BDDE-4F38-B7AC-FD54A1729365}">
+<ds:datastoreItem xmlns:ds="http://schemas.openxmlformats.org/officeDocument/2006/customXml" ds:itemID="{04763663-2C34-4549-88BB-1FC714C88576}">
   <ds:schemaRefs>
     <ds:schemaRef ds:uri="http://schemas.openxmlformats.org/officeDocument/2006/bibliography"/>
   </ds:schemaRefs>

</xml_diff>

<commit_message>
12. Passing Data to a State Object
</commit_message>
<xml_diff>
--- a/Angela/Document/Báo Cáo Khóa học Futter.docx
+++ b/Angela/Document/Báo Cáo Khóa học Futter.docx
@@ -7486,115 +7486,253 @@
           <w:sz w:val="28"/>
           <w:szCs w:val="28"/>
         </w:rPr>
-        <w:t>1** H</w:t>
+        <w:t>1** Hold on</w:t>
+      </w:r>
+    </w:p>
+    <w:p>
+      <w:pPr>
+        <w:pStyle w:val="ListParagraph"/>
+        <w:numPr>
+          <w:ilvl w:val="3"/>
+          <w:numId w:val="2"/>
+        </w:numPr>
+        <w:rPr>
+          <w:rFonts w:ascii="Times New Roman" w:hAnsi="Times New Roman" w:cs="Times New Roman"/>
+          <w:color w:val="000000" w:themeColor="text1"/>
+          <w:sz w:val="28"/>
+          <w:szCs w:val="28"/>
+        </w:rPr>
+      </w:pPr>
+      <w:r>
+        <w:rPr>
+          <w:rFonts w:ascii="Times New Roman" w:hAnsi="Times New Roman" w:cs="Times New Roman"/>
+          <w:color w:val="000000" w:themeColor="text1"/>
+          <w:sz w:val="28"/>
+          <w:szCs w:val="28"/>
+        </w:rPr>
+        <w:t>2** Here you go</w:t>
+      </w:r>
+    </w:p>
+    <w:p>
+      <w:pPr>
+        <w:pStyle w:val="ListParagraph"/>
+        <w:numPr>
+          <w:ilvl w:val="3"/>
+          <w:numId w:val="2"/>
+        </w:numPr>
+        <w:rPr>
+          <w:rFonts w:ascii="Times New Roman" w:hAnsi="Times New Roman" w:cs="Times New Roman"/>
+          <w:color w:val="000000" w:themeColor="text1"/>
+          <w:sz w:val="28"/>
+          <w:szCs w:val="28"/>
+        </w:rPr>
+      </w:pPr>
+      <w:r>
+        <w:rPr>
+          <w:rFonts w:ascii="Times New Roman" w:hAnsi="Times New Roman" w:cs="Times New Roman"/>
+          <w:color w:val="000000" w:themeColor="text1"/>
+          <w:sz w:val="28"/>
+          <w:szCs w:val="28"/>
+        </w:rPr>
+        <w:t>3** Go away</w:t>
+      </w:r>
+    </w:p>
+    <w:p>
+      <w:pPr>
+        <w:pStyle w:val="ListParagraph"/>
+        <w:numPr>
+          <w:ilvl w:val="3"/>
+          <w:numId w:val="2"/>
+        </w:numPr>
+        <w:rPr>
+          <w:rFonts w:ascii="Times New Roman" w:hAnsi="Times New Roman" w:cs="Times New Roman"/>
+          <w:color w:val="000000" w:themeColor="text1"/>
+          <w:sz w:val="28"/>
+          <w:szCs w:val="28"/>
+        </w:rPr>
+      </w:pPr>
+      <w:r>
+        <w:rPr>
+          <w:rFonts w:ascii="Times New Roman" w:hAnsi="Times New Roman" w:cs="Times New Roman"/>
+          <w:color w:val="000000" w:themeColor="text1"/>
+          <w:sz w:val="28"/>
+          <w:szCs w:val="28"/>
+        </w:rPr>
+        <w:t>4** You fucked up</w:t>
+      </w:r>
+    </w:p>
+    <w:p>
+      <w:pPr>
+        <w:pStyle w:val="ListParagraph"/>
+        <w:numPr>
+          <w:ilvl w:val="3"/>
+          <w:numId w:val="2"/>
+        </w:numPr>
+        <w:rPr>
+          <w:rFonts w:ascii="Times New Roman" w:hAnsi="Times New Roman" w:cs="Times New Roman"/>
+          <w:color w:val="000000" w:themeColor="text1"/>
+          <w:sz w:val="28"/>
+          <w:szCs w:val="28"/>
+        </w:rPr>
+      </w:pPr>
+      <w:r>
+        <w:rPr>
+          <w:rFonts w:ascii="Times New Roman" w:hAnsi="Times New Roman" w:cs="Times New Roman"/>
+          <w:color w:val="000000" w:themeColor="text1"/>
+          <w:sz w:val="28"/>
+          <w:szCs w:val="28"/>
+        </w:rPr>
+        <w:t>5** I fucked up</w:t>
+      </w:r>
+    </w:p>
+    <w:p>
+      <w:pPr>
+        <w:pStyle w:val="ListParagraph"/>
+        <w:numPr>
+          <w:ilvl w:val="2"/>
+          <w:numId w:val="2"/>
+        </w:numPr>
+        <w:rPr>
+          <w:rFonts w:ascii="Times New Roman" w:hAnsi="Times New Roman" w:cs="Times New Roman"/>
+          <w:color w:val="000000" w:themeColor="text1"/>
+          <w:sz w:val="28"/>
+          <w:szCs w:val="28"/>
+        </w:rPr>
+      </w:pPr>
+      <w:r>
+        <w:rPr>
+          <w:rFonts w:ascii="Times New Roman" w:hAnsi="Times New Roman" w:cs="Times New Roman"/>
+          <w:color w:val="000000" w:themeColor="text1"/>
+          <w:sz w:val="28"/>
+          <w:szCs w:val="28"/>
+        </w:rPr>
+        <w:t xml:space="preserve">Using </w:t>
+      </w:r>
+      <w:r>
+        <w:rPr>
+          <w:rFonts w:ascii="Times New Roman" w:hAnsi="Times New Roman" w:cs="Times New Roman"/>
+          <w:i/>
+          <w:color w:val="000000" w:themeColor="text1"/>
+          <w:sz w:val="28"/>
+          <w:szCs w:val="28"/>
+        </w:rPr>
+        <w:t>as</w:t>
+      </w:r>
+      <w:r>
+        <w:rPr>
+          <w:rFonts w:ascii="Times New Roman" w:hAnsi="Times New Roman" w:cs="Times New Roman"/>
+          <w:color w:val="000000" w:themeColor="text1"/>
+          <w:sz w:val="28"/>
+          <w:szCs w:val="28"/>
+        </w:rPr>
+        <w:t xml:space="preserve"> after import http package</w:t>
+      </w:r>
+    </w:p>
+    <w:p>
+      <w:pPr>
+        <w:pStyle w:val="ListParagraph"/>
+        <w:numPr>
+          <w:ilvl w:val="1"/>
+          <w:numId w:val="2"/>
+        </w:numPr>
+        <w:rPr>
+          <w:rFonts w:ascii="Times New Roman" w:hAnsi="Times New Roman" w:cs="Times New Roman"/>
+          <w:color w:val="000000" w:themeColor="text1"/>
+          <w:sz w:val="28"/>
+          <w:szCs w:val="28"/>
+        </w:rPr>
+      </w:pPr>
+      <w:r>
+        <w:rPr>
+          <w:rFonts w:ascii="Times New Roman" w:hAnsi="Times New Roman" w:cs="Times New Roman"/>
+          <w:color w:val="000000" w:themeColor="text1"/>
+          <w:sz w:val="28"/>
+          <w:szCs w:val="28"/>
+        </w:rPr>
+        <w:t>Widgets</w:t>
+      </w:r>
+    </w:p>
+    <w:p>
+      <w:pPr>
+        <w:pStyle w:val="ListParagraph"/>
+        <w:numPr>
+          <w:ilvl w:val="2"/>
+          <w:numId w:val="2"/>
+        </w:numPr>
+        <w:rPr>
+          <w:rFonts w:ascii="Times New Roman" w:hAnsi="Times New Roman" w:cs="Times New Roman"/>
+          <w:color w:val="000000" w:themeColor="text1"/>
+          <w:sz w:val="28"/>
+          <w:szCs w:val="28"/>
+        </w:rPr>
+      </w:pPr>
+      <w:r>
+        <w:rPr>
+          <w:rFonts w:ascii="Times New Roman" w:hAnsi="Times New Roman" w:cs="Times New Roman"/>
+          <w:color w:val="000000" w:themeColor="text1"/>
+          <w:sz w:val="28"/>
+          <w:szCs w:val="28"/>
+        </w:rPr>
+        <w:t xml:space="preserve">   </w:t>
+      </w:r>
+      <w:r>
+        <w:rPr>
+          <w:rFonts w:ascii="Times New Roman" w:hAnsi="Times New Roman" w:cs="Times New Roman"/>
+          <w:color w:val="000000" w:themeColor="text1"/>
+          <w:sz w:val="28"/>
+          <w:szCs w:val="28"/>
+        </w:rPr>
+        <w:t xml:space="preserve">     </w:t>
+      </w:r>
+      <w:proofErr w:type="spellStart"/>
+      <w:r>
+        <w:rPr>
+          <w:rFonts w:ascii="Times New Roman" w:hAnsi="Times New Roman" w:cs="Times New Roman"/>
+          <w:color w:val="000000" w:themeColor="text1"/>
+          <w:sz w:val="28"/>
+          <w:szCs w:val="28"/>
+        </w:rPr>
+        <w:t>SpinKit</w:t>
+      </w:r>
+      <w:proofErr w:type="spellEnd"/>
+      <w:r>
+        <w:rPr>
+          <w:rFonts w:ascii="Times New Roman" w:hAnsi="Times New Roman" w:cs="Times New Roman"/>
+          <w:color w:val="000000" w:themeColor="text1"/>
+          <w:sz w:val="28"/>
+          <w:szCs w:val="28"/>
+        </w:rPr>
+        <w:t xml:space="preserve"> (loading…)</w:t>
       </w:r>
       <w:bookmarkStart w:id="0" w:name="_GoBack"/>
       <w:bookmarkEnd w:id="0"/>
-      <w:r>
-        <w:rPr>
-          <w:rFonts w:ascii="Times New Roman" w:hAnsi="Times New Roman" w:cs="Times New Roman"/>
-          <w:color w:val="000000" w:themeColor="text1"/>
-          <w:sz w:val="28"/>
-          <w:szCs w:val="28"/>
-        </w:rPr>
-        <w:t>old on</w:t>
-      </w:r>
-    </w:p>
-    <w:p>
-      <w:pPr>
-        <w:pStyle w:val="ListParagraph"/>
-        <w:numPr>
-          <w:ilvl w:val="3"/>
-          <w:numId w:val="2"/>
-        </w:numPr>
-        <w:rPr>
-          <w:rFonts w:ascii="Times New Roman" w:hAnsi="Times New Roman" w:cs="Times New Roman"/>
-          <w:color w:val="000000" w:themeColor="text1"/>
-          <w:sz w:val="28"/>
-          <w:szCs w:val="28"/>
-        </w:rPr>
-      </w:pPr>
-      <w:r>
-        <w:rPr>
-          <w:rFonts w:ascii="Times New Roman" w:hAnsi="Times New Roman" w:cs="Times New Roman"/>
-          <w:color w:val="000000" w:themeColor="text1"/>
-          <w:sz w:val="28"/>
-          <w:szCs w:val="28"/>
-        </w:rPr>
-        <w:t>2** Here you go</w:t>
-      </w:r>
-    </w:p>
-    <w:p>
-      <w:pPr>
-        <w:pStyle w:val="ListParagraph"/>
-        <w:numPr>
-          <w:ilvl w:val="3"/>
-          <w:numId w:val="2"/>
-        </w:numPr>
-        <w:rPr>
-          <w:rFonts w:ascii="Times New Roman" w:hAnsi="Times New Roman" w:cs="Times New Roman"/>
-          <w:color w:val="000000" w:themeColor="text1"/>
-          <w:sz w:val="28"/>
-          <w:szCs w:val="28"/>
-        </w:rPr>
-      </w:pPr>
-      <w:r>
-        <w:rPr>
-          <w:rFonts w:ascii="Times New Roman" w:hAnsi="Times New Roman" w:cs="Times New Roman"/>
-          <w:color w:val="000000" w:themeColor="text1"/>
-          <w:sz w:val="28"/>
-          <w:szCs w:val="28"/>
-        </w:rPr>
-        <w:t>3** Go away</w:t>
-      </w:r>
-    </w:p>
-    <w:p>
-      <w:pPr>
-        <w:pStyle w:val="ListParagraph"/>
-        <w:numPr>
-          <w:ilvl w:val="3"/>
-          <w:numId w:val="2"/>
-        </w:numPr>
-        <w:rPr>
-          <w:rFonts w:ascii="Times New Roman" w:hAnsi="Times New Roman" w:cs="Times New Roman"/>
-          <w:color w:val="000000" w:themeColor="text1"/>
-          <w:sz w:val="28"/>
-          <w:szCs w:val="28"/>
-        </w:rPr>
-      </w:pPr>
-      <w:r>
-        <w:rPr>
-          <w:rFonts w:ascii="Times New Roman" w:hAnsi="Times New Roman" w:cs="Times New Roman"/>
-          <w:color w:val="000000" w:themeColor="text1"/>
-          <w:sz w:val="28"/>
-          <w:szCs w:val="28"/>
-        </w:rPr>
-        <w:t>4** You fucked up</w:t>
-      </w:r>
-    </w:p>
-    <w:p>
-      <w:pPr>
-        <w:pStyle w:val="ListParagraph"/>
-        <w:numPr>
-          <w:ilvl w:val="3"/>
-          <w:numId w:val="2"/>
-        </w:numPr>
-        <w:rPr>
-          <w:rFonts w:ascii="Times New Roman" w:hAnsi="Times New Roman" w:cs="Times New Roman"/>
-          <w:color w:val="000000" w:themeColor="text1"/>
-          <w:sz w:val="28"/>
-          <w:szCs w:val="28"/>
-        </w:rPr>
-      </w:pPr>
-      <w:r>
-        <w:rPr>
-          <w:rFonts w:ascii="Times New Roman" w:hAnsi="Times New Roman" w:cs="Times New Roman"/>
-          <w:color w:val="000000" w:themeColor="text1"/>
-          <w:sz w:val="28"/>
-          <w:szCs w:val="28"/>
-        </w:rPr>
-        <w:t>5** I fucked up</w:t>
-      </w:r>
+    </w:p>
+    <w:p>
+      <w:pPr>
+        <w:pStyle w:val="ListParagraph"/>
+        <w:numPr>
+          <w:ilvl w:val="1"/>
+          <w:numId w:val="2"/>
+        </w:numPr>
+        <w:rPr>
+          <w:rFonts w:ascii="Times New Roman" w:hAnsi="Times New Roman" w:cs="Times New Roman"/>
+          <w:color w:val="000000" w:themeColor="text1"/>
+          <w:sz w:val="28"/>
+          <w:szCs w:val="28"/>
+        </w:rPr>
+      </w:pPr>
+      <w:proofErr w:type="spellStart"/>
+      <w:r>
+        <w:rPr>
+          <w:rFonts w:ascii="Times New Roman" w:hAnsi="Times New Roman" w:cs="Times New Roman"/>
+          <w:color w:val="000000" w:themeColor="text1"/>
+          <w:sz w:val="28"/>
+          <w:szCs w:val="28"/>
+        </w:rPr>
+        <w:lastRenderedPageBreak/>
+        <w:t>StatefulWidget</w:t>
+      </w:r>
+      <w:proofErr w:type="spellEnd"/>
     </w:p>
     <w:p>
       <w:pPr>
@@ -7617,103 +7755,7 @@
           <w:sz w:val="28"/>
           <w:szCs w:val="28"/>
         </w:rPr>
-        <w:t xml:space="preserve">Using </w:t>
-      </w:r>
-      <w:r>
-        <w:rPr>
-          <w:rFonts w:ascii="Times New Roman" w:hAnsi="Times New Roman" w:cs="Times New Roman"/>
-          <w:i/>
-          <w:color w:val="000000" w:themeColor="text1"/>
-          <w:sz w:val="28"/>
-          <w:szCs w:val="28"/>
-        </w:rPr>
-        <w:t>as</w:t>
-      </w:r>
-      <w:r>
-        <w:rPr>
-          <w:rFonts w:ascii="Times New Roman" w:hAnsi="Times New Roman" w:cs="Times New Roman"/>
-          <w:color w:val="000000" w:themeColor="text1"/>
-          <w:sz w:val="28"/>
-          <w:szCs w:val="28"/>
-        </w:rPr>
-        <w:t xml:space="preserve"> after import http package</w:t>
-      </w:r>
-    </w:p>
-    <w:p>
-      <w:pPr>
-        <w:pStyle w:val="ListParagraph"/>
-        <w:numPr>
-          <w:ilvl w:val="1"/>
-          <w:numId w:val="2"/>
-        </w:numPr>
-        <w:rPr>
-          <w:rFonts w:ascii="Times New Roman" w:hAnsi="Times New Roman" w:cs="Times New Roman"/>
-          <w:color w:val="000000" w:themeColor="text1"/>
-          <w:sz w:val="28"/>
-          <w:szCs w:val="28"/>
-        </w:rPr>
-      </w:pPr>
-      <w:r>
-        <w:rPr>
-          <w:rFonts w:ascii="Times New Roman" w:hAnsi="Times New Roman" w:cs="Times New Roman"/>
-          <w:color w:val="000000" w:themeColor="text1"/>
-          <w:sz w:val="28"/>
-          <w:szCs w:val="28"/>
-        </w:rPr>
-        <w:t>Widgets</w:t>
-      </w:r>
-    </w:p>
-    <w:p>
-      <w:pPr>
-        <w:pStyle w:val="ListParagraph"/>
-        <w:numPr>
-          <w:ilvl w:val="2"/>
-          <w:numId w:val="2"/>
-        </w:numPr>
-        <w:rPr>
-          <w:rFonts w:ascii="Times New Roman" w:hAnsi="Times New Roman" w:cs="Times New Roman"/>
-          <w:color w:val="000000" w:themeColor="text1"/>
-          <w:sz w:val="28"/>
-          <w:szCs w:val="28"/>
-        </w:rPr>
-      </w:pPr>
-      <w:r>
-        <w:rPr>
-          <w:rFonts w:ascii="Times New Roman" w:hAnsi="Times New Roman" w:cs="Times New Roman"/>
-          <w:color w:val="000000" w:themeColor="text1"/>
-          <w:sz w:val="28"/>
-          <w:szCs w:val="28"/>
-        </w:rPr>
-        <w:t xml:space="preserve">   </w:t>
-      </w:r>
-      <w:r>
-        <w:rPr>
-          <w:rFonts w:ascii="Times New Roman" w:hAnsi="Times New Roman" w:cs="Times New Roman"/>
-          <w:color w:val="000000" w:themeColor="text1"/>
-          <w:sz w:val="28"/>
-          <w:szCs w:val="28"/>
-        </w:rPr>
-        <w:t xml:space="preserve">     </w:t>
-      </w:r>
-      <w:proofErr w:type="spellStart"/>
-      <w:r>
-        <w:rPr>
-          <w:rFonts w:ascii="Times New Roman" w:hAnsi="Times New Roman" w:cs="Times New Roman"/>
-          <w:color w:val="000000" w:themeColor="text1"/>
-          <w:sz w:val="28"/>
-          <w:szCs w:val="28"/>
-        </w:rPr>
-        <w:t>SpinKit</w:t>
-      </w:r>
-      <w:proofErr w:type="spellEnd"/>
-      <w:r>
-        <w:rPr>
-          <w:rFonts w:ascii="Times New Roman" w:hAnsi="Times New Roman" w:cs="Times New Roman"/>
-          <w:color w:val="000000" w:themeColor="text1"/>
-          <w:sz w:val="28"/>
-          <w:szCs w:val="28"/>
-        </w:rPr>
-        <w:t xml:space="preserve"> (loading…)</w:t>
+        <w:t>Have property ‘widget’ in State was linked with Widget.</w:t>
       </w:r>
     </w:p>
     <w:sectPr>
@@ -8934,7 +8976,7 @@
 </file>
 
 <file path=customXml/itemProps1.xml><?xml version="1.0" encoding="utf-8"?>
-<ds:datastoreItem xmlns:ds="http://schemas.openxmlformats.org/officeDocument/2006/customXml" ds:itemID="{04763663-2C34-4549-88BB-1FC714C88576}">
+<ds:datastoreItem xmlns:ds="http://schemas.openxmlformats.org/officeDocument/2006/customXml" ds:itemID="{E945818A-1634-4ACC-A4CF-A5971D4C7DE6}">
   <ds:schemaRefs>
     <ds:schemaRef ds:uri="http://schemas.openxmlformats.org/officeDocument/2006/bibliography"/>
   </ds:schemaRefs>

</xml_diff>

<commit_message>
15. Creating and Styling a TextField Widget for Text Entry
</commit_message>
<xml_diff>
--- a/Angela/Document/Báo Cáo Khóa học Futter.docx
+++ b/Angela/Document/Báo Cáo Khóa học Futter.docx
@@ -7464,246 +7464,6 @@
         </w:rPr>
         <w:t>codes cheat sheet:</w:t>
       </w:r>
-    </w:p>
-    <w:p>
-      <w:pPr>
-        <w:pStyle w:val="ListParagraph"/>
-        <w:numPr>
-          <w:ilvl w:val="3"/>
-          <w:numId w:val="2"/>
-        </w:numPr>
-        <w:rPr>
-          <w:rFonts w:ascii="Times New Roman" w:hAnsi="Times New Roman" w:cs="Times New Roman"/>
-          <w:color w:val="000000" w:themeColor="text1"/>
-          <w:sz w:val="28"/>
-          <w:szCs w:val="28"/>
-        </w:rPr>
-      </w:pPr>
-      <w:r>
-        <w:rPr>
-          <w:rFonts w:ascii="Times New Roman" w:hAnsi="Times New Roman" w:cs="Times New Roman"/>
-          <w:color w:val="000000" w:themeColor="text1"/>
-          <w:sz w:val="28"/>
-          <w:szCs w:val="28"/>
-        </w:rPr>
-        <w:t>1** Hold on</w:t>
-      </w:r>
-    </w:p>
-    <w:p>
-      <w:pPr>
-        <w:pStyle w:val="ListParagraph"/>
-        <w:numPr>
-          <w:ilvl w:val="3"/>
-          <w:numId w:val="2"/>
-        </w:numPr>
-        <w:rPr>
-          <w:rFonts w:ascii="Times New Roman" w:hAnsi="Times New Roman" w:cs="Times New Roman"/>
-          <w:color w:val="000000" w:themeColor="text1"/>
-          <w:sz w:val="28"/>
-          <w:szCs w:val="28"/>
-        </w:rPr>
-      </w:pPr>
-      <w:r>
-        <w:rPr>
-          <w:rFonts w:ascii="Times New Roman" w:hAnsi="Times New Roman" w:cs="Times New Roman"/>
-          <w:color w:val="000000" w:themeColor="text1"/>
-          <w:sz w:val="28"/>
-          <w:szCs w:val="28"/>
-        </w:rPr>
-        <w:t>2** Here you go</w:t>
-      </w:r>
-    </w:p>
-    <w:p>
-      <w:pPr>
-        <w:pStyle w:val="ListParagraph"/>
-        <w:numPr>
-          <w:ilvl w:val="3"/>
-          <w:numId w:val="2"/>
-        </w:numPr>
-        <w:rPr>
-          <w:rFonts w:ascii="Times New Roman" w:hAnsi="Times New Roman" w:cs="Times New Roman"/>
-          <w:color w:val="000000" w:themeColor="text1"/>
-          <w:sz w:val="28"/>
-          <w:szCs w:val="28"/>
-        </w:rPr>
-      </w:pPr>
-      <w:r>
-        <w:rPr>
-          <w:rFonts w:ascii="Times New Roman" w:hAnsi="Times New Roman" w:cs="Times New Roman"/>
-          <w:color w:val="000000" w:themeColor="text1"/>
-          <w:sz w:val="28"/>
-          <w:szCs w:val="28"/>
-        </w:rPr>
-        <w:t>3** Go away</w:t>
-      </w:r>
-    </w:p>
-    <w:p>
-      <w:pPr>
-        <w:pStyle w:val="ListParagraph"/>
-        <w:numPr>
-          <w:ilvl w:val="3"/>
-          <w:numId w:val="2"/>
-        </w:numPr>
-        <w:rPr>
-          <w:rFonts w:ascii="Times New Roman" w:hAnsi="Times New Roman" w:cs="Times New Roman"/>
-          <w:color w:val="000000" w:themeColor="text1"/>
-          <w:sz w:val="28"/>
-          <w:szCs w:val="28"/>
-        </w:rPr>
-      </w:pPr>
-      <w:r>
-        <w:rPr>
-          <w:rFonts w:ascii="Times New Roman" w:hAnsi="Times New Roman" w:cs="Times New Roman"/>
-          <w:color w:val="000000" w:themeColor="text1"/>
-          <w:sz w:val="28"/>
-          <w:szCs w:val="28"/>
-        </w:rPr>
-        <w:t>4** You fucked up</w:t>
-      </w:r>
-    </w:p>
-    <w:p>
-      <w:pPr>
-        <w:pStyle w:val="ListParagraph"/>
-        <w:numPr>
-          <w:ilvl w:val="3"/>
-          <w:numId w:val="2"/>
-        </w:numPr>
-        <w:rPr>
-          <w:rFonts w:ascii="Times New Roman" w:hAnsi="Times New Roman" w:cs="Times New Roman"/>
-          <w:color w:val="000000" w:themeColor="text1"/>
-          <w:sz w:val="28"/>
-          <w:szCs w:val="28"/>
-        </w:rPr>
-      </w:pPr>
-      <w:r>
-        <w:rPr>
-          <w:rFonts w:ascii="Times New Roman" w:hAnsi="Times New Roman" w:cs="Times New Roman"/>
-          <w:color w:val="000000" w:themeColor="text1"/>
-          <w:sz w:val="28"/>
-          <w:szCs w:val="28"/>
-        </w:rPr>
-        <w:t>5** I fucked up</w:t>
-      </w:r>
-    </w:p>
-    <w:p>
-      <w:pPr>
-        <w:pStyle w:val="ListParagraph"/>
-        <w:numPr>
-          <w:ilvl w:val="2"/>
-          <w:numId w:val="2"/>
-        </w:numPr>
-        <w:rPr>
-          <w:rFonts w:ascii="Times New Roman" w:hAnsi="Times New Roman" w:cs="Times New Roman"/>
-          <w:color w:val="000000" w:themeColor="text1"/>
-          <w:sz w:val="28"/>
-          <w:szCs w:val="28"/>
-        </w:rPr>
-      </w:pPr>
-      <w:r>
-        <w:rPr>
-          <w:rFonts w:ascii="Times New Roman" w:hAnsi="Times New Roman" w:cs="Times New Roman"/>
-          <w:color w:val="000000" w:themeColor="text1"/>
-          <w:sz w:val="28"/>
-          <w:szCs w:val="28"/>
-        </w:rPr>
-        <w:t xml:space="preserve">Using </w:t>
-      </w:r>
-      <w:r>
-        <w:rPr>
-          <w:rFonts w:ascii="Times New Roman" w:hAnsi="Times New Roman" w:cs="Times New Roman"/>
-          <w:i/>
-          <w:color w:val="000000" w:themeColor="text1"/>
-          <w:sz w:val="28"/>
-          <w:szCs w:val="28"/>
-        </w:rPr>
-        <w:t>as</w:t>
-      </w:r>
-      <w:r>
-        <w:rPr>
-          <w:rFonts w:ascii="Times New Roman" w:hAnsi="Times New Roman" w:cs="Times New Roman"/>
-          <w:color w:val="000000" w:themeColor="text1"/>
-          <w:sz w:val="28"/>
-          <w:szCs w:val="28"/>
-        </w:rPr>
-        <w:t xml:space="preserve"> after import http package</w:t>
-      </w:r>
-    </w:p>
-    <w:p>
-      <w:pPr>
-        <w:pStyle w:val="ListParagraph"/>
-        <w:numPr>
-          <w:ilvl w:val="1"/>
-          <w:numId w:val="2"/>
-        </w:numPr>
-        <w:rPr>
-          <w:rFonts w:ascii="Times New Roman" w:hAnsi="Times New Roman" w:cs="Times New Roman"/>
-          <w:color w:val="000000" w:themeColor="text1"/>
-          <w:sz w:val="28"/>
-          <w:szCs w:val="28"/>
-        </w:rPr>
-      </w:pPr>
-      <w:r>
-        <w:rPr>
-          <w:rFonts w:ascii="Times New Roman" w:hAnsi="Times New Roman" w:cs="Times New Roman"/>
-          <w:color w:val="000000" w:themeColor="text1"/>
-          <w:sz w:val="28"/>
-          <w:szCs w:val="28"/>
-        </w:rPr>
-        <w:t>Widgets</w:t>
-      </w:r>
-    </w:p>
-    <w:p>
-      <w:pPr>
-        <w:pStyle w:val="ListParagraph"/>
-        <w:numPr>
-          <w:ilvl w:val="2"/>
-          <w:numId w:val="2"/>
-        </w:numPr>
-        <w:rPr>
-          <w:rFonts w:ascii="Times New Roman" w:hAnsi="Times New Roman" w:cs="Times New Roman"/>
-          <w:color w:val="000000" w:themeColor="text1"/>
-          <w:sz w:val="28"/>
-          <w:szCs w:val="28"/>
-        </w:rPr>
-      </w:pPr>
-      <w:r>
-        <w:rPr>
-          <w:rFonts w:ascii="Times New Roman" w:hAnsi="Times New Roman" w:cs="Times New Roman"/>
-          <w:color w:val="000000" w:themeColor="text1"/>
-          <w:sz w:val="28"/>
-          <w:szCs w:val="28"/>
-        </w:rPr>
-        <w:t xml:space="preserve">   </w:t>
-      </w:r>
-      <w:r>
-        <w:rPr>
-          <w:rFonts w:ascii="Times New Roman" w:hAnsi="Times New Roman" w:cs="Times New Roman"/>
-          <w:color w:val="000000" w:themeColor="text1"/>
-          <w:sz w:val="28"/>
-          <w:szCs w:val="28"/>
-        </w:rPr>
-        <w:t xml:space="preserve">     </w:t>
-      </w:r>
-      <w:proofErr w:type="spellStart"/>
-      <w:r>
-        <w:rPr>
-          <w:rFonts w:ascii="Times New Roman" w:hAnsi="Times New Roman" w:cs="Times New Roman"/>
-          <w:color w:val="000000" w:themeColor="text1"/>
-          <w:sz w:val="28"/>
-          <w:szCs w:val="28"/>
-        </w:rPr>
-        <w:t>SpinKit</w:t>
-      </w:r>
-      <w:proofErr w:type="spellEnd"/>
-      <w:r>
-        <w:rPr>
-          <w:rFonts w:ascii="Times New Roman" w:hAnsi="Times New Roman" w:cs="Times New Roman"/>
-          <w:color w:val="000000" w:themeColor="text1"/>
-          <w:sz w:val="28"/>
-          <w:szCs w:val="28"/>
-        </w:rPr>
-        <w:t xml:space="preserve"> (loading…)</w:t>
-      </w:r>
       <w:bookmarkStart w:id="0" w:name="_GoBack"/>
       <w:bookmarkEnd w:id="0"/>
     </w:p>
@@ -7711,6 +7471,169 @@
       <w:pPr>
         <w:pStyle w:val="ListParagraph"/>
         <w:numPr>
+          <w:ilvl w:val="3"/>
+          <w:numId w:val="2"/>
+        </w:numPr>
+        <w:rPr>
+          <w:rFonts w:ascii="Times New Roman" w:hAnsi="Times New Roman" w:cs="Times New Roman"/>
+          <w:color w:val="000000" w:themeColor="text1"/>
+          <w:sz w:val="28"/>
+          <w:szCs w:val="28"/>
+        </w:rPr>
+      </w:pPr>
+      <w:r>
+        <w:rPr>
+          <w:rFonts w:ascii="Times New Roman" w:hAnsi="Times New Roman" w:cs="Times New Roman"/>
+          <w:color w:val="000000" w:themeColor="text1"/>
+          <w:sz w:val="28"/>
+          <w:szCs w:val="28"/>
+        </w:rPr>
+        <w:t>1** Hold on</w:t>
+      </w:r>
+    </w:p>
+    <w:p>
+      <w:pPr>
+        <w:pStyle w:val="ListParagraph"/>
+        <w:numPr>
+          <w:ilvl w:val="3"/>
+          <w:numId w:val="2"/>
+        </w:numPr>
+        <w:rPr>
+          <w:rFonts w:ascii="Times New Roman" w:hAnsi="Times New Roman" w:cs="Times New Roman"/>
+          <w:color w:val="000000" w:themeColor="text1"/>
+          <w:sz w:val="28"/>
+          <w:szCs w:val="28"/>
+        </w:rPr>
+      </w:pPr>
+      <w:r>
+        <w:rPr>
+          <w:rFonts w:ascii="Times New Roman" w:hAnsi="Times New Roman" w:cs="Times New Roman"/>
+          <w:color w:val="000000" w:themeColor="text1"/>
+          <w:sz w:val="28"/>
+          <w:szCs w:val="28"/>
+        </w:rPr>
+        <w:t>2** Here you go</w:t>
+      </w:r>
+    </w:p>
+    <w:p>
+      <w:pPr>
+        <w:pStyle w:val="ListParagraph"/>
+        <w:numPr>
+          <w:ilvl w:val="3"/>
+          <w:numId w:val="2"/>
+        </w:numPr>
+        <w:rPr>
+          <w:rFonts w:ascii="Times New Roman" w:hAnsi="Times New Roman" w:cs="Times New Roman"/>
+          <w:color w:val="000000" w:themeColor="text1"/>
+          <w:sz w:val="28"/>
+          <w:szCs w:val="28"/>
+        </w:rPr>
+      </w:pPr>
+      <w:r>
+        <w:rPr>
+          <w:rFonts w:ascii="Times New Roman" w:hAnsi="Times New Roman" w:cs="Times New Roman"/>
+          <w:color w:val="000000" w:themeColor="text1"/>
+          <w:sz w:val="28"/>
+          <w:szCs w:val="28"/>
+        </w:rPr>
+        <w:t>3** Go away</w:t>
+      </w:r>
+    </w:p>
+    <w:p>
+      <w:pPr>
+        <w:pStyle w:val="ListParagraph"/>
+        <w:numPr>
+          <w:ilvl w:val="3"/>
+          <w:numId w:val="2"/>
+        </w:numPr>
+        <w:rPr>
+          <w:rFonts w:ascii="Times New Roman" w:hAnsi="Times New Roman" w:cs="Times New Roman"/>
+          <w:color w:val="000000" w:themeColor="text1"/>
+          <w:sz w:val="28"/>
+          <w:szCs w:val="28"/>
+        </w:rPr>
+      </w:pPr>
+      <w:r>
+        <w:rPr>
+          <w:rFonts w:ascii="Times New Roman" w:hAnsi="Times New Roman" w:cs="Times New Roman"/>
+          <w:color w:val="000000" w:themeColor="text1"/>
+          <w:sz w:val="28"/>
+          <w:szCs w:val="28"/>
+        </w:rPr>
+        <w:t>4** You fucked up</w:t>
+      </w:r>
+    </w:p>
+    <w:p>
+      <w:pPr>
+        <w:pStyle w:val="ListParagraph"/>
+        <w:numPr>
+          <w:ilvl w:val="3"/>
+          <w:numId w:val="2"/>
+        </w:numPr>
+        <w:rPr>
+          <w:rFonts w:ascii="Times New Roman" w:hAnsi="Times New Roman" w:cs="Times New Roman"/>
+          <w:color w:val="000000" w:themeColor="text1"/>
+          <w:sz w:val="28"/>
+          <w:szCs w:val="28"/>
+        </w:rPr>
+      </w:pPr>
+      <w:r>
+        <w:rPr>
+          <w:rFonts w:ascii="Times New Roman" w:hAnsi="Times New Roman" w:cs="Times New Roman"/>
+          <w:color w:val="000000" w:themeColor="text1"/>
+          <w:sz w:val="28"/>
+          <w:szCs w:val="28"/>
+        </w:rPr>
+        <w:t>5** I fucked up</w:t>
+      </w:r>
+    </w:p>
+    <w:p>
+      <w:pPr>
+        <w:pStyle w:val="ListParagraph"/>
+        <w:numPr>
+          <w:ilvl w:val="2"/>
+          <w:numId w:val="2"/>
+        </w:numPr>
+        <w:rPr>
+          <w:rFonts w:ascii="Times New Roman" w:hAnsi="Times New Roman" w:cs="Times New Roman"/>
+          <w:color w:val="000000" w:themeColor="text1"/>
+          <w:sz w:val="28"/>
+          <w:szCs w:val="28"/>
+        </w:rPr>
+      </w:pPr>
+      <w:r>
+        <w:rPr>
+          <w:rFonts w:ascii="Times New Roman" w:hAnsi="Times New Roman" w:cs="Times New Roman"/>
+          <w:color w:val="000000" w:themeColor="text1"/>
+          <w:sz w:val="28"/>
+          <w:szCs w:val="28"/>
+        </w:rPr>
+        <w:t xml:space="preserve">Using </w:t>
+      </w:r>
+      <w:r>
+        <w:rPr>
+          <w:rFonts w:ascii="Times New Roman" w:hAnsi="Times New Roman" w:cs="Times New Roman"/>
+          <w:i/>
+          <w:color w:val="000000" w:themeColor="text1"/>
+          <w:sz w:val="28"/>
+          <w:szCs w:val="28"/>
+        </w:rPr>
+        <w:t>as</w:t>
+      </w:r>
+      <w:r>
+        <w:rPr>
+          <w:rFonts w:ascii="Times New Roman" w:hAnsi="Times New Roman" w:cs="Times New Roman"/>
+          <w:color w:val="000000" w:themeColor="text1"/>
+          <w:sz w:val="28"/>
+          <w:szCs w:val="28"/>
+        </w:rPr>
+        <w:t xml:space="preserve"> after import http package</w:t>
+      </w:r>
+    </w:p>
+    <w:p>
+      <w:pPr>
+        <w:pStyle w:val="ListParagraph"/>
+        <w:numPr>
           <w:ilvl w:val="1"/>
           <w:numId w:val="2"/>
         </w:numPr>
@@ -7721,6 +7644,83 @@
           <w:szCs w:val="28"/>
         </w:rPr>
       </w:pPr>
+      <w:r>
+        <w:rPr>
+          <w:rFonts w:ascii="Times New Roman" w:hAnsi="Times New Roman" w:cs="Times New Roman"/>
+          <w:color w:val="000000" w:themeColor="text1"/>
+          <w:sz w:val="28"/>
+          <w:szCs w:val="28"/>
+        </w:rPr>
+        <w:t>Widgets</w:t>
+      </w:r>
+    </w:p>
+    <w:p>
+      <w:pPr>
+        <w:pStyle w:val="ListParagraph"/>
+        <w:numPr>
+          <w:ilvl w:val="2"/>
+          <w:numId w:val="2"/>
+        </w:numPr>
+        <w:rPr>
+          <w:rFonts w:ascii="Times New Roman" w:hAnsi="Times New Roman" w:cs="Times New Roman"/>
+          <w:color w:val="000000" w:themeColor="text1"/>
+          <w:sz w:val="28"/>
+          <w:szCs w:val="28"/>
+        </w:rPr>
+      </w:pPr>
+      <w:r>
+        <w:rPr>
+          <w:rFonts w:ascii="Times New Roman" w:hAnsi="Times New Roman" w:cs="Times New Roman"/>
+          <w:color w:val="000000" w:themeColor="text1"/>
+          <w:sz w:val="28"/>
+          <w:szCs w:val="28"/>
+        </w:rPr>
+        <w:t xml:space="preserve">   </w:t>
+      </w:r>
+      <w:r>
+        <w:rPr>
+          <w:rFonts w:ascii="Times New Roman" w:hAnsi="Times New Roman" w:cs="Times New Roman"/>
+          <w:color w:val="000000" w:themeColor="text1"/>
+          <w:sz w:val="28"/>
+          <w:szCs w:val="28"/>
+        </w:rPr>
+        <w:t xml:space="preserve">     </w:t>
+      </w:r>
+      <w:proofErr w:type="spellStart"/>
+      <w:r>
+        <w:rPr>
+          <w:rFonts w:ascii="Times New Roman" w:hAnsi="Times New Roman" w:cs="Times New Roman"/>
+          <w:color w:val="000000" w:themeColor="text1"/>
+          <w:sz w:val="28"/>
+          <w:szCs w:val="28"/>
+        </w:rPr>
+        <w:t>SpinKit</w:t>
+      </w:r>
+      <w:proofErr w:type="spellEnd"/>
+      <w:r>
+        <w:rPr>
+          <w:rFonts w:ascii="Times New Roman" w:hAnsi="Times New Roman" w:cs="Times New Roman"/>
+          <w:color w:val="000000" w:themeColor="text1"/>
+          <w:sz w:val="28"/>
+          <w:szCs w:val="28"/>
+        </w:rPr>
+        <w:t xml:space="preserve"> (loading…)</w:t>
+      </w:r>
+    </w:p>
+    <w:p>
+      <w:pPr>
+        <w:pStyle w:val="ListParagraph"/>
+        <w:numPr>
+          <w:ilvl w:val="2"/>
+          <w:numId w:val="2"/>
+        </w:numPr>
+        <w:rPr>
+          <w:rFonts w:ascii="Times New Roman" w:hAnsi="Times New Roman" w:cs="Times New Roman"/>
+          <w:color w:val="000000" w:themeColor="text1"/>
+          <w:sz w:val="28"/>
+          <w:szCs w:val="28"/>
+        </w:rPr>
+      </w:pPr>
       <w:proofErr w:type="spellStart"/>
       <w:r>
         <w:rPr>
@@ -7730,6 +7730,106 @@
           <w:szCs w:val="28"/>
         </w:rPr>
         <w:lastRenderedPageBreak/>
+        <w:t>TextField</w:t>
+      </w:r>
+      <w:proofErr w:type="spellEnd"/>
+    </w:p>
+    <w:p>
+      <w:pPr>
+        <w:pStyle w:val="ListParagraph"/>
+        <w:numPr>
+          <w:ilvl w:val="3"/>
+          <w:numId w:val="2"/>
+        </w:numPr>
+        <w:rPr>
+          <w:rFonts w:ascii="Times New Roman" w:hAnsi="Times New Roman" w:cs="Times New Roman"/>
+          <w:color w:val="000000" w:themeColor="text1"/>
+          <w:sz w:val="28"/>
+          <w:szCs w:val="28"/>
+        </w:rPr>
+      </w:pPr>
+      <w:r>
+        <w:rPr>
+          <w:rFonts w:ascii="Times New Roman" w:hAnsi="Times New Roman" w:cs="Times New Roman"/>
+          <w:color w:val="000000" w:themeColor="text1"/>
+          <w:sz w:val="28"/>
+          <w:szCs w:val="28"/>
+        </w:rPr>
+        <w:t>Filled</w:t>
+      </w:r>
+    </w:p>
+    <w:p>
+      <w:pPr>
+        <w:pStyle w:val="ListParagraph"/>
+        <w:numPr>
+          <w:ilvl w:val="3"/>
+          <w:numId w:val="2"/>
+        </w:numPr>
+        <w:rPr>
+          <w:rFonts w:ascii="Times New Roman" w:hAnsi="Times New Roman" w:cs="Times New Roman"/>
+          <w:color w:val="000000" w:themeColor="text1"/>
+          <w:sz w:val="28"/>
+          <w:szCs w:val="28"/>
+        </w:rPr>
+      </w:pPr>
+      <w:proofErr w:type="spellStart"/>
+      <w:r>
+        <w:rPr>
+          <w:rFonts w:ascii="Times New Roman" w:hAnsi="Times New Roman" w:cs="Times New Roman"/>
+          <w:color w:val="000000" w:themeColor="text1"/>
+          <w:sz w:val="28"/>
+          <w:szCs w:val="28"/>
+        </w:rPr>
+        <w:t>fillColor</w:t>
+      </w:r>
+      <w:proofErr w:type="spellEnd"/>
+    </w:p>
+    <w:p>
+      <w:pPr>
+        <w:pStyle w:val="ListParagraph"/>
+        <w:numPr>
+          <w:ilvl w:val="3"/>
+          <w:numId w:val="2"/>
+        </w:numPr>
+        <w:rPr>
+          <w:rFonts w:ascii="Times New Roman" w:hAnsi="Times New Roman" w:cs="Times New Roman"/>
+          <w:color w:val="000000" w:themeColor="text1"/>
+          <w:sz w:val="28"/>
+          <w:szCs w:val="28"/>
+        </w:rPr>
+      </w:pPr>
+      <w:r>
+        <w:rPr>
+          <w:rFonts w:ascii="Times New Roman" w:hAnsi="Times New Roman" w:cs="Times New Roman"/>
+          <w:color w:val="000000" w:themeColor="text1"/>
+          <w:sz w:val="28"/>
+          <w:szCs w:val="28"/>
+        </w:rPr>
+        <w:t>icon</w:t>
+      </w:r>
+    </w:p>
+    <w:p>
+      <w:pPr>
+        <w:pStyle w:val="ListParagraph"/>
+        <w:numPr>
+          <w:ilvl w:val="1"/>
+          <w:numId w:val="2"/>
+        </w:numPr>
+        <w:rPr>
+          <w:rFonts w:ascii="Times New Roman" w:hAnsi="Times New Roman" w:cs="Times New Roman"/>
+          <w:color w:val="000000" w:themeColor="text1"/>
+          <w:sz w:val="28"/>
+          <w:szCs w:val="28"/>
+        </w:rPr>
+      </w:pPr>
+      <w:proofErr w:type="spellStart"/>
+      <w:r>
+        <w:rPr>
+          <w:rFonts w:ascii="Times New Roman" w:hAnsi="Times New Roman" w:cs="Times New Roman"/>
+          <w:color w:val="000000" w:themeColor="text1"/>
+          <w:sz w:val="28"/>
+          <w:szCs w:val="28"/>
+        </w:rPr>
         <w:t>StatefulWidget</w:t>
       </w:r>
       <w:proofErr w:type="spellEnd"/>
@@ -8976,7 +9076,7 @@
 </file>
 
 <file path=customXml/itemProps1.xml><?xml version="1.0" encoding="utf-8"?>
-<ds:datastoreItem xmlns:ds="http://schemas.openxmlformats.org/officeDocument/2006/customXml" ds:itemID="{E945818A-1634-4ACC-A4CF-A5971D4C7DE6}">
+<ds:datastoreItem xmlns:ds="http://schemas.openxmlformats.org/officeDocument/2006/customXml" ds:itemID="{CEC9D57C-277F-4F59-99FB-816CF845BF6B}">
   <ds:schemaRefs>
     <ds:schemaRef ds:uri="http://schemas.openxmlformats.org/officeDocument/2006/bibliography"/>
   </ds:schemaRefs>

</xml_diff>

<commit_message>
16. Passing Data Backwards Through the Navigation Stack - DONE
</commit_message>
<xml_diff>
--- a/Angela/Document/Báo Cáo Khóa học Futter.docx
+++ b/Angela/Document/Báo Cáo Khóa học Futter.docx
@@ -7464,399 +7464,480 @@
         </w:rPr>
         <w:t>codes cheat sheet:</w:t>
       </w:r>
+    </w:p>
+    <w:p>
+      <w:pPr>
+        <w:pStyle w:val="ListParagraph"/>
+        <w:numPr>
+          <w:ilvl w:val="3"/>
+          <w:numId w:val="2"/>
+        </w:numPr>
+        <w:rPr>
+          <w:rFonts w:ascii="Times New Roman" w:hAnsi="Times New Roman" w:cs="Times New Roman"/>
+          <w:color w:val="000000" w:themeColor="text1"/>
+          <w:sz w:val="28"/>
+          <w:szCs w:val="28"/>
+        </w:rPr>
+      </w:pPr>
+      <w:r>
+        <w:rPr>
+          <w:rFonts w:ascii="Times New Roman" w:hAnsi="Times New Roman" w:cs="Times New Roman"/>
+          <w:color w:val="000000" w:themeColor="text1"/>
+          <w:sz w:val="28"/>
+          <w:szCs w:val="28"/>
+        </w:rPr>
+        <w:t>1** Hold on</w:t>
+      </w:r>
+    </w:p>
+    <w:p>
+      <w:pPr>
+        <w:pStyle w:val="ListParagraph"/>
+        <w:numPr>
+          <w:ilvl w:val="3"/>
+          <w:numId w:val="2"/>
+        </w:numPr>
+        <w:rPr>
+          <w:rFonts w:ascii="Times New Roman" w:hAnsi="Times New Roman" w:cs="Times New Roman"/>
+          <w:color w:val="000000" w:themeColor="text1"/>
+          <w:sz w:val="28"/>
+          <w:szCs w:val="28"/>
+        </w:rPr>
+      </w:pPr>
+      <w:r>
+        <w:rPr>
+          <w:rFonts w:ascii="Times New Roman" w:hAnsi="Times New Roman" w:cs="Times New Roman"/>
+          <w:color w:val="000000" w:themeColor="text1"/>
+          <w:sz w:val="28"/>
+          <w:szCs w:val="28"/>
+        </w:rPr>
+        <w:t>2** Here you go</w:t>
+      </w:r>
+    </w:p>
+    <w:p>
+      <w:pPr>
+        <w:pStyle w:val="ListParagraph"/>
+        <w:numPr>
+          <w:ilvl w:val="3"/>
+          <w:numId w:val="2"/>
+        </w:numPr>
+        <w:rPr>
+          <w:rFonts w:ascii="Times New Roman" w:hAnsi="Times New Roman" w:cs="Times New Roman"/>
+          <w:color w:val="000000" w:themeColor="text1"/>
+          <w:sz w:val="28"/>
+          <w:szCs w:val="28"/>
+        </w:rPr>
+      </w:pPr>
+      <w:r>
+        <w:rPr>
+          <w:rFonts w:ascii="Times New Roman" w:hAnsi="Times New Roman" w:cs="Times New Roman"/>
+          <w:color w:val="000000" w:themeColor="text1"/>
+          <w:sz w:val="28"/>
+          <w:szCs w:val="28"/>
+        </w:rPr>
+        <w:t>3** Go away</w:t>
+      </w:r>
+    </w:p>
+    <w:p>
+      <w:pPr>
+        <w:pStyle w:val="ListParagraph"/>
+        <w:numPr>
+          <w:ilvl w:val="3"/>
+          <w:numId w:val="2"/>
+        </w:numPr>
+        <w:rPr>
+          <w:rFonts w:ascii="Times New Roman" w:hAnsi="Times New Roman" w:cs="Times New Roman"/>
+          <w:color w:val="000000" w:themeColor="text1"/>
+          <w:sz w:val="28"/>
+          <w:szCs w:val="28"/>
+        </w:rPr>
+      </w:pPr>
+      <w:r>
+        <w:rPr>
+          <w:rFonts w:ascii="Times New Roman" w:hAnsi="Times New Roman" w:cs="Times New Roman"/>
+          <w:color w:val="000000" w:themeColor="text1"/>
+          <w:sz w:val="28"/>
+          <w:szCs w:val="28"/>
+        </w:rPr>
+        <w:t>4** You fucked up</w:t>
+      </w:r>
+    </w:p>
+    <w:p>
+      <w:pPr>
+        <w:pStyle w:val="ListParagraph"/>
+        <w:numPr>
+          <w:ilvl w:val="3"/>
+          <w:numId w:val="2"/>
+        </w:numPr>
+        <w:rPr>
+          <w:rFonts w:ascii="Times New Roman" w:hAnsi="Times New Roman" w:cs="Times New Roman"/>
+          <w:color w:val="000000" w:themeColor="text1"/>
+          <w:sz w:val="28"/>
+          <w:szCs w:val="28"/>
+        </w:rPr>
+      </w:pPr>
+      <w:r>
+        <w:rPr>
+          <w:rFonts w:ascii="Times New Roman" w:hAnsi="Times New Roman" w:cs="Times New Roman"/>
+          <w:color w:val="000000" w:themeColor="text1"/>
+          <w:sz w:val="28"/>
+          <w:szCs w:val="28"/>
+        </w:rPr>
+        <w:t>5** I fucked up</w:t>
+      </w:r>
+    </w:p>
+    <w:p>
+      <w:pPr>
+        <w:pStyle w:val="ListParagraph"/>
+        <w:numPr>
+          <w:ilvl w:val="2"/>
+          <w:numId w:val="2"/>
+        </w:numPr>
+        <w:rPr>
+          <w:rFonts w:ascii="Times New Roman" w:hAnsi="Times New Roman" w:cs="Times New Roman"/>
+          <w:color w:val="000000" w:themeColor="text1"/>
+          <w:sz w:val="28"/>
+          <w:szCs w:val="28"/>
+        </w:rPr>
+      </w:pPr>
+      <w:r>
+        <w:rPr>
+          <w:rFonts w:ascii="Times New Roman" w:hAnsi="Times New Roman" w:cs="Times New Roman"/>
+          <w:color w:val="000000" w:themeColor="text1"/>
+          <w:sz w:val="28"/>
+          <w:szCs w:val="28"/>
+        </w:rPr>
+        <w:t xml:space="preserve">Using </w:t>
+      </w:r>
+      <w:r>
+        <w:rPr>
+          <w:rFonts w:ascii="Times New Roman" w:hAnsi="Times New Roman" w:cs="Times New Roman"/>
+          <w:i/>
+          <w:color w:val="000000" w:themeColor="text1"/>
+          <w:sz w:val="28"/>
+          <w:szCs w:val="28"/>
+        </w:rPr>
+        <w:t>as</w:t>
+      </w:r>
+      <w:r>
+        <w:rPr>
+          <w:rFonts w:ascii="Times New Roman" w:hAnsi="Times New Roman" w:cs="Times New Roman"/>
+          <w:color w:val="000000" w:themeColor="text1"/>
+          <w:sz w:val="28"/>
+          <w:szCs w:val="28"/>
+        </w:rPr>
+        <w:t xml:space="preserve"> after import http package</w:t>
+      </w:r>
+    </w:p>
+    <w:p>
+      <w:pPr>
+        <w:pStyle w:val="ListParagraph"/>
+        <w:numPr>
+          <w:ilvl w:val="1"/>
+          <w:numId w:val="2"/>
+        </w:numPr>
+        <w:rPr>
+          <w:rFonts w:ascii="Times New Roman" w:hAnsi="Times New Roman" w:cs="Times New Roman"/>
+          <w:color w:val="000000" w:themeColor="text1"/>
+          <w:sz w:val="28"/>
+          <w:szCs w:val="28"/>
+        </w:rPr>
+      </w:pPr>
+      <w:r>
+        <w:rPr>
+          <w:rFonts w:ascii="Times New Roman" w:hAnsi="Times New Roman" w:cs="Times New Roman"/>
+          <w:color w:val="000000" w:themeColor="text1"/>
+          <w:sz w:val="28"/>
+          <w:szCs w:val="28"/>
+        </w:rPr>
+        <w:t>Widgets</w:t>
+      </w:r>
+    </w:p>
+    <w:p>
+      <w:pPr>
+        <w:pStyle w:val="ListParagraph"/>
+        <w:numPr>
+          <w:ilvl w:val="2"/>
+          <w:numId w:val="2"/>
+        </w:numPr>
+        <w:rPr>
+          <w:rFonts w:ascii="Times New Roman" w:hAnsi="Times New Roman" w:cs="Times New Roman"/>
+          <w:color w:val="000000" w:themeColor="text1"/>
+          <w:sz w:val="28"/>
+          <w:szCs w:val="28"/>
+        </w:rPr>
+      </w:pPr>
+      <w:r>
+        <w:rPr>
+          <w:rFonts w:ascii="Times New Roman" w:hAnsi="Times New Roman" w:cs="Times New Roman"/>
+          <w:color w:val="000000" w:themeColor="text1"/>
+          <w:sz w:val="28"/>
+          <w:szCs w:val="28"/>
+        </w:rPr>
+        <w:t xml:space="preserve">   </w:t>
+      </w:r>
+      <w:r>
+        <w:rPr>
+          <w:rFonts w:ascii="Times New Roman" w:hAnsi="Times New Roman" w:cs="Times New Roman"/>
+          <w:color w:val="000000" w:themeColor="text1"/>
+          <w:sz w:val="28"/>
+          <w:szCs w:val="28"/>
+        </w:rPr>
+        <w:t xml:space="preserve">     </w:t>
+      </w:r>
+      <w:proofErr w:type="spellStart"/>
+      <w:r>
+        <w:rPr>
+          <w:rFonts w:ascii="Times New Roman" w:hAnsi="Times New Roman" w:cs="Times New Roman"/>
+          <w:color w:val="000000" w:themeColor="text1"/>
+          <w:sz w:val="28"/>
+          <w:szCs w:val="28"/>
+        </w:rPr>
+        <w:t>SpinKit</w:t>
+      </w:r>
+      <w:proofErr w:type="spellEnd"/>
+      <w:r>
+        <w:rPr>
+          <w:rFonts w:ascii="Times New Roman" w:hAnsi="Times New Roman" w:cs="Times New Roman"/>
+          <w:color w:val="000000" w:themeColor="text1"/>
+          <w:sz w:val="28"/>
+          <w:szCs w:val="28"/>
+        </w:rPr>
+        <w:t xml:space="preserve"> (loading…)</w:t>
+      </w:r>
+    </w:p>
+    <w:p>
+      <w:pPr>
+        <w:pStyle w:val="ListParagraph"/>
+        <w:numPr>
+          <w:ilvl w:val="2"/>
+          <w:numId w:val="2"/>
+        </w:numPr>
+        <w:rPr>
+          <w:rFonts w:ascii="Times New Roman" w:hAnsi="Times New Roman" w:cs="Times New Roman"/>
+          <w:color w:val="000000" w:themeColor="text1"/>
+          <w:sz w:val="28"/>
+          <w:szCs w:val="28"/>
+        </w:rPr>
+      </w:pPr>
+      <w:proofErr w:type="spellStart"/>
+      <w:r>
+        <w:rPr>
+          <w:rFonts w:ascii="Times New Roman" w:hAnsi="Times New Roman" w:cs="Times New Roman"/>
+          <w:color w:val="000000" w:themeColor="text1"/>
+          <w:sz w:val="28"/>
+          <w:szCs w:val="28"/>
+        </w:rPr>
+        <w:lastRenderedPageBreak/>
+        <w:t>TextField</w:t>
+      </w:r>
+      <w:proofErr w:type="spellEnd"/>
+    </w:p>
+    <w:p>
+      <w:pPr>
+        <w:pStyle w:val="ListParagraph"/>
+        <w:numPr>
+          <w:ilvl w:val="3"/>
+          <w:numId w:val="2"/>
+        </w:numPr>
+        <w:rPr>
+          <w:rFonts w:ascii="Times New Roman" w:hAnsi="Times New Roman" w:cs="Times New Roman"/>
+          <w:color w:val="000000" w:themeColor="text1"/>
+          <w:sz w:val="28"/>
+          <w:szCs w:val="28"/>
+        </w:rPr>
+      </w:pPr>
+      <w:r>
+        <w:rPr>
+          <w:rFonts w:ascii="Times New Roman" w:hAnsi="Times New Roman" w:cs="Times New Roman"/>
+          <w:color w:val="000000" w:themeColor="text1"/>
+          <w:sz w:val="28"/>
+          <w:szCs w:val="28"/>
+        </w:rPr>
+        <w:t>Filled</w:t>
+      </w:r>
+    </w:p>
+    <w:p>
+      <w:pPr>
+        <w:pStyle w:val="ListParagraph"/>
+        <w:numPr>
+          <w:ilvl w:val="3"/>
+          <w:numId w:val="2"/>
+        </w:numPr>
+        <w:rPr>
+          <w:rFonts w:ascii="Times New Roman" w:hAnsi="Times New Roman" w:cs="Times New Roman"/>
+          <w:color w:val="000000" w:themeColor="text1"/>
+          <w:sz w:val="28"/>
+          <w:szCs w:val="28"/>
+        </w:rPr>
+      </w:pPr>
+      <w:proofErr w:type="spellStart"/>
+      <w:r>
+        <w:rPr>
+          <w:rFonts w:ascii="Times New Roman" w:hAnsi="Times New Roman" w:cs="Times New Roman"/>
+          <w:color w:val="000000" w:themeColor="text1"/>
+          <w:sz w:val="28"/>
+          <w:szCs w:val="28"/>
+        </w:rPr>
+        <w:t>fillColor</w:t>
+      </w:r>
+      <w:proofErr w:type="spellEnd"/>
+    </w:p>
+    <w:p>
+      <w:pPr>
+        <w:pStyle w:val="ListParagraph"/>
+        <w:numPr>
+          <w:ilvl w:val="3"/>
+          <w:numId w:val="2"/>
+        </w:numPr>
+        <w:rPr>
+          <w:rFonts w:ascii="Times New Roman" w:hAnsi="Times New Roman" w:cs="Times New Roman"/>
+          <w:color w:val="000000" w:themeColor="text1"/>
+          <w:sz w:val="28"/>
+          <w:szCs w:val="28"/>
+        </w:rPr>
+      </w:pPr>
+      <w:r>
+        <w:rPr>
+          <w:rFonts w:ascii="Times New Roman" w:hAnsi="Times New Roman" w:cs="Times New Roman"/>
+          <w:color w:val="000000" w:themeColor="text1"/>
+          <w:sz w:val="28"/>
+          <w:szCs w:val="28"/>
+        </w:rPr>
+        <w:t>icon</w:t>
+      </w:r>
+    </w:p>
+    <w:p>
+      <w:pPr>
+        <w:pStyle w:val="ListParagraph"/>
+        <w:numPr>
+          <w:ilvl w:val="1"/>
+          <w:numId w:val="2"/>
+        </w:numPr>
+        <w:rPr>
+          <w:rFonts w:ascii="Times New Roman" w:hAnsi="Times New Roman" w:cs="Times New Roman"/>
+          <w:color w:val="000000" w:themeColor="text1"/>
+          <w:sz w:val="28"/>
+          <w:szCs w:val="28"/>
+        </w:rPr>
+      </w:pPr>
+      <w:proofErr w:type="spellStart"/>
+      <w:r>
+        <w:rPr>
+          <w:rFonts w:ascii="Times New Roman" w:hAnsi="Times New Roman" w:cs="Times New Roman"/>
+          <w:color w:val="000000" w:themeColor="text1"/>
+          <w:sz w:val="28"/>
+          <w:szCs w:val="28"/>
+        </w:rPr>
+        <w:t>StatefulWidget</w:t>
+      </w:r>
+      <w:proofErr w:type="spellEnd"/>
+    </w:p>
+    <w:p>
+      <w:pPr>
+        <w:pStyle w:val="ListParagraph"/>
+        <w:numPr>
+          <w:ilvl w:val="2"/>
+          <w:numId w:val="2"/>
+        </w:numPr>
+        <w:rPr>
+          <w:rFonts w:ascii="Times New Roman" w:hAnsi="Times New Roman" w:cs="Times New Roman"/>
+          <w:color w:val="000000" w:themeColor="text1"/>
+          <w:sz w:val="28"/>
+          <w:szCs w:val="28"/>
+        </w:rPr>
+      </w:pPr>
+      <w:r>
+        <w:rPr>
+          <w:rFonts w:ascii="Times New Roman" w:hAnsi="Times New Roman" w:cs="Times New Roman"/>
+          <w:color w:val="000000" w:themeColor="text1"/>
+          <w:sz w:val="28"/>
+          <w:szCs w:val="28"/>
+        </w:rPr>
+        <w:t>Have property ‘widget’ in State was linked with Widget.</w:t>
+      </w:r>
+    </w:p>
+    <w:p>
+      <w:pPr>
+        <w:pStyle w:val="ListParagraph"/>
+        <w:numPr>
+          <w:ilvl w:val="1"/>
+          <w:numId w:val="2"/>
+        </w:numPr>
+        <w:rPr>
+          <w:rFonts w:ascii="Times New Roman" w:hAnsi="Times New Roman" w:cs="Times New Roman"/>
+          <w:color w:val="000000" w:themeColor="text1"/>
+          <w:sz w:val="28"/>
+          <w:szCs w:val="28"/>
+        </w:rPr>
+      </w:pPr>
+      <w:r>
+        <w:rPr>
+          <w:rFonts w:ascii="Times New Roman" w:hAnsi="Times New Roman" w:cs="Times New Roman"/>
+          <w:color w:val="000000" w:themeColor="text1"/>
+          <w:sz w:val="28"/>
+          <w:szCs w:val="28"/>
+        </w:rPr>
+        <w:t>Navigator.</w:t>
+      </w:r>
+    </w:p>
+    <w:p>
+      <w:pPr>
+        <w:pStyle w:val="ListParagraph"/>
+        <w:numPr>
+          <w:ilvl w:val="2"/>
+          <w:numId w:val="2"/>
+        </w:numPr>
+        <w:rPr>
+          <w:rFonts w:ascii="Times New Roman" w:hAnsi="Times New Roman" w:cs="Times New Roman"/>
+          <w:color w:val="000000" w:themeColor="text1"/>
+          <w:sz w:val="28"/>
+          <w:szCs w:val="28"/>
+        </w:rPr>
+      </w:pPr>
+      <w:r>
+        <w:rPr>
+          <w:rFonts w:ascii="Times New Roman" w:hAnsi="Times New Roman" w:cs="Times New Roman"/>
+          <w:color w:val="000000" w:themeColor="text1"/>
+          <w:sz w:val="28"/>
+          <w:szCs w:val="28"/>
+        </w:rPr>
+        <w:t>Pop(context, data)</w:t>
+      </w:r>
+    </w:p>
+    <w:p>
+      <w:pPr>
+        <w:pStyle w:val="ListParagraph"/>
+        <w:numPr>
+          <w:ilvl w:val="2"/>
+          <w:numId w:val="2"/>
+        </w:numPr>
+        <w:rPr>
+          <w:rFonts w:ascii="Times New Roman" w:hAnsi="Times New Roman" w:cs="Times New Roman"/>
+          <w:color w:val="000000" w:themeColor="text1"/>
+          <w:sz w:val="28"/>
+          <w:szCs w:val="28"/>
+        </w:rPr>
+      </w:pPr>
+      <w:r>
+        <w:rPr>
+          <w:rFonts w:ascii="Times New Roman" w:hAnsi="Times New Roman" w:cs="Times New Roman"/>
+          <w:color w:val="000000" w:themeColor="text1"/>
+          <w:sz w:val="28"/>
+          <w:szCs w:val="28"/>
+        </w:rPr>
+        <w:t>Push() Future&lt;T</w:t>
+      </w:r>
+      <w:r>
+        <w:rPr>
+          <w:rFonts w:ascii="Times New Roman" w:hAnsi="Times New Roman" w:cs="Times New Roman"/>
+          <w:color w:val="000000" w:themeColor="text1"/>
+          <w:sz w:val="28"/>
+          <w:szCs w:val="28"/>
+        </w:rPr>
+        <w:t>&gt; : &lt;T&gt; is data of screen pop.</w:t>
+      </w:r>
       <w:bookmarkStart w:id="0" w:name="_GoBack"/>
       <w:bookmarkEnd w:id="0"/>
-    </w:p>
-    <w:p>
-      <w:pPr>
-        <w:pStyle w:val="ListParagraph"/>
-        <w:numPr>
-          <w:ilvl w:val="3"/>
-          <w:numId w:val="2"/>
-        </w:numPr>
-        <w:rPr>
-          <w:rFonts w:ascii="Times New Roman" w:hAnsi="Times New Roman" w:cs="Times New Roman"/>
-          <w:color w:val="000000" w:themeColor="text1"/>
-          <w:sz w:val="28"/>
-          <w:szCs w:val="28"/>
-        </w:rPr>
-      </w:pPr>
-      <w:r>
-        <w:rPr>
-          <w:rFonts w:ascii="Times New Roman" w:hAnsi="Times New Roman" w:cs="Times New Roman"/>
-          <w:color w:val="000000" w:themeColor="text1"/>
-          <w:sz w:val="28"/>
-          <w:szCs w:val="28"/>
-        </w:rPr>
-        <w:t>1** Hold on</w:t>
-      </w:r>
-    </w:p>
-    <w:p>
-      <w:pPr>
-        <w:pStyle w:val="ListParagraph"/>
-        <w:numPr>
-          <w:ilvl w:val="3"/>
-          <w:numId w:val="2"/>
-        </w:numPr>
-        <w:rPr>
-          <w:rFonts w:ascii="Times New Roman" w:hAnsi="Times New Roman" w:cs="Times New Roman"/>
-          <w:color w:val="000000" w:themeColor="text1"/>
-          <w:sz w:val="28"/>
-          <w:szCs w:val="28"/>
-        </w:rPr>
-      </w:pPr>
-      <w:r>
-        <w:rPr>
-          <w:rFonts w:ascii="Times New Roman" w:hAnsi="Times New Roman" w:cs="Times New Roman"/>
-          <w:color w:val="000000" w:themeColor="text1"/>
-          <w:sz w:val="28"/>
-          <w:szCs w:val="28"/>
-        </w:rPr>
-        <w:t>2** Here you go</w:t>
-      </w:r>
-    </w:p>
-    <w:p>
-      <w:pPr>
-        <w:pStyle w:val="ListParagraph"/>
-        <w:numPr>
-          <w:ilvl w:val="3"/>
-          <w:numId w:val="2"/>
-        </w:numPr>
-        <w:rPr>
-          <w:rFonts w:ascii="Times New Roman" w:hAnsi="Times New Roman" w:cs="Times New Roman"/>
-          <w:color w:val="000000" w:themeColor="text1"/>
-          <w:sz w:val="28"/>
-          <w:szCs w:val="28"/>
-        </w:rPr>
-      </w:pPr>
-      <w:r>
-        <w:rPr>
-          <w:rFonts w:ascii="Times New Roman" w:hAnsi="Times New Roman" w:cs="Times New Roman"/>
-          <w:color w:val="000000" w:themeColor="text1"/>
-          <w:sz w:val="28"/>
-          <w:szCs w:val="28"/>
-        </w:rPr>
-        <w:t>3** Go away</w:t>
-      </w:r>
-    </w:p>
-    <w:p>
-      <w:pPr>
-        <w:pStyle w:val="ListParagraph"/>
-        <w:numPr>
-          <w:ilvl w:val="3"/>
-          <w:numId w:val="2"/>
-        </w:numPr>
-        <w:rPr>
-          <w:rFonts w:ascii="Times New Roman" w:hAnsi="Times New Roman" w:cs="Times New Roman"/>
-          <w:color w:val="000000" w:themeColor="text1"/>
-          <w:sz w:val="28"/>
-          <w:szCs w:val="28"/>
-        </w:rPr>
-      </w:pPr>
-      <w:r>
-        <w:rPr>
-          <w:rFonts w:ascii="Times New Roman" w:hAnsi="Times New Roman" w:cs="Times New Roman"/>
-          <w:color w:val="000000" w:themeColor="text1"/>
-          <w:sz w:val="28"/>
-          <w:szCs w:val="28"/>
-        </w:rPr>
-        <w:t>4** You fucked up</w:t>
-      </w:r>
-    </w:p>
-    <w:p>
-      <w:pPr>
-        <w:pStyle w:val="ListParagraph"/>
-        <w:numPr>
-          <w:ilvl w:val="3"/>
-          <w:numId w:val="2"/>
-        </w:numPr>
-        <w:rPr>
-          <w:rFonts w:ascii="Times New Roman" w:hAnsi="Times New Roman" w:cs="Times New Roman"/>
-          <w:color w:val="000000" w:themeColor="text1"/>
-          <w:sz w:val="28"/>
-          <w:szCs w:val="28"/>
-        </w:rPr>
-      </w:pPr>
-      <w:r>
-        <w:rPr>
-          <w:rFonts w:ascii="Times New Roman" w:hAnsi="Times New Roman" w:cs="Times New Roman"/>
-          <w:color w:val="000000" w:themeColor="text1"/>
-          <w:sz w:val="28"/>
-          <w:szCs w:val="28"/>
-        </w:rPr>
-        <w:t>5** I fucked up</w:t>
-      </w:r>
-    </w:p>
-    <w:p>
-      <w:pPr>
-        <w:pStyle w:val="ListParagraph"/>
-        <w:numPr>
-          <w:ilvl w:val="2"/>
-          <w:numId w:val="2"/>
-        </w:numPr>
-        <w:rPr>
-          <w:rFonts w:ascii="Times New Roman" w:hAnsi="Times New Roman" w:cs="Times New Roman"/>
-          <w:color w:val="000000" w:themeColor="text1"/>
-          <w:sz w:val="28"/>
-          <w:szCs w:val="28"/>
-        </w:rPr>
-      </w:pPr>
-      <w:r>
-        <w:rPr>
-          <w:rFonts w:ascii="Times New Roman" w:hAnsi="Times New Roman" w:cs="Times New Roman"/>
-          <w:color w:val="000000" w:themeColor="text1"/>
-          <w:sz w:val="28"/>
-          <w:szCs w:val="28"/>
-        </w:rPr>
-        <w:t xml:space="preserve">Using </w:t>
-      </w:r>
-      <w:r>
-        <w:rPr>
-          <w:rFonts w:ascii="Times New Roman" w:hAnsi="Times New Roman" w:cs="Times New Roman"/>
-          <w:i/>
-          <w:color w:val="000000" w:themeColor="text1"/>
-          <w:sz w:val="28"/>
-          <w:szCs w:val="28"/>
-        </w:rPr>
-        <w:t>as</w:t>
-      </w:r>
-      <w:r>
-        <w:rPr>
-          <w:rFonts w:ascii="Times New Roman" w:hAnsi="Times New Roman" w:cs="Times New Roman"/>
-          <w:color w:val="000000" w:themeColor="text1"/>
-          <w:sz w:val="28"/>
-          <w:szCs w:val="28"/>
-        </w:rPr>
-        <w:t xml:space="preserve"> after import http package</w:t>
-      </w:r>
-    </w:p>
-    <w:p>
-      <w:pPr>
-        <w:pStyle w:val="ListParagraph"/>
-        <w:numPr>
-          <w:ilvl w:val="1"/>
-          <w:numId w:val="2"/>
-        </w:numPr>
-        <w:rPr>
-          <w:rFonts w:ascii="Times New Roman" w:hAnsi="Times New Roman" w:cs="Times New Roman"/>
-          <w:color w:val="000000" w:themeColor="text1"/>
-          <w:sz w:val="28"/>
-          <w:szCs w:val="28"/>
-        </w:rPr>
-      </w:pPr>
-      <w:r>
-        <w:rPr>
-          <w:rFonts w:ascii="Times New Roman" w:hAnsi="Times New Roman" w:cs="Times New Roman"/>
-          <w:color w:val="000000" w:themeColor="text1"/>
-          <w:sz w:val="28"/>
-          <w:szCs w:val="28"/>
-        </w:rPr>
-        <w:t>Widgets</w:t>
-      </w:r>
-    </w:p>
-    <w:p>
-      <w:pPr>
-        <w:pStyle w:val="ListParagraph"/>
-        <w:numPr>
-          <w:ilvl w:val="2"/>
-          <w:numId w:val="2"/>
-        </w:numPr>
-        <w:rPr>
-          <w:rFonts w:ascii="Times New Roman" w:hAnsi="Times New Roman" w:cs="Times New Roman"/>
-          <w:color w:val="000000" w:themeColor="text1"/>
-          <w:sz w:val="28"/>
-          <w:szCs w:val="28"/>
-        </w:rPr>
-      </w:pPr>
-      <w:r>
-        <w:rPr>
-          <w:rFonts w:ascii="Times New Roman" w:hAnsi="Times New Roman" w:cs="Times New Roman"/>
-          <w:color w:val="000000" w:themeColor="text1"/>
-          <w:sz w:val="28"/>
-          <w:szCs w:val="28"/>
-        </w:rPr>
-        <w:t xml:space="preserve">   </w:t>
-      </w:r>
-      <w:r>
-        <w:rPr>
-          <w:rFonts w:ascii="Times New Roman" w:hAnsi="Times New Roman" w:cs="Times New Roman"/>
-          <w:color w:val="000000" w:themeColor="text1"/>
-          <w:sz w:val="28"/>
-          <w:szCs w:val="28"/>
-        </w:rPr>
-        <w:t xml:space="preserve">     </w:t>
-      </w:r>
-      <w:proofErr w:type="spellStart"/>
-      <w:r>
-        <w:rPr>
-          <w:rFonts w:ascii="Times New Roman" w:hAnsi="Times New Roman" w:cs="Times New Roman"/>
-          <w:color w:val="000000" w:themeColor="text1"/>
-          <w:sz w:val="28"/>
-          <w:szCs w:val="28"/>
-        </w:rPr>
-        <w:t>SpinKit</w:t>
-      </w:r>
-      <w:proofErr w:type="spellEnd"/>
-      <w:r>
-        <w:rPr>
-          <w:rFonts w:ascii="Times New Roman" w:hAnsi="Times New Roman" w:cs="Times New Roman"/>
-          <w:color w:val="000000" w:themeColor="text1"/>
-          <w:sz w:val="28"/>
-          <w:szCs w:val="28"/>
-        </w:rPr>
-        <w:t xml:space="preserve"> (loading…)</w:t>
-      </w:r>
-    </w:p>
-    <w:p>
-      <w:pPr>
-        <w:pStyle w:val="ListParagraph"/>
-        <w:numPr>
-          <w:ilvl w:val="2"/>
-          <w:numId w:val="2"/>
-        </w:numPr>
-        <w:rPr>
-          <w:rFonts w:ascii="Times New Roman" w:hAnsi="Times New Roman" w:cs="Times New Roman"/>
-          <w:color w:val="000000" w:themeColor="text1"/>
-          <w:sz w:val="28"/>
-          <w:szCs w:val="28"/>
-        </w:rPr>
-      </w:pPr>
-      <w:proofErr w:type="spellStart"/>
-      <w:r>
-        <w:rPr>
-          <w:rFonts w:ascii="Times New Roman" w:hAnsi="Times New Roman" w:cs="Times New Roman"/>
-          <w:color w:val="000000" w:themeColor="text1"/>
-          <w:sz w:val="28"/>
-          <w:szCs w:val="28"/>
-        </w:rPr>
-        <w:lastRenderedPageBreak/>
-        <w:t>TextField</w:t>
-      </w:r>
-      <w:proofErr w:type="spellEnd"/>
-    </w:p>
-    <w:p>
-      <w:pPr>
-        <w:pStyle w:val="ListParagraph"/>
-        <w:numPr>
-          <w:ilvl w:val="3"/>
-          <w:numId w:val="2"/>
-        </w:numPr>
-        <w:rPr>
-          <w:rFonts w:ascii="Times New Roman" w:hAnsi="Times New Roman" w:cs="Times New Roman"/>
-          <w:color w:val="000000" w:themeColor="text1"/>
-          <w:sz w:val="28"/>
-          <w:szCs w:val="28"/>
-        </w:rPr>
-      </w:pPr>
-      <w:r>
-        <w:rPr>
-          <w:rFonts w:ascii="Times New Roman" w:hAnsi="Times New Roman" w:cs="Times New Roman"/>
-          <w:color w:val="000000" w:themeColor="text1"/>
-          <w:sz w:val="28"/>
-          <w:szCs w:val="28"/>
-        </w:rPr>
-        <w:t>Filled</w:t>
-      </w:r>
-    </w:p>
-    <w:p>
-      <w:pPr>
-        <w:pStyle w:val="ListParagraph"/>
-        <w:numPr>
-          <w:ilvl w:val="3"/>
-          <w:numId w:val="2"/>
-        </w:numPr>
-        <w:rPr>
-          <w:rFonts w:ascii="Times New Roman" w:hAnsi="Times New Roman" w:cs="Times New Roman"/>
-          <w:color w:val="000000" w:themeColor="text1"/>
-          <w:sz w:val="28"/>
-          <w:szCs w:val="28"/>
-        </w:rPr>
-      </w:pPr>
-      <w:proofErr w:type="spellStart"/>
-      <w:r>
-        <w:rPr>
-          <w:rFonts w:ascii="Times New Roman" w:hAnsi="Times New Roman" w:cs="Times New Roman"/>
-          <w:color w:val="000000" w:themeColor="text1"/>
-          <w:sz w:val="28"/>
-          <w:szCs w:val="28"/>
-        </w:rPr>
-        <w:t>fillColor</w:t>
-      </w:r>
-      <w:proofErr w:type="spellEnd"/>
-    </w:p>
-    <w:p>
-      <w:pPr>
-        <w:pStyle w:val="ListParagraph"/>
-        <w:numPr>
-          <w:ilvl w:val="3"/>
-          <w:numId w:val="2"/>
-        </w:numPr>
-        <w:rPr>
-          <w:rFonts w:ascii="Times New Roman" w:hAnsi="Times New Roman" w:cs="Times New Roman"/>
-          <w:color w:val="000000" w:themeColor="text1"/>
-          <w:sz w:val="28"/>
-          <w:szCs w:val="28"/>
-        </w:rPr>
-      </w:pPr>
-      <w:r>
-        <w:rPr>
-          <w:rFonts w:ascii="Times New Roman" w:hAnsi="Times New Roman" w:cs="Times New Roman"/>
-          <w:color w:val="000000" w:themeColor="text1"/>
-          <w:sz w:val="28"/>
-          <w:szCs w:val="28"/>
-        </w:rPr>
-        <w:t>icon</w:t>
-      </w:r>
-    </w:p>
-    <w:p>
-      <w:pPr>
-        <w:pStyle w:val="ListParagraph"/>
-        <w:numPr>
-          <w:ilvl w:val="1"/>
-          <w:numId w:val="2"/>
-        </w:numPr>
-        <w:rPr>
-          <w:rFonts w:ascii="Times New Roman" w:hAnsi="Times New Roman" w:cs="Times New Roman"/>
-          <w:color w:val="000000" w:themeColor="text1"/>
-          <w:sz w:val="28"/>
-          <w:szCs w:val="28"/>
-        </w:rPr>
-      </w:pPr>
-      <w:proofErr w:type="spellStart"/>
-      <w:r>
-        <w:rPr>
-          <w:rFonts w:ascii="Times New Roman" w:hAnsi="Times New Roman" w:cs="Times New Roman"/>
-          <w:color w:val="000000" w:themeColor="text1"/>
-          <w:sz w:val="28"/>
-          <w:szCs w:val="28"/>
-        </w:rPr>
-        <w:t>StatefulWidget</w:t>
-      </w:r>
-      <w:proofErr w:type="spellEnd"/>
-    </w:p>
-    <w:p>
-      <w:pPr>
-        <w:pStyle w:val="ListParagraph"/>
-        <w:numPr>
-          <w:ilvl w:val="2"/>
-          <w:numId w:val="2"/>
-        </w:numPr>
-        <w:rPr>
-          <w:rFonts w:ascii="Times New Roman" w:hAnsi="Times New Roman" w:cs="Times New Roman"/>
-          <w:color w:val="000000" w:themeColor="text1"/>
-          <w:sz w:val="28"/>
-          <w:szCs w:val="28"/>
-        </w:rPr>
-      </w:pPr>
-      <w:r>
-        <w:rPr>
-          <w:rFonts w:ascii="Times New Roman" w:hAnsi="Times New Roman" w:cs="Times New Roman"/>
-          <w:color w:val="000000" w:themeColor="text1"/>
-          <w:sz w:val="28"/>
-          <w:szCs w:val="28"/>
-        </w:rPr>
-        <w:t>Have property ‘widget’ in State was linked with Widget.</w:t>
-      </w:r>
     </w:p>
     <w:sectPr>
       <w:pgSz w:w="12240" w:h="15840"/>
@@ -9076,7 +9157,7 @@
 </file>
 
 <file path=customXml/itemProps1.xml><?xml version="1.0" encoding="utf-8"?>
-<ds:datastoreItem xmlns:ds="http://schemas.openxmlformats.org/officeDocument/2006/customXml" ds:itemID="{CEC9D57C-277F-4F59-99FB-816CF845BF6B}">
+<ds:datastoreItem xmlns:ds="http://schemas.openxmlformats.org/officeDocument/2006/customXml" ds:itemID="{D9081557-79FE-4640-9F71-8ED64407C635}">
   <ds:schemaRefs>
     <ds:schemaRef ds:uri="http://schemas.openxmlformats.org/officeDocument/2006/bibliography"/>
   </ds:schemaRefs>

</xml_diff>

<commit_message>
6. Building Platform Specific UI (iOS & Android)
</commit_message>
<xml_diff>
--- a/Angela/Document/Báo Cáo Khóa học Futter.docx
+++ b/Angela/Document/Báo Cáo Khóa học Futter.docx
@@ -7936,8 +7936,216 @@
         </w:rPr>
         <w:t>&gt; : &lt;T&gt; is data of screen pop.</w:t>
       </w:r>
+    </w:p>
+    <w:p>
+      <w:pPr>
+        <w:pStyle w:val="ListParagraph"/>
+        <w:numPr>
+          <w:ilvl w:val="0"/>
+          <w:numId w:val="2"/>
+        </w:numPr>
+        <w:rPr>
+          <w:rFonts w:ascii="Times New Roman" w:hAnsi="Times New Roman" w:cs="Times New Roman"/>
+          <w:color w:val="000000" w:themeColor="text1"/>
+          <w:sz w:val="28"/>
+          <w:szCs w:val="28"/>
+        </w:rPr>
+      </w:pPr>
+      <w:r>
+        <w:rPr>
+          <w:rFonts w:ascii="Times New Roman" w:hAnsi="Times New Roman" w:cs="Times New Roman"/>
+          <w:color w:val="000000" w:themeColor="text1"/>
+          <w:sz w:val="28"/>
+          <w:szCs w:val="28"/>
+        </w:rPr>
+        <w:t>Boss Level Challenge 3 - Bitcoin Ticker</w:t>
+      </w:r>
       <w:bookmarkStart w:id="0" w:name="_GoBack"/>
       <w:bookmarkEnd w:id="0"/>
+    </w:p>
+    <w:p>
+      <w:pPr>
+        <w:pStyle w:val="ListParagraph"/>
+        <w:numPr>
+          <w:ilvl w:val="1"/>
+          <w:numId w:val="2"/>
+        </w:numPr>
+        <w:rPr>
+          <w:rFonts w:ascii="Times New Roman" w:hAnsi="Times New Roman" w:cs="Times New Roman"/>
+          <w:color w:val="000000" w:themeColor="text1"/>
+          <w:sz w:val="28"/>
+          <w:szCs w:val="28"/>
+        </w:rPr>
+      </w:pPr>
+      <w:r>
+        <w:rPr>
+          <w:rFonts w:ascii="Times New Roman" w:hAnsi="Times New Roman" w:cs="Times New Roman"/>
+          <w:color w:val="000000" w:themeColor="text1"/>
+          <w:sz w:val="28"/>
+          <w:szCs w:val="28"/>
+        </w:rPr>
+        <w:t>Widgets</w:t>
+      </w:r>
+    </w:p>
+    <w:p>
+      <w:pPr>
+        <w:pStyle w:val="ListParagraph"/>
+        <w:numPr>
+          <w:ilvl w:val="2"/>
+          <w:numId w:val="2"/>
+        </w:numPr>
+        <w:rPr>
+          <w:rFonts w:ascii="Times New Roman" w:hAnsi="Times New Roman" w:cs="Times New Roman"/>
+          <w:color w:val="000000" w:themeColor="text1"/>
+          <w:sz w:val="28"/>
+          <w:szCs w:val="28"/>
+        </w:rPr>
+      </w:pPr>
+      <w:proofErr w:type="spellStart"/>
+      <w:r>
+        <w:rPr>
+          <w:rFonts w:ascii="Times New Roman" w:hAnsi="Times New Roman" w:cs="Times New Roman"/>
+          <w:color w:val="000000" w:themeColor="text1"/>
+          <w:sz w:val="28"/>
+          <w:szCs w:val="28"/>
+        </w:rPr>
+        <w:t>DropdownButton</w:t>
+      </w:r>
+      <w:proofErr w:type="spellEnd"/>
+      <w:r>
+        <w:rPr>
+          <w:rFonts w:ascii="Times New Roman" w:hAnsi="Times New Roman" w:cs="Times New Roman"/>
+          <w:color w:val="000000" w:themeColor="text1"/>
+          <w:sz w:val="28"/>
+          <w:szCs w:val="28"/>
+        </w:rPr>
+        <w:t>&lt;</w:t>
+      </w:r>
+      <w:r>
+        <w:rPr>
+          <w:rFonts w:ascii="Times New Roman" w:hAnsi="Times New Roman" w:cs="Times New Roman"/>
+          <w:color w:val="FF0000"/>
+          <w:sz w:val="28"/>
+          <w:szCs w:val="28"/>
+        </w:rPr>
+        <w:t xml:space="preserve"> </w:t>
+      </w:r>
+      <w:r>
+        <w:rPr>
+          <w:rFonts w:ascii="Times New Roman" w:hAnsi="Times New Roman" w:cs="Times New Roman"/>
+          <w:color w:val="000000" w:themeColor="text1"/>
+          <w:sz w:val="28"/>
+          <w:szCs w:val="28"/>
+        </w:rPr>
+        <w:t>&gt;</w:t>
+      </w:r>
+    </w:p>
+    <w:p>
+      <w:pPr>
+        <w:pStyle w:val="ListParagraph"/>
+        <w:numPr>
+          <w:ilvl w:val="2"/>
+          <w:numId w:val="2"/>
+        </w:numPr>
+        <w:rPr>
+          <w:rFonts w:ascii="Times New Roman" w:hAnsi="Times New Roman" w:cs="Times New Roman"/>
+          <w:color w:val="000000" w:themeColor="text1"/>
+          <w:sz w:val="28"/>
+          <w:szCs w:val="28"/>
+        </w:rPr>
+      </w:pPr>
+      <w:proofErr w:type="spellStart"/>
+      <w:r>
+        <w:rPr>
+          <w:rFonts w:ascii="Times New Roman" w:hAnsi="Times New Roman" w:cs="Times New Roman"/>
+          <w:color w:val="000000" w:themeColor="text1"/>
+          <w:sz w:val="28"/>
+          <w:szCs w:val="28"/>
+        </w:rPr>
+        <w:t>CupertinoPicker</w:t>
+      </w:r>
+      <w:proofErr w:type="spellEnd"/>
+    </w:p>
+    <w:p>
+      <w:pPr>
+        <w:pStyle w:val="ListParagraph"/>
+        <w:numPr>
+          <w:ilvl w:val="1"/>
+          <w:numId w:val="2"/>
+        </w:numPr>
+        <w:rPr>
+          <w:rFonts w:ascii="Times New Roman" w:hAnsi="Times New Roman" w:cs="Times New Roman"/>
+          <w:color w:val="000000" w:themeColor="text1"/>
+          <w:sz w:val="28"/>
+          <w:szCs w:val="28"/>
+        </w:rPr>
+      </w:pPr>
+      <w:r>
+        <w:rPr>
+          <w:rFonts w:ascii="Times New Roman" w:hAnsi="Times New Roman" w:cs="Times New Roman"/>
+          <w:color w:val="000000" w:themeColor="text1"/>
+          <w:sz w:val="28"/>
+          <w:szCs w:val="28"/>
+        </w:rPr>
+        <w:t>Import</w:t>
+      </w:r>
+    </w:p>
+    <w:p>
+      <w:pPr>
+        <w:pStyle w:val="ListParagraph"/>
+        <w:numPr>
+          <w:ilvl w:val="2"/>
+          <w:numId w:val="2"/>
+        </w:numPr>
+        <w:rPr>
+          <w:rFonts w:ascii="Times New Roman" w:hAnsi="Times New Roman" w:cs="Times New Roman"/>
+          <w:color w:val="000000" w:themeColor="text1"/>
+          <w:sz w:val="28"/>
+          <w:szCs w:val="28"/>
+        </w:rPr>
+      </w:pPr>
+      <w:r>
+        <w:rPr>
+          <w:rFonts w:ascii="Times New Roman" w:hAnsi="Times New Roman" w:cs="Times New Roman"/>
+          <w:color w:val="000000" w:themeColor="text1"/>
+          <w:sz w:val="28"/>
+          <w:szCs w:val="28"/>
+        </w:rPr>
+        <w:t>Show Class ( just show this class in library).</w:t>
+      </w:r>
+    </w:p>
+    <w:p>
+      <w:pPr>
+        <w:pStyle w:val="ListParagraph"/>
+        <w:numPr>
+          <w:ilvl w:val="2"/>
+          <w:numId w:val="2"/>
+        </w:numPr>
+        <w:rPr>
+          <w:rFonts w:ascii="Times New Roman" w:hAnsi="Times New Roman" w:cs="Times New Roman"/>
+          <w:color w:val="000000" w:themeColor="text1"/>
+          <w:sz w:val="28"/>
+          <w:szCs w:val="28"/>
+        </w:rPr>
+      </w:pPr>
+      <w:r>
+        <w:rPr>
+          <w:rFonts w:ascii="Times New Roman" w:hAnsi="Times New Roman" w:cs="Times New Roman"/>
+          <w:color w:val="000000" w:themeColor="text1"/>
+          <w:sz w:val="28"/>
+          <w:szCs w:val="28"/>
+        </w:rPr>
+        <w:t>Hide Class (hide</w:t>
+      </w:r>
+      <w:r>
+        <w:rPr>
+          <w:rFonts w:ascii="Times New Roman" w:hAnsi="Times New Roman" w:cs="Times New Roman"/>
+          <w:color w:val="000000" w:themeColor="text1"/>
+          <w:sz w:val="28"/>
+          <w:szCs w:val="28"/>
+        </w:rPr>
+        <w:t xml:space="preserve"> this class in library).</w:t>
+      </w:r>
     </w:p>
     <w:sectPr>
       <w:pgSz w:w="12240" w:h="15840"/>
@@ -9157,7 +9365,7 @@
 </file>
 
 <file path=customXml/itemProps1.xml><?xml version="1.0" encoding="utf-8"?>
-<ds:datastoreItem xmlns:ds="http://schemas.openxmlformats.org/officeDocument/2006/customXml" ds:itemID="{D9081557-79FE-4640-9F71-8ED64407C635}">
+<ds:datastoreItem xmlns:ds="http://schemas.openxmlformats.org/officeDocument/2006/customXml" ds:itemID="{66FE6067-66A5-481C-ADB3-1C51BDE6AD1D}">
   <ds:schemaRefs>
     <ds:schemaRef ds:uri="http://schemas.openxmlformats.org/officeDocument/2006/bibliography"/>
   </ds:schemaRefs>

</xml_diff>

<commit_message>
5. Flutter Hero Animations
</commit_message>
<xml_diff>
--- a/Angela/Document/Báo Cáo Khóa học Futter.docx
+++ b/Angela/Document/Báo Cáo Khóa học Futter.docx
@@ -7960,8 +7960,346 @@
         </w:rPr>
         <w:t>Boss Level Challenge 3 - Bitcoin Ticker</w:t>
       </w:r>
+    </w:p>
+    <w:p>
+      <w:pPr>
+        <w:pStyle w:val="ListParagraph"/>
+        <w:numPr>
+          <w:ilvl w:val="1"/>
+          <w:numId w:val="2"/>
+        </w:numPr>
+        <w:rPr>
+          <w:rFonts w:ascii="Times New Roman" w:hAnsi="Times New Roman" w:cs="Times New Roman"/>
+          <w:color w:val="000000" w:themeColor="text1"/>
+          <w:sz w:val="28"/>
+          <w:szCs w:val="28"/>
+        </w:rPr>
+      </w:pPr>
+      <w:r>
+        <w:rPr>
+          <w:rFonts w:ascii="Times New Roman" w:hAnsi="Times New Roman" w:cs="Times New Roman"/>
+          <w:color w:val="000000" w:themeColor="text1"/>
+          <w:sz w:val="28"/>
+          <w:szCs w:val="28"/>
+        </w:rPr>
+        <w:t>Widgets</w:t>
+      </w:r>
+    </w:p>
+    <w:p>
+      <w:pPr>
+        <w:pStyle w:val="ListParagraph"/>
+        <w:numPr>
+          <w:ilvl w:val="2"/>
+          <w:numId w:val="2"/>
+        </w:numPr>
+        <w:rPr>
+          <w:rFonts w:ascii="Times New Roman" w:hAnsi="Times New Roman" w:cs="Times New Roman"/>
+          <w:color w:val="000000" w:themeColor="text1"/>
+          <w:sz w:val="28"/>
+          <w:szCs w:val="28"/>
+        </w:rPr>
+      </w:pPr>
+      <w:proofErr w:type="spellStart"/>
+      <w:r>
+        <w:rPr>
+          <w:rFonts w:ascii="Times New Roman" w:hAnsi="Times New Roman" w:cs="Times New Roman"/>
+          <w:color w:val="000000" w:themeColor="text1"/>
+          <w:sz w:val="28"/>
+          <w:szCs w:val="28"/>
+        </w:rPr>
+        <w:t>DropdownButton</w:t>
+      </w:r>
+      <w:proofErr w:type="spellEnd"/>
+      <w:r>
+        <w:rPr>
+          <w:rFonts w:ascii="Times New Roman" w:hAnsi="Times New Roman" w:cs="Times New Roman"/>
+          <w:color w:val="000000" w:themeColor="text1"/>
+          <w:sz w:val="28"/>
+          <w:szCs w:val="28"/>
+        </w:rPr>
+        <w:t>&lt;</w:t>
+      </w:r>
+      <w:r>
+        <w:rPr>
+          <w:rFonts w:ascii="Times New Roman" w:hAnsi="Times New Roman" w:cs="Times New Roman"/>
+          <w:color w:val="FF0000"/>
+          <w:sz w:val="28"/>
+          <w:szCs w:val="28"/>
+        </w:rPr>
+        <w:t xml:space="preserve"> </w:t>
+      </w:r>
+      <w:r>
+        <w:rPr>
+          <w:rFonts w:ascii="Times New Roman" w:hAnsi="Times New Roman" w:cs="Times New Roman"/>
+          <w:color w:val="000000" w:themeColor="text1"/>
+          <w:sz w:val="28"/>
+          <w:szCs w:val="28"/>
+        </w:rPr>
+        <w:t>&gt;</w:t>
+      </w:r>
+    </w:p>
+    <w:p>
+      <w:pPr>
+        <w:pStyle w:val="ListParagraph"/>
+        <w:numPr>
+          <w:ilvl w:val="2"/>
+          <w:numId w:val="2"/>
+        </w:numPr>
+        <w:rPr>
+          <w:rFonts w:ascii="Times New Roman" w:hAnsi="Times New Roman" w:cs="Times New Roman"/>
+          <w:color w:val="000000" w:themeColor="text1"/>
+          <w:sz w:val="28"/>
+          <w:szCs w:val="28"/>
+        </w:rPr>
+      </w:pPr>
+      <w:proofErr w:type="spellStart"/>
+      <w:r>
+        <w:rPr>
+          <w:rFonts w:ascii="Times New Roman" w:hAnsi="Times New Roman" w:cs="Times New Roman"/>
+          <w:color w:val="000000" w:themeColor="text1"/>
+          <w:sz w:val="28"/>
+          <w:szCs w:val="28"/>
+        </w:rPr>
+        <w:t>CupertinoPicker</w:t>
+      </w:r>
+      <w:proofErr w:type="spellEnd"/>
+    </w:p>
+    <w:p>
+      <w:pPr>
+        <w:pStyle w:val="ListParagraph"/>
+        <w:numPr>
+          <w:ilvl w:val="1"/>
+          <w:numId w:val="2"/>
+        </w:numPr>
+        <w:rPr>
+          <w:rFonts w:ascii="Times New Roman" w:hAnsi="Times New Roman" w:cs="Times New Roman"/>
+          <w:color w:val="000000" w:themeColor="text1"/>
+          <w:sz w:val="28"/>
+          <w:szCs w:val="28"/>
+        </w:rPr>
+      </w:pPr>
+      <w:r>
+        <w:rPr>
+          <w:rFonts w:ascii="Times New Roman" w:hAnsi="Times New Roman" w:cs="Times New Roman"/>
+          <w:color w:val="000000" w:themeColor="text1"/>
+          <w:sz w:val="28"/>
+          <w:szCs w:val="28"/>
+        </w:rPr>
+        <w:t>Import</w:t>
+      </w:r>
+    </w:p>
+    <w:p>
+      <w:pPr>
+        <w:pStyle w:val="ListParagraph"/>
+        <w:numPr>
+          <w:ilvl w:val="2"/>
+          <w:numId w:val="2"/>
+        </w:numPr>
+        <w:rPr>
+          <w:rFonts w:ascii="Times New Roman" w:hAnsi="Times New Roman" w:cs="Times New Roman"/>
+          <w:color w:val="000000" w:themeColor="text1"/>
+          <w:sz w:val="28"/>
+          <w:szCs w:val="28"/>
+        </w:rPr>
+      </w:pPr>
+      <w:r>
+        <w:rPr>
+          <w:rFonts w:ascii="Times New Roman" w:hAnsi="Times New Roman" w:cs="Times New Roman"/>
+          <w:color w:val="000000" w:themeColor="text1"/>
+          <w:sz w:val="28"/>
+          <w:szCs w:val="28"/>
+        </w:rPr>
+        <w:t>Show Class ( just show this class in library).</w:t>
+      </w:r>
+    </w:p>
+    <w:p>
+      <w:pPr>
+        <w:pStyle w:val="ListParagraph"/>
+        <w:numPr>
+          <w:ilvl w:val="2"/>
+          <w:numId w:val="2"/>
+        </w:numPr>
+        <w:rPr>
+          <w:rFonts w:ascii="Times New Roman" w:hAnsi="Times New Roman" w:cs="Times New Roman"/>
+          <w:color w:val="000000" w:themeColor="text1"/>
+          <w:sz w:val="28"/>
+          <w:szCs w:val="28"/>
+        </w:rPr>
+      </w:pPr>
+      <w:r>
+        <w:rPr>
+          <w:rFonts w:ascii="Times New Roman" w:hAnsi="Times New Roman" w:cs="Times New Roman"/>
+          <w:color w:val="000000" w:themeColor="text1"/>
+          <w:sz w:val="28"/>
+          <w:szCs w:val="28"/>
+        </w:rPr>
+        <w:t>Hide Class (hide this class in library).</w:t>
+      </w:r>
+    </w:p>
+    <w:p>
+      <w:pPr>
+        <w:pStyle w:val="ListParagraph"/>
+        <w:numPr>
+          <w:ilvl w:val="0"/>
+          <w:numId w:val="2"/>
+        </w:numPr>
+        <w:rPr>
+          <w:rFonts w:ascii="Times New Roman" w:hAnsi="Times New Roman" w:cs="Times New Roman"/>
+          <w:color w:val="000000" w:themeColor="text1"/>
+          <w:sz w:val="28"/>
+          <w:szCs w:val="28"/>
+        </w:rPr>
+      </w:pPr>
+      <w:r>
+        <w:rPr>
+          <w:rFonts w:ascii="Times New Roman" w:hAnsi="Times New Roman" w:cs="Times New Roman"/>
+          <w:color w:val="000000" w:themeColor="text1"/>
+          <w:sz w:val="28"/>
+          <w:szCs w:val="28"/>
+        </w:rPr>
+        <w:t xml:space="preserve">Flash Chat - Flutter x Firebase Cloud </w:t>
+      </w:r>
+      <w:proofErr w:type="spellStart"/>
+      <w:r>
+        <w:rPr>
+          <w:rFonts w:ascii="Times New Roman" w:hAnsi="Times New Roman" w:cs="Times New Roman"/>
+          <w:color w:val="000000" w:themeColor="text1"/>
+          <w:sz w:val="28"/>
+          <w:szCs w:val="28"/>
+        </w:rPr>
+        <w:t>Firestore</w:t>
+      </w:r>
+      <w:proofErr w:type="spellEnd"/>
+      <w:r>
+        <w:rPr>
+          <w:rFonts w:ascii="Times New Roman" w:hAnsi="Times New Roman" w:cs="Times New Roman"/>
+          <w:color w:val="000000" w:themeColor="text1"/>
+          <w:sz w:val="28"/>
+          <w:szCs w:val="28"/>
+        </w:rPr>
+        <w:t xml:space="preserve"> </w:t>
+      </w:r>
+    </w:p>
+    <w:p>
+      <w:pPr>
+        <w:pStyle w:val="ListParagraph"/>
+        <w:numPr>
+          <w:ilvl w:val="1"/>
+          <w:numId w:val="2"/>
+        </w:numPr>
+        <w:rPr>
+          <w:rFonts w:ascii="Times New Roman" w:hAnsi="Times New Roman" w:cs="Times New Roman"/>
+          <w:color w:val="000000" w:themeColor="text1"/>
+          <w:sz w:val="28"/>
+          <w:szCs w:val="28"/>
+        </w:rPr>
+      </w:pPr>
+      <w:r>
+        <w:rPr>
+          <w:rFonts w:ascii="Times New Roman" w:hAnsi="Times New Roman" w:cs="Times New Roman"/>
+          <w:color w:val="000000" w:themeColor="text1"/>
+          <w:sz w:val="28"/>
+          <w:szCs w:val="28"/>
+        </w:rPr>
+        <w:t>Static</w:t>
+      </w:r>
+    </w:p>
+    <w:p>
+      <w:pPr>
+        <w:pStyle w:val="ListParagraph"/>
+        <w:numPr>
+          <w:ilvl w:val="2"/>
+          <w:numId w:val="2"/>
+        </w:numPr>
+        <w:rPr>
+          <w:rFonts w:ascii="Times New Roman" w:hAnsi="Times New Roman" w:cs="Times New Roman"/>
+          <w:color w:val="000000" w:themeColor="text1"/>
+          <w:sz w:val="28"/>
+          <w:szCs w:val="28"/>
+        </w:rPr>
+      </w:pPr>
+      <w:r>
+        <w:rPr>
+          <w:rFonts w:ascii="Times New Roman" w:hAnsi="Times New Roman" w:cs="Times New Roman"/>
+          <w:color w:val="000000" w:themeColor="text1"/>
+          <w:sz w:val="28"/>
+          <w:szCs w:val="28"/>
+        </w:rPr>
+        <w:t>is useful for class-wide state and constants.</w:t>
+      </w:r>
+    </w:p>
+    <w:p>
+      <w:pPr>
+        <w:pStyle w:val="ListParagraph"/>
+        <w:numPr>
+          <w:ilvl w:val="2"/>
+          <w:numId w:val="2"/>
+        </w:numPr>
+        <w:rPr>
+          <w:rFonts w:ascii="Times New Roman" w:hAnsi="Times New Roman" w:cs="Times New Roman"/>
+          <w:color w:val="000000" w:themeColor="text1"/>
+          <w:sz w:val="28"/>
+          <w:szCs w:val="28"/>
+        </w:rPr>
+      </w:pPr>
+      <w:r>
+        <w:rPr>
+          <w:rFonts w:ascii="Times New Roman" w:hAnsi="Times New Roman" w:cs="Times New Roman"/>
+          <w:color w:val="000000" w:themeColor="text1"/>
+          <w:sz w:val="28"/>
+          <w:szCs w:val="28"/>
+        </w:rPr>
+        <w:t xml:space="preserve">Why have to have static when set property of class with </w:t>
+      </w:r>
       <w:bookmarkStart w:id="0" w:name="_GoBack"/>
       <w:bookmarkEnd w:id="0"/>
+      <w:proofErr w:type="spellStart"/>
+      <w:r>
+        <w:rPr>
+          <w:rFonts w:ascii="Times New Roman" w:hAnsi="Times New Roman" w:cs="Times New Roman"/>
+          <w:b/>
+          <w:color w:val="000000" w:themeColor="text1"/>
+          <w:sz w:val="28"/>
+          <w:szCs w:val="28"/>
+        </w:rPr>
+        <w:t>const</w:t>
+      </w:r>
+      <w:proofErr w:type="spellEnd"/>
+      <w:r>
+        <w:rPr>
+          <w:rFonts w:ascii="Times New Roman" w:hAnsi="Times New Roman" w:cs="Times New Roman"/>
+          <w:b/>
+          <w:color w:val="000000" w:themeColor="text1"/>
+          <w:sz w:val="28"/>
+          <w:szCs w:val="28"/>
+        </w:rPr>
+        <w:t>?</w:t>
+      </w:r>
+    </w:p>
+    <w:p>
+      <w:pPr>
+        <w:pStyle w:val="ListParagraph"/>
+        <w:numPr>
+          <w:ilvl w:val="3"/>
+          <w:numId w:val="2"/>
+        </w:numPr>
+        <w:rPr>
+          <w:rFonts w:ascii="Times New Roman" w:hAnsi="Times New Roman" w:cs="Times New Roman"/>
+          <w:color w:val="000000" w:themeColor="text1"/>
+          <w:sz w:val="28"/>
+          <w:szCs w:val="28"/>
+        </w:rPr>
+      </w:pPr>
+      <w:r>
+        <w:rPr>
+          <w:rFonts w:ascii="Times New Roman" w:hAnsi="Times New Roman" w:cs="Times New Roman"/>
+          <w:b/>
+          <w:color w:val="000000" w:themeColor="text1"/>
+          <w:sz w:val="28"/>
+          <w:szCs w:val="28"/>
+        </w:rPr>
+        <w:t>.</w:t>
+      </w:r>
     </w:p>
     <w:p>
       <w:pPr>
@@ -7984,7 +8322,7 @@
           <w:sz w:val="28"/>
           <w:szCs w:val="28"/>
         </w:rPr>
-        <w:t>Widgets</w:t>
+        <w:t>Animation</w:t>
       </w:r>
     </w:p>
     <w:p>
@@ -8001,150 +8339,86 @@
           <w:szCs w:val="28"/>
         </w:rPr>
       </w:pPr>
-      <w:proofErr w:type="spellStart"/>
-      <w:r>
-        <w:rPr>
-          <w:rFonts w:ascii="Times New Roman" w:hAnsi="Times New Roman" w:cs="Times New Roman"/>
-          <w:color w:val="000000" w:themeColor="text1"/>
-          <w:sz w:val="28"/>
-          <w:szCs w:val="28"/>
-        </w:rPr>
-        <w:t>DropdownButton</w:t>
-      </w:r>
-      <w:proofErr w:type="spellEnd"/>
-      <w:r>
-        <w:rPr>
-          <w:rFonts w:ascii="Times New Roman" w:hAnsi="Times New Roman" w:cs="Times New Roman"/>
-          <w:color w:val="000000" w:themeColor="text1"/>
-          <w:sz w:val="28"/>
-          <w:szCs w:val="28"/>
-        </w:rPr>
-        <w:t>&lt;</w:t>
-      </w:r>
-      <w:r>
-        <w:rPr>
-          <w:rFonts w:ascii="Times New Roman" w:hAnsi="Times New Roman" w:cs="Times New Roman"/>
-          <w:color w:val="FF0000"/>
-          <w:sz w:val="28"/>
-          <w:szCs w:val="28"/>
-        </w:rPr>
-        <w:t xml:space="preserve"> </w:t>
-      </w:r>
-      <w:r>
-        <w:rPr>
-          <w:rFonts w:ascii="Times New Roman" w:hAnsi="Times New Roman" w:cs="Times New Roman"/>
-          <w:color w:val="000000" w:themeColor="text1"/>
-          <w:sz w:val="28"/>
-          <w:szCs w:val="28"/>
-        </w:rPr>
-        <w:t>&gt;</w:t>
-      </w:r>
-    </w:p>
-    <w:p>
-      <w:pPr>
-        <w:pStyle w:val="ListParagraph"/>
-        <w:numPr>
-          <w:ilvl w:val="2"/>
-          <w:numId w:val="2"/>
-        </w:numPr>
-        <w:rPr>
-          <w:rFonts w:ascii="Times New Roman" w:hAnsi="Times New Roman" w:cs="Times New Roman"/>
-          <w:color w:val="000000" w:themeColor="text1"/>
-          <w:sz w:val="28"/>
-          <w:szCs w:val="28"/>
-        </w:rPr>
-      </w:pPr>
-      <w:proofErr w:type="spellStart"/>
-      <w:r>
-        <w:rPr>
-          <w:rFonts w:ascii="Times New Roman" w:hAnsi="Times New Roman" w:cs="Times New Roman"/>
-          <w:color w:val="000000" w:themeColor="text1"/>
-          <w:sz w:val="28"/>
-          <w:szCs w:val="28"/>
-        </w:rPr>
-        <w:t>CupertinoPicker</w:t>
-      </w:r>
-      <w:proofErr w:type="spellEnd"/>
-    </w:p>
-    <w:p>
-      <w:pPr>
-        <w:pStyle w:val="ListParagraph"/>
-        <w:numPr>
-          <w:ilvl w:val="1"/>
-          <w:numId w:val="2"/>
-        </w:numPr>
-        <w:rPr>
-          <w:rFonts w:ascii="Times New Roman" w:hAnsi="Times New Roman" w:cs="Times New Roman"/>
-          <w:color w:val="000000" w:themeColor="text1"/>
-          <w:sz w:val="28"/>
-          <w:szCs w:val="28"/>
-        </w:rPr>
-      </w:pPr>
-      <w:r>
-        <w:rPr>
-          <w:rFonts w:ascii="Times New Roman" w:hAnsi="Times New Roman" w:cs="Times New Roman"/>
-          <w:color w:val="000000" w:themeColor="text1"/>
-          <w:sz w:val="28"/>
-          <w:szCs w:val="28"/>
-        </w:rPr>
-        <w:t>Import</w:t>
-      </w:r>
-    </w:p>
-    <w:p>
-      <w:pPr>
-        <w:pStyle w:val="ListParagraph"/>
-        <w:numPr>
-          <w:ilvl w:val="2"/>
-          <w:numId w:val="2"/>
-        </w:numPr>
-        <w:rPr>
-          <w:rFonts w:ascii="Times New Roman" w:hAnsi="Times New Roman" w:cs="Times New Roman"/>
-          <w:color w:val="000000" w:themeColor="text1"/>
-          <w:sz w:val="28"/>
-          <w:szCs w:val="28"/>
-        </w:rPr>
-      </w:pPr>
-      <w:r>
-        <w:rPr>
-          <w:rFonts w:ascii="Times New Roman" w:hAnsi="Times New Roman" w:cs="Times New Roman"/>
-          <w:color w:val="000000" w:themeColor="text1"/>
-          <w:sz w:val="28"/>
-          <w:szCs w:val="28"/>
-        </w:rPr>
-        <w:t>Show Class ( just show this class in library).</w:t>
-      </w:r>
-    </w:p>
-    <w:p>
-      <w:pPr>
-        <w:pStyle w:val="ListParagraph"/>
-        <w:numPr>
-          <w:ilvl w:val="2"/>
-          <w:numId w:val="2"/>
-        </w:numPr>
-        <w:rPr>
-          <w:rFonts w:ascii="Times New Roman" w:hAnsi="Times New Roman" w:cs="Times New Roman"/>
-          <w:color w:val="000000" w:themeColor="text1"/>
-          <w:sz w:val="28"/>
-          <w:szCs w:val="28"/>
-        </w:rPr>
-      </w:pPr>
-      <w:r>
-        <w:rPr>
-          <w:rFonts w:ascii="Times New Roman" w:hAnsi="Times New Roman" w:cs="Times New Roman"/>
-          <w:color w:val="000000" w:themeColor="text1"/>
-          <w:sz w:val="28"/>
-          <w:szCs w:val="28"/>
-        </w:rPr>
-        <w:t>Hide Class (hide</w:t>
-      </w:r>
-      <w:r>
-        <w:rPr>
-          <w:rFonts w:ascii="Times New Roman" w:hAnsi="Times New Roman" w:cs="Times New Roman"/>
-          <w:color w:val="000000" w:themeColor="text1"/>
-          <w:sz w:val="28"/>
-          <w:szCs w:val="28"/>
-        </w:rPr>
-        <w:t xml:space="preserve"> this class in library).</w:t>
+      <w:r>
+        <w:rPr>
+          <w:rFonts w:ascii="Times New Roman" w:hAnsi="Times New Roman" w:cs="Times New Roman"/>
+          <w:color w:val="000000" w:themeColor="text1"/>
+          <w:sz w:val="28"/>
+          <w:szCs w:val="28"/>
+        </w:rPr>
+        <w:t>Hero Animation</w:t>
+      </w:r>
+    </w:p>
+    <w:p>
+      <w:pPr>
+        <w:pStyle w:val="ListParagraph"/>
+        <w:numPr>
+          <w:ilvl w:val="3"/>
+          <w:numId w:val="2"/>
+        </w:numPr>
+        <w:rPr>
+          <w:rFonts w:ascii="Times New Roman" w:hAnsi="Times New Roman" w:cs="Times New Roman"/>
+          <w:color w:val="000000" w:themeColor="text1"/>
+          <w:sz w:val="28"/>
+          <w:szCs w:val="28"/>
+        </w:rPr>
+      </w:pPr>
+      <w:r>
+        <w:rPr>
+          <w:rFonts w:ascii="Times New Roman" w:hAnsi="Times New Roman" w:cs="Times New Roman"/>
+          <w:color w:val="000000" w:themeColor="text1"/>
+          <w:sz w:val="28"/>
+          <w:szCs w:val="28"/>
+        </w:rPr>
+        <w:t>2 * Hero Widgets</w:t>
+      </w:r>
+    </w:p>
+    <w:p>
+      <w:pPr>
+        <w:pStyle w:val="ListParagraph"/>
+        <w:numPr>
+          <w:ilvl w:val="3"/>
+          <w:numId w:val="2"/>
+        </w:numPr>
+        <w:rPr>
+          <w:rFonts w:ascii="Times New Roman" w:hAnsi="Times New Roman" w:cs="Times New Roman"/>
+          <w:color w:val="000000" w:themeColor="text1"/>
+          <w:sz w:val="28"/>
+          <w:szCs w:val="28"/>
+        </w:rPr>
+      </w:pPr>
+      <w:r>
+        <w:rPr>
+          <w:rFonts w:ascii="Times New Roman" w:hAnsi="Times New Roman" w:cs="Times New Roman"/>
+          <w:color w:val="000000" w:themeColor="text1"/>
+          <w:sz w:val="28"/>
+          <w:szCs w:val="28"/>
+        </w:rPr>
+        <w:t>A shared tag property</w:t>
+      </w:r>
+    </w:p>
+    <w:p>
+      <w:pPr>
+        <w:pStyle w:val="ListParagraph"/>
+        <w:numPr>
+          <w:ilvl w:val="3"/>
+          <w:numId w:val="2"/>
+        </w:numPr>
+        <w:rPr>
+          <w:rFonts w:ascii="Times New Roman" w:hAnsi="Times New Roman" w:cs="Times New Roman"/>
+          <w:color w:val="000000" w:themeColor="text1"/>
+          <w:sz w:val="28"/>
+          <w:szCs w:val="28"/>
+        </w:rPr>
+      </w:pPr>
+      <w:r>
+        <w:rPr>
+          <w:rFonts w:ascii="Times New Roman" w:hAnsi="Times New Roman" w:cs="Times New Roman"/>
+          <w:color w:val="000000" w:themeColor="text1"/>
+          <w:sz w:val="28"/>
+          <w:szCs w:val="28"/>
+        </w:rPr>
+        <w:t>Navigator-based screen transitions.</w:t>
       </w:r>
     </w:p>
     <w:sectPr>
@@ -9365,7 +9639,7 @@
 </file>
 
 <file path=customXml/itemProps1.xml><?xml version="1.0" encoding="utf-8"?>
-<ds:datastoreItem xmlns:ds="http://schemas.openxmlformats.org/officeDocument/2006/customXml" ds:itemID="{66FE6067-66A5-481C-ADB3-1C51BDE6AD1D}">
+<ds:datastoreItem xmlns:ds="http://schemas.openxmlformats.org/officeDocument/2006/customXml" ds:itemID="{03ACF505-FF09-4510-8A59-37DCE6DC1336}">
   <ds:schemaRefs>
     <ds:schemaRef ds:uri="http://schemas.openxmlformats.org/officeDocument/2006/bibliography"/>
   </ds:schemaRefs>

</xml_diff>

<commit_message>
8. Prepackaged Flutter Animations
</commit_message>
<xml_diff>
--- a/Angela/Document/Báo Cáo Khóa học Futter.docx
+++ b/Angela/Document/Báo Cáo Khóa học Futter.docx
@@ -9264,32 +9264,56 @@
         </w:rPr>
         <w:t>Should use instead of inherit.</w:t>
       </w:r>
+    </w:p>
+    <w:p>
+      <w:pPr>
+        <w:pStyle w:val="ListParagraph"/>
+        <w:numPr>
+          <w:ilvl w:val="3"/>
+          <w:numId w:val="2"/>
+        </w:numPr>
+        <w:rPr>
+          <w:rFonts w:ascii="Times New Roman" w:hAnsi="Times New Roman" w:cs="Times New Roman"/>
+          <w:color w:val="000000" w:themeColor="text1"/>
+          <w:sz w:val="28"/>
+          <w:szCs w:val="28"/>
+        </w:rPr>
+      </w:pPr>
+      <w:r>
+        <w:rPr>
+          <w:rFonts w:ascii="Times New Roman" w:hAnsi="Times New Roman" w:cs="Times New Roman"/>
+          <w:color w:val="000000" w:themeColor="text1"/>
+          <w:sz w:val="28"/>
+          <w:szCs w:val="28"/>
+        </w:rPr>
+        <w:t>Is single inheritance pattern (only extends one class)</w:t>
+      </w:r>
+    </w:p>
+    <w:p>
+      <w:pPr>
+        <w:pStyle w:val="ListParagraph"/>
+        <w:numPr>
+          <w:ilvl w:val="2"/>
+          <w:numId w:val="2"/>
+        </w:numPr>
+        <w:rPr>
+          <w:rFonts w:ascii="Times New Roman" w:hAnsi="Times New Roman" w:cs="Times New Roman"/>
+          <w:color w:val="000000" w:themeColor="text1"/>
+          <w:sz w:val="28"/>
+          <w:szCs w:val="28"/>
+        </w:rPr>
+      </w:pPr>
+      <w:r>
+        <w:rPr>
+          <w:rFonts w:ascii="Times New Roman" w:hAnsi="Times New Roman" w:cs="Times New Roman"/>
+          <w:color w:val="000000" w:themeColor="text1"/>
+          <w:sz w:val="28"/>
+          <w:szCs w:val="28"/>
+        </w:rPr>
+        <w:t>animated_text_kit</w:t>
+      </w:r>
       <w:bookmarkStart w:id="0" w:name="_GoBack"/>
       <w:bookmarkEnd w:id="0"/>
-    </w:p>
-    <w:p>
-      <w:pPr>
-        <w:pStyle w:val="ListParagraph"/>
-        <w:numPr>
-          <w:ilvl w:val="3"/>
-          <w:numId w:val="2"/>
-        </w:numPr>
-        <w:rPr>
-          <w:rFonts w:ascii="Times New Roman" w:hAnsi="Times New Roman" w:cs="Times New Roman"/>
-          <w:color w:val="000000" w:themeColor="text1"/>
-          <w:sz w:val="28"/>
-          <w:szCs w:val="28"/>
-        </w:rPr>
-      </w:pPr>
-      <w:r>
-        <w:rPr>
-          <w:rFonts w:ascii="Times New Roman" w:hAnsi="Times New Roman" w:cs="Times New Roman"/>
-          <w:color w:val="000000" w:themeColor="text1"/>
-          <w:sz w:val="28"/>
-          <w:szCs w:val="28"/>
-        </w:rPr>
-        <w:t>Is single inheritance pattern (only extends one class)</w:t>
-      </w:r>
     </w:p>
     <w:p>
       <w:pPr>
@@ -11215,7 +11239,7 @@
 </file>
 
 <file path=customXml/itemProps1.xml><?xml version="1.0" encoding="utf-8"?>
-<ds:datastoreItem xmlns:ds="http://schemas.openxmlformats.org/officeDocument/2006/customXml" ds:itemID="{A6718E57-A1A0-4012-8181-B504E9190A51}">
+<ds:datastoreItem xmlns:ds="http://schemas.openxmlformats.org/officeDocument/2006/customXml" ds:itemID="{DCF40468-15E4-40B8-AA0D-2CAC921F8BB9}">
   <ds:schemaRefs>
     <ds:schemaRef ds:uri="http://schemas.openxmlformats.org/officeDocument/2006/bibliography"/>
   </ds:schemaRefs>

</xml_diff>

<commit_message>
9. Code Refactoring Challenge
</commit_message>
<xml_diff>
--- a/Angela/Document/Báo Cáo Khóa học Futter.docx
+++ b/Angela/Document/Báo Cáo Khóa học Futter.docx
@@ -9303,6 +9303,7 @@
           <w:szCs w:val="28"/>
         </w:rPr>
       </w:pPr>
+      <w:proofErr w:type="spellStart"/>
       <w:r>
         <w:rPr>
           <w:rFonts w:ascii="Times New Roman" w:hAnsi="Times New Roman" w:cs="Times New Roman"/>
@@ -9312,18 +9313,264 @@
         </w:rPr>
         <w:t>animated_text_kit</w:t>
       </w:r>
+      <w:proofErr w:type="spellEnd"/>
+    </w:p>
+    <w:p>
+      <w:pPr>
+        <w:pStyle w:val="ListParagraph"/>
+        <w:numPr>
+          <w:ilvl w:val="2"/>
+          <w:numId w:val="2"/>
+        </w:numPr>
+        <w:rPr>
+          <w:rFonts w:ascii="Times New Roman" w:hAnsi="Times New Roman" w:cs="Times New Roman"/>
+          <w:color w:val="000000" w:themeColor="text1"/>
+          <w:sz w:val="28"/>
+          <w:szCs w:val="28"/>
+        </w:rPr>
+      </w:pPr>
       <w:bookmarkStart w:id="0" w:name="_GoBack"/>
       <w:bookmarkEnd w:id="0"/>
-    </w:p>
-    <w:p>
-      <w:pPr>
-        <w:rPr>
-          <w:rFonts w:ascii="Times New Roman" w:hAnsi="Times New Roman" w:cs="Times New Roman"/>
-          <w:color w:val="000000" w:themeColor="text1"/>
-          <w:sz w:val="28"/>
-          <w:szCs w:val="28"/>
-        </w:rPr>
-      </w:pPr>
+      <w:proofErr w:type="spellStart"/>
+      <w:r>
+        <w:rPr>
+          <w:rFonts w:ascii="Times New Roman" w:hAnsi="Times New Roman" w:cs="Times New Roman"/>
+          <w:color w:val="000000" w:themeColor="text1"/>
+          <w:sz w:val="28"/>
+          <w:szCs w:val="28"/>
+        </w:rPr>
+        <w:t>nếu</w:t>
+      </w:r>
+      <w:proofErr w:type="spellEnd"/>
+      <w:r>
+        <w:rPr>
+          <w:rFonts w:ascii="Times New Roman" w:hAnsi="Times New Roman" w:cs="Times New Roman"/>
+          <w:color w:val="000000" w:themeColor="text1"/>
+          <w:sz w:val="28"/>
+          <w:szCs w:val="28"/>
+        </w:rPr>
+        <w:t xml:space="preserve"> </w:t>
+      </w:r>
+      <w:proofErr w:type="spellStart"/>
+      <w:r>
+        <w:rPr>
+          <w:rFonts w:ascii="Times New Roman" w:hAnsi="Times New Roman" w:cs="Times New Roman"/>
+          <w:color w:val="000000" w:themeColor="text1"/>
+          <w:sz w:val="28"/>
+          <w:szCs w:val="28"/>
+        </w:rPr>
+        <w:t>muốn</w:t>
+      </w:r>
+      <w:proofErr w:type="spellEnd"/>
+      <w:r>
+        <w:rPr>
+          <w:rFonts w:ascii="Times New Roman" w:hAnsi="Times New Roman" w:cs="Times New Roman"/>
+          <w:color w:val="000000" w:themeColor="text1"/>
+          <w:sz w:val="28"/>
+          <w:szCs w:val="28"/>
+        </w:rPr>
+        <w:t xml:space="preserve"> extractor 1 style (decoration) </w:t>
+      </w:r>
+      <w:proofErr w:type="spellStart"/>
+      <w:r>
+        <w:rPr>
+          <w:rFonts w:ascii="Times New Roman" w:hAnsi="Times New Roman" w:cs="Times New Roman"/>
+          <w:color w:val="000000" w:themeColor="text1"/>
+          <w:sz w:val="28"/>
+          <w:szCs w:val="28"/>
+        </w:rPr>
+        <w:t>mà</w:t>
+      </w:r>
+      <w:proofErr w:type="spellEnd"/>
+      <w:r>
+        <w:rPr>
+          <w:rFonts w:ascii="Times New Roman" w:hAnsi="Times New Roman" w:cs="Times New Roman"/>
+          <w:color w:val="000000" w:themeColor="text1"/>
+          <w:sz w:val="28"/>
+          <w:szCs w:val="28"/>
+        </w:rPr>
+        <w:t xml:space="preserve"> </w:t>
+      </w:r>
+      <w:proofErr w:type="spellStart"/>
+      <w:r>
+        <w:rPr>
+          <w:rFonts w:ascii="Times New Roman" w:hAnsi="Times New Roman" w:cs="Times New Roman"/>
+          <w:color w:val="000000" w:themeColor="text1"/>
+          <w:sz w:val="28"/>
+          <w:szCs w:val="28"/>
+        </w:rPr>
+        <w:t>có</w:t>
+      </w:r>
+      <w:proofErr w:type="spellEnd"/>
+      <w:r>
+        <w:rPr>
+          <w:rFonts w:ascii="Times New Roman" w:hAnsi="Times New Roman" w:cs="Times New Roman"/>
+          <w:color w:val="000000" w:themeColor="text1"/>
+          <w:sz w:val="28"/>
+          <w:szCs w:val="28"/>
+        </w:rPr>
+        <w:t xml:space="preserve"> 1 </w:t>
+      </w:r>
+      <w:proofErr w:type="spellStart"/>
+      <w:r>
+        <w:rPr>
+          <w:rFonts w:ascii="Times New Roman" w:hAnsi="Times New Roman" w:cs="Times New Roman"/>
+          <w:color w:val="000000" w:themeColor="text1"/>
+          <w:sz w:val="28"/>
+          <w:szCs w:val="28"/>
+        </w:rPr>
+        <w:t>vài</w:t>
+      </w:r>
+      <w:proofErr w:type="spellEnd"/>
+      <w:r>
+        <w:rPr>
+          <w:rFonts w:ascii="Times New Roman" w:hAnsi="Times New Roman" w:cs="Times New Roman"/>
+          <w:color w:val="000000" w:themeColor="text1"/>
+          <w:sz w:val="28"/>
+          <w:szCs w:val="28"/>
+        </w:rPr>
+        <w:t xml:space="preserve"> </w:t>
+      </w:r>
+      <w:proofErr w:type="spellStart"/>
+      <w:r>
+        <w:rPr>
+          <w:rFonts w:ascii="Times New Roman" w:hAnsi="Times New Roman" w:cs="Times New Roman"/>
+          <w:color w:val="000000" w:themeColor="text1"/>
+          <w:sz w:val="28"/>
+          <w:szCs w:val="28"/>
+        </w:rPr>
+        <w:t>thuộc</w:t>
+      </w:r>
+      <w:proofErr w:type="spellEnd"/>
+      <w:r>
+        <w:rPr>
+          <w:rFonts w:ascii="Times New Roman" w:hAnsi="Times New Roman" w:cs="Times New Roman"/>
+          <w:color w:val="000000" w:themeColor="text1"/>
+          <w:sz w:val="28"/>
+          <w:szCs w:val="28"/>
+        </w:rPr>
+        <w:t xml:space="preserve"> </w:t>
+      </w:r>
+      <w:proofErr w:type="spellStart"/>
+      <w:r>
+        <w:rPr>
+          <w:rFonts w:ascii="Times New Roman" w:hAnsi="Times New Roman" w:cs="Times New Roman"/>
+          <w:color w:val="000000" w:themeColor="text1"/>
+          <w:sz w:val="28"/>
+          <w:szCs w:val="28"/>
+        </w:rPr>
+        <w:t>tính</w:t>
+      </w:r>
+      <w:proofErr w:type="spellEnd"/>
+      <w:r>
+        <w:rPr>
+          <w:rFonts w:ascii="Times New Roman" w:hAnsi="Times New Roman" w:cs="Times New Roman"/>
+          <w:color w:val="000000" w:themeColor="text1"/>
+          <w:sz w:val="28"/>
+          <w:szCs w:val="28"/>
+        </w:rPr>
+        <w:t xml:space="preserve"> </w:t>
+      </w:r>
+      <w:proofErr w:type="spellStart"/>
+      <w:r>
+        <w:rPr>
+          <w:rFonts w:ascii="Times New Roman" w:hAnsi="Times New Roman" w:cs="Times New Roman"/>
+          <w:color w:val="000000" w:themeColor="text1"/>
+          <w:sz w:val="28"/>
+          <w:szCs w:val="28"/>
+        </w:rPr>
+        <w:t>cần</w:t>
+      </w:r>
+      <w:proofErr w:type="spellEnd"/>
+      <w:r>
+        <w:rPr>
+          <w:rFonts w:ascii="Times New Roman" w:hAnsi="Times New Roman" w:cs="Times New Roman"/>
+          <w:color w:val="000000" w:themeColor="text1"/>
+          <w:sz w:val="28"/>
+          <w:szCs w:val="28"/>
+        </w:rPr>
+        <w:t xml:space="preserve"> </w:t>
+      </w:r>
+      <w:proofErr w:type="spellStart"/>
+      <w:r>
+        <w:rPr>
+          <w:rFonts w:ascii="Times New Roman" w:hAnsi="Times New Roman" w:cs="Times New Roman"/>
+          <w:color w:val="000000" w:themeColor="text1"/>
+          <w:sz w:val="28"/>
+          <w:szCs w:val="28"/>
+        </w:rPr>
+        <w:t>thay</w:t>
+      </w:r>
+      <w:proofErr w:type="spellEnd"/>
+      <w:r>
+        <w:rPr>
+          <w:rFonts w:ascii="Times New Roman" w:hAnsi="Times New Roman" w:cs="Times New Roman"/>
+          <w:color w:val="000000" w:themeColor="text1"/>
+          <w:sz w:val="28"/>
+          <w:szCs w:val="28"/>
+        </w:rPr>
+        <w:t xml:space="preserve"> </w:t>
+      </w:r>
+      <w:proofErr w:type="spellStart"/>
+      <w:r>
+        <w:rPr>
+          <w:rFonts w:ascii="Times New Roman" w:hAnsi="Times New Roman" w:cs="Times New Roman"/>
+          <w:color w:val="000000" w:themeColor="text1"/>
+          <w:sz w:val="28"/>
+          <w:szCs w:val="28"/>
+        </w:rPr>
+        <w:t>đổi</w:t>
+      </w:r>
+      <w:proofErr w:type="spellEnd"/>
+      <w:r>
+        <w:rPr>
+          <w:rFonts w:ascii="Times New Roman" w:hAnsi="Times New Roman" w:cs="Times New Roman"/>
+          <w:color w:val="000000" w:themeColor="text1"/>
+          <w:sz w:val="28"/>
+          <w:szCs w:val="28"/>
+        </w:rPr>
+        <w:t xml:space="preserve"> ta </w:t>
+      </w:r>
+      <w:proofErr w:type="spellStart"/>
+      <w:r>
+        <w:rPr>
+          <w:rFonts w:ascii="Times New Roman" w:hAnsi="Times New Roman" w:cs="Times New Roman"/>
+          <w:color w:val="000000" w:themeColor="text1"/>
+          <w:sz w:val="28"/>
+          <w:szCs w:val="28"/>
+        </w:rPr>
+        <w:t>dùng</w:t>
+      </w:r>
+      <w:proofErr w:type="spellEnd"/>
+      <w:r>
+        <w:rPr>
+          <w:rFonts w:ascii="Times New Roman" w:hAnsi="Times New Roman" w:cs="Times New Roman"/>
+          <w:color w:val="000000" w:themeColor="text1"/>
+          <w:sz w:val="28"/>
+          <w:szCs w:val="28"/>
+        </w:rPr>
+        <w:t xml:space="preserve"> </w:t>
+      </w:r>
+      <w:proofErr w:type="spellStart"/>
+      <w:r>
+        <w:rPr>
+          <w:rFonts w:ascii="Times New Roman" w:hAnsi="Times New Roman" w:cs="Times New Roman"/>
+          <w:color w:val="000000" w:themeColor="text1"/>
+          <w:sz w:val="28"/>
+          <w:szCs w:val="28"/>
+        </w:rPr>
+        <w:t>copywith</w:t>
+      </w:r>
+      <w:proofErr w:type="spellEnd"/>
+      <w:r>
+        <w:rPr>
+          <w:rFonts w:ascii="Times New Roman" w:hAnsi="Times New Roman" w:cs="Times New Roman"/>
+          <w:color w:val="000000" w:themeColor="text1"/>
+          <w:sz w:val="28"/>
+          <w:szCs w:val="28"/>
+        </w:rPr>
+        <w:t>.</w:t>
+      </w:r>
     </w:p>
     <w:sectPr>
       <w:pgSz w:w="12240" w:h="15840"/>
@@ -11239,7 +11486,7 @@
 </file>
 
 <file path=customXml/itemProps1.xml><?xml version="1.0" encoding="utf-8"?>
-<ds:datastoreItem xmlns:ds="http://schemas.openxmlformats.org/officeDocument/2006/customXml" ds:itemID="{DCF40468-15E4-40B8-AA0D-2CAC921F8BB9}">
+<ds:datastoreItem xmlns:ds="http://schemas.openxmlformats.org/officeDocument/2006/customXml" ds:itemID="{1B537D56-3C34-41C5-93F4-5445218E849A}">
   <ds:schemaRefs>
     <ds:schemaRef ds:uri="http://schemas.openxmlformats.org/officeDocument/2006/bibliography"/>
   </ds:schemaRefs>

</xml_diff>

<commit_message>
21. Turning Streams into Widgets Using the StreamBuilder
</commit_message>
<xml_diff>
--- a/Angela/Document/Báo Cáo Khóa học Futter.docx
+++ b/Angela/Document/Báo Cáo Khóa học Futter.docx
@@ -8833,7 +8833,7 @@
       <w:pPr>
         <w:pStyle w:val="ListParagraph"/>
         <w:numPr>
-          <w:ilvl w:val="2"/>
+          <w:ilvl w:val="1"/>
           <w:numId w:val="2"/>
         </w:numPr>
         <w:rPr>
@@ -8882,6 +8882,275 @@
       <w:pPr>
         <w:pStyle w:val="ListParagraph"/>
         <w:numPr>
+          <w:ilvl w:val="1"/>
+          <w:numId w:val="2"/>
+        </w:numPr>
+        <w:rPr>
+          <w:rFonts w:ascii="Times New Roman" w:hAnsi="Times New Roman" w:cs="Times New Roman"/>
+          <w:color w:val="000000" w:themeColor="text1"/>
+          <w:sz w:val="28"/>
+          <w:szCs w:val="28"/>
+        </w:rPr>
+      </w:pPr>
+      <w:proofErr w:type="spellStart"/>
+      <w:r>
+        <w:rPr>
+          <w:rFonts w:ascii="Times New Roman" w:hAnsi="Times New Roman" w:cs="Times New Roman"/>
+          <w:color w:val="000000" w:themeColor="text1"/>
+          <w:sz w:val="28"/>
+          <w:szCs w:val="28"/>
+        </w:rPr>
+        <w:t>CurvedAnimation</w:t>
+      </w:r>
+      <w:proofErr w:type="spellEnd"/>
+      <w:r>
+        <w:rPr>
+          <w:rFonts w:ascii="Times New Roman" w:hAnsi="Times New Roman" w:cs="Times New Roman"/>
+          <w:color w:val="000000" w:themeColor="text1"/>
+          <w:sz w:val="28"/>
+          <w:szCs w:val="28"/>
+        </w:rPr>
+        <w:t>:</w:t>
+      </w:r>
+    </w:p>
+    <w:p>
+      <w:pPr>
+        <w:pStyle w:val="ListParagraph"/>
+        <w:numPr>
+          <w:ilvl w:val="1"/>
+          <w:numId w:val="2"/>
+        </w:numPr>
+        <w:rPr>
+          <w:rFonts w:ascii="Times New Roman" w:hAnsi="Times New Roman" w:cs="Times New Roman"/>
+          <w:color w:val="000000" w:themeColor="text1"/>
+          <w:sz w:val="28"/>
+          <w:szCs w:val="28"/>
+        </w:rPr>
+      </w:pPr>
+      <w:proofErr w:type="spellStart"/>
+      <w:r>
+        <w:rPr>
+          <w:rFonts w:ascii="Times New Roman" w:hAnsi="Times New Roman" w:cs="Times New Roman"/>
+          <w:color w:val="000000" w:themeColor="text1"/>
+          <w:sz w:val="28"/>
+          <w:szCs w:val="28"/>
+        </w:rPr>
+        <w:t>ColorTween</w:t>
+      </w:r>
+      <w:proofErr w:type="spellEnd"/>
+      <w:r>
+        <w:rPr>
+          <w:rFonts w:ascii="Times New Roman" w:hAnsi="Times New Roman" w:cs="Times New Roman"/>
+          <w:color w:val="000000" w:themeColor="text1"/>
+          <w:sz w:val="28"/>
+          <w:szCs w:val="28"/>
+        </w:rPr>
+        <w:t>.</w:t>
+      </w:r>
+    </w:p>
+    <w:p>
+      <w:pPr>
+        <w:pStyle w:val="ListParagraph"/>
+        <w:numPr>
+          <w:ilvl w:val="1"/>
+          <w:numId w:val="2"/>
+        </w:numPr>
+        <w:rPr>
+          <w:rFonts w:ascii="Times New Roman" w:hAnsi="Times New Roman" w:cs="Times New Roman"/>
+          <w:color w:val="000000" w:themeColor="text1"/>
+          <w:sz w:val="28"/>
+          <w:szCs w:val="28"/>
+        </w:rPr>
+      </w:pPr>
+      <w:proofErr w:type="spellStart"/>
+      <w:r>
+        <w:rPr>
+          <w:rFonts w:ascii="Times New Roman" w:hAnsi="Times New Roman" w:cs="Times New Roman"/>
+          <w:color w:val="000000" w:themeColor="text1"/>
+          <w:sz w:val="28"/>
+          <w:szCs w:val="28"/>
+        </w:rPr>
+        <w:t>Nên</w:t>
+      </w:r>
+      <w:proofErr w:type="spellEnd"/>
+      <w:r>
+        <w:rPr>
+          <w:rFonts w:ascii="Times New Roman" w:hAnsi="Times New Roman" w:cs="Times New Roman"/>
+          <w:color w:val="000000" w:themeColor="text1"/>
+          <w:sz w:val="28"/>
+          <w:szCs w:val="28"/>
+        </w:rPr>
+        <w:t xml:space="preserve"> </w:t>
+      </w:r>
+      <w:proofErr w:type="spellStart"/>
+      <w:r>
+        <w:rPr>
+          <w:rFonts w:ascii="Times New Roman" w:hAnsi="Times New Roman" w:cs="Times New Roman"/>
+          <w:color w:val="000000" w:themeColor="text1"/>
+          <w:sz w:val="28"/>
+          <w:szCs w:val="28"/>
+        </w:rPr>
+        <w:t>định</w:t>
+      </w:r>
+      <w:proofErr w:type="spellEnd"/>
+      <w:r>
+        <w:rPr>
+          <w:rFonts w:ascii="Times New Roman" w:hAnsi="Times New Roman" w:cs="Times New Roman"/>
+          <w:color w:val="000000" w:themeColor="text1"/>
+          <w:sz w:val="28"/>
+          <w:szCs w:val="28"/>
+        </w:rPr>
+        <w:t xml:space="preserve"> </w:t>
+      </w:r>
+      <w:proofErr w:type="spellStart"/>
+      <w:r>
+        <w:rPr>
+          <w:rFonts w:ascii="Times New Roman" w:hAnsi="Times New Roman" w:cs="Times New Roman"/>
+          <w:color w:val="000000" w:themeColor="text1"/>
+          <w:sz w:val="28"/>
+          <w:szCs w:val="28"/>
+        </w:rPr>
+        <w:t>nghĩa</w:t>
+      </w:r>
+      <w:proofErr w:type="spellEnd"/>
+      <w:r>
+        <w:rPr>
+          <w:rFonts w:ascii="Times New Roman" w:hAnsi="Times New Roman" w:cs="Times New Roman"/>
+          <w:color w:val="000000" w:themeColor="text1"/>
+          <w:sz w:val="28"/>
+          <w:szCs w:val="28"/>
+        </w:rPr>
+        <w:t xml:space="preserve"> (generic) </w:t>
+      </w:r>
+      <w:proofErr w:type="spellStart"/>
+      <w:r>
+        <w:rPr>
+          <w:rFonts w:ascii="Times New Roman" w:hAnsi="Times New Roman" w:cs="Times New Roman"/>
+          <w:color w:val="000000" w:themeColor="text1"/>
+          <w:sz w:val="28"/>
+          <w:szCs w:val="28"/>
+        </w:rPr>
+        <w:t>loại</w:t>
+      </w:r>
+      <w:proofErr w:type="spellEnd"/>
+      <w:r>
+        <w:rPr>
+          <w:rFonts w:ascii="Times New Roman" w:hAnsi="Times New Roman" w:cs="Times New Roman"/>
+          <w:color w:val="000000" w:themeColor="text1"/>
+          <w:sz w:val="28"/>
+          <w:szCs w:val="28"/>
+        </w:rPr>
+        <w:t xml:space="preserve"> animation (Animation&lt;T&gt;) </w:t>
+      </w:r>
+      <w:proofErr w:type="spellStart"/>
+      <w:r>
+        <w:rPr>
+          <w:rFonts w:ascii="Times New Roman" w:hAnsi="Times New Roman" w:cs="Times New Roman"/>
+          <w:color w:val="000000" w:themeColor="text1"/>
+          <w:sz w:val="28"/>
+          <w:szCs w:val="28"/>
+        </w:rPr>
+        <w:t>sẽ</w:t>
+      </w:r>
+      <w:proofErr w:type="spellEnd"/>
+      <w:r>
+        <w:rPr>
+          <w:rFonts w:ascii="Times New Roman" w:hAnsi="Times New Roman" w:cs="Times New Roman"/>
+          <w:color w:val="000000" w:themeColor="text1"/>
+          <w:sz w:val="28"/>
+          <w:szCs w:val="28"/>
+        </w:rPr>
+        <w:t xml:space="preserve"> </w:t>
+      </w:r>
+      <w:proofErr w:type="spellStart"/>
+      <w:r>
+        <w:rPr>
+          <w:rFonts w:ascii="Times New Roman" w:hAnsi="Times New Roman" w:cs="Times New Roman"/>
+          <w:color w:val="000000" w:themeColor="text1"/>
+          <w:sz w:val="28"/>
+          <w:szCs w:val="28"/>
+        </w:rPr>
+        <w:t>tránh</w:t>
+      </w:r>
+      <w:proofErr w:type="spellEnd"/>
+      <w:r>
+        <w:rPr>
+          <w:rFonts w:ascii="Times New Roman" w:hAnsi="Times New Roman" w:cs="Times New Roman"/>
+          <w:color w:val="000000" w:themeColor="text1"/>
+          <w:sz w:val="28"/>
+          <w:szCs w:val="28"/>
+        </w:rPr>
+        <w:t xml:space="preserve"> </w:t>
+      </w:r>
+      <w:proofErr w:type="spellStart"/>
+      <w:r>
+        <w:rPr>
+          <w:rFonts w:ascii="Times New Roman" w:hAnsi="Times New Roman" w:cs="Times New Roman"/>
+          <w:color w:val="000000" w:themeColor="text1"/>
+          <w:sz w:val="28"/>
+          <w:szCs w:val="28"/>
+        </w:rPr>
+        <w:t>gán</w:t>
+      </w:r>
+      <w:proofErr w:type="spellEnd"/>
+      <w:r>
+        <w:rPr>
+          <w:rFonts w:ascii="Times New Roman" w:hAnsi="Times New Roman" w:cs="Times New Roman"/>
+          <w:color w:val="000000" w:themeColor="text1"/>
+          <w:sz w:val="28"/>
+          <w:szCs w:val="28"/>
+        </w:rPr>
+        <w:t xml:space="preserve"> </w:t>
+      </w:r>
+      <w:proofErr w:type="spellStart"/>
+      <w:r>
+        <w:rPr>
+          <w:rFonts w:ascii="Times New Roman" w:hAnsi="Times New Roman" w:cs="Times New Roman"/>
+          <w:color w:val="000000" w:themeColor="text1"/>
+          <w:sz w:val="28"/>
+          <w:szCs w:val="28"/>
+        </w:rPr>
+        <w:t>nhầm</w:t>
+      </w:r>
+      <w:proofErr w:type="spellEnd"/>
+      <w:r>
+        <w:rPr>
+          <w:rFonts w:ascii="Times New Roman" w:hAnsi="Times New Roman" w:cs="Times New Roman"/>
+          <w:color w:val="000000" w:themeColor="text1"/>
+          <w:sz w:val="28"/>
+          <w:szCs w:val="28"/>
+        </w:rPr>
+        <w:t xml:space="preserve"> value.</w:t>
+      </w:r>
+    </w:p>
+    <w:p>
+      <w:pPr>
+        <w:pStyle w:val="ListParagraph"/>
+        <w:numPr>
+          <w:ilvl w:val="1"/>
+          <w:numId w:val="2"/>
+        </w:numPr>
+        <w:rPr>
+          <w:rFonts w:ascii="Times New Roman" w:hAnsi="Times New Roman" w:cs="Times New Roman"/>
+          <w:color w:val="000000" w:themeColor="text1"/>
+          <w:sz w:val="28"/>
+          <w:szCs w:val="28"/>
+        </w:rPr>
+      </w:pPr>
+      <w:r>
+        <w:rPr>
+          <w:rFonts w:ascii="Times New Roman" w:hAnsi="Times New Roman" w:cs="Times New Roman"/>
+          <w:color w:val="000000" w:themeColor="text1"/>
+          <w:sz w:val="28"/>
+          <w:szCs w:val="28"/>
+        </w:rPr>
+        <w:t>Dart</w:t>
+      </w:r>
+    </w:p>
+    <w:p>
+      <w:pPr>
+        <w:pStyle w:val="ListParagraph"/>
+        <w:numPr>
           <w:ilvl w:val="2"/>
           <w:numId w:val="2"/>
         </w:numPr>
@@ -8900,17 +9169,100 @@
           <w:sz w:val="28"/>
           <w:szCs w:val="28"/>
         </w:rPr>
-        <w:t>CurvedAnimation</w:t>
-      </w:r>
-      <w:proofErr w:type="spellEnd"/>
-      <w:r>
-        <w:rPr>
-          <w:rFonts w:ascii="Times New Roman" w:hAnsi="Times New Roman" w:cs="Times New Roman"/>
-          <w:color w:val="000000" w:themeColor="text1"/>
-          <w:sz w:val="28"/>
-          <w:szCs w:val="28"/>
-        </w:rPr>
-        <w:t>:</w:t>
+        <w:t>Mixins</w:t>
+      </w:r>
+      <w:proofErr w:type="spellEnd"/>
+    </w:p>
+    <w:p>
+      <w:pPr>
+        <w:pStyle w:val="ListParagraph"/>
+        <w:numPr>
+          <w:ilvl w:val="3"/>
+          <w:numId w:val="2"/>
+        </w:numPr>
+        <w:rPr>
+          <w:rFonts w:ascii="Times New Roman" w:hAnsi="Times New Roman" w:cs="Times New Roman"/>
+          <w:color w:val="000000" w:themeColor="text1"/>
+          <w:sz w:val="28"/>
+          <w:szCs w:val="28"/>
+        </w:rPr>
+      </w:pPr>
+      <w:r>
+        <w:rPr>
+          <w:rFonts w:ascii="Times New Roman" w:hAnsi="Times New Roman" w:cs="Times New Roman"/>
+          <w:color w:val="000000" w:themeColor="text1"/>
+          <w:sz w:val="28"/>
+          <w:szCs w:val="28"/>
+        </w:rPr>
+        <w:t>Are way of reusing a class’s code in multiple class hierarchies.</w:t>
+      </w:r>
+    </w:p>
+    <w:p>
+      <w:pPr>
+        <w:pStyle w:val="ListParagraph"/>
+        <w:numPr>
+          <w:ilvl w:val="3"/>
+          <w:numId w:val="2"/>
+        </w:numPr>
+        <w:rPr>
+          <w:rFonts w:ascii="Times New Roman" w:hAnsi="Times New Roman" w:cs="Times New Roman"/>
+          <w:color w:val="000000" w:themeColor="text1"/>
+          <w:sz w:val="28"/>
+          <w:szCs w:val="28"/>
+        </w:rPr>
+      </w:pPr>
+      <w:r>
+        <w:rPr>
+          <w:rFonts w:ascii="Times New Roman" w:hAnsi="Times New Roman" w:cs="Times New Roman"/>
+          <w:color w:val="000000" w:themeColor="text1"/>
+          <w:sz w:val="28"/>
+          <w:szCs w:val="28"/>
+        </w:rPr>
+        <w:t xml:space="preserve">Makes program easier to maintain. (shared capability split out in to a </w:t>
+      </w:r>
+      <w:proofErr w:type="spellStart"/>
+      <w:r>
+        <w:rPr>
+          <w:rFonts w:ascii="Times New Roman" w:hAnsi="Times New Roman" w:cs="Times New Roman"/>
+          <w:color w:val="000000" w:themeColor="text1"/>
+          <w:sz w:val="28"/>
+          <w:szCs w:val="28"/>
+        </w:rPr>
+        <w:t>mixin</w:t>
+      </w:r>
+      <w:proofErr w:type="spellEnd"/>
+      <w:r>
+        <w:rPr>
+          <w:rFonts w:ascii="Times New Roman" w:hAnsi="Times New Roman" w:cs="Times New Roman"/>
+          <w:color w:val="000000" w:themeColor="text1"/>
+          <w:sz w:val="28"/>
+          <w:szCs w:val="28"/>
+        </w:rPr>
+        <w:t>).</w:t>
+      </w:r>
+    </w:p>
+    <w:p>
+      <w:pPr>
+        <w:pStyle w:val="ListParagraph"/>
+        <w:numPr>
+          <w:ilvl w:val="3"/>
+          <w:numId w:val="2"/>
+        </w:numPr>
+        <w:rPr>
+          <w:rFonts w:ascii="Times New Roman" w:hAnsi="Times New Roman" w:cs="Times New Roman"/>
+          <w:color w:val="000000" w:themeColor="text1"/>
+          <w:sz w:val="28"/>
+          <w:szCs w:val="28"/>
+        </w:rPr>
+      </w:pPr>
+      <w:r>
+        <w:rPr>
+          <w:rFonts w:ascii="Times New Roman" w:hAnsi="Times New Roman" w:cs="Times New Roman"/>
+          <w:color w:val="000000" w:themeColor="text1"/>
+          <w:sz w:val="28"/>
+          <w:szCs w:val="28"/>
+        </w:rPr>
+        <w:t>Should use instead of inherit.</w:t>
       </w:r>
     </w:p>
     <w:p>
@@ -8927,15 +9279,285 @@
           <w:szCs w:val="28"/>
         </w:rPr>
       </w:pPr>
-      <w:proofErr w:type="spellStart"/>
-      <w:r>
-        <w:rPr>
-          <w:rFonts w:ascii="Times New Roman" w:hAnsi="Times New Roman" w:cs="Times New Roman"/>
-          <w:color w:val="000000" w:themeColor="text1"/>
-          <w:sz w:val="28"/>
-          <w:szCs w:val="28"/>
-        </w:rPr>
-        <w:t>ColorTween</w:t>
+      <w:r>
+        <w:rPr>
+          <w:rFonts w:ascii="Times New Roman" w:hAnsi="Times New Roman" w:cs="Times New Roman"/>
+          <w:color w:val="000000" w:themeColor="text1"/>
+          <w:sz w:val="28"/>
+          <w:szCs w:val="28"/>
+        </w:rPr>
+        <w:t>Is single inheritance pattern (only extends one class)</w:t>
+      </w:r>
+    </w:p>
+    <w:p>
+      <w:pPr>
+        <w:pStyle w:val="ListParagraph"/>
+        <w:numPr>
+          <w:ilvl w:val="1"/>
+          <w:numId w:val="2"/>
+        </w:numPr>
+        <w:rPr>
+          <w:rFonts w:ascii="Times New Roman" w:hAnsi="Times New Roman" w:cs="Times New Roman"/>
+          <w:color w:val="000000" w:themeColor="text1"/>
+          <w:sz w:val="28"/>
+          <w:szCs w:val="28"/>
+        </w:rPr>
+      </w:pPr>
+      <w:proofErr w:type="spellStart"/>
+      <w:r>
+        <w:rPr>
+          <w:rFonts w:ascii="Times New Roman" w:hAnsi="Times New Roman" w:cs="Times New Roman"/>
+          <w:color w:val="000000" w:themeColor="text1"/>
+          <w:sz w:val="28"/>
+          <w:szCs w:val="28"/>
+        </w:rPr>
+        <w:t>animated_text_kit</w:t>
+      </w:r>
+      <w:proofErr w:type="spellEnd"/>
+    </w:p>
+    <w:p>
+      <w:pPr>
+        <w:pStyle w:val="ListParagraph"/>
+        <w:numPr>
+          <w:ilvl w:val="1"/>
+          <w:numId w:val="2"/>
+        </w:numPr>
+        <w:rPr>
+          <w:rFonts w:ascii="Times New Roman" w:hAnsi="Times New Roman" w:cs="Times New Roman"/>
+          <w:color w:val="000000" w:themeColor="text1"/>
+          <w:sz w:val="28"/>
+          <w:szCs w:val="28"/>
+        </w:rPr>
+      </w:pPr>
+      <w:proofErr w:type="spellStart"/>
+      <w:r>
+        <w:rPr>
+          <w:rFonts w:ascii="Times New Roman" w:hAnsi="Times New Roman" w:cs="Times New Roman"/>
+          <w:color w:val="000000" w:themeColor="text1"/>
+          <w:sz w:val="28"/>
+          <w:szCs w:val="28"/>
+        </w:rPr>
+        <w:t>nếu</w:t>
+      </w:r>
+      <w:proofErr w:type="spellEnd"/>
+      <w:r>
+        <w:rPr>
+          <w:rFonts w:ascii="Times New Roman" w:hAnsi="Times New Roman" w:cs="Times New Roman"/>
+          <w:color w:val="000000" w:themeColor="text1"/>
+          <w:sz w:val="28"/>
+          <w:szCs w:val="28"/>
+        </w:rPr>
+        <w:t xml:space="preserve"> </w:t>
+      </w:r>
+      <w:proofErr w:type="spellStart"/>
+      <w:r>
+        <w:rPr>
+          <w:rFonts w:ascii="Times New Roman" w:hAnsi="Times New Roman" w:cs="Times New Roman"/>
+          <w:color w:val="000000" w:themeColor="text1"/>
+          <w:sz w:val="28"/>
+          <w:szCs w:val="28"/>
+        </w:rPr>
+        <w:t>muốn</w:t>
+      </w:r>
+      <w:proofErr w:type="spellEnd"/>
+      <w:r>
+        <w:rPr>
+          <w:rFonts w:ascii="Times New Roman" w:hAnsi="Times New Roman" w:cs="Times New Roman"/>
+          <w:color w:val="000000" w:themeColor="text1"/>
+          <w:sz w:val="28"/>
+          <w:szCs w:val="28"/>
+        </w:rPr>
+        <w:t xml:space="preserve"> extractor 1 style (decoration) </w:t>
+      </w:r>
+      <w:proofErr w:type="spellStart"/>
+      <w:r>
+        <w:rPr>
+          <w:rFonts w:ascii="Times New Roman" w:hAnsi="Times New Roman" w:cs="Times New Roman"/>
+          <w:color w:val="000000" w:themeColor="text1"/>
+          <w:sz w:val="28"/>
+          <w:szCs w:val="28"/>
+        </w:rPr>
+        <w:t>mà</w:t>
+      </w:r>
+      <w:proofErr w:type="spellEnd"/>
+      <w:r>
+        <w:rPr>
+          <w:rFonts w:ascii="Times New Roman" w:hAnsi="Times New Roman" w:cs="Times New Roman"/>
+          <w:color w:val="000000" w:themeColor="text1"/>
+          <w:sz w:val="28"/>
+          <w:szCs w:val="28"/>
+        </w:rPr>
+        <w:t xml:space="preserve"> </w:t>
+      </w:r>
+      <w:proofErr w:type="spellStart"/>
+      <w:r>
+        <w:rPr>
+          <w:rFonts w:ascii="Times New Roman" w:hAnsi="Times New Roman" w:cs="Times New Roman"/>
+          <w:color w:val="000000" w:themeColor="text1"/>
+          <w:sz w:val="28"/>
+          <w:szCs w:val="28"/>
+        </w:rPr>
+        <w:t>có</w:t>
+      </w:r>
+      <w:proofErr w:type="spellEnd"/>
+      <w:r>
+        <w:rPr>
+          <w:rFonts w:ascii="Times New Roman" w:hAnsi="Times New Roman" w:cs="Times New Roman"/>
+          <w:color w:val="000000" w:themeColor="text1"/>
+          <w:sz w:val="28"/>
+          <w:szCs w:val="28"/>
+        </w:rPr>
+        <w:t xml:space="preserve"> 1 </w:t>
+      </w:r>
+      <w:proofErr w:type="spellStart"/>
+      <w:r>
+        <w:rPr>
+          <w:rFonts w:ascii="Times New Roman" w:hAnsi="Times New Roman" w:cs="Times New Roman"/>
+          <w:color w:val="000000" w:themeColor="text1"/>
+          <w:sz w:val="28"/>
+          <w:szCs w:val="28"/>
+        </w:rPr>
+        <w:t>vài</w:t>
+      </w:r>
+      <w:proofErr w:type="spellEnd"/>
+      <w:r>
+        <w:rPr>
+          <w:rFonts w:ascii="Times New Roman" w:hAnsi="Times New Roman" w:cs="Times New Roman"/>
+          <w:color w:val="000000" w:themeColor="text1"/>
+          <w:sz w:val="28"/>
+          <w:szCs w:val="28"/>
+        </w:rPr>
+        <w:t xml:space="preserve"> </w:t>
+      </w:r>
+      <w:proofErr w:type="spellStart"/>
+      <w:r>
+        <w:rPr>
+          <w:rFonts w:ascii="Times New Roman" w:hAnsi="Times New Roman" w:cs="Times New Roman"/>
+          <w:color w:val="000000" w:themeColor="text1"/>
+          <w:sz w:val="28"/>
+          <w:szCs w:val="28"/>
+        </w:rPr>
+        <w:t>thuộc</w:t>
+      </w:r>
+      <w:proofErr w:type="spellEnd"/>
+      <w:r>
+        <w:rPr>
+          <w:rFonts w:ascii="Times New Roman" w:hAnsi="Times New Roman" w:cs="Times New Roman"/>
+          <w:color w:val="000000" w:themeColor="text1"/>
+          <w:sz w:val="28"/>
+          <w:szCs w:val="28"/>
+        </w:rPr>
+        <w:t xml:space="preserve"> </w:t>
+      </w:r>
+      <w:proofErr w:type="spellStart"/>
+      <w:r>
+        <w:rPr>
+          <w:rFonts w:ascii="Times New Roman" w:hAnsi="Times New Roman" w:cs="Times New Roman"/>
+          <w:color w:val="000000" w:themeColor="text1"/>
+          <w:sz w:val="28"/>
+          <w:szCs w:val="28"/>
+        </w:rPr>
+        <w:t>tính</w:t>
+      </w:r>
+      <w:proofErr w:type="spellEnd"/>
+      <w:r>
+        <w:rPr>
+          <w:rFonts w:ascii="Times New Roman" w:hAnsi="Times New Roman" w:cs="Times New Roman"/>
+          <w:color w:val="000000" w:themeColor="text1"/>
+          <w:sz w:val="28"/>
+          <w:szCs w:val="28"/>
+        </w:rPr>
+        <w:t xml:space="preserve"> </w:t>
+      </w:r>
+      <w:proofErr w:type="spellStart"/>
+      <w:r>
+        <w:rPr>
+          <w:rFonts w:ascii="Times New Roman" w:hAnsi="Times New Roman" w:cs="Times New Roman"/>
+          <w:color w:val="000000" w:themeColor="text1"/>
+          <w:sz w:val="28"/>
+          <w:szCs w:val="28"/>
+        </w:rPr>
+        <w:t>cần</w:t>
+      </w:r>
+      <w:proofErr w:type="spellEnd"/>
+      <w:r>
+        <w:rPr>
+          <w:rFonts w:ascii="Times New Roman" w:hAnsi="Times New Roman" w:cs="Times New Roman"/>
+          <w:color w:val="000000" w:themeColor="text1"/>
+          <w:sz w:val="28"/>
+          <w:szCs w:val="28"/>
+        </w:rPr>
+        <w:t xml:space="preserve"> </w:t>
+      </w:r>
+      <w:proofErr w:type="spellStart"/>
+      <w:r>
+        <w:rPr>
+          <w:rFonts w:ascii="Times New Roman" w:hAnsi="Times New Roman" w:cs="Times New Roman"/>
+          <w:color w:val="000000" w:themeColor="text1"/>
+          <w:sz w:val="28"/>
+          <w:szCs w:val="28"/>
+        </w:rPr>
+        <w:t>thay</w:t>
+      </w:r>
+      <w:proofErr w:type="spellEnd"/>
+      <w:r>
+        <w:rPr>
+          <w:rFonts w:ascii="Times New Roman" w:hAnsi="Times New Roman" w:cs="Times New Roman"/>
+          <w:color w:val="000000" w:themeColor="text1"/>
+          <w:sz w:val="28"/>
+          <w:szCs w:val="28"/>
+        </w:rPr>
+        <w:t xml:space="preserve"> </w:t>
+      </w:r>
+      <w:proofErr w:type="spellStart"/>
+      <w:r>
+        <w:rPr>
+          <w:rFonts w:ascii="Times New Roman" w:hAnsi="Times New Roman" w:cs="Times New Roman"/>
+          <w:color w:val="000000" w:themeColor="text1"/>
+          <w:sz w:val="28"/>
+          <w:szCs w:val="28"/>
+        </w:rPr>
+        <w:t>đổi</w:t>
+      </w:r>
+      <w:proofErr w:type="spellEnd"/>
+      <w:r>
+        <w:rPr>
+          <w:rFonts w:ascii="Times New Roman" w:hAnsi="Times New Roman" w:cs="Times New Roman"/>
+          <w:color w:val="000000" w:themeColor="text1"/>
+          <w:sz w:val="28"/>
+          <w:szCs w:val="28"/>
+        </w:rPr>
+        <w:t xml:space="preserve"> ta </w:t>
+      </w:r>
+      <w:proofErr w:type="spellStart"/>
+      <w:r>
+        <w:rPr>
+          <w:rFonts w:ascii="Times New Roman" w:hAnsi="Times New Roman" w:cs="Times New Roman"/>
+          <w:color w:val="000000" w:themeColor="text1"/>
+          <w:sz w:val="28"/>
+          <w:szCs w:val="28"/>
+        </w:rPr>
+        <w:t>dùng</w:t>
+      </w:r>
+      <w:proofErr w:type="spellEnd"/>
+      <w:r>
+        <w:rPr>
+          <w:rFonts w:ascii="Times New Roman" w:hAnsi="Times New Roman" w:cs="Times New Roman"/>
+          <w:color w:val="000000" w:themeColor="text1"/>
+          <w:sz w:val="28"/>
+          <w:szCs w:val="28"/>
+        </w:rPr>
+        <w:t xml:space="preserve"> </w:t>
+      </w:r>
+      <w:proofErr w:type="spellStart"/>
+      <w:r>
+        <w:rPr>
+          <w:rFonts w:ascii="Times New Roman" w:hAnsi="Times New Roman" w:cs="Times New Roman"/>
+          <w:color w:val="000000" w:themeColor="text1"/>
+          <w:sz w:val="28"/>
+          <w:szCs w:val="28"/>
+        </w:rPr>
+        <w:t>copywith</w:t>
       </w:r>
       <w:proofErr w:type="spellEnd"/>
       <w:r>
@@ -8952,6 +9574,30 @@
       <w:pPr>
         <w:pStyle w:val="ListParagraph"/>
         <w:numPr>
+          <w:ilvl w:val="1"/>
+          <w:numId w:val="2"/>
+        </w:numPr>
+        <w:rPr>
+          <w:rFonts w:ascii="Times New Roman" w:hAnsi="Times New Roman" w:cs="Times New Roman"/>
+          <w:color w:val="000000" w:themeColor="text1"/>
+          <w:sz w:val="28"/>
+          <w:szCs w:val="28"/>
+        </w:rPr>
+      </w:pPr>
+      <w:r>
+        <w:rPr>
+          <w:rFonts w:ascii="Times New Roman" w:hAnsi="Times New Roman" w:cs="Times New Roman"/>
+          <w:color w:val="000000" w:themeColor="text1"/>
+          <w:sz w:val="28"/>
+          <w:szCs w:val="28"/>
+        </w:rPr>
+        <w:t>Widgets</w:t>
+      </w:r>
+    </w:p>
+    <w:p>
+      <w:pPr>
+        <w:pStyle w:val="ListParagraph"/>
+        <w:numPr>
           <w:ilvl w:val="2"/>
           <w:numId w:val="2"/>
         </w:numPr>
@@ -8970,158 +9616,61 @@
           <w:sz w:val="28"/>
           <w:szCs w:val="28"/>
         </w:rPr>
-        <w:t>Nên</w:t>
-      </w:r>
-      <w:proofErr w:type="spellEnd"/>
-      <w:r>
-        <w:rPr>
-          <w:rFonts w:ascii="Times New Roman" w:hAnsi="Times New Roman" w:cs="Times New Roman"/>
-          <w:color w:val="000000" w:themeColor="text1"/>
-          <w:sz w:val="28"/>
-          <w:szCs w:val="28"/>
-        </w:rPr>
-        <w:t xml:space="preserve"> </w:t>
-      </w:r>
-      <w:proofErr w:type="spellStart"/>
-      <w:r>
-        <w:rPr>
-          <w:rFonts w:ascii="Times New Roman" w:hAnsi="Times New Roman" w:cs="Times New Roman"/>
-          <w:color w:val="000000" w:themeColor="text1"/>
-          <w:sz w:val="28"/>
-          <w:szCs w:val="28"/>
-        </w:rPr>
-        <w:t>định</w:t>
-      </w:r>
-      <w:proofErr w:type="spellEnd"/>
-      <w:r>
-        <w:rPr>
-          <w:rFonts w:ascii="Times New Roman" w:hAnsi="Times New Roman" w:cs="Times New Roman"/>
-          <w:color w:val="000000" w:themeColor="text1"/>
-          <w:sz w:val="28"/>
-          <w:szCs w:val="28"/>
-        </w:rPr>
-        <w:t xml:space="preserve"> </w:t>
-      </w:r>
-      <w:proofErr w:type="spellStart"/>
-      <w:r>
-        <w:rPr>
-          <w:rFonts w:ascii="Times New Roman" w:hAnsi="Times New Roman" w:cs="Times New Roman"/>
-          <w:color w:val="000000" w:themeColor="text1"/>
-          <w:sz w:val="28"/>
-          <w:szCs w:val="28"/>
-        </w:rPr>
-        <w:t>nghĩa</w:t>
-      </w:r>
-      <w:proofErr w:type="spellEnd"/>
-      <w:r>
-        <w:rPr>
-          <w:rFonts w:ascii="Times New Roman" w:hAnsi="Times New Roman" w:cs="Times New Roman"/>
-          <w:color w:val="000000" w:themeColor="text1"/>
-          <w:sz w:val="28"/>
-          <w:szCs w:val="28"/>
-        </w:rPr>
-        <w:t xml:space="preserve"> (generic) </w:t>
-      </w:r>
-      <w:proofErr w:type="spellStart"/>
-      <w:r>
-        <w:rPr>
-          <w:rFonts w:ascii="Times New Roman" w:hAnsi="Times New Roman" w:cs="Times New Roman"/>
-          <w:color w:val="000000" w:themeColor="text1"/>
-          <w:sz w:val="28"/>
-          <w:szCs w:val="28"/>
-        </w:rPr>
-        <w:t>loại</w:t>
-      </w:r>
-      <w:proofErr w:type="spellEnd"/>
-      <w:r>
-        <w:rPr>
-          <w:rFonts w:ascii="Times New Roman" w:hAnsi="Times New Roman" w:cs="Times New Roman"/>
-          <w:color w:val="000000" w:themeColor="text1"/>
-          <w:sz w:val="28"/>
-          <w:szCs w:val="28"/>
-        </w:rPr>
-        <w:t xml:space="preserve"> animation (Animation&lt;T&gt;) </w:t>
-      </w:r>
-      <w:proofErr w:type="spellStart"/>
-      <w:r>
-        <w:rPr>
-          <w:rFonts w:ascii="Times New Roman" w:hAnsi="Times New Roman" w:cs="Times New Roman"/>
-          <w:color w:val="000000" w:themeColor="text1"/>
-          <w:sz w:val="28"/>
-          <w:szCs w:val="28"/>
-        </w:rPr>
-        <w:t>sẽ</w:t>
-      </w:r>
-      <w:proofErr w:type="spellEnd"/>
-      <w:r>
-        <w:rPr>
-          <w:rFonts w:ascii="Times New Roman" w:hAnsi="Times New Roman" w:cs="Times New Roman"/>
-          <w:color w:val="000000" w:themeColor="text1"/>
-          <w:sz w:val="28"/>
-          <w:szCs w:val="28"/>
-        </w:rPr>
-        <w:t xml:space="preserve"> </w:t>
-      </w:r>
-      <w:proofErr w:type="spellStart"/>
-      <w:r>
-        <w:rPr>
-          <w:rFonts w:ascii="Times New Roman" w:hAnsi="Times New Roman" w:cs="Times New Roman"/>
-          <w:color w:val="000000" w:themeColor="text1"/>
-          <w:sz w:val="28"/>
-          <w:szCs w:val="28"/>
-        </w:rPr>
-        <w:t>tránh</w:t>
-      </w:r>
-      <w:proofErr w:type="spellEnd"/>
-      <w:r>
-        <w:rPr>
-          <w:rFonts w:ascii="Times New Roman" w:hAnsi="Times New Roman" w:cs="Times New Roman"/>
-          <w:color w:val="000000" w:themeColor="text1"/>
-          <w:sz w:val="28"/>
-          <w:szCs w:val="28"/>
-        </w:rPr>
-        <w:t xml:space="preserve"> </w:t>
-      </w:r>
-      <w:proofErr w:type="spellStart"/>
-      <w:r>
-        <w:rPr>
-          <w:rFonts w:ascii="Times New Roman" w:hAnsi="Times New Roman" w:cs="Times New Roman"/>
-          <w:color w:val="000000" w:themeColor="text1"/>
-          <w:sz w:val="28"/>
-          <w:szCs w:val="28"/>
-        </w:rPr>
-        <w:t>gán</w:t>
-      </w:r>
-      <w:proofErr w:type="spellEnd"/>
-      <w:r>
-        <w:rPr>
-          <w:rFonts w:ascii="Times New Roman" w:hAnsi="Times New Roman" w:cs="Times New Roman"/>
-          <w:color w:val="000000" w:themeColor="text1"/>
-          <w:sz w:val="28"/>
-          <w:szCs w:val="28"/>
-        </w:rPr>
-        <w:t xml:space="preserve"> </w:t>
-      </w:r>
-      <w:proofErr w:type="spellStart"/>
-      <w:r>
-        <w:rPr>
-          <w:rFonts w:ascii="Times New Roman" w:hAnsi="Times New Roman" w:cs="Times New Roman"/>
-          <w:color w:val="000000" w:themeColor="text1"/>
-          <w:sz w:val="28"/>
-          <w:szCs w:val="28"/>
-        </w:rPr>
-        <w:t>nhầm</w:t>
-      </w:r>
-      <w:proofErr w:type="spellEnd"/>
-      <w:r>
-        <w:rPr>
-          <w:rFonts w:ascii="Times New Roman" w:hAnsi="Times New Roman" w:cs="Times New Roman"/>
-          <w:color w:val="000000" w:themeColor="text1"/>
-          <w:sz w:val="28"/>
-          <w:szCs w:val="28"/>
-        </w:rPr>
-        <w:t xml:space="preserve"> value.</w:t>
-      </w:r>
+        <w:t>TextField</w:t>
+      </w:r>
+      <w:proofErr w:type="spellEnd"/>
+    </w:p>
+    <w:p>
+      <w:pPr>
+        <w:pStyle w:val="ListParagraph"/>
+        <w:numPr>
+          <w:ilvl w:val="3"/>
+          <w:numId w:val="2"/>
+        </w:numPr>
+        <w:rPr>
+          <w:rFonts w:ascii="Times New Roman" w:hAnsi="Times New Roman" w:cs="Times New Roman"/>
+          <w:color w:val="000000" w:themeColor="text1"/>
+          <w:sz w:val="28"/>
+          <w:szCs w:val="28"/>
+        </w:rPr>
+      </w:pPr>
+      <w:proofErr w:type="spellStart"/>
+      <w:r>
+        <w:rPr>
+          <w:rFonts w:ascii="Times New Roman" w:hAnsi="Times New Roman" w:cs="Times New Roman"/>
+          <w:color w:val="000000" w:themeColor="text1"/>
+          <w:sz w:val="28"/>
+          <w:szCs w:val="28"/>
+        </w:rPr>
+        <w:t>keyboardType</w:t>
+      </w:r>
+      <w:proofErr w:type="spellEnd"/>
+    </w:p>
+    <w:p>
+      <w:pPr>
+        <w:pStyle w:val="ListParagraph"/>
+        <w:numPr>
+          <w:ilvl w:val="3"/>
+          <w:numId w:val="2"/>
+        </w:numPr>
+        <w:rPr>
+          <w:rFonts w:ascii="Times New Roman" w:hAnsi="Times New Roman" w:cs="Times New Roman"/>
+          <w:color w:val="000000" w:themeColor="text1"/>
+          <w:sz w:val="28"/>
+          <w:szCs w:val="28"/>
+        </w:rPr>
+      </w:pPr>
+      <w:proofErr w:type="spellStart"/>
+      <w:r>
+        <w:rPr>
+          <w:rFonts w:ascii="Times New Roman" w:hAnsi="Times New Roman" w:cs="Times New Roman"/>
+          <w:color w:val="000000" w:themeColor="text1"/>
+          <w:sz w:val="28"/>
+          <w:szCs w:val="28"/>
+        </w:rPr>
+        <w:t>obscureText</w:t>
+      </w:r>
+      <w:proofErr w:type="spellEnd"/>
     </w:p>
     <w:p>
       <w:pPr>
@@ -9137,15 +9686,17 @@
           <w:szCs w:val="28"/>
         </w:rPr>
       </w:pPr>
-      <w:r>
-        <w:rPr>
-          <w:rFonts w:ascii="Times New Roman" w:hAnsi="Times New Roman" w:cs="Times New Roman"/>
-          <w:color w:val="000000" w:themeColor="text1"/>
-          <w:sz w:val="28"/>
-          <w:szCs w:val="28"/>
-        </w:rPr>
-        <w:t>Dart</w:t>
-      </w:r>
+      <w:proofErr w:type="spellStart"/>
+      <w:r>
+        <w:rPr>
+          <w:rFonts w:ascii="Times New Roman" w:hAnsi="Times New Roman" w:cs="Times New Roman"/>
+          <w:color w:val="000000" w:themeColor="text1"/>
+          <w:sz w:val="28"/>
+          <w:szCs w:val="28"/>
+        </w:rPr>
+        <w:t>StreamBuilder</w:t>
+      </w:r>
+      <w:proofErr w:type="spellEnd"/>
     </w:p>
     <w:p>
       <w:pPr>
@@ -9161,185 +9712,85 @@
           <w:szCs w:val="28"/>
         </w:rPr>
       </w:pPr>
-      <w:proofErr w:type="spellStart"/>
-      <w:r>
-        <w:rPr>
-          <w:rFonts w:ascii="Times New Roman" w:hAnsi="Times New Roman" w:cs="Times New Roman"/>
-          <w:color w:val="000000" w:themeColor="text1"/>
-          <w:sz w:val="28"/>
-          <w:szCs w:val="28"/>
-        </w:rPr>
-        <w:t>Mixins</w:t>
-      </w:r>
-      <w:proofErr w:type="spellEnd"/>
-    </w:p>
-    <w:p>
-      <w:pPr>
-        <w:pStyle w:val="ListParagraph"/>
-        <w:numPr>
-          <w:ilvl w:val="4"/>
-          <w:numId w:val="2"/>
-        </w:numPr>
-        <w:rPr>
-          <w:rFonts w:ascii="Times New Roman" w:hAnsi="Times New Roman" w:cs="Times New Roman"/>
-          <w:color w:val="000000" w:themeColor="text1"/>
-          <w:sz w:val="28"/>
-          <w:szCs w:val="28"/>
-        </w:rPr>
-      </w:pPr>
-      <w:r>
-        <w:rPr>
-          <w:rFonts w:ascii="Times New Roman" w:hAnsi="Times New Roman" w:cs="Times New Roman"/>
-          <w:color w:val="000000" w:themeColor="text1"/>
-          <w:sz w:val="28"/>
-          <w:szCs w:val="28"/>
-        </w:rPr>
-        <w:t>Are way of reusing a class’s code in multiple class hierarchies.</w:t>
-      </w:r>
-    </w:p>
-    <w:p>
-      <w:pPr>
-        <w:pStyle w:val="ListParagraph"/>
-        <w:numPr>
-          <w:ilvl w:val="4"/>
-          <w:numId w:val="2"/>
-        </w:numPr>
-        <w:rPr>
-          <w:rFonts w:ascii="Times New Roman" w:hAnsi="Times New Roman" w:cs="Times New Roman"/>
-          <w:color w:val="000000" w:themeColor="text1"/>
-          <w:sz w:val="28"/>
-          <w:szCs w:val="28"/>
-        </w:rPr>
-      </w:pPr>
-      <w:r>
-        <w:rPr>
-          <w:rFonts w:ascii="Times New Roman" w:hAnsi="Times New Roman" w:cs="Times New Roman"/>
-          <w:color w:val="000000" w:themeColor="text1"/>
-          <w:sz w:val="28"/>
-          <w:szCs w:val="28"/>
-        </w:rPr>
-        <w:t xml:space="preserve">Makes program easier to maintain. (shared capability split out in to a </w:t>
-      </w:r>
-      <w:proofErr w:type="spellStart"/>
-      <w:r>
-        <w:rPr>
-          <w:rFonts w:ascii="Times New Roman" w:hAnsi="Times New Roman" w:cs="Times New Roman"/>
-          <w:color w:val="000000" w:themeColor="text1"/>
-          <w:sz w:val="28"/>
-          <w:szCs w:val="28"/>
-        </w:rPr>
-        <w:t>mixin</w:t>
-      </w:r>
-      <w:proofErr w:type="spellEnd"/>
-      <w:r>
-        <w:rPr>
-          <w:rFonts w:ascii="Times New Roman" w:hAnsi="Times New Roman" w:cs="Times New Roman"/>
-          <w:color w:val="000000" w:themeColor="text1"/>
-          <w:sz w:val="28"/>
-          <w:szCs w:val="28"/>
-        </w:rPr>
-        <w:t>).</w:t>
-      </w:r>
-    </w:p>
-    <w:p>
-      <w:pPr>
-        <w:pStyle w:val="ListParagraph"/>
-        <w:numPr>
-          <w:ilvl w:val="4"/>
-          <w:numId w:val="2"/>
-        </w:numPr>
-        <w:rPr>
-          <w:rFonts w:ascii="Times New Roman" w:hAnsi="Times New Roman" w:cs="Times New Roman"/>
-          <w:color w:val="000000" w:themeColor="text1"/>
-          <w:sz w:val="28"/>
-          <w:szCs w:val="28"/>
-        </w:rPr>
-      </w:pPr>
-      <w:r>
-        <w:rPr>
-          <w:rFonts w:ascii="Times New Roman" w:hAnsi="Times New Roman" w:cs="Times New Roman"/>
-          <w:color w:val="000000" w:themeColor="text1"/>
-          <w:sz w:val="28"/>
-          <w:szCs w:val="28"/>
-        </w:rPr>
-        <w:t>Should use instead of inherit.</w:t>
-      </w:r>
-    </w:p>
-    <w:p>
-      <w:pPr>
-        <w:pStyle w:val="ListParagraph"/>
-        <w:numPr>
-          <w:ilvl w:val="3"/>
-          <w:numId w:val="2"/>
-        </w:numPr>
-        <w:rPr>
-          <w:rFonts w:ascii="Times New Roman" w:hAnsi="Times New Roman" w:cs="Times New Roman"/>
-          <w:color w:val="000000" w:themeColor="text1"/>
-          <w:sz w:val="28"/>
-          <w:szCs w:val="28"/>
-        </w:rPr>
-      </w:pPr>
-      <w:r>
-        <w:rPr>
-          <w:rFonts w:ascii="Times New Roman" w:hAnsi="Times New Roman" w:cs="Times New Roman"/>
-          <w:color w:val="000000" w:themeColor="text1"/>
-          <w:sz w:val="28"/>
-          <w:szCs w:val="28"/>
-        </w:rPr>
-        <w:t>Is single inheritance pattern (only extends one class)</w:t>
-      </w:r>
-    </w:p>
-    <w:p>
-      <w:pPr>
-        <w:pStyle w:val="ListParagraph"/>
-        <w:numPr>
-          <w:ilvl w:val="2"/>
-          <w:numId w:val="2"/>
-        </w:numPr>
-        <w:rPr>
-          <w:rFonts w:ascii="Times New Roman" w:hAnsi="Times New Roman" w:cs="Times New Roman"/>
-          <w:color w:val="000000" w:themeColor="text1"/>
-          <w:sz w:val="28"/>
-          <w:szCs w:val="28"/>
-        </w:rPr>
-      </w:pPr>
-      <w:proofErr w:type="spellStart"/>
-      <w:r>
-        <w:rPr>
-          <w:rFonts w:ascii="Times New Roman" w:hAnsi="Times New Roman" w:cs="Times New Roman"/>
-          <w:color w:val="000000" w:themeColor="text1"/>
-          <w:sz w:val="28"/>
-          <w:szCs w:val="28"/>
-        </w:rPr>
-        <w:t>animated_text_kit</w:t>
-      </w:r>
-      <w:proofErr w:type="spellEnd"/>
-    </w:p>
-    <w:p>
-      <w:pPr>
-        <w:pStyle w:val="ListParagraph"/>
-        <w:numPr>
-          <w:ilvl w:val="2"/>
-          <w:numId w:val="2"/>
-        </w:numPr>
-        <w:rPr>
-          <w:rFonts w:ascii="Times New Roman" w:hAnsi="Times New Roman" w:cs="Times New Roman"/>
-          <w:color w:val="000000" w:themeColor="text1"/>
-          <w:sz w:val="28"/>
-          <w:szCs w:val="28"/>
-        </w:rPr>
-      </w:pPr>
+      <w:r>
+        <w:rPr>
+          <w:rFonts w:ascii="Times New Roman" w:hAnsi="Times New Roman" w:cs="Times New Roman"/>
+          <w:color w:val="000000" w:themeColor="text1"/>
+          <w:sz w:val="28"/>
+          <w:szCs w:val="28"/>
+        </w:rPr>
+        <w:t xml:space="preserve">Check </w:t>
+      </w:r>
+      <w:proofErr w:type="spellStart"/>
+      <w:r>
+        <w:rPr>
+          <w:rFonts w:ascii="Times New Roman" w:hAnsi="Times New Roman" w:cs="Times New Roman"/>
+          <w:color w:val="000000" w:themeColor="text1"/>
+          <w:sz w:val="28"/>
+          <w:szCs w:val="28"/>
+        </w:rPr>
+        <w:t>hasData</w:t>
+      </w:r>
+      <w:proofErr w:type="spellEnd"/>
+      <w:r>
+        <w:rPr>
+          <w:rFonts w:ascii="Times New Roman" w:hAnsi="Times New Roman" w:cs="Times New Roman"/>
+          <w:color w:val="000000" w:themeColor="text1"/>
+          <w:sz w:val="28"/>
+          <w:szCs w:val="28"/>
+        </w:rPr>
+        <w:t xml:space="preserve"> asyncSnapshot.</w:t>
+      </w:r>
       <w:bookmarkStart w:id="0" w:name="_GoBack"/>
       <w:bookmarkEnd w:id="0"/>
-      <w:proofErr w:type="spellStart"/>
-      <w:r>
-        <w:rPr>
-          <w:rFonts w:ascii="Times New Roman" w:hAnsi="Times New Roman" w:cs="Times New Roman"/>
-          <w:color w:val="000000" w:themeColor="text1"/>
-          <w:sz w:val="28"/>
-          <w:szCs w:val="28"/>
-        </w:rPr>
-        <w:t>nếu</w:t>
+    </w:p>
+    <w:p>
+      <w:pPr>
+        <w:pStyle w:val="ListParagraph"/>
+        <w:numPr>
+          <w:ilvl w:val="1"/>
+          <w:numId w:val="2"/>
+        </w:numPr>
+        <w:rPr>
+          <w:rFonts w:ascii="Times New Roman" w:hAnsi="Times New Roman" w:cs="Times New Roman"/>
+          <w:color w:val="000000" w:themeColor="text1"/>
+          <w:sz w:val="28"/>
+          <w:szCs w:val="28"/>
+        </w:rPr>
+      </w:pPr>
+      <w:r>
+        <w:rPr>
+          <w:rFonts w:ascii="Times New Roman" w:hAnsi="Times New Roman" w:cs="Times New Roman"/>
+          <w:color w:val="000000" w:themeColor="text1"/>
+          <w:sz w:val="28"/>
+          <w:szCs w:val="28"/>
+        </w:rPr>
+        <w:t>Firebase</w:t>
+      </w:r>
+    </w:p>
+    <w:p>
+      <w:pPr>
+        <w:pStyle w:val="ListParagraph"/>
+        <w:numPr>
+          <w:ilvl w:val="2"/>
+          <w:numId w:val="2"/>
+        </w:numPr>
+        <w:rPr>
+          <w:rFonts w:ascii="Times New Roman" w:hAnsi="Times New Roman" w:cs="Times New Roman"/>
+          <w:color w:val="000000" w:themeColor="text1"/>
+          <w:sz w:val="28"/>
+          <w:szCs w:val="28"/>
+        </w:rPr>
+      </w:pPr>
+      <w:proofErr w:type="spellStart"/>
+      <w:r>
+        <w:rPr>
+          <w:rFonts w:ascii="Times New Roman" w:hAnsi="Times New Roman" w:cs="Times New Roman"/>
+          <w:color w:val="000000" w:themeColor="text1"/>
+          <w:sz w:val="28"/>
+          <w:szCs w:val="28"/>
+        </w:rPr>
+        <w:t>Khi</w:t>
       </w:r>
       <w:proofErr w:type="spellEnd"/>
       <w:r>
@@ -9359,27 +9810,7 @@
           <w:sz w:val="28"/>
           <w:szCs w:val="28"/>
         </w:rPr>
-        <w:t>muốn</w:t>
-      </w:r>
-      <w:proofErr w:type="spellEnd"/>
-      <w:r>
-        <w:rPr>
-          <w:rFonts w:ascii="Times New Roman" w:hAnsi="Times New Roman" w:cs="Times New Roman"/>
-          <w:color w:val="000000" w:themeColor="text1"/>
-          <w:sz w:val="28"/>
-          <w:szCs w:val="28"/>
-        </w:rPr>
-        <w:t xml:space="preserve"> extractor 1 style (decoration) </w:t>
-      </w:r>
-      <w:proofErr w:type="spellStart"/>
-      <w:r>
-        <w:rPr>
-          <w:rFonts w:ascii="Times New Roman" w:hAnsi="Times New Roman" w:cs="Times New Roman"/>
-          <w:color w:val="000000" w:themeColor="text1"/>
-          <w:sz w:val="28"/>
-          <w:szCs w:val="28"/>
-        </w:rPr>
-        <w:t>mà</w:t>
+        <w:t>sử</w:t>
       </w:r>
       <w:proofErr w:type="spellEnd"/>
       <w:r>
@@ -9399,27 +9830,27 @@
           <w:sz w:val="28"/>
           <w:szCs w:val="28"/>
         </w:rPr>
-        <w:t>có</w:t>
-      </w:r>
-      <w:proofErr w:type="spellEnd"/>
-      <w:r>
-        <w:rPr>
-          <w:rFonts w:ascii="Times New Roman" w:hAnsi="Times New Roman" w:cs="Times New Roman"/>
-          <w:color w:val="000000" w:themeColor="text1"/>
-          <w:sz w:val="28"/>
-          <w:szCs w:val="28"/>
-        </w:rPr>
-        <w:t xml:space="preserve"> 1 </w:t>
-      </w:r>
-      <w:proofErr w:type="spellStart"/>
-      <w:r>
-        <w:rPr>
-          <w:rFonts w:ascii="Times New Roman" w:hAnsi="Times New Roman" w:cs="Times New Roman"/>
-          <w:color w:val="000000" w:themeColor="text1"/>
-          <w:sz w:val="28"/>
-          <w:szCs w:val="28"/>
-        </w:rPr>
-        <w:t>vài</w:t>
+        <w:t>dụng</w:t>
+      </w:r>
+      <w:proofErr w:type="spellEnd"/>
+      <w:r>
+        <w:rPr>
+          <w:rFonts w:ascii="Times New Roman" w:hAnsi="Times New Roman" w:cs="Times New Roman"/>
+          <w:color w:val="000000" w:themeColor="text1"/>
+          <w:sz w:val="28"/>
+          <w:szCs w:val="28"/>
+        </w:rPr>
+        <w:t xml:space="preserve"> firebase ta add </w:t>
+      </w:r>
+      <w:proofErr w:type="spellStart"/>
+      <w:r>
+        <w:rPr>
+          <w:rFonts w:ascii="Times New Roman" w:hAnsi="Times New Roman" w:cs="Times New Roman"/>
+          <w:color w:val="000000" w:themeColor="text1"/>
+          <w:sz w:val="28"/>
+          <w:szCs w:val="28"/>
+        </w:rPr>
+        <w:t>libray</w:t>
       </w:r>
       <w:proofErr w:type="spellEnd"/>
       <w:r>
@@ -9439,7 +9870,7 @@
           <w:sz w:val="28"/>
           <w:szCs w:val="28"/>
         </w:rPr>
-        <w:t>thuộc</w:t>
+        <w:t>trong</w:t>
       </w:r>
       <w:proofErr w:type="spellEnd"/>
       <w:r>
@@ -9459,7 +9890,132 @@
           <w:sz w:val="28"/>
           <w:szCs w:val="28"/>
         </w:rPr>
-        <w:t>tính</w:t>
+        <w:t>gradle</w:t>
+      </w:r>
+      <w:proofErr w:type="spellEnd"/>
+      <w:r>
+        <w:rPr>
+          <w:rFonts w:ascii="Times New Roman" w:hAnsi="Times New Roman" w:cs="Times New Roman"/>
+          <w:color w:val="000000" w:themeColor="text1"/>
+          <w:sz w:val="28"/>
+          <w:szCs w:val="28"/>
+        </w:rPr>
+        <w:t xml:space="preserve"> android.</w:t>
+      </w:r>
+    </w:p>
+    <w:p>
+      <w:pPr>
+        <w:pStyle w:val="ListParagraph"/>
+        <w:numPr>
+          <w:ilvl w:val="2"/>
+          <w:numId w:val="2"/>
+        </w:numPr>
+        <w:rPr>
+          <w:rFonts w:ascii="Times New Roman" w:hAnsi="Times New Roman" w:cs="Times New Roman"/>
+          <w:color w:val="000000" w:themeColor="text1"/>
+          <w:sz w:val="28"/>
+          <w:szCs w:val="28"/>
+        </w:rPr>
+      </w:pPr>
+      <w:r>
+        <w:rPr>
+          <w:rFonts w:ascii="Times New Roman" w:hAnsi="Times New Roman" w:cs="Times New Roman"/>
+          <w:color w:val="000000" w:themeColor="text1"/>
+          <w:sz w:val="28"/>
+          <w:szCs w:val="28"/>
+        </w:rPr>
+        <w:t xml:space="preserve">Firebase </w:t>
+      </w:r>
+      <w:proofErr w:type="spellStart"/>
+      <w:r>
+        <w:rPr>
+          <w:rFonts w:ascii="Times New Roman" w:hAnsi="Times New Roman" w:cs="Times New Roman"/>
+          <w:color w:val="000000" w:themeColor="text1"/>
+          <w:sz w:val="28"/>
+          <w:szCs w:val="28"/>
+        </w:rPr>
+        <w:t>Auth</w:t>
+      </w:r>
+      <w:proofErr w:type="spellEnd"/>
+    </w:p>
+    <w:p>
+      <w:pPr>
+        <w:pStyle w:val="ListParagraph"/>
+        <w:numPr>
+          <w:ilvl w:val="2"/>
+          <w:numId w:val="2"/>
+        </w:numPr>
+        <w:rPr>
+          <w:rFonts w:ascii="Times New Roman" w:hAnsi="Times New Roman" w:cs="Times New Roman"/>
+          <w:color w:val="000000" w:themeColor="text1"/>
+          <w:sz w:val="28"/>
+          <w:szCs w:val="28"/>
+        </w:rPr>
+      </w:pPr>
+      <w:r>
+        <w:rPr>
+          <w:rFonts w:ascii="Times New Roman" w:hAnsi="Times New Roman" w:cs="Times New Roman"/>
+          <w:color w:val="000000" w:themeColor="text1"/>
+          <w:sz w:val="28"/>
+          <w:szCs w:val="28"/>
+        </w:rPr>
+        <w:t xml:space="preserve">Cloud </w:t>
+      </w:r>
+      <w:proofErr w:type="spellStart"/>
+      <w:r>
+        <w:rPr>
+          <w:rFonts w:ascii="Times New Roman" w:hAnsi="Times New Roman" w:cs="Times New Roman"/>
+          <w:color w:val="000000" w:themeColor="text1"/>
+          <w:sz w:val="28"/>
+          <w:szCs w:val="28"/>
+        </w:rPr>
+        <w:t>FireStore</w:t>
+      </w:r>
+      <w:proofErr w:type="spellEnd"/>
+    </w:p>
+    <w:p>
+      <w:pPr>
+        <w:pStyle w:val="ListParagraph"/>
+        <w:numPr>
+          <w:ilvl w:val="2"/>
+          <w:numId w:val="2"/>
+        </w:numPr>
+        <w:rPr>
+          <w:rFonts w:ascii="Times New Roman" w:hAnsi="Times New Roman" w:cs="Times New Roman"/>
+          <w:color w:val="000000" w:themeColor="text1"/>
+          <w:sz w:val="28"/>
+          <w:szCs w:val="28"/>
+        </w:rPr>
+      </w:pPr>
+      <w:proofErr w:type="spellStart"/>
+      <w:r>
+        <w:rPr>
+          <w:rFonts w:ascii="Times New Roman" w:hAnsi="Times New Roman" w:cs="Times New Roman"/>
+          <w:color w:val="000000" w:themeColor="text1"/>
+          <w:sz w:val="28"/>
+          <w:szCs w:val="28"/>
+        </w:rPr>
+        <w:t>Lưu</w:t>
+      </w:r>
+      <w:proofErr w:type="spellEnd"/>
+      <w:r>
+        <w:rPr>
+          <w:rFonts w:ascii="Times New Roman" w:hAnsi="Times New Roman" w:cs="Times New Roman"/>
+          <w:color w:val="000000" w:themeColor="text1"/>
+          <w:sz w:val="28"/>
+          <w:szCs w:val="28"/>
+        </w:rPr>
+        <w:t xml:space="preserve"> ý </w:t>
+      </w:r>
+      <w:proofErr w:type="spellStart"/>
+      <w:r>
+        <w:rPr>
+          <w:rFonts w:ascii="Times New Roman" w:hAnsi="Times New Roman" w:cs="Times New Roman"/>
+          <w:color w:val="000000" w:themeColor="text1"/>
+          <w:sz w:val="28"/>
+          <w:szCs w:val="28"/>
+        </w:rPr>
+        <w:t>khi</w:t>
       </w:r>
       <w:proofErr w:type="spellEnd"/>
       <w:r>
@@ -9479,7 +10035,7 @@
           <w:sz w:val="28"/>
           <w:szCs w:val="28"/>
         </w:rPr>
-        <w:t>cần</w:t>
+        <w:t>sử</w:t>
       </w:r>
       <w:proofErr w:type="spellEnd"/>
       <w:r>
@@ -9499,7 +10055,7 @@
           <w:sz w:val="28"/>
           <w:szCs w:val="28"/>
         </w:rPr>
-        <w:t>thay</w:t>
+        <w:t>dụng</w:t>
       </w:r>
       <w:proofErr w:type="spellEnd"/>
       <w:r>
@@ -9519,27 +10075,7 @@
           <w:sz w:val="28"/>
           <w:szCs w:val="28"/>
         </w:rPr>
-        <w:t>đổi</w:t>
-      </w:r>
-      <w:proofErr w:type="spellEnd"/>
-      <w:r>
-        <w:rPr>
-          <w:rFonts w:ascii="Times New Roman" w:hAnsi="Times New Roman" w:cs="Times New Roman"/>
-          <w:color w:val="000000" w:themeColor="text1"/>
-          <w:sz w:val="28"/>
-          <w:szCs w:val="28"/>
-        </w:rPr>
-        <w:t xml:space="preserve"> ta </w:t>
-      </w:r>
-      <w:proofErr w:type="spellStart"/>
-      <w:r>
-        <w:rPr>
-          <w:rFonts w:ascii="Times New Roman" w:hAnsi="Times New Roman" w:cs="Times New Roman"/>
-          <w:color w:val="000000" w:themeColor="text1"/>
-          <w:sz w:val="28"/>
-          <w:szCs w:val="28"/>
-        </w:rPr>
-        <w:t>dùng</w:t>
+        <w:t>phiên</w:t>
       </w:r>
       <w:proofErr w:type="spellEnd"/>
       <w:r>
@@ -9559,17 +10095,81 @@
           <w:sz w:val="28"/>
           <w:szCs w:val="28"/>
         </w:rPr>
-        <w:t>copywith</w:t>
-      </w:r>
-      <w:proofErr w:type="spellEnd"/>
-      <w:r>
-        <w:rPr>
-          <w:rFonts w:ascii="Times New Roman" w:hAnsi="Times New Roman" w:cs="Times New Roman"/>
-          <w:color w:val="000000" w:themeColor="text1"/>
-          <w:sz w:val="28"/>
-          <w:szCs w:val="28"/>
-        </w:rPr>
-        <w:t>.</w:t>
+        <w:t>bản</w:t>
+      </w:r>
+      <w:proofErr w:type="spellEnd"/>
+      <w:r>
+        <w:rPr>
+          <w:rFonts w:ascii="Times New Roman" w:hAnsi="Times New Roman" w:cs="Times New Roman"/>
+          <w:color w:val="000000" w:themeColor="text1"/>
+          <w:sz w:val="28"/>
+          <w:szCs w:val="28"/>
+        </w:rPr>
+        <w:t xml:space="preserve"> </w:t>
+      </w:r>
+      <w:proofErr w:type="spellStart"/>
+      <w:r>
+        <w:rPr>
+          <w:rFonts w:ascii="Times New Roman" w:hAnsi="Times New Roman" w:cs="Times New Roman"/>
+          <w:color w:val="000000" w:themeColor="text1"/>
+          <w:sz w:val="28"/>
+          <w:szCs w:val="28"/>
+        </w:rPr>
+        <w:t>bên</w:t>
+      </w:r>
+      <w:proofErr w:type="spellEnd"/>
+      <w:r>
+        <w:rPr>
+          <w:rFonts w:ascii="Times New Roman" w:hAnsi="Times New Roman" w:cs="Times New Roman"/>
+          <w:color w:val="000000" w:themeColor="text1"/>
+          <w:sz w:val="28"/>
+          <w:szCs w:val="28"/>
+        </w:rPr>
+        <w:t xml:space="preserve"> flutter </w:t>
+      </w:r>
+      <w:proofErr w:type="spellStart"/>
+      <w:r>
+        <w:rPr>
+          <w:rFonts w:ascii="Times New Roman" w:hAnsi="Times New Roman" w:cs="Times New Roman"/>
+          <w:color w:val="000000" w:themeColor="text1"/>
+          <w:sz w:val="28"/>
+          <w:szCs w:val="28"/>
+        </w:rPr>
+        <w:t>và</w:t>
+      </w:r>
+      <w:proofErr w:type="spellEnd"/>
+      <w:r>
+        <w:rPr>
+          <w:rFonts w:ascii="Times New Roman" w:hAnsi="Times New Roman" w:cs="Times New Roman"/>
+          <w:color w:val="000000" w:themeColor="text1"/>
+          <w:sz w:val="28"/>
+          <w:szCs w:val="28"/>
+        </w:rPr>
+        <w:t xml:space="preserve"> android.</w:t>
+      </w:r>
+    </w:p>
+    <w:p>
+      <w:pPr>
+        <w:pStyle w:val="ListParagraph"/>
+        <w:numPr>
+          <w:ilvl w:val="1"/>
+          <w:numId w:val="2"/>
+        </w:numPr>
+        <w:rPr>
+          <w:rFonts w:ascii="Times New Roman" w:hAnsi="Times New Roman" w:cs="Times New Roman"/>
+          <w:color w:val="000000" w:themeColor="text1"/>
+          <w:sz w:val="28"/>
+          <w:szCs w:val="28"/>
+        </w:rPr>
+      </w:pPr>
+      <w:r>
+        <w:rPr>
+          <w:rFonts w:ascii="Times New Roman" w:hAnsi="Times New Roman" w:cs="Times New Roman"/>
+          <w:color w:val="000000" w:themeColor="text1"/>
+          <w:sz w:val="28"/>
+          <w:szCs w:val="28"/>
+        </w:rPr>
+        <w:t>Stream.</w:t>
       </w:r>
     </w:p>
     <w:sectPr>
@@ -11486,7 +12086,7 @@
 </file>
 
 <file path=customXml/itemProps1.xml><?xml version="1.0" encoding="utf-8"?>
-<ds:datastoreItem xmlns:ds="http://schemas.openxmlformats.org/officeDocument/2006/customXml" ds:itemID="{1B537D56-3C34-41C5-93F4-5445218E849A}">
+<ds:datastoreItem xmlns:ds="http://schemas.openxmlformats.org/officeDocument/2006/customXml" ds:itemID="{3D6D2071-0851-4A13-A38E-882513B5293B}">
   <ds:schemaRefs>
     <ds:schemaRef ds:uri="http://schemas.openxmlformats.org/officeDocument/2006/bibliography"/>
   </ds:schemaRefs>

</xml_diff>

<commit_message>
22. The Flutter ListView
</commit_message>
<xml_diff>
--- a/Angela/Document/Báo Cáo Khóa học Futter.docx
+++ b/Angela/Document/Báo Cáo Khóa học Futter.docx
@@ -9644,105 +9644,199 @@
         </w:rPr>
         <w:t>keyboardType</w:t>
       </w:r>
-      <w:proofErr w:type="spellEnd"/>
-    </w:p>
-    <w:p>
-      <w:pPr>
-        <w:pStyle w:val="ListParagraph"/>
-        <w:numPr>
-          <w:ilvl w:val="3"/>
-          <w:numId w:val="2"/>
-        </w:numPr>
-        <w:rPr>
-          <w:rFonts w:ascii="Times New Roman" w:hAnsi="Times New Roman" w:cs="Times New Roman"/>
-          <w:color w:val="000000" w:themeColor="text1"/>
-          <w:sz w:val="28"/>
-          <w:szCs w:val="28"/>
-        </w:rPr>
-      </w:pPr>
-      <w:proofErr w:type="spellStart"/>
-      <w:r>
-        <w:rPr>
-          <w:rFonts w:ascii="Times New Roman" w:hAnsi="Times New Roman" w:cs="Times New Roman"/>
-          <w:color w:val="000000" w:themeColor="text1"/>
-          <w:sz w:val="28"/>
-          <w:szCs w:val="28"/>
-        </w:rPr>
-        <w:t>obscureText</w:t>
-      </w:r>
-      <w:proofErr w:type="spellEnd"/>
-    </w:p>
-    <w:p>
-      <w:pPr>
-        <w:pStyle w:val="ListParagraph"/>
-        <w:numPr>
-          <w:ilvl w:val="2"/>
-          <w:numId w:val="2"/>
-        </w:numPr>
-        <w:rPr>
-          <w:rFonts w:ascii="Times New Roman" w:hAnsi="Times New Roman" w:cs="Times New Roman"/>
-          <w:color w:val="000000" w:themeColor="text1"/>
-          <w:sz w:val="28"/>
-          <w:szCs w:val="28"/>
-        </w:rPr>
-      </w:pPr>
-      <w:proofErr w:type="spellStart"/>
-      <w:r>
-        <w:rPr>
-          <w:rFonts w:ascii="Times New Roman" w:hAnsi="Times New Roman" w:cs="Times New Roman"/>
-          <w:color w:val="000000" w:themeColor="text1"/>
-          <w:sz w:val="28"/>
-          <w:szCs w:val="28"/>
-        </w:rPr>
-        <w:t>StreamBuilder</w:t>
-      </w:r>
-      <w:proofErr w:type="spellEnd"/>
-    </w:p>
-    <w:p>
-      <w:pPr>
-        <w:pStyle w:val="ListParagraph"/>
-        <w:numPr>
-          <w:ilvl w:val="3"/>
-          <w:numId w:val="2"/>
-        </w:numPr>
-        <w:rPr>
-          <w:rFonts w:ascii="Times New Roman" w:hAnsi="Times New Roman" w:cs="Times New Roman"/>
-          <w:color w:val="000000" w:themeColor="text1"/>
-          <w:sz w:val="28"/>
-          <w:szCs w:val="28"/>
-        </w:rPr>
-      </w:pPr>
-      <w:r>
-        <w:rPr>
-          <w:rFonts w:ascii="Times New Roman" w:hAnsi="Times New Roman" w:cs="Times New Roman"/>
-          <w:color w:val="000000" w:themeColor="text1"/>
-          <w:sz w:val="28"/>
-          <w:szCs w:val="28"/>
-        </w:rPr>
-        <w:t xml:space="preserve">Check </w:t>
-      </w:r>
-      <w:proofErr w:type="spellStart"/>
-      <w:r>
-        <w:rPr>
-          <w:rFonts w:ascii="Times New Roman" w:hAnsi="Times New Roman" w:cs="Times New Roman"/>
-          <w:color w:val="000000" w:themeColor="text1"/>
-          <w:sz w:val="28"/>
-          <w:szCs w:val="28"/>
-        </w:rPr>
-        <w:t>hasData</w:t>
-      </w:r>
-      <w:proofErr w:type="spellEnd"/>
-      <w:r>
-        <w:rPr>
-          <w:rFonts w:ascii="Times New Roman" w:hAnsi="Times New Roman" w:cs="Times New Roman"/>
-          <w:color w:val="000000" w:themeColor="text1"/>
-          <w:sz w:val="28"/>
-          <w:szCs w:val="28"/>
-        </w:rPr>
-        <w:t xml:space="preserve"> asyncSnapshot.</w:t>
-      </w:r>
       <w:bookmarkStart w:id="0" w:name="_GoBack"/>
       <w:bookmarkEnd w:id="0"/>
+      <w:proofErr w:type="spellEnd"/>
+    </w:p>
+    <w:p>
+      <w:pPr>
+        <w:pStyle w:val="ListParagraph"/>
+        <w:numPr>
+          <w:ilvl w:val="3"/>
+          <w:numId w:val="2"/>
+        </w:numPr>
+        <w:rPr>
+          <w:rFonts w:ascii="Times New Roman" w:hAnsi="Times New Roman" w:cs="Times New Roman"/>
+          <w:color w:val="000000" w:themeColor="text1"/>
+          <w:sz w:val="28"/>
+          <w:szCs w:val="28"/>
+        </w:rPr>
+      </w:pPr>
+      <w:proofErr w:type="spellStart"/>
+      <w:r>
+        <w:rPr>
+          <w:rFonts w:ascii="Times New Roman" w:hAnsi="Times New Roman" w:cs="Times New Roman"/>
+          <w:color w:val="000000" w:themeColor="text1"/>
+          <w:sz w:val="28"/>
+          <w:szCs w:val="28"/>
+        </w:rPr>
+        <w:t>obscureText</w:t>
+      </w:r>
+      <w:proofErr w:type="spellEnd"/>
+    </w:p>
+    <w:p>
+      <w:pPr>
+        <w:pStyle w:val="ListParagraph"/>
+        <w:numPr>
+          <w:ilvl w:val="2"/>
+          <w:numId w:val="2"/>
+        </w:numPr>
+        <w:rPr>
+          <w:rFonts w:ascii="Times New Roman" w:hAnsi="Times New Roman" w:cs="Times New Roman"/>
+          <w:color w:val="000000" w:themeColor="text1"/>
+          <w:sz w:val="28"/>
+          <w:szCs w:val="28"/>
+        </w:rPr>
+      </w:pPr>
+      <w:proofErr w:type="spellStart"/>
+      <w:r>
+        <w:rPr>
+          <w:rFonts w:ascii="Times New Roman" w:hAnsi="Times New Roman" w:cs="Times New Roman"/>
+          <w:color w:val="000000" w:themeColor="text1"/>
+          <w:sz w:val="28"/>
+          <w:szCs w:val="28"/>
+        </w:rPr>
+        <w:t>StreamBuilder</w:t>
+      </w:r>
+      <w:proofErr w:type="spellEnd"/>
+    </w:p>
+    <w:p>
+      <w:pPr>
+        <w:pStyle w:val="ListParagraph"/>
+        <w:numPr>
+          <w:ilvl w:val="3"/>
+          <w:numId w:val="2"/>
+        </w:numPr>
+        <w:rPr>
+          <w:rFonts w:ascii="Times New Roman" w:hAnsi="Times New Roman" w:cs="Times New Roman"/>
+          <w:color w:val="000000" w:themeColor="text1"/>
+          <w:sz w:val="28"/>
+          <w:szCs w:val="28"/>
+        </w:rPr>
+      </w:pPr>
+      <w:r>
+        <w:rPr>
+          <w:rFonts w:ascii="Times New Roman" w:hAnsi="Times New Roman" w:cs="Times New Roman"/>
+          <w:color w:val="000000" w:themeColor="text1"/>
+          <w:sz w:val="28"/>
+          <w:szCs w:val="28"/>
+        </w:rPr>
+        <w:t xml:space="preserve">Check </w:t>
+      </w:r>
+      <w:proofErr w:type="spellStart"/>
+      <w:r>
+        <w:rPr>
+          <w:rFonts w:ascii="Times New Roman" w:hAnsi="Times New Roman" w:cs="Times New Roman"/>
+          <w:color w:val="000000" w:themeColor="text1"/>
+          <w:sz w:val="28"/>
+          <w:szCs w:val="28"/>
+        </w:rPr>
+        <w:t>hasData</w:t>
+      </w:r>
+      <w:proofErr w:type="spellEnd"/>
+      <w:r>
+        <w:rPr>
+          <w:rFonts w:ascii="Times New Roman" w:hAnsi="Times New Roman" w:cs="Times New Roman"/>
+          <w:color w:val="000000" w:themeColor="text1"/>
+          <w:sz w:val="28"/>
+          <w:szCs w:val="28"/>
+        </w:rPr>
+        <w:t xml:space="preserve"> </w:t>
+      </w:r>
+      <w:proofErr w:type="spellStart"/>
+      <w:r>
+        <w:rPr>
+          <w:rFonts w:ascii="Times New Roman" w:hAnsi="Times New Roman" w:cs="Times New Roman"/>
+          <w:color w:val="000000" w:themeColor="text1"/>
+          <w:sz w:val="28"/>
+          <w:szCs w:val="28"/>
+        </w:rPr>
+        <w:t>asyncSnapshot</w:t>
+      </w:r>
+      <w:proofErr w:type="spellEnd"/>
+      <w:r>
+        <w:rPr>
+          <w:rFonts w:ascii="Times New Roman" w:hAnsi="Times New Roman" w:cs="Times New Roman"/>
+          <w:color w:val="000000" w:themeColor="text1"/>
+          <w:sz w:val="28"/>
+          <w:szCs w:val="28"/>
+        </w:rPr>
+        <w:t>.</w:t>
+      </w:r>
+    </w:p>
+    <w:p>
+      <w:pPr>
+        <w:pStyle w:val="ListParagraph"/>
+        <w:numPr>
+          <w:ilvl w:val="2"/>
+          <w:numId w:val="2"/>
+        </w:numPr>
+        <w:rPr>
+          <w:rFonts w:ascii="Times New Roman" w:hAnsi="Times New Roman" w:cs="Times New Roman"/>
+          <w:color w:val="000000" w:themeColor="text1"/>
+          <w:sz w:val="28"/>
+          <w:szCs w:val="28"/>
+        </w:rPr>
+      </w:pPr>
+      <w:r>
+        <w:rPr>
+          <w:rFonts w:ascii="Times New Roman" w:hAnsi="Times New Roman" w:cs="Times New Roman"/>
+          <w:color w:val="000000" w:themeColor="text1"/>
+          <w:sz w:val="28"/>
+          <w:szCs w:val="28"/>
+        </w:rPr>
+        <w:t>Material:</w:t>
+      </w:r>
+    </w:p>
+    <w:p>
+      <w:pPr>
+        <w:pStyle w:val="ListParagraph"/>
+        <w:numPr>
+          <w:ilvl w:val="3"/>
+          <w:numId w:val="2"/>
+        </w:numPr>
+        <w:rPr>
+          <w:rFonts w:ascii="Times New Roman" w:hAnsi="Times New Roman" w:cs="Times New Roman"/>
+          <w:color w:val="000000" w:themeColor="text1"/>
+          <w:sz w:val="28"/>
+          <w:szCs w:val="28"/>
+        </w:rPr>
+      </w:pPr>
+      <w:proofErr w:type="spellStart"/>
+      <w:r>
+        <w:rPr>
+          <w:rFonts w:ascii="Times New Roman" w:hAnsi="Times New Roman" w:cs="Times New Roman"/>
+          <w:color w:val="000000" w:themeColor="text1"/>
+          <w:sz w:val="28"/>
+          <w:szCs w:val="28"/>
+        </w:rPr>
+        <w:t>radiusBorder</w:t>
+      </w:r>
+      <w:proofErr w:type="spellEnd"/>
+    </w:p>
+    <w:p>
+      <w:pPr>
+        <w:pStyle w:val="ListParagraph"/>
+        <w:numPr>
+          <w:ilvl w:val="3"/>
+          <w:numId w:val="2"/>
+        </w:numPr>
+        <w:rPr>
+          <w:rFonts w:ascii="Times New Roman" w:hAnsi="Times New Roman" w:cs="Times New Roman"/>
+          <w:color w:val="000000" w:themeColor="text1"/>
+          <w:sz w:val="28"/>
+          <w:szCs w:val="28"/>
+        </w:rPr>
+      </w:pPr>
+      <w:r>
+        <w:rPr>
+          <w:rFonts w:ascii="Times New Roman" w:hAnsi="Times New Roman" w:cs="Times New Roman"/>
+          <w:color w:val="000000" w:themeColor="text1"/>
+          <w:sz w:val="28"/>
+          <w:szCs w:val="28"/>
+        </w:rPr>
+        <w:t>elevation.</w:t>
+      </w:r>
     </w:p>
     <w:p>
       <w:pPr>
@@ -12086,7 +12180,7 @@
 </file>
 
 <file path=customXml/itemProps1.xml><?xml version="1.0" encoding="utf-8"?>
-<ds:datastoreItem xmlns:ds="http://schemas.openxmlformats.org/officeDocument/2006/customXml" ds:itemID="{3D6D2071-0851-4A13-A38E-882513B5293B}">
+<ds:datastoreItem xmlns:ds="http://schemas.openxmlformats.org/officeDocument/2006/customXml" ds:itemID="{BD0D4D4A-843B-4A42-BD7B-A288CB190A68}">
   <ds:schemaRefs>
     <ds:schemaRef ds:uri="http://schemas.openxmlformats.org/officeDocument/2006/bibliography"/>
   </ds:schemaRefs>

</xml_diff>

<commit_message>
23. A Different UI for Different Senders
</commit_message>
<xml_diff>
--- a/Angela/Document/Báo Cáo Khóa học Futter.docx
+++ b/Angela/Document/Báo Cáo Khóa học Futter.docx
@@ -9644,297 +9644,404 @@
         </w:rPr>
         <w:t>keyboardType</w:t>
       </w:r>
+      <w:proofErr w:type="spellEnd"/>
+    </w:p>
+    <w:p>
+      <w:pPr>
+        <w:pStyle w:val="ListParagraph"/>
+        <w:numPr>
+          <w:ilvl w:val="3"/>
+          <w:numId w:val="2"/>
+        </w:numPr>
+        <w:rPr>
+          <w:rFonts w:ascii="Times New Roman" w:hAnsi="Times New Roman" w:cs="Times New Roman"/>
+          <w:color w:val="000000" w:themeColor="text1"/>
+          <w:sz w:val="28"/>
+          <w:szCs w:val="28"/>
+        </w:rPr>
+      </w:pPr>
+      <w:proofErr w:type="spellStart"/>
+      <w:r>
+        <w:rPr>
+          <w:rFonts w:ascii="Times New Roman" w:hAnsi="Times New Roman" w:cs="Times New Roman"/>
+          <w:color w:val="000000" w:themeColor="text1"/>
+          <w:sz w:val="28"/>
+          <w:szCs w:val="28"/>
+        </w:rPr>
+        <w:t>obscureText</w:t>
+      </w:r>
+      <w:proofErr w:type="spellEnd"/>
+    </w:p>
+    <w:p>
+      <w:pPr>
+        <w:pStyle w:val="ListParagraph"/>
+        <w:numPr>
+          <w:ilvl w:val="2"/>
+          <w:numId w:val="2"/>
+        </w:numPr>
+        <w:rPr>
+          <w:rFonts w:ascii="Times New Roman" w:hAnsi="Times New Roman" w:cs="Times New Roman"/>
+          <w:color w:val="000000" w:themeColor="text1"/>
+          <w:sz w:val="28"/>
+          <w:szCs w:val="28"/>
+        </w:rPr>
+      </w:pPr>
+      <w:proofErr w:type="spellStart"/>
+      <w:r>
+        <w:rPr>
+          <w:rFonts w:ascii="Times New Roman" w:hAnsi="Times New Roman" w:cs="Times New Roman"/>
+          <w:color w:val="000000" w:themeColor="text1"/>
+          <w:sz w:val="28"/>
+          <w:szCs w:val="28"/>
+        </w:rPr>
+        <w:t>StreamBuilder</w:t>
+      </w:r>
+      <w:proofErr w:type="spellEnd"/>
+    </w:p>
+    <w:p>
+      <w:pPr>
+        <w:pStyle w:val="ListParagraph"/>
+        <w:numPr>
+          <w:ilvl w:val="3"/>
+          <w:numId w:val="2"/>
+        </w:numPr>
+        <w:rPr>
+          <w:rFonts w:ascii="Times New Roman" w:hAnsi="Times New Roman" w:cs="Times New Roman"/>
+          <w:color w:val="000000" w:themeColor="text1"/>
+          <w:sz w:val="28"/>
+          <w:szCs w:val="28"/>
+        </w:rPr>
+      </w:pPr>
+      <w:r>
+        <w:rPr>
+          <w:rFonts w:ascii="Times New Roman" w:hAnsi="Times New Roman" w:cs="Times New Roman"/>
+          <w:color w:val="000000" w:themeColor="text1"/>
+          <w:sz w:val="28"/>
+          <w:szCs w:val="28"/>
+        </w:rPr>
+        <w:t xml:space="preserve">Check </w:t>
+      </w:r>
+      <w:proofErr w:type="spellStart"/>
+      <w:r>
+        <w:rPr>
+          <w:rFonts w:ascii="Times New Roman" w:hAnsi="Times New Roman" w:cs="Times New Roman"/>
+          <w:color w:val="000000" w:themeColor="text1"/>
+          <w:sz w:val="28"/>
+          <w:szCs w:val="28"/>
+        </w:rPr>
+        <w:t>hasData</w:t>
+      </w:r>
+      <w:proofErr w:type="spellEnd"/>
+      <w:r>
+        <w:rPr>
+          <w:rFonts w:ascii="Times New Roman" w:hAnsi="Times New Roman" w:cs="Times New Roman"/>
+          <w:color w:val="000000" w:themeColor="text1"/>
+          <w:sz w:val="28"/>
+          <w:szCs w:val="28"/>
+        </w:rPr>
+        <w:t xml:space="preserve"> </w:t>
+      </w:r>
+      <w:proofErr w:type="spellStart"/>
+      <w:r>
+        <w:rPr>
+          <w:rFonts w:ascii="Times New Roman" w:hAnsi="Times New Roman" w:cs="Times New Roman"/>
+          <w:color w:val="000000" w:themeColor="text1"/>
+          <w:sz w:val="28"/>
+          <w:szCs w:val="28"/>
+        </w:rPr>
+        <w:t>asyncSnapshot</w:t>
+      </w:r>
+      <w:proofErr w:type="spellEnd"/>
+      <w:r>
+        <w:rPr>
+          <w:rFonts w:ascii="Times New Roman" w:hAnsi="Times New Roman" w:cs="Times New Roman"/>
+          <w:color w:val="000000" w:themeColor="text1"/>
+          <w:sz w:val="28"/>
+          <w:szCs w:val="28"/>
+        </w:rPr>
+        <w:t>.</w:t>
+      </w:r>
+    </w:p>
+    <w:p>
+      <w:pPr>
+        <w:pStyle w:val="ListParagraph"/>
+        <w:numPr>
+          <w:ilvl w:val="2"/>
+          <w:numId w:val="2"/>
+        </w:numPr>
+        <w:rPr>
+          <w:rFonts w:ascii="Times New Roman" w:hAnsi="Times New Roman" w:cs="Times New Roman"/>
+          <w:color w:val="000000" w:themeColor="text1"/>
+          <w:sz w:val="28"/>
+          <w:szCs w:val="28"/>
+        </w:rPr>
+      </w:pPr>
+      <w:r>
+        <w:rPr>
+          <w:rFonts w:ascii="Times New Roman" w:hAnsi="Times New Roman" w:cs="Times New Roman"/>
+          <w:color w:val="000000" w:themeColor="text1"/>
+          <w:sz w:val="28"/>
+          <w:szCs w:val="28"/>
+        </w:rPr>
+        <w:t>Material:</w:t>
+      </w:r>
+    </w:p>
+    <w:p>
+      <w:pPr>
+        <w:pStyle w:val="ListParagraph"/>
+        <w:numPr>
+          <w:ilvl w:val="3"/>
+          <w:numId w:val="2"/>
+        </w:numPr>
+        <w:rPr>
+          <w:rFonts w:ascii="Times New Roman" w:hAnsi="Times New Roman" w:cs="Times New Roman"/>
+          <w:color w:val="000000" w:themeColor="text1"/>
+          <w:sz w:val="28"/>
+          <w:szCs w:val="28"/>
+        </w:rPr>
+      </w:pPr>
+      <w:proofErr w:type="spellStart"/>
+      <w:r>
+        <w:rPr>
+          <w:rFonts w:ascii="Times New Roman" w:hAnsi="Times New Roman" w:cs="Times New Roman"/>
+          <w:color w:val="000000" w:themeColor="text1"/>
+          <w:sz w:val="28"/>
+          <w:szCs w:val="28"/>
+        </w:rPr>
+        <w:t>radiusBorder</w:t>
+      </w:r>
+      <w:proofErr w:type="spellEnd"/>
+    </w:p>
+    <w:p>
+      <w:pPr>
+        <w:pStyle w:val="ListParagraph"/>
+        <w:numPr>
+          <w:ilvl w:val="3"/>
+          <w:numId w:val="2"/>
+        </w:numPr>
+        <w:rPr>
+          <w:rFonts w:ascii="Times New Roman" w:hAnsi="Times New Roman" w:cs="Times New Roman"/>
+          <w:color w:val="000000" w:themeColor="text1"/>
+          <w:sz w:val="28"/>
+          <w:szCs w:val="28"/>
+        </w:rPr>
+      </w:pPr>
+      <w:r>
+        <w:rPr>
+          <w:rFonts w:ascii="Times New Roman" w:hAnsi="Times New Roman" w:cs="Times New Roman"/>
+          <w:color w:val="000000" w:themeColor="text1"/>
+          <w:sz w:val="28"/>
+          <w:szCs w:val="28"/>
+        </w:rPr>
+        <w:t>elevation.</w:t>
+      </w:r>
+    </w:p>
+    <w:p>
+      <w:pPr>
+        <w:pStyle w:val="ListParagraph"/>
+        <w:numPr>
+          <w:ilvl w:val="2"/>
+          <w:numId w:val="2"/>
+        </w:numPr>
+        <w:rPr>
+          <w:rFonts w:ascii="Times New Roman" w:hAnsi="Times New Roman" w:cs="Times New Roman"/>
+          <w:color w:val="000000" w:themeColor="text1"/>
+          <w:sz w:val="28"/>
+          <w:szCs w:val="28"/>
+        </w:rPr>
+      </w:pPr>
+      <w:r>
+        <w:rPr>
+          <w:rFonts w:ascii="Times New Roman" w:hAnsi="Times New Roman" w:cs="Times New Roman"/>
+          <w:color w:val="000000" w:themeColor="text1"/>
+          <w:sz w:val="28"/>
+          <w:szCs w:val="28"/>
+        </w:rPr>
+        <w:t>Flexible</w:t>
+      </w:r>
+    </w:p>
+    <w:p>
+      <w:pPr>
+        <w:pStyle w:val="ListParagraph"/>
+        <w:numPr>
+          <w:ilvl w:val="3"/>
+          <w:numId w:val="2"/>
+        </w:numPr>
+        <w:rPr>
+          <w:rFonts w:ascii="Times New Roman" w:hAnsi="Times New Roman" w:cs="Times New Roman"/>
+          <w:color w:val="000000" w:themeColor="text1"/>
+          <w:sz w:val="28"/>
+          <w:szCs w:val="28"/>
+        </w:rPr>
+      </w:pPr>
+      <w:r>
+        <w:rPr>
+          <w:rFonts w:ascii="Times New Roman" w:hAnsi="Times New Roman" w:cs="Times New Roman"/>
+          <w:color w:val="000000" w:themeColor="text1"/>
+          <w:sz w:val="28"/>
+          <w:szCs w:val="28"/>
+        </w:rPr>
+        <w:t>Creates a widget that controls how a child of a [Row], [Column], or [Flex] flexes.</w:t>
+      </w:r>
+    </w:p>
+    <w:p>
+      <w:pPr>
+        <w:pStyle w:val="ListParagraph"/>
+        <w:numPr>
+          <w:ilvl w:val="2"/>
+          <w:numId w:val="2"/>
+        </w:numPr>
+        <w:rPr>
+          <w:rFonts w:ascii="Times New Roman" w:hAnsi="Times New Roman" w:cs="Times New Roman"/>
+          <w:color w:val="000000" w:themeColor="text1"/>
+          <w:sz w:val="28"/>
+          <w:szCs w:val="28"/>
+        </w:rPr>
+      </w:pPr>
+      <w:proofErr w:type="spellStart"/>
+      <w:r>
+        <w:rPr>
+          <w:rFonts w:ascii="Times New Roman" w:hAnsi="Times New Roman" w:cs="Times New Roman"/>
+          <w:color w:val="000000" w:themeColor="text1"/>
+          <w:sz w:val="28"/>
+          <w:szCs w:val="28"/>
+        </w:rPr>
+        <w:t>ListView</w:t>
+      </w:r>
+      <w:proofErr w:type="spellEnd"/>
+    </w:p>
+    <w:p>
+      <w:pPr>
+        <w:pStyle w:val="ListParagraph"/>
+        <w:numPr>
+          <w:ilvl w:val="3"/>
+          <w:numId w:val="2"/>
+        </w:numPr>
+        <w:rPr>
+          <w:rFonts w:ascii="Times New Roman" w:hAnsi="Times New Roman" w:cs="Times New Roman"/>
+          <w:color w:val="000000" w:themeColor="text1"/>
+          <w:sz w:val="28"/>
+          <w:szCs w:val="28"/>
+        </w:rPr>
+      </w:pPr>
+      <w:r>
+        <w:rPr>
+          <w:rFonts w:ascii="Times New Roman" w:hAnsi="Times New Roman" w:cs="Times New Roman"/>
+          <w:color w:val="000000" w:themeColor="text1"/>
+          <w:sz w:val="28"/>
+          <w:szCs w:val="28"/>
+        </w:rPr>
+        <w:t>Reverse: true(</w:t>
+      </w:r>
+    </w:p>
+    <w:p>
+      <w:pPr>
+        <w:pStyle w:val="ListParagraph"/>
+        <w:numPr>
+          <w:ilvl w:val="1"/>
+          <w:numId w:val="2"/>
+        </w:numPr>
+        <w:rPr>
+          <w:rFonts w:ascii="Times New Roman" w:hAnsi="Times New Roman" w:cs="Times New Roman"/>
+          <w:color w:val="000000" w:themeColor="text1"/>
+          <w:sz w:val="28"/>
+          <w:szCs w:val="28"/>
+        </w:rPr>
+      </w:pPr>
+      <w:r>
+        <w:rPr>
+          <w:rFonts w:ascii="Times New Roman" w:hAnsi="Times New Roman" w:cs="Times New Roman"/>
+          <w:color w:val="000000" w:themeColor="text1"/>
+          <w:sz w:val="28"/>
+          <w:szCs w:val="28"/>
+        </w:rPr>
+        <w:t>Firebase</w:t>
+      </w:r>
+    </w:p>
+    <w:p>
+      <w:pPr>
+        <w:pStyle w:val="ListParagraph"/>
+        <w:numPr>
+          <w:ilvl w:val="2"/>
+          <w:numId w:val="2"/>
+        </w:numPr>
+        <w:rPr>
+          <w:rFonts w:ascii="Times New Roman" w:hAnsi="Times New Roman" w:cs="Times New Roman"/>
+          <w:color w:val="000000" w:themeColor="text1"/>
+          <w:sz w:val="28"/>
+          <w:szCs w:val="28"/>
+        </w:rPr>
+      </w:pPr>
+      <w:proofErr w:type="spellStart"/>
+      <w:r>
+        <w:rPr>
+          <w:rFonts w:ascii="Times New Roman" w:hAnsi="Times New Roman" w:cs="Times New Roman"/>
+          <w:color w:val="000000" w:themeColor="text1"/>
+          <w:sz w:val="28"/>
+          <w:szCs w:val="28"/>
+        </w:rPr>
+        <w:t>Khi</w:t>
+      </w:r>
+      <w:proofErr w:type="spellEnd"/>
+      <w:r>
+        <w:rPr>
+          <w:rFonts w:ascii="Times New Roman" w:hAnsi="Times New Roman" w:cs="Times New Roman"/>
+          <w:color w:val="000000" w:themeColor="text1"/>
+          <w:sz w:val="28"/>
+          <w:szCs w:val="28"/>
+        </w:rPr>
+        <w:t xml:space="preserve"> </w:t>
+      </w:r>
+      <w:proofErr w:type="spellStart"/>
+      <w:r>
+        <w:rPr>
+          <w:rFonts w:ascii="Times New Roman" w:hAnsi="Times New Roman" w:cs="Times New Roman"/>
+          <w:color w:val="000000" w:themeColor="text1"/>
+          <w:sz w:val="28"/>
+          <w:szCs w:val="28"/>
+        </w:rPr>
+        <w:t>sử</w:t>
+      </w:r>
+      <w:proofErr w:type="spellEnd"/>
+      <w:r>
+        <w:rPr>
+          <w:rFonts w:ascii="Times New Roman" w:hAnsi="Times New Roman" w:cs="Times New Roman"/>
+          <w:color w:val="000000" w:themeColor="text1"/>
+          <w:sz w:val="28"/>
+          <w:szCs w:val="28"/>
+        </w:rPr>
+        <w:t xml:space="preserve"> </w:t>
+      </w:r>
+      <w:proofErr w:type="spellStart"/>
+      <w:r>
+        <w:rPr>
+          <w:rFonts w:ascii="Times New Roman" w:hAnsi="Times New Roman" w:cs="Times New Roman"/>
+          <w:color w:val="000000" w:themeColor="text1"/>
+          <w:sz w:val="28"/>
+          <w:szCs w:val="28"/>
+        </w:rPr>
+        <w:t>dụng</w:t>
+      </w:r>
+      <w:proofErr w:type="spellEnd"/>
+      <w:r>
+        <w:rPr>
+          <w:rFonts w:ascii="Times New Roman" w:hAnsi="Times New Roman" w:cs="Times New Roman"/>
+          <w:color w:val="000000" w:themeColor="text1"/>
+          <w:sz w:val="28"/>
+          <w:szCs w:val="28"/>
+        </w:rPr>
+        <w:t xml:space="preserve"> fir</w:t>
+      </w:r>
       <w:bookmarkStart w:id="0" w:name="_GoBack"/>
       <w:bookmarkEnd w:id="0"/>
-      <w:proofErr w:type="spellEnd"/>
-    </w:p>
-    <w:p>
-      <w:pPr>
-        <w:pStyle w:val="ListParagraph"/>
-        <w:numPr>
-          <w:ilvl w:val="3"/>
-          <w:numId w:val="2"/>
-        </w:numPr>
-        <w:rPr>
-          <w:rFonts w:ascii="Times New Roman" w:hAnsi="Times New Roman" w:cs="Times New Roman"/>
-          <w:color w:val="000000" w:themeColor="text1"/>
-          <w:sz w:val="28"/>
-          <w:szCs w:val="28"/>
-        </w:rPr>
-      </w:pPr>
-      <w:proofErr w:type="spellStart"/>
-      <w:r>
-        <w:rPr>
-          <w:rFonts w:ascii="Times New Roman" w:hAnsi="Times New Roman" w:cs="Times New Roman"/>
-          <w:color w:val="000000" w:themeColor="text1"/>
-          <w:sz w:val="28"/>
-          <w:szCs w:val="28"/>
-        </w:rPr>
-        <w:t>obscureText</w:t>
-      </w:r>
-      <w:proofErr w:type="spellEnd"/>
-    </w:p>
-    <w:p>
-      <w:pPr>
-        <w:pStyle w:val="ListParagraph"/>
-        <w:numPr>
-          <w:ilvl w:val="2"/>
-          <w:numId w:val="2"/>
-        </w:numPr>
-        <w:rPr>
-          <w:rFonts w:ascii="Times New Roman" w:hAnsi="Times New Roman" w:cs="Times New Roman"/>
-          <w:color w:val="000000" w:themeColor="text1"/>
-          <w:sz w:val="28"/>
-          <w:szCs w:val="28"/>
-        </w:rPr>
-      </w:pPr>
-      <w:proofErr w:type="spellStart"/>
-      <w:r>
-        <w:rPr>
-          <w:rFonts w:ascii="Times New Roman" w:hAnsi="Times New Roman" w:cs="Times New Roman"/>
-          <w:color w:val="000000" w:themeColor="text1"/>
-          <w:sz w:val="28"/>
-          <w:szCs w:val="28"/>
-        </w:rPr>
-        <w:t>StreamBuilder</w:t>
-      </w:r>
-      <w:proofErr w:type="spellEnd"/>
-    </w:p>
-    <w:p>
-      <w:pPr>
-        <w:pStyle w:val="ListParagraph"/>
-        <w:numPr>
-          <w:ilvl w:val="3"/>
-          <w:numId w:val="2"/>
-        </w:numPr>
-        <w:rPr>
-          <w:rFonts w:ascii="Times New Roman" w:hAnsi="Times New Roman" w:cs="Times New Roman"/>
-          <w:color w:val="000000" w:themeColor="text1"/>
-          <w:sz w:val="28"/>
-          <w:szCs w:val="28"/>
-        </w:rPr>
-      </w:pPr>
-      <w:r>
-        <w:rPr>
-          <w:rFonts w:ascii="Times New Roman" w:hAnsi="Times New Roman" w:cs="Times New Roman"/>
-          <w:color w:val="000000" w:themeColor="text1"/>
-          <w:sz w:val="28"/>
-          <w:szCs w:val="28"/>
-        </w:rPr>
-        <w:t xml:space="preserve">Check </w:t>
-      </w:r>
-      <w:proofErr w:type="spellStart"/>
-      <w:r>
-        <w:rPr>
-          <w:rFonts w:ascii="Times New Roman" w:hAnsi="Times New Roman" w:cs="Times New Roman"/>
-          <w:color w:val="000000" w:themeColor="text1"/>
-          <w:sz w:val="28"/>
-          <w:szCs w:val="28"/>
-        </w:rPr>
-        <w:t>hasData</w:t>
-      </w:r>
-      <w:proofErr w:type="spellEnd"/>
-      <w:r>
-        <w:rPr>
-          <w:rFonts w:ascii="Times New Roman" w:hAnsi="Times New Roman" w:cs="Times New Roman"/>
-          <w:color w:val="000000" w:themeColor="text1"/>
-          <w:sz w:val="28"/>
-          <w:szCs w:val="28"/>
-        </w:rPr>
-        <w:t xml:space="preserve"> </w:t>
-      </w:r>
-      <w:proofErr w:type="spellStart"/>
-      <w:r>
-        <w:rPr>
-          <w:rFonts w:ascii="Times New Roman" w:hAnsi="Times New Roman" w:cs="Times New Roman"/>
-          <w:color w:val="000000" w:themeColor="text1"/>
-          <w:sz w:val="28"/>
-          <w:szCs w:val="28"/>
-        </w:rPr>
-        <w:t>asyncSnapshot</w:t>
-      </w:r>
-      <w:proofErr w:type="spellEnd"/>
-      <w:r>
-        <w:rPr>
-          <w:rFonts w:ascii="Times New Roman" w:hAnsi="Times New Roman" w:cs="Times New Roman"/>
-          <w:color w:val="000000" w:themeColor="text1"/>
-          <w:sz w:val="28"/>
-          <w:szCs w:val="28"/>
-        </w:rPr>
-        <w:t>.</w:t>
-      </w:r>
-    </w:p>
-    <w:p>
-      <w:pPr>
-        <w:pStyle w:val="ListParagraph"/>
-        <w:numPr>
-          <w:ilvl w:val="2"/>
-          <w:numId w:val="2"/>
-        </w:numPr>
-        <w:rPr>
-          <w:rFonts w:ascii="Times New Roman" w:hAnsi="Times New Roman" w:cs="Times New Roman"/>
-          <w:color w:val="000000" w:themeColor="text1"/>
-          <w:sz w:val="28"/>
-          <w:szCs w:val="28"/>
-        </w:rPr>
-      </w:pPr>
-      <w:r>
-        <w:rPr>
-          <w:rFonts w:ascii="Times New Roman" w:hAnsi="Times New Roman" w:cs="Times New Roman"/>
-          <w:color w:val="000000" w:themeColor="text1"/>
-          <w:sz w:val="28"/>
-          <w:szCs w:val="28"/>
-        </w:rPr>
-        <w:t>Material:</w:t>
-      </w:r>
-    </w:p>
-    <w:p>
-      <w:pPr>
-        <w:pStyle w:val="ListParagraph"/>
-        <w:numPr>
-          <w:ilvl w:val="3"/>
-          <w:numId w:val="2"/>
-        </w:numPr>
-        <w:rPr>
-          <w:rFonts w:ascii="Times New Roman" w:hAnsi="Times New Roman" w:cs="Times New Roman"/>
-          <w:color w:val="000000" w:themeColor="text1"/>
-          <w:sz w:val="28"/>
-          <w:szCs w:val="28"/>
-        </w:rPr>
-      </w:pPr>
-      <w:proofErr w:type="spellStart"/>
-      <w:r>
-        <w:rPr>
-          <w:rFonts w:ascii="Times New Roman" w:hAnsi="Times New Roman" w:cs="Times New Roman"/>
-          <w:color w:val="000000" w:themeColor="text1"/>
-          <w:sz w:val="28"/>
-          <w:szCs w:val="28"/>
-        </w:rPr>
-        <w:t>radiusBorder</w:t>
-      </w:r>
-      <w:proofErr w:type="spellEnd"/>
-    </w:p>
-    <w:p>
-      <w:pPr>
-        <w:pStyle w:val="ListParagraph"/>
-        <w:numPr>
-          <w:ilvl w:val="3"/>
-          <w:numId w:val="2"/>
-        </w:numPr>
-        <w:rPr>
-          <w:rFonts w:ascii="Times New Roman" w:hAnsi="Times New Roman" w:cs="Times New Roman"/>
-          <w:color w:val="000000" w:themeColor="text1"/>
-          <w:sz w:val="28"/>
-          <w:szCs w:val="28"/>
-        </w:rPr>
-      </w:pPr>
-      <w:r>
-        <w:rPr>
-          <w:rFonts w:ascii="Times New Roman" w:hAnsi="Times New Roman" w:cs="Times New Roman"/>
-          <w:color w:val="000000" w:themeColor="text1"/>
-          <w:sz w:val="28"/>
-          <w:szCs w:val="28"/>
-        </w:rPr>
-        <w:t>elevation.</w:t>
-      </w:r>
-    </w:p>
-    <w:p>
-      <w:pPr>
-        <w:pStyle w:val="ListParagraph"/>
-        <w:numPr>
-          <w:ilvl w:val="1"/>
-          <w:numId w:val="2"/>
-        </w:numPr>
-        <w:rPr>
-          <w:rFonts w:ascii="Times New Roman" w:hAnsi="Times New Roman" w:cs="Times New Roman"/>
-          <w:color w:val="000000" w:themeColor="text1"/>
-          <w:sz w:val="28"/>
-          <w:szCs w:val="28"/>
-        </w:rPr>
-      </w:pPr>
-      <w:r>
-        <w:rPr>
-          <w:rFonts w:ascii="Times New Roman" w:hAnsi="Times New Roman" w:cs="Times New Roman"/>
-          <w:color w:val="000000" w:themeColor="text1"/>
-          <w:sz w:val="28"/>
-          <w:szCs w:val="28"/>
-        </w:rPr>
-        <w:t>Firebase</w:t>
-      </w:r>
-    </w:p>
-    <w:p>
-      <w:pPr>
-        <w:pStyle w:val="ListParagraph"/>
-        <w:numPr>
-          <w:ilvl w:val="2"/>
-          <w:numId w:val="2"/>
-        </w:numPr>
-        <w:rPr>
-          <w:rFonts w:ascii="Times New Roman" w:hAnsi="Times New Roman" w:cs="Times New Roman"/>
-          <w:color w:val="000000" w:themeColor="text1"/>
-          <w:sz w:val="28"/>
-          <w:szCs w:val="28"/>
-        </w:rPr>
-      </w:pPr>
-      <w:proofErr w:type="spellStart"/>
-      <w:r>
-        <w:rPr>
-          <w:rFonts w:ascii="Times New Roman" w:hAnsi="Times New Roman" w:cs="Times New Roman"/>
-          <w:color w:val="000000" w:themeColor="text1"/>
-          <w:sz w:val="28"/>
-          <w:szCs w:val="28"/>
-        </w:rPr>
-        <w:t>Khi</w:t>
-      </w:r>
-      <w:proofErr w:type="spellEnd"/>
-      <w:r>
-        <w:rPr>
-          <w:rFonts w:ascii="Times New Roman" w:hAnsi="Times New Roman" w:cs="Times New Roman"/>
-          <w:color w:val="000000" w:themeColor="text1"/>
-          <w:sz w:val="28"/>
-          <w:szCs w:val="28"/>
-        </w:rPr>
-        <w:t xml:space="preserve"> </w:t>
-      </w:r>
-      <w:proofErr w:type="spellStart"/>
-      <w:r>
-        <w:rPr>
-          <w:rFonts w:ascii="Times New Roman" w:hAnsi="Times New Roman" w:cs="Times New Roman"/>
-          <w:color w:val="000000" w:themeColor="text1"/>
-          <w:sz w:val="28"/>
-          <w:szCs w:val="28"/>
-        </w:rPr>
-        <w:t>sử</w:t>
-      </w:r>
-      <w:proofErr w:type="spellEnd"/>
-      <w:r>
-        <w:rPr>
-          <w:rFonts w:ascii="Times New Roman" w:hAnsi="Times New Roman" w:cs="Times New Roman"/>
-          <w:color w:val="000000" w:themeColor="text1"/>
-          <w:sz w:val="28"/>
-          <w:szCs w:val="28"/>
-        </w:rPr>
-        <w:t xml:space="preserve"> </w:t>
-      </w:r>
-      <w:proofErr w:type="spellStart"/>
-      <w:r>
-        <w:rPr>
-          <w:rFonts w:ascii="Times New Roman" w:hAnsi="Times New Roman" w:cs="Times New Roman"/>
-          <w:color w:val="000000" w:themeColor="text1"/>
-          <w:sz w:val="28"/>
-          <w:szCs w:val="28"/>
-        </w:rPr>
-        <w:t>dụng</w:t>
-      </w:r>
-      <w:proofErr w:type="spellEnd"/>
-      <w:r>
-        <w:rPr>
-          <w:rFonts w:ascii="Times New Roman" w:hAnsi="Times New Roman" w:cs="Times New Roman"/>
-          <w:color w:val="000000" w:themeColor="text1"/>
-          <w:sz w:val="28"/>
-          <w:szCs w:val="28"/>
-        </w:rPr>
-        <w:t xml:space="preserve"> firebase ta add </w:t>
+      <w:r>
+        <w:rPr>
+          <w:rFonts w:ascii="Times New Roman" w:hAnsi="Times New Roman" w:cs="Times New Roman"/>
+          <w:color w:val="000000" w:themeColor="text1"/>
+          <w:sz w:val="28"/>
+          <w:szCs w:val="28"/>
+        </w:rPr>
+        <w:t xml:space="preserve">ebase ta add </w:t>
       </w:r>
       <w:proofErr w:type="spellStart"/>
       <w:r>
@@ -12180,7 +12287,7 @@
 </file>
 
 <file path=customXml/itemProps1.xml><?xml version="1.0" encoding="utf-8"?>
-<ds:datastoreItem xmlns:ds="http://schemas.openxmlformats.org/officeDocument/2006/customXml" ds:itemID="{BD0D4D4A-843B-4A42-BD7B-A288CB190A68}">
+<ds:datastoreItem xmlns:ds="http://schemas.openxmlformats.org/officeDocument/2006/customXml" ds:itemID="{3A88D1DD-A22D-4C8A-9ACA-B8044114160C}">
   <ds:schemaRefs>
     <ds:schemaRef ds:uri="http://schemas.openxmlformats.org/officeDocument/2006/bibliography"/>
   </ds:schemaRefs>

</xml_diff>

<commit_message>
4. The BottomSheet Widget
</commit_message>
<xml_diff>
--- a/Angela/Document/Báo Cáo Khóa học Futter.docx
+++ b/Angela/Document/Báo Cáo Khóa học Futter.docx
@@ -9931,117 +9931,509 @@
           <w:sz w:val="28"/>
           <w:szCs w:val="28"/>
         </w:rPr>
-        <w:t>Reverse: true(</w:t>
-      </w:r>
-    </w:p>
-    <w:p>
-      <w:pPr>
-        <w:pStyle w:val="ListParagraph"/>
-        <w:numPr>
-          <w:ilvl w:val="1"/>
-          <w:numId w:val="2"/>
-        </w:numPr>
-        <w:rPr>
-          <w:rFonts w:ascii="Times New Roman" w:hAnsi="Times New Roman" w:cs="Times New Roman"/>
-          <w:color w:val="000000" w:themeColor="text1"/>
-          <w:sz w:val="28"/>
-          <w:szCs w:val="28"/>
-        </w:rPr>
-      </w:pPr>
-      <w:r>
-        <w:rPr>
-          <w:rFonts w:ascii="Times New Roman" w:hAnsi="Times New Roman" w:cs="Times New Roman"/>
-          <w:color w:val="000000" w:themeColor="text1"/>
-          <w:sz w:val="28"/>
-          <w:szCs w:val="28"/>
-        </w:rPr>
-        <w:t>Firebase</w:t>
-      </w:r>
-    </w:p>
-    <w:p>
-      <w:pPr>
-        <w:pStyle w:val="ListParagraph"/>
-        <w:numPr>
-          <w:ilvl w:val="2"/>
-          <w:numId w:val="2"/>
-        </w:numPr>
-        <w:rPr>
-          <w:rFonts w:ascii="Times New Roman" w:hAnsi="Times New Roman" w:cs="Times New Roman"/>
-          <w:color w:val="000000" w:themeColor="text1"/>
-          <w:sz w:val="28"/>
-          <w:szCs w:val="28"/>
-        </w:rPr>
-      </w:pPr>
-      <w:proofErr w:type="spellStart"/>
-      <w:r>
-        <w:rPr>
-          <w:rFonts w:ascii="Times New Roman" w:hAnsi="Times New Roman" w:cs="Times New Roman"/>
-          <w:color w:val="000000" w:themeColor="text1"/>
-          <w:sz w:val="28"/>
-          <w:szCs w:val="28"/>
-        </w:rPr>
-        <w:t>Khi</w:t>
-      </w:r>
-      <w:proofErr w:type="spellEnd"/>
-      <w:r>
-        <w:rPr>
-          <w:rFonts w:ascii="Times New Roman" w:hAnsi="Times New Roman" w:cs="Times New Roman"/>
-          <w:color w:val="000000" w:themeColor="text1"/>
-          <w:sz w:val="28"/>
-          <w:szCs w:val="28"/>
-        </w:rPr>
-        <w:t xml:space="preserve"> </w:t>
-      </w:r>
-      <w:proofErr w:type="spellStart"/>
-      <w:r>
-        <w:rPr>
-          <w:rFonts w:ascii="Times New Roman" w:hAnsi="Times New Roman" w:cs="Times New Roman"/>
-          <w:color w:val="000000" w:themeColor="text1"/>
-          <w:sz w:val="28"/>
-          <w:szCs w:val="28"/>
-        </w:rPr>
-        <w:t>sử</w:t>
-      </w:r>
-      <w:proofErr w:type="spellEnd"/>
-      <w:r>
-        <w:rPr>
-          <w:rFonts w:ascii="Times New Roman" w:hAnsi="Times New Roman" w:cs="Times New Roman"/>
-          <w:color w:val="000000" w:themeColor="text1"/>
-          <w:sz w:val="28"/>
-          <w:szCs w:val="28"/>
-        </w:rPr>
-        <w:t xml:space="preserve"> </w:t>
-      </w:r>
-      <w:proofErr w:type="spellStart"/>
-      <w:r>
-        <w:rPr>
-          <w:rFonts w:ascii="Times New Roman" w:hAnsi="Times New Roman" w:cs="Times New Roman"/>
-          <w:color w:val="000000" w:themeColor="text1"/>
-          <w:sz w:val="28"/>
-          <w:szCs w:val="28"/>
-        </w:rPr>
-        <w:t>dụng</w:t>
-      </w:r>
-      <w:proofErr w:type="spellEnd"/>
-      <w:r>
-        <w:rPr>
-          <w:rFonts w:ascii="Times New Roman" w:hAnsi="Times New Roman" w:cs="Times New Roman"/>
-          <w:color w:val="000000" w:themeColor="text1"/>
-          <w:sz w:val="28"/>
-          <w:szCs w:val="28"/>
-        </w:rPr>
-        <w:t xml:space="preserve"> fir</w:t>
+        <w:t>Reverse: true</w:t>
       </w:r>
       <w:bookmarkStart w:id="0" w:name="_GoBack"/>
       <w:bookmarkEnd w:id="0"/>
-      <w:r>
-        <w:rPr>
-          <w:rFonts w:ascii="Times New Roman" w:hAnsi="Times New Roman" w:cs="Times New Roman"/>
-          <w:color w:val="000000" w:themeColor="text1"/>
-          <w:sz w:val="28"/>
-          <w:szCs w:val="28"/>
-        </w:rPr>
-        <w:t xml:space="preserve">ebase ta add </w:t>
+    </w:p>
+    <w:p>
+      <w:pPr>
+        <w:pStyle w:val="ListParagraph"/>
+        <w:numPr>
+          <w:ilvl w:val="2"/>
+          <w:numId w:val="2"/>
+        </w:numPr>
+        <w:rPr>
+          <w:rFonts w:ascii="Times New Roman" w:hAnsi="Times New Roman" w:cs="Times New Roman"/>
+          <w:color w:val="000000" w:themeColor="text1"/>
+          <w:sz w:val="28"/>
+          <w:szCs w:val="28"/>
+        </w:rPr>
+      </w:pPr>
+      <w:proofErr w:type="spellStart"/>
+      <w:r>
+        <w:rPr>
+          <w:rFonts w:ascii="Times New Roman" w:hAnsi="Times New Roman" w:cs="Times New Roman"/>
+          <w:color w:val="000000" w:themeColor="text1"/>
+          <w:sz w:val="28"/>
+          <w:szCs w:val="28"/>
+        </w:rPr>
+        <w:t>BottomSheet</w:t>
+      </w:r>
+      <w:proofErr w:type="spellEnd"/>
+    </w:p>
+    <w:p>
+      <w:pPr>
+        <w:pStyle w:val="ListParagraph"/>
+        <w:numPr>
+          <w:ilvl w:val="3"/>
+          <w:numId w:val="2"/>
+        </w:numPr>
+        <w:rPr>
+          <w:rFonts w:ascii="Times New Roman" w:hAnsi="Times New Roman" w:cs="Times New Roman"/>
+          <w:color w:val="000000" w:themeColor="text1"/>
+          <w:sz w:val="28"/>
+          <w:szCs w:val="28"/>
+        </w:rPr>
+      </w:pPr>
+      <w:proofErr w:type="spellStart"/>
+      <w:r>
+        <w:rPr>
+          <w:rFonts w:ascii="Times New Roman" w:hAnsi="Times New Roman" w:cs="Times New Roman"/>
+          <w:color w:val="000000" w:themeColor="text1"/>
+          <w:sz w:val="28"/>
+          <w:szCs w:val="28"/>
+        </w:rPr>
+        <w:t>Muốn</w:t>
+      </w:r>
+      <w:proofErr w:type="spellEnd"/>
+      <w:r>
+        <w:rPr>
+          <w:rFonts w:ascii="Times New Roman" w:hAnsi="Times New Roman" w:cs="Times New Roman"/>
+          <w:color w:val="000000" w:themeColor="text1"/>
+          <w:sz w:val="28"/>
+          <w:szCs w:val="28"/>
+        </w:rPr>
+        <w:t xml:space="preserve"> </w:t>
+      </w:r>
+      <w:proofErr w:type="spellStart"/>
+      <w:r>
+        <w:rPr>
+          <w:rFonts w:ascii="Times New Roman" w:hAnsi="Times New Roman" w:cs="Times New Roman"/>
+          <w:color w:val="000000" w:themeColor="text1"/>
+          <w:sz w:val="28"/>
+          <w:szCs w:val="28"/>
+        </w:rPr>
+        <w:t>tạo</w:t>
+      </w:r>
+      <w:proofErr w:type="spellEnd"/>
+      <w:r>
+        <w:rPr>
+          <w:rFonts w:ascii="Times New Roman" w:hAnsi="Times New Roman" w:cs="Times New Roman"/>
+          <w:color w:val="000000" w:themeColor="text1"/>
+          <w:sz w:val="28"/>
+          <w:szCs w:val="28"/>
+        </w:rPr>
+        <w:t xml:space="preserve"> border </w:t>
+      </w:r>
+      <w:proofErr w:type="spellStart"/>
+      <w:r>
+        <w:rPr>
+          <w:rFonts w:ascii="Times New Roman" w:hAnsi="Times New Roman" w:cs="Times New Roman"/>
+          <w:color w:val="000000" w:themeColor="text1"/>
+          <w:sz w:val="28"/>
+          <w:szCs w:val="28"/>
+        </w:rPr>
+        <w:t>cho</w:t>
+      </w:r>
+      <w:proofErr w:type="spellEnd"/>
+      <w:r>
+        <w:rPr>
+          <w:rFonts w:ascii="Times New Roman" w:hAnsi="Times New Roman" w:cs="Times New Roman"/>
+          <w:color w:val="000000" w:themeColor="text1"/>
+          <w:sz w:val="28"/>
+          <w:szCs w:val="28"/>
+        </w:rPr>
+        <w:t xml:space="preserve"> </w:t>
+      </w:r>
+      <w:proofErr w:type="spellStart"/>
+      <w:r>
+        <w:rPr>
+          <w:rFonts w:ascii="Times New Roman" w:hAnsi="Times New Roman" w:cs="Times New Roman"/>
+          <w:color w:val="000000" w:themeColor="text1"/>
+          <w:sz w:val="28"/>
+          <w:szCs w:val="28"/>
+        </w:rPr>
+        <w:t>bottomSheet</w:t>
+      </w:r>
+      <w:proofErr w:type="spellEnd"/>
+      <w:r>
+        <w:rPr>
+          <w:rFonts w:ascii="Times New Roman" w:hAnsi="Times New Roman" w:cs="Times New Roman"/>
+          <w:color w:val="000000" w:themeColor="text1"/>
+          <w:sz w:val="28"/>
+          <w:szCs w:val="28"/>
+        </w:rPr>
+        <w:t xml:space="preserve"> ta </w:t>
+      </w:r>
+      <w:proofErr w:type="spellStart"/>
+      <w:r>
+        <w:rPr>
+          <w:rFonts w:ascii="Times New Roman" w:hAnsi="Times New Roman" w:cs="Times New Roman"/>
+          <w:color w:val="000000" w:themeColor="text1"/>
+          <w:sz w:val="28"/>
+          <w:szCs w:val="28"/>
+        </w:rPr>
+        <w:t>dùng</w:t>
+      </w:r>
+      <w:proofErr w:type="spellEnd"/>
+      <w:r>
+        <w:rPr>
+          <w:rFonts w:ascii="Times New Roman" w:hAnsi="Times New Roman" w:cs="Times New Roman"/>
+          <w:color w:val="000000" w:themeColor="text1"/>
+          <w:sz w:val="28"/>
+          <w:szCs w:val="28"/>
+        </w:rPr>
+        <w:t xml:space="preserve"> 2 container </w:t>
+      </w:r>
+      <w:proofErr w:type="spellStart"/>
+      <w:r>
+        <w:rPr>
+          <w:rFonts w:ascii="Times New Roman" w:hAnsi="Times New Roman" w:cs="Times New Roman"/>
+          <w:color w:val="000000" w:themeColor="text1"/>
+          <w:sz w:val="28"/>
+          <w:szCs w:val="28"/>
+        </w:rPr>
+        <w:t>chồng</w:t>
+      </w:r>
+      <w:proofErr w:type="spellEnd"/>
+      <w:r>
+        <w:rPr>
+          <w:rFonts w:ascii="Times New Roman" w:hAnsi="Times New Roman" w:cs="Times New Roman"/>
+          <w:color w:val="000000" w:themeColor="text1"/>
+          <w:sz w:val="28"/>
+          <w:szCs w:val="28"/>
+        </w:rPr>
+        <w:t xml:space="preserve"> </w:t>
+      </w:r>
+      <w:proofErr w:type="spellStart"/>
+      <w:r>
+        <w:rPr>
+          <w:rFonts w:ascii="Times New Roman" w:hAnsi="Times New Roman" w:cs="Times New Roman"/>
+          <w:color w:val="000000" w:themeColor="text1"/>
+          <w:sz w:val="28"/>
+          <w:szCs w:val="28"/>
+        </w:rPr>
+        <w:t>lên</w:t>
+      </w:r>
+      <w:proofErr w:type="spellEnd"/>
+      <w:r>
+        <w:rPr>
+          <w:rFonts w:ascii="Times New Roman" w:hAnsi="Times New Roman" w:cs="Times New Roman"/>
+          <w:color w:val="000000" w:themeColor="text1"/>
+          <w:sz w:val="28"/>
+          <w:szCs w:val="28"/>
+        </w:rPr>
+        <w:t xml:space="preserve"> </w:t>
+      </w:r>
+      <w:proofErr w:type="spellStart"/>
+      <w:r>
+        <w:rPr>
+          <w:rFonts w:ascii="Times New Roman" w:hAnsi="Times New Roman" w:cs="Times New Roman"/>
+          <w:color w:val="000000" w:themeColor="text1"/>
+          <w:sz w:val="28"/>
+          <w:szCs w:val="28"/>
+        </w:rPr>
+        <w:t>nhau</w:t>
+      </w:r>
+      <w:proofErr w:type="spellEnd"/>
+      <w:r>
+        <w:rPr>
+          <w:rFonts w:ascii="Times New Roman" w:hAnsi="Times New Roman" w:cs="Times New Roman"/>
+          <w:color w:val="000000" w:themeColor="text1"/>
+          <w:sz w:val="28"/>
+          <w:szCs w:val="28"/>
+        </w:rPr>
+        <w:t>, (</w:t>
+      </w:r>
+      <w:proofErr w:type="spellStart"/>
+      <w:r>
+        <w:rPr>
+          <w:rFonts w:ascii="Times New Roman" w:hAnsi="Times New Roman" w:cs="Times New Roman"/>
+          <w:color w:val="000000" w:themeColor="text1"/>
+          <w:sz w:val="28"/>
+          <w:szCs w:val="28"/>
+        </w:rPr>
+        <w:t>Lớp</w:t>
+      </w:r>
+      <w:proofErr w:type="spellEnd"/>
+      <w:r>
+        <w:rPr>
+          <w:rFonts w:ascii="Times New Roman" w:hAnsi="Times New Roman" w:cs="Times New Roman"/>
+          <w:color w:val="000000" w:themeColor="text1"/>
+          <w:sz w:val="28"/>
+          <w:szCs w:val="28"/>
+        </w:rPr>
+        <w:t xml:space="preserve"> 1: </w:t>
+      </w:r>
+      <w:proofErr w:type="spellStart"/>
+      <w:r>
+        <w:rPr>
+          <w:rFonts w:ascii="Times New Roman" w:hAnsi="Times New Roman" w:cs="Times New Roman"/>
+          <w:color w:val="000000" w:themeColor="text1"/>
+          <w:sz w:val="28"/>
+          <w:szCs w:val="28"/>
+        </w:rPr>
+        <w:t>trùng</w:t>
+      </w:r>
+      <w:proofErr w:type="spellEnd"/>
+      <w:r>
+        <w:rPr>
+          <w:rFonts w:ascii="Times New Roman" w:hAnsi="Times New Roman" w:cs="Times New Roman"/>
+          <w:color w:val="000000" w:themeColor="text1"/>
+          <w:sz w:val="28"/>
+          <w:szCs w:val="28"/>
+        </w:rPr>
+        <w:t xml:space="preserve"> </w:t>
+      </w:r>
+      <w:proofErr w:type="spellStart"/>
+      <w:r>
+        <w:rPr>
+          <w:rFonts w:ascii="Times New Roman" w:hAnsi="Times New Roman" w:cs="Times New Roman"/>
+          <w:color w:val="000000" w:themeColor="text1"/>
+          <w:sz w:val="28"/>
+          <w:szCs w:val="28"/>
+        </w:rPr>
+        <w:t>màu</w:t>
+      </w:r>
+      <w:proofErr w:type="spellEnd"/>
+      <w:r>
+        <w:rPr>
+          <w:rFonts w:ascii="Times New Roman" w:hAnsi="Times New Roman" w:cs="Times New Roman"/>
+          <w:color w:val="000000" w:themeColor="text1"/>
+          <w:sz w:val="28"/>
+          <w:szCs w:val="28"/>
+        </w:rPr>
+        <w:t xml:space="preserve"> </w:t>
+      </w:r>
+      <w:proofErr w:type="spellStart"/>
+      <w:r>
+        <w:rPr>
+          <w:rFonts w:ascii="Times New Roman" w:hAnsi="Times New Roman" w:cs="Times New Roman"/>
+          <w:color w:val="000000" w:themeColor="text1"/>
+          <w:sz w:val="28"/>
+          <w:szCs w:val="28"/>
+        </w:rPr>
+        <w:t>nền</w:t>
+      </w:r>
+      <w:proofErr w:type="spellEnd"/>
+      <w:r>
+        <w:rPr>
+          <w:rFonts w:ascii="Times New Roman" w:hAnsi="Times New Roman" w:cs="Times New Roman"/>
+          <w:color w:val="000000" w:themeColor="text1"/>
+          <w:sz w:val="28"/>
+          <w:szCs w:val="28"/>
+        </w:rPr>
+        <w:t xml:space="preserve"> </w:t>
+      </w:r>
+      <w:proofErr w:type="spellStart"/>
+      <w:r>
+        <w:rPr>
+          <w:rFonts w:ascii="Times New Roman" w:hAnsi="Times New Roman" w:cs="Times New Roman"/>
+          <w:color w:val="000000" w:themeColor="text1"/>
+          <w:sz w:val="28"/>
+          <w:szCs w:val="28"/>
+        </w:rPr>
+        <w:t>khi</w:t>
+      </w:r>
+      <w:proofErr w:type="spellEnd"/>
+      <w:r>
+        <w:rPr>
+          <w:rFonts w:ascii="Times New Roman" w:hAnsi="Times New Roman" w:cs="Times New Roman"/>
+          <w:color w:val="000000" w:themeColor="text1"/>
+          <w:sz w:val="28"/>
+          <w:szCs w:val="28"/>
+        </w:rPr>
+        <w:t xml:space="preserve"> </w:t>
+      </w:r>
+      <w:proofErr w:type="spellStart"/>
+      <w:r>
+        <w:rPr>
+          <w:rFonts w:ascii="Times New Roman" w:hAnsi="Times New Roman" w:cs="Times New Roman"/>
+          <w:color w:val="000000" w:themeColor="text1"/>
+          <w:sz w:val="28"/>
+          <w:szCs w:val="28"/>
+        </w:rPr>
+        <w:t>hiện</w:t>
+      </w:r>
+      <w:proofErr w:type="spellEnd"/>
+      <w:r>
+        <w:rPr>
+          <w:rFonts w:ascii="Times New Roman" w:hAnsi="Times New Roman" w:cs="Times New Roman"/>
+          <w:color w:val="000000" w:themeColor="text1"/>
+          <w:sz w:val="28"/>
+          <w:szCs w:val="28"/>
+        </w:rPr>
+        <w:t xml:space="preserve"> </w:t>
+      </w:r>
+      <w:proofErr w:type="spellStart"/>
+      <w:r>
+        <w:rPr>
+          <w:rFonts w:ascii="Times New Roman" w:hAnsi="Times New Roman" w:cs="Times New Roman"/>
+          <w:color w:val="000000" w:themeColor="text1"/>
+          <w:sz w:val="28"/>
+          <w:szCs w:val="28"/>
+        </w:rPr>
+        <w:t>lên</w:t>
+      </w:r>
+      <w:proofErr w:type="spellEnd"/>
+      <w:r>
+        <w:rPr>
+          <w:rFonts w:ascii="Times New Roman" w:hAnsi="Times New Roman" w:cs="Times New Roman"/>
+          <w:color w:val="000000" w:themeColor="text1"/>
+          <w:sz w:val="28"/>
+          <w:szCs w:val="28"/>
+        </w:rPr>
+        <w:t xml:space="preserve">, </w:t>
+      </w:r>
+      <w:proofErr w:type="spellStart"/>
+      <w:r>
+        <w:rPr>
+          <w:rFonts w:ascii="Times New Roman" w:hAnsi="Times New Roman" w:cs="Times New Roman"/>
+          <w:color w:val="000000" w:themeColor="text1"/>
+          <w:sz w:val="28"/>
+          <w:szCs w:val="28"/>
+        </w:rPr>
+        <w:t>lớp</w:t>
+      </w:r>
+      <w:proofErr w:type="spellEnd"/>
+      <w:r>
+        <w:rPr>
+          <w:rFonts w:ascii="Times New Roman" w:hAnsi="Times New Roman" w:cs="Times New Roman"/>
+          <w:color w:val="000000" w:themeColor="text1"/>
+          <w:sz w:val="28"/>
+          <w:szCs w:val="28"/>
+        </w:rPr>
+        <w:t xml:space="preserve"> 2: </w:t>
+      </w:r>
+      <w:proofErr w:type="spellStart"/>
+      <w:r>
+        <w:rPr>
+          <w:rFonts w:ascii="Times New Roman" w:hAnsi="Times New Roman" w:cs="Times New Roman"/>
+          <w:color w:val="000000" w:themeColor="text1"/>
+          <w:sz w:val="28"/>
+          <w:szCs w:val="28"/>
+        </w:rPr>
+        <w:t>màu</w:t>
+      </w:r>
+      <w:proofErr w:type="spellEnd"/>
+      <w:r>
+        <w:rPr>
+          <w:rFonts w:ascii="Times New Roman" w:hAnsi="Times New Roman" w:cs="Times New Roman"/>
+          <w:color w:val="000000" w:themeColor="text1"/>
+          <w:sz w:val="28"/>
+          <w:szCs w:val="28"/>
+        </w:rPr>
+        <w:t xml:space="preserve"> </w:t>
+      </w:r>
+      <w:proofErr w:type="spellStart"/>
+      <w:r>
+        <w:rPr>
+          <w:rFonts w:ascii="Times New Roman" w:hAnsi="Times New Roman" w:cs="Times New Roman"/>
+          <w:color w:val="000000" w:themeColor="text1"/>
+          <w:sz w:val="28"/>
+          <w:szCs w:val="28"/>
+        </w:rPr>
+        <w:t>tùy</w:t>
+      </w:r>
+      <w:proofErr w:type="spellEnd"/>
+      <w:r>
+        <w:rPr>
+          <w:rFonts w:ascii="Times New Roman" w:hAnsi="Times New Roman" w:cs="Times New Roman"/>
+          <w:color w:val="000000" w:themeColor="text1"/>
+          <w:sz w:val="28"/>
+          <w:szCs w:val="28"/>
+        </w:rPr>
+        <w:t xml:space="preserve"> ý.) </w:t>
+      </w:r>
+    </w:p>
+    <w:p>
+      <w:pPr>
+        <w:pStyle w:val="ListParagraph"/>
+        <w:numPr>
+          <w:ilvl w:val="1"/>
+          <w:numId w:val="2"/>
+        </w:numPr>
+        <w:rPr>
+          <w:rFonts w:ascii="Times New Roman" w:hAnsi="Times New Roman" w:cs="Times New Roman"/>
+          <w:color w:val="000000" w:themeColor="text1"/>
+          <w:sz w:val="28"/>
+          <w:szCs w:val="28"/>
+        </w:rPr>
+      </w:pPr>
+      <w:r>
+        <w:rPr>
+          <w:rFonts w:ascii="Times New Roman" w:hAnsi="Times New Roman" w:cs="Times New Roman"/>
+          <w:color w:val="000000" w:themeColor="text1"/>
+          <w:sz w:val="28"/>
+          <w:szCs w:val="28"/>
+        </w:rPr>
+        <w:t>Firebase</w:t>
+      </w:r>
+    </w:p>
+    <w:p>
+      <w:pPr>
+        <w:pStyle w:val="ListParagraph"/>
+        <w:numPr>
+          <w:ilvl w:val="2"/>
+          <w:numId w:val="2"/>
+        </w:numPr>
+        <w:rPr>
+          <w:rFonts w:ascii="Times New Roman" w:hAnsi="Times New Roman" w:cs="Times New Roman"/>
+          <w:color w:val="000000" w:themeColor="text1"/>
+          <w:sz w:val="28"/>
+          <w:szCs w:val="28"/>
+        </w:rPr>
+      </w:pPr>
+      <w:proofErr w:type="spellStart"/>
+      <w:r>
+        <w:rPr>
+          <w:rFonts w:ascii="Times New Roman" w:hAnsi="Times New Roman" w:cs="Times New Roman"/>
+          <w:color w:val="000000" w:themeColor="text1"/>
+          <w:sz w:val="28"/>
+          <w:szCs w:val="28"/>
+        </w:rPr>
+        <w:t>Khi</w:t>
+      </w:r>
+      <w:proofErr w:type="spellEnd"/>
+      <w:r>
+        <w:rPr>
+          <w:rFonts w:ascii="Times New Roman" w:hAnsi="Times New Roman" w:cs="Times New Roman"/>
+          <w:color w:val="000000" w:themeColor="text1"/>
+          <w:sz w:val="28"/>
+          <w:szCs w:val="28"/>
+        </w:rPr>
+        <w:t xml:space="preserve"> </w:t>
+      </w:r>
+      <w:proofErr w:type="spellStart"/>
+      <w:r>
+        <w:rPr>
+          <w:rFonts w:ascii="Times New Roman" w:hAnsi="Times New Roman" w:cs="Times New Roman"/>
+          <w:color w:val="000000" w:themeColor="text1"/>
+          <w:sz w:val="28"/>
+          <w:szCs w:val="28"/>
+        </w:rPr>
+        <w:t>sử</w:t>
+      </w:r>
+      <w:proofErr w:type="spellEnd"/>
+      <w:r>
+        <w:rPr>
+          <w:rFonts w:ascii="Times New Roman" w:hAnsi="Times New Roman" w:cs="Times New Roman"/>
+          <w:color w:val="000000" w:themeColor="text1"/>
+          <w:sz w:val="28"/>
+          <w:szCs w:val="28"/>
+        </w:rPr>
+        <w:t xml:space="preserve"> </w:t>
+      </w:r>
+      <w:proofErr w:type="spellStart"/>
+      <w:r>
+        <w:rPr>
+          <w:rFonts w:ascii="Times New Roman" w:hAnsi="Times New Roman" w:cs="Times New Roman"/>
+          <w:color w:val="000000" w:themeColor="text1"/>
+          <w:sz w:val="28"/>
+          <w:szCs w:val="28"/>
+        </w:rPr>
+        <w:t>dụng</w:t>
+      </w:r>
+      <w:proofErr w:type="spellEnd"/>
+      <w:r>
+        <w:rPr>
+          <w:rFonts w:ascii="Times New Roman" w:hAnsi="Times New Roman" w:cs="Times New Roman"/>
+          <w:color w:val="000000" w:themeColor="text1"/>
+          <w:sz w:val="28"/>
+          <w:szCs w:val="28"/>
+        </w:rPr>
+        <w:t xml:space="preserve"> firebase ta add </w:t>
       </w:r>
       <w:proofErr w:type="spellStart"/>
       <w:r>
@@ -10125,6 +10517,7 @@
           <w:sz w:val="28"/>
           <w:szCs w:val="28"/>
         </w:rPr>
+        <w:lastRenderedPageBreak/>
         <w:t xml:space="preserve">Firebase </w:t>
       </w:r>
       <w:proofErr w:type="spellStart"/>
@@ -10372,6 +10765,66 @@
         </w:rPr>
         <w:t>Stream.</w:t>
       </w:r>
+    </w:p>
+    <w:p>
+      <w:pPr>
+        <w:pStyle w:val="ListParagraph"/>
+        <w:numPr>
+          <w:ilvl w:val="1"/>
+          <w:numId w:val="2"/>
+        </w:numPr>
+        <w:rPr>
+          <w:rFonts w:ascii="Times New Roman" w:hAnsi="Times New Roman" w:cs="Times New Roman"/>
+          <w:color w:val="000000" w:themeColor="text1"/>
+          <w:sz w:val="28"/>
+          <w:szCs w:val="28"/>
+        </w:rPr>
+      </w:pPr>
+      <w:r>
+        <w:rPr>
+          <w:rFonts w:ascii="Times New Roman" w:hAnsi="Times New Roman" w:cs="Times New Roman"/>
+          <w:color w:val="000000" w:themeColor="text1"/>
+          <w:sz w:val="28"/>
+          <w:szCs w:val="28"/>
+        </w:rPr>
+        <w:t>Context</w:t>
+      </w:r>
+    </w:p>
+    <w:p>
+      <w:pPr>
+        <w:pStyle w:val="ListParagraph"/>
+        <w:numPr>
+          <w:ilvl w:val="2"/>
+          <w:numId w:val="2"/>
+        </w:numPr>
+        <w:rPr>
+          <w:rFonts w:ascii="Times New Roman" w:hAnsi="Times New Roman" w:cs="Times New Roman"/>
+          <w:color w:val="000000" w:themeColor="text1"/>
+          <w:sz w:val="28"/>
+          <w:szCs w:val="28"/>
+        </w:rPr>
+      </w:pPr>
+      <w:r>
+        <w:rPr>
+          <w:rFonts w:ascii="Times New Roman" w:hAnsi="Times New Roman" w:cs="Times New Roman"/>
+          <w:color w:val="000000" w:themeColor="text1"/>
+          <w:sz w:val="28"/>
+          <w:szCs w:val="28"/>
+        </w:rPr>
+        <w:t>Is used to look up the Navigator and Theme.</w:t>
+      </w:r>
+    </w:p>
+    <w:p>
+      <w:pPr>
+        <w:pStyle w:val="ListParagraph"/>
+        <w:ind w:left="2520"/>
+        <w:rPr>
+          <w:rFonts w:ascii="Times New Roman" w:hAnsi="Times New Roman" w:cs="Times New Roman"/>
+          <w:color w:val="000000" w:themeColor="text1"/>
+          <w:sz w:val="28"/>
+          <w:szCs w:val="28"/>
+        </w:rPr>
+      </w:pPr>
     </w:p>
     <w:sectPr>
       <w:pgSz w:w="12240" w:h="15840"/>
@@ -12287,7 +12740,7 @@
 </file>
 
 <file path=customXml/itemProps1.xml><?xml version="1.0" encoding="utf-8"?>
-<ds:datastoreItem xmlns:ds="http://schemas.openxmlformats.org/officeDocument/2006/customXml" ds:itemID="{3A88D1DD-A22D-4C8A-9ACA-B8044114160C}">
+<ds:datastoreItem xmlns:ds="http://schemas.openxmlformats.org/officeDocument/2006/customXml" ds:itemID="{6FE68746-E7E2-41F0-BB57-7E4FE05CD92D}">
   <ds:schemaRefs>
     <ds:schemaRef ds:uri="http://schemas.openxmlformats.org/officeDocument/2006/bibliography"/>
   </ds:schemaRefs>

</xml_diff>

<commit_message>
6. What is State and How do we Manage it
</commit_message>
<xml_diff>
--- a/Angela/Document/Báo Cáo Khóa học Futter.docx
+++ b/Angela/Document/Báo Cáo Khóa học Futter.docx
@@ -7809,6 +7809,41 @@
       <w:pPr>
         <w:pStyle w:val="ListParagraph"/>
         <w:numPr>
+          <w:ilvl w:val="3"/>
+          <w:numId w:val="2"/>
+        </w:numPr>
+        <w:rPr>
+          <w:rFonts w:ascii="Times New Roman" w:hAnsi="Times New Roman" w:cs="Times New Roman"/>
+          <w:color w:val="000000" w:themeColor="text1"/>
+          <w:sz w:val="28"/>
+          <w:szCs w:val="28"/>
+        </w:rPr>
+      </w:pPr>
+      <w:r>
+        <w:rPr>
+          <w:rFonts w:ascii="Times New Roman" w:hAnsi="Times New Roman" w:cs="Times New Roman"/>
+          <w:color w:val="000000" w:themeColor="text1"/>
+          <w:sz w:val="28"/>
+          <w:szCs w:val="28"/>
+        </w:rPr>
+        <w:t xml:space="preserve">decoration: </w:t>
+      </w:r>
+      <w:proofErr w:type="spellStart"/>
+      <w:r>
+        <w:rPr>
+          <w:rFonts w:ascii="Times New Roman" w:hAnsi="Times New Roman" w:cs="Times New Roman"/>
+          <w:color w:val="000000" w:themeColor="text1"/>
+          <w:sz w:val="28"/>
+          <w:szCs w:val="28"/>
+        </w:rPr>
+        <w:t>lineThrough</w:t>
+      </w:r>
+      <w:proofErr w:type="spellEnd"/>
+    </w:p>
+    <w:p>
+      <w:pPr>
+        <w:pStyle w:val="ListParagraph"/>
+        <w:numPr>
           <w:ilvl w:val="1"/>
           <w:numId w:val="2"/>
         </w:numPr>
@@ -7852,2089 +7887,44 @@
           <w:sz w:val="28"/>
           <w:szCs w:val="28"/>
         </w:rPr>
-        <w:t>Have property ‘widget’ in State was linked with Widget.</w:t>
-      </w:r>
-    </w:p>
-    <w:p>
-      <w:pPr>
-        <w:pStyle w:val="ListParagraph"/>
-        <w:numPr>
-          <w:ilvl w:val="1"/>
-          <w:numId w:val="2"/>
-        </w:numPr>
-        <w:rPr>
-          <w:rFonts w:ascii="Times New Roman" w:hAnsi="Times New Roman" w:cs="Times New Roman"/>
-          <w:color w:val="000000" w:themeColor="text1"/>
-          <w:sz w:val="28"/>
-          <w:szCs w:val="28"/>
-        </w:rPr>
-      </w:pPr>
-      <w:r>
-        <w:rPr>
-          <w:rFonts w:ascii="Times New Roman" w:hAnsi="Times New Roman" w:cs="Times New Roman"/>
-          <w:color w:val="000000" w:themeColor="text1"/>
-          <w:sz w:val="28"/>
-          <w:szCs w:val="28"/>
-        </w:rPr>
-        <w:t>Navigator.</w:t>
-      </w:r>
-    </w:p>
-    <w:p>
-      <w:pPr>
-        <w:pStyle w:val="ListParagraph"/>
-        <w:numPr>
-          <w:ilvl w:val="2"/>
-          <w:numId w:val="2"/>
-        </w:numPr>
-        <w:rPr>
-          <w:rFonts w:ascii="Times New Roman" w:hAnsi="Times New Roman" w:cs="Times New Roman"/>
-          <w:color w:val="000000" w:themeColor="text1"/>
-          <w:sz w:val="28"/>
-          <w:szCs w:val="28"/>
-        </w:rPr>
-      </w:pPr>
-      <w:r>
-        <w:rPr>
-          <w:rFonts w:ascii="Times New Roman" w:hAnsi="Times New Roman" w:cs="Times New Roman"/>
-          <w:color w:val="000000" w:themeColor="text1"/>
-          <w:sz w:val="28"/>
-          <w:szCs w:val="28"/>
-        </w:rPr>
-        <w:lastRenderedPageBreak/>
-        <w:t>Pop(context, data)</w:t>
-      </w:r>
-    </w:p>
-    <w:p>
-      <w:pPr>
-        <w:pStyle w:val="ListParagraph"/>
-        <w:numPr>
-          <w:ilvl w:val="2"/>
-          <w:numId w:val="2"/>
-        </w:numPr>
-        <w:rPr>
-          <w:rFonts w:ascii="Times New Roman" w:hAnsi="Times New Roman" w:cs="Times New Roman"/>
-          <w:color w:val="000000" w:themeColor="text1"/>
-          <w:sz w:val="28"/>
-          <w:szCs w:val="28"/>
-        </w:rPr>
-      </w:pPr>
-      <w:r>
-        <w:rPr>
-          <w:rFonts w:ascii="Times New Roman" w:hAnsi="Times New Roman" w:cs="Times New Roman"/>
-          <w:color w:val="000000" w:themeColor="text1"/>
-          <w:sz w:val="28"/>
-          <w:szCs w:val="28"/>
-        </w:rPr>
-        <w:t>Push() Future&lt;T</w:t>
-      </w:r>
-      <w:r>
-        <w:rPr>
-          <w:rFonts w:ascii="Times New Roman" w:hAnsi="Times New Roman" w:cs="Times New Roman"/>
-          <w:color w:val="000000" w:themeColor="text1"/>
-          <w:sz w:val="28"/>
-          <w:szCs w:val="28"/>
-        </w:rPr>
-        <w:t>&gt; : &lt;T&gt; is data of screen pop.</w:t>
-      </w:r>
-    </w:p>
-    <w:p>
-      <w:pPr>
-        <w:pStyle w:val="ListParagraph"/>
-        <w:numPr>
-          <w:ilvl w:val="0"/>
-          <w:numId w:val="2"/>
-        </w:numPr>
-        <w:rPr>
-          <w:rFonts w:ascii="Times New Roman" w:hAnsi="Times New Roman" w:cs="Times New Roman"/>
-          <w:color w:val="000000" w:themeColor="text1"/>
-          <w:sz w:val="28"/>
-          <w:szCs w:val="28"/>
-        </w:rPr>
-      </w:pPr>
-      <w:r>
-        <w:rPr>
-          <w:rFonts w:ascii="Times New Roman" w:hAnsi="Times New Roman" w:cs="Times New Roman"/>
-          <w:color w:val="000000" w:themeColor="text1"/>
-          <w:sz w:val="28"/>
-          <w:szCs w:val="28"/>
-        </w:rPr>
-        <w:t>Boss Level Challenge 3 - Bitcoin Ticker</w:t>
-      </w:r>
-    </w:p>
-    <w:p>
-      <w:pPr>
-        <w:pStyle w:val="ListParagraph"/>
-        <w:numPr>
-          <w:ilvl w:val="1"/>
-          <w:numId w:val="2"/>
-        </w:numPr>
-        <w:rPr>
-          <w:rFonts w:ascii="Times New Roman" w:hAnsi="Times New Roman" w:cs="Times New Roman"/>
-          <w:color w:val="000000" w:themeColor="text1"/>
-          <w:sz w:val="28"/>
-          <w:szCs w:val="28"/>
-        </w:rPr>
-      </w:pPr>
-      <w:r>
-        <w:rPr>
-          <w:rFonts w:ascii="Times New Roman" w:hAnsi="Times New Roman" w:cs="Times New Roman"/>
-          <w:color w:val="000000" w:themeColor="text1"/>
-          <w:sz w:val="28"/>
-          <w:szCs w:val="28"/>
-        </w:rPr>
-        <w:t>Widgets</w:t>
-      </w:r>
-    </w:p>
-    <w:p>
-      <w:pPr>
-        <w:pStyle w:val="ListParagraph"/>
-        <w:numPr>
-          <w:ilvl w:val="2"/>
-          <w:numId w:val="2"/>
-        </w:numPr>
-        <w:rPr>
-          <w:rFonts w:ascii="Times New Roman" w:hAnsi="Times New Roman" w:cs="Times New Roman"/>
-          <w:color w:val="000000" w:themeColor="text1"/>
-          <w:sz w:val="28"/>
-          <w:szCs w:val="28"/>
-        </w:rPr>
-      </w:pPr>
-      <w:proofErr w:type="spellStart"/>
-      <w:r>
-        <w:rPr>
-          <w:rFonts w:ascii="Times New Roman" w:hAnsi="Times New Roman" w:cs="Times New Roman"/>
-          <w:color w:val="000000" w:themeColor="text1"/>
-          <w:sz w:val="28"/>
-          <w:szCs w:val="28"/>
-        </w:rPr>
-        <w:t>DropdownButton</w:t>
-      </w:r>
-      <w:proofErr w:type="spellEnd"/>
-      <w:r>
-        <w:rPr>
-          <w:rFonts w:ascii="Times New Roman" w:hAnsi="Times New Roman" w:cs="Times New Roman"/>
-          <w:color w:val="000000" w:themeColor="text1"/>
-          <w:sz w:val="28"/>
-          <w:szCs w:val="28"/>
-        </w:rPr>
-        <w:t>&lt;</w:t>
-      </w:r>
-      <w:r>
-        <w:rPr>
-          <w:rFonts w:ascii="Times New Roman" w:hAnsi="Times New Roman" w:cs="Times New Roman"/>
-          <w:color w:val="FF0000"/>
-          <w:sz w:val="28"/>
-          <w:szCs w:val="28"/>
-        </w:rPr>
-        <w:t xml:space="preserve"> </w:t>
-      </w:r>
-      <w:r>
-        <w:rPr>
-          <w:rFonts w:ascii="Times New Roman" w:hAnsi="Times New Roman" w:cs="Times New Roman"/>
-          <w:color w:val="000000" w:themeColor="text1"/>
-          <w:sz w:val="28"/>
-          <w:szCs w:val="28"/>
-        </w:rPr>
-        <w:t>&gt;</w:t>
-      </w:r>
-    </w:p>
-    <w:p>
-      <w:pPr>
-        <w:pStyle w:val="ListParagraph"/>
-        <w:numPr>
-          <w:ilvl w:val="2"/>
-          <w:numId w:val="2"/>
-        </w:numPr>
-        <w:rPr>
-          <w:rFonts w:ascii="Times New Roman" w:hAnsi="Times New Roman" w:cs="Times New Roman"/>
-          <w:color w:val="000000" w:themeColor="text1"/>
-          <w:sz w:val="28"/>
-          <w:szCs w:val="28"/>
-        </w:rPr>
-      </w:pPr>
-      <w:proofErr w:type="spellStart"/>
-      <w:r>
-        <w:rPr>
-          <w:rFonts w:ascii="Times New Roman" w:hAnsi="Times New Roman" w:cs="Times New Roman"/>
-          <w:color w:val="000000" w:themeColor="text1"/>
-          <w:sz w:val="28"/>
-          <w:szCs w:val="28"/>
-        </w:rPr>
-        <w:t>CupertinoPicker</w:t>
-      </w:r>
-      <w:proofErr w:type="spellEnd"/>
-    </w:p>
-    <w:p>
-      <w:pPr>
-        <w:pStyle w:val="ListParagraph"/>
-        <w:numPr>
-          <w:ilvl w:val="1"/>
-          <w:numId w:val="2"/>
-        </w:numPr>
-        <w:rPr>
-          <w:rFonts w:ascii="Times New Roman" w:hAnsi="Times New Roman" w:cs="Times New Roman"/>
-          <w:color w:val="000000" w:themeColor="text1"/>
-          <w:sz w:val="28"/>
-          <w:szCs w:val="28"/>
-        </w:rPr>
-      </w:pPr>
-      <w:r>
-        <w:rPr>
-          <w:rFonts w:ascii="Times New Roman" w:hAnsi="Times New Roman" w:cs="Times New Roman"/>
-          <w:color w:val="000000" w:themeColor="text1"/>
-          <w:sz w:val="28"/>
-          <w:szCs w:val="28"/>
-        </w:rPr>
-        <w:t>Import</w:t>
-      </w:r>
-    </w:p>
-    <w:p>
-      <w:pPr>
-        <w:pStyle w:val="ListParagraph"/>
-        <w:numPr>
-          <w:ilvl w:val="2"/>
-          <w:numId w:val="2"/>
-        </w:numPr>
-        <w:rPr>
-          <w:rFonts w:ascii="Times New Roman" w:hAnsi="Times New Roman" w:cs="Times New Roman"/>
-          <w:color w:val="000000" w:themeColor="text1"/>
-          <w:sz w:val="28"/>
-          <w:szCs w:val="28"/>
-        </w:rPr>
-      </w:pPr>
-      <w:r>
-        <w:rPr>
-          <w:rFonts w:ascii="Times New Roman" w:hAnsi="Times New Roman" w:cs="Times New Roman"/>
-          <w:color w:val="000000" w:themeColor="text1"/>
-          <w:sz w:val="28"/>
-          <w:szCs w:val="28"/>
-        </w:rPr>
-        <w:t>Show Class ( just show this class in library).</w:t>
-      </w:r>
-    </w:p>
-    <w:p>
-      <w:pPr>
-        <w:pStyle w:val="ListParagraph"/>
-        <w:numPr>
-          <w:ilvl w:val="2"/>
-          <w:numId w:val="2"/>
-        </w:numPr>
-        <w:rPr>
-          <w:rFonts w:ascii="Times New Roman" w:hAnsi="Times New Roman" w:cs="Times New Roman"/>
-          <w:color w:val="000000" w:themeColor="text1"/>
-          <w:sz w:val="28"/>
-          <w:szCs w:val="28"/>
-        </w:rPr>
-      </w:pPr>
-      <w:r>
-        <w:rPr>
-          <w:rFonts w:ascii="Times New Roman" w:hAnsi="Times New Roman" w:cs="Times New Roman"/>
-          <w:color w:val="000000" w:themeColor="text1"/>
-          <w:sz w:val="28"/>
-          <w:szCs w:val="28"/>
-        </w:rPr>
-        <w:t>Hide Class (hide this class in library).</w:t>
-      </w:r>
-    </w:p>
-    <w:p>
-      <w:pPr>
-        <w:pStyle w:val="ListParagraph"/>
-        <w:numPr>
-          <w:ilvl w:val="0"/>
-          <w:numId w:val="2"/>
-        </w:numPr>
-        <w:rPr>
-          <w:rFonts w:ascii="Times New Roman" w:hAnsi="Times New Roman" w:cs="Times New Roman"/>
-          <w:color w:val="000000" w:themeColor="text1"/>
-          <w:sz w:val="28"/>
-          <w:szCs w:val="28"/>
-        </w:rPr>
-      </w:pPr>
-      <w:r>
-        <w:rPr>
-          <w:rFonts w:ascii="Times New Roman" w:hAnsi="Times New Roman" w:cs="Times New Roman"/>
-          <w:color w:val="000000" w:themeColor="text1"/>
-          <w:sz w:val="28"/>
-          <w:szCs w:val="28"/>
-        </w:rPr>
-        <w:t xml:space="preserve">Flash Chat - Flutter x Firebase Cloud </w:t>
-      </w:r>
-      <w:proofErr w:type="spellStart"/>
-      <w:r>
-        <w:rPr>
-          <w:rFonts w:ascii="Times New Roman" w:hAnsi="Times New Roman" w:cs="Times New Roman"/>
-          <w:color w:val="000000" w:themeColor="text1"/>
-          <w:sz w:val="28"/>
-          <w:szCs w:val="28"/>
-        </w:rPr>
-        <w:t>Firestore</w:t>
-      </w:r>
-      <w:proofErr w:type="spellEnd"/>
-      <w:r>
-        <w:rPr>
-          <w:rFonts w:ascii="Times New Roman" w:hAnsi="Times New Roman" w:cs="Times New Roman"/>
-          <w:color w:val="000000" w:themeColor="text1"/>
-          <w:sz w:val="28"/>
-          <w:szCs w:val="28"/>
-        </w:rPr>
-        <w:t xml:space="preserve"> </w:t>
-      </w:r>
-    </w:p>
-    <w:p>
-      <w:pPr>
-        <w:pStyle w:val="ListParagraph"/>
-        <w:numPr>
-          <w:ilvl w:val="1"/>
-          <w:numId w:val="2"/>
-        </w:numPr>
-        <w:rPr>
-          <w:rFonts w:ascii="Times New Roman" w:hAnsi="Times New Roman" w:cs="Times New Roman"/>
-          <w:color w:val="000000" w:themeColor="text1"/>
-          <w:sz w:val="28"/>
-          <w:szCs w:val="28"/>
-        </w:rPr>
-      </w:pPr>
-      <w:r>
-        <w:rPr>
-          <w:rFonts w:ascii="Times New Roman" w:hAnsi="Times New Roman" w:cs="Times New Roman"/>
-          <w:color w:val="000000" w:themeColor="text1"/>
-          <w:sz w:val="28"/>
-          <w:szCs w:val="28"/>
-        </w:rPr>
-        <w:t>Static</w:t>
-      </w:r>
-    </w:p>
-    <w:p>
-      <w:pPr>
-        <w:pStyle w:val="ListParagraph"/>
-        <w:numPr>
-          <w:ilvl w:val="2"/>
-          <w:numId w:val="2"/>
-        </w:numPr>
-        <w:rPr>
-          <w:rFonts w:ascii="Times New Roman" w:hAnsi="Times New Roman" w:cs="Times New Roman"/>
-          <w:color w:val="000000" w:themeColor="text1"/>
-          <w:sz w:val="28"/>
-          <w:szCs w:val="28"/>
-        </w:rPr>
-      </w:pPr>
-      <w:r>
-        <w:rPr>
-          <w:rFonts w:ascii="Times New Roman" w:hAnsi="Times New Roman" w:cs="Times New Roman"/>
-          <w:color w:val="000000" w:themeColor="text1"/>
-          <w:sz w:val="28"/>
-          <w:szCs w:val="28"/>
-        </w:rPr>
-        <w:t>is useful for class-wide state and constants.</w:t>
-      </w:r>
-    </w:p>
-    <w:p>
-      <w:pPr>
-        <w:pStyle w:val="ListParagraph"/>
-        <w:numPr>
-          <w:ilvl w:val="2"/>
-          <w:numId w:val="2"/>
-        </w:numPr>
-        <w:rPr>
-          <w:rFonts w:ascii="Times New Roman" w:hAnsi="Times New Roman" w:cs="Times New Roman"/>
-          <w:color w:val="000000" w:themeColor="text1"/>
-          <w:sz w:val="28"/>
-          <w:szCs w:val="28"/>
-        </w:rPr>
-      </w:pPr>
-      <w:r>
-        <w:rPr>
-          <w:rFonts w:ascii="Times New Roman" w:hAnsi="Times New Roman" w:cs="Times New Roman"/>
-          <w:color w:val="000000" w:themeColor="text1"/>
-          <w:sz w:val="28"/>
-          <w:szCs w:val="28"/>
-        </w:rPr>
-        <w:t xml:space="preserve">Why have to have static when set property of class with </w:t>
-      </w:r>
-      <w:proofErr w:type="spellStart"/>
-      <w:r>
-        <w:rPr>
-          <w:rFonts w:ascii="Times New Roman" w:hAnsi="Times New Roman" w:cs="Times New Roman"/>
-          <w:b/>
-          <w:color w:val="000000" w:themeColor="text1"/>
-          <w:sz w:val="28"/>
-          <w:szCs w:val="28"/>
-        </w:rPr>
-        <w:t>const</w:t>
-      </w:r>
-      <w:proofErr w:type="spellEnd"/>
-      <w:r>
-        <w:rPr>
-          <w:rFonts w:ascii="Times New Roman" w:hAnsi="Times New Roman" w:cs="Times New Roman"/>
-          <w:b/>
-          <w:color w:val="000000" w:themeColor="text1"/>
-          <w:sz w:val="28"/>
-          <w:szCs w:val="28"/>
-        </w:rPr>
-        <w:t>?</w:t>
-      </w:r>
-    </w:p>
-    <w:p>
-      <w:pPr>
-        <w:pStyle w:val="ListParagraph"/>
-        <w:numPr>
-          <w:ilvl w:val="3"/>
-          <w:numId w:val="2"/>
-        </w:numPr>
-        <w:rPr>
-          <w:rFonts w:ascii="Times New Roman" w:hAnsi="Times New Roman" w:cs="Times New Roman"/>
-          <w:color w:val="000000" w:themeColor="text1"/>
-          <w:sz w:val="28"/>
-          <w:szCs w:val="28"/>
-        </w:rPr>
-      </w:pPr>
-      <w:r>
-        <w:rPr>
-          <w:rFonts w:ascii="Times New Roman" w:hAnsi="Times New Roman" w:cs="Times New Roman"/>
-          <w:b/>
-          <w:color w:val="000000" w:themeColor="text1"/>
-          <w:sz w:val="28"/>
-          <w:szCs w:val="28"/>
-        </w:rPr>
-        <w:t>.</w:t>
-      </w:r>
-    </w:p>
-    <w:p>
-      <w:pPr>
-        <w:pStyle w:val="ListParagraph"/>
-        <w:numPr>
-          <w:ilvl w:val="1"/>
-          <w:numId w:val="2"/>
-        </w:numPr>
-        <w:rPr>
-          <w:rFonts w:ascii="Times New Roman" w:hAnsi="Times New Roman" w:cs="Times New Roman"/>
-          <w:color w:val="000000" w:themeColor="text1"/>
-          <w:sz w:val="28"/>
-          <w:szCs w:val="28"/>
-        </w:rPr>
-      </w:pPr>
-      <w:r>
-        <w:rPr>
-          <w:rFonts w:ascii="Times New Roman" w:hAnsi="Times New Roman" w:cs="Times New Roman"/>
-          <w:color w:val="000000" w:themeColor="text1"/>
-          <w:sz w:val="28"/>
-          <w:szCs w:val="28"/>
-        </w:rPr>
-        <w:t>Animation</w:t>
-      </w:r>
-    </w:p>
-    <w:p>
-      <w:pPr>
-        <w:pStyle w:val="ListParagraph"/>
-        <w:numPr>
-          <w:ilvl w:val="2"/>
-          <w:numId w:val="2"/>
-        </w:numPr>
-        <w:rPr>
-          <w:rFonts w:ascii="Times New Roman" w:hAnsi="Times New Roman" w:cs="Times New Roman"/>
-          <w:color w:val="000000" w:themeColor="text1"/>
-          <w:sz w:val="28"/>
-          <w:szCs w:val="28"/>
-        </w:rPr>
-      </w:pPr>
-      <w:r>
-        <w:rPr>
-          <w:rFonts w:ascii="Times New Roman" w:hAnsi="Times New Roman" w:cs="Times New Roman"/>
-          <w:color w:val="000000" w:themeColor="text1"/>
-          <w:sz w:val="28"/>
-          <w:szCs w:val="28"/>
-        </w:rPr>
-        <w:t>Hero Animation</w:t>
-      </w:r>
-    </w:p>
-    <w:p>
-      <w:pPr>
-        <w:pStyle w:val="ListParagraph"/>
-        <w:numPr>
-          <w:ilvl w:val="3"/>
-          <w:numId w:val="2"/>
-        </w:numPr>
-        <w:rPr>
-          <w:rFonts w:ascii="Times New Roman" w:hAnsi="Times New Roman" w:cs="Times New Roman"/>
-          <w:color w:val="000000" w:themeColor="text1"/>
-          <w:sz w:val="28"/>
-          <w:szCs w:val="28"/>
-        </w:rPr>
-      </w:pPr>
-      <w:r>
-        <w:rPr>
-          <w:rFonts w:ascii="Times New Roman" w:hAnsi="Times New Roman" w:cs="Times New Roman"/>
-          <w:color w:val="000000" w:themeColor="text1"/>
-          <w:sz w:val="28"/>
-          <w:szCs w:val="28"/>
-        </w:rPr>
-        <w:t>2 * Hero Widgets</w:t>
-      </w:r>
-    </w:p>
-    <w:p>
-      <w:pPr>
-        <w:pStyle w:val="ListParagraph"/>
-        <w:numPr>
-          <w:ilvl w:val="3"/>
-          <w:numId w:val="2"/>
-        </w:numPr>
-        <w:rPr>
-          <w:rFonts w:ascii="Times New Roman" w:hAnsi="Times New Roman" w:cs="Times New Roman"/>
-          <w:color w:val="000000" w:themeColor="text1"/>
-          <w:sz w:val="28"/>
-          <w:szCs w:val="28"/>
-        </w:rPr>
-      </w:pPr>
-      <w:r>
-        <w:rPr>
-          <w:rFonts w:ascii="Times New Roman" w:hAnsi="Times New Roman" w:cs="Times New Roman"/>
-          <w:color w:val="000000" w:themeColor="text1"/>
-          <w:sz w:val="28"/>
-          <w:szCs w:val="28"/>
-        </w:rPr>
-        <w:t>A shared tag property</w:t>
-      </w:r>
-    </w:p>
-    <w:p>
-      <w:pPr>
-        <w:pStyle w:val="ListParagraph"/>
-        <w:numPr>
-          <w:ilvl w:val="3"/>
-          <w:numId w:val="2"/>
-        </w:numPr>
-        <w:rPr>
-          <w:rFonts w:ascii="Times New Roman" w:hAnsi="Times New Roman" w:cs="Times New Roman"/>
-          <w:color w:val="000000" w:themeColor="text1"/>
-          <w:sz w:val="28"/>
-          <w:szCs w:val="28"/>
-        </w:rPr>
-      </w:pPr>
-      <w:r>
-        <w:rPr>
-          <w:rFonts w:ascii="Times New Roman" w:hAnsi="Times New Roman" w:cs="Times New Roman"/>
-          <w:color w:val="000000" w:themeColor="text1"/>
-          <w:sz w:val="28"/>
-          <w:szCs w:val="28"/>
-        </w:rPr>
-        <w:t>Navigator-based screen transitions.</w:t>
-      </w:r>
-    </w:p>
-    <w:p>
-      <w:pPr>
-        <w:pStyle w:val="ListParagraph"/>
-        <w:numPr>
-          <w:ilvl w:val="2"/>
-          <w:numId w:val="2"/>
-        </w:numPr>
-        <w:rPr>
-          <w:rFonts w:ascii="Times New Roman" w:hAnsi="Times New Roman" w:cs="Times New Roman"/>
-          <w:color w:val="000000" w:themeColor="text1"/>
-          <w:sz w:val="28"/>
-          <w:szCs w:val="28"/>
-        </w:rPr>
-      </w:pPr>
-      <w:r>
-        <w:rPr>
-          <w:rFonts w:ascii="Times New Roman" w:hAnsi="Times New Roman" w:cs="Times New Roman"/>
-          <w:color w:val="000000" w:themeColor="text1"/>
-          <w:sz w:val="28"/>
-          <w:szCs w:val="28"/>
-        </w:rPr>
-        <w:t>Animation</w:t>
-      </w:r>
-    </w:p>
-    <w:p>
-      <w:pPr>
-        <w:pStyle w:val="ListParagraph"/>
-        <w:numPr>
-          <w:ilvl w:val="3"/>
-          <w:numId w:val="2"/>
-        </w:numPr>
-        <w:rPr>
-          <w:rFonts w:ascii="Times New Roman" w:hAnsi="Times New Roman" w:cs="Times New Roman"/>
-          <w:color w:val="000000" w:themeColor="text1"/>
-          <w:sz w:val="28"/>
-          <w:szCs w:val="28"/>
-        </w:rPr>
-      </w:pPr>
-      <w:r>
-        <w:rPr>
-          <w:rFonts w:ascii="Times New Roman" w:hAnsi="Times New Roman" w:cs="Times New Roman"/>
-          <w:color w:val="000000" w:themeColor="text1"/>
-          <w:sz w:val="28"/>
-          <w:szCs w:val="28"/>
-        </w:rPr>
-        <w:t>A ticker</w:t>
-      </w:r>
-    </w:p>
-    <w:p>
-      <w:pPr>
-        <w:pStyle w:val="ListParagraph"/>
-        <w:numPr>
-          <w:ilvl w:val="3"/>
-          <w:numId w:val="2"/>
-        </w:numPr>
-        <w:rPr>
-          <w:rFonts w:ascii="Times New Roman" w:hAnsi="Times New Roman" w:cs="Times New Roman"/>
-          <w:color w:val="000000" w:themeColor="text1"/>
-          <w:sz w:val="28"/>
-          <w:szCs w:val="28"/>
-        </w:rPr>
-      </w:pPr>
-      <w:r>
-        <w:rPr>
-          <w:rFonts w:ascii="Times New Roman" w:hAnsi="Times New Roman" w:cs="Times New Roman"/>
-          <w:color w:val="000000" w:themeColor="text1"/>
-          <w:sz w:val="28"/>
-          <w:szCs w:val="28"/>
-        </w:rPr>
-        <w:t>Animation controller</w:t>
-      </w:r>
-    </w:p>
-    <w:p>
-      <w:pPr>
-        <w:pStyle w:val="ListParagraph"/>
-        <w:numPr>
-          <w:ilvl w:val="3"/>
-          <w:numId w:val="2"/>
-        </w:numPr>
-        <w:rPr>
-          <w:rFonts w:ascii="Times New Roman" w:hAnsi="Times New Roman" w:cs="Times New Roman"/>
-          <w:color w:val="000000" w:themeColor="text1"/>
-          <w:sz w:val="28"/>
-          <w:szCs w:val="28"/>
-        </w:rPr>
-      </w:pPr>
-      <w:r>
-        <w:rPr>
-          <w:rFonts w:ascii="Times New Roman" w:hAnsi="Times New Roman" w:cs="Times New Roman"/>
-          <w:color w:val="000000" w:themeColor="text1"/>
-          <w:sz w:val="28"/>
-          <w:szCs w:val="28"/>
-        </w:rPr>
-        <w:t>Animation value</w:t>
-      </w:r>
-    </w:p>
-    <w:p>
-      <w:pPr>
-        <w:pStyle w:val="ListParagraph"/>
-        <w:numPr>
-          <w:ilvl w:val="2"/>
-          <w:numId w:val="2"/>
-        </w:numPr>
-        <w:rPr>
-          <w:rFonts w:ascii="Times New Roman" w:hAnsi="Times New Roman" w:cs="Times New Roman"/>
-          <w:color w:val="000000" w:themeColor="text1"/>
-          <w:sz w:val="28"/>
-          <w:szCs w:val="28"/>
-        </w:rPr>
-      </w:pPr>
-      <w:r>
-        <w:rPr>
-          <w:rFonts w:ascii="Times New Roman" w:hAnsi="Times New Roman" w:cs="Times New Roman"/>
-          <w:color w:val="000000" w:themeColor="text1"/>
-          <w:sz w:val="28"/>
-          <w:szCs w:val="28"/>
-        </w:rPr>
-        <w:t>Animation Controller</w:t>
-      </w:r>
-    </w:p>
-    <w:p>
-      <w:pPr>
-        <w:pStyle w:val="ListParagraph"/>
-        <w:numPr>
-          <w:ilvl w:val="3"/>
-          <w:numId w:val="2"/>
-        </w:numPr>
-        <w:rPr>
-          <w:rFonts w:ascii="Times New Roman" w:hAnsi="Times New Roman" w:cs="Times New Roman"/>
-          <w:color w:val="000000" w:themeColor="text1"/>
-          <w:sz w:val="28"/>
-          <w:szCs w:val="28"/>
-        </w:rPr>
-      </w:pPr>
-      <w:proofErr w:type="spellStart"/>
-      <w:r>
-        <w:rPr>
-          <w:rFonts w:ascii="Times New Roman" w:hAnsi="Times New Roman" w:cs="Times New Roman"/>
-          <w:color w:val="000000" w:themeColor="text1"/>
-          <w:sz w:val="28"/>
-          <w:szCs w:val="28"/>
-        </w:rPr>
-        <w:t>Vsync</w:t>
-      </w:r>
-      <w:proofErr w:type="spellEnd"/>
-      <w:r>
-        <w:rPr>
-          <w:rFonts w:ascii="Times New Roman" w:hAnsi="Times New Roman" w:cs="Times New Roman"/>
-          <w:color w:val="000000" w:themeColor="text1"/>
-          <w:sz w:val="28"/>
-          <w:szCs w:val="28"/>
-        </w:rPr>
-        <w:t xml:space="preserve">: </w:t>
-      </w:r>
-      <w:proofErr w:type="spellStart"/>
-      <w:r>
-        <w:rPr>
-          <w:rFonts w:ascii="Times New Roman" w:hAnsi="Times New Roman" w:cs="Times New Roman"/>
-          <w:color w:val="000000" w:themeColor="text1"/>
-          <w:sz w:val="28"/>
-          <w:szCs w:val="28"/>
-        </w:rPr>
-        <w:t>SingleTickerProviderStateMixin</w:t>
-      </w:r>
-      <w:proofErr w:type="spellEnd"/>
-    </w:p>
-    <w:p>
-      <w:pPr>
-        <w:pStyle w:val="ListParagraph"/>
-        <w:numPr>
-          <w:ilvl w:val="4"/>
-          <w:numId w:val="2"/>
-        </w:numPr>
-        <w:rPr>
-          <w:rFonts w:ascii="Times New Roman" w:hAnsi="Times New Roman" w:cs="Times New Roman"/>
-          <w:color w:val="000000" w:themeColor="text1"/>
-          <w:sz w:val="28"/>
-          <w:szCs w:val="28"/>
-        </w:rPr>
-      </w:pPr>
-      <w:r>
-        <w:rPr>
-          <w:rFonts w:ascii="Times New Roman" w:hAnsi="Times New Roman" w:cs="Times New Roman"/>
-          <w:color w:val="000000" w:themeColor="text1"/>
-          <w:sz w:val="28"/>
-          <w:szCs w:val="28"/>
-        </w:rPr>
-        <w:t>Which going to provide the ticker for animation controller.</w:t>
-      </w:r>
-    </w:p>
-    <w:p>
-      <w:pPr>
-        <w:pStyle w:val="ListParagraph"/>
-        <w:numPr>
-          <w:ilvl w:val="3"/>
-          <w:numId w:val="2"/>
-        </w:numPr>
-        <w:rPr>
-          <w:rFonts w:ascii="Times New Roman" w:hAnsi="Times New Roman" w:cs="Times New Roman"/>
-          <w:color w:val="000000" w:themeColor="text1"/>
-          <w:sz w:val="28"/>
-          <w:szCs w:val="28"/>
-        </w:rPr>
-      </w:pPr>
-      <w:r>
-        <w:rPr>
-          <w:rFonts w:ascii="Times New Roman" w:hAnsi="Times New Roman" w:cs="Times New Roman"/>
-          <w:color w:val="000000" w:themeColor="text1"/>
-          <w:sz w:val="28"/>
-          <w:szCs w:val="28"/>
-        </w:rPr>
-        <w:t>Forward: proceed animation forwards.</w:t>
-      </w:r>
-    </w:p>
-    <w:p>
-      <w:pPr>
-        <w:pStyle w:val="ListParagraph"/>
-        <w:numPr>
-          <w:ilvl w:val="3"/>
-          <w:numId w:val="2"/>
-        </w:numPr>
-        <w:rPr>
-          <w:rFonts w:ascii="Times New Roman" w:hAnsi="Times New Roman" w:cs="Times New Roman"/>
-          <w:color w:val="000000" w:themeColor="text1"/>
-          <w:sz w:val="28"/>
-          <w:szCs w:val="28"/>
-        </w:rPr>
-      </w:pPr>
-      <w:proofErr w:type="spellStart"/>
-      <w:r>
-        <w:rPr>
-          <w:rFonts w:ascii="Times New Roman" w:hAnsi="Times New Roman" w:cs="Times New Roman"/>
-          <w:color w:val="000000" w:themeColor="text1"/>
-          <w:sz w:val="28"/>
-          <w:szCs w:val="28"/>
-        </w:rPr>
-        <w:t>addListener</w:t>
-      </w:r>
-      <w:proofErr w:type="spellEnd"/>
-      <w:r>
-        <w:rPr>
-          <w:rFonts w:ascii="Times New Roman" w:hAnsi="Times New Roman" w:cs="Times New Roman"/>
-          <w:color w:val="000000" w:themeColor="text1"/>
-          <w:sz w:val="28"/>
-          <w:szCs w:val="28"/>
-        </w:rPr>
-        <w:t xml:space="preserve">: </w:t>
-      </w:r>
-    </w:p>
-    <w:p>
-      <w:pPr>
-        <w:pStyle w:val="ListParagraph"/>
-        <w:numPr>
-          <w:ilvl w:val="3"/>
-          <w:numId w:val="2"/>
-        </w:numPr>
-        <w:rPr>
-          <w:rFonts w:ascii="Times New Roman" w:hAnsi="Times New Roman" w:cs="Times New Roman"/>
-          <w:color w:val="000000" w:themeColor="text1"/>
-          <w:sz w:val="28"/>
-          <w:szCs w:val="28"/>
-        </w:rPr>
-      </w:pPr>
-      <w:r>
-        <w:rPr>
-          <w:rFonts w:ascii="Times New Roman" w:hAnsi="Times New Roman" w:cs="Times New Roman"/>
-          <w:color w:val="000000" w:themeColor="text1"/>
-          <w:sz w:val="28"/>
-          <w:szCs w:val="28"/>
-        </w:rPr>
-        <w:t>duration / 60 : 60 tick / second</w:t>
-      </w:r>
-    </w:p>
-    <w:p>
-      <w:pPr>
-        <w:pStyle w:val="ListParagraph"/>
-        <w:numPr>
-          <w:ilvl w:val="3"/>
-          <w:numId w:val="2"/>
-        </w:numPr>
-        <w:rPr>
-          <w:rFonts w:ascii="Times New Roman" w:hAnsi="Times New Roman" w:cs="Times New Roman"/>
-          <w:color w:val="000000" w:themeColor="text1"/>
-          <w:sz w:val="28"/>
-          <w:szCs w:val="28"/>
-        </w:rPr>
-      </w:pPr>
-      <w:r>
-        <w:rPr>
-          <w:rFonts w:ascii="Times New Roman" w:hAnsi="Times New Roman" w:cs="Times New Roman"/>
-          <w:color w:val="000000" w:themeColor="text1"/>
-          <w:sz w:val="28"/>
-          <w:szCs w:val="28"/>
-        </w:rPr>
-        <w:t>reverse</w:t>
-      </w:r>
-    </w:p>
-    <w:p>
-      <w:pPr>
-        <w:pStyle w:val="ListParagraph"/>
-        <w:numPr>
-          <w:ilvl w:val="2"/>
-          <w:numId w:val="2"/>
-        </w:numPr>
-        <w:rPr>
-          <w:rFonts w:ascii="Times New Roman" w:hAnsi="Times New Roman" w:cs="Times New Roman"/>
-          <w:color w:val="000000" w:themeColor="text1"/>
-          <w:sz w:val="28"/>
-          <w:szCs w:val="28"/>
-        </w:rPr>
-      </w:pPr>
-      <w:r>
-        <w:rPr>
-          <w:rFonts w:ascii="Times New Roman" w:hAnsi="Times New Roman" w:cs="Times New Roman"/>
-          <w:color w:val="000000" w:themeColor="text1"/>
-          <w:sz w:val="28"/>
-          <w:szCs w:val="28"/>
-        </w:rPr>
-        <w:t>animation:</w:t>
-      </w:r>
-    </w:p>
-    <w:p>
-      <w:pPr>
-        <w:pStyle w:val="ListParagraph"/>
-        <w:numPr>
-          <w:ilvl w:val="3"/>
-          <w:numId w:val="2"/>
-        </w:numPr>
-        <w:rPr>
-          <w:rFonts w:ascii="Times New Roman" w:hAnsi="Times New Roman" w:cs="Times New Roman"/>
-          <w:color w:val="000000" w:themeColor="text1"/>
-          <w:sz w:val="28"/>
-          <w:szCs w:val="28"/>
-        </w:rPr>
-      </w:pPr>
-      <w:proofErr w:type="spellStart"/>
-      <w:r>
-        <w:rPr>
-          <w:rFonts w:ascii="Times New Roman" w:hAnsi="Times New Roman" w:cs="Times New Roman"/>
-          <w:color w:val="000000" w:themeColor="text1"/>
-          <w:sz w:val="28"/>
-          <w:szCs w:val="28"/>
-        </w:rPr>
-        <w:t>addStatusListener</w:t>
-      </w:r>
-      <w:proofErr w:type="spellEnd"/>
-    </w:p>
-    <w:p>
-      <w:pPr>
-        <w:pStyle w:val="ListParagraph"/>
-        <w:numPr>
-          <w:ilvl w:val="4"/>
-          <w:numId w:val="2"/>
-        </w:numPr>
-        <w:rPr>
-          <w:rFonts w:ascii="Times New Roman" w:hAnsi="Times New Roman" w:cs="Times New Roman"/>
-          <w:color w:val="000000" w:themeColor="text1"/>
-          <w:sz w:val="28"/>
-          <w:szCs w:val="28"/>
-        </w:rPr>
-      </w:pPr>
-      <w:r>
-        <w:rPr>
-          <w:rFonts w:ascii="Times New Roman" w:hAnsi="Times New Roman" w:cs="Times New Roman"/>
-          <w:color w:val="000000" w:themeColor="text1"/>
-          <w:sz w:val="28"/>
-          <w:szCs w:val="28"/>
-        </w:rPr>
-        <w:t>dismissed: end of the reversed animation.</w:t>
-      </w:r>
-    </w:p>
-    <w:p>
-      <w:pPr>
-        <w:pStyle w:val="ListParagraph"/>
-        <w:numPr>
-          <w:ilvl w:val="4"/>
-          <w:numId w:val="2"/>
-        </w:numPr>
-        <w:rPr>
-          <w:rFonts w:ascii="Times New Roman" w:hAnsi="Times New Roman" w:cs="Times New Roman"/>
-          <w:color w:val="000000" w:themeColor="text1"/>
-          <w:sz w:val="28"/>
-          <w:szCs w:val="28"/>
-        </w:rPr>
-      </w:pPr>
-      <w:r>
-        <w:rPr>
-          <w:rFonts w:ascii="Times New Roman" w:hAnsi="Times New Roman" w:cs="Times New Roman"/>
-          <w:color w:val="000000" w:themeColor="text1"/>
-          <w:sz w:val="28"/>
-          <w:szCs w:val="28"/>
-        </w:rPr>
-        <w:t>Completed: end of the forward animation.</w:t>
-      </w:r>
-    </w:p>
-    <w:p>
-      <w:pPr>
-        <w:pStyle w:val="ListParagraph"/>
-        <w:numPr>
-          <w:ilvl w:val="4"/>
-          <w:numId w:val="2"/>
-        </w:numPr>
-        <w:rPr>
-          <w:rFonts w:ascii="Times New Roman" w:hAnsi="Times New Roman" w:cs="Times New Roman"/>
-          <w:color w:val="000000" w:themeColor="text1"/>
-          <w:sz w:val="28"/>
-          <w:szCs w:val="28"/>
-        </w:rPr>
-      </w:pPr>
-    </w:p>
-    <w:p>
-      <w:pPr>
-        <w:pStyle w:val="ListParagraph"/>
-        <w:numPr>
-          <w:ilvl w:val="1"/>
-          <w:numId w:val="2"/>
-        </w:numPr>
-        <w:rPr>
-          <w:rFonts w:ascii="Times New Roman" w:hAnsi="Times New Roman" w:cs="Times New Roman"/>
-          <w:color w:val="000000" w:themeColor="text1"/>
-          <w:sz w:val="28"/>
-          <w:szCs w:val="28"/>
-        </w:rPr>
-      </w:pPr>
-      <w:r>
-        <w:rPr>
-          <w:rFonts w:ascii="Times New Roman" w:hAnsi="Times New Roman" w:cs="Times New Roman"/>
-          <w:color w:val="000000" w:themeColor="text1"/>
-          <w:sz w:val="28"/>
-          <w:szCs w:val="28"/>
-        </w:rPr>
-        <w:lastRenderedPageBreak/>
-        <w:t>Dispose</w:t>
-      </w:r>
-    </w:p>
-    <w:p>
-      <w:pPr>
-        <w:pStyle w:val="ListParagraph"/>
-        <w:numPr>
-          <w:ilvl w:val="3"/>
-          <w:numId w:val="2"/>
-        </w:numPr>
-        <w:rPr>
-          <w:rFonts w:ascii="Times New Roman" w:hAnsi="Times New Roman" w:cs="Times New Roman"/>
-          <w:color w:val="000000" w:themeColor="text1"/>
-          <w:sz w:val="28"/>
-          <w:szCs w:val="28"/>
-        </w:rPr>
-      </w:pPr>
-      <w:r>
-        <w:rPr>
-          <w:rFonts w:ascii="Times New Roman" w:hAnsi="Times New Roman" w:cs="Times New Roman"/>
-          <w:color w:val="000000" w:themeColor="text1"/>
-          <w:sz w:val="28"/>
-          <w:szCs w:val="28"/>
-        </w:rPr>
-        <w:t>Avoid memory leak.</w:t>
-      </w:r>
-    </w:p>
-    <w:p>
-      <w:pPr>
-        <w:pStyle w:val="ListParagraph"/>
-        <w:numPr>
-          <w:ilvl w:val="1"/>
-          <w:numId w:val="2"/>
-        </w:numPr>
-        <w:rPr>
-          <w:rFonts w:ascii="Times New Roman" w:hAnsi="Times New Roman" w:cs="Times New Roman"/>
-          <w:color w:val="000000" w:themeColor="text1"/>
-          <w:sz w:val="28"/>
-          <w:szCs w:val="28"/>
-        </w:rPr>
-      </w:pPr>
-      <w:proofErr w:type="spellStart"/>
-      <w:r>
-        <w:rPr>
-          <w:rFonts w:ascii="Times New Roman" w:hAnsi="Times New Roman" w:cs="Times New Roman"/>
-          <w:color w:val="000000" w:themeColor="text1"/>
-          <w:sz w:val="28"/>
-          <w:szCs w:val="28"/>
-        </w:rPr>
-        <w:t>CurvedAnimation</w:t>
-      </w:r>
-      <w:proofErr w:type="spellEnd"/>
-      <w:r>
-        <w:rPr>
-          <w:rFonts w:ascii="Times New Roman" w:hAnsi="Times New Roman" w:cs="Times New Roman"/>
-          <w:color w:val="000000" w:themeColor="text1"/>
-          <w:sz w:val="28"/>
-          <w:szCs w:val="28"/>
-        </w:rPr>
-        <w:t>:</w:t>
-      </w:r>
-    </w:p>
-    <w:p>
-      <w:pPr>
-        <w:pStyle w:val="ListParagraph"/>
-        <w:numPr>
-          <w:ilvl w:val="1"/>
-          <w:numId w:val="2"/>
-        </w:numPr>
-        <w:rPr>
-          <w:rFonts w:ascii="Times New Roman" w:hAnsi="Times New Roman" w:cs="Times New Roman"/>
-          <w:color w:val="000000" w:themeColor="text1"/>
-          <w:sz w:val="28"/>
-          <w:szCs w:val="28"/>
-        </w:rPr>
-      </w:pPr>
-      <w:proofErr w:type="spellStart"/>
-      <w:r>
-        <w:rPr>
-          <w:rFonts w:ascii="Times New Roman" w:hAnsi="Times New Roman" w:cs="Times New Roman"/>
-          <w:color w:val="000000" w:themeColor="text1"/>
-          <w:sz w:val="28"/>
-          <w:szCs w:val="28"/>
-        </w:rPr>
-        <w:t>ColorTween</w:t>
-      </w:r>
-      <w:proofErr w:type="spellEnd"/>
-      <w:r>
-        <w:rPr>
-          <w:rFonts w:ascii="Times New Roman" w:hAnsi="Times New Roman" w:cs="Times New Roman"/>
-          <w:color w:val="000000" w:themeColor="text1"/>
-          <w:sz w:val="28"/>
-          <w:szCs w:val="28"/>
-        </w:rPr>
-        <w:t>.</w:t>
-      </w:r>
-    </w:p>
-    <w:p>
-      <w:pPr>
-        <w:pStyle w:val="ListParagraph"/>
-        <w:numPr>
-          <w:ilvl w:val="1"/>
-          <w:numId w:val="2"/>
-        </w:numPr>
-        <w:rPr>
-          <w:rFonts w:ascii="Times New Roman" w:hAnsi="Times New Roman" w:cs="Times New Roman"/>
-          <w:color w:val="000000" w:themeColor="text1"/>
-          <w:sz w:val="28"/>
-          <w:szCs w:val="28"/>
-        </w:rPr>
-      </w:pPr>
-      <w:proofErr w:type="spellStart"/>
-      <w:r>
-        <w:rPr>
-          <w:rFonts w:ascii="Times New Roman" w:hAnsi="Times New Roman" w:cs="Times New Roman"/>
-          <w:color w:val="000000" w:themeColor="text1"/>
-          <w:sz w:val="28"/>
-          <w:szCs w:val="28"/>
-        </w:rPr>
-        <w:t>Nên</w:t>
-      </w:r>
-      <w:proofErr w:type="spellEnd"/>
-      <w:r>
-        <w:rPr>
-          <w:rFonts w:ascii="Times New Roman" w:hAnsi="Times New Roman" w:cs="Times New Roman"/>
-          <w:color w:val="000000" w:themeColor="text1"/>
-          <w:sz w:val="28"/>
-          <w:szCs w:val="28"/>
-        </w:rPr>
-        <w:t xml:space="preserve"> </w:t>
-      </w:r>
-      <w:proofErr w:type="spellStart"/>
-      <w:r>
-        <w:rPr>
-          <w:rFonts w:ascii="Times New Roman" w:hAnsi="Times New Roman" w:cs="Times New Roman"/>
-          <w:color w:val="000000" w:themeColor="text1"/>
-          <w:sz w:val="28"/>
-          <w:szCs w:val="28"/>
-        </w:rPr>
-        <w:t>định</w:t>
-      </w:r>
-      <w:proofErr w:type="spellEnd"/>
-      <w:r>
-        <w:rPr>
-          <w:rFonts w:ascii="Times New Roman" w:hAnsi="Times New Roman" w:cs="Times New Roman"/>
-          <w:color w:val="000000" w:themeColor="text1"/>
-          <w:sz w:val="28"/>
-          <w:szCs w:val="28"/>
-        </w:rPr>
-        <w:t xml:space="preserve"> </w:t>
-      </w:r>
-      <w:proofErr w:type="spellStart"/>
-      <w:r>
-        <w:rPr>
-          <w:rFonts w:ascii="Times New Roman" w:hAnsi="Times New Roman" w:cs="Times New Roman"/>
-          <w:color w:val="000000" w:themeColor="text1"/>
-          <w:sz w:val="28"/>
-          <w:szCs w:val="28"/>
-        </w:rPr>
-        <w:t>nghĩa</w:t>
-      </w:r>
-      <w:proofErr w:type="spellEnd"/>
-      <w:r>
-        <w:rPr>
-          <w:rFonts w:ascii="Times New Roman" w:hAnsi="Times New Roman" w:cs="Times New Roman"/>
-          <w:color w:val="000000" w:themeColor="text1"/>
-          <w:sz w:val="28"/>
-          <w:szCs w:val="28"/>
-        </w:rPr>
-        <w:t xml:space="preserve"> (generic) </w:t>
-      </w:r>
-      <w:proofErr w:type="spellStart"/>
-      <w:r>
-        <w:rPr>
-          <w:rFonts w:ascii="Times New Roman" w:hAnsi="Times New Roman" w:cs="Times New Roman"/>
-          <w:color w:val="000000" w:themeColor="text1"/>
-          <w:sz w:val="28"/>
-          <w:szCs w:val="28"/>
-        </w:rPr>
-        <w:t>loại</w:t>
-      </w:r>
-      <w:proofErr w:type="spellEnd"/>
-      <w:r>
-        <w:rPr>
-          <w:rFonts w:ascii="Times New Roman" w:hAnsi="Times New Roman" w:cs="Times New Roman"/>
-          <w:color w:val="000000" w:themeColor="text1"/>
-          <w:sz w:val="28"/>
-          <w:szCs w:val="28"/>
-        </w:rPr>
-        <w:t xml:space="preserve"> animation (Animation&lt;T&gt;) </w:t>
-      </w:r>
-      <w:proofErr w:type="spellStart"/>
-      <w:r>
-        <w:rPr>
-          <w:rFonts w:ascii="Times New Roman" w:hAnsi="Times New Roman" w:cs="Times New Roman"/>
-          <w:color w:val="000000" w:themeColor="text1"/>
-          <w:sz w:val="28"/>
-          <w:szCs w:val="28"/>
-        </w:rPr>
-        <w:t>sẽ</w:t>
-      </w:r>
-      <w:proofErr w:type="spellEnd"/>
-      <w:r>
-        <w:rPr>
-          <w:rFonts w:ascii="Times New Roman" w:hAnsi="Times New Roman" w:cs="Times New Roman"/>
-          <w:color w:val="000000" w:themeColor="text1"/>
-          <w:sz w:val="28"/>
-          <w:szCs w:val="28"/>
-        </w:rPr>
-        <w:t xml:space="preserve"> </w:t>
-      </w:r>
-      <w:proofErr w:type="spellStart"/>
-      <w:r>
-        <w:rPr>
-          <w:rFonts w:ascii="Times New Roman" w:hAnsi="Times New Roman" w:cs="Times New Roman"/>
-          <w:color w:val="000000" w:themeColor="text1"/>
-          <w:sz w:val="28"/>
-          <w:szCs w:val="28"/>
-        </w:rPr>
-        <w:t>tránh</w:t>
-      </w:r>
-      <w:proofErr w:type="spellEnd"/>
-      <w:r>
-        <w:rPr>
-          <w:rFonts w:ascii="Times New Roman" w:hAnsi="Times New Roman" w:cs="Times New Roman"/>
-          <w:color w:val="000000" w:themeColor="text1"/>
-          <w:sz w:val="28"/>
-          <w:szCs w:val="28"/>
-        </w:rPr>
-        <w:t xml:space="preserve"> </w:t>
-      </w:r>
-      <w:proofErr w:type="spellStart"/>
-      <w:r>
-        <w:rPr>
-          <w:rFonts w:ascii="Times New Roman" w:hAnsi="Times New Roman" w:cs="Times New Roman"/>
-          <w:color w:val="000000" w:themeColor="text1"/>
-          <w:sz w:val="28"/>
-          <w:szCs w:val="28"/>
-        </w:rPr>
-        <w:t>gán</w:t>
-      </w:r>
-      <w:proofErr w:type="spellEnd"/>
-      <w:r>
-        <w:rPr>
-          <w:rFonts w:ascii="Times New Roman" w:hAnsi="Times New Roman" w:cs="Times New Roman"/>
-          <w:color w:val="000000" w:themeColor="text1"/>
-          <w:sz w:val="28"/>
-          <w:szCs w:val="28"/>
-        </w:rPr>
-        <w:t xml:space="preserve"> </w:t>
-      </w:r>
-      <w:proofErr w:type="spellStart"/>
-      <w:r>
-        <w:rPr>
-          <w:rFonts w:ascii="Times New Roman" w:hAnsi="Times New Roman" w:cs="Times New Roman"/>
-          <w:color w:val="000000" w:themeColor="text1"/>
-          <w:sz w:val="28"/>
-          <w:szCs w:val="28"/>
-        </w:rPr>
-        <w:t>nhầm</w:t>
-      </w:r>
-      <w:proofErr w:type="spellEnd"/>
-      <w:r>
-        <w:rPr>
-          <w:rFonts w:ascii="Times New Roman" w:hAnsi="Times New Roman" w:cs="Times New Roman"/>
-          <w:color w:val="000000" w:themeColor="text1"/>
-          <w:sz w:val="28"/>
-          <w:szCs w:val="28"/>
-        </w:rPr>
-        <w:t xml:space="preserve"> value.</w:t>
-      </w:r>
-    </w:p>
-    <w:p>
-      <w:pPr>
-        <w:pStyle w:val="ListParagraph"/>
-        <w:numPr>
-          <w:ilvl w:val="1"/>
-          <w:numId w:val="2"/>
-        </w:numPr>
-        <w:rPr>
-          <w:rFonts w:ascii="Times New Roman" w:hAnsi="Times New Roman" w:cs="Times New Roman"/>
-          <w:color w:val="000000" w:themeColor="text1"/>
-          <w:sz w:val="28"/>
-          <w:szCs w:val="28"/>
-        </w:rPr>
-      </w:pPr>
-      <w:r>
-        <w:rPr>
-          <w:rFonts w:ascii="Times New Roman" w:hAnsi="Times New Roman" w:cs="Times New Roman"/>
-          <w:color w:val="000000" w:themeColor="text1"/>
-          <w:sz w:val="28"/>
-          <w:szCs w:val="28"/>
-        </w:rPr>
-        <w:t>Dart</w:t>
-      </w:r>
-    </w:p>
-    <w:p>
-      <w:pPr>
-        <w:pStyle w:val="ListParagraph"/>
-        <w:numPr>
-          <w:ilvl w:val="2"/>
-          <w:numId w:val="2"/>
-        </w:numPr>
-        <w:rPr>
-          <w:rFonts w:ascii="Times New Roman" w:hAnsi="Times New Roman" w:cs="Times New Roman"/>
-          <w:color w:val="000000" w:themeColor="text1"/>
-          <w:sz w:val="28"/>
-          <w:szCs w:val="28"/>
-        </w:rPr>
-      </w:pPr>
-      <w:proofErr w:type="spellStart"/>
-      <w:r>
-        <w:rPr>
-          <w:rFonts w:ascii="Times New Roman" w:hAnsi="Times New Roman" w:cs="Times New Roman"/>
-          <w:color w:val="000000" w:themeColor="text1"/>
-          <w:sz w:val="28"/>
-          <w:szCs w:val="28"/>
-        </w:rPr>
-        <w:t>Mixins</w:t>
-      </w:r>
-      <w:proofErr w:type="spellEnd"/>
-    </w:p>
-    <w:p>
-      <w:pPr>
-        <w:pStyle w:val="ListParagraph"/>
-        <w:numPr>
-          <w:ilvl w:val="3"/>
-          <w:numId w:val="2"/>
-        </w:numPr>
-        <w:rPr>
-          <w:rFonts w:ascii="Times New Roman" w:hAnsi="Times New Roman" w:cs="Times New Roman"/>
-          <w:color w:val="000000" w:themeColor="text1"/>
-          <w:sz w:val="28"/>
-          <w:szCs w:val="28"/>
-        </w:rPr>
-      </w:pPr>
-      <w:r>
-        <w:rPr>
-          <w:rFonts w:ascii="Times New Roman" w:hAnsi="Times New Roman" w:cs="Times New Roman"/>
-          <w:color w:val="000000" w:themeColor="text1"/>
-          <w:sz w:val="28"/>
-          <w:szCs w:val="28"/>
-        </w:rPr>
-        <w:t>Are way of reusing a class’s code in multiple class hierarchies.</w:t>
-      </w:r>
-    </w:p>
-    <w:p>
-      <w:pPr>
-        <w:pStyle w:val="ListParagraph"/>
-        <w:numPr>
-          <w:ilvl w:val="3"/>
-          <w:numId w:val="2"/>
-        </w:numPr>
-        <w:rPr>
-          <w:rFonts w:ascii="Times New Roman" w:hAnsi="Times New Roman" w:cs="Times New Roman"/>
-          <w:color w:val="000000" w:themeColor="text1"/>
-          <w:sz w:val="28"/>
-          <w:szCs w:val="28"/>
-        </w:rPr>
-      </w:pPr>
-      <w:r>
-        <w:rPr>
-          <w:rFonts w:ascii="Times New Roman" w:hAnsi="Times New Roman" w:cs="Times New Roman"/>
-          <w:color w:val="000000" w:themeColor="text1"/>
-          <w:sz w:val="28"/>
-          <w:szCs w:val="28"/>
-        </w:rPr>
-        <w:t xml:space="preserve">Makes program easier to maintain. (shared capability split out in to a </w:t>
-      </w:r>
-      <w:proofErr w:type="spellStart"/>
-      <w:r>
-        <w:rPr>
-          <w:rFonts w:ascii="Times New Roman" w:hAnsi="Times New Roman" w:cs="Times New Roman"/>
-          <w:color w:val="000000" w:themeColor="text1"/>
-          <w:sz w:val="28"/>
-          <w:szCs w:val="28"/>
-        </w:rPr>
-        <w:t>mixin</w:t>
-      </w:r>
-      <w:proofErr w:type="spellEnd"/>
-      <w:r>
-        <w:rPr>
-          <w:rFonts w:ascii="Times New Roman" w:hAnsi="Times New Roman" w:cs="Times New Roman"/>
-          <w:color w:val="000000" w:themeColor="text1"/>
-          <w:sz w:val="28"/>
-          <w:szCs w:val="28"/>
-        </w:rPr>
-        <w:t>).</w:t>
-      </w:r>
-    </w:p>
-    <w:p>
-      <w:pPr>
-        <w:pStyle w:val="ListParagraph"/>
-        <w:numPr>
-          <w:ilvl w:val="3"/>
-          <w:numId w:val="2"/>
-        </w:numPr>
-        <w:rPr>
-          <w:rFonts w:ascii="Times New Roman" w:hAnsi="Times New Roman" w:cs="Times New Roman"/>
-          <w:color w:val="000000" w:themeColor="text1"/>
-          <w:sz w:val="28"/>
-          <w:szCs w:val="28"/>
-        </w:rPr>
-      </w:pPr>
-      <w:r>
-        <w:rPr>
-          <w:rFonts w:ascii="Times New Roman" w:hAnsi="Times New Roman" w:cs="Times New Roman"/>
-          <w:color w:val="000000" w:themeColor="text1"/>
-          <w:sz w:val="28"/>
-          <w:szCs w:val="28"/>
-        </w:rPr>
-        <w:t>Should use instead of inherit.</w:t>
-      </w:r>
-    </w:p>
-    <w:p>
-      <w:pPr>
-        <w:pStyle w:val="ListParagraph"/>
-        <w:numPr>
-          <w:ilvl w:val="2"/>
-          <w:numId w:val="2"/>
-        </w:numPr>
-        <w:rPr>
-          <w:rFonts w:ascii="Times New Roman" w:hAnsi="Times New Roman" w:cs="Times New Roman"/>
-          <w:color w:val="000000" w:themeColor="text1"/>
-          <w:sz w:val="28"/>
-          <w:szCs w:val="28"/>
-        </w:rPr>
-      </w:pPr>
-      <w:r>
-        <w:rPr>
-          <w:rFonts w:ascii="Times New Roman" w:hAnsi="Times New Roman" w:cs="Times New Roman"/>
-          <w:color w:val="000000" w:themeColor="text1"/>
-          <w:sz w:val="28"/>
-          <w:szCs w:val="28"/>
-        </w:rPr>
-        <w:t>Is single inheritance pattern (only extends one class)</w:t>
-      </w:r>
-    </w:p>
-    <w:p>
-      <w:pPr>
-        <w:pStyle w:val="ListParagraph"/>
-        <w:numPr>
-          <w:ilvl w:val="1"/>
-          <w:numId w:val="2"/>
-        </w:numPr>
-        <w:rPr>
-          <w:rFonts w:ascii="Times New Roman" w:hAnsi="Times New Roman" w:cs="Times New Roman"/>
-          <w:color w:val="000000" w:themeColor="text1"/>
-          <w:sz w:val="28"/>
-          <w:szCs w:val="28"/>
-        </w:rPr>
-      </w:pPr>
-      <w:proofErr w:type="spellStart"/>
-      <w:r>
-        <w:rPr>
-          <w:rFonts w:ascii="Times New Roman" w:hAnsi="Times New Roman" w:cs="Times New Roman"/>
-          <w:color w:val="000000" w:themeColor="text1"/>
-          <w:sz w:val="28"/>
-          <w:szCs w:val="28"/>
-        </w:rPr>
-        <w:t>animated_text_kit</w:t>
-      </w:r>
-      <w:proofErr w:type="spellEnd"/>
-    </w:p>
-    <w:p>
-      <w:pPr>
-        <w:pStyle w:val="ListParagraph"/>
-        <w:numPr>
-          <w:ilvl w:val="1"/>
-          <w:numId w:val="2"/>
-        </w:numPr>
-        <w:rPr>
-          <w:rFonts w:ascii="Times New Roman" w:hAnsi="Times New Roman" w:cs="Times New Roman"/>
-          <w:color w:val="000000" w:themeColor="text1"/>
-          <w:sz w:val="28"/>
-          <w:szCs w:val="28"/>
-        </w:rPr>
-      </w:pPr>
-      <w:proofErr w:type="spellStart"/>
-      <w:r>
-        <w:rPr>
-          <w:rFonts w:ascii="Times New Roman" w:hAnsi="Times New Roman" w:cs="Times New Roman"/>
-          <w:color w:val="000000" w:themeColor="text1"/>
-          <w:sz w:val="28"/>
-          <w:szCs w:val="28"/>
-        </w:rPr>
-        <w:t>nếu</w:t>
-      </w:r>
-      <w:proofErr w:type="spellEnd"/>
-      <w:r>
-        <w:rPr>
-          <w:rFonts w:ascii="Times New Roman" w:hAnsi="Times New Roman" w:cs="Times New Roman"/>
-          <w:color w:val="000000" w:themeColor="text1"/>
-          <w:sz w:val="28"/>
-          <w:szCs w:val="28"/>
-        </w:rPr>
-        <w:t xml:space="preserve"> </w:t>
-      </w:r>
-      <w:proofErr w:type="spellStart"/>
-      <w:r>
-        <w:rPr>
-          <w:rFonts w:ascii="Times New Roman" w:hAnsi="Times New Roman" w:cs="Times New Roman"/>
-          <w:color w:val="000000" w:themeColor="text1"/>
-          <w:sz w:val="28"/>
-          <w:szCs w:val="28"/>
-        </w:rPr>
-        <w:t>muốn</w:t>
-      </w:r>
-      <w:proofErr w:type="spellEnd"/>
-      <w:r>
-        <w:rPr>
-          <w:rFonts w:ascii="Times New Roman" w:hAnsi="Times New Roman" w:cs="Times New Roman"/>
-          <w:color w:val="000000" w:themeColor="text1"/>
-          <w:sz w:val="28"/>
-          <w:szCs w:val="28"/>
-        </w:rPr>
-        <w:t xml:space="preserve"> extractor 1 style (decoration) </w:t>
-      </w:r>
-      <w:proofErr w:type="spellStart"/>
-      <w:r>
-        <w:rPr>
-          <w:rFonts w:ascii="Times New Roman" w:hAnsi="Times New Roman" w:cs="Times New Roman"/>
-          <w:color w:val="000000" w:themeColor="text1"/>
-          <w:sz w:val="28"/>
-          <w:szCs w:val="28"/>
-        </w:rPr>
-        <w:t>mà</w:t>
-      </w:r>
-      <w:proofErr w:type="spellEnd"/>
-      <w:r>
-        <w:rPr>
-          <w:rFonts w:ascii="Times New Roman" w:hAnsi="Times New Roman" w:cs="Times New Roman"/>
-          <w:color w:val="000000" w:themeColor="text1"/>
-          <w:sz w:val="28"/>
-          <w:szCs w:val="28"/>
-        </w:rPr>
-        <w:t xml:space="preserve"> </w:t>
-      </w:r>
-      <w:proofErr w:type="spellStart"/>
-      <w:r>
-        <w:rPr>
-          <w:rFonts w:ascii="Times New Roman" w:hAnsi="Times New Roman" w:cs="Times New Roman"/>
-          <w:color w:val="000000" w:themeColor="text1"/>
-          <w:sz w:val="28"/>
-          <w:szCs w:val="28"/>
-        </w:rPr>
-        <w:t>có</w:t>
-      </w:r>
-      <w:proofErr w:type="spellEnd"/>
-      <w:r>
-        <w:rPr>
-          <w:rFonts w:ascii="Times New Roman" w:hAnsi="Times New Roman" w:cs="Times New Roman"/>
-          <w:color w:val="000000" w:themeColor="text1"/>
-          <w:sz w:val="28"/>
-          <w:szCs w:val="28"/>
-        </w:rPr>
-        <w:t xml:space="preserve"> 1 </w:t>
-      </w:r>
-      <w:proofErr w:type="spellStart"/>
-      <w:r>
-        <w:rPr>
-          <w:rFonts w:ascii="Times New Roman" w:hAnsi="Times New Roman" w:cs="Times New Roman"/>
-          <w:color w:val="000000" w:themeColor="text1"/>
-          <w:sz w:val="28"/>
-          <w:szCs w:val="28"/>
-        </w:rPr>
-        <w:t>vài</w:t>
-      </w:r>
-      <w:proofErr w:type="spellEnd"/>
-      <w:r>
-        <w:rPr>
-          <w:rFonts w:ascii="Times New Roman" w:hAnsi="Times New Roman" w:cs="Times New Roman"/>
-          <w:color w:val="000000" w:themeColor="text1"/>
-          <w:sz w:val="28"/>
-          <w:szCs w:val="28"/>
-        </w:rPr>
-        <w:t xml:space="preserve"> </w:t>
-      </w:r>
-      <w:proofErr w:type="spellStart"/>
-      <w:r>
-        <w:rPr>
-          <w:rFonts w:ascii="Times New Roman" w:hAnsi="Times New Roman" w:cs="Times New Roman"/>
-          <w:color w:val="000000" w:themeColor="text1"/>
-          <w:sz w:val="28"/>
-          <w:szCs w:val="28"/>
-        </w:rPr>
-        <w:t>thuộc</w:t>
-      </w:r>
-      <w:proofErr w:type="spellEnd"/>
-      <w:r>
-        <w:rPr>
-          <w:rFonts w:ascii="Times New Roman" w:hAnsi="Times New Roman" w:cs="Times New Roman"/>
-          <w:color w:val="000000" w:themeColor="text1"/>
-          <w:sz w:val="28"/>
-          <w:szCs w:val="28"/>
-        </w:rPr>
-        <w:t xml:space="preserve"> </w:t>
-      </w:r>
-      <w:proofErr w:type="spellStart"/>
-      <w:r>
-        <w:rPr>
-          <w:rFonts w:ascii="Times New Roman" w:hAnsi="Times New Roman" w:cs="Times New Roman"/>
-          <w:color w:val="000000" w:themeColor="text1"/>
-          <w:sz w:val="28"/>
-          <w:szCs w:val="28"/>
-        </w:rPr>
-        <w:t>tính</w:t>
-      </w:r>
-      <w:proofErr w:type="spellEnd"/>
-      <w:r>
-        <w:rPr>
-          <w:rFonts w:ascii="Times New Roman" w:hAnsi="Times New Roman" w:cs="Times New Roman"/>
-          <w:color w:val="000000" w:themeColor="text1"/>
-          <w:sz w:val="28"/>
-          <w:szCs w:val="28"/>
-        </w:rPr>
-        <w:t xml:space="preserve"> </w:t>
-      </w:r>
-      <w:proofErr w:type="spellStart"/>
-      <w:r>
-        <w:rPr>
-          <w:rFonts w:ascii="Times New Roman" w:hAnsi="Times New Roman" w:cs="Times New Roman"/>
-          <w:color w:val="000000" w:themeColor="text1"/>
-          <w:sz w:val="28"/>
-          <w:szCs w:val="28"/>
-        </w:rPr>
-        <w:t>cần</w:t>
-      </w:r>
-      <w:proofErr w:type="spellEnd"/>
-      <w:r>
-        <w:rPr>
-          <w:rFonts w:ascii="Times New Roman" w:hAnsi="Times New Roman" w:cs="Times New Roman"/>
-          <w:color w:val="000000" w:themeColor="text1"/>
-          <w:sz w:val="28"/>
-          <w:szCs w:val="28"/>
-        </w:rPr>
-        <w:t xml:space="preserve"> </w:t>
-      </w:r>
-      <w:proofErr w:type="spellStart"/>
-      <w:r>
-        <w:rPr>
-          <w:rFonts w:ascii="Times New Roman" w:hAnsi="Times New Roman" w:cs="Times New Roman"/>
-          <w:color w:val="000000" w:themeColor="text1"/>
-          <w:sz w:val="28"/>
-          <w:szCs w:val="28"/>
-        </w:rPr>
-        <w:t>thay</w:t>
-      </w:r>
-      <w:proofErr w:type="spellEnd"/>
-      <w:r>
-        <w:rPr>
-          <w:rFonts w:ascii="Times New Roman" w:hAnsi="Times New Roman" w:cs="Times New Roman"/>
-          <w:color w:val="000000" w:themeColor="text1"/>
-          <w:sz w:val="28"/>
-          <w:szCs w:val="28"/>
-        </w:rPr>
-        <w:t xml:space="preserve"> </w:t>
-      </w:r>
-      <w:proofErr w:type="spellStart"/>
-      <w:r>
-        <w:rPr>
-          <w:rFonts w:ascii="Times New Roman" w:hAnsi="Times New Roman" w:cs="Times New Roman"/>
-          <w:color w:val="000000" w:themeColor="text1"/>
-          <w:sz w:val="28"/>
-          <w:szCs w:val="28"/>
-        </w:rPr>
-        <w:t>đổi</w:t>
-      </w:r>
-      <w:proofErr w:type="spellEnd"/>
-      <w:r>
-        <w:rPr>
-          <w:rFonts w:ascii="Times New Roman" w:hAnsi="Times New Roman" w:cs="Times New Roman"/>
-          <w:color w:val="000000" w:themeColor="text1"/>
-          <w:sz w:val="28"/>
-          <w:szCs w:val="28"/>
-        </w:rPr>
-        <w:t xml:space="preserve"> ta </w:t>
-      </w:r>
-      <w:proofErr w:type="spellStart"/>
-      <w:r>
-        <w:rPr>
-          <w:rFonts w:ascii="Times New Roman" w:hAnsi="Times New Roman" w:cs="Times New Roman"/>
-          <w:color w:val="000000" w:themeColor="text1"/>
-          <w:sz w:val="28"/>
-          <w:szCs w:val="28"/>
-        </w:rPr>
-        <w:t>dùng</w:t>
-      </w:r>
-      <w:proofErr w:type="spellEnd"/>
-      <w:r>
-        <w:rPr>
-          <w:rFonts w:ascii="Times New Roman" w:hAnsi="Times New Roman" w:cs="Times New Roman"/>
-          <w:color w:val="000000" w:themeColor="text1"/>
-          <w:sz w:val="28"/>
-          <w:szCs w:val="28"/>
-        </w:rPr>
-        <w:t xml:space="preserve"> </w:t>
-      </w:r>
-      <w:proofErr w:type="spellStart"/>
-      <w:r>
-        <w:rPr>
-          <w:rFonts w:ascii="Times New Roman" w:hAnsi="Times New Roman" w:cs="Times New Roman"/>
-          <w:color w:val="000000" w:themeColor="text1"/>
-          <w:sz w:val="28"/>
-          <w:szCs w:val="28"/>
-        </w:rPr>
-        <w:t>copywith</w:t>
-      </w:r>
-      <w:proofErr w:type="spellEnd"/>
-      <w:r>
-        <w:rPr>
-          <w:rFonts w:ascii="Times New Roman" w:hAnsi="Times New Roman" w:cs="Times New Roman"/>
-          <w:color w:val="000000" w:themeColor="text1"/>
-          <w:sz w:val="28"/>
-          <w:szCs w:val="28"/>
-        </w:rPr>
-        <w:t>.</w:t>
-      </w:r>
-    </w:p>
-    <w:p>
-      <w:pPr>
-        <w:pStyle w:val="ListParagraph"/>
-        <w:numPr>
-          <w:ilvl w:val="1"/>
-          <w:numId w:val="2"/>
-        </w:numPr>
-        <w:rPr>
-          <w:rFonts w:ascii="Times New Roman" w:hAnsi="Times New Roman" w:cs="Times New Roman"/>
-          <w:color w:val="000000" w:themeColor="text1"/>
-          <w:sz w:val="28"/>
-          <w:szCs w:val="28"/>
-        </w:rPr>
-      </w:pPr>
-      <w:r>
-        <w:rPr>
-          <w:rFonts w:ascii="Times New Roman" w:hAnsi="Times New Roman" w:cs="Times New Roman"/>
-          <w:color w:val="000000" w:themeColor="text1"/>
-          <w:sz w:val="28"/>
-          <w:szCs w:val="28"/>
-        </w:rPr>
-        <w:t>Widgets</w:t>
-      </w:r>
-    </w:p>
-    <w:p>
-      <w:pPr>
-        <w:pStyle w:val="ListParagraph"/>
-        <w:numPr>
-          <w:ilvl w:val="2"/>
-          <w:numId w:val="2"/>
-        </w:numPr>
-        <w:rPr>
-          <w:rFonts w:ascii="Times New Roman" w:hAnsi="Times New Roman" w:cs="Times New Roman"/>
-          <w:color w:val="000000" w:themeColor="text1"/>
-          <w:sz w:val="28"/>
-          <w:szCs w:val="28"/>
-        </w:rPr>
-      </w:pPr>
-      <w:proofErr w:type="spellStart"/>
-      <w:r>
-        <w:rPr>
-          <w:rFonts w:ascii="Times New Roman" w:hAnsi="Times New Roman" w:cs="Times New Roman"/>
-          <w:color w:val="000000" w:themeColor="text1"/>
-          <w:sz w:val="28"/>
-          <w:szCs w:val="28"/>
-        </w:rPr>
-        <w:t>TextField</w:t>
-      </w:r>
-      <w:proofErr w:type="spellEnd"/>
-    </w:p>
-    <w:p>
-      <w:pPr>
-        <w:pStyle w:val="ListParagraph"/>
-        <w:numPr>
-          <w:ilvl w:val="3"/>
-          <w:numId w:val="2"/>
-        </w:numPr>
-        <w:rPr>
-          <w:rFonts w:ascii="Times New Roman" w:hAnsi="Times New Roman" w:cs="Times New Roman"/>
-          <w:color w:val="000000" w:themeColor="text1"/>
-          <w:sz w:val="28"/>
-          <w:szCs w:val="28"/>
-        </w:rPr>
-      </w:pPr>
-      <w:proofErr w:type="spellStart"/>
-      <w:r>
-        <w:rPr>
-          <w:rFonts w:ascii="Times New Roman" w:hAnsi="Times New Roman" w:cs="Times New Roman"/>
-          <w:color w:val="000000" w:themeColor="text1"/>
-          <w:sz w:val="28"/>
-          <w:szCs w:val="28"/>
-        </w:rPr>
-        <w:t>keyboardType</w:t>
-      </w:r>
-      <w:proofErr w:type="spellEnd"/>
-    </w:p>
-    <w:p>
-      <w:pPr>
-        <w:pStyle w:val="ListParagraph"/>
-        <w:numPr>
-          <w:ilvl w:val="3"/>
-          <w:numId w:val="2"/>
-        </w:numPr>
-        <w:rPr>
-          <w:rFonts w:ascii="Times New Roman" w:hAnsi="Times New Roman" w:cs="Times New Roman"/>
-          <w:color w:val="000000" w:themeColor="text1"/>
-          <w:sz w:val="28"/>
-          <w:szCs w:val="28"/>
-        </w:rPr>
-      </w:pPr>
-      <w:proofErr w:type="spellStart"/>
-      <w:r>
-        <w:rPr>
-          <w:rFonts w:ascii="Times New Roman" w:hAnsi="Times New Roman" w:cs="Times New Roman"/>
-          <w:color w:val="000000" w:themeColor="text1"/>
-          <w:sz w:val="28"/>
-          <w:szCs w:val="28"/>
-        </w:rPr>
-        <w:t>obscureText</w:t>
-      </w:r>
-      <w:proofErr w:type="spellEnd"/>
-    </w:p>
-    <w:p>
-      <w:pPr>
-        <w:pStyle w:val="ListParagraph"/>
-        <w:numPr>
-          <w:ilvl w:val="2"/>
-          <w:numId w:val="2"/>
-        </w:numPr>
-        <w:rPr>
-          <w:rFonts w:ascii="Times New Roman" w:hAnsi="Times New Roman" w:cs="Times New Roman"/>
-          <w:color w:val="000000" w:themeColor="text1"/>
-          <w:sz w:val="28"/>
-          <w:szCs w:val="28"/>
-        </w:rPr>
-      </w:pPr>
-      <w:proofErr w:type="spellStart"/>
-      <w:r>
-        <w:rPr>
-          <w:rFonts w:ascii="Times New Roman" w:hAnsi="Times New Roman" w:cs="Times New Roman"/>
-          <w:color w:val="000000" w:themeColor="text1"/>
-          <w:sz w:val="28"/>
-          <w:szCs w:val="28"/>
-        </w:rPr>
-        <w:t>StreamBuilder</w:t>
-      </w:r>
-      <w:proofErr w:type="spellEnd"/>
-    </w:p>
-    <w:p>
-      <w:pPr>
-        <w:pStyle w:val="ListParagraph"/>
-        <w:numPr>
-          <w:ilvl w:val="3"/>
-          <w:numId w:val="2"/>
-        </w:numPr>
-        <w:rPr>
-          <w:rFonts w:ascii="Times New Roman" w:hAnsi="Times New Roman" w:cs="Times New Roman"/>
-          <w:color w:val="000000" w:themeColor="text1"/>
-          <w:sz w:val="28"/>
-          <w:szCs w:val="28"/>
-        </w:rPr>
-      </w:pPr>
-      <w:r>
-        <w:rPr>
-          <w:rFonts w:ascii="Times New Roman" w:hAnsi="Times New Roman" w:cs="Times New Roman"/>
-          <w:color w:val="000000" w:themeColor="text1"/>
-          <w:sz w:val="28"/>
-          <w:szCs w:val="28"/>
-        </w:rPr>
-        <w:t xml:space="preserve">Check </w:t>
-      </w:r>
-      <w:proofErr w:type="spellStart"/>
-      <w:r>
-        <w:rPr>
-          <w:rFonts w:ascii="Times New Roman" w:hAnsi="Times New Roman" w:cs="Times New Roman"/>
-          <w:color w:val="000000" w:themeColor="text1"/>
-          <w:sz w:val="28"/>
-          <w:szCs w:val="28"/>
-        </w:rPr>
-        <w:t>hasData</w:t>
-      </w:r>
-      <w:proofErr w:type="spellEnd"/>
-      <w:r>
-        <w:rPr>
-          <w:rFonts w:ascii="Times New Roman" w:hAnsi="Times New Roman" w:cs="Times New Roman"/>
-          <w:color w:val="000000" w:themeColor="text1"/>
-          <w:sz w:val="28"/>
-          <w:szCs w:val="28"/>
-        </w:rPr>
-        <w:t xml:space="preserve"> </w:t>
-      </w:r>
-      <w:proofErr w:type="spellStart"/>
-      <w:r>
-        <w:rPr>
-          <w:rFonts w:ascii="Times New Roman" w:hAnsi="Times New Roman" w:cs="Times New Roman"/>
-          <w:color w:val="000000" w:themeColor="text1"/>
-          <w:sz w:val="28"/>
-          <w:szCs w:val="28"/>
-        </w:rPr>
-        <w:t>asyncSnapshot</w:t>
-      </w:r>
-      <w:proofErr w:type="spellEnd"/>
-      <w:r>
-        <w:rPr>
-          <w:rFonts w:ascii="Times New Roman" w:hAnsi="Times New Roman" w:cs="Times New Roman"/>
-          <w:color w:val="000000" w:themeColor="text1"/>
-          <w:sz w:val="28"/>
-          <w:szCs w:val="28"/>
-        </w:rPr>
-        <w:t>.</w:t>
-      </w:r>
-    </w:p>
-    <w:p>
-      <w:pPr>
-        <w:pStyle w:val="ListParagraph"/>
-        <w:numPr>
-          <w:ilvl w:val="2"/>
-          <w:numId w:val="2"/>
-        </w:numPr>
-        <w:rPr>
-          <w:rFonts w:ascii="Times New Roman" w:hAnsi="Times New Roman" w:cs="Times New Roman"/>
-          <w:color w:val="000000" w:themeColor="text1"/>
-          <w:sz w:val="28"/>
-          <w:szCs w:val="28"/>
-        </w:rPr>
-      </w:pPr>
-      <w:r>
-        <w:rPr>
-          <w:rFonts w:ascii="Times New Roman" w:hAnsi="Times New Roman" w:cs="Times New Roman"/>
-          <w:color w:val="000000" w:themeColor="text1"/>
-          <w:sz w:val="28"/>
-          <w:szCs w:val="28"/>
-        </w:rPr>
-        <w:t>Material:</w:t>
-      </w:r>
-    </w:p>
-    <w:p>
-      <w:pPr>
-        <w:pStyle w:val="ListParagraph"/>
-        <w:numPr>
-          <w:ilvl w:val="3"/>
-          <w:numId w:val="2"/>
-        </w:numPr>
-        <w:rPr>
-          <w:rFonts w:ascii="Times New Roman" w:hAnsi="Times New Roman" w:cs="Times New Roman"/>
-          <w:color w:val="000000" w:themeColor="text1"/>
-          <w:sz w:val="28"/>
-          <w:szCs w:val="28"/>
-        </w:rPr>
-      </w:pPr>
-      <w:proofErr w:type="spellStart"/>
-      <w:r>
-        <w:rPr>
-          <w:rFonts w:ascii="Times New Roman" w:hAnsi="Times New Roman" w:cs="Times New Roman"/>
-          <w:color w:val="000000" w:themeColor="text1"/>
-          <w:sz w:val="28"/>
-          <w:szCs w:val="28"/>
-        </w:rPr>
-        <w:t>radiusBorder</w:t>
-      </w:r>
-      <w:proofErr w:type="spellEnd"/>
-    </w:p>
-    <w:p>
-      <w:pPr>
-        <w:pStyle w:val="ListParagraph"/>
-        <w:numPr>
-          <w:ilvl w:val="3"/>
-          <w:numId w:val="2"/>
-        </w:numPr>
-        <w:rPr>
-          <w:rFonts w:ascii="Times New Roman" w:hAnsi="Times New Roman" w:cs="Times New Roman"/>
-          <w:color w:val="000000" w:themeColor="text1"/>
-          <w:sz w:val="28"/>
-          <w:szCs w:val="28"/>
-        </w:rPr>
-      </w:pPr>
-      <w:r>
-        <w:rPr>
-          <w:rFonts w:ascii="Times New Roman" w:hAnsi="Times New Roman" w:cs="Times New Roman"/>
-          <w:color w:val="000000" w:themeColor="text1"/>
-          <w:sz w:val="28"/>
-          <w:szCs w:val="28"/>
-        </w:rPr>
-        <w:t>elevation.</w:t>
-      </w:r>
-    </w:p>
-    <w:p>
-      <w:pPr>
-        <w:pStyle w:val="ListParagraph"/>
-        <w:numPr>
-          <w:ilvl w:val="2"/>
-          <w:numId w:val="2"/>
-        </w:numPr>
-        <w:rPr>
-          <w:rFonts w:ascii="Times New Roman" w:hAnsi="Times New Roman" w:cs="Times New Roman"/>
-          <w:color w:val="000000" w:themeColor="text1"/>
-          <w:sz w:val="28"/>
-          <w:szCs w:val="28"/>
-        </w:rPr>
-      </w:pPr>
-      <w:r>
-        <w:rPr>
-          <w:rFonts w:ascii="Times New Roman" w:hAnsi="Times New Roman" w:cs="Times New Roman"/>
-          <w:color w:val="000000" w:themeColor="text1"/>
-          <w:sz w:val="28"/>
-          <w:szCs w:val="28"/>
-        </w:rPr>
-        <w:t>Flexible</w:t>
-      </w:r>
-    </w:p>
-    <w:p>
-      <w:pPr>
-        <w:pStyle w:val="ListParagraph"/>
-        <w:numPr>
-          <w:ilvl w:val="3"/>
-          <w:numId w:val="2"/>
-        </w:numPr>
-        <w:rPr>
-          <w:rFonts w:ascii="Times New Roman" w:hAnsi="Times New Roman" w:cs="Times New Roman"/>
-          <w:color w:val="000000" w:themeColor="text1"/>
-          <w:sz w:val="28"/>
-          <w:szCs w:val="28"/>
-        </w:rPr>
-      </w:pPr>
-      <w:r>
-        <w:rPr>
-          <w:rFonts w:ascii="Times New Roman" w:hAnsi="Times New Roman" w:cs="Times New Roman"/>
-          <w:color w:val="000000" w:themeColor="text1"/>
-          <w:sz w:val="28"/>
-          <w:szCs w:val="28"/>
-        </w:rPr>
-        <w:t>Creates a widget that controls how a child of a [Row], [Column], or [Flex] flexes.</w:t>
-      </w:r>
-    </w:p>
-    <w:p>
-      <w:pPr>
-        <w:pStyle w:val="ListParagraph"/>
-        <w:numPr>
-          <w:ilvl w:val="2"/>
-          <w:numId w:val="2"/>
-        </w:numPr>
-        <w:rPr>
-          <w:rFonts w:ascii="Times New Roman" w:hAnsi="Times New Roman" w:cs="Times New Roman"/>
-          <w:color w:val="000000" w:themeColor="text1"/>
-          <w:sz w:val="28"/>
-          <w:szCs w:val="28"/>
-        </w:rPr>
-      </w:pPr>
-      <w:proofErr w:type="spellStart"/>
-      <w:r>
-        <w:rPr>
-          <w:rFonts w:ascii="Times New Roman" w:hAnsi="Times New Roman" w:cs="Times New Roman"/>
-          <w:color w:val="000000" w:themeColor="text1"/>
-          <w:sz w:val="28"/>
-          <w:szCs w:val="28"/>
-        </w:rPr>
-        <w:t>ListView</w:t>
-      </w:r>
-      <w:proofErr w:type="spellEnd"/>
-    </w:p>
-    <w:p>
-      <w:pPr>
-        <w:pStyle w:val="ListParagraph"/>
-        <w:numPr>
-          <w:ilvl w:val="3"/>
-          <w:numId w:val="2"/>
-        </w:numPr>
-        <w:rPr>
-          <w:rFonts w:ascii="Times New Roman" w:hAnsi="Times New Roman" w:cs="Times New Roman"/>
-          <w:color w:val="000000" w:themeColor="text1"/>
-          <w:sz w:val="28"/>
-          <w:szCs w:val="28"/>
-        </w:rPr>
-      </w:pPr>
-      <w:r>
-        <w:rPr>
-          <w:rFonts w:ascii="Times New Roman" w:hAnsi="Times New Roman" w:cs="Times New Roman"/>
-          <w:color w:val="000000" w:themeColor="text1"/>
-          <w:sz w:val="28"/>
-          <w:szCs w:val="28"/>
-        </w:rPr>
-        <w:t>Reverse: true</w:t>
+        <w:t>Have property ‘widget’ in</w:t>
       </w:r>
       <w:bookmarkStart w:id="0" w:name="_GoBack"/>
       <w:bookmarkEnd w:id="0"/>
+      <w:r>
+        <w:rPr>
+          <w:rFonts w:ascii="Times New Roman" w:hAnsi="Times New Roman" w:cs="Times New Roman"/>
+          <w:color w:val="000000" w:themeColor="text1"/>
+          <w:sz w:val="28"/>
+          <w:szCs w:val="28"/>
+        </w:rPr>
+        <w:t xml:space="preserve"> State was linked with Widget.</w:t>
+      </w:r>
+    </w:p>
+    <w:p>
+      <w:pPr>
+        <w:pStyle w:val="ListParagraph"/>
+        <w:numPr>
+          <w:ilvl w:val="1"/>
+          <w:numId w:val="2"/>
+        </w:numPr>
+        <w:rPr>
+          <w:rFonts w:ascii="Times New Roman" w:hAnsi="Times New Roman" w:cs="Times New Roman"/>
+          <w:color w:val="000000" w:themeColor="text1"/>
+          <w:sz w:val="28"/>
+          <w:szCs w:val="28"/>
+        </w:rPr>
+      </w:pPr>
+      <w:r>
+        <w:rPr>
+          <w:rFonts w:ascii="Times New Roman" w:hAnsi="Times New Roman" w:cs="Times New Roman"/>
+          <w:color w:val="000000" w:themeColor="text1"/>
+          <w:sz w:val="28"/>
+          <w:szCs w:val="28"/>
+        </w:rPr>
+        <w:lastRenderedPageBreak/>
+        <w:t>Navigator.</w:t>
+      </w:r>
     </w:p>
     <w:p>
       <w:pPr>
@@ -9950,6 +7940,2059 @@
           <w:szCs w:val="28"/>
         </w:rPr>
       </w:pPr>
+      <w:r>
+        <w:rPr>
+          <w:rFonts w:ascii="Times New Roman" w:hAnsi="Times New Roman" w:cs="Times New Roman"/>
+          <w:color w:val="000000" w:themeColor="text1"/>
+          <w:sz w:val="28"/>
+          <w:szCs w:val="28"/>
+        </w:rPr>
+        <w:t>Pop(context, data)</w:t>
+      </w:r>
+    </w:p>
+    <w:p>
+      <w:pPr>
+        <w:pStyle w:val="ListParagraph"/>
+        <w:numPr>
+          <w:ilvl w:val="2"/>
+          <w:numId w:val="2"/>
+        </w:numPr>
+        <w:rPr>
+          <w:rFonts w:ascii="Times New Roman" w:hAnsi="Times New Roman" w:cs="Times New Roman"/>
+          <w:color w:val="000000" w:themeColor="text1"/>
+          <w:sz w:val="28"/>
+          <w:szCs w:val="28"/>
+        </w:rPr>
+      </w:pPr>
+      <w:r>
+        <w:rPr>
+          <w:rFonts w:ascii="Times New Roman" w:hAnsi="Times New Roman" w:cs="Times New Roman"/>
+          <w:color w:val="000000" w:themeColor="text1"/>
+          <w:sz w:val="28"/>
+          <w:szCs w:val="28"/>
+        </w:rPr>
+        <w:t>Push() Future&lt;T</w:t>
+      </w:r>
+      <w:r>
+        <w:rPr>
+          <w:rFonts w:ascii="Times New Roman" w:hAnsi="Times New Roman" w:cs="Times New Roman"/>
+          <w:color w:val="000000" w:themeColor="text1"/>
+          <w:sz w:val="28"/>
+          <w:szCs w:val="28"/>
+        </w:rPr>
+        <w:t>&gt; : &lt;T&gt; is data of screen pop.</w:t>
+      </w:r>
+    </w:p>
+    <w:p>
+      <w:pPr>
+        <w:pStyle w:val="ListParagraph"/>
+        <w:numPr>
+          <w:ilvl w:val="0"/>
+          <w:numId w:val="2"/>
+        </w:numPr>
+        <w:rPr>
+          <w:rFonts w:ascii="Times New Roman" w:hAnsi="Times New Roman" w:cs="Times New Roman"/>
+          <w:color w:val="000000" w:themeColor="text1"/>
+          <w:sz w:val="28"/>
+          <w:szCs w:val="28"/>
+        </w:rPr>
+      </w:pPr>
+      <w:r>
+        <w:rPr>
+          <w:rFonts w:ascii="Times New Roman" w:hAnsi="Times New Roman" w:cs="Times New Roman"/>
+          <w:color w:val="000000" w:themeColor="text1"/>
+          <w:sz w:val="28"/>
+          <w:szCs w:val="28"/>
+        </w:rPr>
+        <w:t>Boss Level Challenge 3 - Bitcoin Ticker</w:t>
+      </w:r>
+    </w:p>
+    <w:p>
+      <w:pPr>
+        <w:pStyle w:val="ListParagraph"/>
+        <w:numPr>
+          <w:ilvl w:val="1"/>
+          <w:numId w:val="2"/>
+        </w:numPr>
+        <w:rPr>
+          <w:rFonts w:ascii="Times New Roman" w:hAnsi="Times New Roman" w:cs="Times New Roman"/>
+          <w:color w:val="000000" w:themeColor="text1"/>
+          <w:sz w:val="28"/>
+          <w:szCs w:val="28"/>
+        </w:rPr>
+      </w:pPr>
+      <w:r>
+        <w:rPr>
+          <w:rFonts w:ascii="Times New Roman" w:hAnsi="Times New Roman" w:cs="Times New Roman"/>
+          <w:color w:val="000000" w:themeColor="text1"/>
+          <w:sz w:val="28"/>
+          <w:szCs w:val="28"/>
+        </w:rPr>
+        <w:t>Widgets</w:t>
+      </w:r>
+    </w:p>
+    <w:p>
+      <w:pPr>
+        <w:pStyle w:val="ListParagraph"/>
+        <w:numPr>
+          <w:ilvl w:val="2"/>
+          <w:numId w:val="2"/>
+        </w:numPr>
+        <w:rPr>
+          <w:rFonts w:ascii="Times New Roman" w:hAnsi="Times New Roman" w:cs="Times New Roman"/>
+          <w:color w:val="000000" w:themeColor="text1"/>
+          <w:sz w:val="28"/>
+          <w:szCs w:val="28"/>
+        </w:rPr>
+      </w:pPr>
+      <w:proofErr w:type="spellStart"/>
+      <w:r>
+        <w:rPr>
+          <w:rFonts w:ascii="Times New Roman" w:hAnsi="Times New Roman" w:cs="Times New Roman"/>
+          <w:color w:val="000000" w:themeColor="text1"/>
+          <w:sz w:val="28"/>
+          <w:szCs w:val="28"/>
+        </w:rPr>
+        <w:t>DropdownButton</w:t>
+      </w:r>
+      <w:proofErr w:type="spellEnd"/>
+      <w:r>
+        <w:rPr>
+          <w:rFonts w:ascii="Times New Roman" w:hAnsi="Times New Roman" w:cs="Times New Roman"/>
+          <w:color w:val="000000" w:themeColor="text1"/>
+          <w:sz w:val="28"/>
+          <w:szCs w:val="28"/>
+        </w:rPr>
+        <w:t>&lt;</w:t>
+      </w:r>
+      <w:r>
+        <w:rPr>
+          <w:rFonts w:ascii="Times New Roman" w:hAnsi="Times New Roman" w:cs="Times New Roman"/>
+          <w:color w:val="FF0000"/>
+          <w:sz w:val="28"/>
+          <w:szCs w:val="28"/>
+        </w:rPr>
+        <w:t xml:space="preserve"> </w:t>
+      </w:r>
+      <w:r>
+        <w:rPr>
+          <w:rFonts w:ascii="Times New Roman" w:hAnsi="Times New Roman" w:cs="Times New Roman"/>
+          <w:color w:val="000000" w:themeColor="text1"/>
+          <w:sz w:val="28"/>
+          <w:szCs w:val="28"/>
+        </w:rPr>
+        <w:t>&gt;</w:t>
+      </w:r>
+    </w:p>
+    <w:p>
+      <w:pPr>
+        <w:pStyle w:val="ListParagraph"/>
+        <w:numPr>
+          <w:ilvl w:val="2"/>
+          <w:numId w:val="2"/>
+        </w:numPr>
+        <w:rPr>
+          <w:rFonts w:ascii="Times New Roman" w:hAnsi="Times New Roman" w:cs="Times New Roman"/>
+          <w:color w:val="000000" w:themeColor="text1"/>
+          <w:sz w:val="28"/>
+          <w:szCs w:val="28"/>
+        </w:rPr>
+      </w:pPr>
+      <w:proofErr w:type="spellStart"/>
+      <w:r>
+        <w:rPr>
+          <w:rFonts w:ascii="Times New Roman" w:hAnsi="Times New Roman" w:cs="Times New Roman"/>
+          <w:color w:val="000000" w:themeColor="text1"/>
+          <w:sz w:val="28"/>
+          <w:szCs w:val="28"/>
+        </w:rPr>
+        <w:t>CupertinoPicker</w:t>
+      </w:r>
+      <w:proofErr w:type="spellEnd"/>
+    </w:p>
+    <w:p>
+      <w:pPr>
+        <w:pStyle w:val="ListParagraph"/>
+        <w:numPr>
+          <w:ilvl w:val="1"/>
+          <w:numId w:val="2"/>
+        </w:numPr>
+        <w:rPr>
+          <w:rFonts w:ascii="Times New Roman" w:hAnsi="Times New Roman" w:cs="Times New Roman"/>
+          <w:color w:val="000000" w:themeColor="text1"/>
+          <w:sz w:val="28"/>
+          <w:szCs w:val="28"/>
+        </w:rPr>
+      </w:pPr>
+      <w:r>
+        <w:rPr>
+          <w:rFonts w:ascii="Times New Roman" w:hAnsi="Times New Roman" w:cs="Times New Roman"/>
+          <w:color w:val="000000" w:themeColor="text1"/>
+          <w:sz w:val="28"/>
+          <w:szCs w:val="28"/>
+        </w:rPr>
+        <w:t>Import</w:t>
+      </w:r>
+    </w:p>
+    <w:p>
+      <w:pPr>
+        <w:pStyle w:val="ListParagraph"/>
+        <w:numPr>
+          <w:ilvl w:val="2"/>
+          <w:numId w:val="2"/>
+        </w:numPr>
+        <w:rPr>
+          <w:rFonts w:ascii="Times New Roman" w:hAnsi="Times New Roman" w:cs="Times New Roman"/>
+          <w:color w:val="000000" w:themeColor="text1"/>
+          <w:sz w:val="28"/>
+          <w:szCs w:val="28"/>
+        </w:rPr>
+      </w:pPr>
+      <w:r>
+        <w:rPr>
+          <w:rFonts w:ascii="Times New Roman" w:hAnsi="Times New Roman" w:cs="Times New Roman"/>
+          <w:color w:val="000000" w:themeColor="text1"/>
+          <w:sz w:val="28"/>
+          <w:szCs w:val="28"/>
+        </w:rPr>
+        <w:t>Show Class ( just show this class in library).</w:t>
+      </w:r>
+    </w:p>
+    <w:p>
+      <w:pPr>
+        <w:pStyle w:val="ListParagraph"/>
+        <w:numPr>
+          <w:ilvl w:val="2"/>
+          <w:numId w:val="2"/>
+        </w:numPr>
+        <w:rPr>
+          <w:rFonts w:ascii="Times New Roman" w:hAnsi="Times New Roman" w:cs="Times New Roman"/>
+          <w:color w:val="000000" w:themeColor="text1"/>
+          <w:sz w:val="28"/>
+          <w:szCs w:val="28"/>
+        </w:rPr>
+      </w:pPr>
+      <w:r>
+        <w:rPr>
+          <w:rFonts w:ascii="Times New Roman" w:hAnsi="Times New Roman" w:cs="Times New Roman"/>
+          <w:color w:val="000000" w:themeColor="text1"/>
+          <w:sz w:val="28"/>
+          <w:szCs w:val="28"/>
+        </w:rPr>
+        <w:t>Hide Class (hide this class in library).</w:t>
+      </w:r>
+    </w:p>
+    <w:p>
+      <w:pPr>
+        <w:pStyle w:val="ListParagraph"/>
+        <w:numPr>
+          <w:ilvl w:val="0"/>
+          <w:numId w:val="2"/>
+        </w:numPr>
+        <w:rPr>
+          <w:rFonts w:ascii="Times New Roman" w:hAnsi="Times New Roman" w:cs="Times New Roman"/>
+          <w:color w:val="000000" w:themeColor="text1"/>
+          <w:sz w:val="28"/>
+          <w:szCs w:val="28"/>
+        </w:rPr>
+      </w:pPr>
+      <w:r>
+        <w:rPr>
+          <w:rFonts w:ascii="Times New Roman" w:hAnsi="Times New Roman" w:cs="Times New Roman"/>
+          <w:color w:val="000000" w:themeColor="text1"/>
+          <w:sz w:val="28"/>
+          <w:szCs w:val="28"/>
+        </w:rPr>
+        <w:t xml:space="preserve">Flash Chat - Flutter x Firebase Cloud </w:t>
+      </w:r>
+      <w:proofErr w:type="spellStart"/>
+      <w:r>
+        <w:rPr>
+          <w:rFonts w:ascii="Times New Roman" w:hAnsi="Times New Roman" w:cs="Times New Roman"/>
+          <w:color w:val="000000" w:themeColor="text1"/>
+          <w:sz w:val="28"/>
+          <w:szCs w:val="28"/>
+        </w:rPr>
+        <w:t>Firestore</w:t>
+      </w:r>
+      <w:proofErr w:type="spellEnd"/>
+      <w:r>
+        <w:rPr>
+          <w:rFonts w:ascii="Times New Roman" w:hAnsi="Times New Roman" w:cs="Times New Roman"/>
+          <w:color w:val="000000" w:themeColor="text1"/>
+          <w:sz w:val="28"/>
+          <w:szCs w:val="28"/>
+        </w:rPr>
+        <w:t xml:space="preserve"> </w:t>
+      </w:r>
+    </w:p>
+    <w:p>
+      <w:pPr>
+        <w:pStyle w:val="ListParagraph"/>
+        <w:numPr>
+          <w:ilvl w:val="1"/>
+          <w:numId w:val="2"/>
+        </w:numPr>
+        <w:rPr>
+          <w:rFonts w:ascii="Times New Roman" w:hAnsi="Times New Roman" w:cs="Times New Roman"/>
+          <w:color w:val="000000" w:themeColor="text1"/>
+          <w:sz w:val="28"/>
+          <w:szCs w:val="28"/>
+        </w:rPr>
+      </w:pPr>
+      <w:r>
+        <w:rPr>
+          <w:rFonts w:ascii="Times New Roman" w:hAnsi="Times New Roman" w:cs="Times New Roman"/>
+          <w:color w:val="000000" w:themeColor="text1"/>
+          <w:sz w:val="28"/>
+          <w:szCs w:val="28"/>
+        </w:rPr>
+        <w:t>Static</w:t>
+      </w:r>
+    </w:p>
+    <w:p>
+      <w:pPr>
+        <w:pStyle w:val="ListParagraph"/>
+        <w:numPr>
+          <w:ilvl w:val="2"/>
+          <w:numId w:val="2"/>
+        </w:numPr>
+        <w:rPr>
+          <w:rFonts w:ascii="Times New Roman" w:hAnsi="Times New Roman" w:cs="Times New Roman"/>
+          <w:color w:val="000000" w:themeColor="text1"/>
+          <w:sz w:val="28"/>
+          <w:szCs w:val="28"/>
+        </w:rPr>
+      </w:pPr>
+      <w:r>
+        <w:rPr>
+          <w:rFonts w:ascii="Times New Roman" w:hAnsi="Times New Roman" w:cs="Times New Roman"/>
+          <w:color w:val="000000" w:themeColor="text1"/>
+          <w:sz w:val="28"/>
+          <w:szCs w:val="28"/>
+        </w:rPr>
+        <w:t>is useful for class-wide state and constants.</w:t>
+      </w:r>
+    </w:p>
+    <w:p>
+      <w:pPr>
+        <w:pStyle w:val="ListParagraph"/>
+        <w:numPr>
+          <w:ilvl w:val="2"/>
+          <w:numId w:val="2"/>
+        </w:numPr>
+        <w:rPr>
+          <w:rFonts w:ascii="Times New Roman" w:hAnsi="Times New Roman" w:cs="Times New Roman"/>
+          <w:color w:val="000000" w:themeColor="text1"/>
+          <w:sz w:val="28"/>
+          <w:szCs w:val="28"/>
+        </w:rPr>
+      </w:pPr>
+      <w:r>
+        <w:rPr>
+          <w:rFonts w:ascii="Times New Roman" w:hAnsi="Times New Roman" w:cs="Times New Roman"/>
+          <w:color w:val="000000" w:themeColor="text1"/>
+          <w:sz w:val="28"/>
+          <w:szCs w:val="28"/>
+        </w:rPr>
+        <w:t xml:space="preserve">Why have to have static when set property of class with </w:t>
+      </w:r>
+      <w:proofErr w:type="spellStart"/>
+      <w:r>
+        <w:rPr>
+          <w:rFonts w:ascii="Times New Roman" w:hAnsi="Times New Roman" w:cs="Times New Roman"/>
+          <w:b/>
+          <w:color w:val="000000" w:themeColor="text1"/>
+          <w:sz w:val="28"/>
+          <w:szCs w:val="28"/>
+        </w:rPr>
+        <w:t>const</w:t>
+      </w:r>
+      <w:proofErr w:type="spellEnd"/>
+      <w:r>
+        <w:rPr>
+          <w:rFonts w:ascii="Times New Roman" w:hAnsi="Times New Roman" w:cs="Times New Roman"/>
+          <w:b/>
+          <w:color w:val="000000" w:themeColor="text1"/>
+          <w:sz w:val="28"/>
+          <w:szCs w:val="28"/>
+        </w:rPr>
+        <w:t>?</w:t>
+      </w:r>
+    </w:p>
+    <w:p>
+      <w:pPr>
+        <w:pStyle w:val="ListParagraph"/>
+        <w:numPr>
+          <w:ilvl w:val="3"/>
+          <w:numId w:val="2"/>
+        </w:numPr>
+        <w:rPr>
+          <w:rFonts w:ascii="Times New Roman" w:hAnsi="Times New Roman" w:cs="Times New Roman"/>
+          <w:color w:val="000000" w:themeColor="text1"/>
+          <w:sz w:val="28"/>
+          <w:szCs w:val="28"/>
+        </w:rPr>
+      </w:pPr>
+      <w:r>
+        <w:rPr>
+          <w:rFonts w:ascii="Times New Roman" w:hAnsi="Times New Roman" w:cs="Times New Roman"/>
+          <w:b/>
+          <w:color w:val="000000" w:themeColor="text1"/>
+          <w:sz w:val="28"/>
+          <w:szCs w:val="28"/>
+        </w:rPr>
+        <w:t>.</w:t>
+      </w:r>
+    </w:p>
+    <w:p>
+      <w:pPr>
+        <w:pStyle w:val="ListParagraph"/>
+        <w:numPr>
+          <w:ilvl w:val="1"/>
+          <w:numId w:val="2"/>
+        </w:numPr>
+        <w:rPr>
+          <w:rFonts w:ascii="Times New Roman" w:hAnsi="Times New Roman" w:cs="Times New Roman"/>
+          <w:color w:val="000000" w:themeColor="text1"/>
+          <w:sz w:val="28"/>
+          <w:szCs w:val="28"/>
+        </w:rPr>
+      </w:pPr>
+      <w:r>
+        <w:rPr>
+          <w:rFonts w:ascii="Times New Roman" w:hAnsi="Times New Roman" w:cs="Times New Roman"/>
+          <w:color w:val="000000" w:themeColor="text1"/>
+          <w:sz w:val="28"/>
+          <w:szCs w:val="28"/>
+        </w:rPr>
+        <w:t>Animation</w:t>
+      </w:r>
+    </w:p>
+    <w:p>
+      <w:pPr>
+        <w:pStyle w:val="ListParagraph"/>
+        <w:numPr>
+          <w:ilvl w:val="2"/>
+          <w:numId w:val="2"/>
+        </w:numPr>
+        <w:rPr>
+          <w:rFonts w:ascii="Times New Roman" w:hAnsi="Times New Roman" w:cs="Times New Roman"/>
+          <w:color w:val="000000" w:themeColor="text1"/>
+          <w:sz w:val="28"/>
+          <w:szCs w:val="28"/>
+        </w:rPr>
+      </w:pPr>
+      <w:r>
+        <w:rPr>
+          <w:rFonts w:ascii="Times New Roman" w:hAnsi="Times New Roman" w:cs="Times New Roman"/>
+          <w:color w:val="000000" w:themeColor="text1"/>
+          <w:sz w:val="28"/>
+          <w:szCs w:val="28"/>
+        </w:rPr>
+        <w:t>Hero Animation</w:t>
+      </w:r>
+    </w:p>
+    <w:p>
+      <w:pPr>
+        <w:pStyle w:val="ListParagraph"/>
+        <w:numPr>
+          <w:ilvl w:val="3"/>
+          <w:numId w:val="2"/>
+        </w:numPr>
+        <w:rPr>
+          <w:rFonts w:ascii="Times New Roman" w:hAnsi="Times New Roman" w:cs="Times New Roman"/>
+          <w:color w:val="000000" w:themeColor="text1"/>
+          <w:sz w:val="28"/>
+          <w:szCs w:val="28"/>
+        </w:rPr>
+      </w:pPr>
+      <w:r>
+        <w:rPr>
+          <w:rFonts w:ascii="Times New Roman" w:hAnsi="Times New Roman" w:cs="Times New Roman"/>
+          <w:color w:val="000000" w:themeColor="text1"/>
+          <w:sz w:val="28"/>
+          <w:szCs w:val="28"/>
+        </w:rPr>
+        <w:t>2 * Hero Widgets</w:t>
+      </w:r>
+    </w:p>
+    <w:p>
+      <w:pPr>
+        <w:pStyle w:val="ListParagraph"/>
+        <w:numPr>
+          <w:ilvl w:val="3"/>
+          <w:numId w:val="2"/>
+        </w:numPr>
+        <w:rPr>
+          <w:rFonts w:ascii="Times New Roman" w:hAnsi="Times New Roman" w:cs="Times New Roman"/>
+          <w:color w:val="000000" w:themeColor="text1"/>
+          <w:sz w:val="28"/>
+          <w:szCs w:val="28"/>
+        </w:rPr>
+      </w:pPr>
+      <w:r>
+        <w:rPr>
+          <w:rFonts w:ascii="Times New Roman" w:hAnsi="Times New Roman" w:cs="Times New Roman"/>
+          <w:color w:val="000000" w:themeColor="text1"/>
+          <w:sz w:val="28"/>
+          <w:szCs w:val="28"/>
+        </w:rPr>
+        <w:t>A shared tag property</w:t>
+      </w:r>
+    </w:p>
+    <w:p>
+      <w:pPr>
+        <w:pStyle w:val="ListParagraph"/>
+        <w:numPr>
+          <w:ilvl w:val="3"/>
+          <w:numId w:val="2"/>
+        </w:numPr>
+        <w:rPr>
+          <w:rFonts w:ascii="Times New Roman" w:hAnsi="Times New Roman" w:cs="Times New Roman"/>
+          <w:color w:val="000000" w:themeColor="text1"/>
+          <w:sz w:val="28"/>
+          <w:szCs w:val="28"/>
+        </w:rPr>
+      </w:pPr>
+      <w:r>
+        <w:rPr>
+          <w:rFonts w:ascii="Times New Roman" w:hAnsi="Times New Roman" w:cs="Times New Roman"/>
+          <w:color w:val="000000" w:themeColor="text1"/>
+          <w:sz w:val="28"/>
+          <w:szCs w:val="28"/>
+        </w:rPr>
+        <w:t>Navigator-based screen transitions.</w:t>
+      </w:r>
+    </w:p>
+    <w:p>
+      <w:pPr>
+        <w:pStyle w:val="ListParagraph"/>
+        <w:numPr>
+          <w:ilvl w:val="2"/>
+          <w:numId w:val="2"/>
+        </w:numPr>
+        <w:rPr>
+          <w:rFonts w:ascii="Times New Roman" w:hAnsi="Times New Roman" w:cs="Times New Roman"/>
+          <w:color w:val="000000" w:themeColor="text1"/>
+          <w:sz w:val="28"/>
+          <w:szCs w:val="28"/>
+        </w:rPr>
+      </w:pPr>
+      <w:r>
+        <w:rPr>
+          <w:rFonts w:ascii="Times New Roman" w:hAnsi="Times New Roman" w:cs="Times New Roman"/>
+          <w:color w:val="000000" w:themeColor="text1"/>
+          <w:sz w:val="28"/>
+          <w:szCs w:val="28"/>
+        </w:rPr>
+        <w:t>Animation</w:t>
+      </w:r>
+    </w:p>
+    <w:p>
+      <w:pPr>
+        <w:pStyle w:val="ListParagraph"/>
+        <w:numPr>
+          <w:ilvl w:val="3"/>
+          <w:numId w:val="2"/>
+        </w:numPr>
+        <w:rPr>
+          <w:rFonts w:ascii="Times New Roman" w:hAnsi="Times New Roman" w:cs="Times New Roman"/>
+          <w:color w:val="000000" w:themeColor="text1"/>
+          <w:sz w:val="28"/>
+          <w:szCs w:val="28"/>
+        </w:rPr>
+      </w:pPr>
+      <w:r>
+        <w:rPr>
+          <w:rFonts w:ascii="Times New Roman" w:hAnsi="Times New Roman" w:cs="Times New Roman"/>
+          <w:color w:val="000000" w:themeColor="text1"/>
+          <w:sz w:val="28"/>
+          <w:szCs w:val="28"/>
+        </w:rPr>
+        <w:t>A ticker</w:t>
+      </w:r>
+    </w:p>
+    <w:p>
+      <w:pPr>
+        <w:pStyle w:val="ListParagraph"/>
+        <w:numPr>
+          <w:ilvl w:val="3"/>
+          <w:numId w:val="2"/>
+        </w:numPr>
+        <w:rPr>
+          <w:rFonts w:ascii="Times New Roman" w:hAnsi="Times New Roman" w:cs="Times New Roman"/>
+          <w:color w:val="000000" w:themeColor="text1"/>
+          <w:sz w:val="28"/>
+          <w:szCs w:val="28"/>
+        </w:rPr>
+      </w:pPr>
+      <w:r>
+        <w:rPr>
+          <w:rFonts w:ascii="Times New Roman" w:hAnsi="Times New Roman" w:cs="Times New Roman"/>
+          <w:color w:val="000000" w:themeColor="text1"/>
+          <w:sz w:val="28"/>
+          <w:szCs w:val="28"/>
+        </w:rPr>
+        <w:t>Animation controller</w:t>
+      </w:r>
+    </w:p>
+    <w:p>
+      <w:pPr>
+        <w:pStyle w:val="ListParagraph"/>
+        <w:numPr>
+          <w:ilvl w:val="3"/>
+          <w:numId w:val="2"/>
+        </w:numPr>
+        <w:rPr>
+          <w:rFonts w:ascii="Times New Roman" w:hAnsi="Times New Roman" w:cs="Times New Roman"/>
+          <w:color w:val="000000" w:themeColor="text1"/>
+          <w:sz w:val="28"/>
+          <w:szCs w:val="28"/>
+        </w:rPr>
+      </w:pPr>
+      <w:r>
+        <w:rPr>
+          <w:rFonts w:ascii="Times New Roman" w:hAnsi="Times New Roman" w:cs="Times New Roman"/>
+          <w:color w:val="000000" w:themeColor="text1"/>
+          <w:sz w:val="28"/>
+          <w:szCs w:val="28"/>
+        </w:rPr>
+        <w:t>Animation value</w:t>
+      </w:r>
+    </w:p>
+    <w:p>
+      <w:pPr>
+        <w:pStyle w:val="ListParagraph"/>
+        <w:numPr>
+          <w:ilvl w:val="2"/>
+          <w:numId w:val="2"/>
+        </w:numPr>
+        <w:rPr>
+          <w:rFonts w:ascii="Times New Roman" w:hAnsi="Times New Roman" w:cs="Times New Roman"/>
+          <w:color w:val="000000" w:themeColor="text1"/>
+          <w:sz w:val="28"/>
+          <w:szCs w:val="28"/>
+        </w:rPr>
+      </w:pPr>
+      <w:r>
+        <w:rPr>
+          <w:rFonts w:ascii="Times New Roman" w:hAnsi="Times New Roman" w:cs="Times New Roman"/>
+          <w:color w:val="000000" w:themeColor="text1"/>
+          <w:sz w:val="28"/>
+          <w:szCs w:val="28"/>
+        </w:rPr>
+        <w:t>Animation Controller</w:t>
+      </w:r>
+    </w:p>
+    <w:p>
+      <w:pPr>
+        <w:pStyle w:val="ListParagraph"/>
+        <w:numPr>
+          <w:ilvl w:val="3"/>
+          <w:numId w:val="2"/>
+        </w:numPr>
+        <w:rPr>
+          <w:rFonts w:ascii="Times New Roman" w:hAnsi="Times New Roman" w:cs="Times New Roman"/>
+          <w:color w:val="000000" w:themeColor="text1"/>
+          <w:sz w:val="28"/>
+          <w:szCs w:val="28"/>
+        </w:rPr>
+      </w:pPr>
+      <w:proofErr w:type="spellStart"/>
+      <w:r>
+        <w:rPr>
+          <w:rFonts w:ascii="Times New Roman" w:hAnsi="Times New Roman" w:cs="Times New Roman"/>
+          <w:color w:val="000000" w:themeColor="text1"/>
+          <w:sz w:val="28"/>
+          <w:szCs w:val="28"/>
+        </w:rPr>
+        <w:t>Vsync</w:t>
+      </w:r>
+      <w:proofErr w:type="spellEnd"/>
+      <w:r>
+        <w:rPr>
+          <w:rFonts w:ascii="Times New Roman" w:hAnsi="Times New Roman" w:cs="Times New Roman"/>
+          <w:color w:val="000000" w:themeColor="text1"/>
+          <w:sz w:val="28"/>
+          <w:szCs w:val="28"/>
+        </w:rPr>
+        <w:t xml:space="preserve">: </w:t>
+      </w:r>
+      <w:proofErr w:type="spellStart"/>
+      <w:r>
+        <w:rPr>
+          <w:rFonts w:ascii="Times New Roman" w:hAnsi="Times New Roman" w:cs="Times New Roman"/>
+          <w:color w:val="000000" w:themeColor="text1"/>
+          <w:sz w:val="28"/>
+          <w:szCs w:val="28"/>
+        </w:rPr>
+        <w:t>SingleTickerProviderStateMixin</w:t>
+      </w:r>
+      <w:proofErr w:type="spellEnd"/>
+    </w:p>
+    <w:p>
+      <w:pPr>
+        <w:pStyle w:val="ListParagraph"/>
+        <w:numPr>
+          <w:ilvl w:val="4"/>
+          <w:numId w:val="2"/>
+        </w:numPr>
+        <w:rPr>
+          <w:rFonts w:ascii="Times New Roman" w:hAnsi="Times New Roman" w:cs="Times New Roman"/>
+          <w:color w:val="000000" w:themeColor="text1"/>
+          <w:sz w:val="28"/>
+          <w:szCs w:val="28"/>
+        </w:rPr>
+      </w:pPr>
+      <w:r>
+        <w:rPr>
+          <w:rFonts w:ascii="Times New Roman" w:hAnsi="Times New Roman" w:cs="Times New Roman"/>
+          <w:color w:val="000000" w:themeColor="text1"/>
+          <w:sz w:val="28"/>
+          <w:szCs w:val="28"/>
+        </w:rPr>
+        <w:t>Which going to provide the ticker for animation controller.</w:t>
+      </w:r>
+    </w:p>
+    <w:p>
+      <w:pPr>
+        <w:pStyle w:val="ListParagraph"/>
+        <w:numPr>
+          <w:ilvl w:val="3"/>
+          <w:numId w:val="2"/>
+        </w:numPr>
+        <w:rPr>
+          <w:rFonts w:ascii="Times New Roman" w:hAnsi="Times New Roman" w:cs="Times New Roman"/>
+          <w:color w:val="000000" w:themeColor="text1"/>
+          <w:sz w:val="28"/>
+          <w:szCs w:val="28"/>
+        </w:rPr>
+      </w:pPr>
+      <w:r>
+        <w:rPr>
+          <w:rFonts w:ascii="Times New Roman" w:hAnsi="Times New Roman" w:cs="Times New Roman"/>
+          <w:color w:val="000000" w:themeColor="text1"/>
+          <w:sz w:val="28"/>
+          <w:szCs w:val="28"/>
+        </w:rPr>
+        <w:t>Forward: proceed animation forwards.</w:t>
+      </w:r>
+    </w:p>
+    <w:p>
+      <w:pPr>
+        <w:pStyle w:val="ListParagraph"/>
+        <w:numPr>
+          <w:ilvl w:val="3"/>
+          <w:numId w:val="2"/>
+        </w:numPr>
+        <w:rPr>
+          <w:rFonts w:ascii="Times New Roman" w:hAnsi="Times New Roman" w:cs="Times New Roman"/>
+          <w:color w:val="000000" w:themeColor="text1"/>
+          <w:sz w:val="28"/>
+          <w:szCs w:val="28"/>
+        </w:rPr>
+      </w:pPr>
+      <w:proofErr w:type="spellStart"/>
+      <w:r>
+        <w:rPr>
+          <w:rFonts w:ascii="Times New Roman" w:hAnsi="Times New Roman" w:cs="Times New Roman"/>
+          <w:color w:val="000000" w:themeColor="text1"/>
+          <w:sz w:val="28"/>
+          <w:szCs w:val="28"/>
+        </w:rPr>
+        <w:t>addListener</w:t>
+      </w:r>
+      <w:proofErr w:type="spellEnd"/>
+      <w:r>
+        <w:rPr>
+          <w:rFonts w:ascii="Times New Roman" w:hAnsi="Times New Roman" w:cs="Times New Roman"/>
+          <w:color w:val="000000" w:themeColor="text1"/>
+          <w:sz w:val="28"/>
+          <w:szCs w:val="28"/>
+        </w:rPr>
+        <w:t xml:space="preserve">: </w:t>
+      </w:r>
+    </w:p>
+    <w:p>
+      <w:pPr>
+        <w:pStyle w:val="ListParagraph"/>
+        <w:numPr>
+          <w:ilvl w:val="3"/>
+          <w:numId w:val="2"/>
+        </w:numPr>
+        <w:rPr>
+          <w:rFonts w:ascii="Times New Roman" w:hAnsi="Times New Roman" w:cs="Times New Roman"/>
+          <w:color w:val="000000" w:themeColor="text1"/>
+          <w:sz w:val="28"/>
+          <w:szCs w:val="28"/>
+        </w:rPr>
+      </w:pPr>
+      <w:r>
+        <w:rPr>
+          <w:rFonts w:ascii="Times New Roman" w:hAnsi="Times New Roman" w:cs="Times New Roman"/>
+          <w:color w:val="000000" w:themeColor="text1"/>
+          <w:sz w:val="28"/>
+          <w:szCs w:val="28"/>
+        </w:rPr>
+        <w:t>duration / 60 : 60 tick / second</w:t>
+      </w:r>
+    </w:p>
+    <w:p>
+      <w:pPr>
+        <w:pStyle w:val="ListParagraph"/>
+        <w:numPr>
+          <w:ilvl w:val="3"/>
+          <w:numId w:val="2"/>
+        </w:numPr>
+        <w:rPr>
+          <w:rFonts w:ascii="Times New Roman" w:hAnsi="Times New Roman" w:cs="Times New Roman"/>
+          <w:color w:val="000000" w:themeColor="text1"/>
+          <w:sz w:val="28"/>
+          <w:szCs w:val="28"/>
+        </w:rPr>
+      </w:pPr>
+      <w:r>
+        <w:rPr>
+          <w:rFonts w:ascii="Times New Roman" w:hAnsi="Times New Roman" w:cs="Times New Roman"/>
+          <w:color w:val="000000" w:themeColor="text1"/>
+          <w:sz w:val="28"/>
+          <w:szCs w:val="28"/>
+        </w:rPr>
+        <w:t>reverse</w:t>
+      </w:r>
+    </w:p>
+    <w:p>
+      <w:pPr>
+        <w:pStyle w:val="ListParagraph"/>
+        <w:numPr>
+          <w:ilvl w:val="2"/>
+          <w:numId w:val="2"/>
+        </w:numPr>
+        <w:rPr>
+          <w:rFonts w:ascii="Times New Roman" w:hAnsi="Times New Roman" w:cs="Times New Roman"/>
+          <w:color w:val="000000" w:themeColor="text1"/>
+          <w:sz w:val="28"/>
+          <w:szCs w:val="28"/>
+        </w:rPr>
+      </w:pPr>
+      <w:r>
+        <w:rPr>
+          <w:rFonts w:ascii="Times New Roman" w:hAnsi="Times New Roman" w:cs="Times New Roman"/>
+          <w:color w:val="000000" w:themeColor="text1"/>
+          <w:sz w:val="28"/>
+          <w:szCs w:val="28"/>
+        </w:rPr>
+        <w:t>animation:</w:t>
+      </w:r>
+    </w:p>
+    <w:p>
+      <w:pPr>
+        <w:pStyle w:val="ListParagraph"/>
+        <w:numPr>
+          <w:ilvl w:val="3"/>
+          <w:numId w:val="2"/>
+        </w:numPr>
+        <w:rPr>
+          <w:rFonts w:ascii="Times New Roman" w:hAnsi="Times New Roman" w:cs="Times New Roman"/>
+          <w:color w:val="000000" w:themeColor="text1"/>
+          <w:sz w:val="28"/>
+          <w:szCs w:val="28"/>
+        </w:rPr>
+      </w:pPr>
+      <w:proofErr w:type="spellStart"/>
+      <w:r>
+        <w:rPr>
+          <w:rFonts w:ascii="Times New Roman" w:hAnsi="Times New Roman" w:cs="Times New Roman"/>
+          <w:color w:val="000000" w:themeColor="text1"/>
+          <w:sz w:val="28"/>
+          <w:szCs w:val="28"/>
+        </w:rPr>
+        <w:t>addStatusListener</w:t>
+      </w:r>
+      <w:proofErr w:type="spellEnd"/>
+    </w:p>
+    <w:p>
+      <w:pPr>
+        <w:pStyle w:val="ListParagraph"/>
+        <w:numPr>
+          <w:ilvl w:val="4"/>
+          <w:numId w:val="2"/>
+        </w:numPr>
+        <w:rPr>
+          <w:rFonts w:ascii="Times New Roman" w:hAnsi="Times New Roman" w:cs="Times New Roman"/>
+          <w:color w:val="000000" w:themeColor="text1"/>
+          <w:sz w:val="28"/>
+          <w:szCs w:val="28"/>
+        </w:rPr>
+      </w:pPr>
+      <w:r>
+        <w:rPr>
+          <w:rFonts w:ascii="Times New Roman" w:hAnsi="Times New Roman" w:cs="Times New Roman"/>
+          <w:color w:val="000000" w:themeColor="text1"/>
+          <w:sz w:val="28"/>
+          <w:szCs w:val="28"/>
+        </w:rPr>
+        <w:t>dismissed: end of the reversed animation.</w:t>
+      </w:r>
+    </w:p>
+    <w:p>
+      <w:pPr>
+        <w:pStyle w:val="ListParagraph"/>
+        <w:numPr>
+          <w:ilvl w:val="4"/>
+          <w:numId w:val="2"/>
+        </w:numPr>
+        <w:rPr>
+          <w:rFonts w:ascii="Times New Roman" w:hAnsi="Times New Roman" w:cs="Times New Roman"/>
+          <w:color w:val="000000" w:themeColor="text1"/>
+          <w:sz w:val="28"/>
+          <w:szCs w:val="28"/>
+        </w:rPr>
+      </w:pPr>
+      <w:r>
+        <w:rPr>
+          <w:rFonts w:ascii="Times New Roman" w:hAnsi="Times New Roman" w:cs="Times New Roman"/>
+          <w:color w:val="000000" w:themeColor="text1"/>
+          <w:sz w:val="28"/>
+          <w:szCs w:val="28"/>
+        </w:rPr>
+        <w:t>Completed: end of the forward animation.</w:t>
+      </w:r>
+    </w:p>
+    <w:p>
+      <w:pPr>
+        <w:pStyle w:val="ListParagraph"/>
+        <w:numPr>
+          <w:ilvl w:val="4"/>
+          <w:numId w:val="2"/>
+        </w:numPr>
+        <w:rPr>
+          <w:rFonts w:ascii="Times New Roman" w:hAnsi="Times New Roman" w:cs="Times New Roman"/>
+          <w:color w:val="000000" w:themeColor="text1"/>
+          <w:sz w:val="28"/>
+          <w:szCs w:val="28"/>
+        </w:rPr>
+      </w:pPr>
+    </w:p>
+    <w:p>
+      <w:pPr>
+        <w:pStyle w:val="ListParagraph"/>
+        <w:numPr>
+          <w:ilvl w:val="1"/>
+          <w:numId w:val="2"/>
+        </w:numPr>
+        <w:rPr>
+          <w:rFonts w:ascii="Times New Roman" w:hAnsi="Times New Roman" w:cs="Times New Roman"/>
+          <w:color w:val="000000" w:themeColor="text1"/>
+          <w:sz w:val="28"/>
+          <w:szCs w:val="28"/>
+        </w:rPr>
+      </w:pPr>
+      <w:r>
+        <w:rPr>
+          <w:rFonts w:ascii="Times New Roman" w:hAnsi="Times New Roman" w:cs="Times New Roman"/>
+          <w:color w:val="000000" w:themeColor="text1"/>
+          <w:sz w:val="28"/>
+          <w:szCs w:val="28"/>
+        </w:rPr>
+        <w:t>Dispose</w:t>
+      </w:r>
+    </w:p>
+    <w:p>
+      <w:pPr>
+        <w:pStyle w:val="ListParagraph"/>
+        <w:numPr>
+          <w:ilvl w:val="3"/>
+          <w:numId w:val="2"/>
+        </w:numPr>
+        <w:rPr>
+          <w:rFonts w:ascii="Times New Roman" w:hAnsi="Times New Roman" w:cs="Times New Roman"/>
+          <w:color w:val="000000" w:themeColor="text1"/>
+          <w:sz w:val="28"/>
+          <w:szCs w:val="28"/>
+        </w:rPr>
+      </w:pPr>
+      <w:r>
+        <w:rPr>
+          <w:rFonts w:ascii="Times New Roman" w:hAnsi="Times New Roman" w:cs="Times New Roman"/>
+          <w:color w:val="000000" w:themeColor="text1"/>
+          <w:sz w:val="28"/>
+          <w:szCs w:val="28"/>
+        </w:rPr>
+        <w:t>Avoid memory leak.</w:t>
+      </w:r>
+    </w:p>
+    <w:p>
+      <w:pPr>
+        <w:pStyle w:val="ListParagraph"/>
+        <w:numPr>
+          <w:ilvl w:val="1"/>
+          <w:numId w:val="2"/>
+        </w:numPr>
+        <w:rPr>
+          <w:rFonts w:ascii="Times New Roman" w:hAnsi="Times New Roman" w:cs="Times New Roman"/>
+          <w:color w:val="000000" w:themeColor="text1"/>
+          <w:sz w:val="28"/>
+          <w:szCs w:val="28"/>
+        </w:rPr>
+      </w:pPr>
+      <w:proofErr w:type="spellStart"/>
+      <w:r>
+        <w:rPr>
+          <w:rFonts w:ascii="Times New Roman" w:hAnsi="Times New Roman" w:cs="Times New Roman"/>
+          <w:color w:val="000000" w:themeColor="text1"/>
+          <w:sz w:val="28"/>
+          <w:szCs w:val="28"/>
+        </w:rPr>
+        <w:t>CurvedAnimation</w:t>
+      </w:r>
+      <w:proofErr w:type="spellEnd"/>
+      <w:r>
+        <w:rPr>
+          <w:rFonts w:ascii="Times New Roman" w:hAnsi="Times New Roman" w:cs="Times New Roman"/>
+          <w:color w:val="000000" w:themeColor="text1"/>
+          <w:sz w:val="28"/>
+          <w:szCs w:val="28"/>
+        </w:rPr>
+        <w:t>:</w:t>
+      </w:r>
+    </w:p>
+    <w:p>
+      <w:pPr>
+        <w:pStyle w:val="ListParagraph"/>
+        <w:numPr>
+          <w:ilvl w:val="1"/>
+          <w:numId w:val="2"/>
+        </w:numPr>
+        <w:rPr>
+          <w:rFonts w:ascii="Times New Roman" w:hAnsi="Times New Roman" w:cs="Times New Roman"/>
+          <w:color w:val="000000" w:themeColor="text1"/>
+          <w:sz w:val="28"/>
+          <w:szCs w:val="28"/>
+        </w:rPr>
+      </w:pPr>
+      <w:proofErr w:type="spellStart"/>
+      <w:r>
+        <w:rPr>
+          <w:rFonts w:ascii="Times New Roman" w:hAnsi="Times New Roman" w:cs="Times New Roman"/>
+          <w:color w:val="000000" w:themeColor="text1"/>
+          <w:sz w:val="28"/>
+          <w:szCs w:val="28"/>
+        </w:rPr>
+        <w:t>ColorTween</w:t>
+      </w:r>
+      <w:proofErr w:type="spellEnd"/>
+      <w:r>
+        <w:rPr>
+          <w:rFonts w:ascii="Times New Roman" w:hAnsi="Times New Roman" w:cs="Times New Roman"/>
+          <w:color w:val="000000" w:themeColor="text1"/>
+          <w:sz w:val="28"/>
+          <w:szCs w:val="28"/>
+        </w:rPr>
+        <w:t>.</w:t>
+      </w:r>
+    </w:p>
+    <w:p>
+      <w:pPr>
+        <w:pStyle w:val="ListParagraph"/>
+        <w:numPr>
+          <w:ilvl w:val="1"/>
+          <w:numId w:val="2"/>
+        </w:numPr>
+        <w:rPr>
+          <w:rFonts w:ascii="Times New Roman" w:hAnsi="Times New Roman" w:cs="Times New Roman"/>
+          <w:color w:val="000000" w:themeColor="text1"/>
+          <w:sz w:val="28"/>
+          <w:szCs w:val="28"/>
+        </w:rPr>
+      </w:pPr>
+      <w:proofErr w:type="spellStart"/>
+      <w:r>
+        <w:rPr>
+          <w:rFonts w:ascii="Times New Roman" w:hAnsi="Times New Roman" w:cs="Times New Roman"/>
+          <w:color w:val="000000" w:themeColor="text1"/>
+          <w:sz w:val="28"/>
+          <w:szCs w:val="28"/>
+        </w:rPr>
+        <w:t>Nên</w:t>
+      </w:r>
+      <w:proofErr w:type="spellEnd"/>
+      <w:r>
+        <w:rPr>
+          <w:rFonts w:ascii="Times New Roman" w:hAnsi="Times New Roman" w:cs="Times New Roman"/>
+          <w:color w:val="000000" w:themeColor="text1"/>
+          <w:sz w:val="28"/>
+          <w:szCs w:val="28"/>
+        </w:rPr>
+        <w:t xml:space="preserve"> </w:t>
+      </w:r>
+      <w:proofErr w:type="spellStart"/>
+      <w:r>
+        <w:rPr>
+          <w:rFonts w:ascii="Times New Roman" w:hAnsi="Times New Roman" w:cs="Times New Roman"/>
+          <w:color w:val="000000" w:themeColor="text1"/>
+          <w:sz w:val="28"/>
+          <w:szCs w:val="28"/>
+        </w:rPr>
+        <w:t>định</w:t>
+      </w:r>
+      <w:proofErr w:type="spellEnd"/>
+      <w:r>
+        <w:rPr>
+          <w:rFonts w:ascii="Times New Roman" w:hAnsi="Times New Roman" w:cs="Times New Roman"/>
+          <w:color w:val="000000" w:themeColor="text1"/>
+          <w:sz w:val="28"/>
+          <w:szCs w:val="28"/>
+        </w:rPr>
+        <w:t xml:space="preserve"> </w:t>
+      </w:r>
+      <w:proofErr w:type="spellStart"/>
+      <w:r>
+        <w:rPr>
+          <w:rFonts w:ascii="Times New Roman" w:hAnsi="Times New Roman" w:cs="Times New Roman"/>
+          <w:color w:val="000000" w:themeColor="text1"/>
+          <w:sz w:val="28"/>
+          <w:szCs w:val="28"/>
+        </w:rPr>
+        <w:t>nghĩa</w:t>
+      </w:r>
+      <w:proofErr w:type="spellEnd"/>
+      <w:r>
+        <w:rPr>
+          <w:rFonts w:ascii="Times New Roman" w:hAnsi="Times New Roman" w:cs="Times New Roman"/>
+          <w:color w:val="000000" w:themeColor="text1"/>
+          <w:sz w:val="28"/>
+          <w:szCs w:val="28"/>
+        </w:rPr>
+        <w:t xml:space="preserve"> (generic) </w:t>
+      </w:r>
+      <w:proofErr w:type="spellStart"/>
+      <w:r>
+        <w:rPr>
+          <w:rFonts w:ascii="Times New Roman" w:hAnsi="Times New Roman" w:cs="Times New Roman"/>
+          <w:color w:val="000000" w:themeColor="text1"/>
+          <w:sz w:val="28"/>
+          <w:szCs w:val="28"/>
+        </w:rPr>
+        <w:t>loại</w:t>
+      </w:r>
+      <w:proofErr w:type="spellEnd"/>
+      <w:r>
+        <w:rPr>
+          <w:rFonts w:ascii="Times New Roman" w:hAnsi="Times New Roman" w:cs="Times New Roman"/>
+          <w:color w:val="000000" w:themeColor="text1"/>
+          <w:sz w:val="28"/>
+          <w:szCs w:val="28"/>
+        </w:rPr>
+        <w:t xml:space="preserve"> animation (Animation&lt;T&gt;) </w:t>
+      </w:r>
+      <w:proofErr w:type="spellStart"/>
+      <w:r>
+        <w:rPr>
+          <w:rFonts w:ascii="Times New Roman" w:hAnsi="Times New Roman" w:cs="Times New Roman"/>
+          <w:color w:val="000000" w:themeColor="text1"/>
+          <w:sz w:val="28"/>
+          <w:szCs w:val="28"/>
+        </w:rPr>
+        <w:t>sẽ</w:t>
+      </w:r>
+      <w:proofErr w:type="spellEnd"/>
+      <w:r>
+        <w:rPr>
+          <w:rFonts w:ascii="Times New Roman" w:hAnsi="Times New Roman" w:cs="Times New Roman"/>
+          <w:color w:val="000000" w:themeColor="text1"/>
+          <w:sz w:val="28"/>
+          <w:szCs w:val="28"/>
+        </w:rPr>
+        <w:t xml:space="preserve"> </w:t>
+      </w:r>
+      <w:proofErr w:type="spellStart"/>
+      <w:r>
+        <w:rPr>
+          <w:rFonts w:ascii="Times New Roman" w:hAnsi="Times New Roman" w:cs="Times New Roman"/>
+          <w:color w:val="000000" w:themeColor="text1"/>
+          <w:sz w:val="28"/>
+          <w:szCs w:val="28"/>
+        </w:rPr>
+        <w:t>tránh</w:t>
+      </w:r>
+      <w:proofErr w:type="spellEnd"/>
+      <w:r>
+        <w:rPr>
+          <w:rFonts w:ascii="Times New Roman" w:hAnsi="Times New Roman" w:cs="Times New Roman"/>
+          <w:color w:val="000000" w:themeColor="text1"/>
+          <w:sz w:val="28"/>
+          <w:szCs w:val="28"/>
+        </w:rPr>
+        <w:t xml:space="preserve"> </w:t>
+      </w:r>
+      <w:proofErr w:type="spellStart"/>
+      <w:r>
+        <w:rPr>
+          <w:rFonts w:ascii="Times New Roman" w:hAnsi="Times New Roman" w:cs="Times New Roman"/>
+          <w:color w:val="000000" w:themeColor="text1"/>
+          <w:sz w:val="28"/>
+          <w:szCs w:val="28"/>
+        </w:rPr>
+        <w:t>gán</w:t>
+      </w:r>
+      <w:proofErr w:type="spellEnd"/>
+      <w:r>
+        <w:rPr>
+          <w:rFonts w:ascii="Times New Roman" w:hAnsi="Times New Roman" w:cs="Times New Roman"/>
+          <w:color w:val="000000" w:themeColor="text1"/>
+          <w:sz w:val="28"/>
+          <w:szCs w:val="28"/>
+        </w:rPr>
+        <w:t xml:space="preserve"> </w:t>
+      </w:r>
+      <w:proofErr w:type="spellStart"/>
+      <w:r>
+        <w:rPr>
+          <w:rFonts w:ascii="Times New Roman" w:hAnsi="Times New Roman" w:cs="Times New Roman"/>
+          <w:color w:val="000000" w:themeColor="text1"/>
+          <w:sz w:val="28"/>
+          <w:szCs w:val="28"/>
+        </w:rPr>
+        <w:t>nhầm</w:t>
+      </w:r>
+      <w:proofErr w:type="spellEnd"/>
+      <w:r>
+        <w:rPr>
+          <w:rFonts w:ascii="Times New Roman" w:hAnsi="Times New Roman" w:cs="Times New Roman"/>
+          <w:color w:val="000000" w:themeColor="text1"/>
+          <w:sz w:val="28"/>
+          <w:szCs w:val="28"/>
+        </w:rPr>
+        <w:t xml:space="preserve"> value.</w:t>
+      </w:r>
+    </w:p>
+    <w:p>
+      <w:pPr>
+        <w:pStyle w:val="ListParagraph"/>
+        <w:numPr>
+          <w:ilvl w:val="1"/>
+          <w:numId w:val="2"/>
+        </w:numPr>
+        <w:rPr>
+          <w:rFonts w:ascii="Times New Roman" w:hAnsi="Times New Roman" w:cs="Times New Roman"/>
+          <w:color w:val="000000" w:themeColor="text1"/>
+          <w:sz w:val="28"/>
+          <w:szCs w:val="28"/>
+        </w:rPr>
+      </w:pPr>
+      <w:r>
+        <w:rPr>
+          <w:rFonts w:ascii="Times New Roman" w:hAnsi="Times New Roman" w:cs="Times New Roman"/>
+          <w:color w:val="000000" w:themeColor="text1"/>
+          <w:sz w:val="28"/>
+          <w:szCs w:val="28"/>
+        </w:rPr>
+        <w:t>Dart</w:t>
+      </w:r>
+    </w:p>
+    <w:p>
+      <w:pPr>
+        <w:pStyle w:val="ListParagraph"/>
+        <w:numPr>
+          <w:ilvl w:val="2"/>
+          <w:numId w:val="2"/>
+        </w:numPr>
+        <w:rPr>
+          <w:rFonts w:ascii="Times New Roman" w:hAnsi="Times New Roman" w:cs="Times New Roman"/>
+          <w:color w:val="000000" w:themeColor="text1"/>
+          <w:sz w:val="28"/>
+          <w:szCs w:val="28"/>
+        </w:rPr>
+      </w:pPr>
+      <w:proofErr w:type="spellStart"/>
+      <w:r>
+        <w:rPr>
+          <w:rFonts w:ascii="Times New Roman" w:hAnsi="Times New Roman" w:cs="Times New Roman"/>
+          <w:color w:val="000000" w:themeColor="text1"/>
+          <w:sz w:val="28"/>
+          <w:szCs w:val="28"/>
+        </w:rPr>
+        <w:t>Mixins</w:t>
+      </w:r>
+      <w:proofErr w:type="spellEnd"/>
+    </w:p>
+    <w:p>
+      <w:pPr>
+        <w:pStyle w:val="ListParagraph"/>
+        <w:numPr>
+          <w:ilvl w:val="3"/>
+          <w:numId w:val="2"/>
+        </w:numPr>
+        <w:rPr>
+          <w:rFonts w:ascii="Times New Roman" w:hAnsi="Times New Roman" w:cs="Times New Roman"/>
+          <w:color w:val="000000" w:themeColor="text1"/>
+          <w:sz w:val="28"/>
+          <w:szCs w:val="28"/>
+        </w:rPr>
+      </w:pPr>
+      <w:r>
+        <w:rPr>
+          <w:rFonts w:ascii="Times New Roman" w:hAnsi="Times New Roman" w:cs="Times New Roman"/>
+          <w:color w:val="000000" w:themeColor="text1"/>
+          <w:sz w:val="28"/>
+          <w:szCs w:val="28"/>
+        </w:rPr>
+        <w:t>Are way of reusing a class’s code in multiple class hierarchies.</w:t>
+      </w:r>
+    </w:p>
+    <w:p>
+      <w:pPr>
+        <w:pStyle w:val="ListParagraph"/>
+        <w:numPr>
+          <w:ilvl w:val="3"/>
+          <w:numId w:val="2"/>
+        </w:numPr>
+        <w:rPr>
+          <w:rFonts w:ascii="Times New Roman" w:hAnsi="Times New Roman" w:cs="Times New Roman"/>
+          <w:color w:val="000000" w:themeColor="text1"/>
+          <w:sz w:val="28"/>
+          <w:szCs w:val="28"/>
+        </w:rPr>
+      </w:pPr>
+      <w:r>
+        <w:rPr>
+          <w:rFonts w:ascii="Times New Roman" w:hAnsi="Times New Roman" w:cs="Times New Roman"/>
+          <w:color w:val="000000" w:themeColor="text1"/>
+          <w:sz w:val="28"/>
+          <w:szCs w:val="28"/>
+        </w:rPr>
+        <w:t xml:space="preserve">Makes program easier to maintain. (shared capability split out in to a </w:t>
+      </w:r>
+      <w:proofErr w:type="spellStart"/>
+      <w:r>
+        <w:rPr>
+          <w:rFonts w:ascii="Times New Roman" w:hAnsi="Times New Roman" w:cs="Times New Roman"/>
+          <w:color w:val="000000" w:themeColor="text1"/>
+          <w:sz w:val="28"/>
+          <w:szCs w:val="28"/>
+        </w:rPr>
+        <w:t>mixin</w:t>
+      </w:r>
+      <w:proofErr w:type="spellEnd"/>
+      <w:r>
+        <w:rPr>
+          <w:rFonts w:ascii="Times New Roman" w:hAnsi="Times New Roman" w:cs="Times New Roman"/>
+          <w:color w:val="000000" w:themeColor="text1"/>
+          <w:sz w:val="28"/>
+          <w:szCs w:val="28"/>
+        </w:rPr>
+        <w:t>).</w:t>
+      </w:r>
+    </w:p>
+    <w:p>
+      <w:pPr>
+        <w:pStyle w:val="ListParagraph"/>
+        <w:numPr>
+          <w:ilvl w:val="3"/>
+          <w:numId w:val="2"/>
+        </w:numPr>
+        <w:rPr>
+          <w:rFonts w:ascii="Times New Roman" w:hAnsi="Times New Roman" w:cs="Times New Roman"/>
+          <w:color w:val="000000" w:themeColor="text1"/>
+          <w:sz w:val="28"/>
+          <w:szCs w:val="28"/>
+        </w:rPr>
+      </w:pPr>
+      <w:r>
+        <w:rPr>
+          <w:rFonts w:ascii="Times New Roman" w:hAnsi="Times New Roman" w:cs="Times New Roman"/>
+          <w:color w:val="000000" w:themeColor="text1"/>
+          <w:sz w:val="28"/>
+          <w:szCs w:val="28"/>
+        </w:rPr>
+        <w:t>Should use instead of inherit.</w:t>
+      </w:r>
+    </w:p>
+    <w:p>
+      <w:pPr>
+        <w:pStyle w:val="ListParagraph"/>
+        <w:numPr>
+          <w:ilvl w:val="2"/>
+          <w:numId w:val="2"/>
+        </w:numPr>
+        <w:rPr>
+          <w:rFonts w:ascii="Times New Roman" w:hAnsi="Times New Roman" w:cs="Times New Roman"/>
+          <w:color w:val="000000" w:themeColor="text1"/>
+          <w:sz w:val="28"/>
+          <w:szCs w:val="28"/>
+        </w:rPr>
+      </w:pPr>
+      <w:r>
+        <w:rPr>
+          <w:rFonts w:ascii="Times New Roman" w:hAnsi="Times New Roman" w:cs="Times New Roman"/>
+          <w:color w:val="000000" w:themeColor="text1"/>
+          <w:sz w:val="28"/>
+          <w:szCs w:val="28"/>
+        </w:rPr>
+        <w:t>Is single inheritance pattern (only extends one class)</w:t>
+      </w:r>
+    </w:p>
+    <w:p>
+      <w:pPr>
+        <w:pStyle w:val="ListParagraph"/>
+        <w:numPr>
+          <w:ilvl w:val="1"/>
+          <w:numId w:val="2"/>
+        </w:numPr>
+        <w:rPr>
+          <w:rFonts w:ascii="Times New Roman" w:hAnsi="Times New Roman" w:cs="Times New Roman"/>
+          <w:color w:val="000000" w:themeColor="text1"/>
+          <w:sz w:val="28"/>
+          <w:szCs w:val="28"/>
+        </w:rPr>
+      </w:pPr>
+      <w:proofErr w:type="spellStart"/>
+      <w:r>
+        <w:rPr>
+          <w:rFonts w:ascii="Times New Roman" w:hAnsi="Times New Roman" w:cs="Times New Roman"/>
+          <w:color w:val="000000" w:themeColor="text1"/>
+          <w:sz w:val="28"/>
+          <w:szCs w:val="28"/>
+        </w:rPr>
+        <w:t>animated_text_kit</w:t>
+      </w:r>
+      <w:proofErr w:type="spellEnd"/>
+    </w:p>
+    <w:p>
+      <w:pPr>
+        <w:pStyle w:val="ListParagraph"/>
+        <w:numPr>
+          <w:ilvl w:val="1"/>
+          <w:numId w:val="2"/>
+        </w:numPr>
+        <w:rPr>
+          <w:rFonts w:ascii="Times New Roman" w:hAnsi="Times New Roman" w:cs="Times New Roman"/>
+          <w:color w:val="000000" w:themeColor="text1"/>
+          <w:sz w:val="28"/>
+          <w:szCs w:val="28"/>
+        </w:rPr>
+      </w:pPr>
+      <w:proofErr w:type="spellStart"/>
+      <w:r>
+        <w:rPr>
+          <w:rFonts w:ascii="Times New Roman" w:hAnsi="Times New Roman" w:cs="Times New Roman"/>
+          <w:color w:val="000000" w:themeColor="text1"/>
+          <w:sz w:val="28"/>
+          <w:szCs w:val="28"/>
+        </w:rPr>
+        <w:t>nếu</w:t>
+      </w:r>
+      <w:proofErr w:type="spellEnd"/>
+      <w:r>
+        <w:rPr>
+          <w:rFonts w:ascii="Times New Roman" w:hAnsi="Times New Roman" w:cs="Times New Roman"/>
+          <w:color w:val="000000" w:themeColor="text1"/>
+          <w:sz w:val="28"/>
+          <w:szCs w:val="28"/>
+        </w:rPr>
+        <w:t xml:space="preserve"> </w:t>
+      </w:r>
+      <w:proofErr w:type="spellStart"/>
+      <w:r>
+        <w:rPr>
+          <w:rFonts w:ascii="Times New Roman" w:hAnsi="Times New Roman" w:cs="Times New Roman"/>
+          <w:color w:val="000000" w:themeColor="text1"/>
+          <w:sz w:val="28"/>
+          <w:szCs w:val="28"/>
+        </w:rPr>
+        <w:t>muốn</w:t>
+      </w:r>
+      <w:proofErr w:type="spellEnd"/>
+      <w:r>
+        <w:rPr>
+          <w:rFonts w:ascii="Times New Roman" w:hAnsi="Times New Roman" w:cs="Times New Roman"/>
+          <w:color w:val="000000" w:themeColor="text1"/>
+          <w:sz w:val="28"/>
+          <w:szCs w:val="28"/>
+        </w:rPr>
+        <w:t xml:space="preserve"> extractor 1 style (decoration) </w:t>
+      </w:r>
+      <w:proofErr w:type="spellStart"/>
+      <w:r>
+        <w:rPr>
+          <w:rFonts w:ascii="Times New Roman" w:hAnsi="Times New Roman" w:cs="Times New Roman"/>
+          <w:color w:val="000000" w:themeColor="text1"/>
+          <w:sz w:val="28"/>
+          <w:szCs w:val="28"/>
+        </w:rPr>
+        <w:t>mà</w:t>
+      </w:r>
+      <w:proofErr w:type="spellEnd"/>
+      <w:r>
+        <w:rPr>
+          <w:rFonts w:ascii="Times New Roman" w:hAnsi="Times New Roman" w:cs="Times New Roman"/>
+          <w:color w:val="000000" w:themeColor="text1"/>
+          <w:sz w:val="28"/>
+          <w:szCs w:val="28"/>
+        </w:rPr>
+        <w:t xml:space="preserve"> </w:t>
+      </w:r>
+      <w:proofErr w:type="spellStart"/>
+      <w:r>
+        <w:rPr>
+          <w:rFonts w:ascii="Times New Roman" w:hAnsi="Times New Roman" w:cs="Times New Roman"/>
+          <w:color w:val="000000" w:themeColor="text1"/>
+          <w:sz w:val="28"/>
+          <w:szCs w:val="28"/>
+        </w:rPr>
+        <w:t>có</w:t>
+      </w:r>
+      <w:proofErr w:type="spellEnd"/>
+      <w:r>
+        <w:rPr>
+          <w:rFonts w:ascii="Times New Roman" w:hAnsi="Times New Roman" w:cs="Times New Roman"/>
+          <w:color w:val="000000" w:themeColor="text1"/>
+          <w:sz w:val="28"/>
+          <w:szCs w:val="28"/>
+        </w:rPr>
+        <w:t xml:space="preserve"> 1 </w:t>
+      </w:r>
+      <w:proofErr w:type="spellStart"/>
+      <w:r>
+        <w:rPr>
+          <w:rFonts w:ascii="Times New Roman" w:hAnsi="Times New Roman" w:cs="Times New Roman"/>
+          <w:color w:val="000000" w:themeColor="text1"/>
+          <w:sz w:val="28"/>
+          <w:szCs w:val="28"/>
+        </w:rPr>
+        <w:t>vài</w:t>
+      </w:r>
+      <w:proofErr w:type="spellEnd"/>
+      <w:r>
+        <w:rPr>
+          <w:rFonts w:ascii="Times New Roman" w:hAnsi="Times New Roman" w:cs="Times New Roman"/>
+          <w:color w:val="000000" w:themeColor="text1"/>
+          <w:sz w:val="28"/>
+          <w:szCs w:val="28"/>
+        </w:rPr>
+        <w:t xml:space="preserve"> </w:t>
+      </w:r>
+      <w:proofErr w:type="spellStart"/>
+      <w:r>
+        <w:rPr>
+          <w:rFonts w:ascii="Times New Roman" w:hAnsi="Times New Roman" w:cs="Times New Roman"/>
+          <w:color w:val="000000" w:themeColor="text1"/>
+          <w:sz w:val="28"/>
+          <w:szCs w:val="28"/>
+        </w:rPr>
+        <w:t>thuộc</w:t>
+      </w:r>
+      <w:proofErr w:type="spellEnd"/>
+      <w:r>
+        <w:rPr>
+          <w:rFonts w:ascii="Times New Roman" w:hAnsi="Times New Roman" w:cs="Times New Roman"/>
+          <w:color w:val="000000" w:themeColor="text1"/>
+          <w:sz w:val="28"/>
+          <w:szCs w:val="28"/>
+        </w:rPr>
+        <w:t xml:space="preserve"> </w:t>
+      </w:r>
+      <w:proofErr w:type="spellStart"/>
+      <w:r>
+        <w:rPr>
+          <w:rFonts w:ascii="Times New Roman" w:hAnsi="Times New Roman" w:cs="Times New Roman"/>
+          <w:color w:val="000000" w:themeColor="text1"/>
+          <w:sz w:val="28"/>
+          <w:szCs w:val="28"/>
+        </w:rPr>
+        <w:t>tính</w:t>
+      </w:r>
+      <w:proofErr w:type="spellEnd"/>
+      <w:r>
+        <w:rPr>
+          <w:rFonts w:ascii="Times New Roman" w:hAnsi="Times New Roman" w:cs="Times New Roman"/>
+          <w:color w:val="000000" w:themeColor="text1"/>
+          <w:sz w:val="28"/>
+          <w:szCs w:val="28"/>
+        </w:rPr>
+        <w:t xml:space="preserve"> </w:t>
+      </w:r>
+      <w:proofErr w:type="spellStart"/>
+      <w:r>
+        <w:rPr>
+          <w:rFonts w:ascii="Times New Roman" w:hAnsi="Times New Roman" w:cs="Times New Roman"/>
+          <w:color w:val="000000" w:themeColor="text1"/>
+          <w:sz w:val="28"/>
+          <w:szCs w:val="28"/>
+        </w:rPr>
+        <w:t>cần</w:t>
+      </w:r>
+      <w:proofErr w:type="spellEnd"/>
+      <w:r>
+        <w:rPr>
+          <w:rFonts w:ascii="Times New Roman" w:hAnsi="Times New Roman" w:cs="Times New Roman"/>
+          <w:color w:val="000000" w:themeColor="text1"/>
+          <w:sz w:val="28"/>
+          <w:szCs w:val="28"/>
+        </w:rPr>
+        <w:t xml:space="preserve"> </w:t>
+      </w:r>
+      <w:proofErr w:type="spellStart"/>
+      <w:r>
+        <w:rPr>
+          <w:rFonts w:ascii="Times New Roman" w:hAnsi="Times New Roman" w:cs="Times New Roman"/>
+          <w:color w:val="000000" w:themeColor="text1"/>
+          <w:sz w:val="28"/>
+          <w:szCs w:val="28"/>
+        </w:rPr>
+        <w:t>thay</w:t>
+      </w:r>
+      <w:proofErr w:type="spellEnd"/>
+      <w:r>
+        <w:rPr>
+          <w:rFonts w:ascii="Times New Roman" w:hAnsi="Times New Roman" w:cs="Times New Roman"/>
+          <w:color w:val="000000" w:themeColor="text1"/>
+          <w:sz w:val="28"/>
+          <w:szCs w:val="28"/>
+        </w:rPr>
+        <w:t xml:space="preserve"> </w:t>
+      </w:r>
+      <w:proofErr w:type="spellStart"/>
+      <w:r>
+        <w:rPr>
+          <w:rFonts w:ascii="Times New Roman" w:hAnsi="Times New Roman" w:cs="Times New Roman"/>
+          <w:color w:val="000000" w:themeColor="text1"/>
+          <w:sz w:val="28"/>
+          <w:szCs w:val="28"/>
+        </w:rPr>
+        <w:t>đổi</w:t>
+      </w:r>
+      <w:proofErr w:type="spellEnd"/>
+      <w:r>
+        <w:rPr>
+          <w:rFonts w:ascii="Times New Roman" w:hAnsi="Times New Roman" w:cs="Times New Roman"/>
+          <w:color w:val="000000" w:themeColor="text1"/>
+          <w:sz w:val="28"/>
+          <w:szCs w:val="28"/>
+        </w:rPr>
+        <w:t xml:space="preserve"> ta </w:t>
+      </w:r>
+      <w:proofErr w:type="spellStart"/>
+      <w:r>
+        <w:rPr>
+          <w:rFonts w:ascii="Times New Roman" w:hAnsi="Times New Roman" w:cs="Times New Roman"/>
+          <w:color w:val="000000" w:themeColor="text1"/>
+          <w:sz w:val="28"/>
+          <w:szCs w:val="28"/>
+        </w:rPr>
+        <w:t>dùng</w:t>
+      </w:r>
+      <w:proofErr w:type="spellEnd"/>
+      <w:r>
+        <w:rPr>
+          <w:rFonts w:ascii="Times New Roman" w:hAnsi="Times New Roman" w:cs="Times New Roman"/>
+          <w:color w:val="000000" w:themeColor="text1"/>
+          <w:sz w:val="28"/>
+          <w:szCs w:val="28"/>
+        </w:rPr>
+        <w:t xml:space="preserve"> </w:t>
+      </w:r>
+      <w:proofErr w:type="spellStart"/>
+      <w:r>
+        <w:rPr>
+          <w:rFonts w:ascii="Times New Roman" w:hAnsi="Times New Roman" w:cs="Times New Roman"/>
+          <w:color w:val="000000" w:themeColor="text1"/>
+          <w:sz w:val="28"/>
+          <w:szCs w:val="28"/>
+        </w:rPr>
+        <w:t>copywith</w:t>
+      </w:r>
+      <w:proofErr w:type="spellEnd"/>
+      <w:r>
+        <w:rPr>
+          <w:rFonts w:ascii="Times New Roman" w:hAnsi="Times New Roman" w:cs="Times New Roman"/>
+          <w:color w:val="000000" w:themeColor="text1"/>
+          <w:sz w:val="28"/>
+          <w:szCs w:val="28"/>
+        </w:rPr>
+        <w:t>.</w:t>
+      </w:r>
+    </w:p>
+    <w:p>
+      <w:pPr>
+        <w:pStyle w:val="ListParagraph"/>
+        <w:numPr>
+          <w:ilvl w:val="1"/>
+          <w:numId w:val="2"/>
+        </w:numPr>
+        <w:rPr>
+          <w:rFonts w:ascii="Times New Roman" w:hAnsi="Times New Roman" w:cs="Times New Roman"/>
+          <w:color w:val="000000" w:themeColor="text1"/>
+          <w:sz w:val="28"/>
+          <w:szCs w:val="28"/>
+        </w:rPr>
+      </w:pPr>
+      <w:r>
+        <w:rPr>
+          <w:rFonts w:ascii="Times New Roman" w:hAnsi="Times New Roman" w:cs="Times New Roman"/>
+          <w:color w:val="000000" w:themeColor="text1"/>
+          <w:sz w:val="28"/>
+          <w:szCs w:val="28"/>
+        </w:rPr>
+        <w:t>Widgets</w:t>
+      </w:r>
+    </w:p>
+    <w:p>
+      <w:pPr>
+        <w:pStyle w:val="ListParagraph"/>
+        <w:numPr>
+          <w:ilvl w:val="2"/>
+          <w:numId w:val="2"/>
+        </w:numPr>
+        <w:rPr>
+          <w:rFonts w:ascii="Times New Roman" w:hAnsi="Times New Roman" w:cs="Times New Roman"/>
+          <w:color w:val="000000" w:themeColor="text1"/>
+          <w:sz w:val="28"/>
+          <w:szCs w:val="28"/>
+        </w:rPr>
+      </w:pPr>
+      <w:proofErr w:type="spellStart"/>
+      <w:r>
+        <w:rPr>
+          <w:rFonts w:ascii="Times New Roman" w:hAnsi="Times New Roman" w:cs="Times New Roman"/>
+          <w:color w:val="000000" w:themeColor="text1"/>
+          <w:sz w:val="28"/>
+          <w:szCs w:val="28"/>
+        </w:rPr>
+        <w:t>TextField</w:t>
+      </w:r>
+      <w:proofErr w:type="spellEnd"/>
+    </w:p>
+    <w:p>
+      <w:pPr>
+        <w:pStyle w:val="ListParagraph"/>
+        <w:numPr>
+          <w:ilvl w:val="3"/>
+          <w:numId w:val="2"/>
+        </w:numPr>
+        <w:rPr>
+          <w:rFonts w:ascii="Times New Roman" w:hAnsi="Times New Roman" w:cs="Times New Roman"/>
+          <w:color w:val="000000" w:themeColor="text1"/>
+          <w:sz w:val="28"/>
+          <w:szCs w:val="28"/>
+        </w:rPr>
+      </w:pPr>
+      <w:proofErr w:type="spellStart"/>
+      <w:r>
+        <w:rPr>
+          <w:rFonts w:ascii="Times New Roman" w:hAnsi="Times New Roman" w:cs="Times New Roman"/>
+          <w:color w:val="000000" w:themeColor="text1"/>
+          <w:sz w:val="28"/>
+          <w:szCs w:val="28"/>
+        </w:rPr>
+        <w:t>keyboardType</w:t>
+      </w:r>
+      <w:proofErr w:type="spellEnd"/>
+    </w:p>
+    <w:p>
+      <w:pPr>
+        <w:pStyle w:val="ListParagraph"/>
+        <w:numPr>
+          <w:ilvl w:val="3"/>
+          <w:numId w:val="2"/>
+        </w:numPr>
+        <w:rPr>
+          <w:rFonts w:ascii="Times New Roman" w:hAnsi="Times New Roman" w:cs="Times New Roman"/>
+          <w:color w:val="000000" w:themeColor="text1"/>
+          <w:sz w:val="28"/>
+          <w:szCs w:val="28"/>
+        </w:rPr>
+      </w:pPr>
+      <w:proofErr w:type="spellStart"/>
+      <w:r>
+        <w:rPr>
+          <w:rFonts w:ascii="Times New Roman" w:hAnsi="Times New Roman" w:cs="Times New Roman"/>
+          <w:color w:val="000000" w:themeColor="text1"/>
+          <w:sz w:val="28"/>
+          <w:szCs w:val="28"/>
+        </w:rPr>
+        <w:t>obscureText</w:t>
+      </w:r>
+      <w:proofErr w:type="spellEnd"/>
+    </w:p>
+    <w:p>
+      <w:pPr>
+        <w:pStyle w:val="ListParagraph"/>
+        <w:numPr>
+          <w:ilvl w:val="2"/>
+          <w:numId w:val="2"/>
+        </w:numPr>
+        <w:rPr>
+          <w:rFonts w:ascii="Times New Roman" w:hAnsi="Times New Roman" w:cs="Times New Roman"/>
+          <w:color w:val="000000" w:themeColor="text1"/>
+          <w:sz w:val="28"/>
+          <w:szCs w:val="28"/>
+        </w:rPr>
+      </w:pPr>
+      <w:proofErr w:type="spellStart"/>
+      <w:r>
+        <w:rPr>
+          <w:rFonts w:ascii="Times New Roman" w:hAnsi="Times New Roman" w:cs="Times New Roman"/>
+          <w:color w:val="000000" w:themeColor="text1"/>
+          <w:sz w:val="28"/>
+          <w:szCs w:val="28"/>
+        </w:rPr>
+        <w:t>StreamBuilder</w:t>
+      </w:r>
+      <w:proofErr w:type="spellEnd"/>
+    </w:p>
+    <w:p>
+      <w:pPr>
+        <w:pStyle w:val="ListParagraph"/>
+        <w:numPr>
+          <w:ilvl w:val="3"/>
+          <w:numId w:val="2"/>
+        </w:numPr>
+        <w:rPr>
+          <w:rFonts w:ascii="Times New Roman" w:hAnsi="Times New Roman" w:cs="Times New Roman"/>
+          <w:color w:val="000000" w:themeColor="text1"/>
+          <w:sz w:val="28"/>
+          <w:szCs w:val="28"/>
+        </w:rPr>
+      </w:pPr>
+      <w:r>
+        <w:rPr>
+          <w:rFonts w:ascii="Times New Roman" w:hAnsi="Times New Roman" w:cs="Times New Roman"/>
+          <w:color w:val="000000" w:themeColor="text1"/>
+          <w:sz w:val="28"/>
+          <w:szCs w:val="28"/>
+        </w:rPr>
+        <w:t xml:space="preserve">Check </w:t>
+      </w:r>
+      <w:proofErr w:type="spellStart"/>
+      <w:r>
+        <w:rPr>
+          <w:rFonts w:ascii="Times New Roman" w:hAnsi="Times New Roman" w:cs="Times New Roman"/>
+          <w:color w:val="000000" w:themeColor="text1"/>
+          <w:sz w:val="28"/>
+          <w:szCs w:val="28"/>
+        </w:rPr>
+        <w:t>hasData</w:t>
+      </w:r>
+      <w:proofErr w:type="spellEnd"/>
+      <w:r>
+        <w:rPr>
+          <w:rFonts w:ascii="Times New Roman" w:hAnsi="Times New Roman" w:cs="Times New Roman"/>
+          <w:color w:val="000000" w:themeColor="text1"/>
+          <w:sz w:val="28"/>
+          <w:szCs w:val="28"/>
+        </w:rPr>
+        <w:t xml:space="preserve"> </w:t>
+      </w:r>
+      <w:proofErr w:type="spellStart"/>
+      <w:r>
+        <w:rPr>
+          <w:rFonts w:ascii="Times New Roman" w:hAnsi="Times New Roman" w:cs="Times New Roman"/>
+          <w:color w:val="000000" w:themeColor="text1"/>
+          <w:sz w:val="28"/>
+          <w:szCs w:val="28"/>
+        </w:rPr>
+        <w:t>asyncSnapshot</w:t>
+      </w:r>
+      <w:proofErr w:type="spellEnd"/>
+      <w:r>
+        <w:rPr>
+          <w:rFonts w:ascii="Times New Roman" w:hAnsi="Times New Roman" w:cs="Times New Roman"/>
+          <w:color w:val="000000" w:themeColor="text1"/>
+          <w:sz w:val="28"/>
+          <w:szCs w:val="28"/>
+        </w:rPr>
+        <w:t>.</w:t>
+      </w:r>
+    </w:p>
+    <w:p>
+      <w:pPr>
+        <w:pStyle w:val="ListParagraph"/>
+        <w:numPr>
+          <w:ilvl w:val="2"/>
+          <w:numId w:val="2"/>
+        </w:numPr>
+        <w:rPr>
+          <w:rFonts w:ascii="Times New Roman" w:hAnsi="Times New Roman" w:cs="Times New Roman"/>
+          <w:color w:val="000000" w:themeColor="text1"/>
+          <w:sz w:val="28"/>
+          <w:szCs w:val="28"/>
+        </w:rPr>
+      </w:pPr>
+      <w:r>
+        <w:rPr>
+          <w:rFonts w:ascii="Times New Roman" w:hAnsi="Times New Roman" w:cs="Times New Roman"/>
+          <w:color w:val="000000" w:themeColor="text1"/>
+          <w:sz w:val="28"/>
+          <w:szCs w:val="28"/>
+        </w:rPr>
+        <w:t>Material:</w:t>
+      </w:r>
+    </w:p>
+    <w:p>
+      <w:pPr>
+        <w:pStyle w:val="ListParagraph"/>
+        <w:numPr>
+          <w:ilvl w:val="3"/>
+          <w:numId w:val="2"/>
+        </w:numPr>
+        <w:rPr>
+          <w:rFonts w:ascii="Times New Roman" w:hAnsi="Times New Roman" w:cs="Times New Roman"/>
+          <w:color w:val="000000" w:themeColor="text1"/>
+          <w:sz w:val="28"/>
+          <w:szCs w:val="28"/>
+        </w:rPr>
+      </w:pPr>
+      <w:proofErr w:type="spellStart"/>
+      <w:r>
+        <w:rPr>
+          <w:rFonts w:ascii="Times New Roman" w:hAnsi="Times New Roman" w:cs="Times New Roman"/>
+          <w:color w:val="000000" w:themeColor="text1"/>
+          <w:sz w:val="28"/>
+          <w:szCs w:val="28"/>
+        </w:rPr>
+        <w:t>radiusBorder</w:t>
+      </w:r>
+      <w:proofErr w:type="spellEnd"/>
+    </w:p>
+    <w:p>
+      <w:pPr>
+        <w:pStyle w:val="ListParagraph"/>
+        <w:numPr>
+          <w:ilvl w:val="3"/>
+          <w:numId w:val="2"/>
+        </w:numPr>
+        <w:rPr>
+          <w:rFonts w:ascii="Times New Roman" w:hAnsi="Times New Roman" w:cs="Times New Roman"/>
+          <w:color w:val="000000" w:themeColor="text1"/>
+          <w:sz w:val="28"/>
+          <w:szCs w:val="28"/>
+        </w:rPr>
+      </w:pPr>
+      <w:r>
+        <w:rPr>
+          <w:rFonts w:ascii="Times New Roman" w:hAnsi="Times New Roman" w:cs="Times New Roman"/>
+          <w:color w:val="000000" w:themeColor="text1"/>
+          <w:sz w:val="28"/>
+          <w:szCs w:val="28"/>
+        </w:rPr>
+        <w:t>elevation.</w:t>
+      </w:r>
+    </w:p>
+    <w:p>
+      <w:pPr>
+        <w:pStyle w:val="ListParagraph"/>
+        <w:numPr>
+          <w:ilvl w:val="2"/>
+          <w:numId w:val="2"/>
+        </w:numPr>
+        <w:rPr>
+          <w:rFonts w:ascii="Times New Roman" w:hAnsi="Times New Roman" w:cs="Times New Roman"/>
+          <w:color w:val="000000" w:themeColor="text1"/>
+          <w:sz w:val="28"/>
+          <w:szCs w:val="28"/>
+        </w:rPr>
+      </w:pPr>
+      <w:r>
+        <w:rPr>
+          <w:rFonts w:ascii="Times New Roman" w:hAnsi="Times New Roman" w:cs="Times New Roman"/>
+          <w:color w:val="000000" w:themeColor="text1"/>
+          <w:sz w:val="28"/>
+          <w:szCs w:val="28"/>
+        </w:rPr>
+        <w:t>Flexible</w:t>
+      </w:r>
+    </w:p>
+    <w:p>
+      <w:pPr>
+        <w:pStyle w:val="ListParagraph"/>
+        <w:numPr>
+          <w:ilvl w:val="3"/>
+          <w:numId w:val="2"/>
+        </w:numPr>
+        <w:rPr>
+          <w:rFonts w:ascii="Times New Roman" w:hAnsi="Times New Roman" w:cs="Times New Roman"/>
+          <w:color w:val="000000" w:themeColor="text1"/>
+          <w:sz w:val="28"/>
+          <w:szCs w:val="28"/>
+        </w:rPr>
+      </w:pPr>
+      <w:r>
+        <w:rPr>
+          <w:rFonts w:ascii="Times New Roman" w:hAnsi="Times New Roman" w:cs="Times New Roman"/>
+          <w:color w:val="000000" w:themeColor="text1"/>
+          <w:sz w:val="28"/>
+          <w:szCs w:val="28"/>
+        </w:rPr>
+        <w:t>Creates a widget that controls how a child of a [Row], [Column], or [Flex] flexes.</w:t>
+      </w:r>
+    </w:p>
+    <w:p>
+      <w:pPr>
+        <w:pStyle w:val="ListParagraph"/>
+        <w:numPr>
+          <w:ilvl w:val="2"/>
+          <w:numId w:val="2"/>
+        </w:numPr>
+        <w:rPr>
+          <w:rFonts w:ascii="Times New Roman" w:hAnsi="Times New Roman" w:cs="Times New Roman"/>
+          <w:color w:val="000000" w:themeColor="text1"/>
+          <w:sz w:val="28"/>
+          <w:szCs w:val="28"/>
+        </w:rPr>
+      </w:pPr>
+      <w:proofErr w:type="spellStart"/>
+      <w:r>
+        <w:rPr>
+          <w:rFonts w:ascii="Times New Roman" w:hAnsi="Times New Roman" w:cs="Times New Roman"/>
+          <w:color w:val="000000" w:themeColor="text1"/>
+          <w:sz w:val="28"/>
+          <w:szCs w:val="28"/>
+        </w:rPr>
+        <w:t>ListView</w:t>
+      </w:r>
+      <w:proofErr w:type="spellEnd"/>
+    </w:p>
+    <w:p>
+      <w:pPr>
+        <w:pStyle w:val="ListParagraph"/>
+        <w:numPr>
+          <w:ilvl w:val="3"/>
+          <w:numId w:val="2"/>
+        </w:numPr>
+        <w:rPr>
+          <w:rFonts w:ascii="Times New Roman" w:hAnsi="Times New Roman" w:cs="Times New Roman"/>
+          <w:color w:val="000000" w:themeColor="text1"/>
+          <w:sz w:val="28"/>
+          <w:szCs w:val="28"/>
+        </w:rPr>
+      </w:pPr>
+      <w:r>
+        <w:rPr>
+          <w:rFonts w:ascii="Times New Roman" w:hAnsi="Times New Roman" w:cs="Times New Roman"/>
+          <w:color w:val="000000" w:themeColor="text1"/>
+          <w:sz w:val="28"/>
+          <w:szCs w:val="28"/>
+        </w:rPr>
+        <w:t>Reverse: true</w:t>
+      </w:r>
+    </w:p>
+    <w:p>
+      <w:pPr>
+        <w:pStyle w:val="ListParagraph"/>
+        <w:numPr>
+          <w:ilvl w:val="2"/>
+          <w:numId w:val="2"/>
+        </w:numPr>
+        <w:rPr>
+          <w:rFonts w:ascii="Times New Roman" w:hAnsi="Times New Roman" w:cs="Times New Roman"/>
+          <w:color w:val="000000" w:themeColor="text1"/>
+          <w:sz w:val="28"/>
+          <w:szCs w:val="28"/>
+        </w:rPr>
+      </w:pPr>
       <w:proofErr w:type="spellStart"/>
       <w:r>
         <w:rPr>
@@ -10383,6 +10426,7 @@
           <w:sz w:val="28"/>
           <w:szCs w:val="28"/>
         </w:rPr>
+        <w:lastRenderedPageBreak/>
         <w:t>Khi</w:t>
       </w:r>
       <w:proofErr w:type="spellEnd"/>
@@ -10517,7 +10561,6 @@
           <w:sz w:val="28"/>
           <w:szCs w:val="28"/>
         </w:rPr>
-        <w:lastRenderedPageBreak/>
         <w:t xml:space="preserve">Firebase </w:t>
       </w:r>
       <w:proofErr w:type="spellStart"/>
@@ -10817,14 +10860,74 @@
     <w:p>
       <w:pPr>
         <w:pStyle w:val="ListParagraph"/>
-        <w:ind w:left="2520"/>
-        <w:rPr>
-          <w:rFonts w:ascii="Times New Roman" w:hAnsi="Times New Roman" w:cs="Times New Roman"/>
-          <w:color w:val="000000" w:themeColor="text1"/>
-          <w:sz w:val="28"/>
-          <w:szCs w:val="28"/>
-        </w:rPr>
-      </w:pPr>
+        <w:numPr>
+          <w:ilvl w:val="1"/>
+          <w:numId w:val="2"/>
+        </w:numPr>
+        <w:rPr>
+          <w:rFonts w:ascii="Times New Roman" w:hAnsi="Times New Roman" w:cs="Times New Roman"/>
+          <w:color w:val="000000" w:themeColor="text1"/>
+          <w:sz w:val="28"/>
+          <w:szCs w:val="28"/>
+        </w:rPr>
+      </w:pPr>
+      <w:r>
+        <w:rPr>
+          <w:rFonts w:ascii="Times New Roman" w:hAnsi="Times New Roman" w:cs="Times New Roman"/>
+          <w:color w:val="000000" w:themeColor="text1"/>
+          <w:sz w:val="28"/>
+          <w:szCs w:val="28"/>
+        </w:rPr>
+        <w:t>State</w:t>
+      </w:r>
+    </w:p>
+    <w:p>
+      <w:pPr>
+        <w:pStyle w:val="ListParagraph"/>
+        <w:numPr>
+          <w:ilvl w:val="2"/>
+          <w:numId w:val="2"/>
+        </w:numPr>
+        <w:rPr>
+          <w:rFonts w:ascii="Times New Roman" w:hAnsi="Times New Roman" w:cs="Times New Roman"/>
+          <w:color w:val="000000" w:themeColor="text1"/>
+          <w:sz w:val="28"/>
+          <w:szCs w:val="28"/>
+        </w:rPr>
+      </w:pPr>
+      <w:r>
+        <w:rPr>
+          <w:rFonts w:ascii="Times New Roman" w:hAnsi="Times New Roman" w:cs="Times New Roman"/>
+          <w:color w:val="000000" w:themeColor="text1"/>
+          <w:sz w:val="28"/>
+          <w:szCs w:val="28"/>
+        </w:rPr>
+        <w:t>Global state</w:t>
+      </w:r>
+    </w:p>
+    <w:p>
+      <w:pPr>
+        <w:pStyle w:val="ListParagraph"/>
+        <w:numPr>
+          <w:ilvl w:val="3"/>
+          <w:numId w:val="2"/>
+        </w:numPr>
+        <w:rPr>
+          <w:rFonts w:ascii="Times New Roman" w:hAnsi="Times New Roman" w:cs="Times New Roman"/>
+          <w:color w:val="000000" w:themeColor="text1"/>
+          <w:sz w:val="28"/>
+          <w:szCs w:val="28"/>
+        </w:rPr>
+      </w:pPr>
+      <w:r>
+        <w:rPr>
+          <w:rFonts w:ascii="Times New Roman" w:hAnsi="Times New Roman" w:cs="Times New Roman"/>
+          <w:color w:val="000000" w:themeColor="text1"/>
+          <w:sz w:val="28"/>
+          <w:szCs w:val="28"/>
+        </w:rPr>
+        <w:t>Use it across different parts of your app.</w:t>
+      </w:r>
     </w:p>
     <w:sectPr>
       <w:pgSz w:w="12240" w:h="15840"/>
@@ -12740,7 +12843,7 @@
 </file>
 
 <file path=customXml/itemProps1.xml><?xml version="1.0" encoding="utf-8"?>
-<ds:datastoreItem xmlns:ds="http://schemas.openxmlformats.org/officeDocument/2006/customXml" ds:itemID="{6FE68746-E7E2-41F0-BB57-7E4FE05CD92D}">
+<ds:datastoreItem xmlns:ds="http://schemas.openxmlformats.org/officeDocument/2006/customXml" ds:itemID="{E11A329C-27EA-41FA-A570-56BA53A3450F}">
   <ds:schemaRefs>
     <ds:schemaRef ds:uri="http://schemas.openxmlformats.org/officeDocument/2006/bibliography"/>
   </ds:schemaRefs>

</xml_diff>

<commit_message>
9. Lifting State Up Challenge
</commit_message>
<xml_diff>
--- a/Angela/Document/Báo Cáo Khóa học Futter.docx
+++ b/Angela/Document/Báo Cáo Khóa học Futter.docx
@@ -9884,1113 +9884,1137 @@
           <w:szCs w:val="28"/>
         </w:rPr>
       </w:pPr>
+      <w:r>
+        <w:rPr>
+          <w:rFonts w:ascii="Times New Roman" w:hAnsi="Times New Roman" w:cs="Times New Roman"/>
+          <w:color w:val="000000" w:themeColor="text1"/>
+          <w:sz w:val="28"/>
+          <w:szCs w:val="28"/>
+        </w:rPr>
+        <w:t>Flexible</w:t>
+      </w:r>
+    </w:p>
+    <w:p>
+      <w:pPr>
+        <w:pStyle w:val="ListParagraph"/>
+        <w:numPr>
+          <w:ilvl w:val="3"/>
+          <w:numId w:val="2"/>
+        </w:numPr>
+        <w:rPr>
+          <w:rFonts w:ascii="Times New Roman" w:hAnsi="Times New Roman" w:cs="Times New Roman"/>
+          <w:color w:val="000000" w:themeColor="text1"/>
+          <w:sz w:val="28"/>
+          <w:szCs w:val="28"/>
+        </w:rPr>
+      </w:pPr>
+      <w:r>
+        <w:rPr>
+          <w:rFonts w:ascii="Times New Roman" w:hAnsi="Times New Roman" w:cs="Times New Roman"/>
+          <w:color w:val="000000" w:themeColor="text1"/>
+          <w:sz w:val="28"/>
+          <w:szCs w:val="28"/>
+        </w:rPr>
+        <w:t>Creates a widget that controls how a child of a [Row], [Column], or [Flex] flexes.</w:t>
+      </w:r>
+    </w:p>
+    <w:p>
+      <w:pPr>
+        <w:pStyle w:val="ListParagraph"/>
+        <w:numPr>
+          <w:ilvl w:val="2"/>
+          <w:numId w:val="2"/>
+        </w:numPr>
+        <w:rPr>
+          <w:rFonts w:ascii="Times New Roman" w:hAnsi="Times New Roman" w:cs="Times New Roman"/>
+          <w:color w:val="000000" w:themeColor="text1"/>
+          <w:sz w:val="28"/>
+          <w:szCs w:val="28"/>
+        </w:rPr>
+      </w:pPr>
+      <w:proofErr w:type="spellStart"/>
+      <w:r>
+        <w:rPr>
+          <w:rFonts w:ascii="Times New Roman" w:hAnsi="Times New Roman" w:cs="Times New Roman"/>
+          <w:color w:val="000000" w:themeColor="text1"/>
+          <w:sz w:val="28"/>
+          <w:szCs w:val="28"/>
+        </w:rPr>
+        <w:t>ListView</w:t>
+      </w:r>
+      <w:proofErr w:type="spellEnd"/>
+    </w:p>
+    <w:p>
+      <w:pPr>
+        <w:pStyle w:val="ListParagraph"/>
+        <w:numPr>
+          <w:ilvl w:val="3"/>
+          <w:numId w:val="2"/>
+        </w:numPr>
+        <w:rPr>
+          <w:rFonts w:ascii="Times New Roman" w:hAnsi="Times New Roman" w:cs="Times New Roman"/>
+          <w:color w:val="000000" w:themeColor="text1"/>
+          <w:sz w:val="28"/>
+          <w:szCs w:val="28"/>
+        </w:rPr>
+      </w:pPr>
+      <w:r>
+        <w:rPr>
+          <w:rFonts w:ascii="Times New Roman" w:hAnsi="Times New Roman" w:cs="Times New Roman"/>
+          <w:color w:val="000000" w:themeColor="text1"/>
+          <w:sz w:val="28"/>
+          <w:szCs w:val="28"/>
+        </w:rPr>
+        <w:t>Reverse: true</w:t>
+      </w:r>
+    </w:p>
+    <w:p>
+      <w:pPr>
+        <w:pStyle w:val="ListParagraph"/>
+        <w:numPr>
+          <w:ilvl w:val="3"/>
+          <w:numId w:val="2"/>
+        </w:numPr>
+        <w:rPr>
+          <w:rFonts w:ascii="Times New Roman" w:hAnsi="Times New Roman" w:cs="Times New Roman"/>
+          <w:color w:val="000000" w:themeColor="text1"/>
+          <w:sz w:val="28"/>
+          <w:szCs w:val="28"/>
+        </w:rPr>
+      </w:pPr>
+      <w:r>
+        <w:rPr>
+          <w:rFonts w:ascii="Times New Roman" w:hAnsi="Times New Roman" w:cs="Times New Roman"/>
+          <w:color w:val="000000" w:themeColor="text1"/>
+          <w:sz w:val="28"/>
+          <w:szCs w:val="28"/>
+        </w:rPr>
+        <w:t>Builder:</w:t>
+      </w:r>
+    </w:p>
+    <w:p>
+      <w:pPr>
+        <w:pStyle w:val="ListParagraph"/>
+        <w:numPr>
+          <w:ilvl w:val="4"/>
+          <w:numId w:val="2"/>
+        </w:numPr>
+        <w:rPr>
+          <w:rFonts w:ascii="Times New Roman" w:hAnsi="Times New Roman" w:cs="Times New Roman"/>
+          <w:color w:val="000000" w:themeColor="text1"/>
+          <w:sz w:val="28"/>
+          <w:szCs w:val="28"/>
+        </w:rPr>
+      </w:pPr>
+      <w:r>
+        <w:rPr>
+          <w:rFonts w:ascii="Times New Roman" w:hAnsi="Times New Roman" w:cs="Times New Roman"/>
+          <w:color w:val="000000" w:themeColor="text1"/>
+          <w:sz w:val="28"/>
+          <w:szCs w:val="28"/>
+        </w:rPr>
+        <w:t>Need to build a large number of children.</w:t>
+      </w:r>
+    </w:p>
+    <w:p>
+      <w:pPr>
+        <w:pStyle w:val="ListParagraph"/>
+        <w:numPr>
+          <w:ilvl w:val="4"/>
+          <w:numId w:val="2"/>
+        </w:numPr>
+        <w:rPr>
+          <w:rFonts w:ascii="Times New Roman" w:hAnsi="Times New Roman" w:cs="Times New Roman"/>
+          <w:color w:val="000000" w:themeColor="text1"/>
+          <w:sz w:val="28"/>
+          <w:szCs w:val="28"/>
+        </w:rPr>
+      </w:pPr>
+      <w:r>
+        <w:rPr>
+          <w:rFonts w:ascii="Times New Roman" w:hAnsi="Times New Roman" w:cs="Times New Roman"/>
+          <w:color w:val="000000" w:themeColor="text1"/>
+          <w:sz w:val="28"/>
+          <w:szCs w:val="28"/>
+        </w:rPr>
+        <w:t>Just create item that are actually visible.</w:t>
+      </w:r>
+    </w:p>
+    <w:p>
+      <w:pPr>
+        <w:pStyle w:val="ListParagraph"/>
+        <w:numPr>
+          <w:ilvl w:val="2"/>
+          <w:numId w:val="2"/>
+        </w:numPr>
+        <w:rPr>
+          <w:rFonts w:ascii="Times New Roman" w:hAnsi="Times New Roman" w:cs="Times New Roman"/>
+          <w:color w:val="000000" w:themeColor="text1"/>
+          <w:sz w:val="28"/>
+          <w:szCs w:val="28"/>
+        </w:rPr>
+      </w:pPr>
+      <w:proofErr w:type="spellStart"/>
+      <w:r>
+        <w:rPr>
+          <w:rFonts w:ascii="Times New Roman" w:hAnsi="Times New Roman" w:cs="Times New Roman"/>
+          <w:color w:val="000000" w:themeColor="text1"/>
+          <w:sz w:val="28"/>
+          <w:szCs w:val="28"/>
+        </w:rPr>
+        <w:t>BottomSheet</w:t>
+      </w:r>
+      <w:proofErr w:type="spellEnd"/>
+    </w:p>
+    <w:p>
+      <w:pPr>
+        <w:pStyle w:val="ListParagraph"/>
+        <w:numPr>
+          <w:ilvl w:val="3"/>
+          <w:numId w:val="2"/>
+        </w:numPr>
+        <w:rPr>
+          <w:rFonts w:ascii="Times New Roman" w:hAnsi="Times New Roman" w:cs="Times New Roman"/>
+          <w:color w:val="000000" w:themeColor="text1"/>
+          <w:sz w:val="28"/>
+          <w:szCs w:val="28"/>
+        </w:rPr>
+      </w:pPr>
+      <w:proofErr w:type="spellStart"/>
+      <w:r>
+        <w:rPr>
+          <w:rFonts w:ascii="Times New Roman" w:hAnsi="Times New Roman" w:cs="Times New Roman"/>
+          <w:color w:val="000000" w:themeColor="text1"/>
+          <w:sz w:val="28"/>
+          <w:szCs w:val="28"/>
+        </w:rPr>
+        <w:lastRenderedPageBreak/>
+        <w:t>Muốn</w:t>
+      </w:r>
+      <w:proofErr w:type="spellEnd"/>
+      <w:r>
+        <w:rPr>
+          <w:rFonts w:ascii="Times New Roman" w:hAnsi="Times New Roman" w:cs="Times New Roman"/>
+          <w:color w:val="000000" w:themeColor="text1"/>
+          <w:sz w:val="28"/>
+          <w:szCs w:val="28"/>
+        </w:rPr>
+        <w:t xml:space="preserve"> </w:t>
+      </w:r>
+      <w:proofErr w:type="spellStart"/>
+      <w:r>
+        <w:rPr>
+          <w:rFonts w:ascii="Times New Roman" w:hAnsi="Times New Roman" w:cs="Times New Roman"/>
+          <w:color w:val="000000" w:themeColor="text1"/>
+          <w:sz w:val="28"/>
+          <w:szCs w:val="28"/>
+        </w:rPr>
+        <w:t>tạo</w:t>
+      </w:r>
+      <w:proofErr w:type="spellEnd"/>
+      <w:r>
+        <w:rPr>
+          <w:rFonts w:ascii="Times New Roman" w:hAnsi="Times New Roman" w:cs="Times New Roman"/>
+          <w:color w:val="000000" w:themeColor="text1"/>
+          <w:sz w:val="28"/>
+          <w:szCs w:val="28"/>
+        </w:rPr>
+        <w:t xml:space="preserve"> border </w:t>
+      </w:r>
+      <w:proofErr w:type="spellStart"/>
+      <w:r>
+        <w:rPr>
+          <w:rFonts w:ascii="Times New Roman" w:hAnsi="Times New Roman" w:cs="Times New Roman"/>
+          <w:color w:val="000000" w:themeColor="text1"/>
+          <w:sz w:val="28"/>
+          <w:szCs w:val="28"/>
+        </w:rPr>
+        <w:t>cho</w:t>
+      </w:r>
+      <w:proofErr w:type="spellEnd"/>
+      <w:r>
+        <w:rPr>
+          <w:rFonts w:ascii="Times New Roman" w:hAnsi="Times New Roman" w:cs="Times New Roman"/>
+          <w:color w:val="000000" w:themeColor="text1"/>
+          <w:sz w:val="28"/>
+          <w:szCs w:val="28"/>
+        </w:rPr>
+        <w:t xml:space="preserve"> </w:t>
+      </w:r>
+      <w:proofErr w:type="spellStart"/>
+      <w:r>
+        <w:rPr>
+          <w:rFonts w:ascii="Times New Roman" w:hAnsi="Times New Roman" w:cs="Times New Roman"/>
+          <w:color w:val="000000" w:themeColor="text1"/>
+          <w:sz w:val="28"/>
+          <w:szCs w:val="28"/>
+        </w:rPr>
+        <w:t>bottomSheet</w:t>
+      </w:r>
+      <w:proofErr w:type="spellEnd"/>
+      <w:r>
+        <w:rPr>
+          <w:rFonts w:ascii="Times New Roman" w:hAnsi="Times New Roman" w:cs="Times New Roman"/>
+          <w:color w:val="000000" w:themeColor="text1"/>
+          <w:sz w:val="28"/>
+          <w:szCs w:val="28"/>
+        </w:rPr>
+        <w:t xml:space="preserve"> ta </w:t>
+      </w:r>
+      <w:proofErr w:type="spellStart"/>
+      <w:r>
+        <w:rPr>
+          <w:rFonts w:ascii="Times New Roman" w:hAnsi="Times New Roman" w:cs="Times New Roman"/>
+          <w:color w:val="000000" w:themeColor="text1"/>
+          <w:sz w:val="28"/>
+          <w:szCs w:val="28"/>
+        </w:rPr>
+        <w:t>dùng</w:t>
+      </w:r>
+      <w:proofErr w:type="spellEnd"/>
+      <w:r>
+        <w:rPr>
+          <w:rFonts w:ascii="Times New Roman" w:hAnsi="Times New Roman" w:cs="Times New Roman"/>
+          <w:color w:val="000000" w:themeColor="text1"/>
+          <w:sz w:val="28"/>
+          <w:szCs w:val="28"/>
+        </w:rPr>
+        <w:t xml:space="preserve"> 2 container </w:t>
+      </w:r>
+      <w:proofErr w:type="spellStart"/>
+      <w:r>
+        <w:rPr>
+          <w:rFonts w:ascii="Times New Roman" w:hAnsi="Times New Roman" w:cs="Times New Roman"/>
+          <w:color w:val="000000" w:themeColor="text1"/>
+          <w:sz w:val="28"/>
+          <w:szCs w:val="28"/>
+        </w:rPr>
+        <w:t>chồng</w:t>
+      </w:r>
+      <w:proofErr w:type="spellEnd"/>
+      <w:r>
+        <w:rPr>
+          <w:rFonts w:ascii="Times New Roman" w:hAnsi="Times New Roman" w:cs="Times New Roman"/>
+          <w:color w:val="000000" w:themeColor="text1"/>
+          <w:sz w:val="28"/>
+          <w:szCs w:val="28"/>
+        </w:rPr>
+        <w:t xml:space="preserve"> </w:t>
+      </w:r>
+      <w:proofErr w:type="spellStart"/>
+      <w:r>
+        <w:rPr>
+          <w:rFonts w:ascii="Times New Roman" w:hAnsi="Times New Roman" w:cs="Times New Roman"/>
+          <w:color w:val="000000" w:themeColor="text1"/>
+          <w:sz w:val="28"/>
+          <w:szCs w:val="28"/>
+        </w:rPr>
+        <w:t>lên</w:t>
+      </w:r>
+      <w:proofErr w:type="spellEnd"/>
+      <w:r>
+        <w:rPr>
+          <w:rFonts w:ascii="Times New Roman" w:hAnsi="Times New Roman" w:cs="Times New Roman"/>
+          <w:color w:val="000000" w:themeColor="text1"/>
+          <w:sz w:val="28"/>
+          <w:szCs w:val="28"/>
+        </w:rPr>
+        <w:t xml:space="preserve"> </w:t>
+      </w:r>
+      <w:proofErr w:type="spellStart"/>
+      <w:r>
+        <w:rPr>
+          <w:rFonts w:ascii="Times New Roman" w:hAnsi="Times New Roman" w:cs="Times New Roman"/>
+          <w:color w:val="000000" w:themeColor="text1"/>
+          <w:sz w:val="28"/>
+          <w:szCs w:val="28"/>
+        </w:rPr>
+        <w:t>nhau</w:t>
+      </w:r>
+      <w:proofErr w:type="spellEnd"/>
+      <w:r>
+        <w:rPr>
+          <w:rFonts w:ascii="Times New Roman" w:hAnsi="Times New Roman" w:cs="Times New Roman"/>
+          <w:color w:val="000000" w:themeColor="text1"/>
+          <w:sz w:val="28"/>
+          <w:szCs w:val="28"/>
+        </w:rPr>
+        <w:t>, (</w:t>
+      </w:r>
+      <w:proofErr w:type="spellStart"/>
+      <w:r>
+        <w:rPr>
+          <w:rFonts w:ascii="Times New Roman" w:hAnsi="Times New Roman" w:cs="Times New Roman"/>
+          <w:color w:val="000000" w:themeColor="text1"/>
+          <w:sz w:val="28"/>
+          <w:szCs w:val="28"/>
+        </w:rPr>
+        <w:t>Lớp</w:t>
+      </w:r>
+      <w:proofErr w:type="spellEnd"/>
+      <w:r>
+        <w:rPr>
+          <w:rFonts w:ascii="Times New Roman" w:hAnsi="Times New Roman" w:cs="Times New Roman"/>
+          <w:color w:val="000000" w:themeColor="text1"/>
+          <w:sz w:val="28"/>
+          <w:szCs w:val="28"/>
+        </w:rPr>
+        <w:t xml:space="preserve"> 1: </w:t>
+      </w:r>
+      <w:proofErr w:type="spellStart"/>
+      <w:r>
+        <w:rPr>
+          <w:rFonts w:ascii="Times New Roman" w:hAnsi="Times New Roman" w:cs="Times New Roman"/>
+          <w:color w:val="000000" w:themeColor="text1"/>
+          <w:sz w:val="28"/>
+          <w:szCs w:val="28"/>
+        </w:rPr>
+        <w:t>trùng</w:t>
+      </w:r>
+      <w:proofErr w:type="spellEnd"/>
+      <w:r>
+        <w:rPr>
+          <w:rFonts w:ascii="Times New Roman" w:hAnsi="Times New Roman" w:cs="Times New Roman"/>
+          <w:color w:val="000000" w:themeColor="text1"/>
+          <w:sz w:val="28"/>
+          <w:szCs w:val="28"/>
+        </w:rPr>
+        <w:t xml:space="preserve"> </w:t>
+      </w:r>
+      <w:proofErr w:type="spellStart"/>
+      <w:r>
+        <w:rPr>
+          <w:rFonts w:ascii="Times New Roman" w:hAnsi="Times New Roman" w:cs="Times New Roman"/>
+          <w:color w:val="000000" w:themeColor="text1"/>
+          <w:sz w:val="28"/>
+          <w:szCs w:val="28"/>
+        </w:rPr>
+        <w:t>màu</w:t>
+      </w:r>
+      <w:proofErr w:type="spellEnd"/>
+      <w:r>
+        <w:rPr>
+          <w:rFonts w:ascii="Times New Roman" w:hAnsi="Times New Roman" w:cs="Times New Roman"/>
+          <w:color w:val="000000" w:themeColor="text1"/>
+          <w:sz w:val="28"/>
+          <w:szCs w:val="28"/>
+        </w:rPr>
+        <w:t xml:space="preserve"> </w:t>
+      </w:r>
+      <w:proofErr w:type="spellStart"/>
+      <w:r>
+        <w:rPr>
+          <w:rFonts w:ascii="Times New Roman" w:hAnsi="Times New Roman" w:cs="Times New Roman"/>
+          <w:color w:val="000000" w:themeColor="text1"/>
+          <w:sz w:val="28"/>
+          <w:szCs w:val="28"/>
+        </w:rPr>
+        <w:t>nền</w:t>
+      </w:r>
+      <w:proofErr w:type="spellEnd"/>
+      <w:r>
+        <w:rPr>
+          <w:rFonts w:ascii="Times New Roman" w:hAnsi="Times New Roman" w:cs="Times New Roman"/>
+          <w:color w:val="000000" w:themeColor="text1"/>
+          <w:sz w:val="28"/>
+          <w:szCs w:val="28"/>
+        </w:rPr>
+        <w:t xml:space="preserve"> </w:t>
+      </w:r>
+      <w:proofErr w:type="spellStart"/>
+      <w:r>
+        <w:rPr>
+          <w:rFonts w:ascii="Times New Roman" w:hAnsi="Times New Roman" w:cs="Times New Roman"/>
+          <w:color w:val="000000" w:themeColor="text1"/>
+          <w:sz w:val="28"/>
+          <w:szCs w:val="28"/>
+        </w:rPr>
+        <w:t>khi</w:t>
+      </w:r>
+      <w:proofErr w:type="spellEnd"/>
+      <w:r>
+        <w:rPr>
+          <w:rFonts w:ascii="Times New Roman" w:hAnsi="Times New Roman" w:cs="Times New Roman"/>
+          <w:color w:val="000000" w:themeColor="text1"/>
+          <w:sz w:val="28"/>
+          <w:szCs w:val="28"/>
+        </w:rPr>
+        <w:t xml:space="preserve"> </w:t>
+      </w:r>
+      <w:proofErr w:type="spellStart"/>
+      <w:r>
+        <w:rPr>
+          <w:rFonts w:ascii="Times New Roman" w:hAnsi="Times New Roman" w:cs="Times New Roman"/>
+          <w:color w:val="000000" w:themeColor="text1"/>
+          <w:sz w:val="28"/>
+          <w:szCs w:val="28"/>
+        </w:rPr>
+        <w:t>hiện</w:t>
+      </w:r>
+      <w:proofErr w:type="spellEnd"/>
+      <w:r>
+        <w:rPr>
+          <w:rFonts w:ascii="Times New Roman" w:hAnsi="Times New Roman" w:cs="Times New Roman"/>
+          <w:color w:val="000000" w:themeColor="text1"/>
+          <w:sz w:val="28"/>
+          <w:szCs w:val="28"/>
+        </w:rPr>
+        <w:t xml:space="preserve"> </w:t>
+      </w:r>
+      <w:proofErr w:type="spellStart"/>
+      <w:r>
+        <w:rPr>
+          <w:rFonts w:ascii="Times New Roman" w:hAnsi="Times New Roman" w:cs="Times New Roman"/>
+          <w:color w:val="000000" w:themeColor="text1"/>
+          <w:sz w:val="28"/>
+          <w:szCs w:val="28"/>
+        </w:rPr>
+        <w:t>lên</w:t>
+      </w:r>
+      <w:proofErr w:type="spellEnd"/>
+      <w:r>
+        <w:rPr>
+          <w:rFonts w:ascii="Times New Roman" w:hAnsi="Times New Roman" w:cs="Times New Roman"/>
+          <w:color w:val="000000" w:themeColor="text1"/>
+          <w:sz w:val="28"/>
+          <w:szCs w:val="28"/>
+        </w:rPr>
+        <w:t xml:space="preserve">, </w:t>
+      </w:r>
+      <w:proofErr w:type="spellStart"/>
+      <w:r>
+        <w:rPr>
+          <w:rFonts w:ascii="Times New Roman" w:hAnsi="Times New Roman" w:cs="Times New Roman"/>
+          <w:color w:val="000000" w:themeColor="text1"/>
+          <w:sz w:val="28"/>
+          <w:szCs w:val="28"/>
+        </w:rPr>
+        <w:t>lớp</w:t>
+      </w:r>
+      <w:proofErr w:type="spellEnd"/>
+      <w:r>
+        <w:rPr>
+          <w:rFonts w:ascii="Times New Roman" w:hAnsi="Times New Roman" w:cs="Times New Roman"/>
+          <w:color w:val="000000" w:themeColor="text1"/>
+          <w:sz w:val="28"/>
+          <w:szCs w:val="28"/>
+        </w:rPr>
+        <w:t xml:space="preserve"> 2: </w:t>
+      </w:r>
+      <w:proofErr w:type="spellStart"/>
+      <w:r>
+        <w:rPr>
+          <w:rFonts w:ascii="Times New Roman" w:hAnsi="Times New Roman" w:cs="Times New Roman"/>
+          <w:color w:val="000000" w:themeColor="text1"/>
+          <w:sz w:val="28"/>
+          <w:szCs w:val="28"/>
+        </w:rPr>
+        <w:t>màu</w:t>
+      </w:r>
+      <w:proofErr w:type="spellEnd"/>
+      <w:r>
+        <w:rPr>
+          <w:rFonts w:ascii="Times New Roman" w:hAnsi="Times New Roman" w:cs="Times New Roman"/>
+          <w:color w:val="000000" w:themeColor="text1"/>
+          <w:sz w:val="28"/>
+          <w:szCs w:val="28"/>
+        </w:rPr>
+        <w:t xml:space="preserve"> </w:t>
+      </w:r>
+      <w:proofErr w:type="spellStart"/>
+      <w:r>
+        <w:rPr>
+          <w:rFonts w:ascii="Times New Roman" w:hAnsi="Times New Roman" w:cs="Times New Roman"/>
+          <w:color w:val="000000" w:themeColor="text1"/>
+          <w:sz w:val="28"/>
+          <w:szCs w:val="28"/>
+        </w:rPr>
+        <w:t>tùy</w:t>
+      </w:r>
+      <w:proofErr w:type="spellEnd"/>
+      <w:r>
+        <w:rPr>
+          <w:rFonts w:ascii="Times New Roman" w:hAnsi="Times New Roman" w:cs="Times New Roman"/>
+          <w:color w:val="000000" w:themeColor="text1"/>
+          <w:sz w:val="28"/>
+          <w:szCs w:val="28"/>
+        </w:rPr>
+        <w:t xml:space="preserve"> ý.) </w:t>
+      </w:r>
+    </w:p>
+    <w:p>
+      <w:pPr>
+        <w:pStyle w:val="ListParagraph"/>
+        <w:numPr>
+          <w:ilvl w:val="1"/>
+          <w:numId w:val="2"/>
+        </w:numPr>
+        <w:rPr>
+          <w:rFonts w:ascii="Times New Roman" w:hAnsi="Times New Roman" w:cs="Times New Roman"/>
+          <w:color w:val="000000" w:themeColor="text1"/>
+          <w:sz w:val="28"/>
+          <w:szCs w:val="28"/>
+        </w:rPr>
+      </w:pPr>
+      <w:r>
+        <w:rPr>
+          <w:rFonts w:ascii="Times New Roman" w:hAnsi="Times New Roman" w:cs="Times New Roman"/>
+          <w:color w:val="000000" w:themeColor="text1"/>
+          <w:sz w:val="28"/>
+          <w:szCs w:val="28"/>
+        </w:rPr>
+        <w:t>Firebase</w:t>
+      </w:r>
+    </w:p>
+    <w:p>
+      <w:pPr>
+        <w:pStyle w:val="ListParagraph"/>
+        <w:numPr>
+          <w:ilvl w:val="2"/>
+          <w:numId w:val="2"/>
+        </w:numPr>
+        <w:rPr>
+          <w:rFonts w:ascii="Times New Roman" w:hAnsi="Times New Roman" w:cs="Times New Roman"/>
+          <w:color w:val="000000" w:themeColor="text1"/>
+          <w:sz w:val="28"/>
+          <w:szCs w:val="28"/>
+        </w:rPr>
+      </w:pPr>
+      <w:proofErr w:type="spellStart"/>
+      <w:r>
+        <w:rPr>
+          <w:rFonts w:ascii="Times New Roman" w:hAnsi="Times New Roman" w:cs="Times New Roman"/>
+          <w:color w:val="000000" w:themeColor="text1"/>
+          <w:sz w:val="28"/>
+          <w:szCs w:val="28"/>
+        </w:rPr>
+        <w:t>Khi</w:t>
+      </w:r>
+      <w:proofErr w:type="spellEnd"/>
+      <w:r>
+        <w:rPr>
+          <w:rFonts w:ascii="Times New Roman" w:hAnsi="Times New Roman" w:cs="Times New Roman"/>
+          <w:color w:val="000000" w:themeColor="text1"/>
+          <w:sz w:val="28"/>
+          <w:szCs w:val="28"/>
+        </w:rPr>
+        <w:t xml:space="preserve"> </w:t>
+      </w:r>
+      <w:proofErr w:type="spellStart"/>
+      <w:r>
+        <w:rPr>
+          <w:rFonts w:ascii="Times New Roman" w:hAnsi="Times New Roman" w:cs="Times New Roman"/>
+          <w:color w:val="000000" w:themeColor="text1"/>
+          <w:sz w:val="28"/>
+          <w:szCs w:val="28"/>
+        </w:rPr>
+        <w:t>sử</w:t>
+      </w:r>
+      <w:proofErr w:type="spellEnd"/>
+      <w:r>
+        <w:rPr>
+          <w:rFonts w:ascii="Times New Roman" w:hAnsi="Times New Roman" w:cs="Times New Roman"/>
+          <w:color w:val="000000" w:themeColor="text1"/>
+          <w:sz w:val="28"/>
+          <w:szCs w:val="28"/>
+        </w:rPr>
+        <w:t xml:space="preserve"> </w:t>
+      </w:r>
+      <w:proofErr w:type="spellStart"/>
+      <w:r>
+        <w:rPr>
+          <w:rFonts w:ascii="Times New Roman" w:hAnsi="Times New Roman" w:cs="Times New Roman"/>
+          <w:color w:val="000000" w:themeColor="text1"/>
+          <w:sz w:val="28"/>
+          <w:szCs w:val="28"/>
+        </w:rPr>
+        <w:t>dụng</w:t>
+      </w:r>
+      <w:proofErr w:type="spellEnd"/>
+      <w:r>
+        <w:rPr>
+          <w:rFonts w:ascii="Times New Roman" w:hAnsi="Times New Roman" w:cs="Times New Roman"/>
+          <w:color w:val="000000" w:themeColor="text1"/>
+          <w:sz w:val="28"/>
+          <w:szCs w:val="28"/>
+        </w:rPr>
+        <w:t xml:space="preserve"> firebase ta add </w:t>
+      </w:r>
+      <w:proofErr w:type="spellStart"/>
+      <w:r>
+        <w:rPr>
+          <w:rFonts w:ascii="Times New Roman" w:hAnsi="Times New Roman" w:cs="Times New Roman"/>
+          <w:color w:val="000000" w:themeColor="text1"/>
+          <w:sz w:val="28"/>
+          <w:szCs w:val="28"/>
+        </w:rPr>
+        <w:t>libray</w:t>
+      </w:r>
+      <w:proofErr w:type="spellEnd"/>
+      <w:r>
+        <w:rPr>
+          <w:rFonts w:ascii="Times New Roman" w:hAnsi="Times New Roman" w:cs="Times New Roman"/>
+          <w:color w:val="000000" w:themeColor="text1"/>
+          <w:sz w:val="28"/>
+          <w:szCs w:val="28"/>
+        </w:rPr>
+        <w:t xml:space="preserve"> </w:t>
+      </w:r>
+      <w:proofErr w:type="spellStart"/>
+      <w:r>
+        <w:rPr>
+          <w:rFonts w:ascii="Times New Roman" w:hAnsi="Times New Roman" w:cs="Times New Roman"/>
+          <w:color w:val="000000" w:themeColor="text1"/>
+          <w:sz w:val="28"/>
+          <w:szCs w:val="28"/>
+        </w:rPr>
+        <w:t>trong</w:t>
+      </w:r>
+      <w:proofErr w:type="spellEnd"/>
+      <w:r>
+        <w:rPr>
+          <w:rFonts w:ascii="Times New Roman" w:hAnsi="Times New Roman" w:cs="Times New Roman"/>
+          <w:color w:val="000000" w:themeColor="text1"/>
+          <w:sz w:val="28"/>
+          <w:szCs w:val="28"/>
+        </w:rPr>
+        <w:t xml:space="preserve"> </w:t>
+      </w:r>
+      <w:proofErr w:type="spellStart"/>
+      <w:r>
+        <w:rPr>
+          <w:rFonts w:ascii="Times New Roman" w:hAnsi="Times New Roman" w:cs="Times New Roman"/>
+          <w:color w:val="000000" w:themeColor="text1"/>
+          <w:sz w:val="28"/>
+          <w:szCs w:val="28"/>
+        </w:rPr>
+        <w:t>gradle</w:t>
+      </w:r>
+      <w:proofErr w:type="spellEnd"/>
+      <w:r>
+        <w:rPr>
+          <w:rFonts w:ascii="Times New Roman" w:hAnsi="Times New Roman" w:cs="Times New Roman"/>
+          <w:color w:val="000000" w:themeColor="text1"/>
+          <w:sz w:val="28"/>
+          <w:szCs w:val="28"/>
+        </w:rPr>
+        <w:t xml:space="preserve"> android.</w:t>
+      </w:r>
+    </w:p>
+    <w:p>
+      <w:pPr>
+        <w:pStyle w:val="ListParagraph"/>
+        <w:numPr>
+          <w:ilvl w:val="2"/>
+          <w:numId w:val="2"/>
+        </w:numPr>
+        <w:rPr>
+          <w:rFonts w:ascii="Times New Roman" w:hAnsi="Times New Roman" w:cs="Times New Roman"/>
+          <w:color w:val="000000" w:themeColor="text1"/>
+          <w:sz w:val="28"/>
+          <w:szCs w:val="28"/>
+        </w:rPr>
+      </w:pPr>
+      <w:r>
+        <w:rPr>
+          <w:rFonts w:ascii="Times New Roman" w:hAnsi="Times New Roman" w:cs="Times New Roman"/>
+          <w:color w:val="000000" w:themeColor="text1"/>
+          <w:sz w:val="28"/>
+          <w:szCs w:val="28"/>
+        </w:rPr>
+        <w:t xml:space="preserve">Firebase </w:t>
+      </w:r>
+      <w:proofErr w:type="spellStart"/>
+      <w:r>
+        <w:rPr>
+          <w:rFonts w:ascii="Times New Roman" w:hAnsi="Times New Roman" w:cs="Times New Roman"/>
+          <w:color w:val="000000" w:themeColor="text1"/>
+          <w:sz w:val="28"/>
+          <w:szCs w:val="28"/>
+        </w:rPr>
+        <w:t>Auth</w:t>
+      </w:r>
+      <w:proofErr w:type="spellEnd"/>
+    </w:p>
+    <w:p>
+      <w:pPr>
+        <w:pStyle w:val="ListParagraph"/>
+        <w:numPr>
+          <w:ilvl w:val="2"/>
+          <w:numId w:val="2"/>
+        </w:numPr>
+        <w:rPr>
+          <w:rFonts w:ascii="Times New Roman" w:hAnsi="Times New Roman" w:cs="Times New Roman"/>
+          <w:color w:val="000000" w:themeColor="text1"/>
+          <w:sz w:val="28"/>
+          <w:szCs w:val="28"/>
+        </w:rPr>
+      </w:pPr>
+      <w:r>
+        <w:rPr>
+          <w:rFonts w:ascii="Times New Roman" w:hAnsi="Times New Roman" w:cs="Times New Roman"/>
+          <w:color w:val="000000" w:themeColor="text1"/>
+          <w:sz w:val="28"/>
+          <w:szCs w:val="28"/>
+        </w:rPr>
+        <w:t xml:space="preserve">Cloud </w:t>
+      </w:r>
+      <w:proofErr w:type="spellStart"/>
+      <w:r>
+        <w:rPr>
+          <w:rFonts w:ascii="Times New Roman" w:hAnsi="Times New Roman" w:cs="Times New Roman"/>
+          <w:color w:val="000000" w:themeColor="text1"/>
+          <w:sz w:val="28"/>
+          <w:szCs w:val="28"/>
+        </w:rPr>
+        <w:t>FireStore</w:t>
+      </w:r>
+      <w:proofErr w:type="spellEnd"/>
+    </w:p>
+    <w:p>
+      <w:pPr>
+        <w:pStyle w:val="ListParagraph"/>
+        <w:numPr>
+          <w:ilvl w:val="2"/>
+          <w:numId w:val="2"/>
+        </w:numPr>
+        <w:rPr>
+          <w:rFonts w:ascii="Times New Roman" w:hAnsi="Times New Roman" w:cs="Times New Roman"/>
+          <w:color w:val="000000" w:themeColor="text1"/>
+          <w:sz w:val="28"/>
+          <w:szCs w:val="28"/>
+        </w:rPr>
+      </w:pPr>
+      <w:proofErr w:type="spellStart"/>
+      <w:r>
+        <w:rPr>
+          <w:rFonts w:ascii="Times New Roman" w:hAnsi="Times New Roman" w:cs="Times New Roman"/>
+          <w:color w:val="000000" w:themeColor="text1"/>
+          <w:sz w:val="28"/>
+          <w:szCs w:val="28"/>
+        </w:rPr>
+        <w:t>Lưu</w:t>
+      </w:r>
+      <w:proofErr w:type="spellEnd"/>
+      <w:r>
+        <w:rPr>
+          <w:rFonts w:ascii="Times New Roman" w:hAnsi="Times New Roman" w:cs="Times New Roman"/>
+          <w:color w:val="000000" w:themeColor="text1"/>
+          <w:sz w:val="28"/>
+          <w:szCs w:val="28"/>
+        </w:rPr>
+        <w:t xml:space="preserve"> ý </w:t>
+      </w:r>
+      <w:proofErr w:type="spellStart"/>
+      <w:r>
+        <w:rPr>
+          <w:rFonts w:ascii="Times New Roman" w:hAnsi="Times New Roman" w:cs="Times New Roman"/>
+          <w:color w:val="000000" w:themeColor="text1"/>
+          <w:sz w:val="28"/>
+          <w:szCs w:val="28"/>
+        </w:rPr>
+        <w:t>khi</w:t>
+      </w:r>
+      <w:proofErr w:type="spellEnd"/>
+      <w:r>
+        <w:rPr>
+          <w:rFonts w:ascii="Times New Roman" w:hAnsi="Times New Roman" w:cs="Times New Roman"/>
+          <w:color w:val="000000" w:themeColor="text1"/>
+          <w:sz w:val="28"/>
+          <w:szCs w:val="28"/>
+        </w:rPr>
+        <w:t xml:space="preserve"> </w:t>
+      </w:r>
+      <w:proofErr w:type="spellStart"/>
+      <w:r>
+        <w:rPr>
+          <w:rFonts w:ascii="Times New Roman" w:hAnsi="Times New Roman" w:cs="Times New Roman"/>
+          <w:color w:val="000000" w:themeColor="text1"/>
+          <w:sz w:val="28"/>
+          <w:szCs w:val="28"/>
+        </w:rPr>
+        <w:t>sử</w:t>
+      </w:r>
+      <w:proofErr w:type="spellEnd"/>
+      <w:r>
+        <w:rPr>
+          <w:rFonts w:ascii="Times New Roman" w:hAnsi="Times New Roman" w:cs="Times New Roman"/>
+          <w:color w:val="000000" w:themeColor="text1"/>
+          <w:sz w:val="28"/>
+          <w:szCs w:val="28"/>
+        </w:rPr>
+        <w:t xml:space="preserve"> </w:t>
+      </w:r>
+      <w:proofErr w:type="spellStart"/>
+      <w:r>
+        <w:rPr>
+          <w:rFonts w:ascii="Times New Roman" w:hAnsi="Times New Roman" w:cs="Times New Roman"/>
+          <w:color w:val="000000" w:themeColor="text1"/>
+          <w:sz w:val="28"/>
+          <w:szCs w:val="28"/>
+        </w:rPr>
+        <w:t>dụng</w:t>
+      </w:r>
+      <w:proofErr w:type="spellEnd"/>
+      <w:r>
+        <w:rPr>
+          <w:rFonts w:ascii="Times New Roman" w:hAnsi="Times New Roman" w:cs="Times New Roman"/>
+          <w:color w:val="000000" w:themeColor="text1"/>
+          <w:sz w:val="28"/>
+          <w:szCs w:val="28"/>
+        </w:rPr>
+        <w:t xml:space="preserve"> </w:t>
+      </w:r>
+      <w:proofErr w:type="spellStart"/>
+      <w:r>
+        <w:rPr>
+          <w:rFonts w:ascii="Times New Roman" w:hAnsi="Times New Roman" w:cs="Times New Roman"/>
+          <w:color w:val="000000" w:themeColor="text1"/>
+          <w:sz w:val="28"/>
+          <w:szCs w:val="28"/>
+        </w:rPr>
+        <w:t>phiên</w:t>
+      </w:r>
+      <w:proofErr w:type="spellEnd"/>
+      <w:r>
+        <w:rPr>
+          <w:rFonts w:ascii="Times New Roman" w:hAnsi="Times New Roman" w:cs="Times New Roman"/>
+          <w:color w:val="000000" w:themeColor="text1"/>
+          <w:sz w:val="28"/>
+          <w:szCs w:val="28"/>
+        </w:rPr>
+        <w:t xml:space="preserve"> </w:t>
+      </w:r>
+      <w:proofErr w:type="spellStart"/>
+      <w:r>
+        <w:rPr>
+          <w:rFonts w:ascii="Times New Roman" w:hAnsi="Times New Roman" w:cs="Times New Roman"/>
+          <w:color w:val="000000" w:themeColor="text1"/>
+          <w:sz w:val="28"/>
+          <w:szCs w:val="28"/>
+        </w:rPr>
+        <w:t>bản</w:t>
+      </w:r>
+      <w:proofErr w:type="spellEnd"/>
+      <w:r>
+        <w:rPr>
+          <w:rFonts w:ascii="Times New Roman" w:hAnsi="Times New Roman" w:cs="Times New Roman"/>
+          <w:color w:val="000000" w:themeColor="text1"/>
+          <w:sz w:val="28"/>
+          <w:szCs w:val="28"/>
+        </w:rPr>
+        <w:t xml:space="preserve"> </w:t>
+      </w:r>
+      <w:proofErr w:type="spellStart"/>
+      <w:r>
+        <w:rPr>
+          <w:rFonts w:ascii="Times New Roman" w:hAnsi="Times New Roman" w:cs="Times New Roman"/>
+          <w:color w:val="000000" w:themeColor="text1"/>
+          <w:sz w:val="28"/>
+          <w:szCs w:val="28"/>
+        </w:rPr>
+        <w:t>bên</w:t>
+      </w:r>
+      <w:proofErr w:type="spellEnd"/>
+      <w:r>
+        <w:rPr>
+          <w:rFonts w:ascii="Times New Roman" w:hAnsi="Times New Roman" w:cs="Times New Roman"/>
+          <w:color w:val="000000" w:themeColor="text1"/>
+          <w:sz w:val="28"/>
+          <w:szCs w:val="28"/>
+        </w:rPr>
+        <w:t xml:space="preserve"> flutter </w:t>
+      </w:r>
+      <w:proofErr w:type="spellStart"/>
+      <w:r>
+        <w:rPr>
+          <w:rFonts w:ascii="Times New Roman" w:hAnsi="Times New Roman" w:cs="Times New Roman"/>
+          <w:color w:val="000000" w:themeColor="text1"/>
+          <w:sz w:val="28"/>
+          <w:szCs w:val="28"/>
+        </w:rPr>
+        <w:t>và</w:t>
+      </w:r>
+      <w:proofErr w:type="spellEnd"/>
+      <w:r>
+        <w:rPr>
+          <w:rFonts w:ascii="Times New Roman" w:hAnsi="Times New Roman" w:cs="Times New Roman"/>
+          <w:color w:val="000000" w:themeColor="text1"/>
+          <w:sz w:val="28"/>
+          <w:szCs w:val="28"/>
+        </w:rPr>
+        <w:t xml:space="preserve"> android.</w:t>
+      </w:r>
+    </w:p>
+    <w:p>
+      <w:pPr>
+        <w:pStyle w:val="ListParagraph"/>
+        <w:numPr>
+          <w:ilvl w:val="1"/>
+          <w:numId w:val="2"/>
+        </w:numPr>
+        <w:rPr>
+          <w:rFonts w:ascii="Times New Roman" w:hAnsi="Times New Roman" w:cs="Times New Roman"/>
+          <w:color w:val="000000" w:themeColor="text1"/>
+          <w:sz w:val="28"/>
+          <w:szCs w:val="28"/>
+        </w:rPr>
+      </w:pPr>
+      <w:r>
+        <w:rPr>
+          <w:rFonts w:ascii="Times New Roman" w:hAnsi="Times New Roman" w:cs="Times New Roman"/>
+          <w:color w:val="000000" w:themeColor="text1"/>
+          <w:sz w:val="28"/>
+          <w:szCs w:val="28"/>
+        </w:rPr>
+        <w:t>Stream.</w:t>
+      </w:r>
+    </w:p>
+    <w:p>
+      <w:pPr>
+        <w:pStyle w:val="ListParagraph"/>
+        <w:numPr>
+          <w:ilvl w:val="1"/>
+          <w:numId w:val="2"/>
+        </w:numPr>
+        <w:rPr>
+          <w:rFonts w:ascii="Times New Roman" w:hAnsi="Times New Roman" w:cs="Times New Roman"/>
+          <w:color w:val="000000" w:themeColor="text1"/>
+          <w:sz w:val="28"/>
+          <w:szCs w:val="28"/>
+        </w:rPr>
+      </w:pPr>
+      <w:r>
+        <w:rPr>
+          <w:rFonts w:ascii="Times New Roman" w:hAnsi="Times New Roman" w:cs="Times New Roman"/>
+          <w:color w:val="000000" w:themeColor="text1"/>
+          <w:sz w:val="28"/>
+          <w:szCs w:val="28"/>
+        </w:rPr>
+        <w:t>Context</w:t>
+      </w:r>
+    </w:p>
+    <w:p>
+      <w:pPr>
+        <w:pStyle w:val="ListParagraph"/>
+        <w:numPr>
+          <w:ilvl w:val="2"/>
+          <w:numId w:val="2"/>
+        </w:numPr>
+        <w:rPr>
+          <w:rFonts w:ascii="Times New Roman" w:hAnsi="Times New Roman" w:cs="Times New Roman"/>
+          <w:color w:val="000000" w:themeColor="text1"/>
+          <w:sz w:val="28"/>
+          <w:szCs w:val="28"/>
+        </w:rPr>
+      </w:pPr>
+      <w:r>
+        <w:rPr>
+          <w:rFonts w:ascii="Times New Roman" w:hAnsi="Times New Roman" w:cs="Times New Roman"/>
+          <w:color w:val="000000" w:themeColor="text1"/>
+          <w:sz w:val="28"/>
+          <w:szCs w:val="28"/>
+        </w:rPr>
+        <w:t>Is used to look up the Navigator and Theme.</w:t>
+      </w:r>
+    </w:p>
+    <w:p>
+      <w:pPr>
+        <w:pStyle w:val="ListParagraph"/>
+        <w:numPr>
+          <w:ilvl w:val="1"/>
+          <w:numId w:val="2"/>
+        </w:numPr>
+        <w:rPr>
+          <w:rFonts w:ascii="Times New Roman" w:hAnsi="Times New Roman" w:cs="Times New Roman"/>
+          <w:color w:val="000000" w:themeColor="text1"/>
+          <w:sz w:val="28"/>
+          <w:szCs w:val="28"/>
+        </w:rPr>
+      </w:pPr>
+      <w:r>
+        <w:rPr>
+          <w:rFonts w:ascii="Times New Roman" w:hAnsi="Times New Roman" w:cs="Times New Roman"/>
+          <w:color w:val="000000" w:themeColor="text1"/>
+          <w:sz w:val="28"/>
+          <w:szCs w:val="28"/>
+        </w:rPr>
+        <w:t>State</w:t>
+      </w:r>
+    </w:p>
+    <w:p>
+      <w:pPr>
+        <w:pStyle w:val="ListParagraph"/>
+        <w:numPr>
+          <w:ilvl w:val="2"/>
+          <w:numId w:val="2"/>
+        </w:numPr>
+        <w:rPr>
+          <w:rFonts w:ascii="Times New Roman" w:hAnsi="Times New Roman" w:cs="Times New Roman"/>
+          <w:color w:val="000000" w:themeColor="text1"/>
+          <w:sz w:val="28"/>
+          <w:szCs w:val="28"/>
+        </w:rPr>
+      </w:pPr>
+      <w:r>
+        <w:rPr>
+          <w:rFonts w:ascii="Times New Roman" w:hAnsi="Times New Roman" w:cs="Times New Roman"/>
+          <w:color w:val="000000" w:themeColor="text1"/>
+          <w:sz w:val="28"/>
+          <w:szCs w:val="28"/>
+        </w:rPr>
+        <w:t>Global state</w:t>
+      </w:r>
+    </w:p>
+    <w:p>
+      <w:pPr>
+        <w:pStyle w:val="ListParagraph"/>
+        <w:numPr>
+          <w:ilvl w:val="3"/>
+          <w:numId w:val="2"/>
+        </w:numPr>
+        <w:rPr>
+          <w:rFonts w:ascii="Times New Roman" w:hAnsi="Times New Roman" w:cs="Times New Roman"/>
+          <w:color w:val="000000" w:themeColor="text1"/>
+          <w:sz w:val="28"/>
+          <w:szCs w:val="28"/>
+        </w:rPr>
+      </w:pPr>
+      <w:r>
+        <w:rPr>
+          <w:rFonts w:ascii="Times New Roman" w:hAnsi="Times New Roman" w:cs="Times New Roman"/>
+          <w:color w:val="000000" w:themeColor="text1"/>
+          <w:sz w:val="28"/>
+          <w:szCs w:val="28"/>
+        </w:rPr>
+        <w:t>Use it across different parts of your app.</w:t>
+      </w:r>
+    </w:p>
+    <w:p>
+      <w:pPr>
+        <w:pStyle w:val="ListParagraph"/>
+        <w:numPr>
+          <w:ilvl w:val="2"/>
+          <w:numId w:val="2"/>
+        </w:numPr>
+        <w:rPr>
+          <w:rFonts w:ascii="Times New Roman" w:hAnsi="Times New Roman" w:cs="Times New Roman"/>
+          <w:color w:val="000000" w:themeColor="text1"/>
+          <w:sz w:val="28"/>
+          <w:szCs w:val="28"/>
+        </w:rPr>
+      </w:pPr>
+      <w:r>
+        <w:rPr>
+          <w:rFonts w:ascii="Times New Roman" w:hAnsi="Times New Roman" w:cs="Times New Roman"/>
+          <w:color w:val="000000" w:themeColor="text1"/>
+          <w:sz w:val="28"/>
+          <w:szCs w:val="28"/>
+        </w:rPr>
+        <w:t>Lifting state up.</w:t>
+      </w:r>
       <w:bookmarkStart w:id="0" w:name="_GoBack"/>
       <w:bookmarkEnd w:id="0"/>
-      <w:r>
-        <w:rPr>
-          <w:rFonts w:ascii="Times New Roman" w:hAnsi="Times New Roman" w:cs="Times New Roman"/>
-          <w:color w:val="000000" w:themeColor="text1"/>
-          <w:sz w:val="28"/>
-          <w:szCs w:val="28"/>
-        </w:rPr>
-        <w:t>Flexible</w:t>
-      </w:r>
-    </w:p>
-    <w:p>
-      <w:pPr>
-        <w:pStyle w:val="ListParagraph"/>
-        <w:numPr>
-          <w:ilvl w:val="3"/>
-          <w:numId w:val="2"/>
-        </w:numPr>
-        <w:rPr>
-          <w:rFonts w:ascii="Times New Roman" w:hAnsi="Times New Roman" w:cs="Times New Roman"/>
-          <w:color w:val="000000" w:themeColor="text1"/>
-          <w:sz w:val="28"/>
-          <w:szCs w:val="28"/>
-        </w:rPr>
-      </w:pPr>
-      <w:r>
-        <w:rPr>
-          <w:rFonts w:ascii="Times New Roman" w:hAnsi="Times New Roman" w:cs="Times New Roman"/>
-          <w:color w:val="000000" w:themeColor="text1"/>
-          <w:sz w:val="28"/>
-          <w:szCs w:val="28"/>
-        </w:rPr>
-        <w:t>Creates a widget that controls how a child of a [Row], [Column], or [Flex] flexes.</w:t>
-      </w:r>
-    </w:p>
-    <w:p>
-      <w:pPr>
-        <w:pStyle w:val="ListParagraph"/>
-        <w:numPr>
-          <w:ilvl w:val="2"/>
-          <w:numId w:val="2"/>
-        </w:numPr>
-        <w:rPr>
-          <w:rFonts w:ascii="Times New Roman" w:hAnsi="Times New Roman" w:cs="Times New Roman"/>
-          <w:color w:val="000000" w:themeColor="text1"/>
-          <w:sz w:val="28"/>
-          <w:szCs w:val="28"/>
-        </w:rPr>
-      </w:pPr>
-      <w:proofErr w:type="spellStart"/>
-      <w:r>
-        <w:rPr>
-          <w:rFonts w:ascii="Times New Roman" w:hAnsi="Times New Roman" w:cs="Times New Roman"/>
-          <w:color w:val="000000" w:themeColor="text1"/>
-          <w:sz w:val="28"/>
-          <w:szCs w:val="28"/>
-        </w:rPr>
-        <w:t>ListView</w:t>
-      </w:r>
-      <w:proofErr w:type="spellEnd"/>
-    </w:p>
-    <w:p>
-      <w:pPr>
-        <w:pStyle w:val="ListParagraph"/>
-        <w:numPr>
-          <w:ilvl w:val="3"/>
-          <w:numId w:val="2"/>
-        </w:numPr>
-        <w:rPr>
-          <w:rFonts w:ascii="Times New Roman" w:hAnsi="Times New Roman" w:cs="Times New Roman"/>
-          <w:color w:val="000000" w:themeColor="text1"/>
-          <w:sz w:val="28"/>
-          <w:szCs w:val="28"/>
-        </w:rPr>
-      </w:pPr>
-      <w:r>
-        <w:rPr>
-          <w:rFonts w:ascii="Times New Roman" w:hAnsi="Times New Roman" w:cs="Times New Roman"/>
-          <w:color w:val="000000" w:themeColor="text1"/>
-          <w:sz w:val="28"/>
-          <w:szCs w:val="28"/>
-        </w:rPr>
-        <w:t>Reverse: true</w:t>
-      </w:r>
-    </w:p>
-    <w:p>
-      <w:pPr>
-        <w:pStyle w:val="ListParagraph"/>
-        <w:numPr>
-          <w:ilvl w:val="3"/>
-          <w:numId w:val="2"/>
-        </w:numPr>
-        <w:rPr>
-          <w:rFonts w:ascii="Times New Roman" w:hAnsi="Times New Roman" w:cs="Times New Roman"/>
-          <w:color w:val="000000" w:themeColor="text1"/>
-          <w:sz w:val="28"/>
-          <w:szCs w:val="28"/>
-        </w:rPr>
-      </w:pPr>
-      <w:r>
-        <w:rPr>
-          <w:rFonts w:ascii="Times New Roman" w:hAnsi="Times New Roman" w:cs="Times New Roman"/>
-          <w:color w:val="000000" w:themeColor="text1"/>
-          <w:sz w:val="28"/>
-          <w:szCs w:val="28"/>
-        </w:rPr>
-        <w:t>Builder:</w:t>
-      </w:r>
-    </w:p>
-    <w:p>
-      <w:pPr>
-        <w:pStyle w:val="ListParagraph"/>
-        <w:numPr>
-          <w:ilvl w:val="4"/>
-          <w:numId w:val="2"/>
-        </w:numPr>
-        <w:rPr>
-          <w:rFonts w:ascii="Times New Roman" w:hAnsi="Times New Roman" w:cs="Times New Roman"/>
-          <w:color w:val="000000" w:themeColor="text1"/>
-          <w:sz w:val="28"/>
-          <w:szCs w:val="28"/>
-        </w:rPr>
-      </w:pPr>
-      <w:r>
-        <w:rPr>
-          <w:rFonts w:ascii="Times New Roman" w:hAnsi="Times New Roman" w:cs="Times New Roman"/>
-          <w:color w:val="000000" w:themeColor="text1"/>
-          <w:sz w:val="28"/>
-          <w:szCs w:val="28"/>
-        </w:rPr>
-        <w:t>Need to build a large number of children.</w:t>
-      </w:r>
-    </w:p>
-    <w:p>
-      <w:pPr>
-        <w:pStyle w:val="ListParagraph"/>
-        <w:numPr>
-          <w:ilvl w:val="4"/>
-          <w:numId w:val="2"/>
-        </w:numPr>
-        <w:rPr>
-          <w:rFonts w:ascii="Times New Roman" w:hAnsi="Times New Roman" w:cs="Times New Roman"/>
-          <w:color w:val="000000" w:themeColor="text1"/>
-          <w:sz w:val="28"/>
-          <w:szCs w:val="28"/>
-        </w:rPr>
-      </w:pPr>
-      <w:r>
-        <w:rPr>
-          <w:rFonts w:ascii="Times New Roman" w:hAnsi="Times New Roman" w:cs="Times New Roman"/>
-          <w:color w:val="000000" w:themeColor="text1"/>
-          <w:sz w:val="28"/>
-          <w:szCs w:val="28"/>
-        </w:rPr>
-        <w:t>Just create item that are actually visible.</w:t>
-      </w:r>
-    </w:p>
-    <w:p>
-      <w:pPr>
-        <w:pStyle w:val="ListParagraph"/>
-        <w:numPr>
-          <w:ilvl w:val="2"/>
-          <w:numId w:val="2"/>
-        </w:numPr>
-        <w:rPr>
-          <w:rFonts w:ascii="Times New Roman" w:hAnsi="Times New Roman" w:cs="Times New Roman"/>
-          <w:color w:val="000000" w:themeColor="text1"/>
-          <w:sz w:val="28"/>
-          <w:szCs w:val="28"/>
-        </w:rPr>
-      </w:pPr>
-      <w:proofErr w:type="spellStart"/>
-      <w:r>
-        <w:rPr>
-          <w:rFonts w:ascii="Times New Roman" w:hAnsi="Times New Roman" w:cs="Times New Roman"/>
-          <w:color w:val="000000" w:themeColor="text1"/>
-          <w:sz w:val="28"/>
-          <w:szCs w:val="28"/>
-        </w:rPr>
-        <w:t>BottomSheet</w:t>
-      </w:r>
-      <w:proofErr w:type="spellEnd"/>
-    </w:p>
-    <w:p>
-      <w:pPr>
-        <w:pStyle w:val="ListParagraph"/>
-        <w:numPr>
-          <w:ilvl w:val="3"/>
-          <w:numId w:val="2"/>
-        </w:numPr>
-        <w:rPr>
-          <w:rFonts w:ascii="Times New Roman" w:hAnsi="Times New Roman" w:cs="Times New Roman"/>
-          <w:color w:val="000000" w:themeColor="text1"/>
-          <w:sz w:val="28"/>
-          <w:szCs w:val="28"/>
-        </w:rPr>
-      </w:pPr>
-      <w:proofErr w:type="spellStart"/>
-      <w:r>
-        <w:rPr>
-          <w:rFonts w:ascii="Times New Roman" w:hAnsi="Times New Roman" w:cs="Times New Roman"/>
-          <w:color w:val="000000" w:themeColor="text1"/>
-          <w:sz w:val="28"/>
-          <w:szCs w:val="28"/>
-        </w:rPr>
-        <w:lastRenderedPageBreak/>
-        <w:t>Muốn</w:t>
-      </w:r>
-      <w:proofErr w:type="spellEnd"/>
-      <w:r>
-        <w:rPr>
-          <w:rFonts w:ascii="Times New Roman" w:hAnsi="Times New Roman" w:cs="Times New Roman"/>
-          <w:color w:val="000000" w:themeColor="text1"/>
-          <w:sz w:val="28"/>
-          <w:szCs w:val="28"/>
-        </w:rPr>
-        <w:t xml:space="preserve"> </w:t>
-      </w:r>
-      <w:proofErr w:type="spellStart"/>
-      <w:r>
-        <w:rPr>
-          <w:rFonts w:ascii="Times New Roman" w:hAnsi="Times New Roman" w:cs="Times New Roman"/>
-          <w:color w:val="000000" w:themeColor="text1"/>
-          <w:sz w:val="28"/>
-          <w:szCs w:val="28"/>
-        </w:rPr>
-        <w:t>tạo</w:t>
-      </w:r>
-      <w:proofErr w:type="spellEnd"/>
-      <w:r>
-        <w:rPr>
-          <w:rFonts w:ascii="Times New Roman" w:hAnsi="Times New Roman" w:cs="Times New Roman"/>
-          <w:color w:val="000000" w:themeColor="text1"/>
-          <w:sz w:val="28"/>
-          <w:szCs w:val="28"/>
-        </w:rPr>
-        <w:t xml:space="preserve"> border </w:t>
-      </w:r>
-      <w:proofErr w:type="spellStart"/>
-      <w:r>
-        <w:rPr>
-          <w:rFonts w:ascii="Times New Roman" w:hAnsi="Times New Roman" w:cs="Times New Roman"/>
-          <w:color w:val="000000" w:themeColor="text1"/>
-          <w:sz w:val="28"/>
-          <w:szCs w:val="28"/>
-        </w:rPr>
-        <w:t>cho</w:t>
-      </w:r>
-      <w:proofErr w:type="spellEnd"/>
-      <w:r>
-        <w:rPr>
-          <w:rFonts w:ascii="Times New Roman" w:hAnsi="Times New Roman" w:cs="Times New Roman"/>
-          <w:color w:val="000000" w:themeColor="text1"/>
-          <w:sz w:val="28"/>
-          <w:szCs w:val="28"/>
-        </w:rPr>
-        <w:t xml:space="preserve"> </w:t>
-      </w:r>
-      <w:proofErr w:type="spellStart"/>
-      <w:r>
-        <w:rPr>
-          <w:rFonts w:ascii="Times New Roman" w:hAnsi="Times New Roman" w:cs="Times New Roman"/>
-          <w:color w:val="000000" w:themeColor="text1"/>
-          <w:sz w:val="28"/>
-          <w:szCs w:val="28"/>
-        </w:rPr>
-        <w:t>bottomSheet</w:t>
-      </w:r>
-      <w:proofErr w:type="spellEnd"/>
-      <w:r>
-        <w:rPr>
-          <w:rFonts w:ascii="Times New Roman" w:hAnsi="Times New Roman" w:cs="Times New Roman"/>
-          <w:color w:val="000000" w:themeColor="text1"/>
-          <w:sz w:val="28"/>
-          <w:szCs w:val="28"/>
-        </w:rPr>
-        <w:t xml:space="preserve"> ta </w:t>
-      </w:r>
-      <w:proofErr w:type="spellStart"/>
-      <w:r>
-        <w:rPr>
-          <w:rFonts w:ascii="Times New Roman" w:hAnsi="Times New Roman" w:cs="Times New Roman"/>
-          <w:color w:val="000000" w:themeColor="text1"/>
-          <w:sz w:val="28"/>
-          <w:szCs w:val="28"/>
-        </w:rPr>
-        <w:t>dùng</w:t>
-      </w:r>
-      <w:proofErr w:type="spellEnd"/>
-      <w:r>
-        <w:rPr>
-          <w:rFonts w:ascii="Times New Roman" w:hAnsi="Times New Roman" w:cs="Times New Roman"/>
-          <w:color w:val="000000" w:themeColor="text1"/>
-          <w:sz w:val="28"/>
-          <w:szCs w:val="28"/>
-        </w:rPr>
-        <w:t xml:space="preserve"> 2 container </w:t>
-      </w:r>
-      <w:proofErr w:type="spellStart"/>
-      <w:r>
-        <w:rPr>
-          <w:rFonts w:ascii="Times New Roman" w:hAnsi="Times New Roman" w:cs="Times New Roman"/>
-          <w:color w:val="000000" w:themeColor="text1"/>
-          <w:sz w:val="28"/>
-          <w:szCs w:val="28"/>
-        </w:rPr>
-        <w:t>chồng</w:t>
-      </w:r>
-      <w:proofErr w:type="spellEnd"/>
-      <w:r>
-        <w:rPr>
-          <w:rFonts w:ascii="Times New Roman" w:hAnsi="Times New Roman" w:cs="Times New Roman"/>
-          <w:color w:val="000000" w:themeColor="text1"/>
-          <w:sz w:val="28"/>
-          <w:szCs w:val="28"/>
-        </w:rPr>
-        <w:t xml:space="preserve"> </w:t>
-      </w:r>
-      <w:proofErr w:type="spellStart"/>
-      <w:r>
-        <w:rPr>
-          <w:rFonts w:ascii="Times New Roman" w:hAnsi="Times New Roman" w:cs="Times New Roman"/>
-          <w:color w:val="000000" w:themeColor="text1"/>
-          <w:sz w:val="28"/>
-          <w:szCs w:val="28"/>
-        </w:rPr>
-        <w:t>lên</w:t>
-      </w:r>
-      <w:proofErr w:type="spellEnd"/>
-      <w:r>
-        <w:rPr>
-          <w:rFonts w:ascii="Times New Roman" w:hAnsi="Times New Roman" w:cs="Times New Roman"/>
-          <w:color w:val="000000" w:themeColor="text1"/>
-          <w:sz w:val="28"/>
-          <w:szCs w:val="28"/>
-        </w:rPr>
-        <w:t xml:space="preserve"> </w:t>
-      </w:r>
-      <w:proofErr w:type="spellStart"/>
-      <w:r>
-        <w:rPr>
-          <w:rFonts w:ascii="Times New Roman" w:hAnsi="Times New Roman" w:cs="Times New Roman"/>
-          <w:color w:val="000000" w:themeColor="text1"/>
-          <w:sz w:val="28"/>
-          <w:szCs w:val="28"/>
-        </w:rPr>
-        <w:t>nhau</w:t>
-      </w:r>
-      <w:proofErr w:type="spellEnd"/>
-      <w:r>
-        <w:rPr>
-          <w:rFonts w:ascii="Times New Roman" w:hAnsi="Times New Roman" w:cs="Times New Roman"/>
-          <w:color w:val="000000" w:themeColor="text1"/>
-          <w:sz w:val="28"/>
-          <w:szCs w:val="28"/>
-        </w:rPr>
-        <w:t>, (</w:t>
-      </w:r>
-      <w:proofErr w:type="spellStart"/>
-      <w:r>
-        <w:rPr>
-          <w:rFonts w:ascii="Times New Roman" w:hAnsi="Times New Roman" w:cs="Times New Roman"/>
-          <w:color w:val="000000" w:themeColor="text1"/>
-          <w:sz w:val="28"/>
-          <w:szCs w:val="28"/>
-        </w:rPr>
-        <w:t>Lớp</w:t>
-      </w:r>
-      <w:proofErr w:type="spellEnd"/>
-      <w:r>
-        <w:rPr>
-          <w:rFonts w:ascii="Times New Roman" w:hAnsi="Times New Roman" w:cs="Times New Roman"/>
-          <w:color w:val="000000" w:themeColor="text1"/>
-          <w:sz w:val="28"/>
-          <w:szCs w:val="28"/>
-        </w:rPr>
-        <w:t xml:space="preserve"> 1: </w:t>
-      </w:r>
-      <w:proofErr w:type="spellStart"/>
-      <w:r>
-        <w:rPr>
-          <w:rFonts w:ascii="Times New Roman" w:hAnsi="Times New Roman" w:cs="Times New Roman"/>
-          <w:color w:val="000000" w:themeColor="text1"/>
-          <w:sz w:val="28"/>
-          <w:szCs w:val="28"/>
-        </w:rPr>
-        <w:t>trùng</w:t>
-      </w:r>
-      <w:proofErr w:type="spellEnd"/>
-      <w:r>
-        <w:rPr>
-          <w:rFonts w:ascii="Times New Roman" w:hAnsi="Times New Roman" w:cs="Times New Roman"/>
-          <w:color w:val="000000" w:themeColor="text1"/>
-          <w:sz w:val="28"/>
-          <w:szCs w:val="28"/>
-        </w:rPr>
-        <w:t xml:space="preserve"> </w:t>
-      </w:r>
-      <w:proofErr w:type="spellStart"/>
-      <w:r>
-        <w:rPr>
-          <w:rFonts w:ascii="Times New Roman" w:hAnsi="Times New Roman" w:cs="Times New Roman"/>
-          <w:color w:val="000000" w:themeColor="text1"/>
-          <w:sz w:val="28"/>
-          <w:szCs w:val="28"/>
-        </w:rPr>
-        <w:t>màu</w:t>
-      </w:r>
-      <w:proofErr w:type="spellEnd"/>
-      <w:r>
-        <w:rPr>
-          <w:rFonts w:ascii="Times New Roman" w:hAnsi="Times New Roman" w:cs="Times New Roman"/>
-          <w:color w:val="000000" w:themeColor="text1"/>
-          <w:sz w:val="28"/>
-          <w:szCs w:val="28"/>
-        </w:rPr>
-        <w:t xml:space="preserve"> </w:t>
-      </w:r>
-      <w:proofErr w:type="spellStart"/>
-      <w:r>
-        <w:rPr>
-          <w:rFonts w:ascii="Times New Roman" w:hAnsi="Times New Roman" w:cs="Times New Roman"/>
-          <w:color w:val="000000" w:themeColor="text1"/>
-          <w:sz w:val="28"/>
-          <w:szCs w:val="28"/>
-        </w:rPr>
-        <w:t>nền</w:t>
-      </w:r>
-      <w:proofErr w:type="spellEnd"/>
-      <w:r>
-        <w:rPr>
-          <w:rFonts w:ascii="Times New Roman" w:hAnsi="Times New Roman" w:cs="Times New Roman"/>
-          <w:color w:val="000000" w:themeColor="text1"/>
-          <w:sz w:val="28"/>
-          <w:szCs w:val="28"/>
-        </w:rPr>
-        <w:t xml:space="preserve"> </w:t>
-      </w:r>
-      <w:proofErr w:type="spellStart"/>
-      <w:r>
-        <w:rPr>
-          <w:rFonts w:ascii="Times New Roman" w:hAnsi="Times New Roman" w:cs="Times New Roman"/>
-          <w:color w:val="000000" w:themeColor="text1"/>
-          <w:sz w:val="28"/>
-          <w:szCs w:val="28"/>
-        </w:rPr>
-        <w:t>khi</w:t>
-      </w:r>
-      <w:proofErr w:type="spellEnd"/>
-      <w:r>
-        <w:rPr>
-          <w:rFonts w:ascii="Times New Roman" w:hAnsi="Times New Roman" w:cs="Times New Roman"/>
-          <w:color w:val="000000" w:themeColor="text1"/>
-          <w:sz w:val="28"/>
-          <w:szCs w:val="28"/>
-        </w:rPr>
-        <w:t xml:space="preserve"> </w:t>
-      </w:r>
-      <w:proofErr w:type="spellStart"/>
-      <w:r>
-        <w:rPr>
-          <w:rFonts w:ascii="Times New Roman" w:hAnsi="Times New Roman" w:cs="Times New Roman"/>
-          <w:color w:val="000000" w:themeColor="text1"/>
-          <w:sz w:val="28"/>
-          <w:szCs w:val="28"/>
-        </w:rPr>
-        <w:t>hiện</w:t>
-      </w:r>
-      <w:proofErr w:type="spellEnd"/>
-      <w:r>
-        <w:rPr>
-          <w:rFonts w:ascii="Times New Roman" w:hAnsi="Times New Roman" w:cs="Times New Roman"/>
-          <w:color w:val="000000" w:themeColor="text1"/>
-          <w:sz w:val="28"/>
-          <w:szCs w:val="28"/>
-        </w:rPr>
-        <w:t xml:space="preserve"> </w:t>
-      </w:r>
-      <w:proofErr w:type="spellStart"/>
-      <w:r>
-        <w:rPr>
-          <w:rFonts w:ascii="Times New Roman" w:hAnsi="Times New Roman" w:cs="Times New Roman"/>
-          <w:color w:val="000000" w:themeColor="text1"/>
-          <w:sz w:val="28"/>
-          <w:szCs w:val="28"/>
-        </w:rPr>
-        <w:t>lên</w:t>
-      </w:r>
-      <w:proofErr w:type="spellEnd"/>
-      <w:r>
-        <w:rPr>
-          <w:rFonts w:ascii="Times New Roman" w:hAnsi="Times New Roman" w:cs="Times New Roman"/>
-          <w:color w:val="000000" w:themeColor="text1"/>
-          <w:sz w:val="28"/>
-          <w:szCs w:val="28"/>
-        </w:rPr>
-        <w:t xml:space="preserve">, </w:t>
-      </w:r>
-      <w:proofErr w:type="spellStart"/>
-      <w:r>
-        <w:rPr>
-          <w:rFonts w:ascii="Times New Roman" w:hAnsi="Times New Roman" w:cs="Times New Roman"/>
-          <w:color w:val="000000" w:themeColor="text1"/>
-          <w:sz w:val="28"/>
-          <w:szCs w:val="28"/>
-        </w:rPr>
-        <w:t>lớp</w:t>
-      </w:r>
-      <w:proofErr w:type="spellEnd"/>
-      <w:r>
-        <w:rPr>
-          <w:rFonts w:ascii="Times New Roman" w:hAnsi="Times New Roman" w:cs="Times New Roman"/>
-          <w:color w:val="000000" w:themeColor="text1"/>
-          <w:sz w:val="28"/>
-          <w:szCs w:val="28"/>
-        </w:rPr>
-        <w:t xml:space="preserve"> 2: </w:t>
-      </w:r>
-      <w:proofErr w:type="spellStart"/>
-      <w:r>
-        <w:rPr>
-          <w:rFonts w:ascii="Times New Roman" w:hAnsi="Times New Roman" w:cs="Times New Roman"/>
-          <w:color w:val="000000" w:themeColor="text1"/>
-          <w:sz w:val="28"/>
-          <w:szCs w:val="28"/>
-        </w:rPr>
-        <w:t>màu</w:t>
-      </w:r>
-      <w:proofErr w:type="spellEnd"/>
-      <w:r>
-        <w:rPr>
-          <w:rFonts w:ascii="Times New Roman" w:hAnsi="Times New Roman" w:cs="Times New Roman"/>
-          <w:color w:val="000000" w:themeColor="text1"/>
-          <w:sz w:val="28"/>
-          <w:szCs w:val="28"/>
-        </w:rPr>
-        <w:t xml:space="preserve"> </w:t>
-      </w:r>
-      <w:proofErr w:type="spellStart"/>
-      <w:r>
-        <w:rPr>
-          <w:rFonts w:ascii="Times New Roman" w:hAnsi="Times New Roman" w:cs="Times New Roman"/>
-          <w:color w:val="000000" w:themeColor="text1"/>
-          <w:sz w:val="28"/>
-          <w:szCs w:val="28"/>
-        </w:rPr>
-        <w:t>tùy</w:t>
-      </w:r>
-      <w:proofErr w:type="spellEnd"/>
-      <w:r>
-        <w:rPr>
-          <w:rFonts w:ascii="Times New Roman" w:hAnsi="Times New Roman" w:cs="Times New Roman"/>
-          <w:color w:val="000000" w:themeColor="text1"/>
-          <w:sz w:val="28"/>
-          <w:szCs w:val="28"/>
-        </w:rPr>
-        <w:t xml:space="preserve"> ý.) </w:t>
-      </w:r>
-    </w:p>
-    <w:p>
-      <w:pPr>
-        <w:pStyle w:val="ListParagraph"/>
-        <w:numPr>
-          <w:ilvl w:val="1"/>
-          <w:numId w:val="2"/>
-        </w:numPr>
-        <w:rPr>
-          <w:rFonts w:ascii="Times New Roman" w:hAnsi="Times New Roman" w:cs="Times New Roman"/>
-          <w:color w:val="000000" w:themeColor="text1"/>
-          <w:sz w:val="28"/>
-          <w:szCs w:val="28"/>
-        </w:rPr>
-      </w:pPr>
-      <w:r>
-        <w:rPr>
-          <w:rFonts w:ascii="Times New Roman" w:hAnsi="Times New Roman" w:cs="Times New Roman"/>
-          <w:color w:val="000000" w:themeColor="text1"/>
-          <w:sz w:val="28"/>
-          <w:szCs w:val="28"/>
-        </w:rPr>
-        <w:t>Firebase</w:t>
-      </w:r>
-    </w:p>
-    <w:p>
-      <w:pPr>
-        <w:pStyle w:val="ListParagraph"/>
-        <w:numPr>
-          <w:ilvl w:val="2"/>
-          <w:numId w:val="2"/>
-        </w:numPr>
-        <w:rPr>
-          <w:rFonts w:ascii="Times New Roman" w:hAnsi="Times New Roman" w:cs="Times New Roman"/>
-          <w:color w:val="000000" w:themeColor="text1"/>
-          <w:sz w:val="28"/>
-          <w:szCs w:val="28"/>
-        </w:rPr>
-      </w:pPr>
-      <w:proofErr w:type="spellStart"/>
-      <w:r>
-        <w:rPr>
-          <w:rFonts w:ascii="Times New Roman" w:hAnsi="Times New Roman" w:cs="Times New Roman"/>
-          <w:color w:val="000000" w:themeColor="text1"/>
-          <w:sz w:val="28"/>
-          <w:szCs w:val="28"/>
-        </w:rPr>
-        <w:t>Khi</w:t>
-      </w:r>
-      <w:proofErr w:type="spellEnd"/>
-      <w:r>
-        <w:rPr>
-          <w:rFonts w:ascii="Times New Roman" w:hAnsi="Times New Roman" w:cs="Times New Roman"/>
-          <w:color w:val="000000" w:themeColor="text1"/>
-          <w:sz w:val="28"/>
-          <w:szCs w:val="28"/>
-        </w:rPr>
-        <w:t xml:space="preserve"> </w:t>
-      </w:r>
-      <w:proofErr w:type="spellStart"/>
-      <w:r>
-        <w:rPr>
-          <w:rFonts w:ascii="Times New Roman" w:hAnsi="Times New Roman" w:cs="Times New Roman"/>
-          <w:color w:val="000000" w:themeColor="text1"/>
-          <w:sz w:val="28"/>
-          <w:szCs w:val="28"/>
-        </w:rPr>
-        <w:t>sử</w:t>
-      </w:r>
-      <w:proofErr w:type="spellEnd"/>
-      <w:r>
-        <w:rPr>
-          <w:rFonts w:ascii="Times New Roman" w:hAnsi="Times New Roman" w:cs="Times New Roman"/>
-          <w:color w:val="000000" w:themeColor="text1"/>
-          <w:sz w:val="28"/>
-          <w:szCs w:val="28"/>
-        </w:rPr>
-        <w:t xml:space="preserve"> </w:t>
-      </w:r>
-      <w:proofErr w:type="spellStart"/>
-      <w:r>
-        <w:rPr>
-          <w:rFonts w:ascii="Times New Roman" w:hAnsi="Times New Roman" w:cs="Times New Roman"/>
-          <w:color w:val="000000" w:themeColor="text1"/>
-          <w:sz w:val="28"/>
-          <w:szCs w:val="28"/>
-        </w:rPr>
-        <w:t>dụng</w:t>
-      </w:r>
-      <w:proofErr w:type="spellEnd"/>
-      <w:r>
-        <w:rPr>
-          <w:rFonts w:ascii="Times New Roman" w:hAnsi="Times New Roman" w:cs="Times New Roman"/>
-          <w:color w:val="000000" w:themeColor="text1"/>
-          <w:sz w:val="28"/>
-          <w:szCs w:val="28"/>
-        </w:rPr>
-        <w:t xml:space="preserve"> firebase ta add </w:t>
-      </w:r>
-      <w:proofErr w:type="spellStart"/>
-      <w:r>
-        <w:rPr>
-          <w:rFonts w:ascii="Times New Roman" w:hAnsi="Times New Roman" w:cs="Times New Roman"/>
-          <w:color w:val="000000" w:themeColor="text1"/>
-          <w:sz w:val="28"/>
-          <w:szCs w:val="28"/>
-        </w:rPr>
-        <w:t>libray</w:t>
-      </w:r>
-      <w:proofErr w:type="spellEnd"/>
-      <w:r>
-        <w:rPr>
-          <w:rFonts w:ascii="Times New Roman" w:hAnsi="Times New Roman" w:cs="Times New Roman"/>
-          <w:color w:val="000000" w:themeColor="text1"/>
-          <w:sz w:val="28"/>
-          <w:szCs w:val="28"/>
-        </w:rPr>
-        <w:t xml:space="preserve"> </w:t>
-      </w:r>
-      <w:proofErr w:type="spellStart"/>
-      <w:r>
-        <w:rPr>
-          <w:rFonts w:ascii="Times New Roman" w:hAnsi="Times New Roman" w:cs="Times New Roman"/>
-          <w:color w:val="000000" w:themeColor="text1"/>
-          <w:sz w:val="28"/>
-          <w:szCs w:val="28"/>
-        </w:rPr>
-        <w:t>trong</w:t>
-      </w:r>
-      <w:proofErr w:type="spellEnd"/>
-      <w:r>
-        <w:rPr>
-          <w:rFonts w:ascii="Times New Roman" w:hAnsi="Times New Roman" w:cs="Times New Roman"/>
-          <w:color w:val="000000" w:themeColor="text1"/>
-          <w:sz w:val="28"/>
-          <w:szCs w:val="28"/>
-        </w:rPr>
-        <w:t xml:space="preserve"> </w:t>
-      </w:r>
-      <w:proofErr w:type="spellStart"/>
-      <w:r>
-        <w:rPr>
-          <w:rFonts w:ascii="Times New Roman" w:hAnsi="Times New Roman" w:cs="Times New Roman"/>
-          <w:color w:val="000000" w:themeColor="text1"/>
-          <w:sz w:val="28"/>
-          <w:szCs w:val="28"/>
-        </w:rPr>
-        <w:t>gradle</w:t>
-      </w:r>
-      <w:proofErr w:type="spellEnd"/>
-      <w:r>
-        <w:rPr>
-          <w:rFonts w:ascii="Times New Roman" w:hAnsi="Times New Roman" w:cs="Times New Roman"/>
-          <w:color w:val="000000" w:themeColor="text1"/>
-          <w:sz w:val="28"/>
-          <w:szCs w:val="28"/>
-        </w:rPr>
-        <w:t xml:space="preserve"> android.</w:t>
-      </w:r>
-    </w:p>
-    <w:p>
-      <w:pPr>
-        <w:pStyle w:val="ListParagraph"/>
-        <w:numPr>
-          <w:ilvl w:val="2"/>
-          <w:numId w:val="2"/>
-        </w:numPr>
-        <w:rPr>
-          <w:rFonts w:ascii="Times New Roman" w:hAnsi="Times New Roman" w:cs="Times New Roman"/>
-          <w:color w:val="000000" w:themeColor="text1"/>
-          <w:sz w:val="28"/>
-          <w:szCs w:val="28"/>
-        </w:rPr>
-      </w:pPr>
-      <w:r>
-        <w:rPr>
-          <w:rFonts w:ascii="Times New Roman" w:hAnsi="Times New Roman" w:cs="Times New Roman"/>
-          <w:color w:val="000000" w:themeColor="text1"/>
-          <w:sz w:val="28"/>
-          <w:szCs w:val="28"/>
-        </w:rPr>
-        <w:t xml:space="preserve">Firebase </w:t>
-      </w:r>
-      <w:proofErr w:type="spellStart"/>
-      <w:r>
-        <w:rPr>
-          <w:rFonts w:ascii="Times New Roman" w:hAnsi="Times New Roman" w:cs="Times New Roman"/>
-          <w:color w:val="000000" w:themeColor="text1"/>
-          <w:sz w:val="28"/>
-          <w:szCs w:val="28"/>
-        </w:rPr>
-        <w:t>Auth</w:t>
-      </w:r>
-      <w:proofErr w:type="spellEnd"/>
-    </w:p>
-    <w:p>
-      <w:pPr>
-        <w:pStyle w:val="ListParagraph"/>
-        <w:numPr>
-          <w:ilvl w:val="2"/>
-          <w:numId w:val="2"/>
-        </w:numPr>
-        <w:rPr>
-          <w:rFonts w:ascii="Times New Roman" w:hAnsi="Times New Roman" w:cs="Times New Roman"/>
-          <w:color w:val="000000" w:themeColor="text1"/>
-          <w:sz w:val="28"/>
-          <w:szCs w:val="28"/>
-        </w:rPr>
-      </w:pPr>
-      <w:r>
-        <w:rPr>
-          <w:rFonts w:ascii="Times New Roman" w:hAnsi="Times New Roman" w:cs="Times New Roman"/>
-          <w:color w:val="000000" w:themeColor="text1"/>
-          <w:sz w:val="28"/>
-          <w:szCs w:val="28"/>
-        </w:rPr>
-        <w:t xml:space="preserve">Cloud </w:t>
-      </w:r>
-      <w:proofErr w:type="spellStart"/>
-      <w:r>
-        <w:rPr>
-          <w:rFonts w:ascii="Times New Roman" w:hAnsi="Times New Roman" w:cs="Times New Roman"/>
-          <w:color w:val="000000" w:themeColor="text1"/>
-          <w:sz w:val="28"/>
-          <w:szCs w:val="28"/>
-        </w:rPr>
-        <w:t>FireStore</w:t>
-      </w:r>
-      <w:proofErr w:type="spellEnd"/>
-    </w:p>
-    <w:p>
-      <w:pPr>
-        <w:pStyle w:val="ListParagraph"/>
-        <w:numPr>
-          <w:ilvl w:val="2"/>
-          <w:numId w:val="2"/>
-        </w:numPr>
-        <w:rPr>
-          <w:rFonts w:ascii="Times New Roman" w:hAnsi="Times New Roman" w:cs="Times New Roman"/>
-          <w:color w:val="000000" w:themeColor="text1"/>
-          <w:sz w:val="28"/>
-          <w:szCs w:val="28"/>
-        </w:rPr>
-      </w:pPr>
-      <w:proofErr w:type="spellStart"/>
-      <w:r>
-        <w:rPr>
-          <w:rFonts w:ascii="Times New Roman" w:hAnsi="Times New Roman" w:cs="Times New Roman"/>
-          <w:color w:val="000000" w:themeColor="text1"/>
-          <w:sz w:val="28"/>
-          <w:szCs w:val="28"/>
-        </w:rPr>
-        <w:t>Lưu</w:t>
-      </w:r>
-      <w:proofErr w:type="spellEnd"/>
-      <w:r>
-        <w:rPr>
-          <w:rFonts w:ascii="Times New Roman" w:hAnsi="Times New Roman" w:cs="Times New Roman"/>
-          <w:color w:val="000000" w:themeColor="text1"/>
-          <w:sz w:val="28"/>
-          <w:szCs w:val="28"/>
-        </w:rPr>
-        <w:t xml:space="preserve"> ý </w:t>
-      </w:r>
-      <w:proofErr w:type="spellStart"/>
-      <w:r>
-        <w:rPr>
-          <w:rFonts w:ascii="Times New Roman" w:hAnsi="Times New Roman" w:cs="Times New Roman"/>
-          <w:color w:val="000000" w:themeColor="text1"/>
-          <w:sz w:val="28"/>
-          <w:szCs w:val="28"/>
-        </w:rPr>
-        <w:t>khi</w:t>
-      </w:r>
-      <w:proofErr w:type="spellEnd"/>
-      <w:r>
-        <w:rPr>
-          <w:rFonts w:ascii="Times New Roman" w:hAnsi="Times New Roman" w:cs="Times New Roman"/>
-          <w:color w:val="000000" w:themeColor="text1"/>
-          <w:sz w:val="28"/>
-          <w:szCs w:val="28"/>
-        </w:rPr>
-        <w:t xml:space="preserve"> </w:t>
-      </w:r>
-      <w:proofErr w:type="spellStart"/>
-      <w:r>
-        <w:rPr>
-          <w:rFonts w:ascii="Times New Roman" w:hAnsi="Times New Roman" w:cs="Times New Roman"/>
-          <w:color w:val="000000" w:themeColor="text1"/>
-          <w:sz w:val="28"/>
-          <w:szCs w:val="28"/>
-        </w:rPr>
-        <w:t>sử</w:t>
-      </w:r>
-      <w:proofErr w:type="spellEnd"/>
-      <w:r>
-        <w:rPr>
-          <w:rFonts w:ascii="Times New Roman" w:hAnsi="Times New Roman" w:cs="Times New Roman"/>
-          <w:color w:val="000000" w:themeColor="text1"/>
-          <w:sz w:val="28"/>
-          <w:szCs w:val="28"/>
-        </w:rPr>
-        <w:t xml:space="preserve"> </w:t>
-      </w:r>
-      <w:proofErr w:type="spellStart"/>
-      <w:r>
-        <w:rPr>
-          <w:rFonts w:ascii="Times New Roman" w:hAnsi="Times New Roman" w:cs="Times New Roman"/>
-          <w:color w:val="000000" w:themeColor="text1"/>
-          <w:sz w:val="28"/>
-          <w:szCs w:val="28"/>
-        </w:rPr>
-        <w:t>dụng</w:t>
-      </w:r>
-      <w:proofErr w:type="spellEnd"/>
-      <w:r>
-        <w:rPr>
-          <w:rFonts w:ascii="Times New Roman" w:hAnsi="Times New Roman" w:cs="Times New Roman"/>
-          <w:color w:val="000000" w:themeColor="text1"/>
-          <w:sz w:val="28"/>
-          <w:szCs w:val="28"/>
-        </w:rPr>
-        <w:t xml:space="preserve"> </w:t>
-      </w:r>
-      <w:proofErr w:type="spellStart"/>
-      <w:r>
-        <w:rPr>
-          <w:rFonts w:ascii="Times New Roman" w:hAnsi="Times New Roman" w:cs="Times New Roman"/>
-          <w:color w:val="000000" w:themeColor="text1"/>
-          <w:sz w:val="28"/>
-          <w:szCs w:val="28"/>
-        </w:rPr>
-        <w:t>phiên</w:t>
-      </w:r>
-      <w:proofErr w:type="spellEnd"/>
-      <w:r>
-        <w:rPr>
-          <w:rFonts w:ascii="Times New Roman" w:hAnsi="Times New Roman" w:cs="Times New Roman"/>
-          <w:color w:val="000000" w:themeColor="text1"/>
-          <w:sz w:val="28"/>
-          <w:szCs w:val="28"/>
-        </w:rPr>
-        <w:t xml:space="preserve"> </w:t>
-      </w:r>
-      <w:proofErr w:type="spellStart"/>
-      <w:r>
-        <w:rPr>
-          <w:rFonts w:ascii="Times New Roman" w:hAnsi="Times New Roman" w:cs="Times New Roman"/>
-          <w:color w:val="000000" w:themeColor="text1"/>
-          <w:sz w:val="28"/>
-          <w:szCs w:val="28"/>
-        </w:rPr>
-        <w:t>bản</w:t>
-      </w:r>
-      <w:proofErr w:type="spellEnd"/>
-      <w:r>
-        <w:rPr>
-          <w:rFonts w:ascii="Times New Roman" w:hAnsi="Times New Roman" w:cs="Times New Roman"/>
-          <w:color w:val="000000" w:themeColor="text1"/>
-          <w:sz w:val="28"/>
-          <w:szCs w:val="28"/>
-        </w:rPr>
-        <w:t xml:space="preserve"> </w:t>
-      </w:r>
-      <w:proofErr w:type="spellStart"/>
-      <w:r>
-        <w:rPr>
-          <w:rFonts w:ascii="Times New Roman" w:hAnsi="Times New Roman" w:cs="Times New Roman"/>
-          <w:color w:val="000000" w:themeColor="text1"/>
-          <w:sz w:val="28"/>
-          <w:szCs w:val="28"/>
-        </w:rPr>
-        <w:t>bên</w:t>
-      </w:r>
-      <w:proofErr w:type="spellEnd"/>
-      <w:r>
-        <w:rPr>
-          <w:rFonts w:ascii="Times New Roman" w:hAnsi="Times New Roman" w:cs="Times New Roman"/>
-          <w:color w:val="000000" w:themeColor="text1"/>
-          <w:sz w:val="28"/>
-          <w:szCs w:val="28"/>
-        </w:rPr>
-        <w:t xml:space="preserve"> flutter </w:t>
-      </w:r>
-      <w:proofErr w:type="spellStart"/>
-      <w:r>
-        <w:rPr>
-          <w:rFonts w:ascii="Times New Roman" w:hAnsi="Times New Roman" w:cs="Times New Roman"/>
-          <w:color w:val="000000" w:themeColor="text1"/>
-          <w:sz w:val="28"/>
-          <w:szCs w:val="28"/>
-        </w:rPr>
-        <w:t>và</w:t>
-      </w:r>
-      <w:proofErr w:type="spellEnd"/>
-      <w:r>
-        <w:rPr>
-          <w:rFonts w:ascii="Times New Roman" w:hAnsi="Times New Roman" w:cs="Times New Roman"/>
-          <w:color w:val="000000" w:themeColor="text1"/>
-          <w:sz w:val="28"/>
-          <w:szCs w:val="28"/>
-        </w:rPr>
-        <w:t xml:space="preserve"> android.</w:t>
-      </w:r>
-    </w:p>
-    <w:p>
-      <w:pPr>
-        <w:pStyle w:val="ListParagraph"/>
-        <w:numPr>
-          <w:ilvl w:val="1"/>
-          <w:numId w:val="2"/>
-        </w:numPr>
-        <w:rPr>
-          <w:rFonts w:ascii="Times New Roman" w:hAnsi="Times New Roman" w:cs="Times New Roman"/>
-          <w:color w:val="000000" w:themeColor="text1"/>
-          <w:sz w:val="28"/>
-          <w:szCs w:val="28"/>
-        </w:rPr>
-      </w:pPr>
-      <w:r>
-        <w:rPr>
-          <w:rFonts w:ascii="Times New Roman" w:hAnsi="Times New Roman" w:cs="Times New Roman"/>
-          <w:color w:val="000000" w:themeColor="text1"/>
-          <w:sz w:val="28"/>
-          <w:szCs w:val="28"/>
-        </w:rPr>
-        <w:t>Stream.</w:t>
-      </w:r>
-    </w:p>
-    <w:p>
-      <w:pPr>
-        <w:pStyle w:val="ListParagraph"/>
-        <w:numPr>
-          <w:ilvl w:val="1"/>
-          <w:numId w:val="2"/>
-        </w:numPr>
-        <w:rPr>
-          <w:rFonts w:ascii="Times New Roman" w:hAnsi="Times New Roman" w:cs="Times New Roman"/>
-          <w:color w:val="000000" w:themeColor="text1"/>
-          <w:sz w:val="28"/>
-          <w:szCs w:val="28"/>
-        </w:rPr>
-      </w:pPr>
-      <w:r>
-        <w:rPr>
-          <w:rFonts w:ascii="Times New Roman" w:hAnsi="Times New Roman" w:cs="Times New Roman"/>
-          <w:color w:val="000000" w:themeColor="text1"/>
-          <w:sz w:val="28"/>
-          <w:szCs w:val="28"/>
-        </w:rPr>
-        <w:t>Context</w:t>
-      </w:r>
-    </w:p>
-    <w:p>
-      <w:pPr>
-        <w:pStyle w:val="ListParagraph"/>
-        <w:numPr>
-          <w:ilvl w:val="2"/>
-          <w:numId w:val="2"/>
-        </w:numPr>
-        <w:rPr>
-          <w:rFonts w:ascii="Times New Roman" w:hAnsi="Times New Roman" w:cs="Times New Roman"/>
-          <w:color w:val="000000" w:themeColor="text1"/>
-          <w:sz w:val="28"/>
-          <w:szCs w:val="28"/>
-        </w:rPr>
-      </w:pPr>
-      <w:r>
-        <w:rPr>
-          <w:rFonts w:ascii="Times New Roman" w:hAnsi="Times New Roman" w:cs="Times New Roman"/>
-          <w:color w:val="000000" w:themeColor="text1"/>
-          <w:sz w:val="28"/>
-          <w:szCs w:val="28"/>
-        </w:rPr>
-        <w:t>Is used to look up the Navigator and Theme.</w:t>
-      </w:r>
-    </w:p>
-    <w:p>
-      <w:pPr>
-        <w:pStyle w:val="ListParagraph"/>
-        <w:numPr>
-          <w:ilvl w:val="1"/>
-          <w:numId w:val="2"/>
-        </w:numPr>
-        <w:rPr>
-          <w:rFonts w:ascii="Times New Roman" w:hAnsi="Times New Roman" w:cs="Times New Roman"/>
-          <w:color w:val="000000" w:themeColor="text1"/>
-          <w:sz w:val="28"/>
-          <w:szCs w:val="28"/>
-        </w:rPr>
-      </w:pPr>
-      <w:r>
-        <w:rPr>
-          <w:rFonts w:ascii="Times New Roman" w:hAnsi="Times New Roman" w:cs="Times New Roman"/>
-          <w:color w:val="000000" w:themeColor="text1"/>
-          <w:sz w:val="28"/>
-          <w:szCs w:val="28"/>
-        </w:rPr>
-        <w:t>State</w:t>
-      </w:r>
-    </w:p>
-    <w:p>
-      <w:pPr>
-        <w:pStyle w:val="ListParagraph"/>
-        <w:numPr>
-          <w:ilvl w:val="2"/>
-          <w:numId w:val="2"/>
-        </w:numPr>
-        <w:rPr>
-          <w:rFonts w:ascii="Times New Roman" w:hAnsi="Times New Roman" w:cs="Times New Roman"/>
-          <w:color w:val="000000" w:themeColor="text1"/>
-          <w:sz w:val="28"/>
-          <w:szCs w:val="28"/>
-        </w:rPr>
-      </w:pPr>
-      <w:r>
-        <w:rPr>
-          <w:rFonts w:ascii="Times New Roman" w:hAnsi="Times New Roman" w:cs="Times New Roman"/>
-          <w:color w:val="000000" w:themeColor="text1"/>
-          <w:sz w:val="28"/>
-          <w:szCs w:val="28"/>
-        </w:rPr>
-        <w:t>Global state</w:t>
-      </w:r>
-    </w:p>
-    <w:p>
-      <w:pPr>
-        <w:pStyle w:val="ListParagraph"/>
-        <w:numPr>
-          <w:ilvl w:val="3"/>
-          <w:numId w:val="2"/>
-        </w:numPr>
-        <w:rPr>
-          <w:rFonts w:ascii="Times New Roman" w:hAnsi="Times New Roman" w:cs="Times New Roman"/>
-          <w:color w:val="000000" w:themeColor="text1"/>
-          <w:sz w:val="28"/>
-          <w:szCs w:val="28"/>
-        </w:rPr>
-      </w:pPr>
-      <w:r>
-        <w:rPr>
-          <w:rFonts w:ascii="Times New Roman" w:hAnsi="Times New Roman" w:cs="Times New Roman"/>
-          <w:color w:val="000000" w:themeColor="text1"/>
-          <w:sz w:val="28"/>
-          <w:szCs w:val="28"/>
-        </w:rPr>
-        <w:t>Use it across different parts of your app.</w:t>
-      </w:r>
     </w:p>
     <w:sectPr>
       <w:pgSz w:w="12240" w:h="15840"/>
@@ -12906,7 +12930,7 @@
 </file>
 
 <file path=customXml/itemProps1.xml><?xml version="1.0" encoding="utf-8"?>
-<ds:datastoreItem xmlns:ds="http://schemas.openxmlformats.org/officeDocument/2006/customXml" ds:itemID="{01F27044-8413-4CC3-B86D-F3081BEDF1D7}">
+<ds:datastoreItem xmlns:ds="http://schemas.openxmlformats.org/officeDocument/2006/customXml" ds:itemID="{F9701A88-4AAF-406A-B0C8-2F117E58A1C5}">
   <ds:schemaRefs>
     <ds:schemaRef ds:uri="http://schemas.openxmlformats.org/officeDocument/2006/bibliography"/>
   </ds:schemaRefs>

</xml_diff>

<commit_message>
11. Introducing the Provider Package
</commit_message>
<xml_diff>
--- a/Angela/Document/Báo Cáo Khóa học Futter.docx
+++ b/Angela/Document/Báo Cáo Khóa học Futter.docx
@@ -11013,8 +11013,791 @@
         </w:rPr>
         <w:t>Lifting state up.</w:t>
       </w:r>
+    </w:p>
+    <w:p>
+      <w:pPr>
+        <w:pStyle w:val="ListParagraph"/>
+        <w:numPr>
+          <w:ilvl w:val="1"/>
+          <w:numId w:val="2"/>
+        </w:numPr>
+        <w:rPr>
+          <w:rFonts w:ascii="Times New Roman" w:hAnsi="Times New Roman" w:cs="Times New Roman"/>
+          <w:color w:val="000000" w:themeColor="text1"/>
+          <w:sz w:val="28"/>
+          <w:szCs w:val="28"/>
+        </w:rPr>
+      </w:pPr>
+      <w:r>
+        <w:rPr>
+          <w:rFonts w:ascii="Times New Roman" w:hAnsi="Times New Roman" w:cs="Times New Roman"/>
+          <w:color w:val="000000" w:themeColor="text1"/>
+          <w:sz w:val="28"/>
+          <w:szCs w:val="28"/>
+        </w:rPr>
+        <w:t>MVC</w:t>
+      </w:r>
+    </w:p>
+    <w:p>
+      <w:pPr>
+        <w:pStyle w:val="ListParagraph"/>
+        <w:numPr>
+          <w:ilvl w:val="2"/>
+          <w:numId w:val="2"/>
+        </w:numPr>
+        <w:rPr>
+          <w:rFonts w:ascii="Times New Roman" w:hAnsi="Times New Roman" w:cs="Times New Roman"/>
+          <w:color w:val="000000" w:themeColor="text1"/>
+          <w:sz w:val="28"/>
+          <w:szCs w:val="28"/>
+        </w:rPr>
+      </w:pPr>
+      <w:r>
+        <w:rPr>
+          <w:rFonts w:ascii="Times New Roman" w:hAnsi="Times New Roman" w:cs="Times New Roman"/>
+          <w:noProof/>
+          <w:color w:val="000000" w:themeColor="text1"/>
+          <w:sz w:val="28"/>
+          <w:szCs w:val="28"/>
+        </w:rPr>
+        <w:drawing>
+          <wp:inline distT="0" distB="0" distL="0" distR="0">
+            <wp:extent cx="4545020" cy="2544939"/>
+            <wp:effectExtent l="0" t="0" r="8255" b="8255"/>
+            <wp:docPr id="1" name="Picture 1"/>
+            <wp:cNvGraphicFramePr>
+              <a:graphicFrameLocks xmlns:a="http://schemas.openxmlformats.org/drawingml/2006/main" noChangeAspect="1"/>
+            </wp:cNvGraphicFramePr>
+            <a:graphic xmlns:a="http://schemas.openxmlformats.org/drawingml/2006/main">
+              <a:graphicData uri="http://schemas.openxmlformats.org/drawingml/2006/picture">
+                <pic:pic xmlns:pic="http://schemas.openxmlformats.org/drawingml/2006/picture">
+                  <pic:nvPicPr>
+                    <pic:cNvPr id="0" name="Picture 1"/>
+                    <pic:cNvPicPr>
+                      <a:picLocks noChangeAspect="1" noChangeArrowheads="1"/>
+                    </pic:cNvPicPr>
+                  </pic:nvPicPr>
+                  <pic:blipFill>
+                    <a:blip r:embed="rId9">
+                      <a:extLst>
+                        <a:ext uri="{28A0092B-C50C-407E-A947-70E740481C1C}">
+                          <a14:useLocalDpi xmlns:a14="http://schemas.microsoft.com/office/drawing/2010/main" val="0"/>
+                        </a:ext>
+                      </a:extLst>
+                    </a:blip>
+                    <a:srcRect/>
+                    <a:stretch>
+                      <a:fillRect/>
+                    </a:stretch>
+                  </pic:blipFill>
+                  <pic:spPr bwMode="auto">
+                    <a:xfrm>
+                      <a:off x="0" y="0"/>
+                      <a:ext cx="4556843" cy="2551559"/>
+                    </a:xfrm>
+                    <a:prstGeom prst="rect">
+                      <a:avLst/>
+                    </a:prstGeom>
+                    <a:noFill/>
+                    <a:ln>
+                      <a:noFill/>
+                    </a:ln>
+                  </pic:spPr>
+                </pic:pic>
+              </a:graphicData>
+            </a:graphic>
+          </wp:inline>
+        </w:drawing>
+      </w:r>
+    </w:p>
+    <w:p>
+      <w:pPr>
+        <w:pStyle w:val="ListParagraph"/>
+        <w:numPr>
+          <w:ilvl w:val="1"/>
+          <w:numId w:val="2"/>
+        </w:numPr>
+        <w:rPr>
+          <w:rFonts w:ascii="Times New Roman" w:hAnsi="Times New Roman" w:cs="Times New Roman"/>
+          <w:color w:val="000000" w:themeColor="text1"/>
+          <w:sz w:val="28"/>
+          <w:szCs w:val="28"/>
+        </w:rPr>
+      </w:pPr>
+      <w:r>
+        <w:rPr>
+          <w:rFonts w:ascii="Times New Roman" w:hAnsi="Times New Roman" w:cs="Times New Roman"/>
+          <w:color w:val="000000" w:themeColor="text1"/>
+          <w:sz w:val="28"/>
+          <w:szCs w:val="28"/>
+        </w:rPr>
+        <w:t>Imperative vs Reactive.</w:t>
+      </w:r>
+    </w:p>
+    <w:p>
+      <w:pPr>
+        <w:pStyle w:val="ListParagraph"/>
+        <w:numPr>
+          <w:ilvl w:val="2"/>
+          <w:numId w:val="2"/>
+        </w:numPr>
+        <w:rPr>
+          <w:rFonts w:ascii="Times New Roman" w:hAnsi="Times New Roman" w:cs="Times New Roman"/>
+          <w:color w:val="000000" w:themeColor="text1"/>
+          <w:sz w:val="28"/>
+          <w:szCs w:val="28"/>
+        </w:rPr>
+      </w:pPr>
+      <w:r>
+        <w:rPr>
+          <w:rFonts w:ascii="Times New Roman" w:hAnsi="Times New Roman" w:cs="Times New Roman"/>
+          <w:color w:val="000000" w:themeColor="text1"/>
+          <w:sz w:val="28"/>
+          <w:szCs w:val="28"/>
+        </w:rPr>
+        <w:t>Reactive:</w:t>
+      </w:r>
+    </w:p>
+    <w:p>
+      <w:pPr>
+        <w:pStyle w:val="ListParagraph"/>
+        <w:numPr>
+          <w:ilvl w:val="3"/>
+          <w:numId w:val="2"/>
+        </w:numPr>
+        <w:rPr>
+          <w:rFonts w:ascii="Times New Roman" w:hAnsi="Times New Roman" w:cs="Times New Roman"/>
+          <w:color w:val="000000" w:themeColor="text1"/>
+          <w:sz w:val="28"/>
+          <w:szCs w:val="28"/>
+        </w:rPr>
+      </w:pPr>
+      <w:r>
+        <w:rPr>
+          <w:rFonts w:ascii="Times New Roman" w:hAnsi="Times New Roman" w:cs="Times New Roman"/>
+          <w:color w:val="000000" w:themeColor="text1"/>
+          <w:sz w:val="28"/>
+          <w:szCs w:val="28"/>
+        </w:rPr>
+        <w:t>Prop Drilling.</w:t>
+      </w:r>
+    </w:p>
+    <w:p>
+      <w:pPr>
+        <w:pStyle w:val="ListParagraph"/>
+        <w:numPr>
+          <w:ilvl w:val="4"/>
+          <w:numId w:val="2"/>
+        </w:numPr>
+        <w:rPr>
+          <w:rFonts w:ascii="Times New Roman" w:hAnsi="Times New Roman" w:cs="Times New Roman"/>
+          <w:color w:val="000000" w:themeColor="text1"/>
+          <w:sz w:val="28"/>
+          <w:szCs w:val="28"/>
+        </w:rPr>
+      </w:pPr>
+      <w:r>
+        <w:rPr>
+          <w:rFonts w:ascii="Times New Roman" w:hAnsi="Times New Roman" w:cs="Times New Roman"/>
+          <w:color w:val="000000" w:themeColor="text1"/>
+          <w:sz w:val="28"/>
+          <w:szCs w:val="28"/>
+        </w:rPr>
+        <w:t>We have to essentially drill down through the tree in order to be able to reach the lower levels.</w:t>
+      </w:r>
+    </w:p>
+    <w:p>
+      <w:pPr>
+        <w:pStyle w:val="ListParagraph"/>
+        <w:numPr>
+          <w:ilvl w:val="1"/>
+          <w:numId w:val="2"/>
+        </w:numPr>
+        <w:rPr>
+          <w:rFonts w:ascii="Times New Roman" w:hAnsi="Times New Roman" w:cs="Times New Roman"/>
+          <w:color w:val="000000" w:themeColor="text1"/>
+          <w:sz w:val="28"/>
+          <w:szCs w:val="28"/>
+        </w:rPr>
+      </w:pPr>
+      <w:r>
+        <w:rPr>
+          <w:rFonts w:ascii="Times New Roman" w:hAnsi="Times New Roman" w:cs="Times New Roman"/>
+          <w:color w:val="000000" w:themeColor="text1"/>
+          <w:sz w:val="28"/>
+          <w:szCs w:val="28"/>
+        </w:rPr>
+        <w:t>State Management:</w:t>
+      </w:r>
+    </w:p>
+    <w:p>
+      <w:pPr>
+        <w:pStyle w:val="ListParagraph"/>
+        <w:numPr>
+          <w:ilvl w:val="2"/>
+          <w:numId w:val="2"/>
+        </w:numPr>
+        <w:rPr>
+          <w:rFonts w:ascii="Times New Roman" w:hAnsi="Times New Roman" w:cs="Times New Roman"/>
+          <w:color w:val="000000" w:themeColor="text1"/>
+          <w:sz w:val="28"/>
+          <w:szCs w:val="28"/>
+        </w:rPr>
+      </w:pPr>
+      <w:proofErr w:type="spellStart"/>
+      <w:r>
+        <w:rPr>
+          <w:rFonts w:ascii="Times New Roman" w:hAnsi="Times New Roman" w:cs="Times New Roman"/>
+          <w:color w:val="000000" w:themeColor="text1"/>
+          <w:sz w:val="28"/>
+          <w:szCs w:val="28"/>
+        </w:rPr>
+        <w:t>BloC</w:t>
+      </w:r>
+      <w:proofErr w:type="spellEnd"/>
+      <w:r>
+        <w:rPr>
+          <w:rFonts w:ascii="Times New Roman" w:hAnsi="Times New Roman" w:cs="Times New Roman"/>
+          <w:color w:val="000000" w:themeColor="text1"/>
+          <w:sz w:val="28"/>
+          <w:szCs w:val="28"/>
+        </w:rPr>
+        <w:t xml:space="preserve">, </w:t>
+      </w:r>
+      <w:proofErr w:type="spellStart"/>
+      <w:r>
+        <w:rPr>
+          <w:rFonts w:ascii="Times New Roman" w:hAnsi="Times New Roman" w:cs="Times New Roman"/>
+          <w:color w:val="000000" w:themeColor="text1"/>
+          <w:sz w:val="28"/>
+          <w:szCs w:val="28"/>
+        </w:rPr>
+        <w:t>setStateProvider</w:t>
+      </w:r>
+      <w:proofErr w:type="spellEnd"/>
+      <w:r>
+        <w:rPr>
+          <w:rFonts w:ascii="Times New Roman" w:hAnsi="Times New Roman" w:cs="Times New Roman"/>
+          <w:color w:val="000000" w:themeColor="text1"/>
+          <w:sz w:val="28"/>
+          <w:szCs w:val="28"/>
+        </w:rPr>
+        <w:t xml:space="preserve">, Scoped Model, Lifting State Up, </w:t>
+      </w:r>
+      <w:proofErr w:type="spellStart"/>
+      <w:r>
+        <w:rPr>
+          <w:rFonts w:ascii="Times New Roman" w:hAnsi="Times New Roman" w:cs="Times New Roman"/>
+          <w:color w:val="000000" w:themeColor="text1"/>
+          <w:sz w:val="28"/>
+          <w:szCs w:val="28"/>
+        </w:rPr>
+        <w:t>Redux</w:t>
+      </w:r>
+      <w:proofErr w:type="spellEnd"/>
+      <w:r>
+        <w:rPr>
+          <w:rFonts w:ascii="Times New Roman" w:hAnsi="Times New Roman" w:cs="Times New Roman"/>
+          <w:color w:val="000000" w:themeColor="text1"/>
+          <w:sz w:val="28"/>
+          <w:szCs w:val="28"/>
+        </w:rPr>
+        <w:t xml:space="preserve">, </w:t>
+      </w:r>
+      <w:proofErr w:type="spellStart"/>
+      <w:r>
+        <w:rPr>
+          <w:rFonts w:ascii="Times New Roman" w:hAnsi="Times New Roman" w:cs="Times New Roman"/>
+          <w:color w:val="000000" w:themeColor="text1"/>
+          <w:sz w:val="28"/>
+          <w:szCs w:val="28"/>
+        </w:rPr>
+        <w:t>MobX</w:t>
+      </w:r>
+      <w:proofErr w:type="spellEnd"/>
+      <w:r>
+        <w:rPr>
+          <w:rFonts w:ascii="Times New Roman" w:hAnsi="Times New Roman" w:cs="Times New Roman"/>
+          <w:color w:val="000000" w:themeColor="text1"/>
+          <w:sz w:val="28"/>
+          <w:szCs w:val="28"/>
+        </w:rPr>
+        <w:t>, MVC</w:t>
+      </w:r>
+      <w:r>
+        <w:rPr>
+          <w:rFonts w:ascii="Times New Roman" w:hAnsi="Times New Roman" w:cs="Times New Roman"/>
+          <w:color w:val="000000" w:themeColor="text1"/>
+          <w:sz w:val="28"/>
+          <w:szCs w:val="28"/>
+        </w:rPr>
+        <w:t xml:space="preserve">, </w:t>
+      </w:r>
+      <w:proofErr w:type="spellStart"/>
+      <w:r>
+        <w:rPr>
+          <w:rFonts w:ascii="Times New Roman" w:hAnsi="Times New Roman" w:cs="Times New Roman"/>
+          <w:color w:val="000000" w:themeColor="text1"/>
+          <w:sz w:val="28"/>
+          <w:szCs w:val="28"/>
+        </w:rPr>
+        <w:t>InheritedWidget</w:t>
+      </w:r>
+      <w:proofErr w:type="spellEnd"/>
+      <w:r>
+        <w:rPr>
+          <w:rFonts w:ascii="Times New Roman" w:hAnsi="Times New Roman" w:cs="Times New Roman"/>
+          <w:color w:val="000000" w:themeColor="text1"/>
+          <w:sz w:val="28"/>
+          <w:szCs w:val="28"/>
+        </w:rPr>
+        <w:t>.</w:t>
+      </w:r>
+    </w:p>
+    <w:p>
+      <w:pPr>
+        <w:pStyle w:val="ListParagraph"/>
+        <w:numPr>
+          <w:ilvl w:val="2"/>
+          <w:numId w:val="2"/>
+        </w:numPr>
+        <w:rPr>
+          <w:rFonts w:ascii="Times New Roman" w:hAnsi="Times New Roman" w:cs="Times New Roman"/>
+          <w:color w:val="000000" w:themeColor="text1"/>
+          <w:sz w:val="28"/>
+          <w:szCs w:val="28"/>
+        </w:rPr>
+      </w:pPr>
+      <w:proofErr w:type="spellStart"/>
+      <w:r>
+        <w:rPr>
+          <w:rFonts w:ascii="Times New Roman" w:hAnsi="Times New Roman" w:cs="Times New Roman"/>
+          <w:color w:val="000000" w:themeColor="text1"/>
+          <w:sz w:val="28"/>
+          <w:szCs w:val="28"/>
+        </w:rPr>
+        <w:lastRenderedPageBreak/>
+        <w:t>Lựa</w:t>
+      </w:r>
+      <w:proofErr w:type="spellEnd"/>
+      <w:r>
+        <w:rPr>
+          <w:rFonts w:ascii="Times New Roman" w:hAnsi="Times New Roman" w:cs="Times New Roman"/>
+          <w:color w:val="000000" w:themeColor="text1"/>
+          <w:sz w:val="28"/>
+          <w:szCs w:val="28"/>
+        </w:rPr>
+        <w:t xml:space="preserve"> </w:t>
+      </w:r>
+      <w:proofErr w:type="spellStart"/>
+      <w:r>
+        <w:rPr>
+          <w:rFonts w:ascii="Times New Roman" w:hAnsi="Times New Roman" w:cs="Times New Roman"/>
+          <w:color w:val="000000" w:themeColor="text1"/>
+          <w:sz w:val="28"/>
+          <w:szCs w:val="28"/>
+        </w:rPr>
+        <w:t>chọn</w:t>
+      </w:r>
+      <w:proofErr w:type="spellEnd"/>
+      <w:r>
+        <w:rPr>
+          <w:rFonts w:ascii="Times New Roman" w:hAnsi="Times New Roman" w:cs="Times New Roman"/>
+          <w:color w:val="000000" w:themeColor="text1"/>
+          <w:sz w:val="28"/>
+          <w:szCs w:val="28"/>
+        </w:rPr>
+        <w:t xml:space="preserve"> </w:t>
+      </w:r>
+      <w:proofErr w:type="spellStart"/>
+      <w:r>
+        <w:rPr>
+          <w:rFonts w:ascii="Times New Roman" w:hAnsi="Times New Roman" w:cs="Times New Roman"/>
+          <w:color w:val="000000" w:themeColor="text1"/>
+          <w:sz w:val="28"/>
+          <w:szCs w:val="28"/>
+        </w:rPr>
+        <w:t>dựa</w:t>
+      </w:r>
+      <w:proofErr w:type="spellEnd"/>
+      <w:r>
+        <w:rPr>
+          <w:rFonts w:ascii="Times New Roman" w:hAnsi="Times New Roman" w:cs="Times New Roman"/>
+          <w:color w:val="000000" w:themeColor="text1"/>
+          <w:sz w:val="28"/>
+          <w:szCs w:val="28"/>
+        </w:rPr>
+        <w:t xml:space="preserve"> </w:t>
+      </w:r>
+      <w:proofErr w:type="spellStart"/>
+      <w:r>
+        <w:rPr>
+          <w:rFonts w:ascii="Times New Roman" w:hAnsi="Times New Roman" w:cs="Times New Roman"/>
+          <w:color w:val="000000" w:themeColor="text1"/>
+          <w:sz w:val="28"/>
+          <w:szCs w:val="28"/>
+        </w:rPr>
+        <w:t>trên</w:t>
+      </w:r>
+      <w:proofErr w:type="spellEnd"/>
+      <w:r>
+        <w:rPr>
+          <w:rFonts w:ascii="Times New Roman" w:hAnsi="Times New Roman" w:cs="Times New Roman"/>
+          <w:color w:val="000000" w:themeColor="text1"/>
+          <w:sz w:val="28"/>
+          <w:szCs w:val="28"/>
+        </w:rPr>
+        <w:t xml:space="preserve"> Requir</w:t>
+      </w:r>
       <w:bookmarkStart w:id="0" w:name="_GoBack"/>
       <w:bookmarkEnd w:id="0"/>
+      <w:r>
+        <w:rPr>
+          <w:rFonts w:ascii="Times New Roman" w:hAnsi="Times New Roman" w:cs="Times New Roman"/>
+          <w:color w:val="000000" w:themeColor="text1"/>
+          <w:sz w:val="28"/>
+          <w:szCs w:val="28"/>
+        </w:rPr>
+        <w:t>ement Based.</w:t>
+      </w:r>
+    </w:p>
+    <w:p>
+      <w:pPr>
+        <w:pStyle w:val="ListParagraph"/>
+        <w:numPr>
+          <w:ilvl w:val="1"/>
+          <w:numId w:val="2"/>
+        </w:numPr>
+        <w:rPr>
+          <w:rFonts w:ascii="Times New Roman" w:hAnsi="Times New Roman" w:cs="Times New Roman"/>
+          <w:color w:val="000000" w:themeColor="text1"/>
+          <w:sz w:val="28"/>
+          <w:szCs w:val="28"/>
+        </w:rPr>
+      </w:pPr>
+      <w:r>
+        <w:rPr>
+          <w:rFonts w:ascii="Times New Roman" w:hAnsi="Times New Roman" w:cs="Times New Roman"/>
+          <w:color w:val="000000" w:themeColor="text1"/>
+          <w:sz w:val="28"/>
+          <w:szCs w:val="28"/>
+        </w:rPr>
+        <w:t>Provider</w:t>
+      </w:r>
+    </w:p>
+    <w:p>
+      <w:pPr>
+        <w:pStyle w:val="ListParagraph"/>
+        <w:numPr>
+          <w:ilvl w:val="2"/>
+          <w:numId w:val="2"/>
+        </w:numPr>
+        <w:rPr>
+          <w:rFonts w:ascii="Times New Roman" w:hAnsi="Times New Roman" w:cs="Times New Roman"/>
+          <w:color w:val="000000" w:themeColor="text1"/>
+          <w:sz w:val="28"/>
+          <w:szCs w:val="28"/>
+        </w:rPr>
+      </w:pPr>
+      <w:r>
+        <w:rPr>
+          <w:rFonts w:ascii="Times New Roman" w:hAnsi="Times New Roman" w:cs="Times New Roman"/>
+          <w:color w:val="000000" w:themeColor="text1"/>
+          <w:sz w:val="28"/>
+          <w:szCs w:val="28"/>
+        </w:rPr>
+        <w:t>Provider&lt;T&gt; (builder : return data)</w:t>
+      </w:r>
+    </w:p>
+    <w:p>
+      <w:pPr>
+        <w:pStyle w:val="ListParagraph"/>
+        <w:numPr>
+          <w:ilvl w:val="2"/>
+          <w:numId w:val="2"/>
+        </w:numPr>
+        <w:rPr>
+          <w:rFonts w:ascii="Times New Roman" w:hAnsi="Times New Roman" w:cs="Times New Roman"/>
+          <w:color w:val="000000" w:themeColor="text1"/>
+          <w:sz w:val="28"/>
+          <w:szCs w:val="28"/>
+        </w:rPr>
+      </w:pPr>
+      <w:proofErr w:type="spellStart"/>
+      <w:r>
+        <w:rPr>
+          <w:rFonts w:ascii="Times New Roman" w:hAnsi="Times New Roman" w:cs="Times New Roman"/>
+          <w:color w:val="000000" w:themeColor="text1"/>
+          <w:sz w:val="28"/>
+          <w:szCs w:val="28"/>
+        </w:rPr>
+        <w:t>Provider.of</w:t>
+      </w:r>
+      <w:proofErr w:type="spellEnd"/>
+      <w:r>
+        <w:rPr>
+          <w:rFonts w:ascii="Times New Roman" w:hAnsi="Times New Roman" w:cs="Times New Roman"/>
+          <w:color w:val="000000" w:themeColor="text1"/>
+          <w:sz w:val="28"/>
+          <w:szCs w:val="28"/>
+        </w:rPr>
+        <w:t>&lt;T&gt;(context, listener : bool) : return data.</w:t>
+      </w:r>
+    </w:p>
+    <w:p>
+      <w:pPr>
+        <w:pStyle w:val="ListParagraph"/>
+        <w:numPr>
+          <w:ilvl w:val="2"/>
+          <w:numId w:val="2"/>
+        </w:numPr>
+        <w:rPr>
+          <w:rFonts w:ascii="Times New Roman" w:hAnsi="Times New Roman" w:cs="Times New Roman"/>
+          <w:color w:val="000000" w:themeColor="text1"/>
+          <w:sz w:val="28"/>
+          <w:szCs w:val="28"/>
+        </w:rPr>
+      </w:pPr>
+      <w:proofErr w:type="spellStart"/>
+      <w:r>
+        <w:rPr>
+          <w:rFonts w:ascii="Times New Roman" w:hAnsi="Times New Roman" w:cs="Times New Roman"/>
+          <w:color w:val="000000" w:themeColor="text1"/>
+          <w:sz w:val="28"/>
+          <w:szCs w:val="28"/>
+        </w:rPr>
+        <w:t>ChangeNotifier</w:t>
+      </w:r>
+      <w:proofErr w:type="spellEnd"/>
+      <w:r>
+        <w:rPr>
+          <w:rFonts w:ascii="Times New Roman" w:hAnsi="Times New Roman" w:cs="Times New Roman"/>
+          <w:color w:val="000000" w:themeColor="text1"/>
+          <w:sz w:val="28"/>
+          <w:szCs w:val="28"/>
+        </w:rPr>
+        <w:t xml:space="preserve"> (</w:t>
+      </w:r>
+      <w:proofErr w:type="spellStart"/>
+      <w:r>
+        <w:rPr>
+          <w:rFonts w:ascii="Times New Roman" w:hAnsi="Times New Roman" w:cs="Times New Roman"/>
+          <w:color w:val="000000" w:themeColor="text1"/>
+          <w:sz w:val="28"/>
+          <w:szCs w:val="28"/>
+        </w:rPr>
+        <w:t>thuộc</w:t>
+      </w:r>
+      <w:proofErr w:type="spellEnd"/>
+      <w:r>
+        <w:rPr>
+          <w:rFonts w:ascii="Times New Roman" w:hAnsi="Times New Roman" w:cs="Times New Roman"/>
+          <w:color w:val="000000" w:themeColor="text1"/>
+          <w:sz w:val="28"/>
+          <w:szCs w:val="28"/>
+        </w:rPr>
+        <w:t xml:space="preserve"> </w:t>
+      </w:r>
+      <w:proofErr w:type="spellStart"/>
+      <w:r>
+        <w:rPr>
+          <w:rFonts w:ascii="Times New Roman" w:hAnsi="Times New Roman" w:cs="Times New Roman"/>
+          <w:color w:val="000000" w:themeColor="text1"/>
+          <w:sz w:val="28"/>
+          <w:szCs w:val="28"/>
+        </w:rPr>
+        <w:t>về</w:t>
+      </w:r>
+      <w:proofErr w:type="spellEnd"/>
+      <w:r>
+        <w:rPr>
+          <w:rFonts w:ascii="Times New Roman" w:hAnsi="Times New Roman" w:cs="Times New Roman"/>
+          <w:color w:val="000000" w:themeColor="text1"/>
+          <w:sz w:val="28"/>
+          <w:szCs w:val="28"/>
+        </w:rPr>
+        <w:t xml:space="preserve"> Flutter).</w:t>
+      </w:r>
+    </w:p>
+    <w:p>
+      <w:pPr>
+        <w:pStyle w:val="ListParagraph"/>
+        <w:numPr>
+          <w:ilvl w:val="3"/>
+          <w:numId w:val="2"/>
+        </w:numPr>
+        <w:rPr>
+          <w:rFonts w:ascii="Times New Roman" w:hAnsi="Times New Roman" w:cs="Times New Roman"/>
+          <w:color w:val="000000" w:themeColor="text1"/>
+          <w:sz w:val="28"/>
+          <w:szCs w:val="28"/>
+        </w:rPr>
+      </w:pPr>
+      <w:proofErr w:type="spellStart"/>
+      <w:r>
+        <w:rPr>
+          <w:rFonts w:ascii="Times New Roman" w:hAnsi="Times New Roman" w:cs="Times New Roman"/>
+          <w:color w:val="000000" w:themeColor="text1"/>
+          <w:sz w:val="28"/>
+          <w:szCs w:val="28"/>
+        </w:rPr>
+        <w:t>ChangeNotifierProvider</w:t>
+      </w:r>
+      <w:proofErr w:type="spellEnd"/>
+      <w:r>
+        <w:rPr>
+          <w:rFonts w:ascii="Times New Roman" w:hAnsi="Times New Roman" w:cs="Times New Roman"/>
+          <w:color w:val="000000" w:themeColor="text1"/>
+          <w:sz w:val="28"/>
+          <w:szCs w:val="28"/>
+        </w:rPr>
+        <w:t>&lt;T&gt;</w:t>
+      </w:r>
+    </w:p>
+    <w:p>
+      <w:pPr>
+        <w:pStyle w:val="ListParagraph"/>
+        <w:numPr>
+          <w:ilvl w:val="2"/>
+          <w:numId w:val="2"/>
+        </w:numPr>
+        <w:rPr>
+          <w:rFonts w:ascii="Times New Roman" w:hAnsi="Times New Roman" w:cs="Times New Roman"/>
+          <w:color w:val="000000" w:themeColor="text1"/>
+          <w:sz w:val="28"/>
+          <w:szCs w:val="28"/>
+        </w:rPr>
+      </w:pPr>
+      <w:proofErr w:type="spellStart"/>
+      <w:r>
+        <w:rPr>
+          <w:rFonts w:ascii="Times New Roman" w:hAnsi="Times New Roman" w:cs="Times New Roman"/>
+          <w:color w:val="000000" w:themeColor="text1"/>
+          <w:sz w:val="28"/>
+          <w:szCs w:val="28"/>
+        </w:rPr>
+        <w:t>Dựa</w:t>
+      </w:r>
+      <w:proofErr w:type="spellEnd"/>
+      <w:r>
+        <w:rPr>
+          <w:rFonts w:ascii="Times New Roman" w:hAnsi="Times New Roman" w:cs="Times New Roman"/>
+          <w:color w:val="000000" w:themeColor="text1"/>
+          <w:sz w:val="28"/>
+          <w:szCs w:val="28"/>
+        </w:rPr>
+        <w:t xml:space="preserve"> </w:t>
+      </w:r>
+      <w:proofErr w:type="spellStart"/>
+      <w:r>
+        <w:rPr>
+          <w:rFonts w:ascii="Times New Roman" w:hAnsi="Times New Roman" w:cs="Times New Roman"/>
+          <w:color w:val="000000" w:themeColor="text1"/>
+          <w:sz w:val="28"/>
+          <w:szCs w:val="28"/>
+        </w:rPr>
+        <w:t>trên</w:t>
+      </w:r>
+      <w:proofErr w:type="spellEnd"/>
+      <w:r>
+        <w:rPr>
+          <w:rFonts w:ascii="Times New Roman" w:hAnsi="Times New Roman" w:cs="Times New Roman"/>
+          <w:color w:val="000000" w:themeColor="text1"/>
+          <w:sz w:val="28"/>
+          <w:szCs w:val="28"/>
+        </w:rPr>
+        <w:t xml:space="preserve"> </w:t>
+      </w:r>
+      <w:proofErr w:type="spellStart"/>
+      <w:r>
+        <w:rPr>
+          <w:rFonts w:ascii="Times New Roman" w:hAnsi="Times New Roman" w:cs="Times New Roman"/>
+          <w:color w:val="000000" w:themeColor="text1"/>
+          <w:sz w:val="28"/>
+          <w:szCs w:val="28"/>
+        </w:rPr>
+        <w:t>InheritedWidget</w:t>
+      </w:r>
+      <w:proofErr w:type="spellEnd"/>
+      <w:r>
+        <w:rPr>
+          <w:rFonts w:ascii="Times New Roman" w:hAnsi="Times New Roman" w:cs="Times New Roman"/>
+          <w:color w:val="000000" w:themeColor="text1"/>
+          <w:sz w:val="28"/>
+          <w:szCs w:val="28"/>
+        </w:rPr>
+        <w:t>.</w:t>
+      </w:r>
+    </w:p>
+    <w:p>
+      <w:pPr>
+        <w:pStyle w:val="ListParagraph"/>
+        <w:numPr>
+          <w:ilvl w:val="1"/>
+          <w:numId w:val="2"/>
+        </w:numPr>
+        <w:rPr>
+          <w:rFonts w:ascii="Times New Roman" w:hAnsi="Times New Roman" w:cs="Times New Roman"/>
+          <w:color w:val="000000" w:themeColor="text1"/>
+          <w:sz w:val="28"/>
+          <w:szCs w:val="28"/>
+        </w:rPr>
+      </w:pPr>
+      <w:proofErr w:type="spellStart"/>
+      <w:r>
+        <w:rPr>
+          <w:rFonts w:ascii="Times New Roman" w:hAnsi="Times New Roman" w:cs="Times New Roman"/>
+          <w:color w:val="000000" w:themeColor="text1"/>
+          <w:sz w:val="28"/>
+          <w:szCs w:val="28"/>
+        </w:rPr>
+        <w:t>InheritedWidget</w:t>
+      </w:r>
+      <w:proofErr w:type="spellEnd"/>
+    </w:p>
+    <w:p>
+      <w:pPr>
+        <w:pStyle w:val="ListParagraph"/>
+        <w:numPr>
+          <w:ilvl w:val="2"/>
+          <w:numId w:val="2"/>
+        </w:numPr>
+        <w:rPr>
+          <w:rFonts w:ascii="Times New Roman" w:hAnsi="Times New Roman" w:cs="Times New Roman"/>
+          <w:color w:val="000000" w:themeColor="text1"/>
+          <w:sz w:val="28"/>
+          <w:szCs w:val="28"/>
+        </w:rPr>
+      </w:pPr>
+      <w:r>
+        <w:rPr>
+          <w:rFonts w:ascii="Times New Roman" w:hAnsi="Times New Roman" w:cs="Times New Roman"/>
+          <w:color w:val="000000" w:themeColor="text1"/>
+          <w:sz w:val="28"/>
+          <w:szCs w:val="28"/>
+        </w:rPr>
+        <w:t xml:space="preserve">Allow us to pass data down the tree without having to rebuild the intervening(ở </w:t>
+      </w:r>
+      <w:proofErr w:type="spellStart"/>
+      <w:r>
+        <w:rPr>
+          <w:rFonts w:ascii="Times New Roman" w:hAnsi="Times New Roman" w:cs="Times New Roman"/>
+          <w:color w:val="000000" w:themeColor="text1"/>
+          <w:sz w:val="28"/>
+          <w:szCs w:val="28"/>
+        </w:rPr>
+        <w:t>giữa</w:t>
+      </w:r>
+      <w:proofErr w:type="spellEnd"/>
+      <w:r>
+        <w:rPr>
+          <w:rFonts w:ascii="Times New Roman" w:hAnsi="Times New Roman" w:cs="Times New Roman"/>
+          <w:color w:val="000000" w:themeColor="text1"/>
+          <w:sz w:val="28"/>
+          <w:szCs w:val="28"/>
+        </w:rPr>
+        <w:t>) part of the tree.</w:t>
+      </w:r>
     </w:p>
     <w:sectPr>
       <w:pgSz w:w="12240" w:h="15840"/>
@@ -12930,7 +13713,7 @@
 </file>
 
 <file path=customXml/itemProps1.xml><?xml version="1.0" encoding="utf-8"?>
-<ds:datastoreItem xmlns:ds="http://schemas.openxmlformats.org/officeDocument/2006/customXml" ds:itemID="{F9701A88-4AAF-406A-B0C8-2F117E58A1C5}">
+<ds:datastoreItem xmlns:ds="http://schemas.openxmlformats.org/officeDocument/2006/customXml" ds:itemID="{647C34C3-6CB4-4D39-B5AC-E2DC7D3D7E72}">
   <ds:schemaRefs>
     <ds:schemaRef ds:uri="http://schemas.openxmlformats.org/officeDocument/2006/bibliography"/>
   </ds:schemaRefs>

</xml_diff>

<commit_message>
12. Using a Provider and a ChangeNotifier to Manage State
</commit_message>
<xml_diff>
--- a/Angela/Document/Báo Cáo Khóa học Futter.docx
+++ b/Angela/Document/Báo Cáo Khóa học Futter.docx
@@ -11447,287 +11447,373 @@
           <w:sz w:val="28"/>
           <w:szCs w:val="28"/>
         </w:rPr>
-        <w:t xml:space="preserve"> Requir</w:t>
+        <w:t xml:space="preserve"> Requirement Based.</w:t>
+      </w:r>
+    </w:p>
+    <w:p>
+      <w:pPr>
+        <w:pStyle w:val="ListParagraph"/>
+        <w:numPr>
+          <w:ilvl w:val="1"/>
+          <w:numId w:val="2"/>
+        </w:numPr>
+        <w:rPr>
+          <w:rFonts w:ascii="Times New Roman" w:hAnsi="Times New Roman" w:cs="Times New Roman"/>
+          <w:color w:val="000000" w:themeColor="text1"/>
+          <w:sz w:val="28"/>
+          <w:szCs w:val="28"/>
+        </w:rPr>
+      </w:pPr>
+      <w:r>
+        <w:rPr>
+          <w:rFonts w:ascii="Times New Roman" w:hAnsi="Times New Roman" w:cs="Times New Roman"/>
+          <w:color w:val="000000" w:themeColor="text1"/>
+          <w:sz w:val="28"/>
+          <w:szCs w:val="28"/>
+        </w:rPr>
+        <w:t>Provider</w:t>
+      </w:r>
+    </w:p>
+    <w:p>
+      <w:pPr>
+        <w:pStyle w:val="ListParagraph"/>
+        <w:numPr>
+          <w:ilvl w:val="2"/>
+          <w:numId w:val="2"/>
+        </w:numPr>
+        <w:rPr>
+          <w:rFonts w:ascii="Times New Roman" w:hAnsi="Times New Roman" w:cs="Times New Roman"/>
+          <w:color w:val="000000" w:themeColor="text1"/>
+          <w:sz w:val="28"/>
+          <w:szCs w:val="28"/>
+        </w:rPr>
+      </w:pPr>
+      <w:r>
+        <w:rPr>
+          <w:rFonts w:ascii="Times New Roman" w:hAnsi="Times New Roman" w:cs="Times New Roman"/>
+          <w:color w:val="000000" w:themeColor="text1"/>
+          <w:sz w:val="28"/>
+          <w:szCs w:val="28"/>
+        </w:rPr>
+        <w:t>Provider&lt;T&gt; (builder : return data)</w:t>
+      </w:r>
+    </w:p>
+    <w:p>
+      <w:pPr>
+        <w:pStyle w:val="ListParagraph"/>
+        <w:numPr>
+          <w:ilvl w:val="2"/>
+          <w:numId w:val="2"/>
+        </w:numPr>
+        <w:rPr>
+          <w:rFonts w:ascii="Times New Roman" w:hAnsi="Times New Roman" w:cs="Times New Roman"/>
+          <w:color w:val="000000" w:themeColor="text1"/>
+          <w:sz w:val="28"/>
+          <w:szCs w:val="28"/>
+        </w:rPr>
+      </w:pPr>
+      <w:proofErr w:type="spellStart"/>
+      <w:r>
+        <w:rPr>
+          <w:rFonts w:ascii="Times New Roman" w:hAnsi="Times New Roman" w:cs="Times New Roman"/>
+          <w:color w:val="000000" w:themeColor="text1"/>
+          <w:sz w:val="28"/>
+          <w:szCs w:val="28"/>
+        </w:rPr>
+        <w:t>Provider.of</w:t>
+      </w:r>
+      <w:proofErr w:type="spellEnd"/>
+      <w:r>
+        <w:rPr>
+          <w:rFonts w:ascii="Times New Roman" w:hAnsi="Times New Roman" w:cs="Times New Roman"/>
+          <w:color w:val="000000" w:themeColor="text1"/>
+          <w:sz w:val="28"/>
+          <w:szCs w:val="28"/>
+        </w:rPr>
+        <w:t>&lt;T&gt;(context, listener : bool) : return data.</w:t>
+      </w:r>
+    </w:p>
+    <w:p>
+      <w:pPr>
+        <w:pStyle w:val="ListParagraph"/>
+        <w:numPr>
+          <w:ilvl w:val="2"/>
+          <w:numId w:val="2"/>
+        </w:numPr>
+        <w:rPr>
+          <w:rFonts w:ascii="Times New Roman" w:hAnsi="Times New Roman" w:cs="Times New Roman"/>
+          <w:color w:val="000000" w:themeColor="text1"/>
+          <w:sz w:val="28"/>
+          <w:szCs w:val="28"/>
+        </w:rPr>
+      </w:pPr>
+      <w:proofErr w:type="spellStart"/>
+      <w:r>
+        <w:rPr>
+          <w:rFonts w:ascii="Times New Roman" w:hAnsi="Times New Roman" w:cs="Times New Roman"/>
+          <w:color w:val="000000" w:themeColor="text1"/>
+          <w:sz w:val="28"/>
+          <w:szCs w:val="28"/>
+        </w:rPr>
+        <w:t>ChangeNotifier</w:t>
+      </w:r>
+      <w:proofErr w:type="spellEnd"/>
+      <w:r>
+        <w:rPr>
+          <w:rFonts w:ascii="Times New Roman" w:hAnsi="Times New Roman" w:cs="Times New Roman"/>
+          <w:color w:val="000000" w:themeColor="text1"/>
+          <w:sz w:val="28"/>
+          <w:szCs w:val="28"/>
+        </w:rPr>
+        <w:t xml:space="preserve"> (</w:t>
+      </w:r>
+      <w:proofErr w:type="spellStart"/>
+      <w:r>
+        <w:rPr>
+          <w:rFonts w:ascii="Times New Roman" w:hAnsi="Times New Roman" w:cs="Times New Roman"/>
+          <w:color w:val="000000" w:themeColor="text1"/>
+          <w:sz w:val="28"/>
+          <w:szCs w:val="28"/>
+        </w:rPr>
+        <w:t>thuộc</w:t>
+      </w:r>
+      <w:proofErr w:type="spellEnd"/>
+      <w:r>
+        <w:rPr>
+          <w:rFonts w:ascii="Times New Roman" w:hAnsi="Times New Roman" w:cs="Times New Roman"/>
+          <w:color w:val="000000" w:themeColor="text1"/>
+          <w:sz w:val="28"/>
+          <w:szCs w:val="28"/>
+        </w:rPr>
+        <w:t xml:space="preserve"> </w:t>
+      </w:r>
+      <w:proofErr w:type="spellStart"/>
+      <w:r>
+        <w:rPr>
+          <w:rFonts w:ascii="Times New Roman" w:hAnsi="Times New Roman" w:cs="Times New Roman"/>
+          <w:color w:val="000000" w:themeColor="text1"/>
+          <w:sz w:val="28"/>
+          <w:szCs w:val="28"/>
+        </w:rPr>
+        <w:t>về</w:t>
+      </w:r>
+      <w:proofErr w:type="spellEnd"/>
+      <w:r>
+        <w:rPr>
+          <w:rFonts w:ascii="Times New Roman" w:hAnsi="Times New Roman" w:cs="Times New Roman"/>
+          <w:color w:val="000000" w:themeColor="text1"/>
+          <w:sz w:val="28"/>
+          <w:szCs w:val="28"/>
+        </w:rPr>
+        <w:t xml:space="preserve"> Flutter).</w:t>
+      </w:r>
+    </w:p>
+    <w:p>
+      <w:pPr>
+        <w:pStyle w:val="ListParagraph"/>
+        <w:numPr>
+          <w:ilvl w:val="3"/>
+          <w:numId w:val="2"/>
+        </w:numPr>
+        <w:rPr>
+          <w:rFonts w:ascii="Times New Roman" w:hAnsi="Times New Roman" w:cs="Times New Roman"/>
+          <w:color w:val="000000" w:themeColor="text1"/>
+          <w:sz w:val="28"/>
+          <w:szCs w:val="28"/>
+        </w:rPr>
+      </w:pPr>
+      <w:proofErr w:type="spellStart"/>
+      <w:r>
+        <w:rPr>
+          <w:rFonts w:ascii="Times New Roman" w:hAnsi="Times New Roman" w:cs="Times New Roman"/>
+          <w:color w:val="000000" w:themeColor="text1"/>
+          <w:sz w:val="28"/>
+          <w:szCs w:val="28"/>
+        </w:rPr>
+        <w:t>ChangeNotifierProvider</w:t>
+      </w:r>
+      <w:proofErr w:type="spellEnd"/>
+      <w:r>
+        <w:rPr>
+          <w:rFonts w:ascii="Times New Roman" w:hAnsi="Times New Roman" w:cs="Times New Roman"/>
+          <w:color w:val="000000" w:themeColor="text1"/>
+          <w:sz w:val="28"/>
+          <w:szCs w:val="28"/>
+        </w:rPr>
+        <w:t>&lt;T&gt;</w:t>
+      </w:r>
+    </w:p>
+    <w:p>
+      <w:pPr>
+        <w:pStyle w:val="ListParagraph"/>
+        <w:numPr>
+          <w:ilvl w:val="2"/>
+          <w:numId w:val="2"/>
+        </w:numPr>
+        <w:rPr>
+          <w:rFonts w:ascii="Times New Roman" w:hAnsi="Times New Roman" w:cs="Times New Roman"/>
+          <w:color w:val="000000" w:themeColor="text1"/>
+          <w:sz w:val="28"/>
+          <w:szCs w:val="28"/>
+        </w:rPr>
+      </w:pPr>
+      <w:proofErr w:type="spellStart"/>
+      <w:r>
+        <w:rPr>
+          <w:rFonts w:ascii="Times New Roman" w:hAnsi="Times New Roman" w:cs="Times New Roman"/>
+          <w:color w:val="000000" w:themeColor="text1"/>
+          <w:sz w:val="28"/>
+          <w:szCs w:val="28"/>
+        </w:rPr>
+        <w:t>Dựa</w:t>
+      </w:r>
+      <w:proofErr w:type="spellEnd"/>
+      <w:r>
+        <w:rPr>
+          <w:rFonts w:ascii="Times New Roman" w:hAnsi="Times New Roman" w:cs="Times New Roman"/>
+          <w:color w:val="000000" w:themeColor="text1"/>
+          <w:sz w:val="28"/>
+          <w:szCs w:val="28"/>
+        </w:rPr>
+        <w:t xml:space="preserve"> </w:t>
+      </w:r>
+      <w:proofErr w:type="spellStart"/>
+      <w:r>
+        <w:rPr>
+          <w:rFonts w:ascii="Times New Roman" w:hAnsi="Times New Roman" w:cs="Times New Roman"/>
+          <w:color w:val="000000" w:themeColor="text1"/>
+          <w:sz w:val="28"/>
+          <w:szCs w:val="28"/>
+        </w:rPr>
+        <w:t>trên</w:t>
+      </w:r>
+      <w:proofErr w:type="spellEnd"/>
+      <w:r>
+        <w:rPr>
+          <w:rFonts w:ascii="Times New Roman" w:hAnsi="Times New Roman" w:cs="Times New Roman"/>
+          <w:color w:val="000000" w:themeColor="text1"/>
+          <w:sz w:val="28"/>
+          <w:szCs w:val="28"/>
+        </w:rPr>
+        <w:t xml:space="preserve"> </w:t>
+      </w:r>
+      <w:proofErr w:type="spellStart"/>
+      <w:r>
+        <w:rPr>
+          <w:rFonts w:ascii="Times New Roman" w:hAnsi="Times New Roman" w:cs="Times New Roman"/>
+          <w:color w:val="000000" w:themeColor="text1"/>
+          <w:sz w:val="28"/>
+          <w:szCs w:val="28"/>
+        </w:rPr>
+        <w:t>InheritedWidget</w:t>
+      </w:r>
+      <w:proofErr w:type="spellEnd"/>
+      <w:r>
+        <w:rPr>
+          <w:rFonts w:ascii="Times New Roman" w:hAnsi="Times New Roman" w:cs="Times New Roman"/>
+          <w:color w:val="000000" w:themeColor="text1"/>
+          <w:sz w:val="28"/>
+          <w:szCs w:val="28"/>
+        </w:rPr>
+        <w:t>.</w:t>
+      </w:r>
+    </w:p>
+    <w:p>
+      <w:pPr>
+        <w:pStyle w:val="ListParagraph"/>
+        <w:numPr>
+          <w:ilvl w:val="2"/>
+          <w:numId w:val="2"/>
+        </w:numPr>
+        <w:rPr>
+          <w:rFonts w:ascii="Times New Roman" w:hAnsi="Times New Roman" w:cs="Times New Roman"/>
+          <w:color w:val="000000" w:themeColor="text1"/>
+          <w:sz w:val="28"/>
+          <w:szCs w:val="28"/>
+        </w:rPr>
+      </w:pPr>
+      <w:proofErr w:type="spellStart"/>
+      <w:r>
+        <w:rPr>
+          <w:rFonts w:ascii="Times New Roman" w:hAnsi="Times New Roman" w:cs="Times New Roman"/>
+          <w:color w:val="000000" w:themeColor="text1"/>
+          <w:sz w:val="28"/>
+          <w:szCs w:val="28"/>
+        </w:rPr>
+        <w:t>Khi</w:t>
+      </w:r>
+      <w:proofErr w:type="spellEnd"/>
+      <w:r>
+        <w:rPr>
+          <w:rFonts w:ascii="Times New Roman" w:hAnsi="Times New Roman" w:cs="Times New Roman"/>
+          <w:color w:val="000000" w:themeColor="text1"/>
+          <w:sz w:val="28"/>
+          <w:szCs w:val="28"/>
+        </w:rPr>
+        <w:t xml:space="preserve"> </w:t>
+      </w:r>
+      <w:proofErr w:type="spellStart"/>
+      <w:r>
+        <w:rPr>
+          <w:rFonts w:ascii="Times New Roman" w:hAnsi="Times New Roman" w:cs="Times New Roman"/>
+          <w:color w:val="000000" w:themeColor="text1"/>
+          <w:sz w:val="28"/>
+          <w:szCs w:val="28"/>
+        </w:rPr>
+        <w:t>muốn</w:t>
+      </w:r>
+      <w:proofErr w:type="spellEnd"/>
+      <w:r>
+        <w:rPr>
+          <w:rFonts w:ascii="Times New Roman" w:hAnsi="Times New Roman" w:cs="Times New Roman"/>
+          <w:color w:val="000000" w:themeColor="text1"/>
+          <w:sz w:val="28"/>
+          <w:szCs w:val="28"/>
+        </w:rPr>
+        <w:t xml:space="preserve"> </w:t>
+      </w:r>
+      <w:proofErr w:type="spellStart"/>
+      <w:r>
+        <w:rPr>
+          <w:rFonts w:ascii="Times New Roman" w:hAnsi="Times New Roman" w:cs="Times New Roman"/>
+          <w:color w:val="000000" w:themeColor="text1"/>
+          <w:sz w:val="28"/>
+          <w:szCs w:val="28"/>
+        </w:rPr>
+        <w:t>thay</w:t>
+      </w:r>
+      <w:proofErr w:type="spellEnd"/>
+      <w:r>
+        <w:rPr>
+          <w:rFonts w:ascii="Times New Roman" w:hAnsi="Times New Roman" w:cs="Times New Roman"/>
+          <w:color w:val="000000" w:themeColor="text1"/>
+          <w:sz w:val="28"/>
+          <w:szCs w:val="28"/>
+        </w:rPr>
+        <w:t xml:space="preserve"> </w:t>
+      </w:r>
+      <w:proofErr w:type="spellStart"/>
+      <w:r>
+        <w:rPr>
+          <w:rFonts w:ascii="Times New Roman" w:hAnsi="Times New Roman" w:cs="Times New Roman"/>
+          <w:color w:val="000000" w:themeColor="text1"/>
+          <w:sz w:val="28"/>
+          <w:szCs w:val="28"/>
+        </w:rPr>
+        <w:t>đổi</w:t>
+      </w:r>
+      <w:proofErr w:type="spellEnd"/>
+      <w:r>
+        <w:rPr>
+          <w:rFonts w:ascii="Times New Roman" w:hAnsi="Times New Roman" w:cs="Times New Roman"/>
+          <w:color w:val="000000" w:themeColor="text1"/>
+          <w:sz w:val="28"/>
+          <w:szCs w:val="28"/>
+        </w:rPr>
+        <w:t xml:space="preserve"> data ta get listener = false;</w:t>
       </w:r>
       <w:bookmarkStart w:id="0" w:name="_GoBack"/>
       <w:bookmarkEnd w:id="0"/>
-      <w:r>
-        <w:rPr>
-          <w:rFonts w:ascii="Times New Roman" w:hAnsi="Times New Roman" w:cs="Times New Roman"/>
-          <w:color w:val="000000" w:themeColor="text1"/>
-          <w:sz w:val="28"/>
-          <w:szCs w:val="28"/>
-        </w:rPr>
-        <w:t>ement Based.</w:t>
-      </w:r>
-    </w:p>
-    <w:p>
-      <w:pPr>
-        <w:pStyle w:val="ListParagraph"/>
-        <w:numPr>
-          <w:ilvl w:val="1"/>
-          <w:numId w:val="2"/>
-        </w:numPr>
-        <w:rPr>
-          <w:rFonts w:ascii="Times New Roman" w:hAnsi="Times New Roman" w:cs="Times New Roman"/>
-          <w:color w:val="000000" w:themeColor="text1"/>
-          <w:sz w:val="28"/>
-          <w:szCs w:val="28"/>
-        </w:rPr>
-      </w:pPr>
-      <w:r>
-        <w:rPr>
-          <w:rFonts w:ascii="Times New Roman" w:hAnsi="Times New Roman" w:cs="Times New Roman"/>
-          <w:color w:val="000000" w:themeColor="text1"/>
-          <w:sz w:val="28"/>
-          <w:szCs w:val="28"/>
-        </w:rPr>
-        <w:t>Provider</w:t>
-      </w:r>
-    </w:p>
-    <w:p>
-      <w:pPr>
-        <w:pStyle w:val="ListParagraph"/>
-        <w:numPr>
-          <w:ilvl w:val="2"/>
-          <w:numId w:val="2"/>
-        </w:numPr>
-        <w:rPr>
-          <w:rFonts w:ascii="Times New Roman" w:hAnsi="Times New Roman" w:cs="Times New Roman"/>
-          <w:color w:val="000000" w:themeColor="text1"/>
-          <w:sz w:val="28"/>
-          <w:szCs w:val="28"/>
-        </w:rPr>
-      </w:pPr>
-      <w:r>
-        <w:rPr>
-          <w:rFonts w:ascii="Times New Roman" w:hAnsi="Times New Roman" w:cs="Times New Roman"/>
-          <w:color w:val="000000" w:themeColor="text1"/>
-          <w:sz w:val="28"/>
-          <w:szCs w:val="28"/>
-        </w:rPr>
-        <w:t>Provider&lt;T&gt; (builder : return data)</w:t>
-      </w:r>
-    </w:p>
-    <w:p>
-      <w:pPr>
-        <w:pStyle w:val="ListParagraph"/>
-        <w:numPr>
-          <w:ilvl w:val="2"/>
-          <w:numId w:val="2"/>
-        </w:numPr>
-        <w:rPr>
-          <w:rFonts w:ascii="Times New Roman" w:hAnsi="Times New Roman" w:cs="Times New Roman"/>
-          <w:color w:val="000000" w:themeColor="text1"/>
-          <w:sz w:val="28"/>
-          <w:szCs w:val="28"/>
-        </w:rPr>
-      </w:pPr>
-      <w:proofErr w:type="spellStart"/>
-      <w:r>
-        <w:rPr>
-          <w:rFonts w:ascii="Times New Roman" w:hAnsi="Times New Roman" w:cs="Times New Roman"/>
-          <w:color w:val="000000" w:themeColor="text1"/>
-          <w:sz w:val="28"/>
-          <w:szCs w:val="28"/>
-        </w:rPr>
-        <w:t>Provider.of</w:t>
-      </w:r>
-      <w:proofErr w:type="spellEnd"/>
-      <w:r>
-        <w:rPr>
-          <w:rFonts w:ascii="Times New Roman" w:hAnsi="Times New Roman" w:cs="Times New Roman"/>
-          <w:color w:val="000000" w:themeColor="text1"/>
-          <w:sz w:val="28"/>
-          <w:szCs w:val="28"/>
-        </w:rPr>
-        <w:t>&lt;T&gt;(context, listener : bool) : return data.</w:t>
-      </w:r>
-    </w:p>
-    <w:p>
-      <w:pPr>
-        <w:pStyle w:val="ListParagraph"/>
-        <w:numPr>
-          <w:ilvl w:val="2"/>
-          <w:numId w:val="2"/>
-        </w:numPr>
-        <w:rPr>
-          <w:rFonts w:ascii="Times New Roman" w:hAnsi="Times New Roman" w:cs="Times New Roman"/>
-          <w:color w:val="000000" w:themeColor="text1"/>
-          <w:sz w:val="28"/>
-          <w:szCs w:val="28"/>
-        </w:rPr>
-      </w:pPr>
-      <w:proofErr w:type="spellStart"/>
-      <w:r>
-        <w:rPr>
-          <w:rFonts w:ascii="Times New Roman" w:hAnsi="Times New Roman" w:cs="Times New Roman"/>
-          <w:color w:val="000000" w:themeColor="text1"/>
-          <w:sz w:val="28"/>
-          <w:szCs w:val="28"/>
-        </w:rPr>
-        <w:t>ChangeNotifier</w:t>
-      </w:r>
-      <w:proofErr w:type="spellEnd"/>
-      <w:r>
-        <w:rPr>
-          <w:rFonts w:ascii="Times New Roman" w:hAnsi="Times New Roman" w:cs="Times New Roman"/>
-          <w:color w:val="000000" w:themeColor="text1"/>
-          <w:sz w:val="28"/>
-          <w:szCs w:val="28"/>
-        </w:rPr>
-        <w:t xml:space="preserve"> (</w:t>
-      </w:r>
-      <w:proofErr w:type="spellStart"/>
-      <w:r>
-        <w:rPr>
-          <w:rFonts w:ascii="Times New Roman" w:hAnsi="Times New Roman" w:cs="Times New Roman"/>
-          <w:color w:val="000000" w:themeColor="text1"/>
-          <w:sz w:val="28"/>
-          <w:szCs w:val="28"/>
-        </w:rPr>
-        <w:t>thuộc</w:t>
-      </w:r>
-      <w:proofErr w:type="spellEnd"/>
-      <w:r>
-        <w:rPr>
-          <w:rFonts w:ascii="Times New Roman" w:hAnsi="Times New Roman" w:cs="Times New Roman"/>
-          <w:color w:val="000000" w:themeColor="text1"/>
-          <w:sz w:val="28"/>
-          <w:szCs w:val="28"/>
-        </w:rPr>
-        <w:t xml:space="preserve"> </w:t>
-      </w:r>
-      <w:proofErr w:type="spellStart"/>
-      <w:r>
-        <w:rPr>
-          <w:rFonts w:ascii="Times New Roman" w:hAnsi="Times New Roman" w:cs="Times New Roman"/>
-          <w:color w:val="000000" w:themeColor="text1"/>
-          <w:sz w:val="28"/>
-          <w:szCs w:val="28"/>
-        </w:rPr>
-        <w:t>về</w:t>
-      </w:r>
-      <w:proofErr w:type="spellEnd"/>
-      <w:r>
-        <w:rPr>
-          <w:rFonts w:ascii="Times New Roman" w:hAnsi="Times New Roman" w:cs="Times New Roman"/>
-          <w:color w:val="000000" w:themeColor="text1"/>
-          <w:sz w:val="28"/>
-          <w:szCs w:val="28"/>
-        </w:rPr>
-        <w:t xml:space="preserve"> Flutter).</w:t>
-      </w:r>
-    </w:p>
-    <w:p>
-      <w:pPr>
-        <w:pStyle w:val="ListParagraph"/>
-        <w:numPr>
-          <w:ilvl w:val="3"/>
-          <w:numId w:val="2"/>
-        </w:numPr>
-        <w:rPr>
-          <w:rFonts w:ascii="Times New Roman" w:hAnsi="Times New Roman" w:cs="Times New Roman"/>
-          <w:color w:val="000000" w:themeColor="text1"/>
-          <w:sz w:val="28"/>
-          <w:szCs w:val="28"/>
-        </w:rPr>
-      </w:pPr>
-      <w:proofErr w:type="spellStart"/>
-      <w:r>
-        <w:rPr>
-          <w:rFonts w:ascii="Times New Roman" w:hAnsi="Times New Roman" w:cs="Times New Roman"/>
-          <w:color w:val="000000" w:themeColor="text1"/>
-          <w:sz w:val="28"/>
-          <w:szCs w:val="28"/>
-        </w:rPr>
-        <w:t>ChangeNotifierProvider</w:t>
-      </w:r>
-      <w:proofErr w:type="spellEnd"/>
-      <w:r>
-        <w:rPr>
-          <w:rFonts w:ascii="Times New Roman" w:hAnsi="Times New Roman" w:cs="Times New Roman"/>
-          <w:color w:val="000000" w:themeColor="text1"/>
-          <w:sz w:val="28"/>
-          <w:szCs w:val="28"/>
-        </w:rPr>
-        <w:t>&lt;T&gt;</w:t>
-      </w:r>
-    </w:p>
-    <w:p>
-      <w:pPr>
-        <w:pStyle w:val="ListParagraph"/>
-        <w:numPr>
-          <w:ilvl w:val="2"/>
-          <w:numId w:val="2"/>
-        </w:numPr>
-        <w:rPr>
-          <w:rFonts w:ascii="Times New Roman" w:hAnsi="Times New Roman" w:cs="Times New Roman"/>
-          <w:color w:val="000000" w:themeColor="text1"/>
-          <w:sz w:val="28"/>
-          <w:szCs w:val="28"/>
-        </w:rPr>
-      </w:pPr>
-      <w:proofErr w:type="spellStart"/>
-      <w:r>
-        <w:rPr>
-          <w:rFonts w:ascii="Times New Roman" w:hAnsi="Times New Roman" w:cs="Times New Roman"/>
-          <w:color w:val="000000" w:themeColor="text1"/>
-          <w:sz w:val="28"/>
-          <w:szCs w:val="28"/>
-        </w:rPr>
-        <w:t>Dựa</w:t>
-      </w:r>
-      <w:proofErr w:type="spellEnd"/>
-      <w:r>
-        <w:rPr>
-          <w:rFonts w:ascii="Times New Roman" w:hAnsi="Times New Roman" w:cs="Times New Roman"/>
-          <w:color w:val="000000" w:themeColor="text1"/>
-          <w:sz w:val="28"/>
-          <w:szCs w:val="28"/>
-        </w:rPr>
-        <w:t xml:space="preserve"> </w:t>
-      </w:r>
-      <w:proofErr w:type="spellStart"/>
-      <w:r>
-        <w:rPr>
-          <w:rFonts w:ascii="Times New Roman" w:hAnsi="Times New Roman" w:cs="Times New Roman"/>
-          <w:color w:val="000000" w:themeColor="text1"/>
-          <w:sz w:val="28"/>
-          <w:szCs w:val="28"/>
-        </w:rPr>
-        <w:t>trên</w:t>
-      </w:r>
-      <w:proofErr w:type="spellEnd"/>
-      <w:r>
-        <w:rPr>
-          <w:rFonts w:ascii="Times New Roman" w:hAnsi="Times New Roman" w:cs="Times New Roman"/>
-          <w:color w:val="000000" w:themeColor="text1"/>
-          <w:sz w:val="28"/>
-          <w:szCs w:val="28"/>
-        </w:rPr>
-        <w:t xml:space="preserve"> </w:t>
-      </w:r>
-      <w:proofErr w:type="spellStart"/>
-      <w:r>
-        <w:rPr>
-          <w:rFonts w:ascii="Times New Roman" w:hAnsi="Times New Roman" w:cs="Times New Roman"/>
-          <w:color w:val="000000" w:themeColor="text1"/>
-          <w:sz w:val="28"/>
-          <w:szCs w:val="28"/>
-        </w:rPr>
-        <w:t>InheritedWidget</w:t>
-      </w:r>
-      <w:proofErr w:type="spellEnd"/>
-      <w:r>
-        <w:rPr>
-          <w:rFonts w:ascii="Times New Roman" w:hAnsi="Times New Roman" w:cs="Times New Roman"/>
-          <w:color w:val="000000" w:themeColor="text1"/>
-          <w:sz w:val="28"/>
-          <w:szCs w:val="28"/>
-        </w:rPr>
-        <w:t>.</w:t>
-      </w:r>
     </w:p>
     <w:p>
       <w:pPr>
@@ -13713,7 +13799,7 @@
 </file>
 
 <file path=customXml/itemProps1.xml><?xml version="1.0" encoding="utf-8"?>
-<ds:datastoreItem xmlns:ds="http://schemas.openxmlformats.org/officeDocument/2006/customXml" ds:itemID="{647C34C3-6CB4-4D39-B5AC-E2DC7D3D7E72}">
+<ds:datastoreItem xmlns:ds="http://schemas.openxmlformats.org/officeDocument/2006/customXml" ds:itemID="{5CA80EEC-3760-4067-B634-A323EEADA6A9}">
   <ds:schemaRefs>
     <ds:schemaRef ds:uri="http://schemas.openxmlformats.org/officeDocument/2006/bibliography"/>
   </ds:schemaRefs>

</xml_diff>

<commit_message>
13. Adding New To-Do List Tasks
</commit_message>
<xml_diff>
--- a/Angela/Document/Báo Cáo Khóa học Futter.docx
+++ b/Angela/Document/Báo Cáo Khóa học Futter.docx
@@ -11740,80 +11740,122 @@
           <w:sz w:val="28"/>
           <w:szCs w:val="28"/>
         </w:rPr>
-        <w:t>Khi</w:t>
-      </w:r>
-      <w:proofErr w:type="spellEnd"/>
-      <w:r>
-        <w:rPr>
-          <w:rFonts w:ascii="Times New Roman" w:hAnsi="Times New Roman" w:cs="Times New Roman"/>
-          <w:color w:val="000000" w:themeColor="text1"/>
-          <w:sz w:val="28"/>
-          <w:szCs w:val="28"/>
-        </w:rPr>
-        <w:t xml:space="preserve"> </w:t>
-      </w:r>
-      <w:proofErr w:type="spellStart"/>
-      <w:r>
-        <w:rPr>
-          <w:rFonts w:ascii="Times New Roman" w:hAnsi="Times New Roman" w:cs="Times New Roman"/>
-          <w:color w:val="000000" w:themeColor="text1"/>
-          <w:sz w:val="28"/>
-          <w:szCs w:val="28"/>
-        </w:rPr>
-        <w:t>muốn</w:t>
-      </w:r>
-      <w:proofErr w:type="spellEnd"/>
-      <w:r>
-        <w:rPr>
-          <w:rFonts w:ascii="Times New Roman" w:hAnsi="Times New Roman" w:cs="Times New Roman"/>
-          <w:color w:val="000000" w:themeColor="text1"/>
-          <w:sz w:val="28"/>
-          <w:szCs w:val="28"/>
-        </w:rPr>
-        <w:t xml:space="preserve"> </w:t>
-      </w:r>
-      <w:proofErr w:type="spellStart"/>
-      <w:r>
-        <w:rPr>
-          <w:rFonts w:ascii="Times New Roman" w:hAnsi="Times New Roman" w:cs="Times New Roman"/>
-          <w:color w:val="000000" w:themeColor="text1"/>
-          <w:sz w:val="28"/>
-          <w:szCs w:val="28"/>
-        </w:rPr>
-        <w:t>thay</w:t>
-      </w:r>
-      <w:proofErr w:type="spellEnd"/>
-      <w:r>
-        <w:rPr>
-          <w:rFonts w:ascii="Times New Roman" w:hAnsi="Times New Roman" w:cs="Times New Roman"/>
-          <w:color w:val="000000" w:themeColor="text1"/>
-          <w:sz w:val="28"/>
-          <w:szCs w:val="28"/>
-        </w:rPr>
-        <w:t xml:space="preserve"> </w:t>
-      </w:r>
-      <w:proofErr w:type="spellStart"/>
-      <w:r>
-        <w:rPr>
-          <w:rFonts w:ascii="Times New Roman" w:hAnsi="Times New Roman" w:cs="Times New Roman"/>
-          <w:color w:val="000000" w:themeColor="text1"/>
-          <w:sz w:val="28"/>
-          <w:szCs w:val="28"/>
-        </w:rPr>
-        <w:t>đổi</w:t>
-      </w:r>
-      <w:proofErr w:type="spellEnd"/>
-      <w:r>
-        <w:rPr>
-          <w:rFonts w:ascii="Times New Roman" w:hAnsi="Times New Roman" w:cs="Times New Roman"/>
-          <w:color w:val="000000" w:themeColor="text1"/>
-          <w:sz w:val="28"/>
-          <w:szCs w:val="28"/>
-        </w:rPr>
-        <w:t xml:space="preserve"> data ta get listener = false;</w:t>
+        <w:t>K</w:t>
       </w:r>
       <w:bookmarkStart w:id="0" w:name="_GoBack"/>
       <w:bookmarkEnd w:id="0"/>
+      <w:r>
+        <w:rPr>
+          <w:rFonts w:ascii="Times New Roman" w:hAnsi="Times New Roman" w:cs="Times New Roman"/>
+          <w:color w:val="000000" w:themeColor="text1"/>
+          <w:sz w:val="28"/>
+          <w:szCs w:val="28"/>
+        </w:rPr>
+        <w:t>hi</w:t>
+      </w:r>
+      <w:proofErr w:type="spellEnd"/>
+      <w:r>
+        <w:rPr>
+          <w:rFonts w:ascii="Times New Roman" w:hAnsi="Times New Roman" w:cs="Times New Roman"/>
+          <w:color w:val="000000" w:themeColor="text1"/>
+          <w:sz w:val="28"/>
+          <w:szCs w:val="28"/>
+        </w:rPr>
+        <w:t xml:space="preserve"> </w:t>
+      </w:r>
+      <w:proofErr w:type="spellStart"/>
+      <w:r>
+        <w:rPr>
+          <w:rFonts w:ascii="Times New Roman" w:hAnsi="Times New Roman" w:cs="Times New Roman"/>
+          <w:color w:val="000000" w:themeColor="text1"/>
+          <w:sz w:val="28"/>
+          <w:szCs w:val="28"/>
+        </w:rPr>
+        <w:t>muốn</w:t>
+      </w:r>
+      <w:proofErr w:type="spellEnd"/>
+      <w:r>
+        <w:rPr>
+          <w:rFonts w:ascii="Times New Roman" w:hAnsi="Times New Roman" w:cs="Times New Roman"/>
+          <w:color w:val="000000" w:themeColor="text1"/>
+          <w:sz w:val="28"/>
+          <w:szCs w:val="28"/>
+        </w:rPr>
+        <w:t xml:space="preserve"> </w:t>
+      </w:r>
+      <w:proofErr w:type="spellStart"/>
+      <w:r>
+        <w:rPr>
+          <w:rFonts w:ascii="Times New Roman" w:hAnsi="Times New Roman" w:cs="Times New Roman"/>
+          <w:color w:val="000000" w:themeColor="text1"/>
+          <w:sz w:val="28"/>
+          <w:szCs w:val="28"/>
+        </w:rPr>
+        <w:t>thay</w:t>
+      </w:r>
+      <w:proofErr w:type="spellEnd"/>
+      <w:r>
+        <w:rPr>
+          <w:rFonts w:ascii="Times New Roman" w:hAnsi="Times New Roman" w:cs="Times New Roman"/>
+          <w:color w:val="000000" w:themeColor="text1"/>
+          <w:sz w:val="28"/>
+          <w:szCs w:val="28"/>
+        </w:rPr>
+        <w:t xml:space="preserve"> </w:t>
+      </w:r>
+      <w:proofErr w:type="spellStart"/>
+      <w:r>
+        <w:rPr>
+          <w:rFonts w:ascii="Times New Roman" w:hAnsi="Times New Roman" w:cs="Times New Roman"/>
+          <w:color w:val="000000" w:themeColor="text1"/>
+          <w:sz w:val="28"/>
+          <w:szCs w:val="28"/>
+        </w:rPr>
+        <w:t>đổi</w:t>
+      </w:r>
+      <w:proofErr w:type="spellEnd"/>
+      <w:r>
+        <w:rPr>
+          <w:rFonts w:ascii="Times New Roman" w:hAnsi="Times New Roman" w:cs="Times New Roman"/>
+          <w:color w:val="000000" w:themeColor="text1"/>
+          <w:sz w:val="28"/>
+          <w:szCs w:val="28"/>
+        </w:rPr>
+        <w:t xml:space="preserve"> data ta get listener = false;</w:t>
+      </w:r>
+    </w:p>
+    <w:p>
+      <w:pPr>
+        <w:pStyle w:val="ListParagraph"/>
+        <w:numPr>
+          <w:ilvl w:val="2"/>
+          <w:numId w:val="2"/>
+        </w:numPr>
+        <w:rPr>
+          <w:rFonts w:ascii="Times New Roman" w:hAnsi="Times New Roman" w:cs="Times New Roman"/>
+          <w:color w:val="000000" w:themeColor="text1"/>
+          <w:sz w:val="28"/>
+          <w:szCs w:val="28"/>
+        </w:rPr>
+      </w:pPr>
+      <w:r>
+        <w:rPr>
+          <w:rFonts w:ascii="Times New Roman" w:hAnsi="Times New Roman" w:cs="Times New Roman"/>
+          <w:color w:val="000000" w:themeColor="text1"/>
+          <w:sz w:val="28"/>
+          <w:szCs w:val="28"/>
+        </w:rPr>
+        <w:t xml:space="preserve">Consumer&lt;T&gt;(builder (context, T, </w:t>
+      </w:r>
+      <w:r>
+        <w:rPr>
+          <w:rFonts w:ascii="Times New Roman" w:hAnsi="Times New Roman" w:cs="Times New Roman"/>
+          <w:color w:val="000000" w:themeColor="text1"/>
+          <w:sz w:val="28"/>
+          <w:szCs w:val="28"/>
+        </w:rPr>
+        <w:t>child))</w:t>
+      </w:r>
     </w:p>
     <w:p>
       <w:pPr>
@@ -11883,6 +11925,358 @@
           <w:szCs w:val="28"/>
         </w:rPr>
         <w:t>) part of the tree.</w:t>
+      </w:r>
+    </w:p>
+    <w:p>
+      <w:pPr>
+        <w:pStyle w:val="ListParagraph"/>
+        <w:numPr>
+          <w:ilvl w:val="1"/>
+          <w:numId w:val="2"/>
+        </w:numPr>
+        <w:rPr>
+          <w:rFonts w:ascii="Times New Roman" w:hAnsi="Times New Roman" w:cs="Times New Roman"/>
+          <w:color w:val="000000" w:themeColor="text1"/>
+          <w:sz w:val="28"/>
+          <w:szCs w:val="28"/>
+        </w:rPr>
+      </w:pPr>
+      <w:proofErr w:type="spellStart"/>
+      <w:r>
+        <w:rPr>
+          <w:rFonts w:ascii="Times New Roman" w:hAnsi="Times New Roman" w:cs="Times New Roman"/>
+          <w:color w:val="000000" w:themeColor="text1"/>
+          <w:sz w:val="28"/>
+          <w:szCs w:val="28"/>
+        </w:rPr>
+        <w:t>Ngăn</w:t>
+      </w:r>
+      <w:proofErr w:type="spellEnd"/>
+      <w:r>
+        <w:rPr>
+          <w:rFonts w:ascii="Times New Roman" w:hAnsi="Times New Roman" w:cs="Times New Roman"/>
+          <w:color w:val="000000" w:themeColor="text1"/>
+          <w:sz w:val="28"/>
+          <w:szCs w:val="28"/>
+        </w:rPr>
+        <w:t xml:space="preserve"> </w:t>
+      </w:r>
+      <w:proofErr w:type="spellStart"/>
+      <w:r>
+        <w:rPr>
+          <w:rFonts w:ascii="Times New Roman" w:hAnsi="Times New Roman" w:cs="Times New Roman"/>
+          <w:color w:val="000000" w:themeColor="text1"/>
+          <w:sz w:val="28"/>
+          <w:szCs w:val="28"/>
+        </w:rPr>
+        <w:t>chặn</w:t>
+      </w:r>
+      <w:proofErr w:type="spellEnd"/>
+      <w:r>
+        <w:rPr>
+          <w:rFonts w:ascii="Times New Roman" w:hAnsi="Times New Roman" w:cs="Times New Roman"/>
+          <w:color w:val="000000" w:themeColor="text1"/>
+          <w:sz w:val="28"/>
+          <w:szCs w:val="28"/>
+        </w:rPr>
+        <w:t xml:space="preserve"> </w:t>
+      </w:r>
+      <w:proofErr w:type="spellStart"/>
+      <w:r>
+        <w:rPr>
+          <w:rFonts w:ascii="Times New Roman" w:hAnsi="Times New Roman" w:cs="Times New Roman"/>
+          <w:color w:val="000000" w:themeColor="text1"/>
+          <w:sz w:val="28"/>
+          <w:szCs w:val="28"/>
+        </w:rPr>
+        <w:t>sự</w:t>
+      </w:r>
+      <w:proofErr w:type="spellEnd"/>
+      <w:r>
+        <w:rPr>
+          <w:rFonts w:ascii="Times New Roman" w:hAnsi="Times New Roman" w:cs="Times New Roman"/>
+          <w:color w:val="000000" w:themeColor="text1"/>
+          <w:sz w:val="28"/>
+          <w:szCs w:val="28"/>
+        </w:rPr>
+        <w:t xml:space="preserve"> </w:t>
+      </w:r>
+      <w:proofErr w:type="spellStart"/>
+      <w:r>
+        <w:rPr>
+          <w:rFonts w:ascii="Times New Roman" w:hAnsi="Times New Roman" w:cs="Times New Roman"/>
+          <w:color w:val="000000" w:themeColor="text1"/>
+          <w:sz w:val="28"/>
+          <w:szCs w:val="28"/>
+        </w:rPr>
+        <w:t>thay</w:t>
+      </w:r>
+      <w:proofErr w:type="spellEnd"/>
+      <w:r>
+        <w:rPr>
+          <w:rFonts w:ascii="Times New Roman" w:hAnsi="Times New Roman" w:cs="Times New Roman"/>
+          <w:color w:val="000000" w:themeColor="text1"/>
+          <w:sz w:val="28"/>
+          <w:szCs w:val="28"/>
+        </w:rPr>
+        <w:t xml:space="preserve"> </w:t>
+      </w:r>
+      <w:proofErr w:type="spellStart"/>
+      <w:r>
+        <w:rPr>
+          <w:rFonts w:ascii="Times New Roman" w:hAnsi="Times New Roman" w:cs="Times New Roman"/>
+          <w:color w:val="000000" w:themeColor="text1"/>
+          <w:sz w:val="28"/>
+          <w:szCs w:val="28"/>
+        </w:rPr>
+        <w:t>đổi</w:t>
+      </w:r>
+      <w:proofErr w:type="spellEnd"/>
+      <w:r>
+        <w:rPr>
+          <w:rFonts w:ascii="Times New Roman" w:hAnsi="Times New Roman" w:cs="Times New Roman"/>
+          <w:color w:val="000000" w:themeColor="text1"/>
+          <w:sz w:val="28"/>
+          <w:szCs w:val="28"/>
+        </w:rPr>
+        <w:t xml:space="preserve"> </w:t>
+      </w:r>
+      <w:proofErr w:type="spellStart"/>
+      <w:r>
+        <w:rPr>
+          <w:rFonts w:ascii="Times New Roman" w:hAnsi="Times New Roman" w:cs="Times New Roman"/>
+          <w:color w:val="000000" w:themeColor="text1"/>
+          <w:sz w:val="28"/>
+          <w:szCs w:val="28"/>
+        </w:rPr>
+        <w:t>từ</w:t>
+      </w:r>
+      <w:proofErr w:type="spellEnd"/>
+      <w:r>
+        <w:rPr>
+          <w:rFonts w:ascii="Times New Roman" w:hAnsi="Times New Roman" w:cs="Times New Roman"/>
+          <w:color w:val="000000" w:themeColor="text1"/>
+          <w:sz w:val="28"/>
+          <w:szCs w:val="28"/>
+        </w:rPr>
+        <w:t xml:space="preserve"> </w:t>
+      </w:r>
+      <w:proofErr w:type="spellStart"/>
+      <w:r>
+        <w:rPr>
+          <w:rFonts w:ascii="Times New Roman" w:hAnsi="Times New Roman" w:cs="Times New Roman"/>
+          <w:color w:val="000000" w:themeColor="text1"/>
+          <w:sz w:val="28"/>
+          <w:szCs w:val="28"/>
+        </w:rPr>
+        <w:t>bên</w:t>
+      </w:r>
+      <w:proofErr w:type="spellEnd"/>
+      <w:r>
+        <w:rPr>
+          <w:rFonts w:ascii="Times New Roman" w:hAnsi="Times New Roman" w:cs="Times New Roman"/>
+          <w:color w:val="000000" w:themeColor="text1"/>
+          <w:sz w:val="28"/>
+          <w:szCs w:val="28"/>
+        </w:rPr>
+        <w:t xml:space="preserve"> </w:t>
+      </w:r>
+      <w:proofErr w:type="spellStart"/>
+      <w:r>
+        <w:rPr>
+          <w:rFonts w:ascii="Times New Roman" w:hAnsi="Times New Roman" w:cs="Times New Roman"/>
+          <w:color w:val="000000" w:themeColor="text1"/>
+          <w:sz w:val="28"/>
+          <w:szCs w:val="28"/>
+        </w:rPr>
+        <w:t>ngoài</w:t>
+      </w:r>
+      <w:proofErr w:type="spellEnd"/>
+      <w:r>
+        <w:rPr>
+          <w:rFonts w:ascii="Times New Roman" w:hAnsi="Times New Roman" w:cs="Times New Roman"/>
+          <w:color w:val="000000" w:themeColor="text1"/>
+          <w:sz w:val="28"/>
+          <w:szCs w:val="28"/>
+        </w:rPr>
+        <w:t xml:space="preserve"> </w:t>
+      </w:r>
+      <w:proofErr w:type="spellStart"/>
+      <w:r>
+        <w:rPr>
+          <w:rFonts w:ascii="Times New Roman" w:hAnsi="Times New Roman" w:cs="Times New Roman"/>
+          <w:color w:val="000000" w:themeColor="text1"/>
+          <w:sz w:val="28"/>
+          <w:szCs w:val="28"/>
+        </w:rPr>
+        <w:t>thuộc</w:t>
+      </w:r>
+      <w:proofErr w:type="spellEnd"/>
+      <w:r>
+        <w:rPr>
+          <w:rFonts w:ascii="Times New Roman" w:hAnsi="Times New Roman" w:cs="Times New Roman"/>
+          <w:color w:val="000000" w:themeColor="text1"/>
+          <w:sz w:val="28"/>
+          <w:szCs w:val="28"/>
+        </w:rPr>
+        <w:t xml:space="preserve"> </w:t>
+      </w:r>
+      <w:proofErr w:type="spellStart"/>
+      <w:r>
+        <w:rPr>
+          <w:rFonts w:ascii="Times New Roman" w:hAnsi="Times New Roman" w:cs="Times New Roman"/>
+          <w:color w:val="000000" w:themeColor="text1"/>
+          <w:sz w:val="28"/>
+          <w:szCs w:val="28"/>
+        </w:rPr>
+        <w:t>tính</w:t>
+      </w:r>
+      <w:proofErr w:type="spellEnd"/>
+      <w:r>
+        <w:rPr>
+          <w:rFonts w:ascii="Times New Roman" w:hAnsi="Times New Roman" w:cs="Times New Roman"/>
+          <w:color w:val="000000" w:themeColor="text1"/>
+          <w:sz w:val="28"/>
+          <w:szCs w:val="28"/>
+        </w:rPr>
+        <w:t xml:space="preserve"> (</w:t>
+      </w:r>
+      <w:r>
+        <w:rPr>
+          <w:rFonts w:ascii="Times New Roman" w:hAnsi="Times New Roman" w:cs="Times New Roman"/>
+          <w:color w:val="000000" w:themeColor="text1"/>
+          <w:sz w:val="28"/>
+          <w:szCs w:val="28"/>
+        </w:rPr>
+        <w:t>encapsulation</w:t>
+      </w:r>
+      <w:r>
+        <w:rPr>
+          <w:rFonts w:ascii="Times New Roman" w:hAnsi="Times New Roman" w:cs="Times New Roman"/>
+          <w:color w:val="000000" w:themeColor="text1"/>
+          <w:sz w:val="28"/>
+          <w:szCs w:val="28"/>
+        </w:rPr>
+        <w:t>) (</w:t>
+      </w:r>
+      <w:proofErr w:type="spellStart"/>
+      <w:r>
+        <w:rPr>
+          <w:rFonts w:ascii="Times New Roman" w:hAnsi="Times New Roman" w:cs="Times New Roman"/>
+          <w:color w:val="000000" w:themeColor="text1"/>
+          <w:sz w:val="28"/>
+          <w:szCs w:val="28"/>
+        </w:rPr>
+        <w:t>Giống</w:t>
+      </w:r>
+      <w:proofErr w:type="spellEnd"/>
+      <w:r>
+        <w:rPr>
+          <w:rFonts w:ascii="Times New Roman" w:hAnsi="Times New Roman" w:cs="Times New Roman"/>
+          <w:color w:val="000000" w:themeColor="text1"/>
+          <w:sz w:val="28"/>
+          <w:szCs w:val="28"/>
+        </w:rPr>
+        <w:t xml:space="preserve"> </w:t>
+      </w:r>
+      <w:proofErr w:type="spellStart"/>
+      <w:r>
+        <w:rPr>
+          <w:rFonts w:ascii="Times New Roman" w:hAnsi="Times New Roman" w:cs="Times New Roman"/>
+          <w:color w:val="000000" w:themeColor="text1"/>
+          <w:sz w:val="28"/>
+          <w:szCs w:val="28"/>
+        </w:rPr>
+        <w:t>kotlin</w:t>
+      </w:r>
+      <w:proofErr w:type="spellEnd"/>
+      <w:r>
+        <w:rPr>
+          <w:rFonts w:ascii="Times New Roman" w:hAnsi="Times New Roman" w:cs="Times New Roman"/>
+          <w:color w:val="000000" w:themeColor="text1"/>
+          <w:sz w:val="28"/>
+          <w:szCs w:val="28"/>
+        </w:rPr>
+        <w:t>).</w:t>
+      </w:r>
+    </w:p>
+    <w:p>
+      <w:pPr>
+        <w:pStyle w:val="ListParagraph"/>
+        <w:numPr>
+          <w:ilvl w:val="2"/>
+          <w:numId w:val="2"/>
+        </w:numPr>
+        <w:rPr>
+          <w:rFonts w:ascii="Times New Roman" w:hAnsi="Times New Roman" w:cs="Times New Roman"/>
+          <w:color w:val="000000" w:themeColor="text1"/>
+          <w:sz w:val="28"/>
+          <w:szCs w:val="28"/>
+        </w:rPr>
+      </w:pPr>
+      <w:r>
+        <w:rPr>
+          <w:rFonts w:ascii="Times New Roman" w:hAnsi="Times New Roman" w:cs="Times New Roman"/>
+          <w:color w:val="000000" w:themeColor="text1"/>
+          <w:sz w:val="28"/>
+          <w:szCs w:val="28"/>
+        </w:rPr>
+        <w:t>List&lt;Type&gt; _list;</w:t>
+      </w:r>
+    </w:p>
+    <w:p>
+      <w:pPr>
+        <w:pStyle w:val="ListParagraph"/>
+        <w:numPr>
+          <w:ilvl w:val="2"/>
+          <w:numId w:val="2"/>
+        </w:numPr>
+        <w:rPr>
+          <w:rFonts w:ascii="Times New Roman" w:hAnsi="Times New Roman" w:cs="Times New Roman"/>
+          <w:color w:val="000000" w:themeColor="text1"/>
+          <w:sz w:val="28"/>
+          <w:szCs w:val="28"/>
+        </w:rPr>
+      </w:pPr>
+      <w:proofErr w:type="spellStart"/>
+      <w:r>
+        <w:rPr>
+          <w:rFonts w:ascii="Times New Roman" w:hAnsi="Times New Roman" w:cs="Times New Roman"/>
+          <w:color w:val="000000" w:themeColor="text1"/>
+          <w:sz w:val="28"/>
+          <w:szCs w:val="28"/>
+        </w:rPr>
+        <w:t>UnmodifiableListView</w:t>
+      </w:r>
+      <w:proofErr w:type="spellEnd"/>
+      <w:r>
+        <w:rPr>
+          <w:rFonts w:ascii="Times New Roman" w:hAnsi="Times New Roman" w:cs="Times New Roman"/>
+          <w:color w:val="000000" w:themeColor="text1"/>
+          <w:sz w:val="28"/>
+          <w:szCs w:val="28"/>
+        </w:rPr>
+        <w:t xml:space="preserve">&lt;Type&gt; list = </w:t>
+      </w:r>
+      <w:proofErr w:type="spellStart"/>
+      <w:r>
+        <w:rPr>
+          <w:rFonts w:ascii="Times New Roman" w:hAnsi="Times New Roman" w:cs="Times New Roman"/>
+          <w:color w:val="000000" w:themeColor="text1"/>
+          <w:sz w:val="28"/>
+          <w:szCs w:val="28"/>
+        </w:rPr>
+        <w:t>UnmodifiableListView</w:t>
+      </w:r>
+      <w:proofErr w:type="spellEnd"/>
+      <w:r>
+        <w:rPr>
+          <w:rFonts w:ascii="Times New Roman" w:hAnsi="Times New Roman" w:cs="Times New Roman"/>
+          <w:color w:val="000000" w:themeColor="text1"/>
+          <w:sz w:val="28"/>
+          <w:szCs w:val="28"/>
+        </w:rPr>
+        <w:t>(_list)</w:t>
       </w:r>
     </w:p>
     <w:sectPr>
@@ -13799,7 +14193,7 @@
 </file>
 
 <file path=customXml/itemProps1.xml><?xml version="1.0" encoding="utf-8"?>
-<ds:datastoreItem xmlns:ds="http://schemas.openxmlformats.org/officeDocument/2006/customXml" ds:itemID="{5CA80EEC-3760-4067-B634-A323EEADA6A9}">
+<ds:datastoreItem xmlns:ds="http://schemas.openxmlformats.org/officeDocument/2006/customXml" ds:itemID="{E8FDBCA7-F403-4AA5-937B-E24EC0978337}">
   <ds:schemaRefs>
     <ds:schemaRef ds:uri="http://schemas.openxmlformats.org/officeDocument/2006/bibliography"/>
   </ds:schemaRefs>

</xml_diff>